<commit_message>
Controle Empirico de Processo
</commit_message>
<xml_diff>
--- a/JOSSAN_SOBRINHO_PETRENKO_TRABALHO_DE_CONCLUSÃO_DE_CURSO_2-SISTEMAS_DE_INFORMAÇÃO.docx
+++ b/JOSSAN_SOBRINHO_PETRENKO_TRABALHO_DE_CONCLUSÃO_DE_CURSO_2-SISTEMAS_DE_INFORMAÇÃO.docx
@@ -3511,10 +3511,10 @@
       </w:pPr>
       <w:bookmarkStart w:id="0" w:name="_Toc442257334"/>
       <w:bookmarkStart w:id="1" w:name="_Toc456033562"/>
-      <w:bookmarkStart w:id="2" w:name="_Toc113269809"/>
-      <w:bookmarkStart w:id="3" w:name="_Toc442257342"/>
-      <w:bookmarkStart w:id="4" w:name="_Toc456033570"/>
-      <w:bookmarkStart w:id="5" w:name="_Toc522816046"/>
+      <w:bookmarkStart w:id="2" w:name="_Toc522816046"/>
+      <w:bookmarkStart w:id="3" w:name="_Toc113269809"/>
+      <w:bookmarkStart w:id="4" w:name="_Toc442257342"/>
+      <w:bookmarkStart w:id="5" w:name="_Toc456033570"/>
       <w:r>
         <w:lastRenderedPageBreak/>
         <w:t>1 INTR</w:t>
@@ -3527,7 +3527,7 @@
       </w:r>
       <w:bookmarkEnd w:id="0"/>
       <w:bookmarkEnd w:id="1"/>
-      <w:bookmarkEnd w:id="5"/>
+      <w:bookmarkEnd w:id="2"/>
     </w:p>
     <w:p>
       <w:pPr>
@@ -4220,15 +4220,15 @@
           <w:b w:val="0"/>
         </w:rPr>
       </w:pPr>
-      <w:bookmarkStart w:id="6" w:name="_Hlk486238010"/>
-      <w:bookmarkStart w:id="7" w:name="_Toc522816047"/>
+      <w:bookmarkStart w:id="6" w:name="_Toc522816047"/>
+      <w:bookmarkStart w:id="7" w:name="_Hlk486238010"/>
       <w:r>
         <w:rPr>
           <w:b w:val="0"/>
         </w:rPr>
         <w:t>O PROBLEMA</w:t>
       </w:r>
-      <w:bookmarkEnd w:id="7"/>
+      <w:bookmarkEnd w:id="6"/>
     </w:p>
     <w:p>
       <w:pPr>
@@ -4297,10 +4297,10 @@
       </w:pPr>
       <w:bookmarkStart w:id="8" w:name="_Toc442257336"/>
       <w:bookmarkStart w:id="9" w:name="_Toc456033564"/>
-      <w:bookmarkStart w:id="10" w:name="_Toc442257337"/>
-      <w:bookmarkStart w:id="11" w:name="_Toc456033565"/>
-      <w:bookmarkStart w:id="12" w:name="_Toc522816048"/>
-      <w:bookmarkEnd w:id="6"/>
+      <w:bookmarkStart w:id="10" w:name="_Toc522816048"/>
+      <w:bookmarkStart w:id="11" w:name="_Toc442257337"/>
+      <w:bookmarkStart w:id="12" w:name="_Toc456033565"/>
+      <w:bookmarkEnd w:id="7"/>
       <w:r>
         <w:t xml:space="preserve">2 </w:t>
       </w:r>
@@ -4309,32 +4309,32 @@
       </w:r>
       <w:bookmarkEnd w:id="8"/>
       <w:bookmarkEnd w:id="9"/>
+      <w:bookmarkEnd w:id="10"/>
+    </w:p>
+    <w:p>
+      <w:pPr>
+        <w:pStyle w:val="Ttulo1"/>
+        <w:rPr>
+          <w:b w:val="0"/>
+        </w:rPr>
+      </w:pPr>
+    </w:p>
+    <w:p>
+      <w:pPr>
+        <w:pStyle w:val="Ttulo1"/>
+        <w:rPr>
+          <w:b w:val="0"/>
+        </w:rPr>
+      </w:pPr>
+      <w:bookmarkStart w:id="13" w:name="_Toc522816049"/>
+      <w:r>
+        <w:rPr>
+          <w:b w:val="0"/>
+        </w:rPr>
+        <w:t>2.1 OBJETIVO GERAL OU PRIMÁRIO</w:t>
+      </w:r>
+      <w:bookmarkEnd w:id="11"/>
       <w:bookmarkEnd w:id="12"/>
-    </w:p>
-    <w:p>
-      <w:pPr>
-        <w:pStyle w:val="Ttulo1"/>
-        <w:rPr>
-          <w:b w:val="0"/>
-        </w:rPr>
-      </w:pPr>
-    </w:p>
-    <w:p>
-      <w:pPr>
-        <w:pStyle w:val="Ttulo1"/>
-        <w:rPr>
-          <w:b w:val="0"/>
-        </w:rPr>
-      </w:pPr>
-      <w:bookmarkStart w:id="13" w:name="_Toc522816049"/>
-      <w:r>
-        <w:rPr>
-          <w:b w:val="0"/>
-        </w:rPr>
-        <w:t>2.1 OBJETIVO GERAL OU PRIMÁRIO</w:t>
-      </w:r>
-      <w:bookmarkEnd w:id="10"/>
-      <w:bookmarkEnd w:id="11"/>
       <w:bookmarkEnd w:id="13"/>
     </w:p>
     <w:p>
@@ -4596,9 +4596,9 @@
       <w:r>
         <w:t>USTIFICATI</w:t>
       </w:r>
-      <w:bookmarkEnd w:id="2"/>
       <w:bookmarkEnd w:id="3"/>
       <w:bookmarkEnd w:id="4"/>
+      <w:bookmarkEnd w:id="5"/>
       <w:bookmarkEnd w:id="17"/>
       <w:bookmarkEnd w:id="18"/>
       <w:bookmarkEnd w:id="19"/>
@@ -6464,39 +6464,19 @@
       <w:r>
         <w:rPr>
           <w:rFonts w:ascii="Arial" w:hAnsi="Arial" w:cs="Arial"/>
+          <w:color w:val="auto"/>
+        </w:rPr>
+        <w:lastRenderedPageBreak/>
+        <w:t>2.2 -</w:t>
+      </w:r>
+      <w:r>
+        <w:rPr>
+          <w:rFonts w:ascii="Arial" w:hAnsi="Arial" w:cs="Arial"/>
           <w:i/>
           <w:color w:val="auto"/>
         </w:rPr>
-        <w:lastRenderedPageBreak/>
-        <w:t xml:space="preserve">2.2 </w:t>
-      </w:r>
-      <w:r>
-        <w:rPr>
-          <w:rFonts w:ascii="Arial" w:hAnsi="Arial" w:cs="Arial"/>
-          <w:i/>
-          <w:color w:val="auto"/>
-        </w:rPr>
-        <w:t>- Agile</w:t>
-      </w:r>
-      <w:r>
-        <w:rPr>
-          <w:rFonts w:ascii="Arial" w:hAnsi="Arial" w:cs="Arial"/>
-          <w:i/>
-          <w:color w:val="auto"/>
-        </w:rPr>
-        <w:t xml:space="preserve"> Manifesto</w:t>
-      </w:r>
-    </w:p>
-    <w:p>
-      <w:pPr>
-        <w:pStyle w:val="Default"/>
-        <w:spacing w:line="360" w:lineRule="auto"/>
-        <w:jc w:val="both"/>
-        <w:rPr>
-          <w:rFonts w:ascii="Arial" w:hAnsi="Arial" w:cs="Arial"/>
-          <w:color w:val="auto"/>
-        </w:rPr>
-      </w:pPr>
+        <w:t xml:space="preserve"> Agile Manifesto</w:t>
+      </w:r>
     </w:p>
     <w:p>
       <w:pPr>
@@ -6514,7 +6494,7 @@
           <w:rFonts w:ascii="Arial" w:hAnsi="Arial" w:cs="Arial"/>
           <w:color w:val="auto"/>
         </w:rPr>
-        <w:t>Como o</w:t>
+        <w:t>O</w:t>
       </w:r>
       <w:r>
         <w:rPr>
@@ -6542,7 +6522,21 @@
           <w:rFonts w:ascii="Arial" w:hAnsi="Arial" w:cs="Arial"/>
           <w:color w:val="auto"/>
         </w:rPr>
-        <w:t xml:space="preserve"> o conhecimento de </w:t>
+        <w:t xml:space="preserve"> </w:t>
+      </w:r>
+      <w:r>
+        <w:rPr>
+          <w:rFonts w:ascii="Arial" w:hAnsi="Arial" w:cs="Arial"/>
+          <w:color w:val="auto"/>
+        </w:rPr>
+        <w:t xml:space="preserve">e </w:t>
+      </w:r>
+      <w:r>
+        <w:rPr>
+          <w:rFonts w:ascii="Arial" w:hAnsi="Arial" w:cs="Arial"/>
+          <w:color w:val="auto"/>
+        </w:rPr>
+        <w:t xml:space="preserve">o conhecimento de </w:t>
       </w:r>
       <w:r>
         <w:rPr>
@@ -6556,14 +6550,7 @@
           <w:rFonts w:ascii="Arial" w:hAnsi="Arial" w:cs="Arial"/>
           <w:color w:val="auto"/>
         </w:rPr>
-        <w:t xml:space="preserve"> </w:t>
-      </w:r>
-      <w:r>
-        <w:rPr>
-          <w:rFonts w:ascii="Arial" w:hAnsi="Arial" w:cs="Arial"/>
-          <w:color w:val="auto"/>
-        </w:rPr>
-        <w:t>se faz</w:t>
+        <w:t xml:space="preserve"> se faz</w:t>
       </w:r>
       <w:r>
         <w:rPr>
@@ -7507,18 +7494,7 @@
           <w:sz w:val="24"/>
           <w:szCs w:val="24"/>
         </w:rPr>
-        <w:t>Em intervalos frequentes, a equipe reflete sobre</w:t>
-      </w:r>
-      <w:bookmarkStart w:id="25" w:name="_GoBack"/>
-      <w:bookmarkEnd w:id="25"/>
-      <w:r>
-        <w:rPr>
-          <w:rFonts w:ascii="Arial" w:hAnsi="Arial" w:cs="Arial"/>
-          <w:color w:val="000000"/>
-          <w:sz w:val="24"/>
-          <w:szCs w:val="24"/>
-        </w:rPr>
-        <w:t xml:space="preserve"> como se tornar mais eficaz e então aprimora e ajusta seu comportamento conforme.</w:t>
+        <w:t>Em intervalos frequentes, a equipe reflete sobre como se tornar mais eficaz e então aprimora e ajusta seu comportamento conforme.</w:t>
       </w:r>
     </w:p>
     <w:p>
@@ -7548,13 +7524,20 @@
       <w:pPr>
         <w:pStyle w:val="Default"/>
         <w:spacing w:line="360" w:lineRule="auto"/>
-        <w:ind w:firstLine="709"/>
         <w:jc w:val="both"/>
         <w:rPr>
           <w:rFonts w:ascii="Arial" w:hAnsi="Arial" w:cs="Arial"/>
           <w:color w:val="auto"/>
         </w:rPr>
       </w:pPr>
+      <w:r>
+        <w:rPr>
+          <w:rFonts w:ascii="Arial" w:hAnsi="Arial" w:cs="Arial"/>
+          <w:color w:val="auto"/>
+        </w:rPr>
+        <w:lastRenderedPageBreak/>
+        <w:t>2.3 - Controle Empírico de Processo</w:t>
+      </w:r>
     </w:p>
     <w:p>
       <w:pPr>
@@ -7579,6 +7562,216 @@
           <w:color w:val="auto"/>
         </w:rPr>
       </w:pPr>
+      <w:r>
+        <w:rPr>
+          <w:rFonts w:ascii="Arial" w:hAnsi="Arial" w:cs="Arial"/>
+          <w:color w:val="auto"/>
+        </w:rPr>
+        <w:t xml:space="preserve">O </w:t>
+      </w:r>
+      <w:proofErr w:type="spellStart"/>
+      <w:r>
+        <w:rPr>
+          <w:rFonts w:ascii="Arial" w:hAnsi="Arial" w:cs="Arial"/>
+          <w:color w:val="auto"/>
+        </w:rPr>
+        <w:t>SCRUMstudy</w:t>
+      </w:r>
+      <w:proofErr w:type="spellEnd"/>
+      <w:r>
+        <w:rPr>
+          <w:rFonts w:ascii="Arial" w:hAnsi="Arial" w:cs="Arial"/>
+          <w:color w:val="auto"/>
+        </w:rPr>
+        <w:t xml:space="preserve"> informa que</w:t>
+      </w:r>
+      <w:r>
+        <w:rPr>
+          <w:rFonts w:ascii="Arial" w:hAnsi="Arial" w:cs="Arial"/>
+          <w:color w:val="auto"/>
+        </w:rPr>
+        <w:t xml:space="preserve">, no Scrum, </w:t>
+      </w:r>
+      <w:r>
+        <w:rPr>
+          <w:rFonts w:ascii="Arial" w:hAnsi="Arial" w:cs="Arial"/>
+          <w:color w:val="auto"/>
+        </w:rPr>
+        <w:t>usa-se a ideia</w:t>
+      </w:r>
+      <w:r>
+        <w:rPr>
+          <w:rFonts w:ascii="Arial" w:hAnsi="Arial" w:cs="Arial"/>
+          <w:color w:val="auto"/>
+        </w:rPr>
+        <w:t xml:space="preserve"> de que o conhecimento é </w:t>
+      </w:r>
+      <w:r>
+        <w:rPr>
+          <w:rFonts w:ascii="Arial" w:hAnsi="Arial" w:cs="Arial"/>
+          <w:color w:val="auto"/>
+        </w:rPr>
+        <w:t>acumulado</w:t>
+      </w:r>
+      <w:r>
+        <w:rPr>
+          <w:rFonts w:ascii="Arial" w:hAnsi="Arial" w:cs="Arial"/>
+          <w:color w:val="auto"/>
+        </w:rPr>
+        <w:t xml:space="preserve"> de </w:t>
+      </w:r>
+      <w:r>
+        <w:rPr>
+          <w:rFonts w:ascii="Arial" w:hAnsi="Arial" w:cs="Arial"/>
+          <w:color w:val="auto"/>
+        </w:rPr>
+        <w:t>maneira</w:t>
+      </w:r>
+      <w:r>
+        <w:rPr>
+          <w:rFonts w:ascii="Arial" w:hAnsi="Arial" w:cs="Arial"/>
+          <w:color w:val="auto"/>
+        </w:rPr>
+        <w:t xml:space="preserve"> empírica, ou seja, </w:t>
+      </w:r>
+      <w:r>
+        <w:rPr>
+          <w:rFonts w:ascii="Arial" w:hAnsi="Arial" w:cs="Arial"/>
+          <w:color w:val="auto"/>
+        </w:rPr>
+        <w:t>se dá</w:t>
+      </w:r>
+      <w:r>
+        <w:rPr>
+          <w:rFonts w:ascii="Arial" w:hAnsi="Arial" w:cs="Arial"/>
+          <w:color w:val="auto"/>
+        </w:rPr>
+        <w:t xml:space="preserve"> através de experimentação </w:t>
+      </w:r>
+      <w:r>
+        <w:rPr>
+          <w:rFonts w:ascii="Arial" w:hAnsi="Arial" w:cs="Arial"/>
+          <w:color w:val="auto"/>
+        </w:rPr>
+        <w:t xml:space="preserve">e </w:t>
+      </w:r>
+      <w:r>
+        <w:rPr>
+          <w:rFonts w:ascii="Arial" w:hAnsi="Arial" w:cs="Arial"/>
+          <w:color w:val="auto"/>
+        </w:rPr>
+        <w:t>observação</w:t>
+      </w:r>
+      <w:r>
+        <w:rPr>
+          <w:rFonts w:ascii="Arial" w:hAnsi="Arial" w:cs="Arial"/>
+          <w:color w:val="auto"/>
+        </w:rPr>
+        <w:t xml:space="preserve"> e não</w:t>
+      </w:r>
+      <w:r>
+        <w:rPr>
+          <w:rFonts w:ascii="Arial" w:hAnsi="Arial" w:cs="Arial"/>
+          <w:color w:val="auto"/>
+        </w:rPr>
+        <w:t xml:space="preserve"> </w:t>
+      </w:r>
+      <w:r>
+        <w:rPr>
+          <w:rFonts w:ascii="Arial" w:hAnsi="Arial" w:cs="Arial"/>
+          <w:color w:val="auto"/>
+        </w:rPr>
+        <w:t>com</w:t>
+      </w:r>
+      <w:r>
+        <w:rPr>
+          <w:rFonts w:ascii="Arial" w:hAnsi="Arial" w:cs="Arial"/>
+          <w:color w:val="auto"/>
+        </w:rPr>
+        <w:t xml:space="preserve"> um planejamento detalhado, feito</w:t>
+      </w:r>
+      <w:r>
+        <w:rPr>
+          <w:rFonts w:ascii="Arial" w:hAnsi="Arial" w:cs="Arial"/>
+          <w:color w:val="auto"/>
+        </w:rPr>
+        <w:t xml:space="preserve"> de modo</w:t>
+      </w:r>
+      <w:r>
+        <w:rPr>
+          <w:rFonts w:ascii="Arial" w:hAnsi="Arial" w:cs="Arial"/>
+          <w:color w:val="auto"/>
+        </w:rPr>
+        <w:t xml:space="preserve"> </w:t>
+      </w:r>
+      <w:r>
+        <w:rPr>
+          <w:rFonts w:ascii="Arial" w:hAnsi="Arial" w:cs="Arial"/>
+          <w:color w:val="auto"/>
+        </w:rPr>
+        <w:t>antecipado</w:t>
+      </w:r>
+      <w:r>
+        <w:rPr>
+          <w:rFonts w:ascii="Arial" w:hAnsi="Arial" w:cs="Arial"/>
+          <w:color w:val="auto"/>
+        </w:rPr>
+        <w:t xml:space="preserve">. O Controle Empírico de Processo, </w:t>
+      </w:r>
+      <w:r>
+        <w:rPr>
+          <w:rFonts w:ascii="Arial" w:hAnsi="Arial" w:cs="Arial"/>
+          <w:color w:val="auto"/>
+        </w:rPr>
+        <w:t xml:space="preserve">tem como sua base </w:t>
+      </w:r>
+      <w:r>
+        <w:rPr>
+          <w:rFonts w:ascii="Arial" w:hAnsi="Arial" w:cs="Arial"/>
+          <w:color w:val="auto"/>
+        </w:rPr>
+        <w:t>3 pilares: Transparência, inspeção e adaptação.</w:t>
+      </w:r>
+    </w:p>
+    <w:p>
+      <w:pPr>
+        <w:pStyle w:val="Default"/>
+        <w:spacing w:line="360" w:lineRule="auto"/>
+        <w:jc w:val="both"/>
+        <w:rPr>
+          <w:rFonts w:ascii="Arial" w:hAnsi="Arial" w:cs="Arial"/>
+          <w:color w:val="auto"/>
+        </w:rPr>
+      </w:pPr>
+    </w:p>
+    <w:p>
+      <w:pPr>
+        <w:pStyle w:val="Default"/>
+        <w:spacing w:line="360" w:lineRule="auto"/>
+        <w:jc w:val="both"/>
+        <w:rPr>
+          <w:rFonts w:ascii="Arial" w:hAnsi="Arial" w:cs="Arial"/>
+          <w:color w:val="auto"/>
+        </w:rPr>
+      </w:pPr>
+      <w:r>
+        <w:rPr>
+          <w:rFonts w:ascii="Arial" w:hAnsi="Arial" w:cs="Arial"/>
+          <w:color w:val="auto"/>
+        </w:rPr>
+        <w:t>2.3.1 – Transparência</w:t>
+      </w:r>
+    </w:p>
+    <w:p>
+      <w:pPr>
+        <w:pStyle w:val="Default"/>
+        <w:spacing w:line="360" w:lineRule="auto"/>
+        <w:jc w:val="both"/>
+        <w:rPr>
+          <w:rFonts w:ascii="Arial" w:hAnsi="Arial" w:cs="Arial"/>
+          <w:color w:val="auto"/>
+        </w:rPr>
+      </w:pPr>
     </w:p>
     <w:p>
       <w:pPr>
@@ -7586,7 +7779,18 @@
         <w:spacing w:line="360" w:lineRule="auto"/>
         <w:ind w:firstLine="709"/>
         <w:jc w:val="both"/>
-      </w:pPr>
+        <w:rPr>
+          <w:rFonts w:ascii="Arial" w:hAnsi="Arial" w:cs="Arial"/>
+          <w:color w:val="auto"/>
+        </w:rPr>
+      </w:pPr>
+      <w:r>
+        <w:rPr>
+          <w:rFonts w:ascii="Arial" w:hAnsi="Arial" w:cs="Arial"/>
+          <w:color w:val="auto"/>
+        </w:rPr>
+        <w:t>Conforme</w:t>
+      </w:r>
       <w:r>
         <w:rPr>
           <w:rFonts w:ascii="Arial" w:hAnsi="Arial" w:cs="Arial"/>
@@ -7594,6 +7798,788 @@
         </w:rPr>
         <w:t xml:space="preserve"> </w:t>
       </w:r>
+      <w:r>
+        <w:rPr>
+          <w:rFonts w:ascii="Arial" w:hAnsi="Arial" w:cs="Arial"/>
+          <w:color w:val="auto"/>
+        </w:rPr>
+        <w:t>Schwarz</w:t>
+      </w:r>
+      <w:r>
+        <w:rPr>
+          <w:rFonts w:ascii="Arial" w:hAnsi="Arial" w:cs="Arial"/>
+          <w:color w:val="auto"/>
+        </w:rPr>
+        <w:t xml:space="preserve"> e Sutherland (2013) a transparência é o que </w:t>
+      </w:r>
+      <w:r>
+        <w:rPr>
+          <w:rFonts w:ascii="Arial" w:hAnsi="Arial" w:cs="Arial"/>
+          <w:color w:val="auto"/>
+        </w:rPr>
+        <w:t>gera a habilidade que</w:t>
+      </w:r>
+      <w:r>
+        <w:rPr>
+          <w:rFonts w:ascii="Arial" w:hAnsi="Arial" w:cs="Arial"/>
+          <w:color w:val="auto"/>
+        </w:rPr>
+        <w:t xml:space="preserve"> todo e qualquer aspecto do processo seja observado </w:t>
+      </w:r>
+      <w:r>
+        <w:rPr>
+          <w:rFonts w:ascii="Arial" w:hAnsi="Arial" w:cs="Arial"/>
+          <w:color w:val="auto"/>
+        </w:rPr>
+        <w:t xml:space="preserve">e conhecido </w:t>
+      </w:r>
+      <w:r>
+        <w:rPr>
+          <w:rFonts w:ascii="Arial" w:hAnsi="Arial" w:cs="Arial"/>
+          <w:color w:val="auto"/>
+        </w:rPr>
+        <w:t xml:space="preserve">por qualquer </w:t>
+      </w:r>
+      <w:r>
+        <w:rPr>
+          <w:rFonts w:ascii="Arial" w:hAnsi="Arial" w:cs="Arial"/>
+          <w:color w:val="auto"/>
+        </w:rPr>
+        <w:t>indivíduo</w:t>
+      </w:r>
+      <w:r>
+        <w:rPr>
+          <w:rFonts w:ascii="Arial" w:hAnsi="Arial" w:cs="Arial"/>
+          <w:color w:val="auto"/>
+        </w:rPr>
+        <w:t xml:space="preserve"> que esteja </w:t>
+      </w:r>
+      <w:r>
+        <w:rPr>
+          <w:rFonts w:ascii="Arial" w:hAnsi="Arial" w:cs="Arial"/>
+          <w:color w:val="auto"/>
+        </w:rPr>
+        <w:t>incluído</w:t>
+      </w:r>
+      <w:r>
+        <w:rPr>
+          <w:rFonts w:ascii="Arial" w:hAnsi="Arial" w:cs="Arial"/>
+          <w:color w:val="auto"/>
+        </w:rPr>
+        <w:t xml:space="preserve"> </w:t>
+      </w:r>
+      <w:r>
+        <w:rPr>
+          <w:rFonts w:ascii="Arial" w:hAnsi="Arial" w:cs="Arial"/>
+          <w:color w:val="auto"/>
+        </w:rPr>
+        <w:t>ao</w:t>
+      </w:r>
+      <w:r>
+        <w:rPr>
+          <w:rFonts w:ascii="Arial" w:hAnsi="Arial" w:cs="Arial"/>
+          <w:color w:val="auto"/>
+        </w:rPr>
+        <w:t xml:space="preserve"> processo de desenvolvimento do produto</w:t>
+      </w:r>
+      <w:r>
+        <w:rPr>
+          <w:rFonts w:ascii="Arial" w:hAnsi="Arial" w:cs="Arial"/>
+          <w:color w:val="auto"/>
+        </w:rPr>
+        <w:t xml:space="preserve"> em questão</w:t>
+      </w:r>
+      <w:r>
+        <w:rPr>
+          <w:rFonts w:ascii="Arial" w:hAnsi="Arial" w:cs="Arial"/>
+          <w:color w:val="auto"/>
+        </w:rPr>
+        <w:t>.</w:t>
+      </w:r>
+    </w:p>
+    <w:p>
+      <w:pPr>
+        <w:pStyle w:val="Default"/>
+        <w:spacing w:line="360" w:lineRule="auto"/>
+        <w:ind w:firstLine="709"/>
+        <w:jc w:val="both"/>
+        <w:rPr>
+          <w:rFonts w:ascii="Arial" w:hAnsi="Arial" w:cs="Arial"/>
+          <w:color w:val="auto"/>
+        </w:rPr>
+      </w:pPr>
+      <w:r>
+        <w:rPr>
+          <w:rFonts w:ascii="Arial" w:hAnsi="Arial" w:cs="Arial"/>
+          <w:color w:val="auto"/>
+        </w:rPr>
+        <w:t xml:space="preserve"> </w:t>
+      </w:r>
+      <w:r>
+        <w:rPr>
+          <w:rFonts w:ascii="Arial" w:hAnsi="Arial" w:cs="Arial"/>
+          <w:color w:val="auto"/>
+        </w:rPr>
+        <w:t xml:space="preserve">A </w:t>
+      </w:r>
+      <w:r>
+        <w:rPr>
+          <w:rFonts w:ascii="Arial" w:hAnsi="Arial" w:cs="Arial"/>
+          <w:color w:val="auto"/>
+        </w:rPr>
+        <w:t xml:space="preserve">transparência deve estar </w:t>
+      </w:r>
+      <w:r>
+        <w:rPr>
+          <w:rFonts w:ascii="Arial" w:hAnsi="Arial" w:cs="Arial"/>
+          <w:color w:val="auto"/>
+        </w:rPr>
+        <w:t>em tod</w:t>
+      </w:r>
+      <w:r>
+        <w:rPr>
+          <w:rFonts w:ascii="Arial" w:hAnsi="Arial" w:cs="Arial"/>
+          <w:color w:val="auto"/>
+        </w:rPr>
+        <w:t xml:space="preserve">a </w:t>
+      </w:r>
+      <w:r>
+        <w:rPr>
+          <w:rFonts w:ascii="Arial" w:hAnsi="Arial" w:cs="Arial"/>
+          <w:color w:val="auto"/>
+        </w:rPr>
+        <w:t>confecção</w:t>
+      </w:r>
+      <w:r>
+        <w:rPr>
+          <w:rFonts w:ascii="Arial" w:hAnsi="Arial" w:cs="Arial"/>
+          <w:color w:val="auto"/>
+        </w:rPr>
+        <w:t xml:space="preserve"> </w:t>
+      </w:r>
+      <w:r>
+        <w:rPr>
+          <w:rFonts w:ascii="Arial" w:hAnsi="Arial" w:cs="Arial"/>
+          <w:color w:val="auto"/>
+        </w:rPr>
+        <w:t>d</w:t>
+      </w:r>
+      <w:r>
+        <w:rPr>
+          <w:rFonts w:ascii="Arial" w:hAnsi="Arial" w:cs="Arial"/>
+          <w:color w:val="auto"/>
+        </w:rPr>
+        <w:t>o Backlog de atividades criado</w:t>
+      </w:r>
+      <w:r>
+        <w:rPr>
+          <w:rFonts w:ascii="Arial" w:hAnsi="Arial" w:cs="Arial"/>
+          <w:color w:val="auto"/>
+        </w:rPr>
+        <w:t>, e que este</w:t>
+      </w:r>
+      <w:r>
+        <w:rPr>
+          <w:rFonts w:ascii="Arial" w:hAnsi="Arial" w:cs="Arial"/>
+          <w:color w:val="auto"/>
+        </w:rPr>
+        <w:t xml:space="preserve"> esteja disponível para qualquer </w:t>
+      </w:r>
+      <w:r>
+        <w:rPr>
+          <w:rFonts w:ascii="Arial" w:hAnsi="Arial" w:cs="Arial"/>
+          <w:color w:val="auto"/>
+        </w:rPr>
+        <w:t>envolvido no processo</w:t>
+      </w:r>
+      <w:r>
+        <w:rPr>
+          <w:rFonts w:ascii="Arial" w:hAnsi="Arial" w:cs="Arial"/>
+          <w:color w:val="auto"/>
+        </w:rPr>
+        <w:t xml:space="preserve">, ou </w:t>
+      </w:r>
+      <w:r>
+        <w:rPr>
+          <w:rFonts w:ascii="Arial" w:hAnsi="Arial" w:cs="Arial"/>
+          <w:color w:val="auto"/>
+        </w:rPr>
+        <w:t>em</w:t>
+      </w:r>
+      <w:r>
+        <w:rPr>
+          <w:rFonts w:ascii="Arial" w:hAnsi="Arial" w:cs="Arial"/>
+          <w:color w:val="auto"/>
+        </w:rPr>
+        <w:t xml:space="preserve"> reuniões que buscam revisar tudo que já foi feito, para que assim todos os envolvidos estejam cientes do andamento do projeto.</w:t>
+      </w:r>
+    </w:p>
+    <w:p>
+      <w:pPr>
+        <w:pStyle w:val="Default"/>
+        <w:spacing w:line="360" w:lineRule="auto"/>
+        <w:jc w:val="both"/>
+        <w:rPr>
+          <w:rFonts w:ascii="Arial" w:hAnsi="Arial" w:cs="Arial"/>
+          <w:color w:val="auto"/>
+        </w:rPr>
+      </w:pPr>
+    </w:p>
+    <w:p>
+      <w:pPr>
+        <w:pStyle w:val="Default"/>
+        <w:spacing w:line="360" w:lineRule="auto"/>
+        <w:jc w:val="both"/>
+        <w:rPr>
+          <w:rFonts w:ascii="Arial" w:hAnsi="Arial" w:cs="Arial"/>
+          <w:color w:val="auto"/>
+        </w:rPr>
+      </w:pPr>
+      <w:r>
+        <w:rPr>
+          <w:rFonts w:ascii="Arial" w:hAnsi="Arial" w:cs="Arial"/>
+          <w:color w:val="auto"/>
+        </w:rPr>
+        <w:t>2.3.2 – Inspeção</w:t>
+      </w:r>
+    </w:p>
+    <w:p>
+      <w:pPr>
+        <w:pStyle w:val="Default"/>
+        <w:spacing w:line="360" w:lineRule="auto"/>
+        <w:jc w:val="both"/>
+        <w:rPr>
+          <w:rFonts w:ascii="Arial" w:hAnsi="Arial" w:cs="Arial"/>
+          <w:color w:val="auto"/>
+        </w:rPr>
+      </w:pPr>
+    </w:p>
+    <w:p>
+      <w:pPr>
+        <w:pStyle w:val="Default"/>
+        <w:spacing w:line="360" w:lineRule="auto"/>
+        <w:ind w:firstLine="709"/>
+        <w:jc w:val="both"/>
+        <w:rPr>
+          <w:rFonts w:ascii="Arial" w:hAnsi="Arial" w:cs="Arial"/>
+          <w:color w:val="auto"/>
+        </w:rPr>
+      </w:pPr>
+      <w:r>
+        <w:rPr>
+          <w:rFonts w:ascii="Arial" w:hAnsi="Arial" w:cs="Arial"/>
+          <w:color w:val="auto"/>
+        </w:rPr>
+        <w:t>De acordo</w:t>
+      </w:r>
+      <w:r>
+        <w:rPr>
+          <w:rFonts w:ascii="Arial" w:hAnsi="Arial" w:cs="Arial"/>
+          <w:color w:val="auto"/>
+        </w:rPr>
+        <w:t xml:space="preserve"> </w:t>
+      </w:r>
+      <w:proofErr w:type="spellStart"/>
+      <w:r>
+        <w:rPr>
+          <w:rFonts w:ascii="Arial" w:hAnsi="Arial" w:cs="Arial"/>
+          <w:color w:val="auto"/>
+        </w:rPr>
+        <w:t>Schwaber</w:t>
+      </w:r>
+      <w:proofErr w:type="spellEnd"/>
+      <w:r>
+        <w:rPr>
+          <w:rFonts w:ascii="Arial" w:hAnsi="Arial" w:cs="Arial"/>
+          <w:color w:val="auto"/>
+        </w:rPr>
+        <w:t xml:space="preserve"> e Sutherland (2013), o produto deve estar sob constante análise dos stakeholders</w:t>
+      </w:r>
+      <w:r>
+        <w:rPr>
+          <w:rFonts w:ascii="Arial" w:hAnsi="Arial" w:cs="Arial"/>
+          <w:color w:val="auto"/>
+        </w:rPr>
+        <w:t xml:space="preserve"> e </w:t>
+      </w:r>
+      <w:r>
+        <w:rPr>
+          <w:rFonts w:ascii="Arial" w:hAnsi="Arial" w:cs="Arial"/>
+          <w:color w:val="auto"/>
+        </w:rPr>
+        <w:t xml:space="preserve">usuários, </w:t>
+      </w:r>
+      <w:r>
+        <w:rPr>
+          <w:rFonts w:ascii="Arial" w:hAnsi="Arial" w:cs="Arial"/>
+          <w:color w:val="auto"/>
+        </w:rPr>
+        <w:t>são</w:t>
+      </w:r>
+      <w:r>
+        <w:rPr>
+          <w:rFonts w:ascii="Arial" w:hAnsi="Arial" w:cs="Arial"/>
+          <w:color w:val="auto"/>
+        </w:rPr>
+        <w:t xml:space="preserve"> conhecidos como intervenientes, </w:t>
+      </w:r>
+      <w:r>
+        <w:rPr>
+          <w:rFonts w:ascii="Arial" w:hAnsi="Arial" w:cs="Arial"/>
+          <w:color w:val="auto"/>
+        </w:rPr>
+        <w:t>dessa forma</w:t>
+      </w:r>
+      <w:r>
+        <w:rPr>
+          <w:rFonts w:ascii="Arial" w:hAnsi="Arial" w:cs="Arial"/>
+          <w:color w:val="auto"/>
+        </w:rPr>
+        <w:t xml:space="preserve"> todo o feedback necessário sobre tudo o que foi feito até o</w:t>
+      </w:r>
+      <w:r>
+        <w:rPr>
+          <w:rFonts w:ascii="Arial" w:hAnsi="Arial" w:cs="Arial"/>
+          <w:color w:val="auto"/>
+        </w:rPr>
+        <w:t xml:space="preserve"> dado</w:t>
+      </w:r>
+      <w:r>
+        <w:rPr>
+          <w:rFonts w:ascii="Arial" w:hAnsi="Arial" w:cs="Arial"/>
+          <w:color w:val="auto"/>
+        </w:rPr>
+        <w:t xml:space="preserve"> momento, </w:t>
+      </w:r>
+      <w:proofErr w:type="gramStart"/>
+      <w:r>
+        <w:rPr>
+          <w:rFonts w:ascii="Arial" w:hAnsi="Arial" w:cs="Arial"/>
+          <w:color w:val="auto"/>
+        </w:rPr>
+        <w:t>e também</w:t>
+      </w:r>
+      <w:proofErr w:type="gramEnd"/>
+      <w:r>
+        <w:rPr>
+          <w:rFonts w:ascii="Arial" w:hAnsi="Arial" w:cs="Arial"/>
+          <w:color w:val="auto"/>
+        </w:rPr>
+        <w:t xml:space="preserve"> </w:t>
+      </w:r>
+      <w:r>
+        <w:rPr>
+          <w:rFonts w:ascii="Arial" w:hAnsi="Arial" w:cs="Arial"/>
+          <w:color w:val="auto"/>
+        </w:rPr>
+        <w:t>as informações</w:t>
+      </w:r>
+      <w:r>
+        <w:rPr>
+          <w:rFonts w:ascii="Arial" w:hAnsi="Arial" w:cs="Arial"/>
+          <w:color w:val="auto"/>
+        </w:rPr>
+        <w:t xml:space="preserve"> </w:t>
+      </w:r>
+      <w:r>
+        <w:rPr>
+          <w:rFonts w:ascii="Arial" w:hAnsi="Arial" w:cs="Arial"/>
+          <w:color w:val="auto"/>
+        </w:rPr>
+        <w:t>do que</w:t>
+      </w:r>
+      <w:r>
+        <w:rPr>
+          <w:rFonts w:ascii="Arial" w:hAnsi="Arial" w:cs="Arial"/>
+          <w:color w:val="auto"/>
+        </w:rPr>
+        <w:t xml:space="preserve"> ainda </w:t>
+      </w:r>
+      <w:r>
+        <w:rPr>
+          <w:rFonts w:ascii="Arial" w:hAnsi="Arial" w:cs="Arial"/>
+          <w:color w:val="auto"/>
+        </w:rPr>
+        <w:t>estará</w:t>
+      </w:r>
+      <w:r>
+        <w:rPr>
+          <w:rFonts w:ascii="Arial" w:hAnsi="Arial" w:cs="Arial"/>
+          <w:color w:val="auto"/>
+        </w:rPr>
+        <w:t xml:space="preserve"> por vir</w:t>
+      </w:r>
+      <w:r>
+        <w:rPr>
+          <w:rFonts w:ascii="Arial" w:hAnsi="Arial" w:cs="Arial"/>
+          <w:color w:val="auto"/>
+        </w:rPr>
+        <w:t xml:space="preserve"> serão analisadas e controladas</w:t>
+      </w:r>
+      <w:r>
+        <w:rPr>
+          <w:rFonts w:ascii="Arial" w:hAnsi="Arial" w:cs="Arial"/>
+          <w:color w:val="auto"/>
+        </w:rPr>
+        <w:t>.</w:t>
+      </w:r>
+    </w:p>
+    <w:p>
+      <w:pPr>
+        <w:pStyle w:val="Default"/>
+        <w:spacing w:line="360" w:lineRule="auto"/>
+        <w:ind w:firstLine="709"/>
+        <w:jc w:val="both"/>
+        <w:rPr>
+          <w:rFonts w:ascii="Arial" w:hAnsi="Arial" w:cs="Arial"/>
+          <w:color w:val="auto"/>
+        </w:rPr>
+      </w:pPr>
+    </w:p>
+    <w:p>
+      <w:pPr>
+        <w:pStyle w:val="Default"/>
+        <w:spacing w:line="360" w:lineRule="auto"/>
+        <w:ind w:firstLine="709"/>
+        <w:jc w:val="both"/>
+        <w:rPr>
+          <w:rFonts w:ascii="Arial" w:hAnsi="Arial" w:cs="Arial"/>
+          <w:color w:val="auto"/>
+        </w:rPr>
+      </w:pPr>
+    </w:p>
+    <w:p>
+      <w:pPr>
+        <w:pStyle w:val="Default"/>
+        <w:spacing w:line="360" w:lineRule="auto"/>
+        <w:ind w:firstLine="709"/>
+        <w:jc w:val="both"/>
+        <w:rPr>
+          <w:rFonts w:ascii="Arial" w:hAnsi="Arial" w:cs="Arial"/>
+          <w:color w:val="auto"/>
+        </w:rPr>
+      </w:pPr>
+    </w:p>
+    <w:p>
+      <w:pPr>
+        <w:pStyle w:val="Default"/>
+        <w:spacing w:line="360" w:lineRule="auto"/>
+        <w:ind w:firstLine="709"/>
+        <w:jc w:val="both"/>
+        <w:rPr>
+          <w:rFonts w:ascii="Arial" w:hAnsi="Arial" w:cs="Arial"/>
+          <w:color w:val="auto"/>
+        </w:rPr>
+      </w:pPr>
+    </w:p>
+    <w:p>
+      <w:pPr>
+        <w:pStyle w:val="Default"/>
+        <w:spacing w:line="360" w:lineRule="auto"/>
+        <w:ind w:firstLine="709"/>
+        <w:jc w:val="both"/>
+        <w:rPr>
+          <w:rFonts w:ascii="Arial" w:hAnsi="Arial" w:cs="Arial"/>
+          <w:color w:val="auto"/>
+        </w:rPr>
+      </w:pPr>
+    </w:p>
+    <w:p>
+      <w:pPr>
+        <w:pStyle w:val="Default"/>
+        <w:spacing w:line="360" w:lineRule="auto"/>
+        <w:jc w:val="both"/>
+        <w:rPr>
+          <w:rFonts w:ascii="Arial" w:hAnsi="Arial" w:cs="Arial"/>
+          <w:color w:val="auto"/>
+        </w:rPr>
+      </w:pPr>
+    </w:p>
+    <w:p>
+      <w:pPr>
+        <w:pStyle w:val="Default"/>
+        <w:pBdr>
+          <w:top w:val="single" w:sz="4" w:space="1" w:color="auto"/>
+        </w:pBdr>
+        <w:spacing w:line="360" w:lineRule="auto"/>
+        <w:rPr>
+          <w:rFonts w:ascii="Arial" w:hAnsi="Arial" w:cs="Arial"/>
+          <w:sz w:val="20"/>
+          <w:szCs w:val="20"/>
+        </w:rPr>
+      </w:pPr>
+      <w:proofErr w:type="gramStart"/>
+      <w:r>
+        <w:rPr>
+          <w:rFonts w:ascii="Arial" w:hAnsi="Arial" w:cs="Arial"/>
+          <w:sz w:val="20"/>
+          <w:szCs w:val="20"/>
+        </w:rPr>
+        <w:t>¹ Disponível</w:t>
+      </w:r>
+      <w:proofErr w:type="gramEnd"/>
+      <w:r>
+        <w:rPr>
+          <w:rFonts w:ascii="Arial" w:hAnsi="Arial" w:cs="Arial"/>
+          <w:sz w:val="20"/>
+          <w:szCs w:val="20"/>
+        </w:rPr>
+        <w:t xml:space="preserve"> em:</w:t>
+      </w:r>
+    </w:p>
+    <w:p>
+      <w:pPr>
+        <w:pStyle w:val="NormalWeb"/>
+        <w:pBdr>
+          <w:top w:val="single" w:sz="4" w:space="1" w:color="auto"/>
+        </w:pBdr>
+        <w:spacing w:before="0" w:beforeAutospacing="0" w:after="0" w:afterAutospacing="0"/>
+        <w:rPr>
+          <w:rFonts w:ascii="Times New Roman" w:eastAsia="Times New Roman" w:hAnsi="Times New Roman" w:cs="Times New Roman"/>
+          <w:lang w:val="en-GB"/>
+        </w:rPr>
+      </w:pPr>
+      <w:r>
+        <w:rPr>
+          <w:rFonts w:ascii="Arial" w:hAnsi="Arial" w:cs="Arial"/>
+          <w:color w:val="000000"/>
+          <w:sz w:val="20"/>
+          <w:szCs w:val="20"/>
+          <w:lang w:val="en-GB"/>
+        </w:rPr>
+        <w:t>http://www.scrumstudy.com/blog/why-is-empirical-process-control-so-important-in-scrum-</w:t>
+      </w:r>
+      <w:r>
+        <w:rPr>
+          <w:rFonts w:cs="Arial"/>
+          <w:color w:val="000000"/>
+          <w:sz w:val="20"/>
+          <w:lang w:val="en-GB"/>
+        </w:rPr>
+        <w:t xml:space="preserve"> </w:t>
+      </w:r>
+      <w:r>
+        <w:rPr>
+          <w:rFonts w:ascii="Arial" w:eastAsia="Times New Roman" w:hAnsi="Arial" w:cs="Arial"/>
+          <w:color w:val="000000"/>
+          <w:sz w:val="20"/>
+          <w:szCs w:val="20"/>
+          <w:lang w:val="en-GB"/>
+        </w:rPr>
+        <w:t>projects/</w:t>
+      </w:r>
+    </w:p>
+    <w:p>
+      <w:pPr>
+        <w:pStyle w:val="Default"/>
+        <w:spacing w:line="360" w:lineRule="auto"/>
+        <w:jc w:val="both"/>
+        <w:rPr>
+          <w:rFonts w:ascii="Arial" w:hAnsi="Arial" w:cs="Arial"/>
+          <w:color w:val="auto"/>
+        </w:rPr>
+      </w:pPr>
+    </w:p>
+    <w:p>
+      <w:pPr>
+        <w:pStyle w:val="Default"/>
+        <w:spacing w:line="360" w:lineRule="auto"/>
+        <w:rPr>
+          <w:rFonts w:ascii="Arial" w:hAnsi="Arial" w:cs="Arial"/>
+          <w:color w:val="auto"/>
+        </w:rPr>
+      </w:pPr>
+      <w:r>
+        <w:rPr>
+          <w:rFonts w:ascii="Arial" w:hAnsi="Arial" w:cs="Arial"/>
+          <w:color w:val="auto"/>
+        </w:rPr>
+        <w:t>2.3.3 – Adaptação</w:t>
+      </w:r>
+      <w:bookmarkStart w:id="25" w:name="_GoBack"/>
+      <w:bookmarkEnd w:id="25"/>
+    </w:p>
+    <w:p>
+      <w:pPr>
+        <w:pStyle w:val="Default"/>
+        <w:spacing w:line="360" w:lineRule="auto"/>
+        <w:rPr>
+          <w:rFonts w:ascii="Arial" w:hAnsi="Arial" w:cs="Arial"/>
+          <w:color w:val="auto"/>
+        </w:rPr>
+      </w:pPr>
+    </w:p>
+    <w:p>
+      <w:pPr>
+        <w:pStyle w:val="Default"/>
+        <w:spacing w:line="360" w:lineRule="auto"/>
+        <w:ind w:firstLine="709"/>
+        <w:jc w:val="both"/>
+        <w:rPr>
+          <w:rFonts w:ascii="Arial" w:hAnsi="Arial" w:cs="Arial"/>
+          <w:color w:val="auto"/>
+        </w:rPr>
+      </w:pPr>
+      <w:r>
+        <w:rPr>
+          <w:rFonts w:ascii="Arial" w:hAnsi="Arial" w:cs="Arial"/>
+          <w:color w:val="auto"/>
+        </w:rPr>
+        <w:t>S</w:t>
+      </w:r>
+      <w:r>
+        <w:rPr>
+          <w:rFonts w:ascii="Arial" w:hAnsi="Arial" w:cs="Arial"/>
+          <w:color w:val="auto"/>
+        </w:rPr>
+        <w:t xml:space="preserve">egundo </w:t>
+      </w:r>
+      <w:proofErr w:type="spellStart"/>
+      <w:r>
+        <w:rPr>
+          <w:rFonts w:ascii="Arial" w:hAnsi="Arial" w:cs="Arial"/>
+          <w:color w:val="auto"/>
+        </w:rPr>
+        <w:t>Schwaber</w:t>
+      </w:r>
+      <w:proofErr w:type="spellEnd"/>
+      <w:r>
+        <w:rPr>
+          <w:rFonts w:ascii="Arial" w:hAnsi="Arial" w:cs="Arial"/>
+          <w:color w:val="auto"/>
+        </w:rPr>
+        <w:t xml:space="preserve"> e Sutherland (2013), a adaptação </w:t>
+      </w:r>
+      <w:r>
+        <w:rPr>
+          <w:rFonts w:ascii="Arial" w:hAnsi="Arial" w:cs="Arial"/>
+          <w:color w:val="auto"/>
+        </w:rPr>
+        <w:t>se dá no momento</w:t>
+      </w:r>
+      <w:r>
+        <w:rPr>
+          <w:rFonts w:ascii="Arial" w:hAnsi="Arial" w:cs="Arial"/>
+          <w:color w:val="auto"/>
+        </w:rPr>
+        <w:t xml:space="preserve"> quando o Scrum Team e os stakeholders </w:t>
+      </w:r>
+      <w:r>
+        <w:rPr>
+          <w:rFonts w:ascii="Arial" w:hAnsi="Arial" w:cs="Arial"/>
+          <w:color w:val="auto"/>
+        </w:rPr>
+        <w:t>conhecem</w:t>
+      </w:r>
+      <w:r>
+        <w:rPr>
+          <w:rFonts w:ascii="Arial" w:hAnsi="Arial" w:cs="Arial"/>
+          <w:color w:val="auto"/>
+        </w:rPr>
+        <w:t xml:space="preserve"> através dos itens</w:t>
+      </w:r>
+      <w:r>
+        <w:rPr>
+          <w:rFonts w:ascii="Arial" w:hAnsi="Arial" w:cs="Arial"/>
+          <w:color w:val="auto"/>
+        </w:rPr>
+        <w:t xml:space="preserve"> </w:t>
+      </w:r>
+      <w:r>
+        <w:rPr>
+          <w:rFonts w:ascii="Arial" w:hAnsi="Arial" w:cs="Arial"/>
+          <w:color w:val="auto"/>
+        </w:rPr>
+        <w:t>anteriormente mencionados</w:t>
+      </w:r>
+      <w:r>
+        <w:rPr>
+          <w:rFonts w:ascii="Arial" w:hAnsi="Arial" w:cs="Arial"/>
+          <w:color w:val="auto"/>
+        </w:rPr>
+        <w:t>, transparência e inspeção,</w:t>
+      </w:r>
+      <w:r>
+        <w:rPr>
+          <w:rFonts w:ascii="Arial" w:hAnsi="Arial" w:cs="Arial"/>
+          <w:color w:val="auto"/>
+        </w:rPr>
+        <w:t xml:space="preserve"> </w:t>
+      </w:r>
+      <w:r>
+        <w:rPr>
+          <w:rFonts w:ascii="Arial" w:hAnsi="Arial" w:cs="Arial"/>
+          <w:color w:val="auto"/>
+        </w:rPr>
+        <w:t>seus processo, ferramentas e artefatos utilizados no processo de desenvolvimento do produto, e dessa forma</w:t>
+      </w:r>
+      <w:r>
+        <w:rPr>
+          <w:rFonts w:ascii="Arial" w:hAnsi="Arial" w:cs="Arial"/>
+          <w:color w:val="auto"/>
+        </w:rPr>
+        <w:t xml:space="preserve"> </w:t>
+      </w:r>
+      <w:r>
+        <w:rPr>
+          <w:rFonts w:ascii="Arial" w:hAnsi="Arial" w:cs="Arial"/>
+          <w:color w:val="auto"/>
+        </w:rPr>
+        <w:t>adaptam</w:t>
+      </w:r>
+      <w:r>
+        <w:rPr>
+          <w:rFonts w:ascii="Arial" w:hAnsi="Arial" w:cs="Arial"/>
+          <w:color w:val="auto"/>
+        </w:rPr>
+        <w:t xml:space="preserve"> a forma como trabalham e fazendo ajustes</w:t>
+      </w:r>
+      <w:r>
+        <w:rPr>
+          <w:rFonts w:ascii="Arial" w:hAnsi="Arial" w:cs="Arial"/>
+          <w:color w:val="auto"/>
+        </w:rPr>
+        <w:t xml:space="preserve"> com a intenção de melhorar a cadeia de trabalho</w:t>
+      </w:r>
+      <w:r>
+        <w:rPr>
+          <w:rFonts w:ascii="Arial" w:hAnsi="Arial" w:cs="Arial"/>
+          <w:color w:val="auto"/>
+        </w:rPr>
+        <w:t xml:space="preserve"> sempre que for </w:t>
+      </w:r>
+      <w:r>
+        <w:rPr>
+          <w:rFonts w:ascii="Arial" w:hAnsi="Arial" w:cs="Arial"/>
+          <w:color w:val="auto"/>
+        </w:rPr>
+        <w:t>observado</w:t>
+      </w:r>
+      <w:r>
+        <w:rPr>
+          <w:rFonts w:ascii="Arial" w:hAnsi="Arial" w:cs="Arial"/>
+          <w:color w:val="auto"/>
+        </w:rPr>
+        <w:t xml:space="preserve"> necessário.</w:t>
+      </w:r>
+    </w:p>
+    <w:p>
+      <w:pPr>
+        <w:pStyle w:val="Default"/>
+        <w:spacing w:line="360" w:lineRule="auto"/>
+        <w:ind w:firstLine="709"/>
+        <w:jc w:val="both"/>
+        <w:rPr>
+          <w:rFonts w:ascii="Arial" w:hAnsi="Arial" w:cs="Arial"/>
+          <w:color w:val="auto"/>
+        </w:rPr>
+      </w:pPr>
+    </w:p>
+    <w:p>
+      <w:pPr>
+        <w:pStyle w:val="Default"/>
+        <w:spacing w:line="360" w:lineRule="auto"/>
+      </w:pPr>
     </w:p>
     <w:p>
       <w:pPr>
@@ -13354,6 +14340,7 @@
                 <w:sz w:val="16"/>
                 <w:szCs w:val="24"/>
               </w:rPr>
+              <w:lastRenderedPageBreak/>
               <w:t>Reestruturação e revisão de todo o texto. Verificação das referências utilizadas.</w:t>
             </w:r>
           </w:p>
@@ -21175,7 +22162,7 @@
 </file>
 
 <file path=customXml/itemProps1.xml><?xml version="1.0" encoding="utf-8"?>
-<ds:datastoreItem xmlns:ds="http://schemas.openxmlformats.org/officeDocument/2006/customXml" ds:itemID="{A67937B7-277E-471E-8763-27818655474B}">
+<ds:datastoreItem xmlns:ds="http://schemas.openxmlformats.org/officeDocument/2006/customXml" ds:itemID="{E2FD0655-BE2D-4B20-95AF-AD60B7E95191}">
   <ds:schemaRefs>
     <ds:schemaRef ds:uri="http://schemas.openxmlformats.org/officeDocument/2006/bibliography"/>
   </ds:schemaRefs>

</xml_diff>

<commit_message>
LISTA DE ABREVIATURAS E SIGLAS
</commit_message>
<xml_diff>
--- a/JOSSAN_SOBRINHO_PETRENKO_TRABALHO_DE_CONCLUSÃO_DE_CURSO_2-SISTEMAS_DE_INFORMAÇÃO.docx
+++ b/JOSSAN_SOBRINHO_PETRENKO_TRABALHO_DE_CONCLUSÃO_DE_CURSO_2-SISTEMAS_DE_INFORMAÇÃO.docx
@@ -3642,8 +3642,6 @@
       <w:r>
         <w:t>20</w:t>
       </w:r>
-      <w:bookmarkStart w:id="0" w:name="_GoBack"/>
-      <w:bookmarkEnd w:id="0"/>
     </w:p>
     <w:p>
       <w:pPr>
@@ -4230,7 +4228,705 @@
           <w:tab w:val="right" w:pos="9072"/>
         </w:tabs>
         <w:spacing w:before="0" w:after="0" w:line="360" w:lineRule="auto"/>
+        <w:rPr>
+          <w:rFonts w:ascii="Arial" w:eastAsia="Arial" w:hAnsi="Arial" w:cs="Arial"/>
+          <w:b/>
+          <w:color w:val="000000"/>
+          <w:sz w:val="24"/>
+          <w:szCs w:val="24"/>
+        </w:rPr>
+      </w:pPr>
+    </w:p>
+    <w:p>
+      <w:pPr>
+        <w:pStyle w:val="SubttulodoTrabalho"/>
+        <w:rPr>
+          <w:b/>
+          <w:sz w:val="24"/>
+          <w:szCs w:val="24"/>
+        </w:rPr>
+      </w:pPr>
+      <w:bookmarkStart w:id="0" w:name="_GoBack"/>
+      <w:r>
+        <w:rPr>
+          <w:b/>
+          <w:sz w:val="24"/>
+          <w:szCs w:val="24"/>
+        </w:rPr>
+        <w:lastRenderedPageBreak/>
+        <w:t>LISTA DE ABREVIATURAS E SIGLAS</w:t>
+      </w:r>
+    </w:p>
+    <w:bookmarkEnd w:id="0"/>
+    <w:p>
+      <w:pPr>
+        <w:pStyle w:val="Sumrio"/>
+        <w:spacing w:after="240"/>
+      </w:pPr>
+    </w:p>
+    <w:p>
+      <w:pPr>
+        <w:tabs>
+          <w:tab w:val="left" w:pos="1260"/>
+          <w:tab w:val="left" w:pos="1440"/>
+        </w:tabs>
+        <w:spacing w:line="360" w:lineRule="auto"/>
+        <w:ind w:left="1260" w:hanging="1260"/>
+        <w:rPr>
+          <w:rFonts w:ascii="Arial" w:hAnsi="Arial" w:cs="Arial"/>
+          <w:sz w:val="24"/>
+          <w:szCs w:val="24"/>
+        </w:rPr>
+      </w:pPr>
+      <w:r>
+        <w:rPr>
+          <w:rFonts w:ascii="Arial" w:hAnsi="Arial" w:cs="Arial"/>
+          <w:sz w:val="24"/>
+          <w:szCs w:val="24"/>
+        </w:rPr>
+        <w:t>PoC</w:t>
+      </w:r>
+      <w:r>
+        <w:rPr>
+          <w:rFonts w:ascii="Arial" w:hAnsi="Arial" w:cs="Arial"/>
+          <w:sz w:val="24"/>
+          <w:szCs w:val="24"/>
+        </w:rPr>
+        <w:tab/>
+      </w:r>
+      <w:proofErr w:type="spellStart"/>
+      <w:r>
+        <w:rPr>
+          <w:rFonts w:ascii="Arial" w:hAnsi="Arial" w:cs="Arial"/>
+          <w:sz w:val="24"/>
+          <w:szCs w:val="24"/>
+        </w:rPr>
+        <w:t>Proof</w:t>
+      </w:r>
+      <w:proofErr w:type="spellEnd"/>
+      <w:r>
+        <w:rPr>
+          <w:rFonts w:ascii="Arial" w:hAnsi="Arial" w:cs="Arial"/>
+          <w:sz w:val="24"/>
+          <w:szCs w:val="24"/>
+        </w:rPr>
+        <w:t xml:space="preserve"> </w:t>
+      </w:r>
+      <w:proofErr w:type="spellStart"/>
+      <w:r>
+        <w:rPr>
+          <w:rFonts w:ascii="Arial" w:hAnsi="Arial" w:cs="Arial"/>
+          <w:sz w:val="24"/>
+          <w:szCs w:val="24"/>
+        </w:rPr>
+        <w:t>of</w:t>
+      </w:r>
+      <w:proofErr w:type="spellEnd"/>
+      <w:r>
+        <w:rPr>
+          <w:rFonts w:ascii="Arial" w:hAnsi="Arial" w:cs="Arial"/>
+          <w:sz w:val="24"/>
+          <w:szCs w:val="24"/>
+        </w:rPr>
+        <w:t xml:space="preserve"> </w:t>
+      </w:r>
+      <w:proofErr w:type="spellStart"/>
+      <w:r>
+        <w:rPr>
+          <w:rFonts w:ascii="Arial" w:hAnsi="Arial" w:cs="Arial"/>
+          <w:sz w:val="24"/>
+          <w:szCs w:val="24"/>
+        </w:rPr>
+        <w:t>concept</w:t>
+      </w:r>
+      <w:proofErr w:type="spellEnd"/>
+    </w:p>
+    <w:p>
+      <w:pPr>
+        <w:pBdr>
+          <w:top w:val="nil"/>
+          <w:left w:val="nil"/>
+          <w:bottom w:val="nil"/>
+          <w:right w:val="nil"/>
+          <w:between w:val="nil"/>
+        </w:pBdr>
+        <w:tabs>
+          <w:tab w:val="right" w:pos="9072"/>
+        </w:tabs>
+        <w:spacing w:before="0" w:after="0" w:line="360" w:lineRule="auto"/>
+        <w:rPr>
+          <w:rFonts w:ascii="Arial" w:eastAsia="Arial" w:hAnsi="Arial" w:cs="Arial"/>
+          <w:b/>
+          <w:color w:val="000000"/>
+          <w:sz w:val="24"/>
+          <w:szCs w:val="24"/>
+        </w:rPr>
+      </w:pPr>
+    </w:p>
+    <w:p>
+      <w:pPr>
+        <w:pBdr>
+          <w:top w:val="nil"/>
+          <w:left w:val="nil"/>
+          <w:bottom w:val="nil"/>
+          <w:right w:val="nil"/>
+          <w:between w:val="nil"/>
+        </w:pBdr>
+        <w:tabs>
+          <w:tab w:val="right" w:pos="9072"/>
+        </w:tabs>
+        <w:spacing w:before="0" w:after="0" w:line="360" w:lineRule="auto"/>
+        <w:rPr>
+          <w:rFonts w:ascii="Arial" w:eastAsia="Arial" w:hAnsi="Arial" w:cs="Arial"/>
+          <w:b/>
+          <w:color w:val="000000"/>
+          <w:sz w:val="24"/>
+          <w:szCs w:val="24"/>
+        </w:rPr>
+      </w:pPr>
+    </w:p>
+    <w:p>
+      <w:pPr>
+        <w:pBdr>
+          <w:top w:val="nil"/>
+          <w:left w:val="nil"/>
+          <w:bottom w:val="nil"/>
+          <w:right w:val="nil"/>
+          <w:between w:val="nil"/>
+        </w:pBdr>
+        <w:tabs>
+          <w:tab w:val="right" w:pos="9072"/>
+        </w:tabs>
+        <w:spacing w:before="0" w:after="0" w:line="360" w:lineRule="auto"/>
         <w:jc w:val="center"/>
+        <w:rPr>
+          <w:rFonts w:ascii="Arial" w:eastAsia="Arial" w:hAnsi="Arial" w:cs="Arial"/>
+          <w:b/>
+          <w:color w:val="000000"/>
+          <w:sz w:val="24"/>
+          <w:szCs w:val="24"/>
+        </w:rPr>
+      </w:pPr>
+    </w:p>
+    <w:p>
+      <w:pPr>
+        <w:pBdr>
+          <w:top w:val="nil"/>
+          <w:left w:val="nil"/>
+          <w:bottom w:val="nil"/>
+          <w:right w:val="nil"/>
+          <w:between w:val="nil"/>
+        </w:pBdr>
+        <w:tabs>
+          <w:tab w:val="right" w:pos="9072"/>
+        </w:tabs>
+        <w:spacing w:before="0" w:after="0" w:line="360" w:lineRule="auto"/>
+        <w:jc w:val="center"/>
+        <w:rPr>
+          <w:rFonts w:ascii="Arial" w:eastAsia="Arial" w:hAnsi="Arial" w:cs="Arial"/>
+          <w:b/>
+          <w:color w:val="000000"/>
+          <w:sz w:val="24"/>
+          <w:szCs w:val="24"/>
+        </w:rPr>
+      </w:pPr>
+    </w:p>
+    <w:p>
+      <w:pPr>
+        <w:pBdr>
+          <w:top w:val="nil"/>
+          <w:left w:val="nil"/>
+          <w:bottom w:val="nil"/>
+          <w:right w:val="nil"/>
+          <w:between w:val="nil"/>
+        </w:pBdr>
+        <w:tabs>
+          <w:tab w:val="right" w:pos="9072"/>
+        </w:tabs>
+        <w:spacing w:before="0" w:after="0" w:line="360" w:lineRule="auto"/>
+        <w:jc w:val="center"/>
+        <w:rPr>
+          <w:rFonts w:ascii="Arial" w:eastAsia="Arial" w:hAnsi="Arial" w:cs="Arial"/>
+          <w:b/>
+          <w:color w:val="000000"/>
+          <w:sz w:val="24"/>
+          <w:szCs w:val="24"/>
+        </w:rPr>
+      </w:pPr>
+    </w:p>
+    <w:p>
+      <w:pPr>
+        <w:pBdr>
+          <w:top w:val="nil"/>
+          <w:left w:val="nil"/>
+          <w:bottom w:val="nil"/>
+          <w:right w:val="nil"/>
+          <w:between w:val="nil"/>
+        </w:pBdr>
+        <w:tabs>
+          <w:tab w:val="right" w:pos="9072"/>
+        </w:tabs>
+        <w:spacing w:before="0" w:after="0" w:line="360" w:lineRule="auto"/>
+        <w:jc w:val="center"/>
+        <w:rPr>
+          <w:rFonts w:ascii="Arial" w:eastAsia="Arial" w:hAnsi="Arial" w:cs="Arial"/>
+          <w:b/>
+          <w:color w:val="000000"/>
+          <w:sz w:val="24"/>
+          <w:szCs w:val="24"/>
+        </w:rPr>
+      </w:pPr>
+    </w:p>
+    <w:p>
+      <w:pPr>
+        <w:pBdr>
+          <w:top w:val="nil"/>
+          <w:left w:val="nil"/>
+          <w:bottom w:val="nil"/>
+          <w:right w:val="nil"/>
+          <w:between w:val="nil"/>
+        </w:pBdr>
+        <w:tabs>
+          <w:tab w:val="right" w:pos="9072"/>
+        </w:tabs>
+        <w:spacing w:before="0" w:after="0" w:line="360" w:lineRule="auto"/>
+        <w:jc w:val="center"/>
+        <w:rPr>
+          <w:rFonts w:ascii="Arial" w:eastAsia="Arial" w:hAnsi="Arial" w:cs="Arial"/>
+          <w:b/>
+          <w:color w:val="000000"/>
+          <w:sz w:val="24"/>
+          <w:szCs w:val="24"/>
+        </w:rPr>
+      </w:pPr>
+    </w:p>
+    <w:p>
+      <w:pPr>
+        <w:pBdr>
+          <w:top w:val="nil"/>
+          <w:left w:val="nil"/>
+          <w:bottom w:val="nil"/>
+          <w:right w:val="nil"/>
+          <w:between w:val="nil"/>
+        </w:pBdr>
+        <w:tabs>
+          <w:tab w:val="right" w:pos="9072"/>
+        </w:tabs>
+        <w:spacing w:before="0" w:after="0" w:line="360" w:lineRule="auto"/>
+        <w:jc w:val="center"/>
+        <w:rPr>
+          <w:rFonts w:ascii="Arial" w:eastAsia="Arial" w:hAnsi="Arial" w:cs="Arial"/>
+          <w:b/>
+          <w:color w:val="000000"/>
+          <w:sz w:val="24"/>
+          <w:szCs w:val="24"/>
+        </w:rPr>
+      </w:pPr>
+    </w:p>
+    <w:p>
+      <w:pPr>
+        <w:pBdr>
+          <w:top w:val="nil"/>
+          <w:left w:val="nil"/>
+          <w:bottom w:val="nil"/>
+          <w:right w:val="nil"/>
+          <w:between w:val="nil"/>
+        </w:pBdr>
+        <w:tabs>
+          <w:tab w:val="right" w:pos="9072"/>
+        </w:tabs>
+        <w:spacing w:before="0" w:after="0" w:line="360" w:lineRule="auto"/>
+        <w:jc w:val="center"/>
+        <w:rPr>
+          <w:rFonts w:ascii="Arial" w:eastAsia="Arial" w:hAnsi="Arial" w:cs="Arial"/>
+          <w:b/>
+          <w:color w:val="000000"/>
+          <w:sz w:val="24"/>
+          <w:szCs w:val="24"/>
+        </w:rPr>
+      </w:pPr>
+    </w:p>
+    <w:p>
+      <w:pPr>
+        <w:pBdr>
+          <w:top w:val="nil"/>
+          <w:left w:val="nil"/>
+          <w:bottom w:val="nil"/>
+          <w:right w:val="nil"/>
+          <w:between w:val="nil"/>
+        </w:pBdr>
+        <w:tabs>
+          <w:tab w:val="right" w:pos="9072"/>
+        </w:tabs>
+        <w:spacing w:before="0" w:after="0" w:line="360" w:lineRule="auto"/>
+        <w:jc w:val="center"/>
+        <w:rPr>
+          <w:rFonts w:ascii="Arial" w:eastAsia="Arial" w:hAnsi="Arial" w:cs="Arial"/>
+          <w:b/>
+          <w:color w:val="000000"/>
+          <w:sz w:val="24"/>
+          <w:szCs w:val="24"/>
+        </w:rPr>
+      </w:pPr>
+    </w:p>
+    <w:p>
+      <w:pPr>
+        <w:pBdr>
+          <w:top w:val="nil"/>
+          <w:left w:val="nil"/>
+          <w:bottom w:val="nil"/>
+          <w:right w:val="nil"/>
+          <w:between w:val="nil"/>
+        </w:pBdr>
+        <w:tabs>
+          <w:tab w:val="right" w:pos="9072"/>
+        </w:tabs>
+        <w:spacing w:before="0" w:after="0" w:line="360" w:lineRule="auto"/>
+        <w:jc w:val="center"/>
+        <w:rPr>
+          <w:rFonts w:ascii="Arial" w:eastAsia="Arial" w:hAnsi="Arial" w:cs="Arial"/>
+          <w:b/>
+          <w:color w:val="000000"/>
+          <w:sz w:val="24"/>
+          <w:szCs w:val="24"/>
+        </w:rPr>
+      </w:pPr>
+    </w:p>
+    <w:p>
+      <w:pPr>
+        <w:pBdr>
+          <w:top w:val="nil"/>
+          <w:left w:val="nil"/>
+          <w:bottom w:val="nil"/>
+          <w:right w:val="nil"/>
+          <w:between w:val="nil"/>
+        </w:pBdr>
+        <w:tabs>
+          <w:tab w:val="right" w:pos="9072"/>
+        </w:tabs>
+        <w:spacing w:before="0" w:after="0" w:line="360" w:lineRule="auto"/>
+        <w:jc w:val="center"/>
+        <w:rPr>
+          <w:rFonts w:ascii="Arial" w:eastAsia="Arial" w:hAnsi="Arial" w:cs="Arial"/>
+          <w:b/>
+          <w:color w:val="000000"/>
+          <w:sz w:val="24"/>
+          <w:szCs w:val="24"/>
+        </w:rPr>
+      </w:pPr>
+    </w:p>
+    <w:p>
+      <w:pPr>
+        <w:pBdr>
+          <w:top w:val="nil"/>
+          <w:left w:val="nil"/>
+          <w:bottom w:val="nil"/>
+          <w:right w:val="nil"/>
+          <w:between w:val="nil"/>
+        </w:pBdr>
+        <w:tabs>
+          <w:tab w:val="right" w:pos="9072"/>
+        </w:tabs>
+        <w:spacing w:before="0" w:after="0" w:line="360" w:lineRule="auto"/>
+        <w:jc w:val="center"/>
+        <w:rPr>
+          <w:rFonts w:ascii="Arial" w:eastAsia="Arial" w:hAnsi="Arial" w:cs="Arial"/>
+          <w:b/>
+          <w:color w:val="000000"/>
+          <w:sz w:val="24"/>
+          <w:szCs w:val="24"/>
+        </w:rPr>
+      </w:pPr>
+    </w:p>
+    <w:p>
+      <w:pPr>
+        <w:pBdr>
+          <w:top w:val="nil"/>
+          <w:left w:val="nil"/>
+          <w:bottom w:val="nil"/>
+          <w:right w:val="nil"/>
+          <w:between w:val="nil"/>
+        </w:pBdr>
+        <w:tabs>
+          <w:tab w:val="right" w:pos="9072"/>
+        </w:tabs>
+        <w:spacing w:before="0" w:after="0" w:line="360" w:lineRule="auto"/>
+        <w:jc w:val="center"/>
+        <w:rPr>
+          <w:rFonts w:ascii="Arial" w:eastAsia="Arial" w:hAnsi="Arial" w:cs="Arial"/>
+          <w:b/>
+          <w:color w:val="000000"/>
+          <w:sz w:val="24"/>
+          <w:szCs w:val="24"/>
+        </w:rPr>
+      </w:pPr>
+    </w:p>
+    <w:p>
+      <w:pPr>
+        <w:pBdr>
+          <w:top w:val="nil"/>
+          <w:left w:val="nil"/>
+          <w:bottom w:val="nil"/>
+          <w:right w:val="nil"/>
+          <w:between w:val="nil"/>
+        </w:pBdr>
+        <w:tabs>
+          <w:tab w:val="right" w:pos="9072"/>
+        </w:tabs>
+        <w:spacing w:before="0" w:after="0" w:line="360" w:lineRule="auto"/>
+        <w:jc w:val="center"/>
+        <w:rPr>
+          <w:rFonts w:ascii="Arial" w:eastAsia="Arial" w:hAnsi="Arial" w:cs="Arial"/>
+          <w:b/>
+          <w:color w:val="000000"/>
+          <w:sz w:val="24"/>
+          <w:szCs w:val="24"/>
+        </w:rPr>
+      </w:pPr>
+    </w:p>
+    <w:p>
+      <w:pPr>
+        <w:pBdr>
+          <w:top w:val="nil"/>
+          <w:left w:val="nil"/>
+          <w:bottom w:val="nil"/>
+          <w:right w:val="nil"/>
+          <w:between w:val="nil"/>
+        </w:pBdr>
+        <w:tabs>
+          <w:tab w:val="right" w:pos="9072"/>
+        </w:tabs>
+        <w:spacing w:before="0" w:after="0" w:line="360" w:lineRule="auto"/>
+        <w:jc w:val="center"/>
+        <w:rPr>
+          <w:rFonts w:ascii="Arial" w:eastAsia="Arial" w:hAnsi="Arial" w:cs="Arial"/>
+          <w:b/>
+          <w:color w:val="000000"/>
+          <w:sz w:val="24"/>
+          <w:szCs w:val="24"/>
+        </w:rPr>
+      </w:pPr>
+    </w:p>
+    <w:p>
+      <w:pPr>
+        <w:pBdr>
+          <w:top w:val="nil"/>
+          <w:left w:val="nil"/>
+          <w:bottom w:val="nil"/>
+          <w:right w:val="nil"/>
+          <w:between w:val="nil"/>
+        </w:pBdr>
+        <w:tabs>
+          <w:tab w:val="right" w:pos="9072"/>
+        </w:tabs>
+        <w:spacing w:before="0" w:after="0" w:line="360" w:lineRule="auto"/>
+        <w:jc w:val="center"/>
+        <w:rPr>
+          <w:rFonts w:ascii="Arial" w:eastAsia="Arial" w:hAnsi="Arial" w:cs="Arial"/>
+          <w:b/>
+          <w:color w:val="000000"/>
+          <w:sz w:val="24"/>
+          <w:szCs w:val="24"/>
+        </w:rPr>
+      </w:pPr>
+    </w:p>
+    <w:p>
+      <w:pPr>
+        <w:pBdr>
+          <w:top w:val="nil"/>
+          <w:left w:val="nil"/>
+          <w:bottom w:val="nil"/>
+          <w:right w:val="nil"/>
+          <w:between w:val="nil"/>
+        </w:pBdr>
+        <w:tabs>
+          <w:tab w:val="right" w:pos="9072"/>
+        </w:tabs>
+        <w:spacing w:before="0" w:after="0" w:line="360" w:lineRule="auto"/>
+        <w:jc w:val="center"/>
+        <w:rPr>
+          <w:rFonts w:ascii="Arial" w:eastAsia="Arial" w:hAnsi="Arial" w:cs="Arial"/>
+          <w:b/>
+          <w:color w:val="000000"/>
+          <w:sz w:val="24"/>
+          <w:szCs w:val="24"/>
+        </w:rPr>
+      </w:pPr>
+    </w:p>
+    <w:p>
+      <w:pPr>
+        <w:pBdr>
+          <w:top w:val="nil"/>
+          <w:left w:val="nil"/>
+          <w:bottom w:val="nil"/>
+          <w:right w:val="nil"/>
+          <w:between w:val="nil"/>
+        </w:pBdr>
+        <w:tabs>
+          <w:tab w:val="right" w:pos="9072"/>
+        </w:tabs>
+        <w:spacing w:before="0" w:after="0" w:line="360" w:lineRule="auto"/>
+        <w:jc w:val="center"/>
+        <w:rPr>
+          <w:rFonts w:ascii="Arial" w:eastAsia="Arial" w:hAnsi="Arial" w:cs="Arial"/>
+          <w:b/>
+          <w:color w:val="000000"/>
+          <w:sz w:val="24"/>
+          <w:szCs w:val="24"/>
+        </w:rPr>
+      </w:pPr>
+    </w:p>
+    <w:p>
+      <w:pPr>
+        <w:pBdr>
+          <w:top w:val="nil"/>
+          <w:left w:val="nil"/>
+          <w:bottom w:val="nil"/>
+          <w:right w:val="nil"/>
+          <w:between w:val="nil"/>
+        </w:pBdr>
+        <w:tabs>
+          <w:tab w:val="right" w:pos="9072"/>
+        </w:tabs>
+        <w:spacing w:before="0" w:after="0" w:line="360" w:lineRule="auto"/>
+        <w:jc w:val="center"/>
+        <w:rPr>
+          <w:rFonts w:ascii="Arial" w:eastAsia="Arial" w:hAnsi="Arial" w:cs="Arial"/>
+          <w:b/>
+          <w:color w:val="000000"/>
+          <w:sz w:val="24"/>
+          <w:szCs w:val="24"/>
+        </w:rPr>
+      </w:pPr>
+    </w:p>
+    <w:p>
+      <w:pPr>
+        <w:pBdr>
+          <w:top w:val="nil"/>
+          <w:left w:val="nil"/>
+          <w:bottom w:val="nil"/>
+          <w:right w:val="nil"/>
+          <w:between w:val="nil"/>
+        </w:pBdr>
+        <w:tabs>
+          <w:tab w:val="right" w:pos="9072"/>
+        </w:tabs>
+        <w:spacing w:before="0" w:after="0" w:line="360" w:lineRule="auto"/>
+        <w:jc w:val="center"/>
+        <w:rPr>
+          <w:rFonts w:ascii="Arial" w:eastAsia="Arial" w:hAnsi="Arial" w:cs="Arial"/>
+          <w:b/>
+          <w:color w:val="000000"/>
+          <w:sz w:val="24"/>
+          <w:szCs w:val="24"/>
+        </w:rPr>
+      </w:pPr>
+    </w:p>
+    <w:p>
+      <w:pPr>
+        <w:pBdr>
+          <w:top w:val="nil"/>
+          <w:left w:val="nil"/>
+          <w:bottom w:val="nil"/>
+          <w:right w:val="nil"/>
+          <w:between w:val="nil"/>
+        </w:pBdr>
+        <w:tabs>
+          <w:tab w:val="right" w:pos="9072"/>
+        </w:tabs>
+        <w:spacing w:before="0" w:after="0" w:line="360" w:lineRule="auto"/>
+        <w:jc w:val="center"/>
+        <w:rPr>
+          <w:rFonts w:ascii="Arial" w:eastAsia="Arial" w:hAnsi="Arial" w:cs="Arial"/>
+          <w:b/>
+          <w:color w:val="000000"/>
+          <w:sz w:val="24"/>
+          <w:szCs w:val="24"/>
+        </w:rPr>
+      </w:pPr>
+    </w:p>
+    <w:p>
+      <w:pPr>
+        <w:pBdr>
+          <w:top w:val="nil"/>
+          <w:left w:val="nil"/>
+          <w:bottom w:val="nil"/>
+          <w:right w:val="nil"/>
+          <w:between w:val="nil"/>
+        </w:pBdr>
+        <w:tabs>
+          <w:tab w:val="right" w:pos="9072"/>
+        </w:tabs>
+        <w:spacing w:before="0" w:after="0" w:line="360" w:lineRule="auto"/>
+        <w:jc w:val="center"/>
+        <w:rPr>
+          <w:rFonts w:ascii="Arial" w:eastAsia="Arial" w:hAnsi="Arial" w:cs="Arial"/>
+          <w:b/>
+          <w:color w:val="000000"/>
+          <w:sz w:val="24"/>
+          <w:szCs w:val="24"/>
+        </w:rPr>
+      </w:pPr>
+    </w:p>
+    <w:p>
+      <w:pPr>
+        <w:pBdr>
+          <w:top w:val="nil"/>
+          <w:left w:val="nil"/>
+          <w:bottom w:val="nil"/>
+          <w:right w:val="nil"/>
+          <w:between w:val="nil"/>
+        </w:pBdr>
+        <w:tabs>
+          <w:tab w:val="right" w:pos="9072"/>
+        </w:tabs>
+        <w:spacing w:before="0" w:after="0" w:line="360" w:lineRule="auto"/>
+        <w:jc w:val="center"/>
+        <w:rPr>
+          <w:rFonts w:ascii="Arial" w:eastAsia="Arial" w:hAnsi="Arial" w:cs="Arial"/>
+          <w:b/>
+          <w:color w:val="000000"/>
+          <w:sz w:val="24"/>
+          <w:szCs w:val="24"/>
+        </w:rPr>
+      </w:pPr>
+    </w:p>
+    <w:p>
+      <w:pPr>
+        <w:pBdr>
+          <w:top w:val="nil"/>
+          <w:left w:val="nil"/>
+          <w:bottom w:val="nil"/>
+          <w:right w:val="nil"/>
+          <w:between w:val="nil"/>
+        </w:pBdr>
+        <w:tabs>
+          <w:tab w:val="right" w:pos="9072"/>
+        </w:tabs>
+        <w:spacing w:before="0" w:after="0" w:line="360" w:lineRule="auto"/>
+        <w:jc w:val="center"/>
+        <w:rPr>
+          <w:rFonts w:ascii="Arial" w:eastAsia="Arial" w:hAnsi="Arial" w:cs="Arial"/>
+          <w:b/>
+          <w:color w:val="000000"/>
+          <w:sz w:val="24"/>
+          <w:szCs w:val="24"/>
+        </w:rPr>
+      </w:pPr>
+    </w:p>
+    <w:p>
+      <w:pPr>
+        <w:pBdr>
+          <w:top w:val="nil"/>
+          <w:left w:val="nil"/>
+          <w:bottom w:val="nil"/>
+          <w:right w:val="nil"/>
+          <w:between w:val="nil"/>
+        </w:pBdr>
+        <w:tabs>
+          <w:tab w:val="right" w:pos="9072"/>
+        </w:tabs>
+        <w:spacing w:before="0" w:after="0" w:line="360" w:lineRule="auto"/>
         <w:rPr>
           <w:rFonts w:ascii="Arial" w:eastAsia="Arial" w:hAnsi="Arial" w:cs="Arial"/>
           <w:b/>
@@ -5078,27 +5774,7 @@
           <w:sz w:val="24"/>
           <w:szCs w:val="24"/>
         </w:rPr>
-        <w:t xml:space="preserve">, usam do termo “Scrum” presente no artigo “The New </w:t>
-      </w:r>
-      <w:proofErr w:type="spellStart"/>
-      <w:r>
-        <w:rPr>
-          <w:rFonts w:ascii="Arial" w:eastAsia="Arial" w:hAnsi="Arial" w:cs="Arial"/>
-          <w:color w:val="000000"/>
-          <w:sz w:val="24"/>
-          <w:szCs w:val="24"/>
-        </w:rPr>
-        <w:t>Product</w:t>
-      </w:r>
-      <w:proofErr w:type="spellEnd"/>
-      <w:r>
-        <w:rPr>
-          <w:rFonts w:ascii="Arial" w:eastAsia="Arial" w:hAnsi="Arial" w:cs="Arial"/>
-          <w:color w:val="000000"/>
-          <w:sz w:val="24"/>
-          <w:szCs w:val="24"/>
-        </w:rPr>
-        <w:t xml:space="preserve"> </w:t>
+        <w:t xml:space="preserve">, usam do termo “Scrum” presente no artigo “The New Product </w:t>
       </w:r>
       <w:proofErr w:type="spellStart"/>
       <w:r>
@@ -6398,27 +7074,7 @@
           <w:sz w:val="24"/>
           <w:szCs w:val="24"/>
         </w:rPr>
-        <w:t xml:space="preserve">∙ </w:t>
-      </w:r>
-      <w:proofErr w:type="spellStart"/>
-      <w:r>
-        <w:rPr>
-          <w:rFonts w:ascii="Arial Unicode MS" w:eastAsia="Arial Unicode MS" w:hAnsi="Arial Unicode MS" w:cs="Arial Unicode MS"/>
-          <w:color w:val="000000"/>
-          <w:sz w:val="24"/>
-          <w:szCs w:val="24"/>
-        </w:rPr>
-        <w:t>Product</w:t>
-      </w:r>
-      <w:proofErr w:type="spellEnd"/>
-      <w:r>
-        <w:rPr>
-          <w:rFonts w:ascii="Arial Unicode MS" w:eastAsia="Arial Unicode MS" w:hAnsi="Arial Unicode MS" w:cs="Arial Unicode MS"/>
-          <w:color w:val="000000"/>
-          <w:sz w:val="24"/>
-          <w:szCs w:val="24"/>
-        </w:rPr>
-        <w:t xml:space="preserve"> </w:t>
+        <w:t xml:space="preserve">∙ Product </w:t>
       </w:r>
       <w:proofErr w:type="spellStart"/>
       <w:r>
@@ -6595,27 +7251,7 @@
           <w:sz w:val="24"/>
           <w:szCs w:val="24"/>
         </w:rPr>
-        <w:t xml:space="preserve">∙ </w:t>
-      </w:r>
-      <w:proofErr w:type="spellStart"/>
-      <w:r>
-        <w:rPr>
-          <w:rFonts w:ascii="Arial Unicode MS" w:eastAsia="Arial Unicode MS" w:hAnsi="Arial Unicode MS" w:cs="Arial Unicode MS"/>
-          <w:color w:val="000000"/>
-          <w:sz w:val="24"/>
-          <w:szCs w:val="24"/>
-        </w:rPr>
-        <w:t>Product</w:t>
-      </w:r>
-      <w:proofErr w:type="spellEnd"/>
-      <w:r>
-        <w:rPr>
-          <w:rFonts w:ascii="Arial Unicode MS" w:eastAsia="Arial Unicode MS" w:hAnsi="Arial Unicode MS" w:cs="Arial Unicode MS"/>
-          <w:color w:val="000000"/>
-          <w:sz w:val="24"/>
-          <w:szCs w:val="24"/>
-        </w:rPr>
-        <w:t xml:space="preserve"> Backlog: Artefato que contém todos os requisitos especificados para o produto;</w:t>
+        <w:t>∙ Product Backlog: Artefato que contém todos os requisitos especificados para o produto;</w:t>
       </w:r>
     </w:p>
     <w:p>
@@ -6713,27 +7349,7 @@
           <w:sz w:val="24"/>
           <w:szCs w:val="24"/>
         </w:rPr>
-        <w:t xml:space="preserve"> de uma Sprint, deve ser realizado um evento chamado de Reunião de Planejamento de Sprint. Nesta reunião o time deve decidir quais requisitos do </w:t>
-      </w:r>
-      <w:proofErr w:type="spellStart"/>
-      <w:r>
-        <w:rPr>
-          <w:rFonts w:ascii="Arial" w:eastAsia="Arial" w:hAnsi="Arial" w:cs="Arial"/>
-          <w:color w:val="000000"/>
-          <w:sz w:val="24"/>
-          <w:szCs w:val="24"/>
-        </w:rPr>
-        <w:t>Product</w:t>
-      </w:r>
-      <w:proofErr w:type="spellEnd"/>
-      <w:r>
-        <w:rPr>
-          <w:rFonts w:ascii="Arial" w:eastAsia="Arial" w:hAnsi="Arial" w:cs="Arial"/>
-          <w:color w:val="000000"/>
-          <w:sz w:val="24"/>
-          <w:szCs w:val="24"/>
-        </w:rPr>
-        <w:t xml:space="preserve"> Backlog devem ser alocados para o Sprint Backlog na determinada Sprint que se encontra em planejamento.</w:t>
+        <w:t xml:space="preserve"> de uma Sprint, deve ser realizado um evento chamado de Reunião de Planejamento de Sprint. Nesta reunião o time deve decidir quais requisitos do Product Backlog devem ser alocados para o Sprint Backlog na determinada Sprint que se encontra em planejamento.</w:t>
       </w:r>
     </w:p>
     <w:p>
@@ -6772,27 +7388,7 @@
           <w:szCs w:val="24"/>
         </w:rPr>
         <w:lastRenderedPageBreak/>
-        <w:t xml:space="preserve">dia anterior e o que será feito no próximo dia. A Revisão de Sprint ocorre ao fim da Sprint, onde é apresentado ao </w:t>
-      </w:r>
-      <w:proofErr w:type="spellStart"/>
-      <w:r>
-        <w:rPr>
-          <w:rFonts w:ascii="Arial" w:eastAsia="Arial" w:hAnsi="Arial" w:cs="Arial"/>
-          <w:color w:val="000000"/>
-          <w:sz w:val="24"/>
-          <w:szCs w:val="24"/>
-        </w:rPr>
-        <w:t>Product</w:t>
-      </w:r>
-      <w:proofErr w:type="spellEnd"/>
-      <w:r>
-        <w:rPr>
-          <w:rFonts w:ascii="Arial" w:eastAsia="Arial" w:hAnsi="Arial" w:cs="Arial"/>
-          <w:color w:val="000000"/>
-          <w:sz w:val="24"/>
-          <w:szCs w:val="24"/>
-        </w:rPr>
-        <w:t xml:space="preserve"> </w:t>
+        <w:t xml:space="preserve">dia anterior e o que será feito no próximo dia. A Revisão de Sprint ocorre ao fim da Sprint, onde é apresentado ao Product </w:t>
       </w:r>
       <w:proofErr w:type="spellStart"/>
       <w:r>
@@ -9218,7 +9814,6 @@
         </w:rPr>
         <w:t xml:space="preserve">2.4.1.1 - </w:t>
       </w:r>
-      <w:proofErr w:type="spellStart"/>
       <w:r>
         <w:rPr>
           <w:rFonts w:ascii="Arial" w:eastAsia="Arial" w:hAnsi="Arial" w:cs="Arial"/>
@@ -9227,18 +9822,7 @@
           <w:sz w:val="24"/>
           <w:szCs w:val="24"/>
         </w:rPr>
-        <w:t>Product</w:t>
-      </w:r>
-      <w:proofErr w:type="spellEnd"/>
-      <w:r>
-        <w:rPr>
-          <w:rFonts w:ascii="Arial" w:eastAsia="Arial" w:hAnsi="Arial" w:cs="Arial"/>
-          <w:i/>
-          <w:color w:val="000000"/>
-          <w:sz w:val="24"/>
-          <w:szCs w:val="24"/>
-        </w:rPr>
-        <w:t xml:space="preserve"> Backlog</w:t>
+        <w:t>Product Backlog</w:t>
       </w:r>
     </w:p>
     <w:p>
@@ -9350,31 +9934,7 @@
           <w:szCs w:val="24"/>
           <w:highlight w:val="white"/>
         </w:rPr>
-        <w:t xml:space="preserve"> </w:t>
-      </w:r>
-      <w:proofErr w:type="spellStart"/>
-      <w:r>
-        <w:rPr>
-          <w:rFonts w:ascii="Arial" w:eastAsia="Arial" w:hAnsi="Arial" w:cs="Arial"/>
-          <w:i/>
-          <w:color w:val="000000"/>
-          <w:sz w:val="24"/>
-          <w:szCs w:val="24"/>
-          <w:highlight w:val="white"/>
-        </w:rPr>
-        <w:t>Product</w:t>
-      </w:r>
-      <w:proofErr w:type="spellEnd"/>
-      <w:r>
-        <w:rPr>
-          <w:rFonts w:ascii="Arial" w:eastAsia="Arial" w:hAnsi="Arial" w:cs="Arial"/>
-          <w:i/>
-          <w:color w:val="000000"/>
-          <w:sz w:val="24"/>
-          <w:szCs w:val="24"/>
-          <w:highlight w:val="white"/>
-        </w:rPr>
-        <w:t xml:space="preserve"> Backlog</w:t>
+        <w:t xml:space="preserve"> Product Backlog</w:t>
       </w:r>
       <w:r>
         <w:rPr>
@@ -9482,6 +10042,16 @@
         </w:rPr>
         <w:t xml:space="preserve"> é gerado através do </w:t>
       </w:r>
+      <w:r>
+        <w:rPr>
+          <w:rFonts w:ascii="Arial" w:eastAsia="Arial" w:hAnsi="Arial" w:cs="Arial"/>
+          <w:i/>
+          <w:color w:val="000000"/>
+          <w:sz w:val="24"/>
+          <w:szCs w:val="24"/>
+        </w:rPr>
+        <w:t xml:space="preserve">Product </w:t>
+      </w:r>
       <w:proofErr w:type="spellStart"/>
       <w:r>
         <w:rPr>
@@ -9491,97 +10061,63 @@
           <w:sz w:val="24"/>
           <w:szCs w:val="24"/>
         </w:rPr>
-        <w:t>Product</w:t>
+        <w:t>Owner</w:t>
       </w:r>
       <w:proofErr w:type="spellEnd"/>
       <w:r>
         <w:rPr>
           <w:rFonts w:ascii="Arial" w:eastAsia="Arial" w:hAnsi="Arial" w:cs="Arial"/>
+          <w:color w:val="000000"/>
+          <w:sz w:val="24"/>
+          <w:szCs w:val="24"/>
+        </w:rPr>
+        <w:t>, lá estará listada todas atividades</w:t>
+      </w:r>
+      <w:r>
+        <w:rPr>
+          <w:rFonts w:ascii="Arial" w:eastAsia="Arial" w:hAnsi="Arial" w:cs="Arial"/>
+          <w:color w:val="000000"/>
+          <w:sz w:val="24"/>
+          <w:szCs w:val="24"/>
+        </w:rPr>
+        <w:t xml:space="preserve"> e requisitos</w:t>
+      </w:r>
+      <w:r>
+        <w:rPr>
+          <w:rFonts w:ascii="Arial" w:eastAsia="Arial" w:hAnsi="Arial" w:cs="Arial"/>
+          <w:color w:val="000000"/>
+          <w:sz w:val="24"/>
+          <w:szCs w:val="24"/>
+        </w:rPr>
+        <w:t xml:space="preserve"> que devem ser concretizadas pelo time durante o </w:t>
+      </w:r>
+      <w:r>
+        <w:rPr>
+          <w:rFonts w:ascii="Arial" w:eastAsia="Arial" w:hAnsi="Arial" w:cs="Arial"/>
+          <w:color w:val="000000"/>
+          <w:sz w:val="24"/>
+          <w:szCs w:val="24"/>
+        </w:rPr>
+        <w:t>projeto, sejam requisitos funcionais ou não funcionais,</w:t>
+      </w:r>
+      <w:r>
+        <w:rPr>
+          <w:rFonts w:ascii="Arial" w:eastAsia="Arial" w:hAnsi="Arial" w:cs="Arial"/>
+          <w:color w:val="000000"/>
+          <w:sz w:val="24"/>
+          <w:szCs w:val="24"/>
+        </w:rPr>
+        <w:t xml:space="preserve"> são organizadas através de prioridades definidas pelo próprio </w:t>
+      </w:r>
+      <w:r>
+        <w:rPr>
+          <w:rFonts w:ascii="Arial" w:eastAsia="Arial" w:hAnsi="Arial" w:cs="Arial"/>
           <w:i/>
           <w:color w:val="000000"/>
           <w:sz w:val="24"/>
           <w:szCs w:val="24"/>
         </w:rPr>
-        <w:t xml:space="preserve"> </w:t>
-      </w:r>
-      <w:proofErr w:type="spellStart"/>
-      <w:r>
-        <w:rPr>
-          <w:rFonts w:ascii="Arial" w:eastAsia="Arial" w:hAnsi="Arial" w:cs="Arial"/>
-          <w:i/>
-          <w:color w:val="000000"/>
-          <w:sz w:val="24"/>
-          <w:szCs w:val="24"/>
-        </w:rPr>
-        <w:t>Owner</w:t>
-      </w:r>
-      <w:proofErr w:type="spellEnd"/>
-      <w:r>
-        <w:rPr>
-          <w:rFonts w:ascii="Arial" w:eastAsia="Arial" w:hAnsi="Arial" w:cs="Arial"/>
-          <w:color w:val="000000"/>
-          <w:sz w:val="24"/>
-          <w:szCs w:val="24"/>
-        </w:rPr>
-        <w:t>, lá estará listada todas atividades</w:t>
-      </w:r>
-      <w:r>
-        <w:rPr>
-          <w:rFonts w:ascii="Arial" w:eastAsia="Arial" w:hAnsi="Arial" w:cs="Arial"/>
-          <w:color w:val="000000"/>
-          <w:sz w:val="24"/>
-          <w:szCs w:val="24"/>
-        </w:rPr>
-        <w:t xml:space="preserve"> e requisitos</w:t>
-      </w:r>
-      <w:r>
-        <w:rPr>
-          <w:rFonts w:ascii="Arial" w:eastAsia="Arial" w:hAnsi="Arial" w:cs="Arial"/>
-          <w:color w:val="000000"/>
-          <w:sz w:val="24"/>
-          <w:szCs w:val="24"/>
-        </w:rPr>
-        <w:t xml:space="preserve"> que devem ser concretizadas pelo time durante o </w:t>
-      </w:r>
-      <w:r>
-        <w:rPr>
-          <w:rFonts w:ascii="Arial" w:eastAsia="Arial" w:hAnsi="Arial" w:cs="Arial"/>
-          <w:color w:val="000000"/>
-          <w:sz w:val="24"/>
-          <w:szCs w:val="24"/>
-        </w:rPr>
-        <w:t>projeto, sejam requisitos funcionais ou não funcionais,</w:t>
-      </w:r>
-      <w:r>
-        <w:rPr>
-          <w:rFonts w:ascii="Arial" w:eastAsia="Arial" w:hAnsi="Arial" w:cs="Arial"/>
-          <w:color w:val="000000"/>
-          <w:sz w:val="24"/>
-          <w:szCs w:val="24"/>
-        </w:rPr>
-        <w:t xml:space="preserve"> são organizadas através de prioridades definidas pelo próprio </w:t>
-      </w:r>
-      <w:proofErr w:type="spellStart"/>
-      <w:r>
-        <w:rPr>
-          <w:rFonts w:ascii="Arial" w:eastAsia="Arial" w:hAnsi="Arial" w:cs="Arial"/>
-          <w:i/>
-          <w:color w:val="000000"/>
-          <w:sz w:val="24"/>
-          <w:szCs w:val="24"/>
-        </w:rPr>
-        <w:t>Product</w:t>
-      </w:r>
-      <w:proofErr w:type="spellEnd"/>
-      <w:r>
-        <w:rPr>
-          <w:rFonts w:ascii="Arial" w:eastAsia="Arial" w:hAnsi="Arial" w:cs="Arial"/>
-          <w:i/>
-          <w:color w:val="000000"/>
-          <w:sz w:val="24"/>
-          <w:szCs w:val="24"/>
-        </w:rPr>
-        <w:t xml:space="preserve"> </w:t>
+        <w:t xml:space="preserve">Product </w:t>
       </w:r>
       <w:proofErr w:type="spellStart"/>
       <w:r>
@@ -9754,7 +10290,6 @@
         </w:rPr>
         <w:t xml:space="preserve">, gerada geralmente a partir de uma parte do </w:t>
       </w:r>
-      <w:proofErr w:type="spellStart"/>
       <w:r>
         <w:rPr>
           <w:rFonts w:ascii="Arial" w:eastAsia="Arial" w:hAnsi="Arial" w:cs="Arial"/>
@@ -9763,9 +10298,17 @@
           <w:sz w:val="24"/>
           <w:szCs w:val="24"/>
         </w:rPr>
-        <w:t>Product</w:t>
-      </w:r>
-      <w:proofErr w:type="spellEnd"/>
+        <w:t xml:space="preserve">Product Backlog, </w:t>
+      </w:r>
+      <w:r>
+        <w:rPr>
+          <w:rFonts w:ascii="Arial" w:eastAsia="Arial" w:hAnsi="Arial" w:cs="Arial"/>
+          <w:color w:val="000000"/>
+          <w:sz w:val="24"/>
+          <w:szCs w:val="24"/>
+        </w:rPr>
+        <w:t xml:space="preserve">também podendo ser todo o backlog, quando o backlog é muito pequeno, como em projeto do tipo </w:t>
+      </w:r>
       <w:r>
         <w:rPr>
           <w:rFonts w:ascii="Arial" w:eastAsia="Arial" w:hAnsi="Arial" w:cs="Arial"/>
@@ -9774,16 +10317,7 @@
           <w:sz w:val="24"/>
           <w:szCs w:val="24"/>
         </w:rPr>
-        <w:t xml:space="preserve"> Backlog, </w:t>
-      </w:r>
-      <w:r>
-        <w:rPr>
-          <w:rFonts w:ascii="Arial" w:eastAsia="Arial" w:hAnsi="Arial" w:cs="Arial"/>
-          <w:color w:val="000000"/>
-          <w:sz w:val="24"/>
-          <w:szCs w:val="24"/>
-        </w:rPr>
-        <w:t xml:space="preserve">também podendo ser todo o backlog, quando o backlog é muito pequeno, como em projeto do tipo </w:t>
+        <w:t>P</w:t>
       </w:r>
       <w:r>
         <w:rPr>
@@ -9793,7 +10327,17 @@
           <w:sz w:val="24"/>
           <w:szCs w:val="24"/>
         </w:rPr>
-        <w:t>POC</w:t>
+        <w:t>o</w:t>
+      </w:r>
+      <w:r>
+        <w:rPr>
+          <w:rFonts w:ascii="Arial" w:eastAsia="Arial" w:hAnsi="Arial" w:cs="Arial"/>
+          <w:i/>
+          <w:color w:val="000000"/>
+          <w:sz w:val="24"/>
+          <w:szCs w:val="24"/>
+        </w:rPr>
+        <w:t>C</w:t>
       </w:r>
       <w:r>
         <w:rPr>
@@ -9845,7 +10389,6 @@
         </w:rPr>
         <w:t xml:space="preserve"> estão atividades que o time mensura ter a capacidade se concluir durante a próxima Sprint. Os itens são movidos do </w:t>
       </w:r>
-      <w:proofErr w:type="spellStart"/>
       <w:r>
         <w:rPr>
           <w:rFonts w:ascii="Arial" w:eastAsia="Arial" w:hAnsi="Arial" w:cs="Arial"/>
@@ -9854,9 +10397,17 @@
           <w:sz w:val="24"/>
           <w:szCs w:val="24"/>
         </w:rPr>
-        <w:t>Product</w:t>
-      </w:r>
-      <w:proofErr w:type="spellEnd"/>
+        <w:t>Product Backlog</w:t>
+      </w:r>
+      <w:r>
+        <w:rPr>
+          <w:rFonts w:ascii="Arial" w:eastAsia="Arial" w:hAnsi="Arial" w:cs="Arial"/>
+          <w:color w:val="000000"/>
+          <w:sz w:val="24"/>
+          <w:szCs w:val="24"/>
+        </w:rPr>
+        <w:t xml:space="preserve"> para o </w:t>
+      </w:r>
       <w:r>
         <w:rPr>
           <w:rFonts w:ascii="Arial" w:eastAsia="Arial" w:hAnsi="Arial" w:cs="Arial"/>
@@ -9865,16 +10416,16 @@
           <w:sz w:val="24"/>
           <w:szCs w:val="24"/>
         </w:rPr>
-        <w:t xml:space="preserve"> Backlog</w:t>
-      </w:r>
-      <w:r>
-        <w:rPr>
-          <w:rFonts w:ascii="Arial" w:eastAsia="Arial" w:hAnsi="Arial" w:cs="Arial"/>
-          <w:color w:val="000000"/>
-          <w:sz w:val="24"/>
-          <w:szCs w:val="24"/>
-        </w:rPr>
-        <w:t xml:space="preserve"> para o </w:t>
+        <w:t>Sprint Backlog</w:t>
+      </w:r>
+      <w:r>
+        <w:rPr>
+          <w:rFonts w:ascii="Arial" w:eastAsia="Arial" w:hAnsi="Arial" w:cs="Arial"/>
+          <w:color w:val="000000"/>
+          <w:sz w:val="24"/>
+          <w:szCs w:val="24"/>
+        </w:rPr>
+        <w:t xml:space="preserve"> de acordo com a prioridade estabelecida pelo </w:t>
       </w:r>
       <w:r>
         <w:rPr>
@@ -9884,38 +10435,7 @@
           <w:sz w:val="24"/>
           <w:szCs w:val="24"/>
         </w:rPr>
-        <w:t>Sprint Backlog</w:t>
-      </w:r>
-      <w:r>
-        <w:rPr>
-          <w:rFonts w:ascii="Arial" w:eastAsia="Arial" w:hAnsi="Arial" w:cs="Arial"/>
-          <w:color w:val="000000"/>
-          <w:sz w:val="24"/>
-          <w:szCs w:val="24"/>
-        </w:rPr>
-        <w:t xml:space="preserve"> de acordo com a prioridade estabelecida pelo </w:t>
-      </w:r>
-      <w:proofErr w:type="spellStart"/>
-      <w:r>
-        <w:rPr>
-          <w:rFonts w:ascii="Arial" w:eastAsia="Arial" w:hAnsi="Arial" w:cs="Arial"/>
-          <w:i/>
-          <w:color w:val="000000"/>
-          <w:sz w:val="24"/>
-          <w:szCs w:val="24"/>
-        </w:rPr>
-        <w:t>Product</w:t>
-      </w:r>
-      <w:proofErr w:type="spellEnd"/>
-      <w:r>
-        <w:rPr>
-          <w:rFonts w:ascii="Arial" w:eastAsia="Arial" w:hAnsi="Arial" w:cs="Arial"/>
-          <w:i/>
-          <w:color w:val="000000"/>
-          <w:sz w:val="24"/>
-          <w:szCs w:val="24"/>
-        </w:rPr>
-        <w:t xml:space="preserve"> </w:t>
+        <w:t xml:space="preserve">Product </w:t>
       </w:r>
       <w:proofErr w:type="spellStart"/>
       <w:r>
@@ -10084,7 +10604,6 @@
         <w:t xml:space="preserve"> são extraídos do </w:t>
       </w:r>
       <w:hyperlink r:id="rId12">
-        <w:proofErr w:type="spellStart"/>
         <w:r>
           <w:rPr>
             <w:rFonts w:ascii="Arial" w:eastAsia="Arial" w:hAnsi="Arial" w:cs="Arial"/>
@@ -10092,9 +10611,17 @@
             <w:color w:val="000000"/>
             <w:u w:val="single"/>
           </w:rPr>
-          <w:t>Product</w:t>
+          <w:t>Product Backlog</w:t>
         </w:r>
-        <w:proofErr w:type="spellEnd"/>
+      </w:hyperlink>
+      <w:r>
+        <w:rPr>
+          <w:rFonts w:ascii="Arial" w:eastAsia="Arial" w:hAnsi="Arial" w:cs="Arial"/>
+          <w:color w:val="000000"/>
+        </w:rPr>
+        <w:t xml:space="preserve">, pela equipe, com base nas prioridades definidas pelo </w:t>
+      </w:r>
+      <w:hyperlink r:id="rId13">
         <w:r>
           <w:rPr>
             <w:rFonts w:ascii="Arial" w:eastAsia="Arial" w:hAnsi="Arial" w:cs="Arial"/>
@@ -10102,36 +10629,7 @@
             <w:color w:val="000000"/>
             <w:u w:val="single"/>
           </w:rPr>
-          <w:t xml:space="preserve"> Backlog</w:t>
-        </w:r>
-      </w:hyperlink>
-      <w:r>
-        <w:rPr>
-          <w:rFonts w:ascii="Arial" w:eastAsia="Arial" w:hAnsi="Arial" w:cs="Arial"/>
-          <w:color w:val="000000"/>
-        </w:rPr>
-        <w:t xml:space="preserve">, pela equipe, com base nas prioridades definidas pelo </w:t>
-      </w:r>
-      <w:hyperlink r:id="rId13">
-        <w:proofErr w:type="spellStart"/>
-        <w:r>
-          <w:rPr>
-            <w:rFonts w:ascii="Arial" w:eastAsia="Arial" w:hAnsi="Arial" w:cs="Arial"/>
-            <w:i/>
-            <w:color w:val="000000"/>
-            <w:u w:val="single"/>
-          </w:rPr>
-          <w:t>Product</w:t>
-        </w:r>
-        <w:proofErr w:type="spellEnd"/>
-        <w:r>
-          <w:rPr>
-            <w:rFonts w:ascii="Arial" w:eastAsia="Arial" w:hAnsi="Arial" w:cs="Arial"/>
-            <w:i/>
-            <w:color w:val="000000"/>
-            <w:u w:val="single"/>
-          </w:rPr>
-          <w:t xml:space="preserve"> </w:t>
+          <w:t xml:space="preserve">Product </w:t>
         </w:r>
         <w:proofErr w:type="spellStart"/>
         <w:r>
@@ -10761,7 +11259,6 @@
         </w:rPr>
         <w:t xml:space="preserve"> e Sutherland (2013), diz que o “coração” do Scrum é a Sprint. Em um intervalo próximo a um mês, é executado um incremento ao produto “pronto”, uma versão proveitosa, de preferência que já agregue valor ao usuário final, de produto que está em processo de concepção. As sprints através de todo esse processo criação. Uma nova sprint tem início logo após a finalização da sprint passada. Ao finalizar o </w:t>
       </w:r>
-      <w:proofErr w:type="spellStart"/>
       <w:r>
         <w:rPr>
           <w:rFonts w:ascii="Arial" w:eastAsia="Arial" w:hAnsi="Arial" w:cs="Arial"/>
@@ -10770,18 +11267,7 @@
           <w:sz w:val="24"/>
           <w:szCs w:val="24"/>
         </w:rPr>
-        <w:t>Product</w:t>
-      </w:r>
-      <w:proofErr w:type="spellEnd"/>
-      <w:r>
-        <w:rPr>
-          <w:rFonts w:ascii="Arial" w:eastAsia="Arial" w:hAnsi="Arial" w:cs="Arial"/>
-          <w:i/>
-          <w:color w:val="000000"/>
-          <w:sz w:val="24"/>
-          <w:szCs w:val="24"/>
-        </w:rPr>
-        <w:t xml:space="preserve"> Backlog</w:t>
+        <w:t>Product Backlog</w:t>
       </w:r>
       <w:r>
         <w:rPr>
@@ -10937,7 +11423,6 @@
         <w:lastRenderedPageBreak/>
         <w:t xml:space="preserve">Primariamente, ao se começar uma Sprint, é indispensável que o </w:t>
       </w:r>
-      <w:proofErr w:type="spellStart"/>
       <w:r>
         <w:rPr>
           <w:rFonts w:ascii="Arial" w:eastAsia="Arial" w:hAnsi="Arial" w:cs="Arial"/>
@@ -10946,18 +11431,7 @@
           <w:sz w:val="24"/>
           <w:szCs w:val="24"/>
         </w:rPr>
-        <w:t>Product</w:t>
-      </w:r>
-      <w:proofErr w:type="spellEnd"/>
-      <w:r>
-        <w:rPr>
-          <w:rFonts w:ascii="Arial" w:eastAsia="Arial" w:hAnsi="Arial" w:cs="Arial"/>
-          <w:i/>
-          <w:color w:val="000000"/>
-          <w:sz w:val="24"/>
-          <w:szCs w:val="24"/>
-        </w:rPr>
-        <w:t xml:space="preserve"> </w:t>
+        <w:t xml:space="preserve">Product </w:t>
       </w:r>
       <w:proofErr w:type="spellStart"/>
       <w:r>
@@ -11086,7 +11560,7 @@
           <w:sz w:val="24"/>
           <w:szCs w:val="24"/>
         </w:rPr>
-        <w:t xml:space="preserve">, podendo haver negociação de prazos ou atividades com o </w:t>
+        <w:t xml:space="preserve">, podendo haver negociação de prazos ou atividades com o Product </w:t>
       </w:r>
       <w:proofErr w:type="spellStart"/>
       <w:r>
@@ -11096,7 +11570,7 @@
           <w:sz w:val="24"/>
           <w:szCs w:val="24"/>
         </w:rPr>
-        <w:t>Product</w:t>
+        <w:t>Owner</w:t>
       </w:r>
       <w:proofErr w:type="spellEnd"/>
       <w:r>
@@ -11106,29 +11580,8 @@
           <w:sz w:val="24"/>
           <w:szCs w:val="24"/>
         </w:rPr>
-        <w:t xml:space="preserve"> </w:t>
-      </w:r>
-      <w:proofErr w:type="spellStart"/>
-      <w:r>
-        <w:rPr>
-          <w:rFonts w:ascii="Arial" w:eastAsia="Arial" w:hAnsi="Arial" w:cs="Arial"/>
-          <w:color w:val="000000"/>
-          <w:sz w:val="24"/>
-          <w:szCs w:val="24"/>
-        </w:rPr>
-        <w:t>Owner</w:t>
-      </w:r>
-      <w:proofErr w:type="spellEnd"/>
-      <w:r>
-        <w:rPr>
-          <w:rFonts w:ascii="Arial" w:eastAsia="Arial" w:hAnsi="Arial" w:cs="Arial"/>
-          <w:color w:val="000000"/>
-          <w:sz w:val="24"/>
-          <w:szCs w:val="24"/>
-        </w:rPr>
         <w:t xml:space="preserve"> caso haja necessidade, este é o momento de fazer </w:t>
       </w:r>
-      <w:proofErr w:type="spellStart"/>
       <w:r>
         <w:rPr>
           <w:rFonts w:ascii="Arial" w:eastAsia="Arial" w:hAnsi="Arial" w:cs="Arial"/>
@@ -11137,18 +11590,7 @@
           <w:sz w:val="24"/>
           <w:szCs w:val="24"/>
         </w:rPr>
-        <w:t>Product</w:t>
-      </w:r>
-      <w:proofErr w:type="spellEnd"/>
-      <w:r>
-        <w:rPr>
-          <w:rFonts w:ascii="Arial" w:eastAsia="Arial" w:hAnsi="Arial" w:cs="Arial"/>
-          <w:i/>
-          <w:color w:val="000000"/>
-          <w:sz w:val="24"/>
-          <w:szCs w:val="24"/>
-        </w:rPr>
-        <w:t xml:space="preserve"> </w:t>
+        <w:t xml:space="preserve">Product </w:t>
       </w:r>
       <w:proofErr w:type="spellStart"/>
       <w:r>
@@ -12120,7 +12562,6 @@
         </w:rPr>
         <w:t xml:space="preserve">Neste ponto, o cenário ideal é que o time consiga executar todas as atividades que foram movidas do </w:t>
       </w:r>
-      <w:proofErr w:type="spellStart"/>
       <w:r>
         <w:rPr>
           <w:rFonts w:ascii="Arial" w:eastAsia="Arial" w:hAnsi="Arial" w:cs="Arial"/>
@@ -12129,18 +12570,7 @@
           <w:sz w:val="24"/>
           <w:szCs w:val="24"/>
         </w:rPr>
-        <w:t>Product</w:t>
-      </w:r>
-      <w:proofErr w:type="spellEnd"/>
-      <w:r>
-        <w:rPr>
-          <w:rFonts w:ascii="Arial" w:eastAsia="Arial" w:hAnsi="Arial" w:cs="Arial"/>
-          <w:i/>
-          <w:color w:val="000000"/>
-          <w:sz w:val="24"/>
-          <w:szCs w:val="24"/>
-        </w:rPr>
-        <w:t xml:space="preserve"> Backlog </w:t>
+        <w:t xml:space="preserve">Product Backlog </w:t>
       </w:r>
       <w:r>
         <w:rPr>
@@ -20561,7 +20991,7 @@
     <w:lsdException w:name="footnote text" w:semiHidden="1" w:unhideWhenUsed="1"/>
     <w:lsdException w:name="annotation text" w:semiHidden="1" w:unhideWhenUsed="1"/>
     <w:lsdException w:name="header" w:semiHidden="1" w:unhideWhenUsed="1"/>
-    <w:lsdException w:name="footer" w:semiHidden="1" w:unhideWhenUsed="1"/>
+    <w:lsdException w:name="footer" w:semiHidden="1" w:uiPriority="0" w:unhideWhenUsed="1"/>
     <w:lsdException w:name="index heading" w:semiHidden="1" w:unhideWhenUsed="1"/>
     <w:lsdException w:name="caption" w:semiHidden="1" w:uiPriority="35" w:unhideWhenUsed="1" w:qFormat="1"/>
     <w:lsdException w:name="table of figures" w:semiHidden="1" w:unhideWhenUsed="1"/>
@@ -21174,6 +21604,39 @@
       <w:u w:val="single"/>
     </w:rPr>
   </w:style>
+  <w:style w:type="paragraph" w:styleId="Rodap">
+    <w:name w:val="footer"/>
+    <w:basedOn w:val="Normal"/>
+    <w:link w:val="RodapChar"/>
+    <w:semiHidden/>
+    <w:unhideWhenUsed/>
+    <w:rsid w:val="001E414F"/>
+    <w:pPr>
+      <w:tabs>
+        <w:tab w:val="center" w:pos="4419"/>
+        <w:tab w:val="right" w:pos="8838"/>
+      </w:tabs>
+      <w:snapToGrid w:val="0"/>
+      <w:spacing w:before="0" w:after="0"/>
+    </w:pPr>
+    <w:rPr>
+      <w:rFonts w:ascii="Arial" w:hAnsi="Arial" w:cs="Arial"/>
+      <w:sz w:val="24"/>
+      <w:szCs w:val="24"/>
+    </w:rPr>
+  </w:style>
+  <w:style w:type="character" w:customStyle="1" w:styleId="RodapChar">
+    <w:name w:val="Rodapé Char"/>
+    <w:basedOn w:val="Fontepargpadro"/>
+    <w:link w:val="Rodap"/>
+    <w:semiHidden/>
+    <w:rsid w:val="001E414F"/>
+    <w:rPr>
+      <w:rFonts w:ascii="Arial" w:hAnsi="Arial" w:cs="Arial"/>
+      <w:sz w:val="24"/>
+      <w:szCs w:val="24"/>
+    </w:rPr>
+  </w:style>
 </w:styles>
 </file>
 

</xml_diff>

<commit_message>
Melhoria Titulos Capitulo 1
</commit_message>
<xml_diff>
--- a/JOSSAN_SOBRINHO_PETRENKO_TRABALHO_DE_CONCLUSÃO_DE_CURSO_2-SISTEMAS_DE_INFORMAÇÃO.docx
+++ b/JOSSAN_SOBRINHO_PETRENKO_TRABALHO_DE_CONCLUSÃO_DE_CURSO_2-SISTEMAS_DE_INFORMAÇÃO.docx
@@ -2963,13 +2963,8 @@
       <w:r>
         <w:t xml:space="preserve"> – </w:t>
       </w:r>
-      <w:proofErr w:type="spellStart"/>
-      <w:r>
-        <w:t>Burndown</w:t>
-      </w:r>
-      <w:proofErr w:type="spellEnd"/>
-      <w:r>
-        <w:t xml:space="preserve"> Chart</w:t>
+      <w:r>
+        <w:t>Burndown Chart</w:t>
       </w:r>
       <w:r>
         <w:tab/>
@@ -4272,6 +4267,7 @@
         <w:ind w:left="1260" w:hanging="1260"/>
         <w:rPr>
           <w:rFonts w:ascii="Arial" w:hAnsi="Arial" w:cs="Arial"/>
+          <w:i/>
           <w:sz w:val="24"/>
           <w:szCs w:val="24"/>
         </w:rPr>
@@ -4279,6 +4275,7 @@
       <w:r>
         <w:rPr>
           <w:rFonts w:ascii="Arial" w:hAnsi="Arial" w:cs="Arial"/>
+          <w:i/>
           <w:sz w:val="24"/>
           <w:szCs w:val="24"/>
         </w:rPr>
@@ -4287,57 +4284,38 @@
       <w:r>
         <w:rPr>
           <w:rFonts w:ascii="Arial" w:hAnsi="Arial" w:cs="Arial"/>
+          <w:i/>
           <w:sz w:val="24"/>
           <w:szCs w:val="24"/>
         </w:rPr>
         <w:tab/>
       </w:r>
-      <w:proofErr w:type="spellStart"/>
       <w:r>
         <w:rPr>
           <w:rFonts w:ascii="Arial" w:hAnsi="Arial" w:cs="Arial"/>
-          <w:sz w:val="24"/>
-          <w:szCs w:val="24"/>
-        </w:rPr>
-        <w:t>Proof</w:t>
-      </w:r>
-      <w:proofErr w:type="spellEnd"/>
+          <w:i/>
+          <w:sz w:val="24"/>
+          <w:szCs w:val="24"/>
+        </w:rPr>
+        <w:t>Proof of concept</w:t>
+      </w:r>
       <w:r>
         <w:rPr>
           <w:rFonts w:ascii="Arial" w:hAnsi="Arial" w:cs="Arial"/>
+          <w:i/>
           <w:sz w:val="24"/>
           <w:szCs w:val="24"/>
         </w:rPr>
         <w:t xml:space="preserve"> </w:t>
       </w:r>
-      <w:proofErr w:type="spellStart"/>
       <w:r>
         <w:rPr>
           <w:rFonts w:ascii="Arial" w:hAnsi="Arial" w:cs="Arial"/>
           <w:sz w:val="24"/>
           <w:szCs w:val="24"/>
         </w:rPr>
-        <w:t>of</w:t>
-      </w:r>
-      <w:proofErr w:type="spellEnd"/>
-      <w:r>
-        <w:rPr>
-          <w:rFonts w:ascii="Arial" w:hAnsi="Arial" w:cs="Arial"/>
-          <w:sz w:val="24"/>
-          <w:szCs w:val="24"/>
-        </w:rPr>
-        <w:t xml:space="preserve"> </w:t>
-      </w:r>
-      <w:proofErr w:type="spellStart"/>
-      <w:r>
-        <w:rPr>
-          <w:rFonts w:ascii="Arial" w:hAnsi="Arial" w:cs="Arial"/>
-          <w:sz w:val="24"/>
-          <w:szCs w:val="24"/>
-        </w:rPr>
-        <w:t>concept</w:t>
-      </w:r>
-      <w:proofErr w:type="spellEnd"/>
+        <w:t>(Prova de conceito)</w:t>
+      </w:r>
     </w:p>
     <w:p>
       <w:pPr>
@@ -5762,7 +5740,7 @@
             </w:rPr>
             <w:fldChar w:fldCharType="separate"/>
           </w:r>
-          <w:hyperlink w:anchor="_Toc523605004" w:history="1">
+          <w:hyperlink w:anchor="_Toc523767449" w:history="1">
             <w:r>
               <w:rPr>
                 <w:rStyle w:val="Hyperlink"/>
@@ -5801,7 +5779,7 @@
                 <w:sz w:val="24"/>
                 <w:szCs w:val="24"/>
               </w:rPr>
-              <w:instrText xml:space="preserve"> PAGEREF _Toc523605004 \h </w:instrText>
+              <w:instrText xml:space="preserve"> PAGEREF _Toc523767449 \h </w:instrText>
             </w:r>
             <w:r>
               <w:rPr>
@@ -5830,7 +5808,7 @@
                 <w:sz w:val="24"/>
                 <w:szCs w:val="24"/>
               </w:rPr>
-              <w:t>13</w:t>
+              <w:t>11</w:t>
             </w:r>
             <w:r>
               <w:rPr>
@@ -5858,7 +5836,7 @@
               <w:szCs w:val="24"/>
             </w:rPr>
           </w:pPr>
-          <w:hyperlink w:anchor="_Toc523605005" w:history="1">
+          <w:hyperlink w:anchor="_Toc523767450" w:history="1">
             <w:r>
               <w:rPr>
                 <w:rStyle w:val="Hyperlink"/>
@@ -5876,27 +5854,37 @@
                 <w:sz w:val="24"/>
                 <w:szCs w:val="24"/>
               </w:rPr>
+              <w:t xml:space="preserve"> </w:t>
+            </w:r>
+            <w:r>
+              <w:rPr>
+                <w:rStyle w:val="Hyperlink"/>
+                <w:rFonts w:ascii="Arial" w:hAnsi="Arial" w:cs="Arial"/>
+                <w:noProof/>
+                <w:sz w:val="24"/>
+                <w:szCs w:val="24"/>
+              </w:rPr>
+              <w:t>O PROBLEMA</w:t>
+            </w:r>
+            <w:r>
+              <w:rPr>
+                <w:rFonts w:ascii="Arial" w:hAnsi="Arial" w:cs="Arial"/>
+                <w:noProof/>
+                <w:webHidden/>
+                <w:sz w:val="24"/>
+                <w:szCs w:val="24"/>
+              </w:rPr>
               <w:tab/>
             </w:r>
             <w:r>
               <w:rPr>
-                <w:rStyle w:val="Hyperlink"/>
-                <w:rFonts w:ascii="Arial" w:hAnsi="Arial" w:cs="Arial"/>
-                <w:noProof/>
-                <w:sz w:val="24"/>
-                <w:szCs w:val="24"/>
-              </w:rPr>
-              <w:t>O PROBLEMA</w:t>
-            </w:r>
-            <w:r>
-              <w:rPr>
                 <w:rFonts w:ascii="Arial" w:hAnsi="Arial" w:cs="Arial"/>
                 <w:noProof/>
                 <w:webHidden/>
                 <w:sz w:val="24"/>
                 <w:szCs w:val="24"/>
               </w:rPr>
-              <w:tab/>
+              <w:fldChar w:fldCharType="begin"/>
             </w:r>
             <w:r>
               <w:rPr>
@@ -5906,7 +5894,7 @@
                 <w:sz w:val="24"/>
                 <w:szCs w:val="24"/>
               </w:rPr>
-              <w:fldChar w:fldCharType="begin"/>
+              <w:instrText xml:space="preserve"> PAGEREF _Toc523767450 \h </w:instrText>
             </w:r>
             <w:r>
               <w:rPr>
@@ -5916,7 +5904,6 @@
                 <w:sz w:val="24"/>
                 <w:szCs w:val="24"/>
               </w:rPr>
-              <w:instrText xml:space="preserve"> PAGEREF _Toc523605005 \h </w:instrText>
             </w:r>
             <w:r>
               <w:rPr>
@@ -5926,6 +5913,7 @@
                 <w:sz w:val="24"/>
                 <w:szCs w:val="24"/>
               </w:rPr>
+              <w:fldChar w:fldCharType="separate"/>
             </w:r>
             <w:r>
               <w:rPr>
@@ -5935,324 +5923,7 @@
                 <w:sz w:val="24"/>
                 <w:szCs w:val="24"/>
               </w:rPr>
-              <w:fldChar w:fldCharType="separate"/>
-            </w:r>
-            <w:r>
-              <w:rPr>
-                <w:rFonts w:ascii="Arial" w:hAnsi="Arial" w:cs="Arial"/>
-                <w:noProof/>
-                <w:webHidden/>
-                <w:sz w:val="24"/>
-                <w:szCs w:val="24"/>
-              </w:rPr>
-              <w:t>15</w:t>
-            </w:r>
-            <w:r>
-              <w:rPr>
-                <w:rFonts w:ascii="Arial" w:hAnsi="Arial" w:cs="Arial"/>
-                <w:noProof/>
-                <w:webHidden/>
-                <w:sz w:val="24"/>
-                <w:szCs w:val="24"/>
-              </w:rPr>
-              <w:fldChar w:fldCharType="end"/>
-            </w:r>
-          </w:hyperlink>
-          <w:bookmarkStart w:id="0" w:name="_GoBack"/>
-          <w:bookmarkEnd w:id="0"/>
-        </w:p>
-        <w:p>
-          <w:pPr>
-            <w:pStyle w:val="Sumrio1"/>
-            <w:tabs>
-              <w:tab w:val="left" w:pos="660"/>
-              <w:tab w:val="right" w:pos="9062"/>
-            </w:tabs>
-            <w:rPr>
-              <w:rFonts w:ascii="Arial" w:eastAsiaTheme="minorEastAsia" w:hAnsi="Arial" w:cs="Arial"/>
-              <w:noProof/>
-              <w:sz w:val="24"/>
-              <w:szCs w:val="24"/>
-            </w:rPr>
-          </w:pPr>
-          <w:hyperlink w:anchor="_Toc523605006" w:history="1">
-            <w:r>
-              <w:rPr>
-                <w:rStyle w:val="Hyperlink"/>
-                <w:rFonts w:ascii="Arial" w:hAnsi="Arial" w:cs="Arial"/>
-                <w:noProof/>
-                <w:sz w:val="24"/>
-                <w:szCs w:val="24"/>
-              </w:rPr>
-              <w:t>1.2</w:t>
-            </w:r>
-            <w:r>
-              <w:rPr>
-                <w:rFonts w:ascii="Arial" w:eastAsiaTheme="minorEastAsia" w:hAnsi="Arial" w:cs="Arial"/>
-                <w:noProof/>
-                <w:sz w:val="24"/>
-                <w:szCs w:val="24"/>
-              </w:rPr>
-              <w:tab/>
-            </w:r>
-            <w:r>
-              <w:rPr>
-                <w:rStyle w:val="Hyperlink"/>
-                <w:rFonts w:ascii="Arial" w:hAnsi="Arial" w:cs="Arial"/>
-                <w:noProof/>
-                <w:sz w:val="24"/>
-                <w:szCs w:val="24"/>
-              </w:rPr>
-              <w:t>OBJETIVO</w:t>
-            </w:r>
-            <w:r>
-              <w:rPr>
-                <w:rFonts w:ascii="Arial" w:hAnsi="Arial" w:cs="Arial"/>
-                <w:noProof/>
-                <w:webHidden/>
-                <w:sz w:val="24"/>
-                <w:szCs w:val="24"/>
-              </w:rPr>
-              <w:tab/>
-            </w:r>
-            <w:r>
-              <w:rPr>
-                <w:rFonts w:ascii="Arial" w:hAnsi="Arial" w:cs="Arial"/>
-                <w:noProof/>
-                <w:webHidden/>
-                <w:sz w:val="24"/>
-                <w:szCs w:val="24"/>
-              </w:rPr>
-              <w:fldChar w:fldCharType="begin"/>
-            </w:r>
-            <w:r>
-              <w:rPr>
-                <w:rFonts w:ascii="Arial" w:hAnsi="Arial" w:cs="Arial"/>
-                <w:noProof/>
-                <w:webHidden/>
-                <w:sz w:val="24"/>
-                <w:szCs w:val="24"/>
-              </w:rPr>
-              <w:instrText xml:space="preserve"> PAGEREF _Toc523605006 \h </w:instrText>
-            </w:r>
-            <w:r>
-              <w:rPr>
-                <w:rFonts w:ascii="Arial" w:hAnsi="Arial" w:cs="Arial"/>
-                <w:noProof/>
-                <w:webHidden/>
-                <w:sz w:val="24"/>
-                <w:szCs w:val="24"/>
-              </w:rPr>
-            </w:r>
-            <w:r>
-              <w:rPr>
-                <w:rFonts w:ascii="Arial" w:hAnsi="Arial" w:cs="Arial"/>
-                <w:noProof/>
-                <w:webHidden/>
-                <w:sz w:val="24"/>
-                <w:szCs w:val="24"/>
-              </w:rPr>
-              <w:fldChar w:fldCharType="separate"/>
-            </w:r>
-            <w:r>
-              <w:rPr>
-                <w:rFonts w:ascii="Arial" w:hAnsi="Arial" w:cs="Arial"/>
-                <w:noProof/>
-                <w:webHidden/>
-                <w:sz w:val="24"/>
-                <w:szCs w:val="24"/>
-              </w:rPr>
-              <w:t>15</w:t>
-            </w:r>
-            <w:r>
-              <w:rPr>
-                <w:rFonts w:ascii="Arial" w:hAnsi="Arial" w:cs="Arial"/>
-                <w:noProof/>
-                <w:webHidden/>
-                <w:sz w:val="24"/>
-                <w:szCs w:val="24"/>
-              </w:rPr>
-              <w:fldChar w:fldCharType="end"/>
-            </w:r>
-          </w:hyperlink>
-        </w:p>
-        <w:p>
-          <w:pPr>
-            <w:pStyle w:val="Sumrio1"/>
-            <w:tabs>
-              <w:tab w:val="right" w:pos="9062"/>
-            </w:tabs>
-            <w:rPr>
-              <w:rFonts w:ascii="Arial" w:eastAsiaTheme="minorEastAsia" w:hAnsi="Arial" w:cs="Arial"/>
-              <w:noProof/>
-              <w:sz w:val="24"/>
-              <w:szCs w:val="24"/>
-            </w:rPr>
-          </w:pPr>
-          <w:hyperlink w:anchor="_Toc523605007" w:history="1">
-            <w:r>
-              <w:rPr>
-                <w:rStyle w:val="Hyperlink"/>
-                <w:rFonts w:ascii="Arial" w:hAnsi="Arial" w:cs="Arial"/>
-                <w:noProof/>
-                <w:sz w:val="24"/>
-                <w:szCs w:val="24"/>
-              </w:rPr>
-              <w:t>1.2.1 Objetivo Geral ou Primário</w:t>
-            </w:r>
-            <w:r>
-              <w:rPr>
-                <w:rFonts w:ascii="Arial" w:hAnsi="Arial" w:cs="Arial"/>
-                <w:noProof/>
-                <w:webHidden/>
-                <w:sz w:val="24"/>
-                <w:szCs w:val="24"/>
-              </w:rPr>
-              <w:tab/>
-            </w:r>
-            <w:r>
-              <w:rPr>
-                <w:rFonts w:ascii="Arial" w:hAnsi="Arial" w:cs="Arial"/>
-                <w:noProof/>
-                <w:webHidden/>
-                <w:sz w:val="24"/>
-                <w:szCs w:val="24"/>
-              </w:rPr>
-              <w:fldChar w:fldCharType="begin"/>
-            </w:r>
-            <w:r>
-              <w:rPr>
-                <w:rFonts w:ascii="Arial" w:hAnsi="Arial" w:cs="Arial"/>
-                <w:noProof/>
-                <w:webHidden/>
-                <w:sz w:val="24"/>
-                <w:szCs w:val="24"/>
-              </w:rPr>
-              <w:instrText xml:space="preserve"> PAGEREF _Toc523605007 \h </w:instrText>
-            </w:r>
-            <w:r>
-              <w:rPr>
-                <w:rFonts w:ascii="Arial" w:hAnsi="Arial" w:cs="Arial"/>
-                <w:noProof/>
-                <w:webHidden/>
-                <w:sz w:val="24"/>
-                <w:szCs w:val="24"/>
-              </w:rPr>
-            </w:r>
-            <w:r>
-              <w:rPr>
-                <w:rFonts w:ascii="Arial" w:hAnsi="Arial" w:cs="Arial"/>
-                <w:noProof/>
-                <w:webHidden/>
-                <w:sz w:val="24"/>
-                <w:szCs w:val="24"/>
-              </w:rPr>
-              <w:fldChar w:fldCharType="separate"/>
-            </w:r>
-            <w:r>
-              <w:rPr>
-                <w:rFonts w:ascii="Arial" w:hAnsi="Arial" w:cs="Arial"/>
-                <w:noProof/>
-                <w:webHidden/>
-                <w:sz w:val="24"/>
-                <w:szCs w:val="24"/>
-              </w:rPr>
-              <w:t>15</w:t>
-            </w:r>
-            <w:r>
-              <w:rPr>
-                <w:rFonts w:ascii="Arial" w:hAnsi="Arial" w:cs="Arial"/>
-                <w:noProof/>
-                <w:webHidden/>
-                <w:sz w:val="24"/>
-                <w:szCs w:val="24"/>
-              </w:rPr>
-              <w:fldChar w:fldCharType="end"/>
-            </w:r>
-          </w:hyperlink>
-        </w:p>
-        <w:p>
-          <w:pPr>
-            <w:pStyle w:val="Sumrio1"/>
-            <w:tabs>
-              <w:tab w:val="right" w:pos="9062"/>
-            </w:tabs>
-            <w:rPr>
-              <w:rFonts w:ascii="Arial" w:eastAsiaTheme="minorEastAsia" w:hAnsi="Arial" w:cs="Arial"/>
-              <w:noProof/>
-              <w:sz w:val="24"/>
-              <w:szCs w:val="24"/>
-            </w:rPr>
-          </w:pPr>
-          <w:hyperlink w:anchor="_Toc523605008" w:history="1">
-            <w:r>
-              <w:rPr>
-                <w:rStyle w:val="Hyperlink"/>
-                <w:rFonts w:ascii="Arial" w:hAnsi="Arial" w:cs="Arial"/>
-                <w:noProof/>
-                <w:sz w:val="24"/>
-                <w:szCs w:val="24"/>
-              </w:rPr>
-              <w:t>1.2.2 Objetivos Específicos ou Secundários</w:t>
-            </w:r>
-            <w:r>
-              <w:rPr>
-                <w:rFonts w:ascii="Arial" w:hAnsi="Arial" w:cs="Arial"/>
-                <w:noProof/>
-                <w:webHidden/>
-                <w:sz w:val="24"/>
-                <w:szCs w:val="24"/>
-              </w:rPr>
-              <w:tab/>
-            </w:r>
-            <w:r>
-              <w:rPr>
-                <w:rFonts w:ascii="Arial" w:hAnsi="Arial" w:cs="Arial"/>
-                <w:noProof/>
-                <w:webHidden/>
-                <w:sz w:val="24"/>
-                <w:szCs w:val="24"/>
-              </w:rPr>
-              <w:fldChar w:fldCharType="begin"/>
-            </w:r>
-            <w:r>
-              <w:rPr>
-                <w:rFonts w:ascii="Arial" w:hAnsi="Arial" w:cs="Arial"/>
-                <w:noProof/>
-                <w:webHidden/>
-                <w:sz w:val="24"/>
-                <w:szCs w:val="24"/>
-              </w:rPr>
-              <w:instrText xml:space="preserve"> PAGEREF _Toc523605008 \h </w:instrText>
-            </w:r>
-            <w:r>
-              <w:rPr>
-                <w:rFonts w:ascii="Arial" w:hAnsi="Arial" w:cs="Arial"/>
-                <w:noProof/>
-                <w:webHidden/>
-                <w:sz w:val="24"/>
-                <w:szCs w:val="24"/>
-              </w:rPr>
-            </w:r>
-            <w:r>
-              <w:rPr>
-                <w:rFonts w:ascii="Arial" w:hAnsi="Arial" w:cs="Arial"/>
-                <w:noProof/>
-                <w:webHidden/>
-                <w:sz w:val="24"/>
-                <w:szCs w:val="24"/>
-              </w:rPr>
-              <w:fldChar w:fldCharType="separate"/>
-            </w:r>
-            <w:r>
-              <w:rPr>
-                <w:rFonts w:ascii="Arial" w:hAnsi="Arial" w:cs="Arial"/>
-                <w:noProof/>
-                <w:webHidden/>
-                <w:sz w:val="24"/>
-                <w:szCs w:val="24"/>
-              </w:rPr>
-              <w:t>15</w:t>
+              <w:t>14</w:t>
             </w:r>
             <w:r>
               <w:rPr>
@@ -6280,7 +5951,7 @@
               <w:szCs w:val="24"/>
             </w:rPr>
           </w:pPr>
-          <w:hyperlink w:anchor="_Toc523605009" w:history="1">
+          <w:hyperlink w:anchor="_Toc523767451" w:history="1">
             <w:r>
               <w:rPr>
                 <w:rStyle w:val="Hyperlink"/>
@@ -6289,7 +5960,7 @@
                 <w:sz w:val="24"/>
                 <w:szCs w:val="24"/>
               </w:rPr>
-              <w:t>1.3</w:t>
+              <w:t>1.2</w:t>
             </w:r>
             <w:r>
               <w:rPr>
@@ -6298,17 +5969,112 @@
                 <w:sz w:val="24"/>
                 <w:szCs w:val="24"/>
               </w:rPr>
+              <w:t xml:space="preserve"> </w:t>
+            </w:r>
+            <w:r>
+              <w:rPr>
+                <w:rStyle w:val="Hyperlink"/>
+                <w:rFonts w:ascii="Arial" w:hAnsi="Arial" w:cs="Arial"/>
+                <w:noProof/>
+                <w:sz w:val="24"/>
+                <w:szCs w:val="24"/>
+              </w:rPr>
+              <w:t>OBJETIVO</w:t>
+            </w:r>
+            <w:r>
+              <w:rPr>
+                <w:rFonts w:ascii="Arial" w:hAnsi="Arial" w:cs="Arial"/>
+                <w:noProof/>
+                <w:webHidden/>
+                <w:sz w:val="24"/>
+                <w:szCs w:val="24"/>
+              </w:rPr>
               <w:tab/>
             </w:r>
             <w:r>
               <w:rPr>
+                <w:rFonts w:ascii="Arial" w:hAnsi="Arial" w:cs="Arial"/>
+                <w:noProof/>
+                <w:webHidden/>
+                <w:sz w:val="24"/>
+                <w:szCs w:val="24"/>
+              </w:rPr>
+              <w:fldChar w:fldCharType="begin"/>
+            </w:r>
+            <w:r>
+              <w:rPr>
+                <w:rFonts w:ascii="Arial" w:hAnsi="Arial" w:cs="Arial"/>
+                <w:noProof/>
+                <w:webHidden/>
+                <w:sz w:val="24"/>
+                <w:szCs w:val="24"/>
+              </w:rPr>
+              <w:instrText xml:space="preserve"> PAGEREF _Toc523767451 \h </w:instrText>
+            </w:r>
+            <w:r>
+              <w:rPr>
+                <w:rFonts w:ascii="Arial" w:hAnsi="Arial" w:cs="Arial"/>
+                <w:noProof/>
+                <w:webHidden/>
+                <w:sz w:val="24"/>
+                <w:szCs w:val="24"/>
+              </w:rPr>
+            </w:r>
+            <w:r>
+              <w:rPr>
+                <w:rFonts w:ascii="Arial" w:hAnsi="Arial" w:cs="Arial"/>
+                <w:noProof/>
+                <w:webHidden/>
+                <w:sz w:val="24"/>
+                <w:szCs w:val="24"/>
+              </w:rPr>
+              <w:fldChar w:fldCharType="separate"/>
+            </w:r>
+            <w:r>
+              <w:rPr>
+                <w:rFonts w:ascii="Arial" w:hAnsi="Arial" w:cs="Arial"/>
+                <w:noProof/>
+                <w:webHidden/>
+                <w:sz w:val="24"/>
+                <w:szCs w:val="24"/>
+              </w:rPr>
+              <w:t>14</w:t>
+            </w:r>
+            <w:r>
+              <w:rPr>
+                <w:rFonts w:ascii="Arial" w:hAnsi="Arial" w:cs="Arial"/>
+                <w:noProof/>
+                <w:webHidden/>
+                <w:sz w:val="24"/>
+                <w:szCs w:val="24"/>
+              </w:rPr>
+              <w:fldChar w:fldCharType="end"/>
+            </w:r>
+          </w:hyperlink>
+        </w:p>
+        <w:p>
+          <w:pPr>
+            <w:pStyle w:val="Sumrio1"/>
+            <w:tabs>
+              <w:tab w:val="right" w:pos="9062"/>
+            </w:tabs>
+            <w:rPr>
+              <w:rFonts w:ascii="Arial" w:eastAsiaTheme="minorEastAsia" w:hAnsi="Arial" w:cs="Arial"/>
+              <w:noProof/>
+              <w:sz w:val="24"/>
+              <w:szCs w:val="24"/>
+            </w:rPr>
+          </w:pPr>
+          <w:hyperlink w:anchor="_Toc523767452" w:history="1">
+            <w:r>
+              <w:rPr>
                 <w:rStyle w:val="Hyperlink"/>
                 <w:rFonts w:ascii="Arial" w:hAnsi="Arial" w:cs="Arial"/>
                 <w:noProof/>
                 <w:sz w:val="24"/>
                 <w:szCs w:val="24"/>
               </w:rPr>
-              <w:t>JUSTIFICATIVA</w:t>
+              <w:t>1.2.1 Objetivo Geral ou Primário</w:t>
             </w:r>
             <w:r>
               <w:rPr>
@@ -6338,7 +6104,7 @@
                 <w:sz w:val="24"/>
                 <w:szCs w:val="24"/>
               </w:rPr>
-              <w:instrText xml:space="preserve"> PAGEREF _Toc523605009 \h </w:instrText>
+              <w:instrText xml:space="preserve"> PAGEREF _Toc523767452 \h </w:instrText>
             </w:r>
             <w:r>
               <w:rPr>
@@ -6367,7 +6133,102 @@
                 <w:sz w:val="24"/>
                 <w:szCs w:val="24"/>
               </w:rPr>
-              <w:t>16</w:t>
+              <w:t>14</w:t>
+            </w:r>
+            <w:r>
+              <w:rPr>
+                <w:rFonts w:ascii="Arial" w:hAnsi="Arial" w:cs="Arial"/>
+                <w:noProof/>
+                <w:webHidden/>
+                <w:sz w:val="24"/>
+                <w:szCs w:val="24"/>
+              </w:rPr>
+              <w:fldChar w:fldCharType="end"/>
+            </w:r>
+          </w:hyperlink>
+        </w:p>
+        <w:p>
+          <w:pPr>
+            <w:pStyle w:val="Sumrio1"/>
+            <w:tabs>
+              <w:tab w:val="right" w:pos="9062"/>
+            </w:tabs>
+            <w:rPr>
+              <w:rFonts w:ascii="Arial" w:eastAsiaTheme="minorEastAsia" w:hAnsi="Arial" w:cs="Arial"/>
+              <w:noProof/>
+              <w:sz w:val="24"/>
+              <w:szCs w:val="24"/>
+            </w:rPr>
+          </w:pPr>
+          <w:hyperlink w:anchor="_Toc523767453" w:history="1">
+            <w:r>
+              <w:rPr>
+                <w:rStyle w:val="Hyperlink"/>
+                <w:rFonts w:ascii="Arial" w:hAnsi="Arial" w:cs="Arial"/>
+                <w:noProof/>
+                <w:sz w:val="24"/>
+                <w:szCs w:val="24"/>
+              </w:rPr>
+              <w:t>1.2.2 Objetivos Específicos ou Secundários</w:t>
+            </w:r>
+            <w:r>
+              <w:rPr>
+                <w:rFonts w:ascii="Arial" w:hAnsi="Arial" w:cs="Arial"/>
+                <w:noProof/>
+                <w:webHidden/>
+                <w:sz w:val="24"/>
+                <w:szCs w:val="24"/>
+              </w:rPr>
+              <w:tab/>
+            </w:r>
+            <w:r>
+              <w:rPr>
+                <w:rFonts w:ascii="Arial" w:hAnsi="Arial" w:cs="Arial"/>
+                <w:noProof/>
+                <w:webHidden/>
+                <w:sz w:val="24"/>
+                <w:szCs w:val="24"/>
+              </w:rPr>
+              <w:fldChar w:fldCharType="begin"/>
+            </w:r>
+            <w:r>
+              <w:rPr>
+                <w:rFonts w:ascii="Arial" w:hAnsi="Arial" w:cs="Arial"/>
+                <w:noProof/>
+                <w:webHidden/>
+                <w:sz w:val="24"/>
+                <w:szCs w:val="24"/>
+              </w:rPr>
+              <w:instrText xml:space="preserve"> PAGEREF _Toc523767453 \h </w:instrText>
+            </w:r>
+            <w:r>
+              <w:rPr>
+                <w:rFonts w:ascii="Arial" w:hAnsi="Arial" w:cs="Arial"/>
+                <w:noProof/>
+                <w:webHidden/>
+                <w:sz w:val="24"/>
+                <w:szCs w:val="24"/>
+              </w:rPr>
+            </w:r>
+            <w:r>
+              <w:rPr>
+                <w:rFonts w:ascii="Arial" w:hAnsi="Arial" w:cs="Arial"/>
+                <w:noProof/>
+                <w:webHidden/>
+                <w:sz w:val="24"/>
+                <w:szCs w:val="24"/>
+              </w:rPr>
+              <w:fldChar w:fldCharType="separate"/>
+            </w:r>
+            <w:r>
+              <w:rPr>
+                <w:rFonts w:ascii="Arial" w:hAnsi="Arial" w:cs="Arial"/>
+                <w:noProof/>
+                <w:webHidden/>
+                <w:sz w:val="24"/>
+                <w:szCs w:val="24"/>
+              </w:rPr>
+              <w:t>14</w:t>
             </w:r>
             <w:r>
               <w:rPr>
@@ -6395,7 +6256,7 @@
               <w:szCs w:val="24"/>
             </w:rPr>
           </w:pPr>
-          <w:hyperlink w:anchor="_Toc523605010" w:history="1">
+          <w:hyperlink w:anchor="_Toc523767454" w:history="1">
             <w:r>
               <w:rPr>
                 <w:rStyle w:val="Hyperlink"/>
@@ -6404,7 +6265,7 @@
                 <w:sz w:val="24"/>
                 <w:szCs w:val="24"/>
               </w:rPr>
-              <w:t>1.4</w:t>
+              <w:t>1.3</w:t>
             </w:r>
             <w:r>
               <w:rPr>
@@ -6413,27 +6274,37 @@
                 <w:sz w:val="24"/>
                 <w:szCs w:val="24"/>
               </w:rPr>
+              <w:t xml:space="preserve"> </w:t>
+            </w:r>
+            <w:r>
+              <w:rPr>
+                <w:rStyle w:val="Hyperlink"/>
+                <w:rFonts w:ascii="Arial" w:hAnsi="Arial" w:cs="Arial"/>
+                <w:noProof/>
+                <w:sz w:val="24"/>
+                <w:szCs w:val="24"/>
+              </w:rPr>
+              <w:t>JUSTIFICATIVA</w:t>
+            </w:r>
+            <w:r>
+              <w:rPr>
+                <w:rFonts w:ascii="Arial" w:hAnsi="Arial" w:cs="Arial"/>
+                <w:noProof/>
+                <w:webHidden/>
+                <w:sz w:val="24"/>
+                <w:szCs w:val="24"/>
+              </w:rPr>
               <w:tab/>
             </w:r>
             <w:r>
               <w:rPr>
-                <w:rStyle w:val="Hyperlink"/>
-                <w:rFonts w:ascii="Arial" w:hAnsi="Arial" w:cs="Arial"/>
-                <w:noProof/>
-                <w:sz w:val="24"/>
-                <w:szCs w:val="24"/>
-              </w:rPr>
-              <w:t>FUNDAMENTAÇÃO TEÓRICA</w:t>
-            </w:r>
-            <w:r>
-              <w:rPr>
                 <w:rFonts w:ascii="Arial" w:hAnsi="Arial" w:cs="Arial"/>
                 <w:noProof/>
                 <w:webHidden/>
                 <w:sz w:val="24"/>
                 <w:szCs w:val="24"/>
               </w:rPr>
-              <w:tab/>
+              <w:fldChar w:fldCharType="begin"/>
             </w:r>
             <w:r>
               <w:rPr>
@@ -6443,7 +6314,7 @@
                 <w:sz w:val="24"/>
                 <w:szCs w:val="24"/>
               </w:rPr>
-              <w:fldChar w:fldCharType="begin"/>
+              <w:instrText xml:space="preserve"> PAGEREF _Toc523767454 \h </w:instrText>
             </w:r>
             <w:r>
               <w:rPr>
@@ -6453,7 +6324,6 @@
                 <w:sz w:val="24"/>
                 <w:szCs w:val="24"/>
               </w:rPr>
-              <w:instrText xml:space="preserve"> PAGEREF _Toc523605010 \h </w:instrText>
             </w:r>
             <w:r>
               <w:rPr>
@@ -6463,6 +6333,7 @@
                 <w:sz w:val="24"/>
                 <w:szCs w:val="24"/>
               </w:rPr>
+              <w:fldChar w:fldCharType="separate"/>
             </w:r>
             <w:r>
               <w:rPr>
@@ -6472,17 +6343,7 @@
                 <w:sz w:val="24"/>
                 <w:szCs w:val="24"/>
               </w:rPr>
-              <w:fldChar w:fldCharType="separate"/>
-            </w:r>
-            <w:r>
-              <w:rPr>
-                <w:rFonts w:ascii="Arial" w:hAnsi="Arial" w:cs="Arial"/>
-                <w:noProof/>
-                <w:webHidden/>
-                <w:sz w:val="24"/>
-                <w:szCs w:val="24"/>
-              </w:rPr>
-              <w:t>17</w:t>
+              <w:t>15</w:t>
             </w:r>
             <w:r>
               <w:rPr>
@@ -6510,7 +6371,7 @@
               <w:szCs w:val="24"/>
             </w:rPr>
           </w:pPr>
-          <w:hyperlink w:anchor="_Toc523605011" w:history="1">
+          <w:hyperlink w:anchor="_Toc523767455" w:history="1">
             <w:r>
               <w:rPr>
                 <w:rStyle w:val="Hyperlink"/>
@@ -6519,7 +6380,7 @@
                 <w:sz w:val="24"/>
                 <w:szCs w:val="24"/>
               </w:rPr>
-              <w:t>1.5</w:t>
+              <w:t>1.4</w:t>
             </w:r>
             <w:r>
               <w:rPr>
@@ -6528,27 +6389,37 @@
                 <w:sz w:val="24"/>
                 <w:szCs w:val="24"/>
               </w:rPr>
+              <w:t xml:space="preserve"> </w:t>
+            </w:r>
+            <w:r>
+              <w:rPr>
+                <w:rStyle w:val="Hyperlink"/>
+                <w:rFonts w:ascii="Arial" w:hAnsi="Arial" w:cs="Arial"/>
+                <w:noProof/>
+                <w:sz w:val="24"/>
+                <w:szCs w:val="24"/>
+              </w:rPr>
+              <w:t>FUNDAMENTAÇÃO TEÓRICA</w:t>
+            </w:r>
+            <w:r>
+              <w:rPr>
+                <w:rFonts w:ascii="Arial" w:hAnsi="Arial" w:cs="Arial"/>
+                <w:noProof/>
+                <w:webHidden/>
+                <w:sz w:val="24"/>
+                <w:szCs w:val="24"/>
+              </w:rPr>
               <w:tab/>
             </w:r>
             <w:r>
               <w:rPr>
-                <w:rStyle w:val="Hyperlink"/>
-                <w:rFonts w:ascii="Arial" w:hAnsi="Arial" w:cs="Arial"/>
-                <w:noProof/>
-                <w:sz w:val="24"/>
-                <w:szCs w:val="24"/>
-              </w:rPr>
-              <w:t>METODOLOGIA</w:t>
-            </w:r>
-            <w:r>
-              <w:rPr>
                 <w:rFonts w:ascii="Arial" w:hAnsi="Arial" w:cs="Arial"/>
                 <w:noProof/>
                 <w:webHidden/>
                 <w:sz w:val="24"/>
                 <w:szCs w:val="24"/>
               </w:rPr>
-              <w:tab/>
+              <w:fldChar w:fldCharType="begin"/>
             </w:r>
             <w:r>
               <w:rPr>
@@ -6558,7 +6429,7 @@
                 <w:sz w:val="24"/>
                 <w:szCs w:val="24"/>
               </w:rPr>
-              <w:fldChar w:fldCharType="begin"/>
+              <w:instrText xml:space="preserve"> PAGEREF _Toc523767455 \h </w:instrText>
             </w:r>
             <w:r>
               <w:rPr>
@@ -6568,7 +6439,6 @@
                 <w:sz w:val="24"/>
                 <w:szCs w:val="24"/>
               </w:rPr>
-              <w:instrText xml:space="preserve"> PAGEREF _Toc523605011 \h </w:instrText>
             </w:r>
             <w:r>
               <w:rPr>
@@ -6578,6 +6448,7 @@
                 <w:sz w:val="24"/>
                 <w:szCs w:val="24"/>
               </w:rPr>
+              <w:fldChar w:fldCharType="separate"/>
             </w:r>
             <w:r>
               <w:rPr>
@@ -6587,218 +6458,7 @@
                 <w:sz w:val="24"/>
                 <w:szCs w:val="24"/>
               </w:rPr>
-              <w:fldChar w:fldCharType="separate"/>
-            </w:r>
-            <w:r>
-              <w:rPr>
-                <w:rFonts w:ascii="Arial" w:hAnsi="Arial" w:cs="Arial"/>
-                <w:noProof/>
-                <w:webHidden/>
-                <w:sz w:val="24"/>
-                <w:szCs w:val="24"/>
-              </w:rPr>
-              <w:t>20</w:t>
-            </w:r>
-            <w:r>
-              <w:rPr>
-                <w:rFonts w:ascii="Arial" w:hAnsi="Arial" w:cs="Arial"/>
-                <w:noProof/>
-                <w:webHidden/>
-                <w:sz w:val="24"/>
-                <w:szCs w:val="24"/>
-              </w:rPr>
-              <w:fldChar w:fldCharType="end"/>
-            </w:r>
-          </w:hyperlink>
-        </w:p>
-        <w:p>
-          <w:pPr>
-            <w:pStyle w:val="Sumrio1"/>
-            <w:tabs>
-              <w:tab w:val="right" w:pos="9062"/>
-            </w:tabs>
-            <w:rPr>
-              <w:rFonts w:ascii="Arial" w:eastAsiaTheme="minorEastAsia" w:hAnsi="Arial" w:cs="Arial"/>
-              <w:noProof/>
-              <w:sz w:val="24"/>
-              <w:szCs w:val="24"/>
-            </w:rPr>
-          </w:pPr>
-          <w:hyperlink w:anchor="_Toc523605012" w:history="1">
-            <w:r>
-              <w:rPr>
-                <w:rStyle w:val="Hyperlink"/>
-                <w:rFonts w:ascii="Arial" w:hAnsi="Arial" w:cs="Arial"/>
-                <w:noProof/>
-                <w:sz w:val="24"/>
-                <w:szCs w:val="24"/>
-              </w:rPr>
-              <w:t>2 METODOLOGIA SCRUM: APRESENTAÇÃO</w:t>
-            </w:r>
-            <w:r>
-              <w:rPr>
-                <w:rFonts w:ascii="Arial" w:hAnsi="Arial" w:cs="Arial"/>
-                <w:noProof/>
-                <w:webHidden/>
-                <w:sz w:val="24"/>
-                <w:szCs w:val="24"/>
-              </w:rPr>
-              <w:tab/>
-            </w:r>
-            <w:r>
-              <w:rPr>
-                <w:rFonts w:ascii="Arial" w:hAnsi="Arial" w:cs="Arial"/>
-                <w:noProof/>
-                <w:webHidden/>
-                <w:sz w:val="24"/>
-                <w:szCs w:val="24"/>
-              </w:rPr>
-              <w:fldChar w:fldCharType="begin"/>
-            </w:r>
-            <w:r>
-              <w:rPr>
-                <w:rFonts w:ascii="Arial" w:hAnsi="Arial" w:cs="Arial"/>
-                <w:noProof/>
-                <w:webHidden/>
-                <w:sz w:val="24"/>
-                <w:szCs w:val="24"/>
-              </w:rPr>
-              <w:instrText xml:space="preserve"> PAGEREF _Toc523605012 \h </w:instrText>
-            </w:r>
-            <w:r>
-              <w:rPr>
-                <w:rFonts w:ascii="Arial" w:hAnsi="Arial" w:cs="Arial"/>
-                <w:noProof/>
-                <w:webHidden/>
-                <w:sz w:val="24"/>
-                <w:szCs w:val="24"/>
-              </w:rPr>
-            </w:r>
-            <w:r>
-              <w:rPr>
-                <w:rFonts w:ascii="Arial" w:hAnsi="Arial" w:cs="Arial"/>
-                <w:noProof/>
-                <w:webHidden/>
-                <w:sz w:val="24"/>
-                <w:szCs w:val="24"/>
-              </w:rPr>
-              <w:fldChar w:fldCharType="separate"/>
-            </w:r>
-            <w:r>
-              <w:rPr>
-                <w:rFonts w:ascii="Arial" w:hAnsi="Arial" w:cs="Arial"/>
-                <w:noProof/>
-                <w:webHidden/>
-                <w:sz w:val="24"/>
-                <w:szCs w:val="24"/>
-              </w:rPr>
-              <w:t>21</w:t>
-            </w:r>
-            <w:r>
-              <w:rPr>
-                <w:rFonts w:ascii="Arial" w:hAnsi="Arial" w:cs="Arial"/>
-                <w:noProof/>
-                <w:webHidden/>
-                <w:sz w:val="24"/>
-                <w:szCs w:val="24"/>
-              </w:rPr>
-              <w:fldChar w:fldCharType="end"/>
-            </w:r>
-          </w:hyperlink>
-        </w:p>
-        <w:p>
-          <w:pPr>
-            <w:pStyle w:val="Sumrio1"/>
-            <w:tabs>
-              <w:tab w:val="right" w:pos="9062"/>
-            </w:tabs>
-            <w:rPr>
-              <w:rFonts w:ascii="Arial" w:eastAsiaTheme="minorEastAsia" w:hAnsi="Arial" w:cs="Arial"/>
-              <w:noProof/>
-              <w:sz w:val="24"/>
-              <w:szCs w:val="24"/>
-            </w:rPr>
-          </w:pPr>
-          <w:hyperlink w:anchor="_Toc523605013" w:history="1">
-            <w:r>
-              <w:rPr>
-                <w:rStyle w:val="Hyperlink"/>
-                <w:rFonts w:ascii="Arial" w:hAnsi="Arial" w:cs="Arial"/>
-                <w:noProof/>
-                <w:sz w:val="24"/>
-                <w:szCs w:val="24"/>
-              </w:rPr>
-              <w:t xml:space="preserve">2.1 </w:t>
-            </w:r>
-            <w:r>
-              <w:rPr>
-                <w:rStyle w:val="Hyperlink"/>
-                <w:rFonts w:ascii="Arial" w:hAnsi="Arial" w:cs="Arial"/>
-                <w:i/>
-                <w:noProof/>
-                <w:sz w:val="24"/>
-                <w:szCs w:val="24"/>
-              </w:rPr>
-              <w:t>AGILE MANIFESTO</w:t>
-            </w:r>
-            <w:r>
-              <w:rPr>
-                <w:rFonts w:ascii="Arial" w:hAnsi="Arial" w:cs="Arial"/>
-                <w:noProof/>
-                <w:webHidden/>
-                <w:sz w:val="24"/>
-                <w:szCs w:val="24"/>
-              </w:rPr>
-              <w:tab/>
-            </w:r>
-            <w:r>
-              <w:rPr>
-                <w:rFonts w:ascii="Arial" w:hAnsi="Arial" w:cs="Arial"/>
-                <w:noProof/>
-                <w:webHidden/>
-                <w:sz w:val="24"/>
-                <w:szCs w:val="24"/>
-              </w:rPr>
-              <w:fldChar w:fldCharType="begin"/>
-            </w:r>
-            <w:r>
-              <w:rPr>
-                <w:rFonts w:ascii="Arial" w:hAnsi="Arial" w:cs="Arial"/>
-                <w:noProof/>
-                <w:webHidden/>
-                <w:sz w:val="24"/>
-                <w:szCs w:val="24"/>
-              </w:rPr>
-              <w:instrText xml:space="preserve"> PAGEREF _Toc523605013 \h </w:instrText>
-            </w:r>
-            <w:r>
-              <w:rPr>
-                <w:rFonts w:ascii="Arial" w:hAnsi="Arial" w:cs="Arial"/>
-                <w:noProof/>
-                <w:webHidden/>
-                <w:sz w:val="24"/>
-                <w:szCs w:val="24"/>
-              </w:rPr>
-            </w:r>
-            <w:r>
-              <w:rPr>
-                <w:rFonts w:ascii="Arial" w:hAnsi="Arial" w:cs="Arial"/>
-                <w:noProof/>
-                <w:webHidden/>
-                <w:sz w:val="24"/>
-                <w:szCs w:val="24"/>
-              </w:rPr>
-              <w:fldChar w:fldCharType="separate"/>
-            </w:r>
-            <w:r>
-              <w:rPr>
-                <w:rFonts w:ascii="Arial" w:hAnsi="Arial" w:cs="Arial"/>
-                <w:noProof/>
-                <w:webHidden/>
-                <w:sz w:val="24"/>
-                <w:szCs w:val="24"/>
-              </w:rPr>
-              <w:t>22</w:t>
+              <w:t>16</w:t>
             </w:r>
             <w:r>
               <w:rPr>
@@ -6826,17 +6486,16 @@
               <w:szCs w:val="24"/>
             </w:rPr>
           </w:pPr>
-          <w:hyperlink w:anchor="_Toc523605014" w:history="1">
+          <w:hyperlink w:anchor="_Toc523767456" w:history="1">
             <w:r>
               <w:rPr>
                 <w:rStyle w:val="Hyperlink"/>
                 <w:rFonts w:ascii="Arial" w:hAnsi="Arial" w:cs="Arial"/>
-                <w:caps/>
-                <w:noProof/>
-                <w:sz w:val="24"/>
-                <w:szCs w:val="24"/>
-              </w:rPr>
-              <w:t>2.2</w:t>
+                <w:noProof/>
+                <w:sz w:val="24"/>
+                <w:szCs w:val="24"/>
+              </w:rPr>
+              <w:t>1.5</w:t>
             </w:r>
             <w:r>
               <w:rPr>
@@ -6845,28 +6504,37 @@
                 <w:sz w:val="24"/>
                 <w:szCs w:val="24"/>
               </w:rPr>
+              <w:t xml:space="preserve"> </w:t>
+            </w:r>
+            <w:r>
+              <w:rPr>
+                <w:rStyle w:val="Hyperlink"/>
+                <w:rFonts w:ascii="Arial" w:hAnsi="Arial" w:cs="Arial"/>
+                <w:noProof/>
+                <w:sz w:val="24"/>
+                <w:szCs w:val="24"/>
+              </w:rPr>
+              <w:t>METODOLOGIA</w:t>
+            </w:r>
+            <w:r>
+              <w:rPr>
+                <w:rFonts w:ascii="Arial" w:hAnsi="Arial" w:cs="Arial"/>
+                <w:noProof/>
+                <w:webHidden/>
+                <w:sz w:val="24"/>
+                <w:szCs w:val="24"/>
+              </w:rPr>
               <w:tab/>
             </w:r>
             <w:r>
               <w:rPr>
-                <w:rStyle w:val="Hyperlink"/>
-                <w:rFonts w:ascii="Arial" w:hAnsi="Arial" w:cs="Arial"/>
-                <w:caps/>
-                <w:noProof/>
-                <w:sz w:val="24"/>
-                <w:szCs w:val="24"/>
-              </w:rPr>
-              <w:t>Controle Empírico de Processo</w:t>
-            </w:r>
-            <w:r>
-              <w:rPr>
                 <w:rFonts w:ascii="Arial" w:hAnsi="Arial" w:cs="Arial"/>
                 <w:noProof/>
                 <w:webHidden/>
                 <w:sz w:val="24"/>
                 <w:szCs w:val="24"/>
               </w:rPr>
-              <w:tab/>
+              <w:fldChar w:fldCharType="begin"/>
             </w:r>
             <w:r>
               <w:rPr>
@@ -6876,7 +6544,7 @@
                 <w:sz w:val="24"/>
                 <w:szCs w:val="24"/>
               </w:rPr>
-              <w:fldChar w:fldCharType="begin"/>
+              <w:instrText xml:space="preserve"> PAGEREF _Toc523767456 \h </w:instrText>
             </w:r>
             <w:r>
               <w:rPr>
@@ -6886,7 +6554,6 @@
                 <w:sz w:val="24"/>
                 <w:szCs w:val="24"/>
               </w:rPr>
-              <w:instrText xml:space="preserve"> PAGEREF _Toc523605014 \h </w:instrText>
             </w:r>
             <w:r>
               <w:rPr>
@@ -6896,6 +6563,7 @@
                 <w:sz w:val="24"/>
                 <w:szCs w:val="24"/>
               </w:rPr>
+              <w:fldChar w:fldCharType="separate"/>
             </w:r>
             <w:r>
               <w:rPr>
@@ -6905,17 +6573,7 @@
                 <w:sz w:val="24"/>
                 <w:szCs w:val="24"/>
               </w:rPr>
-              <w:fldChar w:fldCharType="separate"/>
-            </w:r>
-            <w:r>
-              <w:rPr>
-                <w:rFonts w:ascii="Arial" w:hAnsi="Arial" w:cs="Arial"/>
-                <w:noProof/>
-                <w:webHidden/>
-                <w:sz w:val="24"/>
-                <w:szCs w:val="24"/>
-              </w:rPr>
-              <w:t>23</w:t>
+              <w:t>19</w:t>
             </w:r>
             <w:r>
               <w:rPr>
@@ -6942,7 +6600,7 @@
               <w:szCs w:val="24"/>
             </w:rPr>
           </w:pPr>
-          <w:hyperlink w:anchor="_Toc523605015" w:history="1">
+          <w:hyperlink w:anchor="_Toc523767457" w:history="1">
             <w:r>
               <w:rPr>
                 <w:rStyle w:val="Hyperlink"/>
@@ -6951,7 +6609,7 @@
                 <w:sz w:val="24"/>
                 <w:szCs w:val="24"/>
               </w:rPr>
-              <w:t>2.2.1Transparência</w:t>
+              <w:t>2 METODOLOGIA SCRUM: APRESENTAÇÃO</w:t>
             </w:r>
             <w:r>
               <w:rPr>
@@ -6981,7 +6639,7 @@
                 <w:sz w:val="24"/>
                 <w:szCs w:val="24"/>
               </w:rPr>
-              <w:instrText xml:space="preserve"> PAGEREF _Toc523605015 \h </w:instrText>
+              <w:instrText xml:space="preserve"> PAGEREF _Toc523767457 \h </w:instrText>
             </w:r>
             <w:r>
               <w:rPr>
@@ -7010,7 +6668,7 @@
                 <w:sz w:val="24"/>
                 <w:szCs w:val="24"/>
               </w:rPr>
-              <w:t>23</w:t>
+              <w:t>20</w:t>
             </w:r>
             <w:r>
               <w:rPr>
@@ -7037,7 +6695,7 @@
               <w:szCs w:val="24"/>
             </w:rPr>
           </w:pPr>
-          <w:hyperlink w:anchor="_Toc523605016" w:history="1">
+          <w:hyperlink w:anchor="_Toc523767458" w:history="1">
             <w:r>
               <w:rPr>
                 <w:rStyle w:val="Hyperlink"/>
@@ -7046,7 +6704,29 @@
                 <w:sz w:val="24"/>
                 <w:szCs w:val="24"/>
               </w:rPr>
-              <w:t>2.2.2 Inspeção</w:t>
+              <w:t xml:space="preserve">2.1 </w:t>
+            </w:r>
+            <w:r>
+              <w:rPr>
+                <w:rStyle w:val="Hyperlink"/>
+                <w:rFonts w:ascii="Arial" w:hAnsi="Arial" w:cs="Arial"/>
+                <w:caps/>
+                <w:noProof/>
+                <w:sz w:val="24"/>
+                <w:szCs w:val="24"/>
+              </w:rPr>
+              <w:t xml:space="preserve">declaração de princípios - </w:t>
+            </w:r>
+            <w:r>
+              <w:rPr>
+                <w:rStyle w:val="Hyperlink"/>
+                <w:rFonts w:ascii="Arial" w:hAnsi="Arial" w:cs="Arial"/>
+                <w:i/>
+                <w:noProof/>
+                <w:sz w:val="24"/>
+                <w:szCs w:val="24"/>
+              </w:rPr>
+              <w:t>AGILE MANIFESTO</w:t>
             </w:r>
             <w:r>
               <w:rPr>
@@ -7076,7 +6756,7 @@
                 <w:sz w:val="24"/>
                 <w:szCs w:val="24"/>
               </w:rPr>
-              <w:instrText xml:space="preserve"> PAGEREF _Toc523605016 \h </w:instrText>
+              <w:instrText xml:space="preserve"> PAGEREF _Toc523767458 \h </w:instrText>
             </w:r>
             <w:r>
               <w:rPr>
@@ -7105,7 +6785,124 @@
                 <w:sz w:val="24"/>
                 <w:szCs w:val="24"/>
               </w:rPr>
-              <w:t>23</w:t>
+              <w:t>21</w:t>
+            </w:r>
+            <w:r>
+              <w:rPr>
+                <w:rFonts w:ascii="Arial" w:hAnsi="Arial" w:cs="Arial"/>
+                <w:noProof/>
+                <w:webHidden/>
+                <w:sz w:val="24"/>
+                <w:szCs w:val="24"/>
+              </w:rPr>
+              <w:fldChar w:fldCharType="end"/>
+            </w:r>
+          </w:hyperlink>
+        </w:p>
+        <w:p>
+          <w:pPr>
+            <w:pStyle w:val="Sumrio1"/>
+            <w:tabs>
+              <w:tab w:val="left" w:pos="660"/>
+              <w:tab w:val="right" w:pos="9062"/>
+            </w:tabs>
+            <w:rPr>
+              <w:rFonts w:ascii="Arial" w:eastAsiaTheme="minorEastAsia" w:hAnsi="Arial" w:cs="Arial"/>
+              <w:noProof/>
+              <w:sz w:val="24"/>
+              <w:szCs w:val="24"/>
+            </w:rPr>
+          </w:pPr>
+          <w:hyperlink w:anchor="_Toc523767459" w:history="1">
+            <w:r>
+              <w:rPr>
+                <w:rStyle w:val="Hyperlink"/>
+                <w:rFonts w:ascii="Arial" w:hAnsi="Arial" w:cs="Arial"/>
+                <w:caps/>
+                <w:noProof/>
+                <w:sz w:val="24"/>
+                <w:szCs w:val="24"/>
+              </w:rPr>
+              <w:t>2.2</w:t>
+            </w:r>
+            <w:r>
+              <w:rPr>
+                <w:rFonts w:ascii="Arial" w:eastAsiaTheme="minorEastAsia" w:hAnsi="Arial" w:cs="Arial"/>
+                <w:noProof/>
+                <w:sz w:val="24"/>
+                <w:szCs w:val="24"/>
+              </w:rPr>
+              <w:t xml:space="preserve"> </w:t>
+            </w:r>
+            <w:r>
+              <w:rPr>
+                <w:rStyle w:val="Hyperlink"/>
+                <w:rFonts w:ascii="Arial" w:hAnsi="Arial" w:cs="Arial"/>
+                <w:caps/>
+                <w:noProof/>
+                <w:sz w:val="24"/>
+                <w:szCs w:val="24"/>
+              </w:rPr>
+              <w:t>O Controle Empírico de Processo</w:t>
+            </w:r>
+            <w:r>
+              <w:rPr>
+                <w:rFonts w:ascii="Arial" w:hAnsi="Arial" w:cs="Arial"/>
+                <w:noProof/>
+                <w:webHidden/>
+                <w:sz w:val="24"/>
+                <w:szCs w:val="24"/>
+              </w:rPr>
+              <w:tab/>
+            </w:r>
+            <w:r>
+              <w:rPr>
+                <w:rFonts w:ascii="Arial" w:hAnsi="Arial" w:cs="Arial"/>
+                <w:noProof/>
+                <w:webHidden/>
+                <w:sz w:val="24"/>
+                <w:szCs w:val="24"/>
+              </w:rPr>
+              <w:fldChar w:fldCharType="begin"/>
+            </w:r>
+            <w:r>
+              <w:rPr>
+                <w:rFonts w:ascii="Arial" w:hAnsi="Arial" w:cs="Arial"/>
+                <w:noProof/>
+                <w:webHidden/>
+                <w:sz w:val="24"/>
+                <w:szCs w:val="24"/>
+              </w:rPr>
+              <w:instrText xml:space="preserve"> PAGEREF _Toc523767459 \h </w:instrText>
+            </w:r>
+            <w:r>
+              <w:rPr>
+                <w:rFonts w:ascii="Arial" w:hAnsi="Arial" w:cs="Arial"/>
+                <w:noProof/>
+                <w:webHidden/>
+                <w:sz w:val="24"/>
+                <w:szCs w:val="24"/>
+              </w:rPr>
+            </w:r>
+            <w:r>
+              <w:rPr>
+                <w:rFonts w:ascii="Arial" w:hAnsi="Arial" w:cs="Arial"/>
+                <w:noProof/>
+                <w:webHidden/>
+                <w:sz w:val="24"/>
+                <w:szCs w:val="24"/>
+              </w:rPr>
+              <w:fldChar w:fldCharType="separate"/>
+            </w:r>
+            <w:r>
+              <w:rPr>
+                <w:rFonts w:ascii="Arial" w:hAnsi="Arial" w:cs="Arial"/>
+                <w:noProof/>
+                <w:webHidden/>
+                <w:sz w:val="24"/>
+                <w:szCs w:val="24"/>
+              </w:rPr>
+              <w:t>22</w:t>
             </w:r>
             <w:r>
               <w:rPr>
@@ -7132,7 +6929,7 @@
               <w:szCs w:val="24"/>
             </w:rPr>
           </w:pPr>
-          <w:hyperlink w:anchor="_Toc523605017" w:history="1">
+          <w:hyperlink w:anchor="_Toc523767460" w:history="1">
             <w:r>
               <w:rPr>
                 <w:rStyle w:val="Hyperlink"/>
@@ -7141,7 +6938,7 @@
                 <w:sz w:val="24"/>
                 <w:szCs w:val="24"/>
               </w:rPr>
-              <w:t>2.2.3 Adaptação</w:t>
+              <w:t>2.2.1 Pilar Transparência</w:t>
             </w:r>
             <w:r>
               <w:rPr>
@@ -7171,7 +6968,7 @@
                 <w:sz w:val="24"/>
                 <w:szCs w:val="24"/>
               </w:rPr>
-              <w:instrText xml:space="preserve"> PAGEREF _Toc523605017 \h </w:instrText>
+              <w:instrText xml:space="preserve"> PAGEREF _Toc523767460 \h </w:instrText>
             </w:r>
             <w:r>
               <w:rPr>
@@ -7200,7 +6997,7 @@
                 <w:sz w:val="24"/>
                 <w:szCs w:val="24"/>
               </w:rPr>
-              <w:t>24</w:t>
+              <w:t>22</w:t>
             </w:r>
             <w:r>
               <w:rPr>
@@ -7227,7 +7024,7 @@
               <w:szCs w:val="24"/>
             </w:rPr>
           </w:pPr>
-          <w:hyperlink w:anchor="_Toc523605018" w:history="1">
+          <w:hyperlink w:anchor="_Toc523767461" w:history="1">
             <w:r>
               <w:rPr>
                 <w:rStyle w:val="Hyperlink"/>
@@ -7236,7 +7033,7 @@
                 <w:sz w:val="24"/>
                 <w:szCs w:val="24"/>
               </w:rPr>
-              <w:t>2.3 ARTEFATOS</w:t>
+              <w:t>2.2.2 Pilar Inspeção</w:t>
             </w:r>
             <w:r>
               <w:rPr>
@@ -7266,7 +7063,7 @@
                 <w:sz w:val="24"/>
                 <w:szCs w:val="24"/>
               </w:rPr>
-              <w:instrText xml:space="preserve"> PAGEREF _Toc523605018 \h </w:instrText>
+              <w:instrText xml:space="preserve"> PAGEREF _Toc523767461 \h </w:instrText>
             </w:r>
             <w:r>
               <w:rPr>
@@ -7295,7 +7092,7 @@
                 <w:sz w:val="24"/>
                 <w:szCs w:val="24"/>
               </w:rPr>
-              <w:t>24</w:t>
+              <w:t>22</w:t>
             </w:r>
             <w:r>
               <w:rPr>
@@ -7322,7 +7119,7 @@
               <w:szCs w:val="24"/>
             </w:rPr>
           </w:pPr>
-          <w:hyperlink w:anchor="_Toc523605019" w:history="1">
+          <w:hyperlink w:anchor="_Toc523767462" w:history="1">
             <w:r>
               <w:rPr>
                 <w:rStyle w:val="Hyperlink"/>
@@ -7331,18 +7128,7 @@
                 <w:sz w:val="24"/>
                 <w:szCs w:val="24"/>
               </w:rPr>
-              <w:t xml:space="preserve">2.3.1 </w:t>
-            </w:r>
-            <w:r>
-              <w:rPr>
-                <w:rStyle w:val="Hyperlink"/>
-                <w:rFonts w:ascii="Arial" w:hAnsi="Arial" w:cs="Arial"/>
-                <w:i/>
-                <w:noProof/>
-                <w:sz w:val="24"/>
-                <w:szCs w:val="24"/>
-              </w:rPr>
-              <w:t>Product Backlog</w:t>
+              <w:t>2.2.3 Pilar Adaptação</w:t>
             </w:r>
             <w:r>
               <w:rPr>
@@ -7372,7 +7158,7 @@
                 <w:sz w:val="24"/>
                 <w:szCs w:val="24"/>
               </w:rPr>
-              <w:instrText xml:space="preserve"> PAGEREF _Toc523605019 \h </w:instrText>
+              <w:instrText xml:space="preserve"> PAGEREF _Toc523767462 \h </w:instrText>
             </w:r>
             <w:r>
               <w:rPr>
@@ -7401,7 +7187,7 @@
                 <w:sz w:val="24"/>
                 <w:szCs w:val="24"/>
               </w:rPr>
-              <w:t>24</w:t>
+              <w:t>23</w:t>
             </w:r>
             <w:r>
               <w:rPr>
@@ -7428,7 +7214,7 @@
               <w:szCs w:val="24"/>
             </w:rPr>
           </w:pPr>
-          <w:hyperlink w:anchor="_Toc523605020" w:history="1">
+          <w:hyperlink w:anchor="_Toc523767463" w:history="1">
             <w:r>
               <w:rPr>
                 <w:rStyle w:val="Hyperlink"/>
@@ -7437,18 +7223,7 @@
                 <w:sz w:val="24"/>
                 <w:szCs w:val="24"/>
               </w:rPr>
-              <w:t xml:space="preserve">2.3.2 </w:t>
-            </w:r>
-            <w:r>
-              <w:rPr>
-                <w:rStyle w:val="Hyperlink"/>
-                <w:rFonts w:ascii="Arial" w:hAnsi="Arial" w:cs="Arial"/>
-                <w:i/>
-                <w:noProof/>
-                <w:sz w:val="24"/>
-                <w:szCs w:val="24"/>
-              </w:rPr>
-              <w:t>Sprint Backlog</w:t>
+              <w:t>2.3 ARTEFATOS</w:t>
             </w:r>
             <w:r>
               <w:rPr>
@@ -7478,7 +7253,7 @@
                 <w:sz w:val="24"/>
                 <w:szCs w:val="24"/>
               </w:rPr>
-              <w:instrText xml:space="preserve"> PAGEREF _Toc523605020 \h </w:instrText>
+              <w:instrText xml:space="preserve"> PAGEREF _Toc523767463 \h </w:instrText>
             </w:r>
             <w:r>
               <w:rPr>
@@ -7507,7 +7282,7 @@
                 <w:sz w:val="24"/>
                 <w:szCs w:val="24"/>
               </w:rPr>
-              <w:t>24</w:t>
+              <w:t>23</w:t>
             </w:r>
             <w:r>
               <w:rPr>
@@ -7534,7 +7309,7 @@
               <w:szCs w:val="24"/>
             </w:rPr>
           </w:pPr>
-          <w:hyperlink w:anchor="_Toc523605021" w:history="1">
+          <w:hyperlink w:anchor="_Toc523767464" w:history="1">
             <w:r>
               <w:rPr>
                 <w:rStyle w:val="Hyperlink"/>
@@ -7543,7 +7318,7 @@
                 <w:sz w:val="24"/>
                 <w:szCs w:val="24"/>
               </w:rPr>
-              <w:t xml:space="preserve">2.3.3 </w:t>
+              <w:t xml:space="preserve">2.3.1 </w:t>
             </w:r>
             <w:r>
               <w:rPr>
@@ -7554,7 +7329,7 @@
                 <w:sz w:val="24"/>
                 <w:szCs w:val="24"/>
               </w:rPr>
-              <w:t>Burndown</w:t>
+              <w:t>Product Backlog</w:t>
             </w:r>
             <w:r>
               <w:rPr>
@@ -7584,7 +7359,7 @@
                 <w:sz w:val="24"/>
                 <w:szCs w:val="24"/>
               </w:rPr>
-              <w:instrText xml:space="preserve"> PAGEREF _Toc523605021 \h </w:instrText>
+              <w:instrText xml:space="preserve"> PAGEREF _Toc523767464 \h </w:instrText>
             </w:r>
             <w:r>
               <w:rPr>
@@ -7613,7 +7388,7 @@
                 <w:sz w:val="24"/>
                 <w:szCs w:val="24"/>
               </w:rPr>
-              <w:t>25</w:t>
+              <w:t>23</w:t>
             </w:r>
             <w:r>
               <w:rPr>
@@ -7640,7 +7415,7 @@
               <w:szCs w:val="24"/>
             </w:rPr>
           </w:pPr>
-          <w:hyperlink w:anchor="_Toc523605022" w:history="1">
+          <w:hyperlink w:anchor="_Toc523767465" w:history="1">
             <w:r>
               <w:rPr>
                 <w:rStyle w:val="Hyperlink"/>
@@ -7649,7 +7424,18 @@
                 <w:sz w:val="24"/>
                 <w:szCs w:val="24"/>
               </w:rPr>
-              <w:t>2.4 EVENTOS</w:t>
+              <w:t xml:space="preserve">2.3.2 </w:t>
+            </w:r>
+            <w:r>
+              <w:rPr>
+                <w:rStyle w:val="Hyperlink"/>
+                <w:rFonts w:ascii="Arial" w:hAnsi="Arial" w:cs="Arial"/>
+                <w:i/>
+                <w:noProof/>
+                <w:sz w:val="24"/>
+                <w:szCs w:val="24"/>
+              </w:rPr>
+              <w:t>Sprint Backlog</w:t>
             </w:r>
             <w:r>
               <w:rPr>
@@ -7679,7 +7465,7 @@
                 <w:sz w:val="24"/>
                 <w:szCs w:val="24"/>
               </w:rPr>
-              <w:instrText xml:space="preserve"> PAGEREF _Toc523605022 \h </w:instrText>
+              <w:instrText xml:space="preserve"> PAGEREF _Toc523767465 \h </w:instrText>
             </w:r>
             <w:r>
               <w:rPr>
@@ -7708,7 +7494,448 @@
                 <w:sz w:val="24"/>
                 <w:szCs w:val="24"/>
               </w:rPr>
-              <w:t>26</w:t>
+              <w:t>23</w:t>
+            </w:r>
+            <w:r>
+              <w:rPr>
+                <w:rFonts w:ascii="Arial" w:hAnsi="Arial" w:cs="Arial"/>
+                <w:noProof/>
+                <w:webHidden/>
+                <w:sz w:val="24"/>
+                <w:szCs w:val="24"/>
+              </w:rPr>
+              <w:fldChar w:fldCharType="end"/>
+            </w:r>
+          </w:hyperlink>
+        </w:p>
+        <w:bookmarkStart w:id="0" w:name="_GoBack"/>
+        <w:p>
+          <w:pPr>
+            <w:pStyle w:val="Sumrio1"/>
+            <w:tabs>
+              <w:tab w:val="right" w:pos="9062"/>
+            </w:tabs>
+            <w:rPr>
+              <w:rFonts w:ascii="Arial" w:eastAsiaTheme="minorEastAsia" w:hAnsi="Arial" w:cs="Arial"/>
+              <w:noProof/>
+              <w:sz w:val="24"/>
+              <w:szCs w:val="24"/>
+            </w:rPr>
+          </w:pPr>
+          <w:r>
+            <w:rPr>
+              <w:rStyle w:val="Hyperlink"/>
+              <w:rFonts w:ascii="Arial" w:hAnsi="Arial" w:cs="Arial"/>
+              <w:noProof/>
+              <w:sz w:val="24"/>
+              <w:szCs w:val="24"/>
+            </w:rPr>
+            <w:fldChar w:fldCharType="begin"/>
+          </w:r>
+          <w:r>
+            <w:rPr>
+              <w:rStyle w:val="Hyperlink"/>
+              <w:rFonts w:ascii="Arial" w:hAnsi="Arial" w:cs="Arial"/>
+              <w:noProof/>
+              <w:sz w:val="24"/>
+              <w:szCs w:val="24"/>
+            </w:rPr>
+            <w:instrText xml:space="preserve"> </w:instrText>
+          </w:r>
+          <w:r>
+            <w:rPr>
+              <w:rFonts w:ascii="Arial" w:hAnsi="Arial" w:cs="Arial"/>
+              <w:noProof/>
+              <w:sz w:val="24"/>
+              <w:szCs w:val="24"/>
+            </w:rPr>
+            <w:instrText>HYPERLINK \l "_Toc523767466"</w:instrText>
+          </w:r>
+          <w:r>
+            <w:rPr>
+              <w:rStyle w:val="Hyperlink"/>
+              <w:rFonts w:ascii="Arial" w:hAnsi="Arial" w:cs="Arial"/>
+              <w:noProof/>
+              <w:sz w:val="24"/>
+              <w:szCs w:val="24"/>
+            </w:rPr>
+            <w:instrText xml:space="preserve"> </w:instrText>
+          </w:r>
+          <w:r>
+            <w:rPr>
+              <w:rStyle w:val="Hyperlink"/>
+              <w:rFonts w:ascii="Arial" w:hAnsi="Arial" w:cs="Arial"/>
+              <w:noProof/>
+              <w:sz w:val="24"/>
+              <w:szCs w:val="24"/>
+            </w:rPr>
+          </w:r>
+          <w:r>
+            <w:rPr>
+              <w:rStyle w:val="Hyperlink"/>
+              <w:rFonts w:ascii="Arial" w:hAnsi="Arial" w:cs="Arial"/>
+              <w:noProof/>
+              <w:sz w:val="24"/>
+              <w:szCs w:val="24"/>
+            </w:rPr>
+            <w:fldChar w:fldCharType="separate"/>
+          </w:r>
+          <w:r>
+            <w:rPr>
+              <w:rStyle w:val="Hyperlink"/>
+              <w:rFonts w:ascii="Arial" w:hAnsi="Arial" w:cs="Arial"/>
+              <w:noProof/>
+              <w:sz w:val="24"/>
+              <w:szCs w:val="24"/>
+            </w:rPr>
+            <w:t xml:space="preserve">2.3.3 </w:t>
+          </w:r>
+          <w:r>
+            <w:rPr>
+              <w:rStyle w:val="Hyperlink"/>
+              <w:rFonts w:ascii="Arial" w:hAnsi="Arial" w:cs="Arial"/>
+              <w:i/>
+              <w:noProof/>
+              <w:sz w:val="24"/>
+              <w:szCs w:val="24"/>
+            </w:rPr>
+            <w:t>Burndown</w:t>
+          </w:r>
+          <w:r>
+            <w:rPr>
+              <w:rFonts w:ascii="Arial" w:hAnsi="Arial" w:cs="Arial"/>
+              <w:noProof/>
+              <w:webHidden/>
+              <w:sz w:val="24"/>
+              <w:szCs w:val="24"/>
+            </w:rPr>
+            <w:tab/>
+          </w:r>
+          <w:r>
+            <w:rPr>
+              <w:rFonts w:ascii="Arial" w:hAnsi="Arial" w:cs="Arial"/>
+              <w:noProof/>
+              <w:webHidden/>
+              <w:sz w:val="24"/>
+              <w:szCs w:val="24"/>
+            </w:rPr>
+            <w:fldChar w:fldCharType="begin"/>
+          </w:r>
+          <w:r>
+            <w:rPr>
+              <w:rFonts w:ascii="Arial" w:hAnsi="Arial" w:cs="Arial"/>
+              <w:noProof/>
+              <w:webHidden/>
+              <w:sz w:val="24"/>
+              <w:szCs w:val="24"/>
+            </w:rPr>
+            <w:instrText xml:space="preserve"> PAGEREF _Toc523767466 \h </w:instrText>
+          </w:r>
+          <w:r>
+            <w:rPr>
+              <w:rFonts w:ascii="Arial" w:hAnsi="Arial" w:cs="Arial"/>
+              <w:noProof/>
+              <w:webHidden/>
+              <w:sz w:val="24"/>
+              <w:szCs w:val="24"/>
+            </w:rPr>
+          </w:r>
+          <w:r>
+            <w:rPr>
+              <w:rFonts w:ascii="Arial" w:hAnsi="Arial" w:cs="Arial"/>
+              <w:noProof/>
+              <w:webHidden/>
+              <w:sz w:val="24"/>
+              <w:szCs w:val="24"/>
+            </w:rPr>
+            <w:fldChar w:fldCharType="separate"/>
+          </w:r>
+          <w:r>
+            <w:rPr>
+              <w:rFonts w:ascii="Arial" w:hAnsi="Arial" w:cs="Arial"/>
+              <w:noProof/>
+              <w:webHidden/>
+              <w:sz w:val="24"/>
+              <w:szCs w:val="24"/>
+            </w:rPr>
+            <w:t>24</w:t>
+          </w:r>
+          <w:r>
+            <w:rPr>
+              <w:rFonts w:ascii="Arial" w:hAnsi="Arial" w:cs="Arial"/>
+              <w:noProof/>
+              <w:webHidden/>
+              <w:sz w:val="24"/>
+              <w:szCs w:val="24"/>
+            </w:rPr>
+            <w:fldChar w:fldCharType="end"/>
+          </w:r>
+          <w:r>
+            <w:rPr>
+              <w:rStyle w:val="Hyperlink"/>
+              <w:rFonts w:ascii="Arial" w:hAnsi="Arial" w:cs="Arial"/>
+              <w:noProof/>
+              <w:sz w:val="24"/>
+              <w:szCs w:val="24"/>
+            </w:rPr>
+            <w:fldChar w:fldCharType="end"/>
+          </w:r>
+        </w:p>
+        <w:bookmarkEnd w:id="0"/>
+        <w:p>
+          <w:pPr>
+            <w:pStyle w:val="Sumrio1"/>
+            <w:tabs>
+              <w:tab w:val="right" w:pos="9062"/>
+            </w:tabs>
+            <w:rPr>
+              <w:rFonts w:ascii="Arial" w:eastAsiaTheme="minorEastAsia" w:hAnsi="Arial" w:cs="Arial"/>
+              <w:noProof/>
+              <w:sz w:val="24"/>
+              <w:szCs w:val="24"/>
+            </w:rPr>
+          </w:pPr>
+          <w:r>
+            <w:rPr>
+              <w:rStyle w:val="Hyperlink"/>
+              <w:rFonts w:ascii="Arial" w:hAnsi="Arial" w:cs="Arial"/>
+              <w:noProof/>
+              <w:sz w:val="24"/>
+              <w:szCs w:val="24"/>
+            </w:rPr>
+            <w:fldChar w:fldCharType="begin"/>
+          </w:r>
+          <w:r>
+            <w:rPr>
+              <w:rStyle w:val="Hyperlink"/>
+              <w:rFonts w:ascii="Arial" w:hAnsi="Arial" w:cs="Arial"/>
+              <w:noProof/>
+              <w:sz w:val="24"/>
+              <w:szCs w:val="24"/>
+            </w:rPr>
+            <w:instrText xml:space="preserve"> </w:instrText>
+          </w:r>
+          <w:r>
+            <w:rPr>
+              <w:rFonts w:ascii="Arial" w:hAnsi="Arial" w:cs="Arial"/>
+              <w:noProof/>
+              <w:sz w:val="24"/>
+              <w:szCs w:val="24"/>
+            </w:rPr>
+            <w:instrText>HYPERLINK \l "_Toc523767467"</w:instrText>
+          </w:r>
+          <w:r>
+            <w:rPr>
+              <w:rStyle w:val="Hyperlink"/>
+              <w:rFonts w:ascii="Arial" w:hAnsi="Arial" w:cs="Arial"/>
+              <w:noProof/>
+              <w:sz w:val="24"/>
+              <w:szCs w:val="24"/>
+            </w:rPr>
+            <w:instrText xml:space="preserve"> </w:instrText>
+          </w:r>
+          <w:r>
+            <w:rPr>
+              <w:rStyle w:val="Hyperlink"/>
+              <w:rFonts w:ascii="Arial" w:hAnsi="Arial" w:cs="Arial"/>
+              <w:noProof/>
+              <w:sz w:val="24"/>
+              <w:szCs w:val="24"/>
+            </w:rPr>
+          </w:r>
+          <w:r>
+            <w:rPr>
+              <w:rStyle w:val="Hyperlink"/>
+              <w:rFonts w:ascii="Arial" w:hAnsi="Arial" w:cs="Arial"/>
+              <w:noProof/>
+              <w:sz w:val="24"/>
+              <w:szCs w:val="24"/>
+            </w:rPr>
+            <w:fldChar w:fldCharType="separate"/>
+          </w:r>
+          <w:r>
+            <w:rPr>
+              <w:rStyle w:val="Hyperlink"/>
+              <w:rFonts w:ascii="Arial" w:hAnsi="Arial" w:cs="Arial"/>
+              <w:noProof/>
+              <w:sz w:val="24"/>
+              <w:szCs w:val="24"/>
+            </w:rPr>
+            <w:t>2.4 EVENTOS</w:t>
+          </w:r>
+          <w:r>
+            <w:rPr>
+              <w:rFonts w:ascii="Arial" w:hAnsi="Arial" w:cs="Arial"/>
+              <w:noProof/>
+              <w:webHidden/>
+              <w:sz w:val="24"/>
+              <w:szCs w:val="24"/>
+            </w:rPr>
+            <w:tab/>
+          </w:r>
+          <w:r>
+            <w:rPr>
+              <w:rFonts w:ascii="Arial" w:hAnsi="Arial" w:cs="Arial"/>
+              <w:noProof/>
+              <w:webHidden/>
+              <w:sz w:val="24"/>
+              <w:szCs w:val="24"/>
+            </w:rPr>
+            <w:fldChar w:fldCharType="begin"/>
+          </w:r>
+          <w:r>
+            <w:rPr>
+              <w:rFonts w:ascii="Arial" w:hAnsi="Arial" w:cs="Arial"/>
+              <w:noProof/>
+              <w:webHidden/>
+              <w:sz w:val="24"/>
+              <w:szCs w:val="24"/>
+            </w:rPr>
+            <w:instrText xml:space="preserve"> PAGEREF _Toc523767467 \h </w:instrText>
+          </w:r>
+          <w:r>
+            <w:rPr>
+              <w:rFonts w:ascii="Arial" w:hAnsi="Arial" w:cs="Arial"/>
+              <w:noProof/>
+              <w:webHidden/>
+              <w:sz w:val="24"/>
+              <w:szCs w:val="24"/>
+            </w:rPr>
+          </w:r>
+          <w:r>
+            <w:rPr>
+              <w:rFonts w:ascii="Arial" w:hAnsi="Arial" w:cs="Arial"/>
+              <w:noProof/>
+              <w:webHidden/>
+              <w:sz w:val="24"/>
+              <w:szCs w:val="24"/>
+            </w:rPr>
+            <w:fldChar w:fldCharType="separate"/>
+          </w:r>
+          <w:r>
+            <w:rPr>
+              <w:rFonts w:ascii="Arial" w:hAnsi="Arial" w:cs="Arial"/>
+              <w:noProof/>
+              <w:webHidden/>
+              <w:sz w:val="24"/>
+              <w:szCs w:val="24"/>
+            </w:rPr>
+            <w:t>25</w:t>
+          </w:r>
+          <w:r>
+            <w:rPr>
+              <w:rFonts w:ascii="Arial" w:hAnsi="Arial" w:cs="Arial"/>
+              <w:noProof/>
+              <w:webHidden/>
+              <w:sz w:val="24"/>
+              <w:szCs w:val="24"/>
+            </w:rPr>
+            <w:fldChar w:fldCharType="end"/>
+          </w:r>
+          <w:r>
+            <w:rPr>
+              <w:rStyle w:val="Hyperlink"/>
+              <w:rFonts w:ascii="Arial" w:hAnsi="Arial" w:cs="Arial"/>
+              <w:noProof/>
+              <w:sz w:val="24"/>
+              <w:szCs w:val="24"/>
+            </w:rPr>
+            <w:fldChar w:fldCharType="end"/>
+          </w:r>
+        </w:p>
+        <w:p>
+          <w:pPr>
+            <w:pStyle w:val="Sumrio1"/>
+            <w:tabs>
+              <w:tab w:val="right" w:pos="9062"/>
+            </w:tabs>
+            <w:rPr>
+              <w:rFonts w:ascii="Arial" w:eastAsiaTheme="minorEastAsia" w:hAnsi="Arial" w:cs="Arial"/>
+              <w:noProof/>
+              <w:sz w:val="24"/>
+              <w:szCs w:val="24"/>
+            </w:rPr>
+          </w:pPr>
+          <w:hyperlink w:anchor="_Toc523767468" w:history="1">
+            <w:r>
+              <w:rPr>
+                <w:rStyle w:val="Hyperlink"/>
+                <w:rFonts w:ascii="Arial" w:hAnsi="Arial" w:cs="Arial"/>
+                <w:noProof/>
+                <w:sz w:val="24"/>
+                <w:szCs w:val="24"/>
+              </w:rPr>
+              <w:t>2.4.1 A definição da</w:t>
+            </w:r>
+            <w:r>
+              <w:rPr>
+                <w:rStyle w:val="Hyperlink"/>
+                <w:rFonts w:ascii="Arial" w:hAnsi="Arial" w:cs="Arial"/>
+                <w:i/>
+                <w:noProof/>
+                <w:sz w:val="24"/>
+                <w:szCs w:val="24"/>
+              </w:rPr>
+              <w:t xml:space="preserve"> Sprint</w:t>
+            </w:r>
+            <w:r>
+              <w:rPr>
+                <w:rFonts w:ascii="Arial" w:hAnsi="Arial" w:cs="Arial"/>
+                <w:noProof/>
+                <w:webHidden/>
+                <w:sz w:val="24"/>
+                <w:szCs w:val="24"/>
+              </w:rPr>
+              <w:tab/>
+            </w:r>
+            <w:r>
+              <w:rPr>
+                <w:rFonts w:ascii="Arial" w:hAnsi="Arial" w:cs="Arial"/>
+                <w:noProof/>
+                <w:webHidden/>
+                <w:sz w:val="24"/>
+                <w:szCs w:val="24"/>
+              </w:rPr>
+              <w:fldChar w:fldCharType="begin"/>
+            </w:r>
+            <w:r>
+              <w:rPr>
+                <w:rFonts w:ascii="Arial" w:hAnsi="Arial" w:cs="Arial"/>
+                <w:noProof/>
+                <w:webHidden/>
+                <w:sz w:val="24"/>
+                <w:szCs w:val="24"/>
+              </w:rPr>
+              <w:instrText xml:space="preserve"> PAGEREF _Toc523767468 \h </w:instrText>
+            </w:r>
+            <w:r>
+              <w:rPr>
+                <w:rFonts w:ascii="Arial" w:hAnsi="Arial" w:cs="Arial"/>
+                <w:noProof/>
+                <w:webHidden/>
+                <w:sz w:val="24"/>
+                <w:szCs w:val="24"/>
+              </w:rPr>
+            </w:r>
+            <w:r>
+              <w:rPr>
+                <w:rFonts w:ascii="Arial" w:hAnsi="Arial" w:cs="Arial"/>
+                <w:noProof/>
+                <w:webHidden/>
+                <w:sz w:val="24"/>
+                <w:szCs w:val="24"/>
+              </w:rPr>
+              <w:fldChar w:fldCharType="separate"/>
+            </w:r>
+            <w:r>
+              <w:rPr>
+                <w:rFonts w:ascii="Arial" w:hAnsi="Arial" w:cs="Arial"/>
+                <w:noProof/>
+                <w:webHidden/>
+                <w:sz w:val="24"/>
+                <w:szCs w:val="24"/>
+              </w:rPr>
+              <w:t>25</w:t>
             </w:r>
             <w:r>
               <w:rPr>
@@ -7735,7 +7962,7 @@
               <w:szCs w:val="24"/>
             </w:rPr>
           </w:pPr>
-          <w:hyperlink w:anchor="_Toc523605023" w:history="1">
+          <w:hyperlink w:anchor="_Toc523767469" w:history="1">
             <w:r>
               <w:rPr>
                 <w:rStyle w:val="Hyperlink"/>
@@ -7744,7 +7971,7 @@
                 <w:sz w:val="24"/>
                 <w:szCs w:val="24"/>
               </w:rPr>
-              <w:t>2.4.1 A definição da</w:t>
+              <w:t xml:space="preserve">2.4.2 </w:t>
             </w:r>
             <w:r>
               <w:rPr>
@@ -7755,7 +7982,7 @@
                 <w:sz w:val="24"/>
                 <w:szCs w:val="24"/>
               </w:rPr>
-              <w:t xml:space="preserve"> Sprint</w:t>
+              <w:t>Daily Scrum</w:t>
             </w:r>
             <w:r>
               <w:rPr>
@@ -7785,7 +8012,7 @@
                 <w:sz w:val="24"/>
                 <w:szCs w:val="24"/>
               </w:rPr>
-              <w:instrText xml:space="preserve"> PAGEREF _Toc523605023 \h </w:instrText>
+              <w:instrText xml:space="preserve"> PAGEREF _Toc523767469 \h </w:instrText>
             </w:r>
             <w:r>
               <w:rPr>
@@ -7814,7 +8041,7 @@
                 <w:sz w:val="24"/>
                 <w:szCs w:val="24"/>
               </w:rPr>
-              <w:t>26</w:t>
+              <w:t>27</w:t>
             </w:r>
             <w:r>
               <w:rPr>
@@ -7841,7 +8068,7 @@
               <w:szCs w:val="24"/>
             </w:rPr>
           </w:pPr>
-          <w:hyperlink w:anchor="_Toc523605024" w:history="1">
+          <w:hyperlink w:anchor="_Toc523767470" w:history="1">
             <w:r>
               <w:rPr>
                 <w:rStyle w:val="Hyperlink"/>
@@ -7850,7 +8077,7 @@
                 <w:sz w:val="24"/>
                 <w:szCs w:val="24"/>
               </w:rPr>
-              <w:t xml:space="preserve">2.4.2 </w:t>
+              <w:t xml:space="preserve">2.4.3 </w:t>
             </w:r>
             <w:r>
               <w:rPr>
@@ -7861,7 +8088,7 @@
                 <w:sz w:val="24"/>
                 <w:szCs w:val="24"/>
               </w:rPr>
-              <w:t>Daily Scrum</w:t>
+              <w:t>Sprint Review</w:t>
             </w:r>
             <w:r>
               <w:rPr>
@@ -7891,7 +8118,7 @@
                 <w:sz w:val="24"/>
                 <w:szCs w:val="24"/>
               </w:rPr>
-              <w:instrText xml:space="preserve"> PAGEREF _Toc523605024 \h </w:instrText>
+              <w:instrText xml:space="preserve"> PAGEREF _Toc523767470 \h </w:instrText>
             </w:r>
             <w:r>
               <w:rPr>
@@ -7947,7 +8174,7 @@
               <w:szCs w:val="24"/>
             </w:rPr>
           </w:pPr>
-          <w:hyperlink w:anchor="_Toc523605025" w:history="1">
+          <w:hyperlink w:anchor="_Toc523767471" w:history="1">
             <w:r>
               <w:rPr>
                 <w:rStyle w:val="Hyperlink"/>
@@ -7956,18 +8183,7 @@
                 <w:sz w:val="24"/>
                 <w:szCs w:val="24"/>
               </w:rPr>
-              <w:t xml:space="preserve">2.4.3 </w:t>
-            </w:r>
-            <w:r>
-              <w:rPr>
-                <w:rStyle w:val="Hyperlink"/>
-                <w:rFonts w:ascii="Arial" w:hAnsi="Arial" w:cs="Arial"/>
-                <w:i/>
-                <w:noProof/>
-                <w:sz w:val="24"/>
-                <w:szCs w:val="24"/>
-              </w:rPr>
-              <w:t>Sprint Review</w:t>
+              <w:t>REFERÊNCIAS</w:t>
             </w:r>
             <w:r>
               <w:rPr>
@@ -7997,7 +8213,7 @@
                 <w:sz w:val="24"/>
                 <w:szCs w:val="24"/>
               </w:rPr>
-              <w:instrText xml:space="preserve"> PAGEREF _Toc523605025 \h </w:instrText>
+              <w:instrText xml:space="preserve"> PAGEREF _Toc523767471 \h </w:instrText>
             </w:r>
             <w:r>
               <w:rPr>
@@ -8027,101 +8243,6 @@
                 <w:szCs w:val="24"/>
               </w:rPr>
               <w:t>29</w:t>
-            </w:r>
-            <w:r>
-              <w:rPr>
-                <w:rFonts w:ascii="Arial" w:hAnsi="Arial" w:cs="Arial"/>
-                <w:noProof/>
-                <w:webHidden/>
-                <w:sz w:val="24"/>
-                <w:szCs w:val="24"/>
-              </w:rPr>
-              <w:fldChar w:fldCharType="end"/>
-            </w:r>
-          </w:hyperlink>
-        </w:p>
-        <w:p>
-          <w:pPr>
-            <w:pStyle w:val="Sumrio1"/>
-            <w:tabs>
-              <w:tab w:val="right" w:pos="9062"/>
-            </w:tabs>
-            <w:rPr>
-              <w:rFonts w:ascii="Arial" w:eastAsiaTheme="minorEastAsia" w:hAnsi="Arial" w:cs="Arial"/>
-              <w:noProof/>
-              <w:sz w:val="24"/>
-              <w:szCs w:val="24"/>
-            </w:rPr>
-          </w:pPr>
-          <w:hyperlink w:anchor="_Toc523605026" w:history="1">
-            <w:r>
-              <w:rPr>
-                <w:rStyle w:val="Hyperlink"/>
-                <w:rFonts w:ascii="Arial" w:hAnsi="Arial" w:cs="Arial"/>
-                <w:noProof/>
-                <w:sz w:val="24"/>
-                <w:szCs w:val="24"/>
-              </w:rPr>
-              <w:t>REFERÊNCIAS</w:t>
-            </w:r>
-            <w:r>
-              <w:rPr>
-                <w:rFonts w:ascii="Arial" w:hAnsi="Arial" w:cs="Arial"/>
-                <w:noProof/>
-                <w:webHidden/>
-                <w:sz w:val="24"/>
-                <w:szCs w:val="24"/>
-              </w:rPr>
-              <w:tab/>
-            </w:r>
-            <w:r>
-              <w:rPr>
-                <w:rFonts w:ascii="Arial" w:hAnsi="Arial" w:cs="Arial"/>
-                <w:noProof/>
-                <w:webHidden/>
-                <w:sz w:val="24"/>
-                <w:szCs w:val="24"/>
-              </w:rPr>
-              <w:fldChar w:fldCharType="begin"/>
-            </w:r>
-            <w:r>
-              <w:rPr>
-                <w:rFonts w:ascii="Arial" w:hAnsi="Arial" w:cs="Arial"/>
-                <w:noProof/>
-                <w:webHidden/>
-                <w:sz w:val="24"/>
-                <w:szCs w:val="24"/>
-              </w:rPr>
-              <w:instrText xml:space="preserve"> PAGEREF _Toc523605026 \h </w:instrText>
-            </w:r>
-            <w:r>
-              <w:rPr>
-                <w:rFonts w:ascii="Arial" w:hAnsi="Arial" w:cs="Arial"/>
-                <w:noProof/>
-                <w:webHidden/>
-                <w:sz w:val="24"/>
-                <w:szCs w:val="24"/>
-              </w:rPr>
-            </w:r>
-            <w:r>
-              <w:rPr>
-                <w:rFonts w:ascii="Arial" w:hAnsi="Arial" w:cs="Arial"/>
-                <w:noProof/>
-                <w:webHidden/>
-                <w:sz w:val="24"/>
-                <w:szCs w:val="24"/>
-              </w:rPr>
-              <w:fldChar w:fldCharType="separate"/>
-            </w:r>
-            <w:r>
-              <w:rPr>
-                <w:rFonts w:ascii="Arial" w:hAnsi="Arial" w:cs="Arial"/>
-                <w:noProof/>
-                <w:webHidden/>
-                <w:sz w:val="24"/>
-                <w:szCs w:val="24"/>
-              </w:rPr>
-              <w:t>30</w:t>
             </w:r>
             <w:r>
               <w:rPr>
@@ -8178,7 +8299,7 @@
         <w:pStyle w:val="Ttulo1"/>
         <w:spacing w:line="480" w:lineRule="auto"/>
       </w:pPr>
-      <w:bookmarkStart w:id="1" w:name="_Toc523605004"/>
+      <w:bookmarkStart w:id="1" w:name="_Toc523767449"/>
       <w:r>
         <w:lastRenderedPageBreak/>
         <w:t xml:space="preserve">1 </w:t>
@@ -8298,27 +8419,7 @@
           <w:sz w:val="24"/>
           <w:szCs w:val="24"/>
         </w:rPr>
-        <w:t xml:space="preserve">No início da década de 90, a comunidade já fomentava novas metodologias para gestão e planejamento para projetos de software, mas foi no ano de 1995 que nasceu a metodologia ágil conhecida como Scrum, e seus autores Jeff Sutherland e Ken </w:t>
-      </w:r>
-      <w:proofErr w:type="spellStart"/>
-      <w:r>
-        <w:rPr>
-          <w:rFonts w:ascii="Arial" w:eastAsia="Arial" w:hAnsi="Arial" w:cs="Arial"/>
-          <w:color w:val="000000"/>
-          <w:sz w:val="24"/>
-          <w:szCs w:val="24"/>
-        </w:rPr>
-        <w:t>Schwaber</w:t>
-      </w:r>
-      <w:proofErr w:type="spellEnd"/>
-      <w:r>
-        <w:rPr>
-          <w:rFonts w:ascii="Arial" w:eastAsia="Arial" w:hAnsi="Arial" w:cs="Arial"/>
-          <w:color w:val="000000"/>
-          <w:sz w:val="24"/>
-          <w:szCs w:val="24"/>
-        </w:rPr>
-        <w:t xml:space="preserve">, usam do termo “Scrum” presente no artigo “The New Product </w:t>
+        <w:t xml:space="preserve">No início da década de 90, a comunidade já fomentava novas metodologias para gestão e planejamento para projetos de software, mas foi no ano de 1995 que nasceu a metodologia ágil conhecida como Scrum, e seus autores Jeff Sutherland e Ken Schwaber, usam do termo “Scrum” presente no artigo “The New Product </w:t>
       </w:r>
       <w:proofErr w:type="spellStart"/>
       <w:r>
@@ -8562,7 +8663,7 @@
           <w:b w:val="0"/>
         </w:rPr>
       </w:pPr>
-      <w:bookmarkStart w:id="2" w:name="_Toc523605005"/>
+      <w:bookmarkStart w:id="2" w:name="_Toc523767450"/>
       <w:r>
         <w:rPr>
           <w:b w:val="0"/>
@@ -8602,7 +8703,7 @@
           <w:b w:val="0"/>
         </w:rPr>
       </w:pPr>
-      <w:bookmarkStart w:id="3" w:name="_Toc523605006"/>
+      <w:bookmarkStart w:id="3" w:name="_Toc523767451"/>
       <w:r>
         <w:rPr>
           <w:b w:val="0"/>
@@ -8636,7 +8737,7 @@
           <w:b w:val="0"/>
         </w:rPr>
       </w:pPr>
-      <w:bookmarkStart w:id="4" w:name="_Toc523605007"/>
+      <w:bookmarkStart w:id="4" w:name="_Toc523767452"/>
       <w:r>
         <w:rPr>
           <w:b w:val="0"/>
@@ -8685,7 +8786,7 @@
           <w:b w:val="0"/>
         </w:rPr>
       </w:pPr>
-      <w:bookmarkStart w:id="5" w:name="_Toc523605008"/>
+      <w:bookmarkStart w:id="5" w:name="_Toc523767453"/>
       <w:r>
         <w:rPr>
           <w:b w:val="0"/>
@@ -8787,7 +8888,7 @@
           <w:b w:val="0"/>
         </w:rPr>
       </w:pPr>
-      <w:bookmarkStart w:id="6" w:name="_Toc523605009"/>
+      <w:bookmarkStart w:id="6" w:name="_Toc523767454"/>
       <w:r>
         <w:rPr>
           <w:b w:val="0"/>
@@ -8887,7 +8988,7 @@
           <w:b w:val="0"/>
         </w:rPr>
       </w:pPr>
-      <w:bookmarkStart w:id="7" w:name="_Toc523605010"/>
+      <w:bookmarkStart w:id="7" w:name="_Toc523767455"/>
       <w:r>
         <w:rPr>
           <w:b w:val="0"/>
@@ -9148,47 +9249,7 @@
           <w:sz w:val="24"/>
           <w:szCs w:val="24"/>
         </w:rPr>
-        <w:t xml:space="preserve"> inclusa a metodologia chamada de Scrum, teve seu nascimento a partir do dois profissionais, entusiastas e criadores do manifesto ágil, Ken </w:t>
-      </w:r>
-      <w:proofErr w:type="spellStart"/>
-      <w:r>
-        <w:rPr>
-          <w:rFonts w:ascii="Arial" w:eastAsia="Arial" w:hAnsi="Arial" w:cs="Arial"/>
-          <w:color w:val="000000"/>
-          <w:sz w:val="24"/>
-          <w:szCs w:val="24"/>
-        </w:rPr>
-        <w:t>Schwaber</w:t>
-      </w:r>
-      <w:proofErr w:type="spellEnd"/>
-      <w:r>
-        <w:rPr>
-          <w:rFonts w:ascii="Arial" w:eastAsia="Arial" w:hAnsi="Arial" w:cs="Arial"/>
-          <w:color w:val="000000"/>
-          <w:sz w:val="24"/>
-          <w:szCs w:val="24"/>
-        </w:rPr>
-        <w:t xml:space="preserve"> e Jeff Sutherland. De acordo com </w:t>
-      </w:r>
-      <w:proofErr w:type="spellStart"/>
-      <w:r>
-        <w:rPr>
-          <w:rFonts w:ascii="Arial" w:eastAsia="Arial" w:hAnsi="Arial" w:cs="Arial"/>
-          <w:color w:val="000000"/>
-          <w:sz w:val="24"/>
-          <w:szCs w:val="24"/>
-        </w:rPr>
-        <w:t>Schwaber</w:t>
-      </w:r>
-      <w:proofErr w:type="spellEnd"/>
-      <w:r>
-        <w:rPr>
-          <w:rFonts w:ascii="Arial" w:eastAsia="Arial" w:hAnsi="Arial" w:cs="Arial"/>
-          <w:color w:val="000000"/>
-          <w:sz w:val="24"/>
-          <w:szCs w:val="24"/>
-        </w:rPr>
-        <w:t xml:space="preserve"> e Sutherland (2013) a metodologia Scrum é “um </w:t>
+        <w:t xml:space="preserve"> inclusa a metodologia chamada de Scrum, teve seu nascimento a partir do dois profissionais, entusiastas e criadores do manifesto ágil, Ken Schwaber e Jeff Sutherland. De acordo com Schwaber e Sutherland (2013) a metodologia Scrum é “um </w:t>
       </w:r>
       <w:r>
         <w:rPr>
@@ -9510,27 +9571,7 @@
           <w:sz w:val="24"/>
           <w:szCs w:val="24"/>
         </w:rPr>
-        <w:t xml:space="preserve">∙ Product </w:t>
-      </w:r>
-      <w:proofErr w:type="spellStart"/>
-      <w:r>
-        <w:rPr>
-          <w:rFonts w:ascii="Arial" w:eastAsia="Arial Unicode MS" w:hAnsi="Arial" w:cs="Arial"/>
-          <w:color w:val="000000"/>
-          <w:sz w:val="24"/>
-          <w:szCs w:val="24"/>
-        </w:rPr>
-        <w:t>Owner</w:t>
-      </w:r>
-      <w:proofErr w:type="spellEnd"/>
-      <w:r>
-        <w:rPr>
-          <w:rFonts w:ascii="Arial" w:eastAsia="Arial Unicode MS" w:hAnsi="Arial" w:cs="Arial"/>
-          <w:color w:val="000000"/>
-          <w:sz w:val="24"/>
-          <w:szCs w:val="24"/>
-        </w:rPr>
-        <w:t>: Representa o papel do cliente;</w:t>
+        <w:t>∙ Product Owner: Representa o papel do cliente;</w:t>
       </w:r>
     </w:p>
     <w:p>
@@ -9821,27 +9862,7 @@
           <w:sz w:val="24"/>
           <w:szCs w:val="24"/>
         </w:rPr>
-        <w:t xml:space="preserve">Também existe na metodologia Scrum eventos que podem ocorrer durante as Sprints conforme o Time de Desenvolvimento achar necessário e viável. A Reunião Diária (Daily) é uma reunião extremamente curta com o simples objetivo de verificar o projeto, onde os participantes do Time de Desenvolvimento dizem o que foi feito no dia anterior e o que será feito no próximo dia. A Revisão de Sprint ocorre ao fim da Sprint, onde é apresentado ao Product </w:t>
-      </w:r>
-      <w:proofErr w:type="spellStart"/>
-      <w:r>
-        <w:rPr>
-          <w:rFonts w:ascii="Arial" w:eastAsia="Arial" w:hAnsi="Arial" w:cs="Arial"/>
-          <w:color w:val="000000"/>
-          <w:sz w:val="24"/>
-          <w:szCs w:val="24"/>
-        </w:rPr>
-        <w:t>Owner</w:t>
-      </w:r>
-      <w:proofErr w:type="spellEnd"/>
-      <w:r>
-        <w:rPr>
-          <w:rFonts w:ascii="Arial" w:eastAsia="Arial" w:hAnsi="Arial" w:cs="Arial"/>
-          <w:color w:val="000000"/>
-          <w:sz w:val="24"/>
-          <w:szCs w:val="24"/>
-        </w:rPr>
-        <w:t xml:space="preserve"> o que foi realizado durante a Sprint em questão. Outro evento de destaque é a Reunião de Retrospectiva (Retro), seu objetivo e avaliar pontos fortes e fracos que foram identificados durante a Sprint realizada, além de apontar melhorias para corrigir pontos fracos e valorizar pontos fortes.</w:t>
+        <w:t>Também existe na metodologia Scrum eventos que podem ocorrer durante as Sprints conforme o Time de Desenvolvimento achar necessário e viável. A Reunião Diária (Daily) é uma reunião extremamente curta com o simples objetivo de verificar o projeto, onde os participantes do Time de Desenvolvimento dizem o que foi feito no dia anterior e o que será feito no próximo dia. A Revisão de Sprint ocorre ao fim da Sprint, onde é apresentado ao Product Owner o que foi realizado durante a Sprint em questão. Outro evento de destaque é a Reunião de Retrospectiva (Retro), seu objetivo e avaliar pontos fortes e fracos que foram identificados durante a Sprint realizada, além de apontar melhorias para corrigir pontos fracos e valorizar pontos fortes.</w:t>
       </w:r>
     </w:p>
     <w:p>
@@ -9885,7 +9906,7 @@
           <w:b w:val="0"/>
         </w:rPr>
       </w:pPr>
-      <w:bookmarkStart w:id="8" w:name="_Toc523605011"/>
+      <w:bookmarkStart w:id="8" w:name="_Toc523767456"/>
       <w:r>
         <w:rPr>
           <w:b w:val="0"/>
@@ -10016,7 +10037,7 @@
         <w:pStyle w:val="Ttulo1"/>
         <w:spacing w:line="480" w:lineRule="auto"/>
       </w:pPr>
-      <w:bookmarkStart w:id="9" w:name="_Toc523605012"/>
+      <w:bookmarkStart w:id="9" w:name="_Toc523767457"/>
       <w:r>
         <w:lastRenderedPageBreak/>
         <w:t>2 METODOLOGIA SCRUM: APRESENTAÇÃO</w:t>
@@ -10260,27 +10281,7 @@
           <w:sz w:val="24"/>
           <w:szCs w:val="24"/>
         </w:rPr>
-        <w:t xml:space="preserve">Sutherland e </w:t>
-      </w:r>
-      <w:proofErr w:type="spellStart"/>
-      <w:r>
-        <w:rPr>
-          <w:rFonts w:ascii="Arial" w:eastAsia="Arial" w:hAnsi="Arial" w:cs="Arial"/>
-          <w:color w:val="000000"/>
-          <w:sz w:val="24"/>
-          <w:szCs w:val="24"/>
-        </w:rPr>
-        <w:t>Schwaber</w:t>
-      </w:r>
-      <w:proofErr w:type="spellEnd"/>
-      <w:r>
-        <w:rPr>
-          <w:rFonts w:ascii="Arial" w:eastAsia="Arial" w:hAnsi="Arial" w:cs="Arial"/>
-          <w:color w:val="000000"/>
-          <w:sz w:val="24"/>
-          <w:szCs w:val="24"/>
-        </w:rPr>
-        <w:t>, (2013), diz que o Scrum não é uma técnica para a construção de produtos nem um processo engessado, e sim uma estrutura maleável, permitindo a inserção de técnicas e processos, fazendo del</w:t>
+        <w:t>Sutherland e Schwaber, (2013), diz que o Scrum não é uma técnica para a construção de produtos nem um processo engessado, e sim uma estrutura maleável, permitindo a inserção de técnicas e processos, fazendo del</w:t>
       </w:r>
       <w:r>
         <w:rPr>
@@ -10401,10 +10402,9 @@
         <w:spacing w:line="480" w:lineRule="auto"/>
         <w:rPr>
           <w:b w:val="0"/>
-          <w:i/>
-        </w:rPr>
-      </w:pPr>
-      <w:bookmarkStart w:id="10" w:name="_Toc523605013"/>
+        </w:rPr>
+      </w:pPr>
+      <w:bookmarkStart w:id="10" w:name="_Toc523767458"/>
       <w:r>
         <w:rPr>
           <w:b w:val="0"/>
@@ -10416,6 +10416,20 @@
           <w:b w:val="0"/>
         </w:rPr>
         <w:t xml:space="preserve"> </w:t>
+      </w:r>
+      <w:r>
+        <w:rPr>
+          <w:b w:val="0"/>
+          <w:caps/>
+        </w:rPr>
+        <w:t>declaração de princípios</w:t>
+      </w:r>
+      <w:r>
+        <w:rPr>
+          <w:b w:val="0"/>
+          <w:caps/>
+        </w:rPr>
+        <w:t xml:space="preserve"> - </w:t>
       </w:r>
       <w:r>
         <w:rPr>
@@ -11336,12 +11350,19 @@
         </w:rPr>
         <w:t xml:space="preserve"> </w:t>
       </w:r>
-      <w:bookmarkStart w:id="11" w:name="_Toc523605014"/>
+      <w:bookmarkStart w:id="11" w:name="_Toc523767459"/>
       <w:r>
         <w:rPr>
           <w:b w:val="0"/>
           <w:caps/>
         </w:rPr>
+        <w:t xml:space="preserve">O </w:t>
+      </w:r>
+      <w:r>
+        <w:rPr>
+          <w:b w:val="0"/>
+          <w:caps/>
+        </w:rPr>
         <w:t>Controle Empírico de Processo</w:t>
       </w:r>
       <w:bookmarkEnd w:id="11"/>
@@ -11443,7 +11464,7 @@
           <w:b w:val="0"/>
         </w:rPr>
       </w:pPr>
-      <w:bookmarkStart w:id="12" w:name="_Toc523605015"/>
+      <w:bookmarkStart w:id="12" w:name="_Toc523767460"/>
       <w:r>
         <w:rPr>
           <w:b w:val="0"/>
@@ -11460,7 +11481,13 @@
         <w:rPr>
           <w:b w:val="0"/>
         </w:rPr>
-        <w:t>.1Transparência</w:t>
+        <w:t>.1</w:t>
+      </w:r>
+      <w:r>
+        <w:rPr>
+          <w:b w:val="0"/>
+        </w:rPr>
+        <w:t xml:space="preserve"> Pilar Transparência</w:t>
       </w:r>
       <w:bookmarkEnd w:id="12"/>
     </w:p>
@@ -11570,30 +11597,24 @@
           <w:b w:val="0"/>
         </w:rPr>
       </w:pPr>
-      <w:bookmarkStart w:id="13" w:name="_Toc523605016"/>
+      <w:bookmarkStart w:id="13" w:name="_Toc523767461"/>
       <w:r>
         <w:rPr>
           <w:b w:val="0"/>
         </w:rPr>
-        <w:t>2.</w:t>
+        <w:t xml:space="preserve">2.2.2 </w:t>
       </w:r>
       <w:r>
         <w:rPr>
           <w:b w:val="0"/>
         </w:rPr>
-        <w:t>2</w:t>
+        <w:t xml:space="preserve">Pilar </w:t>
       </w:r>
       <w:r>
         <w:rPr>
           <w:b w:val="0"/>
         </w:rPr>
-        <w:t>.</w:t>
-      </w:r>
-      <w:r>
-        <w:rPr>
-          <w:b w:val="0"/>
-        </w:rPr>
-        <w:t>2 Inspeção</w:t>
+        <w:t>Inspeção</w:t>
       </w:r>
       <w:bookmarkEnd w:id="13"/>
     </w:p>
@@ -11623,27 +11644,7 @@
           <w:sz w:val="24"/>
           <w:szCs w:val="24"/>
         </w:rPr>
-        <w:t xml:space="preserve">De acordo </w:t>
-      </w:r>
-      <w:proofErr w:type="spellStart"/>
-      <w:r>
-        <w:rPr>
-          <w:rFonts w:ascii="Arial" w:eastAsia="Arial" w:hAnsi="Arial" w:cs="Arial"/>
-          <w:color w:val="000000"/>
-          <w:sz w:val="24"/>
-          <w:szCs w:val="24"/>
-        </w:rPr>
-        <w:t>Schwaber</w:t>
-      </w:r>
-      <w:proofErr w:type="spellEnd"/>
-      <w:r>
-        <w:rPr>
-          <w:rFonts w:ascii="Arial" w:eastAsia="Arial" w:hAnsi="Arial" w:cs="Arial"/>
-          <w:color w:val="000000"/>
-          <w:sz w:val="24"/>
-          <w:szCs w:val="24"/>
-        </w:rPr>
-        <w:t xml:space="preserve"> e Sutherland (2013), o produto deve estar sob constante análise dos stakeholders e usuários, e são conhecidos como intervenientes, dessa forma todo o feedback necessário sobre tudo o que foi feito até o dado momento, </w:t>
+        <w:t xml:space="preserve">De acordo Schwaber e Sutherland (2013), o produto deve estar sob constante análise dos stakeholders e usuários, e são conhecidos como intervenientes, dessa forma todo o feedback necessário sobre tudo o que foi feito até o dado momento, </w:t>
       </w:r>
       <w:r>
         <w:rPr>
@@ -11824,36 +11825,18 @@
           <w:b w:val="0"/>
         </w:rPr>
       </w:pPr>
-      <w:bookmarkStart w:id="14" w:name="_Toc523605017"/>
+      <w:bookmarkStart w:id="14" w:name="_Toc523767462"/>
       <w:r>
         <w:rPr>
           <w:b w:val="0"/>
         </w:rPr>
-        <w:t>2.</w:t>
+        <w:t xml:space="preserve">2.2.3 </w:t>
       </w:r>
       <w:r>
         <w:rPr>
           <w:b w:val="0"/>
         </w:rPr>
-        <w:t>2</w:t>
-      </w:r>
-      <w:r>
-        <w:rPr>
-          <w:b w:val="0"/>
-        </w:rPr>
-        <w:t>.</w:t>
-      </w:r>
-      <w:r>
-        <w:rPr>
-          <w:b w:val="0"/>
-        </w:rPr>
-        <w:t>3</w:t>
-      </w:r>
-      <w:r>
-        <w:rPr>
-          <w:b w:val="0"/>
-        </w:rPr>
-        <w:t xml:space="preserve"> </w:t>
+        <w:t xml:space="preserve">Pilar </w:t>
       </w:r>
       <w:r>
         <w:rPr>
@@ -11889,27 +11872,7 @@
           <w:sz w:val="24"/>
           <w:szCs w:val="24"/>
         </w:rPr>
-        <w:t xml:space="preserve">Segundo </w:t>
-      </w:r>
-      <w:proofErr w:type="spellStart"/>
-      <w:r>
-        <w:rPr>
-          <w:rFonts w:ascii="Arial" w:eastAsia="Arial" w:hAnsi="Arial" w:cs="Arial"/>
-          <w:color w:val="000000"/>
-          <w:sz w:val="24"/>
-          <w:szCs w:val="24"/>
-        </w:rPr>
-        <w:t>Schwaber</w:t>
-      </w:r>
-      <w:proofErr w:type="spellEnd"/>
-      <w:r>
-        <w:rPr>
-          <w:rFonts w:ascii="Arial" w:eastAsia="Arial" w:hAnsi="Arial" w:cs="Arial"/>
-          <w:color w:val="000000"/>
-          <w:sz w:val="24"/>
-          <w:szCs w:val="24"/>
-        </w:rPr>
-        <w:t xml:space="preserve"> e Sutherland (2013), a adaptação se dá no momento quando o Scrum Team e os stakeholders conhecem através dos itens anteriormente mencionados, transparência e inspeção, seus processo, ferramentas e artefatos utilizados no processo de desenvolvimento do produto, e dessa forma adaptam a forma como trabalham e fazendo ajustes com a intenção de melhorar a cadeia de trabalho sempre que for observado necessário.</w:t>
+        <w:t>Segundo Schwaber e Sutherland (2013), a adaptação se dá no momento quando o Scrum Team e os stakeholders conhecem através dos itens anteriormente mencionados, transparência e inspeção, seus processo, ferramentas e artefatos utilizados no processo de desenvolvimento do produto, e dessa forma adaptam a forma como trabalham e fazendo ajustes com a intenção de melhorar a cadeia de trabalho sempre que for observado necessário.</w:t>
       </w:r>
     </w:p>
     <w:p>
@@ -11941,30 +11904,12 @@
           <w:u w:val="single"/>
         </w:rPr>
       </w:pPr>
-      <w:bookmarkStart w:id="15" w:name="_Toc523605018"/>
+      <w:bookmarkStart w:id="15" w:name="_Toc523767463"/>
       <w:r>
         <w:rPr>
           <w:b w:val="0"/>
         </w:rPr>
-        <w:t>2.</w:t>
-      </w:r>
-      <w:r>
-        <w:rPr>
-          <w:b w:val="0"/>
-        </w:rPr>
-        <w:t>3</w:t>
-      </w:r>
-      <w:r>
-        <w:rPr>
-          <w:b w:val="0"/>
-        </w:rPr>
-        <w:t xml:space="preserve"> </w:t>
-      </w:r>
-      <w:r>
-        <w:rPr>
-          <w:b w:val="0"/>
-        </w:rPr>
-        <w:t>ARTEFATOS</w:t>
+        <w:t>2.3 ARTEFATOS</w:t>
       </w:r>
       <w:bookmarkEnd w:id="15"/>
     </w:p>
@@ -11976,36 +11921,12 @@
           <w:b w:val="0"/>
         </w:rPr>
       </w:pPr>
-      <w:bookmarkStart w:id="16" w:name="_Toc523605019"/>
+      <w:bookmarkStart w:id="16" w:name="_Toc523767464"/>
       <w:r>
         <w:rPr>
           <w:b w:val="0"/>
         </w:rPr>
-        <w:t>2.</w:t>
-      </w:r>
-      <w:r>
-        <w:rPr>
-          <w:b w:val="0"/>
-        </w:rPr>
-        <w:t>3</w:t>
-      </w:r>
-      <w:r>
-        <w:rPr>
-          <w:b w:val="0"/>
-        </w:rPr>
-        <w:t>.</w:t>
-      </w:r>
-      <w:r>
-        <w:rPr>
-          <w:b w:val="0"/>
-        </w:rPr>
-        <w:t>1</w:t>
-      </w:r>
-      <w:r>
-        <w:rPr>
-          <w:b w:val="0"/>
-        </w:rPr>
-        <w:t xml:space="preserve"> </w:t>
+        <w:t xml:space="preserve">2.3.1 </w:t>
       </w:r>
       <w:r>
         <w:rPr>
@@ -12223,9 +12144,53 @@
           <w:sz w:val="24"/>
           <w:szCs w:val="24"/>
         </w:rPr>
-        <w:t xml:space="preserve">Product </w:t>
-      </w:r>
-      <w:proofErr w:type="spellStart"/>
+        <w:t>Product Owner</w:t>
+      </w:r>
+      <w:r>
+        <w:rPr>
+          <w:rFonts w:ascii="Arial" w:eastAsia="Arial" w:hAnsi="Arial" w:cs="Arial"/>
+          <w:color w:val="000000"/>
+          <w:sz w:val="24"/>
+          <w:szCs w:val="24"/>
+        </w:rPr>
+        <w:t>, lá estará listada todas atividades</w:t>
+      </w:r>
+      <w:r>
+        <w:rPr>
+          <w:rFonts w:ascii="Arial" w:eastAsia="Arial" w:hAnsi="Arial" w:cs="Arial"/>
+          <w:color w:val="000000"/>
+          <w:sz w:val="24"/>
+          <w:szCs w:val="24"/>
+        </w:rPr>
+        <w:t xml:space="preserve"> e requisitos</w:t>
+      </w:r>
+      <w:r>
+        <w:rPr>
+          <w:rFonts w:ascii="Arial" w:eastAsia="Arial" w:hAnsi="Arial" w:cs="Arial"/>
+          <w:color w:val="000000"/>
+          <w:sz w:val="24"/>
+          <w:szCs w:val="24"/>
+        </w:rPr>
+        <w:t xml:space="preserve"> que devem ser concretizadas pelo time durante o </w:t>
+      </w:r>
+      <w:r>
+        <w:rPr>
+          <w:rFonts w:ascii="Arial" w:eastAsia="Arial" w:hAnsi="Arial" w:cs="Arial"/>
+          <w:color w:val="000000"/>
+          <w:sz w:val="24"/>
+          <w:szCs w:val="24"/>
+        </w:rPr>
+        <w:t>projeto, sejam requisitos funcionais ou não funcionais,</w:t>
+      </w:r>
+      <w:r>
+        <w:rPr>
+          <w:rFonts w:ascii="Arial" w:eastAsia="Arial" w:hAnsi="Arial" w:cs="Arial"/>
+          <w:color w:val="000000"/>
+          <w:sz w:val="24"/>
+          <w:szCs w:val="24"/>
+        </w:rPr>
+        <w:t xml:space="preserve"> são organizadas através de prioridades definidas pelo próprio </w:t>
+      </w:r>
       <w:r>
         <w:rPr>
           <w:rFonts w:ascii="Arial" w:eastAsia="Arial" w:hAnsi="Arial" w:cs="Arial"/>
@@ -12234,76 +12199,8 @@
           <w:sz w:val="24"/>
           <w:szCs w:val="24"/>
         </w:rPr>
-        <w:t>Owner</w:t>
-      </w:r>
-      <w:proofErr w:type="spellEnd"/>
-      <w:r>
-        <w:rPr>
-          <w:rFonts w:ascii="Arial" w:eastAsia="Arial" w:hAnsi="Arial" w:cs="Arial"/>
-          <w:color w:val="000000"/>
-          <w:sz w:val="24"/>
-          <w:szCs w:val="24"/>
-        </w:rPr>
-        <w:t>, lá estará listada todas atividades</w:t>
-      </w:r>
-      <w:r>
-        <w:rPr>
-          <w:rFonts w:ascii="Arial" w:eastAsia="Arial" w:hAnsi="Arial" w:cs="Arial"/>
-          <w:color w:val="000000"/>
-          <w:sz w:val="24"/>
-          <w:szCs w:val="24"/>
-        </w:rPr>
-        <w:t xml:space="preserve"> e requisitos</w:t>
-      </w:r>
-      <w:r>
-        <w:rPr>
-          <w:rFonts w:ascii="Arial" w:eastAsia="Arial" w:hAnsi="Arial" w:cs="Arial"/>
-          <w:color w:val="000000"/>
-          <w:sz w:val="24"/>
-          <w:szCs w:val="24"/>
-        </w:rPr>
-        <w:t xml:space="preserve"> que devem ser concretizadas pelo time durante o </w:t>
-      </w:r>
-      <w:r>
-        <w:rPr>
-          <w:rFonts w:ascii="Arial" w:eastAsia="Arial" w:hAnsi="Arial" w:cs="Arial"/>
-          <w:color w:val="000000"/>
-          <w:sz w:val="24"/>
-          <w:szCs w:val="24"/>
-        </w:rPr>
-        <w:t>projeto, sejam requisitos funcionais ou não funcionais,</w:t>
-      </w:r>
-      <w:r>
-        <w:rPr>
-          <w:rFonts w:ascii="Arial" w:eastAsia="Arial" w:hAnsi="Arial" w:cs="Arial"/>
-          <w:color w:val="000000"/>
-          <w:sz w:val="24"/>
-          <w:szCs w:val="24"/>
-        </w:rPr>
-        <w:t xml:space="preserve"> são organizadas através de prioridades definidas pelo próprio </w:t>
-      </w:r>
-      <w:r>
-        <w:rPr>
-          <w:rFonts w:ascii="Arial" w:eastAsia="Arial" w:hAnsi="Arial" w:cs="Arial"/>
-          <w:i/>
-          <w:color w:val="000000"/>
-          <w:sz w:val="24"/>
-          <w:szCs w:val="24"/>
-        </w:rPr>
-        <w:t xml:space="preserve">Product </w:t>
-      </w:r>
-      <w:proofErr w:type="spellStart"/>
-      <w:r>
-        <w:rPr>
-          <w:rFonts w:ascii="Arial" w:eastAsia="Arial" w:hAnsi="Arial" w:cs="Arial"/>
-          <w:i/>
-          <w:color w:val="000000"/>
-          <w:sz w:val="24"/>
-          <w:szCs w:val="24"/>
-        </w:rPr>
-        <w:t>Owner</w:t>
-      </w:r>
-      <w:proofErr w:type="spellEnd"/>
+        <w:t>Product Owner</w:t>
+      </w:r>
       <w:r>
         <w:rPr>
           <w:rFonts w:ascii="Arial" w:eastAsia="Arial" w:hAnsi="Arial" w:cs="Arial"/>
@@ -12370,24 +12267,12 @@
           <w:b w:val="0"/>
         </w:rPr>
       </w:pPr>
-      <w:bookmarkStart w:id="17" w:name="_Toc523605020"/>
+      <w:bookmarkStart w:id="17" w:name="_Toc523767465"/>
       <w:r>
         <w:rPr>
           <w:b w:val="0"/>
         </w:rPr>
-        <w:t>2.3.</w:t>
-      </w:r>
-      <w:r>
-        <w:rPr>
-          <w:b w:val="0"/>
-        </w:rPr>
-        <w:t>2</w:t>
-      </w:r>
-      <w:r>
-        <w:rPr>
-          <w:b w:val="0"/>
-        </w:rPr>
-        <w:t xml:space="preserve"> </w:t>
+        <w:t xml:space="preserve">2.3.2 </w:t>
       </w:r>
       <w:r>
         <w:rPr>
@@ -12619,20 +12504,8 @@
           <w:sz w:val="24"/>
           <w:szCs w:val="24"/>
         </w:rPr>
-        <w:t xml:space="preserve">Product </w:t>
-      </w:r>
-      <w:proofErr w:type="spellStart"/>
-      <w:r>
-        <w:rPr>
-          <w:rFonts w:ascii="Arial" w:eastAsia="Arial" w:hAnsi="Arial" w:cs="Arial"/>
-          <w:i/>
-          <w:color w:val="000000"/>
-          <w:sz w:val="24"/>
-          <w:szCs w:val="24"/>
-        </w:rPr>
-        <w:t>Owner</w:t>
-      </w:r>
-      <w:proofErr w:type="spellEnd"/>
+        <w:t>Product Owner</w:t>
+      </w:r>
       <w:r>
         <w:rPr>
           <w:rFonts w:ascii="Arial" w:eastAsia="Arial" w:hAnsi="Arial" w:cs="Arial"/>
@@ -12813,19 +12686,8 @@
             <w:color w:val="000000"/>
             <w:u w:val="single"/>
           </w:rPr>
-          <w:t xml:space="preserve">Product </w:t>
+          <w:t>Product Owner</w:t>
         </w:r>
-        <w:proofErr w:type="spellStart"/>
-        <w:r>
-          <w:rPr>
-            <w:rFonts w:ascii="Arial" w:eastAsia="Arial" w:hAnsi="Arial" w:cs="Arial"/>
-            <w:i/>
-            <w:color w:val="000000"/>
-            <w:u w:val="single"/>
-          </w:rPr>
-          <w:t>Owner</w:t>
-        </w:r>
-        <w:proofErr w:type="spellEnd"/>
       </w:hyperlink>
       <w:r>
         <w:rPr>
@@ -12862,26 +12724,13 @@
           <w:b w:val="0"/>
         </w:rPr>
       </w:pPr>
-      <w:bookmarkStart w:id="18" w:name="_Toc523605021"/>
+      <w:bookmarkStart w:id="18" w:name="_Toc523767466"/>
       <w:r>
         <w:rPr>
           <w:b w:val="0"/>
         </w:rPr>
-        <w:t>2.3.</w:t>
-      </w:r>
-      <w:r>
-        <w:rPr>
-          <w:b w:val="0"/>
-        </w:rPr>
-        <w:t>3</w:t>
-      </w:r>
-      <w:r>
-        <w:rPr>
-          <w:b w:val="0"/>
-        </w:rPr>
-        <w:t xml:space="preserve"> </w:t>
-      </w:r>
-      <w:proofErr w:type="spellStart"/>
+        <w:t xml:space="preserve">2.3.3 </w:t>
+      </w:r>
       <w:r>
         <w:rPr>
           <w:b w:val="0"/>
@@ -12890,7 +12739,6 @@
         <w:t>Burndown</w:t>
       </w:r>
       <w:bookmarkEnd w:id="18"/>
-      <w:proofErr w:type="spellEnd"/>
     </w:p>
     <w:p>
       <w:pPr>
@@ -12930,20 +12778,8 @@
           <w:sz w:val="24"/>
           <w:szCs w:val="24"/>
         </w:rPr>
-        <w:t xml:space="preserve"> </w:t>
-      </w:r>
-      <w:proofErr w:type="spellStart"/>
-      <w:r>
-        <w:rPr>
-          <w:rFonts w:ascii="Arial" w:eastAsia="Arial" w:hAnsi="Arial" w:cs="Arial"/>
-          <w:i/>
-          <w:color w:val="000000"/>
-          <w:sz w:val="24"/>
-          <w:szCs w:val="24"/>
-        </w:rPr>
-        <w:t>Burndown</w:t>
-      </w:r>
-      <w:proofErr w:type="spellEnd"/>
+        <w:t xml:space="preserve"> Burndown</w:t>
+      </w:r>
       <w:r>
         <w:rPr>
           <w:rFonts w:ascii="Arial" w:eastAsia="Arial" w:hAnsi="Arial" w:cs="Arial"/>
@@ -12994,7 +12830,6 @@
         </w:rPr>
         <w:t xml:space="preserve">Através do </w:t>
       </w:r>
-      <w:proofErr w:type="spellStart"/>
       <w:r>
         <w:rPr>
           <w:rFonts w:ascii="Arial" w:eastAsia="Arial" w:hAnsi="Arial" w:cs="Arial"/>
@@ -13005,7 +12840,6 @@
         </w:rPr>
         <w:t>Burndown</w:t>
       </w:r>
-      <w:proofErr w:type="spellEnd"/>
       <w:r>
         <w:rPr>
           <w:rFonts w:ascii="Arial" w:eastAsia="Arial" w:hAnsi="Arial" w:cs="Arial"/>
@@ -13064,27 +12898,7 @@
           <w:sz w:val="24"/>
           <w:szCs w:val="24"/>
         </w:rPr>
-        <w:t xml:space="preserve"> </w:t>
-      </w:r>
-      <w:proofErr w:type="spellStart"/>
-      <w:r>
-        <w:rPr>
-          <w:rFonts w:ascii="Arial" w:eastAsia="Arial" w:hAnsi="Arial" w:cs="Arial"/>
-          <w:color w:val="000000"/>
-          <w:sz w:val="24"/>
-          <w:szCs w:val="24"/>
-        </w:rPr>
-        <w:t>Burndown</w:t>
-      </w:r>
-      <w:proofErr w:type="spellEnd"/>
-      <w:r>
-        <w:rPr>
-          <w:rFonts w:ascii="Arial" w:eastAsia="Arial" w:hAnsi="Arial" w:cs="Arial"/>
-          <w:color w:val="000000"/>
-          <w:sz w:val="24"/>
-          <w:szCs w:val="24"/>
-        </w:rPr>
-        <w:t xml:space="preserve"> Chart</w:t>
+        <w:t xml:space="preserve"> Burndown Chart</w:t>
       </w:r>
     </w:p>
     <w:p>
@@ -13317,30 +13131,12 @@
           <w:u w:val="single"/>
         </w:rPr>
       </w:pPr>
-      <w:bookmarkStart w:id="19" w:name="_Toc523605022"/>
+      <w:bookmarkStart w:id="19" w:name="_Toc523767467"/>
       <w:r>
         <w:rPr>
           <w:b w:val="0"/>
         </w:rPr>
-        <w:t>2.</w:t>
-      </w:r>
-      <w:r>
-        <w:rPr>
-          <w:b w:val="0"/>
-        </w:rPr>
-        <w:t>4</w:t>
-      </w:r>
-      <w:r>
-        <w:rPr>
-          <w:b w:val="0"/>
-        </w:rPr>
-        <w:t xml:space="preserve"> </w:t>
-      </w:r>
-      <w:r>
-        <w:rPr>
-          <w:b w:val="0"/>
-        </w:rPr>
-        <w:t>EVENTOS</w:t>
+        <w:t>2.4 EVENTOS</w:t>
       </w:r>
       <w:bookmarkEnd w:id="19"/>
     </w:p>
@@ -13352,36 +13148,12 @@
           <w:b w:val="0"/>
         </w:rPr>
       </w:pPr>
-      <w:bookmarkStart w:id="20" w:name="_Toc523605023"/>
+      <w:bookmarkStart w:id="20" w:name="_Toc523767468"/>
       <w:r>
         <w:rPr>
           <w:b w:val="0"/>
         </w:rPr>
-        <w:t>2.</w:t>
-      </w:r>
-      <w:r>
-        <w:rPr>
-          <w:b w:val="0"/>
-        </w:rPr>
-        <w:t>4</w:t>
-      </w:r>
-      <w:r>
-        <w:rPr>
-          <w:b w:val="0"/>
-        </w:rPr>
-        <w:t>.</w:t>
-      </w:r>
-      <w:r>
-        <w:rPr>
-          <w:b w:val="0"/>
-        </w:rPr>
-        <w:t>1</w:t>
-      </w:r>
-      <w:r>
-        <w:rPr>
-          <w:b w:val="0"/>
-        </w:rPr>
-        <w:t xml:space="preserve"> </w:t>
+        <w:t xml:space="preserve">2.4.1 </w:t>
       </w:r>
       <w:r>
         <w:rPr>
@@ -13422,25 +13194,14 @@
           <w:szCs w:val="24"/>
         </w:rPr>
       </w:pPr>
-      <w:proofErr w:type="spellStart"/>
-      <w:r>
-        <w:rPr>
-          <w:rFonts w:ascii="Arial" w:eastAsia="Arial" w:hAnsi="Arial" w:cs="Arial"/>
-          <w:color w:val="000000"/>
-          <w:sz w:val="24"/>
-          <w:szCs w:val="24"/>
-        </w:rPr>
-        <w:t>Schwaber</w:t>
-      </w:r>
-      <w:proofErr w:type="spellEnd"/>
-      <w:r>
-        <w:rPr>
-          <w:rFonts w:ascii="Arial" w:eastAsia="Arial" w:hAnsi="Arial" w:cs="Arial"/>
-          <w:color w:val="000000"/>
-          <w:sz w:val="24"/>
-          <w:szCs w:val="24"/>
-        </w:rPr>
-        <w:t xml:space="preserve"> e Sutherland (2013), diz que o “coração” do Scrum é a Sprint. Em um intervalo próximo a um mês, é executado um incremento ao produto “pronto”, uma versão proveitosa, de preferência que já agregue valor ao usuário final, de produto que está em processo de concepção. As sprints através de todo esse processo criação. Uma nova sprint tem início logo após a finalização da sprint passada. Ao finalizar o </w:t>
+      <w:r>
+        <w:rPr>
+          <w:rFonts w:ascii="Arial" w:eastAsia="Arial" w:hAnsi="Arial" w:cs="Arial"/>
+          <w:color w:val="000000"/>
+          <w:sz w:val="24"/>
+          <w:szCs w:val="24"/>
+        </w:rPr>
+        <w:t xml:space="preserve">Schwaber e Sutherland (2013), diz que o “coração” do Scrum é a Sprint. Em um intervalo próximo a um mês, é executado um incremento ao produto “pronto”, uma versão proveitosa, de preferência que já agregue valor ao usuário final, de produto que está em processo de concepção. As sprints através de todo esse processo criação. Uma nova sprint tem início logo após a finalização da sprint passada. Ao finalizar o </w:t>
       </w:r>
       <w:r>
         <w:rPr>
@@ -13613,29 +13374,7 @@
           <w:sz w:val="24"/>
           <w:szCs w:val="24"/>
         </w:rPr>
-        <w:t xml:space="preserve">Product </w:t>
-      </w:r>
-      <w:proofErr w:type="spellStart"/>
-      <w:r>
-        <w:rPr>
-          <w:rFonts w:ascii="Arial" w:eastAsia="Arial" w:hAnsi="Arial" w:cs="Arial"/>
-          <w:i/>
-          <w:color w:val="000000"/>
-          <w:sz w:val="24"/>
-          <w:szCs w:val="24"/>
-        </w:rPr>
-        <w:t>Owner</w:t>
-      </w:r>
-      <w:proofErr w:type="spellEnd"/>
-      <w:r>
-        <w:rPr>
-          <w:rFonts w:ascii="Arial" w:eastAsia="Arial" w:hAnsi="Arial" w:cs="Arial"/>
-          <w:i/>
-          <w:color w:val="000000"/>
-          <w:sz w:val="24"/>
-          <w:szCs w:val="24"/>
-        </w:rPr>
-        <w:t xml:space="preserve"> </w:t>
+        <w:t xml:space="preserve">Product Owner </w:t>
       </w:r>
       <w:r>
         <w:rPr>
@@ -13752,27 +13491,7 @@
           <w:sz w:val="24"/>
           <w:szCs w:val="24"/>
         </w:rPr>
-        <w:t xml:space="preserve">, podendo haver negociação de prazos ou atividades com o Product </w:t>
-      </w:r>
-      <w:proofErr w:type="spellStart"/>
-      <w:r>
-        <w:rPr>
-          <w:rFonts w:ascii="Arial" w:eastAsia="Arial" w:hAnsi="Arial" w:cs="Arial"/>
-          <w:color w:val="000000"/>
-          <w:sz w:val="24"/>
-          <w:szCs w:val="24"/>
-        </w:rPr>
-        <w:t>Owner</w:t>
-      </w:r>
-      <w:proofErr w:type="spellEnd"/>
-      <w:r>
-        <w:rPr>
-          <w:rFonts w:ascii="Arial" w:eastAsia="Arial" w:hAnsi="Arial" w:cs="Arial"/>
-          <w:color w:val="000000"/>
-          <w:sz w:val="24"/>
-          <w:szCs w:val="24"/>
-        </w:rPr>
-        <w:t xml:space="preserve"> caso haja necessidade, este é o momento de fazer </w:t>
+        <w:t xml:space="preserve">, podendo haver negociação de prazos ou atividades com o Product Owner caso haja necessidade, este é o momento de fazer </w:t>
       </w:r>
       <w:r>
         <w:rPr>
@@ -13782,29 +13501,7 @@
           <w:sz w:val="24"/>
           <w:szCs w:val="24"/>
         </w:rPr>
-        <w:t xml:space="preserve">Product </w:t>
-      </w:r>
-      <w:proofErr w:type="spellStart"/>
-      <w:r>
-        <w:rPr>
-          <w:rFonts w:ascii="Arial" w:eastAsia="Arial" w:hAnsi="Arial" w:cs="Arial"/>
-          <w:i/>
-          <w:color w:val="000000"/>
-          <w:sz w:val="24"/>
-          <w:szCs w:val="24"/>
-        </w:rPr>
-        <w:t>Owner</w:t>
-      </w:r>
-      <w:proofErr w:type="spellEnd"/>
-      <w:r>
-        <w:rPr>
-          <w:rFonts w:ascii="Arial" w:eastAsia="Arial" w:hAnsi="Arial" w:cs="Arial"/>
-          <w:i/>
-          <w:color w:val="000000"/>
-          <w:sz w:val="24"/>
-          <w:szCs w:val="24"/>
-        </w:rPr>
-        <w:t xml:space="preserve"> </w:t>
+        <w:t xml:space="preserve">Product Owner </w:t>
       </w:r>
       <w:r>
         <w:rPr>
@@ -13837,7 +13534,6 @@
         </w:rPr>
         <w:t xml:space="preserve">Com prioridade e escopo estabelecido, o time estará diariamente se informando sobre a execução da Sprint através das </w:t>
       </w:r>
-      <w:proofErr w:type="spellStart"/>
       <w:r>
         <w:rPr>
           <w:rFonts w:ascii="Arial" w:eastAsia="Arial" w:hAnsi="Arial" w:cs="Arial"/>
@@ -13846,31 +13542,8 @@
           <w:sz w:val="24"/>
           <w:szCs w:val="24"/>
         </w:rPr>
-        <w:t>Dailys</w:t>
-      </w:r>
-      <w:proofErr w:type="spellEnd"/>
-      <w:r>
-        <w:rPr>
-          <w:rFonts w:ascii="Arial" w:eastAsia="Arial" w:hAnsi="Arial" w:cs="Arial"/>
-          <w:i/>
-          <w:color w:val="000000"/>
-          <w:sz w:val="24"/>
-          <w:szCs w:val="24"/>
-        </w:rPr>
-        <w:t xml:space="preserve"> </w:t>
-      </w:r>
-      <w:proofErr w:type="spellStart"/>
-      <w:r>
-        <w:rPr>
-          <w:rFonts w:ascii="Arial" w:eastAsia="Arial" w:hAnsi="Arial" w:cs="Arial"/>
-          <w:i/>
-          <w:color w:val="000000"/>
-          <w:sz w:val="24"/>
-          <w:szCs w:val="24"/>
-        </w:rPr>
-        <w:t>Scrums</w:t>
-      </w:r>
-      <w:proofErr w:type="spellEnd"/>
+        <w:t>Dailys Scrums</w:t>
+      </w:r>
       <w:r>
         <w:rPr>
           <w:rFonts w:ascii="Arial" w:eastAsia="Arial" w:hAnsi="Arial" w:cs="Arial"/>
@@ -13957,27 +13630,7 @@
           <w:sz w:val="24"/>
           <w:szCs w:val="24"/>
         </w:rPr>
-        <w:t xml:space="preserve">Em concordância com os autores Sutherland e </w:t>
-      </w:r>
-      <w:proofErr w:type="spellStart"/>
-      <w:r>
-        <w:rPr>
-          <w:rFonts w:ascii="Arial" w:eastAsia="Arial" w:hAnsi="Arial" w:cs="Arial"/>
-          <w:color w:val="000000"/>
-          <w:sz w:val="24"/>
-          <w:szCs w:val="24"/>
-        </w:rPr>
-        <w:t>Schwaber</w:t>
-      </w:r>
-      <w:proofErr w:type="spellEnd"/>
-      <w:r>
-        <w:rPr>
-          <w:rFonts w:ascii="Arial" w:eastAsia="Arial" w:hAnsi="Arial" w:cs="Arial"/>
-          <w:color w:val="000000"/>
-          <w:sz w:val="24"/>
-          <w:szCs w:val="24"/>
-        </w:rPr>
-        <w:t xml:space="preserve"> (2013), as sprints devem ter tempo limitado, e no caso de sua duração torna-se muito longa, a definição do que está sendo executado pode ter mudado, podendo intensificar o grau de complexidade e o risco da execução. Ademais para os autores, as sprints favorecem a previsibilidade, enfretamento de riscos e limitam o risco de custo para um mês.</w:t>
+        <w:t>Em concordância com os autores Sutherland e Schwaber (2013), as sprints devem ter tempo limitado, e no caso de sua duração torna-se muito longa, a definição do que está sendo executado pode ter mudado, podendo intensificar o grau de complexidade e o risco da execução. Ademais para os autores, as sprints favorecem a previsibilidade, enfretamento de riscos e limitam o risco de custo para um mês.</w:t>
       </w:r>
     </w:p>
     <w:p>
@@ -14129,24 +13782,12 @@
           <w:b w:val="0"/>
         </w:rPr>
       </w:pPr>
-      <w:bookmarkStart w:id="21" w:name="_Toc523605024"/>
+      <w:bookmarkStart w:id="21" w:name="_Toc523767469"/>
       <w:r>
         <w:rPr>
           <w:b w:val="0"/>
         </w:rPr>
-        <w:t>2.4.</w:t>
-      </w:r>
-      <w:r>
-        <w:rPr>
-          <w:b w:val="0"/>
-        </w:rPr>
-        <w:t>2</w:t>
-      </w:r>
-      <w:r>
-        <w:rPr>
-          <w:b w:val="0"/>
-        </w:rPr>
-        <w:t xml:space="preserve"> </w:t>
+        <w:t xml:space="preserve">2.4.2 </w:t>
       </w:r>
       <w:r>
         <w:rPr>
@@ -14189,27 +13830,7 @@
           <w:sz w:val="24"/>
           <w:szCs w:val="24"/>
         </w:rPr>
-        <w:t xml:space="preserve">Segundo </w:t>
-      </w:r>
-      <w:proofErr w:type="spellStart"/>
-      <w:r>
-        <w:rPr>
-          <w:rFonts w:ascii="Arial" w:eastAsia="Arial" w:hAnsi="Arial" w:cs="Arial"/>
-          <w:color w:val="000000"/>
-          <w:sz w:val="24"/>
-          <w:szCs w:val="24"/>
-        </w:rPr>
-        <w:t>Schwaber</w:t>
-      </w:r>
-      <w:proofErr w:type="spellEnd"/>
-      <w:r>
-        <w:rPr>
-          <w:rFonts w:ascii="Arial" w:eastAsia="Arial" w:hAnsi="Arial" w:cs="Arial"/>
-          <w:color w:val="000000"/>
-          <w:sz w:val="24"/>
-          <w:szCs w:val="24"/>
-        </w:rPr>
-        <w:t xml:space="preserve"> e Sutherland (2013), </w:t>
+        <w:t xml:space="preserve">Segundo Schwaber e Sutherland (2013), </w:t>
       </w:r>
       <w:r>
         <w:rPr>
@@ -14566,24 +14187,12 @@
           <w:b w:val="0"/>
         </w:rPr>
       </w:pPr>
-      <w:bookmarkStart w:id="22" w:name="_Toc523605025"/>
+      <w:bookmarkStart w:id="22" w:name="_Toc523767470"/>
       <w:r>
         <w:rPr>
           <w:b w:val="0"/>
         </w:rPr>
-        <w:t>2.4.</w:t>
-      </w:r>
-      <w:r>
-        <w:rPr>
-          <w:b w:val="0"/>
-        </w:rPr>
-        <w:t>3</w:t>
-      </w:r>
-      <w:r>
-        <w:rPr>
-          <w:b w:val="0"/>
-        </w:rPr>
-        <w:t xml:space="preserve"> </w:t>
+        <w:t xml:space="preserve">2.4.3 </w:t>
       </w:r>
       <w:r>
         <w:rPr>
@@ -14892,7 +14501,7 @@
         <w:pStyle w:val="Ttulo1"/>
         <w:jc w:val="center"/>
       </w:pPr>
-      <w:bookmarkStart w:id="24" w:name="_Toc523605026"/>
+      <w:bookmarkStart w:id="24" w:name="_Toc523767471"/>
       <w:r>
         <w:lastRenderedPageBreak/>
         <w:t>REFERÊNCIAS</w:t>
@@ -14942,9 +14551,28 @@
           <w:color w:val="000000"/>
           <w:sz w:val="24"/>
           <w:szCs w:val="24"/>
-          <w:lang w:val="en-GB"/>
-        </w:rPr>
-        <w:t xml:space="preserve">BECK, K. et al. The agile manifesto. </w:t>
+        </w:rPr>
+        <w:t xml:space="preserve">BECK, K. et al. The </w:t>
+      </w:r>
+      <w:proofErr w:type="spellStart"/>
+      <w:r>
+        <w:rPr>
+          <w:rFonts w:ascii="Arial" w:eastAsia="Arial" w:hAnsi="Arial" w:cs="Arial"/>
+          <w:color w:val="000000"/>
+          <w:sz w:val="24"/>
+          <w:szCs w:val="24"/>
+        </w:rPr>
+        <w:t>agile</w:t>
+      </w:r>
+      <w:proofErr w:type="spellEnd"/>
+      <w:r>
+        <w:rPr>
+          <w:rFonts w:ascii="Arial" w:eastAsia="Arial" w:hAnsi="Arial" w:cs="Arial"/>
+          <w:color w:val="000000"/>
+          <w:sz w:val="24"/>
+          <w:szCs w:val="24"/>
+        </w:rPr>
+        <w:t xml:space="preserve"> manifesto. </w:t>
       </w:r>
       <w:r>
         <w:rPr>
@@ -14972,7 +14600,43 @@
           <w:sz w:val="24"/>
           <w:szCs w:val="24"/>
         </w:rPr>
-        <w:t xml:space="preserve"> Acesso em: 14 abril 2018.</w:t>
+        <w:t xml:space="preserve"> Acesso em: </w:t>
+      </w:r>
+      <w:r>
+        <w:rPr>
+          <w:rFonts w:ascii="Arial" w:eastAsia="Arial" w:hAnsi="Arial" w:cs="Arial"/>
+          <w:color w:val="000000"/>
+          <w:sz w:val="24"/>
+          <w:szCs w:val="24"/>
+        </w:rPr>
+        <w:t>03</w:t>
+      </w:r>
+      <w:r>
+        <w:rPr>
+          <w:rFonts w:ascii="Arial" w:eastAsia="Arial" w:hAnsi="Arial" w:cs="Arial"/>
+          <w:color w:val="000000"/>
+          <w:sz w:val="24"/>
+          <w:szCs w:val="24"/>
+        </w:rPr>
+        <w:t xml:space="preserve"> </w:t>
+      </w:r>
+      <w:r>
+        <w:rPr>
+          <w:rFonts w:ascii="Arial" w:eastAsia="Arial" w:hAnsi="Arial" w:cs="Arial"/>
+          <w:color w:val="000000"/>
+          <w:sz w:val="24"/>
+          <w:szCs w:val="24"/>
+        </w:rPr>
+        <w:t>setembro</w:t>
+      </w:r>
+      <w:r>
+        <w:rPr>
+          <w:rFonts w:ascii="Arial" w:eastAsia="Arial" w:hAnsi="Arial" w:cs="Arial"/>
+          <w:color w:val="000000"/>
+          <w:sz w:val="24"/>
+          <w:szCs w:val="24"/>
+        </w:rPr>
+        <w:t xml:space="preserve"> 2018.</w:t>
       </w:r>
     </w:p>
     <w:p>
@@ -15064,7 +14728,43 @@
           <w:sz w:val="24"/>
           <w:szCs w:val="24"/>
         </w:rPr>
-        <w:t>Acesso em: 14 abril 2018.</w:t>
+        <w:t xml:space="preserve">Acesso em: </w:t>
+      </w:r>
+      <w:r>
+        <w:rPr>
+          <w:rFonts w:ascii="Arial" w:eastAsia="Arial" w:hAnsi="Arial" w:cs="Arial"/>
+          <w:color w:val="000000"/>
+          <w:sz w:val="24"/>
+          <w:szCs w:val="24"/>
+        </w:rPr>
+        <w:t>03</w:t>
+      </w:r>
+      <w:r>
+        <w:rPr>
+          <w:rFonts w:ascii="Arial" w:eastAsia="Arial" w:hAnsi="Arial" w:cs="Arial"/>
+          <w:color w:val="000000"/>
+          <w:sz w:val="24"/>
+          <w:szCs w:val="24"/>
+        </w:rPr>
+        <w:t xml:space="preserve"> </w:t>
+      </w:r>
+      <w:r>
+        <w:rPr>
+          <w:rFonts w:ascii="Arial" w:eastAsia="Arial" w:hAnsi="Arial" w:cs="Arial"/>
+          <w:color w:val="000000"/>
+          <w:sz w:val="24"/>
+          <w:szCs w:val="24"/>
+        </w:rPr>
+        <w:t xml:space="preserve">setembro </w:t>
+      </w:r>
+      <w:r>
+        <w:rPr>
+          <w:rFonts w:ascii="Arial" w:eastAsia="Arial" w:hAnsi="Arial" w:cs="Arial"/>
+          <w:color w:val="000000"/>
+          <w:sz w:val="24"/>
+          <w:szCs w:val="24"/>
+        </w:rPr>
+        <w:t>2018.</w:t>
       </w:r>
     </w:p>
     <w:p>
@@ -15242,7 +14942,43 @@
           <w:sz w:val="24"/>
           <w:szCs w:val="24"/>
         </w:rPr>
-        <w:t>https://www.scrumguides.org/docs/scrumguide/v1/Scrum-Guide-Portuguese-BR.pdf Acesso em: 14 abril 2018.</w:t>
+        <w:t xml:space="preserve">https://www.scrumguides.org/docs/scrumguide/v1/Scrum-Guide-Portuguese-BR.pdf Acesso em: </w:t>
+      </w:r>
+      <w:r>
+        <w:rPr>
+          <w:rFonts w:ascii="Arial" w:eastAsia="Arial" w:hAnsi="Arial" w:cs="Arial"/>
+          <w:color w:val="000000"/>
+          <w:sz w:val="24"/>
+          <w:szCs w:val="24"/>
+        </w:rPr>
+        <w:t>03</w:t>
+      </w:r>
+      <w:r>
+        <w:rPr>
+          <w:rFonts w:ascii="Arial" w:eastAsia="Arial" w:hAnsi="Arial" w:cs="Arial"/>
+          <w:color w:val="000000"/>
+          <w:sz w:val="24"/>
+          <w:szCs w:val="24"/>
+        </w:rPr>
+        <w:t xml:space="preserve"> </w:t>
+      </w:r>
+      <w:r>
+        <w:rPr>
+          <w:rFonts w:ascii="Arial" w:eastAsia="Arial" w:hAnsi="Arial" w:cs="Arial"/>
+          <w:color w:val="000000"/>
+          <w:sz w:val="24"/>
+          <w:szCs w:val="24"/>
+        </w:rPr>
+        <w:t xml:space="preserve">setembro </w:t>
+      </w:r>
+      <w:r>
+        <w:rPr>
+          <w:rFonts w:ascii="Arial" w:eastAsia="Arial" w:hAnsi="Arial" w:cs="Arial"/>
+          <w:color w:val="000000"/>
+          <w:sz w:val="24"/>
+          <w:szCs w:val="24"/>
+        </w:rPr>
+        <w:t>2018.</w:t>
       </w:r>
     </w:p>
     <w:p>

</xml_diff>

<commit_message>
Melhoria Instrodução ao Scrum
</commit_message>
<xml_diff>
--- a/JOSSAN_SOBRINHO_PETRENKO_TRABALHO_DE_CONCLUSÃO_DE_CURSO_2-SISTEMAS_DE_INFORMAÇÃO.docx
+++ b/JOSSAN_SOBRINHO_PETRENKO_TRABALHO_DE_CONCLUSÃO_DE_CURSO_2-SISTEMAS_DE_INFORMAÇÃO.docx
@@ -8611,27 +8611,7 @@
           <w:sz w:val="24"/>
           <w:szCs w:val="24"/>
         </w:rPr>
-        <w:t xml:space="preserve">Para </w:t>
-      </w:r>
-      <w:proofErr w:type="spellStart"/>
-      <w:r>
-        <w:rPr>
-          <w:rFonts w:ascii="Arial" w:eastAsia="Arial" w:hAnsi="Arial" w:cs="Arial"/>
-          <w:color w:val="000000"/>
-          <w:sz w:val="24"/>
-          <w:szCs w:val="24"/>
-        </w:rPr>
-        <w:t>Schwaber</w:t>
-      </w:r>
-      <w:proofErr w:type="spellEnd"/>
-      <w:r>
-        <w:rPr>
-          <w:rFonts w:ascii="Arial" w:eastAsia="Arial" w:hAnsi="Arial" w:cs="Arial"/>
-          <w:color w:val="000000"/>
-          <w:sz w:val="24"/>
-          <w:szCs w:val="24"/>
-        </w:rPr>
-        <w:t xml:space="preserve"> e Sutherland (2013), em</w:t>
+        <w:t>Para Schwaber e Sutherland (2013), em</w:t>
       </w:r>
       <w:r>
         <w:rPr>
@@ -8716,27 +8696,7 @@
           <w:sz w:val="24"/>
           <w:szCs w:val="24"/>
         </w:rPr>
-        <w:t xml:space="preserve">No início da década de 90, a comunidade já fomentava novas metodologias para gestão e planejamento para projetos de software, mas foi no ano de 1995 que nasceu a metodologia ágil conhecida como Scrum, e seus autores Jeff Sutherland e Ken Schwaber, usam do termo “Scrum” presente no artigo “The New </w:t>
-      </w:r>
-      <w:proofErr w:type="spellStart"/>
-      <w:r>
-        <w:rPr>
-          <w:rFonts w:ascii="Arial" w:eastAsia="Arial" w:hAnsi="Arial" w:cs="Arial"/>
-          <w:color w:val="000000"/>
-          <w:sz w:val="24"/>
-          <w:szCs w:val="24"/>
-        </w:rPr>
-        <w:t>Product</w:t>
-      </w:r>
-      <w:proofErr w:type="spellEnd"/>
-      <w:r>
-        <w:rPr>
-          <w:rFonts w:ascii="Arial" w:eastAsia="Arial" w:hAnsi="Arial" w:cs="Arial"/>
-          <w:color w:val="000000"/>
-          <w:sz w:val="24"/>
-          <w:szCs w:val="24"/>
-        </w:rPr>
-        <w:t xml:space="preserve"> </w:t>
+        <w:t xml:space="preserve">No início da década de 90, a comunidade já fomentava novas metodologias para gestão e planejamento para projetos de software, mas foi no ano de 1995 que nasceu a metodologia ágil conhecida como Scrum, e seus autores Jeff Sutherland e Ken Schwaber, usam do termo “Scrum” presente no artigo “The New Product </w:t>
       </w:r>
       <w:proofErr w:type="spellStart"/>
       <w:r>
@@ -8866,27 +8826,7 @@
           <w:sz w:val="24"/>
           <w:szCs w:val="24"/>
         </w:rPr>
-        <w:t xml:space="preserve">Ainda </w:t>
-      </w:r>
-      <w:proofErr w:type="spellStart"/>
-      <w:r>
-        <w:rPr>
-          <w:rFonts w:ascii="Arial" w:eastAsia="Arial" w:hAnsi="Arial" w:cs="Arial"/>
-          <w:color w:val="000000"/>
-          <w:sz w:val="24"/>
-          <w:szCs w:val="24"/>
-        </w:rPr>
-        <w:t>Schwaber</w:t>
-      </w:r>
-      <w:proofErr w:type="spellEnd"/>
-      <w:r>
-        <w:rPr>
-          <w:rFonts w:ascii="Arial" w:eastAsia="Arial" w:hAnsi="Arial" w:cs="Arial"/>
-          <w:color w:val="000000"/>
-          <w:sz w:val="24"/>
-          <w:szCs w:val="24"/>
-        </w:rPr>
-        <w:t xml:space="preserve"> e Sutherland (2013), a</w:t>
+        <w:t>Ainda Schwaber e Sutherland (2013), a</w:t>
       </w:r>
       <w:r>
         <w:rPr>
@@ -10062,34 +10002,7 @@
           <w:sz w:val="24"/>
           <w:szCs w:val="24"/>
         </w:rPr>
-        <w:t>Em</w:t>
-      </w:r>
-      <w:r>
-        <w:rPr>
-          <w:rFonts w:ascii="Arial" w:eastAsia="Arial" w:hAnsi="Arial" w:cs="Arial"/>
-          <w:color w:val="000000"/>
-          <w:sz w:val="24"/>
-          <w:szCs w:val="24"/>
-        </w:rPr>
-        <w:t xml:space="preserve"> Bonfim (2013)</w:t>
-      </w:r>
-      <w:r>
-        <w:rPr>
-          <w:rFonts w:ascii="Arial" w:eastAsia="Arial" w:hAnsi="Arial" w:cs="Arial"/>
-          <w:color w:val="000000"/>
-          <w:sz w:val="24"/>
-          <w:szCs w:val="24"/>
-        </w:rPr>
-        <w:t>,</w:t>
-      </w:r>
-      <w:r>
-        <w:rPr>
-          <w:rFonts w:ascii="Arial" w:eastAsia="Arial" w:hAnsi="Arial" w:cs="Arial"/>
-          <w:color w:val="000000"/>
-          <w:sz w:val="24"/>
-          <w:szCs w:val="24"/>
-        </w:rPr>
-        <w:t xml:space="preserve"> </w:t>
+        <w:t xml:space="preserve">Em Bonfim (2013), </w:t>
       </w:r>
       <w:r>
         <w:rPr>
@@ -10265,52 +10178,14 @@
           <w:szCs w:val="24"/>
         </w:rPr>
       </w:pPr>
-      <w:proofErr w:type="spellStart"/>
-      <w:r>
-        <w:rPr>
-          <w:rFonts w:ascii="Arial" w:eastAsia="Arial" w:hAnsi="Arial" w:cs="Arial"/>
-          <w:color w:val="000000"/>
-          <w:sz w:val="24"/>
-          <w:szCs w:val="24"/>
-        </w:rPr>
-        <w:t>Schwaber</w:t>
-      </w:r>
-      <w:proofErr w:type="spellEnd"/>
-      <w:r>
-        <w:rPr>
-          <w:rFonts w:ascii="Arial" w:eastAsia="Arial" w:hAnsi="Arial" w:cs="Arial"/>
-          <w:color w:val="000000"/>
-          <w:sz w:val="24"/>
-          <w:szCs w:val="24"/>
-        </w:rPr>
-        <w:t xml:space="preserve"> e Sutherland (2013)</w:t>
-      </w:r>
-      <w:r>
-        <w:rPr>
-          <w:rFonts w:ascii="Arial" w:eastAsia="Arial" w:hAnsi="Arial" w:cs="Arial"/>
-          <w:color w:val="000000"/>
-          <w:sz w:val="24"/>
-          <w:szCs w:val="24"/>
-        </w:rPr>
-        <w:t>,</w:t>
-      </w:r>
-      <w:r>
-        <w:rPr>
-          <w:rFonts w:ascii="Arial" w:eastAsia="Arial" w:hAnsi="Arial" w:cs="Arial"/>
-          <w:color w:val="000000"/>
-          <w:sz w:val="24"/>
-          <w:szCs w:val="24"/>
-        </w:rPr>
-        <w:t xml:space="preserve"> </w:t>
-      </w:r>
-      <w:r>
-        <w:rPr>
-          <w:rFonts w:ascii="Arial" w:eastAsia="Arial" w:hAnsi="Arial" w:cs="Arial"/>
-          <w:color w:val="000000"/>
-          <w:sz w:val="24"/>
-          <w:szCs w:val="24"/>
-        </w:rPr>
-        <w:t>diz que p</w:t>
+      <w:r>
+        <w:rPr>
+          <w:rFonts w:ascii="Arial" w:eastAsia="Arial" w:hAnsi="Arial" w:cs="Arial"/>
+          <w:color w:val="000000"/>
+          <w:sz w:val="24"/>
+          <w:szCs w:val="24"/>
+        </w:rPr>
+        <w:t>Schwaber e Sutherland (2013), diz que p</w:t>
       </w:r>
       <w:r>
         <w:rPr>
@@ -10366,54 +10241,7 @@
           <w:sz w:val="24"/>
           <w:szCs w:val="24"/>
         </w:rPr>
-        <w:t xml:space="preserve">Ainda em </w:t>
-      </w:r>
-      <w:proofErr w:type="spellStart"/>
-      <w:r>
-        <w:rPr>
-          <w:rFonts w:ascii="Arial" w:eastAsia="Arial" w:hAnsi="Arial" w:cs="Arial"/>
-          <w:color w:val="000000"/>
-          <w:sz w:val="24"/>
-          <w:szCs w:val="24"/>
-        </w:rPr>
-        <w:t>Schwaber</w:t>
-      </w:r>
-      <w:proofErr w:type="spellEnd"/>
-      <w:r>
-        <w:rPr>
-          <w:rFonts w:ascii="Arial" w:eastAsia="Arial" w:hAnsi="Arial" w:cs="Arial"/>
-          <w:color w:val="000000"/>
-          <w:sz w:val="24"/>
-          <w:szCs w:val="24"/>
-        </w:rPr>
-        <w:t xml:space="preserve"> e Sutherland (2013)</w:t>
-      </w:r>
-      <w:r>
-        <w:rPr>
-          <w:rFonts w:ascii="Arial" w:eastAsia="Arial" w:hAnsi="Arial" w:cs="Arial"/>
-          <w:color w:val="000000"/>
-          <w:sz w:val="24"/>
-          <w:szCs w:val="24"/>
-        </w:rPr>
-        <w:t>,</w:t>
-      </w:r>
-      <w:r>
-        <w:rPr>
-          <w:rFonts w:ascii="Arial" w:eastAsia="Arial" w:hAnsi="Arial" w:cs="Arial"/>
-          <w:color w:val="000000"/>
-          <w:sz w:val="24"/>
-          <w:szCs w:val="24"/>
-        </w:rPr>
-        <w:t xml:space="preserve"> </w:t>
-      </w:r>
-      <w:r>
-        <w:rPr>
-          <w:rFonts w:ascii="Arial" w:eastAsia="Arial" w:hAnsi="Arial" w:cs="Arial"/>
-          <w:color w:val="000000"/>
-          <w:sz w:val="24"/>
-          <w:szCs w:val="24"/>
-        </w:rPr>
-        <w:t>t</w:t>
+        <w:t>Ainda em Schwaber e Sutherland (2013), t</w:t>
       </w:r>
       <w:r>
         <w:rPr>
@@ -10799,20 +10627,18 @@
           <w:szCs w:val="24"/>
         </w:rPr>
       </w:pPr>
-      <w:bookmarkStart w:id="8" w:name="_GoBack"/>
-      <w:bookmarkEnd w:id="8"/>
     </w:p>
     <w:p>
       <w:pPr>
         <w:pStyle w:val="Ttulo1"/>
         <w:spacing w:line="720" w:lineRule="auto"/>
       </w:pPr>
-      <w:bookmarkStart w:id="9" w:name="_Toc523770920"/>
+      <w:bookmarkStart w:id="8" w:name="_Toc523770920"/>
       <w:r>
         <w:lastRenderedPageBreak/>
         <w:t>2 METODOLOGIA SCRUM: APRESENTAÇÃO</w:t>
       </w:r>
-      <w:bookmarkEnd w:id="9"/>
+      <w:bookmarkEnd w:id="8"/>
     </w:p>
     <w:p>
       <w:pPr>
@@ -10869,7 +10695,79 @@
           <w:sz w:val="24"/>
           <w:szCs w:val="24"/>
         </w:rPr>
-        <w:t xml:space="preserve">Por ser coesa e com baixo acoplamento essa metodologia, tem condição de ser aplicada a qualquer produto que seja desenvolvido que tenha a necessidade de um grande volume de trabalho intelectual. Se enquadra na categoria de metodologia ágil, </w:t>
+        <w:t xml:space="preserve">Em </w:t>
+      </w:r>
+      <w:r>
+        <w:rPr>
+          <w:rFonts w:ascii="Arial" w:eastAsia="Arial" w:hAnsi="Arial" w:cs="Arial"/>
+          <w:color w:val="000000"/>
+          <w:sz w:val="24"/>
+          <w:szCs w:val="24"/>
+        </w:rPr>
+        <w:t>Schwaber</w:t>
+      </w:r>
+      <w:r>
+        <w:rPr>
+          <w:rFonts w:ascii="Arial" w:eastAsia="Arial" w:hAnsi="Arial" w:cs="Arial"/>
+          <w:color w:val="000000"/>
+          <w:sz w:val="24"/>
+          <w:szCs w:val="24"/>
+        </w:rPr>
+        <w:t xml:space="preserve"> </w:t>
+      </w:r>
+      <w:r>
+        <w:rPr>
+          <w:rFonts w:ascii="Arial" w:eastAsia="Arial" w:hAnsi="Arial" w:cs="Arial"/>
+          <w:color w:val="000000"/>
+          <w:sz w:val="24"/>
+          <w:szCs w:val="24"/>
+        </w:rPr>
+        <w:t xml:space="preserve">e </w:t>
+      </w:r>
+      <w:r>
+        <w:rPr>
+          <w:rFonts w:ascii="Arial" w:eastAsia="Arial" w:hAnsi="Arial" w:cs="Arial"/>
+          <w:color w:val="000000"/>
+          <w:sz w:val="24"/>
+          <w:szCs w:val="24"/>
+        </w:rPr>
+        <w:t>B</w:t>
+      </w:r>
+      <w:r>
+        <w:rPr>
+          <w:rFonts w:ascii="Arial" w:eastAsia="Arial" w:hAnsi="Arial" w:cs="Arial"/>
+          <w:color w:val="000000"/>
+          <w:sz w:val="24"/>
+          <w:szCs w:val="24"/>
+        </w:rPr>
+        <w:t>eedle</w:t>
+      </w:r>
+      <w:r>
+        <w:rPr>
+          <w:rFonts w:ascii="Arial" w:eastAsia="Arial" w:hAnsi="Arial" w:cs="Arial"/>
+          <w:color w:val="000000"/>
+          <w:sz w:val="24"/>
+          <w:szCs w:val="24"/>
+        </w:rPr>
+        <w:t xml:space="preserve"> (20</w:t>
+      </w:r>
+      <w:r>
+        <w:rPr>
+          <w:rFonts w:ascii="Arial" w:eastAsia="Arial" w:hAnsi="Arial" w:cs="Arial"/>
+          <w:color w:val="000000"/>
+          <w:sz w:val="24"/>
+          <w:szCs w:val="24"/>
+        </w:rPr>
+        <w:t>02), p</w:t>
+      </w:r>
+      <w:r>
+        <w:rPr>
+          <w:rFonts w:ascii="Arial" w:eastAsia="Arial" w:hAnsi="Arial" w:cs="Arial"/>
+          <w:color w:val="000000"/>
+          <w:sz w:val="24"/>
+          <w:szCs w:val="24"/>
+        </w:rPr>
+        <w:t xml:space="preserve">or ser coesa e com baixo acoplamento essa metodologia, tem condição de ser aplicada a qualquer produto que seja desenvolvido que tenha a necessidade de um grande volume de trabalho intelectual. Se enquadra na categoria de metodologia ágil, </w:t>
       </w:r>
       <w:r>
         <w:rPr>
@@ -10949,7 +10847,52 @@
           <w:sz w:val="24"/>
           <w:szCs w:val="24"/>
         </w:rPr>
-        <w:t xml:space="preserve">Pode-se ter a seguinte perspectiva perante o Scrum, que ele é um framework que nos </w:t>
+        <w:t xml:space="preserve">Para </w:t>
+      </w:r>
+      <w:r>
+        <w:rPr>
+          <w:rFonts w:ascii="Arial" w:eastAsia="Arial" w:hAnsi="Arial" w:cs="Arial"/>
+          <w:color w:val="000000"/>
+          <w:sz w:val="24"/>
+          <w:szCs w:val="24"/>
+        </w:rPr>
+        <w:t xml:space="preserve">Schwaber e </w:t>
+      </w:r>
+      <w:r>
+        <w:rPr>
+          <w:rFonts w:ascii="Arial" w:eastAsia="Arial" w:hAnsi="Arial" w:cs="Arial"/>
+          <w:color w:val="000000"/>
+          <w:sz w:val="24"/>
+          <w:szCs w:val="24"/>
+        </w:rPr>
+        <w:t>B</w:t>
+      </w:r>
+      <w:r>
+        <w:rPr>
+          <w:rFonts w:ascii="Arial" w:eastAsia="Arial" w:hAnsi="Arial" w:cs="Arial"/>
+          <w:color w:val="000000"/>
+          <w:sz w:val="24"/>
+          <w:szCs w:val="24"/>
+        </w:rPr>
+        <w:t>eedle (2002)</w:t>
+      </w:r>
+      <w:r>
+        <w:rPr>
+          <w:rFonts w:ascii="Arial" w:eastAsia="Arial" w:hAnsi="Arial" w:cs="Arial"/>
+          <w:color w:val="000000"/>
+          <w:sz w:val="24"/>
+          <w:szCs w:val="24"/>
+        </w:rPr>
+        <w:t>, p</w:t>
+      </w:r>
+      <w:r>
+        <w:rPr>
+          <w:rFonts w:ascii="Arial" w:eastAsia="Arial" w:hAnsi="Arial" w:cs="Arial"/>
+          <w:color w:val="000000"/>
+          <w:sz w:val="24"/>
+          <w:szCs w:val="24"/>
+        </w:rPr>
+        <w:t xml:space="preserve">ode-se ter a seguinte perspectiva perante o Scrum, que ele é um framework que nos </w:t>
       </w:r>
       <w:r>
         <w:rPr>
@@ -11029,7 +10972,7 @@
           <w:sz w:val="24"/>
           <w:szCs w:val="24"/>
         </w:rPr>
-        <w:t>Sutherland e Schwaber, (2013), diz que o Scrum não é uma técnica para a construção de produtos nem um processo engessado, e sim uma estrutura maleável, permitindo a inserção de técnicas e processos, fazendo del</w:t>
+        <w:t>Sutherland e Schwaber (2013), diz que o Scrum não é uma técnica para a construção de produtos nem um processo engessado, e sim uma estrutura maleável, permitindo a inserção de técnicas e processos, fazendo del</w:t>
       </w:r>
       <w:r>
         <w:rPr>
@@ -11092,6 +11035,33 @@
           <w:sz w:val="24"/>
           <w:szCs w:val="24"/>
         </w:rPr>
+        <w:t>Para</w:t>
+      </w:r>
+      <w:r>
+        <w:rPr>
+          <w:rFonts w:ascii="Arial" w:eastAsia="Arial" w:hAnsi="Arial" w:cs="Arial"/>
+          <w:color w:val="000000"/>
+          <w:sz w:val="24"/>
+          <w:szCs w:val="24"/>
+        </w:rPr>
+        <w:t xml:space="preserve"> </w:t>
+      </w:r>
+      <w:r>
+        <w:rPr>
+          <w:rFonts w:ascii="Arial" w:eastAsia="Arial" w:hAnsi="Arial" w:cs="Arial"/>
+          <w:color w:val="000000"/>
+          <w:sz w:val="24"/>
+          <w:szCs w:val="24"/>
+        </w:rPr>
+        <w:t xml:space="preserve">Sutherland e Schwaber (2013), </w:t>
+      </w:r>
+      <w:r>
+        <w:rPr>
+          <w:rFonts w:ascii="Arial" w:eastAsia="Arial" w:hAnsi="Arial" w:cs="Arial"/>
+          <w:color w:val="000000"/>
+          <w:sz w:val="24"/>
+          <w:szCs w:val="24"/>
+        </w:rPr>
         <w:t xml:space="preserve">Scrum possui uma estrutura simples e adaptável. Em uma explicação breve é possível para entender seu funcionamento. Porém, existe a questão de “como implementá-lo” de maneira correta em um projeto. Pode-se fazer a seguinte analogia: Os valores do Scrum são como a fundação e estrutura de um prédio. Não pode ser alterado ou ignorado, se o fizer, irá impactar diretamente na estrutura do Scrum, podendo causar um colapso. Entretanto, há a </w:t>
       </w:r>
       <w:r>
@@ -11100,6 +11070,7 @@
           <w:sz w:val="24"/>
           <w:szCs w:val="24"/>
         </w:rPr>
+        <w:lastRenderedPageBreak/>
         <w:t>possibilidade</w:t>
       </w:r>
       <w:r>
@@ -11111,6 +11082,26 @@
         </w:rPr>
         <w:t xml:space="preserve"> que o interior e fachada seja moldado de acordo com as necessidades do produto em questão, inserindo recursos e artefatos que agreguem valor ao desenvolvimento do produto.</w:t>
       </w:r>
+    </w:p>
+    <w:p>
+      <w:pPr>
+        <w:pBdr>
+          <w:top w:val="nil"/>
+          <w:left w:val="nil"/>
+          <w:bottom w:val="nil"/>
+          <w:right w:val="nil"/>
+          <w:between w:val="nil"/>
+        </w:pBdr>
+        <w:spacing w:before="0" w:after="0" w:line="360" w:lineRule="auto"/>
+        <w:ind w:firstLine="709"/>
+        <w:jc w:val="both"/>
+        <w:rPr>
+          <w:rFonts w:ascii="Arial" w:eastAsia="Arial" w:hAnsi="Arial" w:cs="Arial"/>
+          <w:color w:val="000000"/>
+          <w:sz w:val="24"/>
+          <w:szCs w:val="24"/>
+        </w:rPr>
+      </w:pPr>
     </w:p>
     <w:p>
       <w:pPr>
@@ -11120,12 +11111,11 @@
           <w:b w:val="0"/>
         </w:rPr>
       </w:pPr>
-      <w:bookmarkStart w:id="10" w:name="_Toc523770921"/>
+      <w:bookmarkStart w:id="9" w:name="_Toc523770921"/>
       <w:r>
         <w:rPr>
           <w:b w:val="0"/>
         </w:rPr>
-        <w:lastRenderedPageBreak/>
         <w:t>2.1</w:t>
       </w:r>
       <w:r>
@@ -11169,7 +11159,7 @@
         </w:rPr>
         <w:t>MANIFESTO</w:t>
       </w:r>
-      <w:bookmarkEnd w:id="10"/>
+      <w:bookmarkEnd w:id="9"/>
     </w:p>
     <w:p>
       <w:pPr>
@@ -11847,6 +11837,7 @@
           <w:sz w:val="24"/>
           <w:szCs w:val="24"/>
         </w:rPr>
+        <w:lastRenderedPageBreak/>
         <w:t>Construir projetos com a equipe motivada, prover o ambiente e o suporte necessário para o desenvolvimento do trabalho, bem como confiar na equipe para a realização do mesmo.</w:t>
       </w:r>
     </w:p>
@@ -11872,7 +11863,6 @@
           <w:sz w:val="24"/>
           <w:szCs w:val="24"/>
         </w:rPr>
-        <w:lastRenderedPageBreak/>
         <w:t>O método mais eficiente e eficaz de conduzir informações para e entre uma equipe de desenvolvimento é através de conversas pessoalmente.</w:t>
       </w:r>
     </w:p>
@@ -12023,7 +12013,25 @@
           <w:sz w:val="24"/>
           <w:szCs w:val="24"/>
         </w:rPr>
-        <w:t>Em intervalos frequentes, a equipe reflete sobre como se tornar mais eficaz e então aprimora e ajusta seu comportamento conforme.</w:t>
+        <w:t>Em intervalos frequentes, a equipe reflete sobre como se tornar mais eficaz e então aprimora e ajusta seu comportamento conforme</w:t>
+      </w:r>
+      <w:r>
+        <w:rPr>
+          <w:rFonts w:ascii="Arial" w:eastAsia="Arial" w:hAnsi="Arial" w:cs="Arial"/>
+          <w:color w:val="000000"/>
+          <w:sz w:val="24"/>
+          <w:szCs w:val="24"/>
+        </w:rPr>
+        <w:t xml:space="preserve"> a necessidade</w:t>
+      </w:r>
+      <w:r>
+        <w:rPr>
+          <w:rFonts w:ascii="Arial" w:eastAsia="Arial" w:hAnsi="Arial" w:cs="Arial"/>
+          <w:color w:val="000000"/>
+          <w:sz w:val="24"/>
+          <w:szCs w:val="24"/>
+        </w:rPr>
+        <w:t>.</w:t>
       </w:r>
     </w:p>
     <w:p>
@@ -12079,7 +12087,7 @@
         </w:rPr>
         <w:t xml:space="preserve"> </w:t>
       </w:r>
-      <w:bookmarkStart w:id="11" w:name="_Toc523770922"/>
+      <w:bookmarkStart w:id="10" w:name="_Toc523770922"/>
       <w:r>
         <w:rPr>
           <w:b w:val="0"/>
@@ -12094,7 +12102,7 @@
         </w:rPr>
         <w:t>Controle Empírico de Processo</w:t>
       </w:r>
-      <w:bookmarkEnd w:id="11"/>
+      <w:bookmarkEnd w:id="10"/>
     </w:p>
     <w:p>
       <w:pPr>
@@ -12171,7 +12179,7 @@
           <w:b w:val="0"/>
         </w:rPr>
       </w:pPr>
-      <w:bookmarkStart w:id="12" w:name="_Toc523770923"/>
+      <w:bookmarkStart w:id="11" w:name="_Toc523770923"/>
       <w:r>
         <w:rPr>
           <w:b w:val="0"/>
@@ -12208,7 +12216,7 @@
         </w:rPr>
         <w:t>ransparência</w:t>
       </w:r>
-      <w:bookmarkEnd w:id="12"/>
+      <w:bookmarkEnd w:id="11"/>
     </w:p>
     <w:p>
       <w:pPr>
@@ -12419,7 +12427,26 @@
           <w:sz w:val="24"/>
           <w:szCs w:val="24"/>
         </w:rPr>
-        <w:t xml:space="preserve"> A transparência deve estar em toda confecção do Backlog de atividades criado, e que este esteja disponível para qualquer envolvido no processo, ou em reuniões que buscam revisar tudo que já foi feito, para que assim todos os envolvidos estejam cientes do andamento do projeto.</w:t>
+        <w:t xml:space="preserve"> A transparência deve estar em toda confecção do </w:t>
+      </w:r>
+      <w:r>
+        <w:rPr>
+          <w:rFonts w:ascii="Arial" w:eastAsia="Arial" w:hAnsi="Arial" w:cs="Arial"/>
+          <w:i/>
+          <w:color w:val="000000"/>
+          <w:sz w:val="24"/>
+          <w:szCs w:val="24"/>
+        </w:rPr>
+        <w:t>Backlog</w:t>
+      </w:r>
+      <w:r>
+        <w:rPr>
+          <w:rFonts w:ascii="Arial" w:eastAsia="Arial" w:hAnsi="Arial" w:cs="Arial"/>
+          <w:color w:val="000000"/>
+          <w:sz w:val="24"/>
+          <w:szCs w:val="24"/>
+        </w:rPr>
+        <w:t xml:space="preserve"> de atividades criado, e que este esteja disponível para qualquer envolvido no processo, ou em reuniões que buscam revisar tudo que já foi feito, para que assim todos os envolvidos estejam cientes do andamento do projeto.</w:t>
       </w:r>
     </w:p>
     <w:p>
@@ -12449,7 +12476,7 @@
           <w:b w:val="0"/>
         </w:rPr>
       </w:pPr>
-      <w:bookmarkStart w:id="13" w:name="_Toc523770924"/>
+      <w:bookmarkStart w:id="12" w:name="_Toc523770924"/>
       <w:r>
         <w:rPr>
           <w:b w:val="0"/>
@@ -12474,7 +12501,7 @@
         </w:rPr>
         <w:t>nspeção</w:t>
       </w:r>
-      <w:bookmarkEnd w:id="13"/>
+      <w:bookmarkEnd w:id="12"/>
     </w:p>
     <w:p>
       <w:pPr>
@@ -12584,7 +12611,7 @@
           <w:b w:val="0"/>
         </w:rPr>
       </w:pPr>
-      <w:bookmarkStart w:id="14" w:name="_Toc523770925"/>
+      <w:bookmarkStart w:id="13" w:name="_Toc523770925"/>
       <w:r>
         <w:rPr>
           <w:b w:val="0"/>
@@ -12609,7 +12636,7 @@
         </w:rPr>
         <w:t>daptação</w:t>
       </w:r>
-      <w:bookmarkEnd w:id="14"/>
+      <w:bookmarkEnd w:id="13"/>
     </w:p>
     <w:p>
       <w:pPr>
@@ -12689,7 +12716,7 @@
           <w:u w:val="single"/>
         </w:rPr>
       </w:pPr>
-      <w:bookmarkStart w:id="15" w:name="_Toc523770926"/>
+      <w:bookmarkStart w:id="14" w:name="_Toc523770926"/>
       <w:r>
         <w:rPr>
           <w:b w:val="0"/>
@@ -12697,7 +12724,7 @@
         <w:lastRenderedPageBreak/>
         <w:t>2.3 ARTEFATOS</w:t>
       </w:r>
-      <w:bookmarkEnd w:id="15"/>
+      <w:bookmarkEnd w:id="14"/>
     </w:p>
     <w:p>
       <w:pPr>
@@ -12707,7 +12734,7 @@
           <w:b w:val="0"/>
         </w:rPr>
       </w:pPr>
-      <w:bookmarkStart w:id="16" w:name="_Toc523770927"/>
+      <w:bookmarkStart w:id="15" w:name="_Toc523770927"/>
       <w:r>
         <w:rPr>
           <w:b w:val="0"/>
@@ -12757,7 +12784,7 @@
         </w:rPr>
         <w:t>acklog</w:t>
       </w:r>
-      <w:bookmarkEnd w:id="16"/>
+      <w:bookmarkEnd w:id="15"/>
     </w:p>
     <w:p>
       <w:pPr>
@@ -12886,7 +12913,34 @@
           <w:sz w:val="24"/>
           <w:szCs w:val="24"/>
         </w:rPr>
-        <w:t xml:space="preserve">O </w:t>
+        <w:t xml:space="preserve">Em </w:t>
+      </w:r>
+      <w:r>
+        <w:rPr>
+          <w:rFonts w:ascii="Arial" w:eastAsia="Arial" w:hAnsi="Arial" w:cs="Arial"/>
+          <w:color w:val="000000"/>
+          <w:sz w:val="24"/>
+          <w:szCs w:val="24"/>
+        </w:rPr>
+        <w:t>Sutherland e Schwaber (2013)</w:t>
+      </w:r>
+      <w:r>
+        <w:rPr>
+          <w:rFonts w:ascii="Arial" w:eastAsia="Arial" w:hAnsi="Arial" w:cs="Arial"/>
+          <w:color w:val="000000"/>
+          <w:sz w:val="24"/>
+          <w:szCs w:val="24"/>
+        </w:rPr>
+        <w:t>, o</w:t>
+      </w:r>
+      <w:r>
+        <w:rPr>
+          <w:rFonts w:ascii="Arial" w:eastAsia="Arial" w:hAnsi="Arial" w:cs="Arial"/>
+          <w:color w:val="000000"/>
+          <w:sz w:val="24"/>
+          <w:szCs w:val="24"/>
+        </w:rPr>
+        <w:t xml:space="preserve"> </w:t>
       </w:r>
       <w:r>
         <w:rPr>
@@ -12935,7 +12989,34 @@
           <w:sz w:val="24"/>
           <w:szCs w:val="24"/>
         </w:rPr>
-        <w:t xml:space="preserve">O </w:t>
+        <w:t xml:space="preserve">Ainda </w:t>
+      </w:r>
+      <w:r>
+        <w:rPr>
+          <w:rFonts w:ascii="Arial" w:eastAsia="Arial" w:hAnsi="Arial" w:cs="Arial"/>
+          <w:color w:val="000000"/>
+          <w:sz w:val="24"/>
+          <w:szCs w:val="24"/>
+        </w:rPr>
+        <w:t>Sutherland e Schwaber (2013)</w:t>
+      </w:r>
+      <w:r>
+        <w:rPr>
+          <w:rFonts w:ascii="Arial" w:eastAsia="Arial" w:hAnsi="Arial" w:cs="Arial"/>
+          <w:color w:val="000000"/>
+          <w:sz w:val="24"/>
+          <w:szCs w:val="24"/>
+        </w:rPr>
+        <w:t>, diz que o</w:t>
+      </w:r>
+      <w:r>
+        <w:rPr>
+          <w:rFonts w:ascii="Arial" w:eastAsia="Arial" w:hAnsi="Arial" w:cs="Arial"/>
+          <w:color w:val="000000"/>
+          <w:sz w:val="24"/>
+          <w:szCs w:val="24"/>
+        </w:rPr>
+        <w:t xml:space="preserve"> </w:t>
       </w:r>
       <w:r>
         <w:rPr>
@@ -13086,7 +13167,7 @@
           <w:b w:val="0"/>
         </w:rPr>
       </w:pPr>
-      <w:bookmarkStart w:id="17" w:name="_Toc523770928"/>
+      <w:bookmarkStart w:id="16" w:name="_Toc523770928"/>
       <w:r>
         <w:rPr>
           <w:b w:val="0"/>
@@ -13134,7 +13215,7 @@
         </w:rPr>
         <w:t>acklog</w:t>
       </w:r>
-      <w:bookmarkEnd w:id="17"/>
+      <w:bookmarkEnd w:id="16"/>
     </w:p>
     <w:p>
       <w:pPr>
@@ -13165,7 +13246,43 @@
           <w:sz w:val="24"/>
           <w:szCs w:val="24"/>
         </w:rPr>
-        <w:t xml:space="preserve"> é uma lista ordenada de itens, itens que representam atividades que devem ser realizadas durante o período da </w:t>
+        <w:t xml:space="preserve"> </w:t>
+      </w:r>
+      <w:r>
+        <w:rPr>
+          <w:rFonts w:ascii="Arial" w:eastAsia="Arial" w:hAnsi="Arial" w:cs="Arial"/>
+          <w:color w:val="000000"/>
+          <w:sz w:val="24"/>
+          <w:szCs w:val="24"/>
+        </w:rPr>
+        <w:t xml:space="preserve">segundo </w:t>
+      </w:r>
+      <w:r>
+        <w:rPr>
+          <w:rFonts w:ascii="Arial" w:eastAsia="Arial" w:hAnsi="Arial" w:cs="Arial"/>
+          <w:color w:val="000000"/>
+          <w:sz w:val="24"/>
+          <w:szCs w:val="24"/>
+        </w:rPr>
+        <w:t>Sutherland e Schwaber (2013)</w:t>
+      </w:r>
+      <w:r>
+        <w:rPr>
+          <w:rFonts w:ascii="Arial" w:eastAsia="Arial" w:hAnsi="Arial" w:cs="Arial"/>
+          <w:color w:val="000000"/>
+          <w:sz w:val="24"/>
+          <w:szCs w:val="24"/>
+        </w:rPr>
+        <w:t xml:space="preserve">, </w:t>
+      </w:r>
+      <w:r>
+        <w:rPr>
+          <w:rFonts w:ascii="Arial" w:eastAsia="Arial" w:hAnsi="Arial" w:cs="Arial"/>
+          <w:color w:val="000000"/>
+          <w:sz w:val="24"/>
+          <w:szCs w:val="24"/>
+        </w:rPr>
+        <w:t xml:space="preserve">é uma lista ordenada de itens, itens que representam atividades que devem ser realizadas durante o período da </w:t>
       </w:r>
       <w:r>
         <w:rPr>
@@ -13283,7 +13400,43 @@
           <w:sz w:val="24"/>
           <w:szCs w:val="24"/>
         </w:rPr>
-        <w:t xml:space="preserve"> estão atividades que o time mensura ter a capacidade se concluir durante a próxima Sprint. Os itens são movidos do </w:t>
+        <w:t xml:space="preserve"> </w:t>
+      </w:r>
+      <w:r>
+        <w:rPr>
+          <w:rFonts w:ascii="Arial" w:eastAsia="Arial" w:hAnsi="Arial" w:cs="Arial"/>
+          <w:color w:val="000000"/>
+          <w:sz w:val="24"/>
+          <w:szCs w:val="24"/>
+        </w:rPr>
+        <w:t xml:space="preserve">para </w:t>
+      </w:r>
+      <w:r>
+        <w:rPr>
+          <w:rFonts w:ascii="Arial" w:eastAsia="Arial" w:hAnsi="Arial" w:cs="Arial"/>
+          <w:color w:val="000000"/>
+          <w:sz w:val="24"/>
+          <w:szCs w:val="24"/>
+        </w:rPr>
+        <w:t>Sutherland e Schwaber (2013)</w:t>
+      </w:r>
+      <w:r>
+        <w:rPr>
+          <w:rFonts w:ascii="Arial" w:eastAsia="Arial" w:hAnsi="Arial" w:cs="Arial"/>
+          <w:color w:val="000000"/>
+          <w:sz w:val="24"/>
+          <w:szCs w:val="24"/>
+        </w:rPr>
+        <w:t xml:space="preserve">, </w:t>
+      </w:r>
+      <w:r>
+        <w:rPr>
+          <w:rFonts w:ascii="Arial" w:eastAsia="Arial" w:hAnsi="Arial" w:cs="Arial"/>
+          <w:color w:val="000000"/>
+          <w:sz w:val="24"/>
+          <w:szCs w:val="24"/>
+        </w:rPr>
+        <w:t xml:space="preserve">estão atividades que o time mensura ter a capacidade se concluir durante a próxima Sprint. Os itens são movidos do </w:t>
       </w:r>
       <w:r>
         <w:rPr>
@@ -13336,12 +13489,181 @@
       <w:r>
         <w:rPr>
           <w:rFonts w:ascii="Arial" w:eastAsia="Arial" w:hAnsi="Arial" w:cs="Arial"/>
+          <w:i/>
+          <w:color w:val="000000"/>
+          <w:sz w:val="24"/>
+          <w:szCs w:val="24"/>
+        </w:rPr>
+        <w:t xml:space="preserve"> </w:t>
+      </w:r>
+      <w:r>
+        <w:rPr>
+          <w:rFonts w:ascii="Arial" w:eastAsia="Arial" w:hAnsi="Arial" w:cs="Arial"/>
+          <w:color w:val="000000"/>
+          <w:sz w:val="24"/>
+          <w:szCs w:val="24"/>
+        </w:rPr>
+        <w:t xml:space="preserve">e a </w:t>
+      </w:r>
+      <w:r>
+        <w:rPr>
+          <w:rFonts w:ascii="Arial" w:eastAsia="Arial" w:hAnsi="Arial" w:cs="Arial"/>
+          <w:color w:val="000000"/>
+          <w:sz w:val="24"/>
+          <w:szCs w:val="24"/>
+        </w:rPr>
+        <w:t xml:space="preserve">percepção do Time </w:t>
+      </w:r>
+      <w:r>
+        <w:rPr>
+          <w:rFonts w:ascii="Arial" w:eastAsia="Arial" w:hAnsi="Arial" w:cs="Arial"/>
+          <w:i/>
+          <w:color w:val="000000"/>
+          <w:sz w:val="24"/>
+          <w:szCs w:val="24"/>
+        </w:rPr>
+        <w:t>Scrum</w:t>
+      </w:r>
+      <w:r>
+        <w:rPr>
+          <w:rFonts w:ascii="Arial" w:eastAsia="Arial" w:hAnsi="Arial" w:cs="Arial"/>
+          <w:i/>
+          <w:color w:val="000000"/>
+          <w:sz w:val="24"/>
+          <w:szCs w:val="24"/>
+        </w:rPr>
+        <w:t xml:space="preserve"> </w:t>
+      </w:r>
+      <w:r>
+        <w:rPr>
+          <w:rFonts w:ascii="Arial" w:eastAsia="Arial" w:hAnsi="Arial" w:cs="Arial"/>
+          <w:color w:val="000000"/>
+          <w:sz w:val="24"/>
+          <w:szCs w:val="24"/>
+        </w:rPr>
+        <w:t>do tempo necessário para realização das funcionalidades</w:t>
+      </w:r>
+      <w:r>
+        <w:rPr>
+          <w:rFonts w:ascii="Arial" w:eastAsia="Arial" w:hAnsi="Arial" w:cs="Arial"/>
           <w:color w:val="000000"/>
           <w:sz w:val="24"/>
           <w:szCs w:val="24"/>
         </w:rPr>
         <w:t>, no momento da reunião de planejamento da Sprint.</w:t>
       </w:r>
+      <w:r>
+        <w:rPr>
+          <w:rFonts w:ascii="Arial" w:eastAsia="Arial" w:hAnsi="Arial" w:cs="Arial"/>
+          <w:color w:val="000000"/>
+          <w:sz w:val="24"/>
+          <w:szCs w:val="24"/>
+        </w:rPr>
+        <w:t xml:space="preserve"> </w:t>
+      </w:r>
+      <w:r>
+        <w:rPr>
+          <w:rFonts w:ascii="Arial" w:eastAsia="Arial" w:hAnsi="Arial" w:cs="Arial"/>
+          <w:color w:val="000000"/>
+          <w:sz w:val="24"/>
+          <w:szCs w:val="24"/>
+        </w:rPr>
+        <w:t xml:space="preserve">Esse </w:t>
+      </w:r>
+      <w:r>
+        <w:rPr>
+          <w:rFonts w:ascii="Arial" w:eastAsia="Arial" w:hAnsi="Arial" w:cs="Arial"/>
+          <w:color w:val="000000"/>
+          <w:sz w:val="24"/>
+          <w:szCs w:val="24"/>
+        </w:rPr>
+        <w:t xml:space="preserve">é um artefato, que analisado ao decorrer das </w:t>
+      </w:r>
+      <w:r>
+        <w:rPr>
+          <w:rFonts w:ascii="Arial" w:eastAsia="Arial" w:hAnsi="Arial" w:cs="Arial"/>
+          <w:i/>
+          <w:color w:val="000000"/>
+          <w:sz w:val="24"/>
+          <w:szCs w:val="24"/>
+        </w:rPr>
+        <w:t>Sprints</w:t>
+      </w:r>
+      <w:r>
+        <w:rPr>
+          <w:rFonts w:ascii="Arial" w:eastAsia="Arial" w:hAnsi="Arial" w:cs="Arial"/>
+          <w:color w:val="000000"/>
+          <w:sz w:val="24"/>
+          <w:szCs w:val="24"/>
+        </w:rPr>
+        <w:t xml:space="preserve">, </w:t>
+      </w:r>
+      <w:r>
+        <w:rPr>
+          <w:rFonts w:ascii="Arial" w:eastAsia="Arial" w:hAnsi="Arial" w:cs="Arial"/>
+          <w:color w:val="000000"/>
+          <w:sz w:val="24"/>
+          <w:szCs w:val="24"/>
+        </w:rPr>
+        <w:lastRenderedPageBreak/>
+        <w:t>faz o cliente entender de maneira bem objetiva a quantidade que o time que ele tem é capaz de produzir.</w:t>
+      </w:r>
+    </w:p>
+    <w:p>
+      <w:pPr>
+        <w:spacing w:before="0" w:after="0" w:line="360" w:lineRule="auto"/>
+        <w:jc w:val="both"/>
+        <w:rPr>
+          <w:rFonts w:ascii="Arial" w:hAnsi="Arial" w:cs="Arial"/>
+          <w:sz w:val="24"/>
+          <w:szCs w:val="24"/>
+        </w:rPr>
+      </w:pPr>
+    </w:p>
+    <w:p>
+      <w:pPr>
+        <w:pStyle w:val="Ttulo1"/>
+        <w:spacing w:line="720" w:lineRule="auto"/>
+        <w:rPr>
+          <w:b w:val="0"/>
+        </w:rPr>
+      </w:pPr>
+      <w:bookmarkStart w:id="17" w:name="_Toc523770929"/>
+      <w:r>
+        <w:rPr>
+          <w:b w:val="0"/>
+        </w:rPr>
+        <w:t>2.3.3</w:t>
+      </w:r>
+      <w:r>
+        <w:rPr>
+          <w:b w:val="0"/>
+        </w:rPr>
+        <w:t xml:space="preserve"> O</w:t>
+      </w:r>
+      <w:r>
+        <w:rPr>
+          <w:b w:val="0"/>
+        </w:rPr>
+        <w:t xml:space="preserve"> </w:t>
+      </w:r>
+      <w:proofErr w:type="spellStart"/>
+      <w:r>
+        <w:rPr>
+          <w:b w:val="0"/>
+          <w:i/>
+        </w:rPr>
+        <w:t>b</w:t>
+      </w:r>
+      <w:r>
+        <w:rPr>
+          <w:b w:val="0"/>
+          <w:i/>
+        </w:rPr>
+        <w:t>urndown</w:t>
+      </w:r>
+      <w:bookmarkEnd w:id="17"/>
+      <w:proofErr w:type="spellEnd"/>
     </w:p>
     <w:p>
       <w:pPr>
@@ -13362,16 +13684,7 @@
           <w:sz w:val="24"/>
           <w:szCs w:val="24"/>
         </w:rPr>
-        <w:t xml:space="preserve">Esse </w:t>
-      </w:r>
-      <w:r>
-        <w:rPr>
-          <w:rFonts w:ascii="Arial" w:eastAsia="Arial" w:hAnsi="Arial" w:cs="Arial"/>
-          <w:color w:val="000000"/>
-          <w:sz w:val="24"/>
-          <w:szCs w:val="24"/>
-        </w:rPr>
-        <w:t xml:space="preserve">é um artefato, que analisado ao decorrer das </w:t>
+        <w:t>O</w:t>
       </w:r>
       <w:r>
         <w:rPr>
@@ -13381,205 +13694,93 @@
           <w:sz w:val="24"/>
           <w:szCs w:val="24"/>
         </w:rPr>
-        <w:t>Sprints</w:t>
-      </w:r>
-      <w:r>
-        <w:rPr>
-          <w:rFonts w:ascii="Arial" w:eastAsia="Arial" w:hAnsi="Arial" w:cs="Arial"/>
-          <w:color w:val="000000"/>
-          <w:sz w:val="24"/>
-          <w:szCs w:val="24"/>
-        </w:rPr>
-        <w:t>, faz o cliente entender de maneira bem objetiva a quantidade que o time que ele tem é capaz de produzir.</w:t>
-      </w:r>
-    </w:p>
-    <w:p>
-      <w:pPr>
-        <w:spacing w:before="0" w:after="0"/>
-        <w:ind w:left="2127" w:firstLine="33"/>
-        <w:jc w:val="both"/>
-        <w:rPr>
-          <w:rFonts w:ascii="Arial" w:eastAsia="Arial" w:hAnsi="Arial" w:cs="Arial"/>
-          <w:color w:val="000000"/>
-        </w:rPr>
-      </w:pPr>
-      <w:r>
-        <w:rPr>
-          <w:rFonts w:ascii="Arial" w:eastAsia="Arial" w:hAnsi="Arial" w:cs="Arial"/>
-          <w:color w:val="000000"/>
-        </w:rPr>
-        <w:lastRenderedPageBreak/>
-        <w:t xml:space="preserve">“O </w:t>
-      </w:r>
+        <w:t xml:space="preserve"> </w:t>
+      </w:r>
+      <w:proofErr w:type="spellStart"/>
       <w:r>
         <w:rPr>
           <w:rFonts w:ascii="Arial" w:eastAsia="Arial" w:hAnsi="Arial" w:cs="Arial"/>
           <w:i/>
           <w:color w:val="000000"/>
-        </w:rPr>
-        <w:t>Sprint Backlog</w:t>
-      </w:r>
-      <w:r>
-        <w:rPr>
-          <w:rFonts w:ascii="Arial" w:eastAsia="Arial" w:hAnsi="Arial" w:cs="Arial"/>
-          <w:color w:val="000000"/>
-        </w:rPr>
-        <w:t xml:space="preserve"> é uma lista de tarefas que o </w:t>
-      </w:r>
-      <w:hyperlink r:id="rId11">
-        <w:r>
-          <w:rPr>
-            <w:rFonts w:ascii="Arial" w:eastAsia="Arial" w:hAnsi="Arial" w:cs="Arial"/>
-            <w:color w:val="000000"/>
-            <w:u w:val="single"/>
-          </w:rPr>
-          <w:t>Scrum Team</w:t>
-        </w:r>
-      </w:hyperlink>
-      <w:r>
-        <w:rPr>
-          <w:rFonts w:ascii="Arial" w:eastAsia="Arial" w:hAnsi="Arial" w:cs="Arial"/>
-          <w:color w:val="000000"/>
-        </w:rPr>
-        <w:t xml:space="preserve"> se compromete a fazer em um Sprint. Os</w:t>
-      </w:r>
-      <w:r>
-        <w:rPr>
-          <w:rFonts w:ascii="Arial" w:eastAsia="Arial" w:hAnsi="Arial" w:cs="Arial"/>
-          <w:color w:val="000000"/>
-        </w:rPr>
-        <w:t xml:space="preserve"> </w:t>
-      </w:r>
-      <w:r>
-        <w:rPr>
-          <w:rFonts w:ascii="Arial" w:eastAsia="Arial" w:hAnsi="Arial" w:cs="Arial"/>
-          <w:color w:val="000000"/>
-        </w:rPr>
-        <w:t xml:space="preserve">itens do </w:t>
+          <w:sz w:val="24"/>
+          <w:szCs w:val="24"/>
+        </w:rPr>
+        <w:t>Burndown</w:t>
+      </w:r>
+      <w:proofErr w:type="spellEnd"/>
+      <w:r>
+        <w:rPr>
+          <w:rFonts w:ascii="Arial" w:eastAsia="Arial" w:hAnsi="Arial" w:cs="Arial"/>
+          <w:color w:val="000000"/>
+          <w:sz w:val="24"/>
+          <w:szCs w:val="24"/>
+        </w:rPr>
+        <w:t xml:space="preserve"> se </w:t>
+      </w:r>
+      <w:r>
+        <w:rPr>
+          <w:rFonts w:ascii="Arial" w:eastAsia="Arial" w:hAnsi="Arial" w:cs="Arial"/>
+          <w:color w:val="000000"/>
+          <w:sz w:val="24"/>
+          <w:szCs w:val="24"/>
+        </w:rPr>
+        <w:t xml:space="preserve">trata de acordo com </w:t>
+      </w:r>
+      <w:r>
+        <w:rPr>
+          <w:rFonts w:ascii="Arial" w:eastAsia="Arial" w:hAnsi="Arial" w:cs="Arial"/>
+          <w:color w:val="000000"/>
+          <w:sz w:val="24"/>
+          <w:szCs w:val="24"/>
+        </w:rPr>
+        <w:t xml:space="preserve">Sutherland e Schwaber (2013), </w:t>
+      </w:r>
+      <w:r>
+        <w:rPr>
+          <w:rFonts w:ascii="Arial" w:eastAsia="Arial" w:hAnsi="Arial" w:cs="Arial"/>
+          <w:color w:val="000000"/>
+          <w:sz w:val="24"/>
+          <w:szCs w:val="24"/>
+        </w:rPr>
+        <w:t xml:space="preserve">de uma representação gráfica onde aponta a execução corrente de uma </w:t>
       </w:r>
       <w:r>
         <w:rPr>
           <w:rFonts w:ascii="Arial" w:eastAsia="Arial" w:hAnsi="Arial" w:cs="Arial"/>
           <w:i/>
           <w:color w:val="000000"/>
-        </w:rPr>
-        <w:t>Sprint Backlog</w:t>
-      </w:r>
-      <w:r>
-        <w:rPr>
-          <w:rFonts w:ascii="Arial" w:eastAsia="Arial" w:hAnsi="Arial" w:cs="Arial"/>
-          <w:color w:val="000000"/>
-        </w:rPr>
-        <w:t xml:space="preserve"> são extraídos do </w:t>
-      </w:r>
-      <w:hyperlink r:id="rId12">
-        <w:r>
-          <w:rPr>
-            <w:rFonts w:ascii="Arial" w:eastAsia="Arial" w:hAnsi="Arial" w:cs="Arial"/>
-            <w:i/>
-            <w:color w:val="000000"/>
-            <w:u w:val="single"/>
-          </w:rPr>
-          <w:t>Product Backlog</w:t>
-        </w:r>
-      </w:hyperlink>
-      <w:r>
-        <w:rPr>
-          <w:rFonts w:ascii="Arial" w:eastAsia="Arial" w:hAnsi="Arial" w:cs="Arial"/>
-          <w:color w:val="000000"/>
-        </w:rPr>
-        <w:t xml:space="preserve">, pela equipe, com base nas prioridades definidas pelo </w:t>
-      </w:r>
-      <w:hyperlink r:id="rId13">
-        <w:r>
-          <w:rPr>
-            <w:rFonts w:ascii="Arial" w:eastAsia="Arial" w:hAnsi="Arial" w:cs="Arial"/>
-            <w:i/>
-            <w:color w:val="000000"/>
-            <w:u w:val="single"/>
-          </w:rPr>
-          <w:t>Product Owner</w:t>
-        </w:r>
-      </w:hyperlink>
-      <w:r>
-        <w:rPr>
-          <w:rFonts w:ascii="Arial" w:eastAsia="Arial" w:hAnsi="Arial" w:cs="Arial"/>
-          <w:color w:val="000000"/>
-        </w:rPr>
-        <w:t xml:space="preserve"> e a percepção da equipe sobre o tempo que será necessário para completar as várias funcionalidades.” (Desenvolvimento Ágil, </w:t>
-      </w:r>
-      <w:r>
-        <w:rPr>
-          <w:rFonts w:ascii="Arial" w:eastAsia="Arial" w:hAnsi="Arial" w:cs="Arial"/>
-          <w:color w:val="000000"/>
-        </w:rPr>
-        <w:t xml:space="preserve">2013) </w:t>
-      </w:r>
-      <w:r>
-        <w:rPr>
-          <w:rFonts w:ascii="Arial" w:eastAsia="Arial" w:hAnsi="Arial" w:cs="Arial"/>
-          <w:color w:val="000000"/>
-          <w:sz w:val="24"/>
-          <w:szCs w:val="24"/>
-        </w:rPr>
-        <w:t>²</w:t>
-      </w:r>
-    </w:p>
-    <w:p>
-      <w:pPr>
-        <w:spacing w:before="0" w:after="0" w:line="360" w:lineRule="auto"/>
-        <w:jc w:val="both"/>
-        <w:rPr>
-          <w:rFonts w:ascii="Arial" w:hAnsi="Arial" w:cs="Arial"/>
-          <w:sz w:val="24"/>
-          <w:szCs w:val="24"/>
-        </w:rPr>
-      </w:pPr>
-    </w:p>
-    <w:p>
-      <w:pPr>
-        <w:pStyle w:val="Ttulo1"/>
-        <w:spacing w:line="720" w:lineRule="auto"/>
-        <w:rPr>
-          <w:b w:val="0"/>
-        </w:rPr>
-      </w:pPr>
-      <w:bookmarkStart w:id="18" w:name="_Toc523770929"/>
-      <w:r>
-        <w:rPr>
-          <w:b w:val="0"/>
-        </w:rPr>
-        <w:t>2.3.3</w:t>
-      </w:r>
-      <w:r>
-        <w:rPr>
-          <w:b w:val="0"/>
-        </w:rPr>
-        <w:t xml:space="preserve"> O</w:t>
-      </w:r>
-      <w:r>
-        <w:rPr>
-          <w:b w:val="0"/>
-        </w:rPr>
-        <w:t xml:space="preserve"> </w:t>
-      </w:r>
-      <w:proofErr w:type="spellStart"/>
-      <w:r>
-        <w:rPr>
-          <w:b w:val="0"/>
-          <w:i/>
-        </w:rPr>
-        <w:t>b</w:t>
-      </w:r>
-      <w:r>
-        <w:rPr>
-          <w:b w:val="0"/>
-          <w:i/>
-        </w:rPr>
-        <w:t>urndown</w:t>
-      </w:r>
-      <w:bookmarkEnd w:id="18"/>
-      <w:proofErr w:type="spellEnd"/>
+          <w:sz w:val="24"/>
+          <w:szCs w:val="24"/>
+        </w:rPr>
+        <w:t>sprint</w:t>
+      </w:r>
+      <w:r>
+        <w:rPr>
+          <w:rFonts w:ascii="Arial" w:eastAsia="Arial" w:hAnsi="Arial" w:cs="Arial"/>
+          <w:color w:val="000000"/>
+          <w:sz w:val="24"/>
+          <w:szCs w:val="24"/>
+        </w:rPr>
+        <w:t xml:space="preserve">, tendo uma relação entre o que é necessário ser feito e o tempo restante disponível para sua realização. Possui no eixo X, o eixo horizontal, o total de dias da Sprint </w:t>
+      </w:r>
+      <w:r>
+        <w:rPr>
+          <w:rFonts w:ascii="Arial" w:eastAsia="Arial" w:hAnsi="Arial" w:cs="Arial"/>
+          <w:color w:val="000000"/>
+          <w:sz w:val="24"/>
+          <w:szCs w:val="24"/>
+        </w:rPr>
+        <w:t>corrente</w:t>
+      </w:r>
+      <w:r>
+        <w:rPr>
+          <w:rFonts w:ascii="Arial" w:eastAsia="Arial" w:hAnsi="Arial" w:cs="Arial"/>
+          <w:color w:val="000000"/>
+          <w:sz w:val="24"/>
+          <w:szCs w:val="24"/>
+        </w:rPr>
+        <w:t xml:space="preserve">, e no eixo Y, o eixo vertical, a quantidade de trabalho a ser realizado. </w:t>
+      </w:r>
     </w:p>
     <w:p>
       <w:pPr>
@@ -13600,8 +13801,74 @@
           <w:sz w:val="24"/>
           <w:szCs w:val="24"/>
         </w:rPr>
-        <w:t>O</w:t>
-      </w:r>
+        <w:t xml:space="preserve">Ainda </w:t>
+      </w:r>
+      <w:r>
+        <w:rPr>
+          <w:rFonts w:ascii="Arial" w:eastAsia="Arial" w:hAnsi="Arial" w:cs="Arial"/>
+          <w:color w:val="000000"/>
+          <w:sz w:val="24"/>
+          <w:szCs w:val="24"/>
+        </w:rPr>
+        <w:t>Sutherland e Schwaber (2013</w:t>
+      </w:r>
+      <w:proofErr w:type="gramStart"/>
+      <w:r>
+        <w:rPr>
+          <w:rFonts w:ascii="Arial" w:eastAsia="Arial" w:hAnsi="Arial" w:cs="Arial"/>
+          <w:color w:val="000000"/>
+          <w:sz w:val="24"/>
+          <w:szCs w:val="24"/>
+        </w:rPr>
+        <w:t>),</w:t>
+      </w:r>
+      <w:r>
+        <w:rPr>
+          <w:rFonts w:ascii="Arial" w:eastAsia="Arial" w:hAnsi="Arial" w:cs="Arial"/>
+          <w:color w:val="000000"/>
+          <w:sz w:val="24"/>
+          <w:szCs w:val="24"/>
+        </w:rPr>
+        <w:t>diz</w:t>
+      </w:r>
+      <w:proofErr w:type="gramEnd"/>
+      <w:r>
+        <w:rPr>
+          <w:rFonts w:ascii="Arial" w:eastAsia="Arial" w:hAnsi="Arial" w:cs="Arial"/>
+          <w:color w:val="000000"/>
+          <w:sz w:val="24"/>
+          <w:szCs w:val="24"/>
+        </w:rPr>
+        <w:t xml:space="preserve"> que</w:t>
+      </w:r>
+      <w:r>
+        <w:rPr>
+          <w:rFonts w:ascii="Arial" w:eastAsia="Arial" w:hAnsi="Arial" w:cs="Arial"/>
+          <w:color w:val="000000"/>
+          <w:sz w:val="24"/>
+          <w:szCs w:val="24"/>
+        </w:rPr>
+        <w:t xml:space="preserve"> </w:t>
+      </w:r>
+      <w:r>
+        <w:rPr>
+          <w:rFonts w:ascii="Arial" w:eastAsia="Arial" w:hAnsi="Arial" w:cs="Arial"/>
+          <w:color w:val="000000"/>
+          <w:sz w:val="24"/>
+          <w:szCs w:val="24"/>
+        </w:rPr>
+        <w:t>a</w:t>
+      </w:r>
+      <w:r>
+        <w:rPr>
+          <w:rFonts w:ascii="Arial" w:eastAsia="Arial" w:hAnsi="Arial" w:cs="Arial"/>
+          <w:color w:val="000000"/>
+          <w:sz w:val="24"/>
+          <w:szCs w:val="24"/>
+        </w:rPr>
+        <w:t xml:space="preserve">través do </w:t>
+      </w:r>
+      <w:proofErr w:type="spellStart"/>
       <w:r>
         <w:rPr>
           <w:rFonts w:ascii="Arial" w:eastAsia="Arial" w:hAnsi="Arial" w:cs="Arial"/>
@@ -13610,68 +13877,9 @@
           <w:sz w:val="24"/>
           <w:szCs w:val="24"/>
         </w:rPr>
-        <w:t xml:space="preserve"> Burndown</w:t>
-      </w:r>
-      <w:r>
-        <w:rPr>
-          <w:rFonts w:ascii="Arial" w:eastAsia="Arial" w:hAnsi="Arial" w:cs="Arial"/>
-          <w:color w:val="000000"/>
-          <w:sz w:val="24"/>
-          <w:szCs w:val="24"/>
-        </w:rPr>
-        <w:t xml:space="preserve"> se trata de uma representação gráfica onde aponta a execução corrente de uma </w:t>
-      </w:r>
-      <w:r>
-        <w:rPr>
-          <w:rFonts w:ascii="Arial" w:eastAsia="Arial" w:hAnsi="Arial" w:cs="Arial"/>
-          <w:i/>
-          <w:color w:val="000000"/>
-          <w:sz w:val="24"/>
-          <w:szCs w:val="24"/>
-        </w:rPr>
-        <w:t>sprint</w:t>
-      </w:r>
-      <w:r>
-        <w:rPr>
-          <w:rFonts w:ascii="Arial" w:eastAsia="Arial" w:hAnsi="Arial" w:cs="Arial"/>
-          <w:color w:val="000000"/>
-          <w:sz w:val="24"/>
-          <w:szCs w:val="24"/>
-        </w:rPr>
-        <w:t xml:space="preserve">, tendo uma relação entre o que é necessário ser feito e o tempo restante disponível para sua realização. Possui no eixo X, o eixo horizontal, o total de dias da Sprint atual, e no eixo Y, o eixo vertical, a quantidade de trabalho a ser realizado. </w:t>
-      </w:r>
-    </w:p>
-    <w:p>
-      <w:pPr>
-        <w:spacing w:before="0" w:after="0" w:line="360" w:lineRule="auto"/>
-        <w:ind w:firstLine="720"/>
-        <w:jc w:val="both"/>
-        <w:rPr>
-          <w:rFonts w:ascii="Arial" w:eastAsia="Arial" w:hAnsi="Arial" w:cs="Arial"/>
-          <w:color w:val="000000"/>
-          <w:sz w:val="24"/>
-          <w:szCs w:val="24"/>
-        </w:rPr>
-      </w:pPr>
-      <w:r>
-        <w:rPr>
-          <w:rFonts w:ascii="Arial" w:eastAsia="Arial" w:hAnsi="Arial" w:cs="Arial"/>
-          <w:color w:val="000000"/>
-          <w:sz w:val="24"/>
-          <w:szCs w:val="24"/>
-        </w:rPr>
-        <w:t xml:space="preserve">Através do </w:t>
-      </w:r>
-      <w:r>
-        <w:rPr>
-          <w:rFonts w:ascii="Arial" w:eastAsia="Arial" w:hAnsi="Arial" w:cs="Arial"/>
-          <w:i/>
-          <w:color w:val="000000"/>
-          <w:sz w:val="24"/>
-          <w:szCs w:val="24"/>
-        </w:rPr>
         <w:t>Burndown</w:t>
       </w:r>
+      <w:proofErr w:type="spellEnd"/>
       <w:r>
         <w:rPr>
           <w:rFonts w:ascii="Arial" w:eastAsia="Arial" w:hAnsi="Arial" w:cs="Arial"/>
@@ -13773,7 +13981,7 @@
                     <pic:cNvPicPr preferRelativeResize="0"/>
                   </pic:nvPicPr>
                   <pic:blipFill>
-                    <a:blip r:embed="rId14"/>
+                    <a:blip r:embed="rId11"/>
                     <a:srcRect/>
                     <a:stretch>
                       <a:fillRect/>
@@ -13820,7 +14028,7 @@
         </w:rPr>
         <w:t xml:space="preserve"> </w:t>
       </w:r>
-      <w:hyperlink r:id="rId15">
+      <w:hyperlink r:id="rId12">
         <w:r>
           <w:rPr>
             <w:rFonts w:ascii="Arial" w:eastAsia="Arial" w:hAnsi="Arial" w:cs="Arial"/>
@@ -13930,7 +14138,7 @@
           <w:u w:val="single"/>
         </w:rPr>
       </w:pPr>
-      <w:bookmarkStart w:id="19" w:name="_Toc523770930"/>
+      <w:bookmarkStart w:id="18" w:name="_Toc523770930"/>
       <w:r>
         <w:rPr>
           <w:b w:val="0"/>
@@ -13938,7 +14146,7 @@
         <w:lastRenderedPageBreak/>
         <w:t>2.4 EVENTOS</w:t>
       </w:r>
-      <w:bookmarkEnd w:id="19"/>
+      <w:bookmarkEnd w:id="18"/>
     </w:p>
     <w:p>
       <w:pPr>
@@ -13948,7 +14156,7 @@
           <w:b w:val="0"/>
         </w:rPr>
       </w:pPr>
-      <w:bookmarkStart w:id="20" w:name="_Toc523770931"/>
+      <w:bookmarkStart w:id="19" w:name="_Toc523770931"/>
       <w:r>
         <w:rPr>
           <w:b w:val="0"/>
@@ -13982,7 +14190,7 @@
         </w:rPr>
         <w:t>print</w:t>
       </w:r>
-      <w:bookmarkEnd w:id="20"/>
+      <w:bookmarkEnd w:id="19"/>
     </w:p>
     <w:p>
       <w:pPr>
@@ -14003,7 +14211,25 @@
           <w:sz w:val="24"/>
           <w:szCs w:val="24"/>
         </w:rPr>
-        <w:t xml:space="preserve">Schwaber e Sutherland (2013), diz que o “coração” do Scrum é a Sprint. Em um intervalo próximo a um mês, é executado um incremento ao produto “pronto”, uma versão proveitosa, de preferência que já agregue valor ao usuário final, de produto que está em processo de concepção. As sprints através de todo esse processo criação. Uma nova sprint tem início logo após a finalização da sprint passada. Ao finalizar o </w:t>
+        <w:t>Schwaber e Sutherland (2013), diz que o “coração” do Scrum é a Sprint. Em um intervalo próximo a um mês, é executado um incremento ao produto “pronto”, uma versão proveitosa, de preferência que já agregue valor ao usuário final, de produto que está em processo de concepção. As sprints através de todo esse processo criação</w:t>
+      </w:r>
+      <w:r>
+        <w:rPr>
+          <w:rFonts w:ascii="Arial" w:eastAsia="Arial" w:hAnsi="Arial" w:cs="Arial"/>
+          <w:color w:val="000000"/>
+          <w:sz w:val="24"/>
+          <w:szCs w:val="24"/>
+        </w:rPr>
+        <w:t>, tem uma duração consistente no período de esforço de desenvolvimento</w:t>
+      </w:r>
+      <w:r>
+        <w:rPr>
+          <w:rFonts w:ascii="Arial" w:eastAsia="Arial" w:hAnsi="Arial" w:cs="Arial"/>
+          <w:color w:val="000000"/>
+          <w:sz w:val="24"/>
+          <w:szCs w:val="24"/>
+        </w:rPr>
+        <w:t xml:space="preserve">. Uma nova sprint tem início logo após a finalização da sprint passada. Ao finalizar o </w:t>
       </w:r>
       <w:r>
         <w:rPr>
@@ -14042,140 +14268,6 @@
           <w:szCs w:val="24"/>
         </w:rPr>
         <w:t>.</w:t>
-      </w:r>
-    </w:p>
-    <w:p>
-      <w:pPr>
-        <w:spacing w:before="0" w:after="0" w:line="360" w:lineRule="auto"/>
-        <w:ind w:firstLine="709"/>
-        <w:jc w:val="both"/>
-        <w:rPr>
-          <w:rFonts w:ascii="Arial" w:eastAsia="Arial" w:hAnsi="Arial" w:cs="Arial"/>
-          <w:color w:val="000000"/>
-          <w:sz w:val="24"/>
-          <w:szCs w:val="24"/>
-        </w:rPr>
-      </w:pPr>
-    </w:p>
-    <w:p>
-      <w:pPr>
-        <w:spacing w:before="0" w:after="0"/>
-        <w:ind w:left="2160"/>
-        <w:jc w:val="both"/>
-        <w:rPr>
-          <w:rFonts w:ascii="Arial" w:eastAsia="Arial" w:hAnsi="Arial" w:cs="Arial"/>
-          <w:color w:val="000000"/>
-          <w:highlight w:val="white"/>
-        </w:rPr>
-      </w:pPr>
-      <w:r>
-        <w:rPr>
-          <w:rFonts w:ascii="Arial" w:eastAsia="Arial" w:hAnsi="Arial" w:cs="Arial"/>
-          <w:color w:val="000000"/>
-          <w:highlight w:val="white"/>
-        </w:rPr>
-        <w:t>“O coração do Scrum é a Sprint, um período de um mês ou menos, durante o qual é criado um</w:t>
-      </w:r>
-      <w:r>
-        <w:rPr>
-          <w:rFonts w:ascii="Arial" w:eastAsia="Arial" w:hAnsi="Arial" w:cs="Arial"/>
-          <w:color w:val="000000"/>
-          <w:highlight w:val="white"/>
-        </w:rPr>
-        <w:t xml:space="preserve"> i</w:t>
-      </w:r>
-      <w:r>
-        <w:rPr>
-          <w:rFonts w:ascii="Arial" w:eastAsia="Arial" w:hAnsi="Arial" w:cs="Arial"/>
-          <w:color w:val="000000"/>
-          <w:highlight w:val="white"/>
-        </w:rPr>
-        <w:t xml:space="preserve">ncremento de produto "pronto", uma versão incremental potencialmente utilizável do produto que está sendo criado. Sprints têm durações consistentes ao longo de um esforço de desenvolvimento. Uma nova Sprint começa imediatamente após a conclusão da Sprint anterior.” </w:t>
-      </w:r>
-      <w:r>
-        <w:rPr>
-          <w:rFonts w:ascii="Arial" w:eastAsia="Arial" w:hAnsi="Arial" w:cs="Arial"/>
-          <w:color w:val="000000"/>
-          <w:highlight w:val="white"/>
-        </w:rPr>
-        <w:t>(</w:t>
-      </w:r>
-      <w:proofErr w:type="gramStart"/>
-      <w:r>
-        <w:rPr>
-          <w:rFonts w:ascii="Arial" w:eastAsia="Arial" w:hAnsi="Arial" w:cs="Arial"/>
-          <w:color w:val="000000"/>
-        </w:rPr>
-        <w:t>SCHWABER;SUTHERLAND</w:t>
-      </w:r>
-      <w:proofErr w:type="gramEnd"/>
-      <w:r>
-        <w:rPr>
-          <w:rFonts w:ascii="Arial" w:eastAsia="Arial" w:hAnsi="Arial" w:cs="Arial"/>
-          <w:color w:val="000000"/>
-          <w:highlight w:val="white"/>
-        </w:rPr>
-        <w:t>, 2013, p. 8)</w:t>
-      </w:r>
-      <w:r>
-        <w:rPr>
-          <w:rFonts w:ascii="Arial" w:eastAsia="Arial" w:hAnsi="Arial" w:cs="Arial"/>
-          <w:color w:val="000000"/>
-          <w:highlight w:val="white"/>
-        </w:rPr>
-        <w:t>.</w:t>
-      </w:r>
-      <w:r>
-        <w:rPr>
-          <w:rFonts w:ascii="Arial" w:eastAsia="Arial" w:hAnsi="Arial" w:cs="Arial"/>
-          <w:color w:val="000000"/>
-          <w:highlight w:val="white"/>
-        </w:rPr>
-        <w:t xml:space="preserve"> </w:t>
-      </w:r>
-      <w:r>
-        <w:rPr>
-          <w:rFonts w:ascii="Arial" w:eastAsia="Arial" w:hAnsi="Arial" w:cs="Arial"/>
-          <w:color w:val="000000"/>
-          <w:sz w:val="24"/>
-          <w:szCs w:val="24"/>
-          <w:highlight w:val="white"/>
-        </w:rPr>
-        <w:t>³</w:t>
-      </w:r>
-    </w:p>
-    <w:p>
-      <w:pPr>
-        <w:spacing w:before="0" w:after="0"/>
-        <w:ind w:left="1418"/>
-        <w:jc w:val="both"/>
-        <w:rPr>
-          <w:rFonts w:ascii="Arial" w:eastAsia="Arial" w:hAnsi="Arial" w:cs="Arial"/>
-          <w:color w:val="000000"/>
-          <w:sz w:val="24"/>
-          <w:szCs w:val="24"/>
-        </w:rPr>
-      </w:pPr>
-    </w:p>
-    <w:p>
-      <w:pPr>
-        <w:spacing w:before="0" w:after="0"/>
-        <w:jc w:val="both"/>
-        <w:rPr>
-          <w:rFonts w:ascii="Arial" w:eastAsia="Arial" w:hAnsi="Arial" w:cs="Arial"/>
-          <w:color w:val="000000"/>
-          <w:sz w:val="24"/>
-          <w:szCs w:val="24"/>
-        </w:rPr>
-      </w:pPr>
-      <w:r>
-        <w:rPr>
-          <w:rFonts w:ascii="Arial" w:eastAsia="Arial" w:hAnsi="Arial" w:cs="Arial"/>
-          <w:color w:val="000000"/>
-          <w:sz w:val="24"/>
-          <w:szCs w:val="24"/>
-        </w:rPr>
-        <w:t xml:space="preserve"> </w:t>
       </w:r>
     </w:p>
     <w:p>
@@ -14197,7 +14289,25 @@
           <w:sz w:val="24"/>
           <w:szCs w:val="24"/>
         </w:rPr>
-        <w:t xml:space="preserve">Primariamente, ao se começar uma Sprint, é indispensável que o </w:t>
+        <w:t>Schwaber e Sutherland (2013</w:t>
+      </w:r>
+      <w:r>
+        <w:rPr>
+          <w:rFonts w:ascii="Arial" w:eastAsia="Arial" w:hAnsi="Arial" w:cs="Arial"/>
+          <w:color w:val="000000"/>
+          <w:sz w:val="24"/>
+          <w:szCs w:val="24"/>
+        </w:rPr>
+        <w:t>), diz que p</w:t>
+      </w:r>
+      <w:r>
+        <w:rPr>
+          <w:rFonts w:ascii="Arial" w:eastAsia="Arial" w:hAnsi="Arial" w:cs="Arial"/>
+          <w:color w:val="000000"/>
+          <w:sz w:val="24"/>
+          <w:szCs w:val="24"/>
+        </w:rPr>
+        <w:t xml:space="preserve">rimariamente, ao se começar uma Sprint, é indispensável que o </w:t>
       </w:r>
       <w:r>
         <w:rPr>
@@ -14257,7 +14367,34 @@
           <w:sz w:val="24"/>
           <w:szCs w:val="24"/>
         </w:rPr>
-        <w:t xml:space="preserve">Após esse passo, todo o time deve reunir e estabelecer um objetivo particular para aquela Sprint, requisitos que sirvam de consulta caso haja dúvidas no futuro sobre o objetivo dessa </w:t>
+        <w:t xml:space="preserve">Em </w:t>
+      </w:r>
+      <w:r>
+        <w:rPr>
+          <w:rFonts w:ascii="Arial" w:eastAsia="Arial" w:hAnsi="Arial" w:cs="Arial"/>
+          <w:color w:val="000000"/>
+          <w:sz w:val="24"/>
+          <w:szCs w:val="24"/>
+        </w:rPr>
+        <w:t xml:space="preserve">Schwaber e Sutherland (2013), </w:t>
+      </w:r>
+      <w:r>
+        <w:rPr>
+          <w:rFonts w:ascii="Arial" w:eastAsia="Arial" w:hAnsi="Arial" w:cs="Arial"/>
+          <w:color w:val="000000"/>
+          <w:sz w:val="24"/>
+          <w:szCs w:val="24"/>
+        </w:rPr>
+        <w:t>a</w:t>
+      </w:r>
+      <w:r>
+        <w:rPr>
+          <w:rFonts w:ascii="Arial" w:eastAsia="Arial" w:hAnsi="Arial" w:cs="Arial"/>
+          <w:color w:val="000000"/>
+          <w:sz w:val="24"/>
+          <w:szCs w:val="24"/>
+        </w:rPr>
+        <w:t xml:space="preserve">pós esse passo, todo o time deve reunir e estabelecer um objetivo particular para aquela Sprint, requisitos que sirvam de consulta caso haja dúvidas no futuro sobre o objetivo dessa </w:t>
       </w:r>
       <w:r>
         <w:rPr>
@@ -14315,6 +14452,34 @@
           <w:szCs w:val="24"/>
         </w:rPr>
         <w:t xml:space="preserve">, podendo haver negociação de prazos ou atividades com o Product Owner </w:t>
+      </w:r>
+      <w:r>
+        <w:rPr>
+          <w:rFonts w:ascii="Arial" w:eastAsia="Arial" w:hAnsi="Arial" w:cs="Arial"/>
+          <w:color w:val="000000"/>
+          <w:sz w:val="24"/>
+          <w:szCs w:val="24"/>
+        </w:rPr>
+        <w:t xml:space="preserve">caso haja necessidade, este é o momento de fazer </w:t>
+      </w:r>
+      <w:r>
+        <w:rPr>
+          <w:rFonts w:ascii="Arial" w:eastAsia="Arial" w:hAnsi="Arial" w:cs="Arial"/>
+          <w:i/>
+          <w:color w:val="000000"/>
+          <w:sz w:val="24"/>
+          <w:szCs w:val="24"/>
+        </w:rPr>
+        <w:t xml:space="preserve">Product Owner </w:t>
+      </w:r>
+      <w:r>
+        <w:rPr>
+          <w:rFonts w:ascii="Arial" w:eastAsia="Arial" w:hAnsi="Arial" w:cs="Arial"/>
+          <w:color w:val="000000"/>
+          <w:sz w:val="24"/>
+          <w:szCs w:val="24"/>
+        </w:rPr>
+        <w:t>entender que a quantidade de recursos para execução do backlog normalmente é limitada.</w:t>
       </w:r>
     </w:p>
     <w:p>
@@ -14329,6 +14494,81 @@
           <w:szCs w:val="24"/>
         </w:rPr>
       </w:pPr>
+      <w:r>
+        <w:rPr>
+          <w:rFonts w:ascii="Arial" w:eastAsia="Arial" w:hAnsi="Arial" w:cs="Arial"/>
+          <w:color w:val="000000"/>
+          <w:sz w:val="24"/>
+          <w:szCs w:val="24"/>
+        </w:rPr>
+        <w:t>Com prioridade e escopo estabelecido,</w:t>
+      </w:r>
+      <w:r>
+        <w:rPr>
+          <w:rFonts w:ascii="Arial" w:eastAsia="Arial" w:hAnsi="Arial" w:cs="Arial"/>
+          <w:color w:val="000000"/>
+          <w:sz w:val="24"/>
+          <w:szCs w:val="24"/>
+        </w:rPr>
+        <w:t xml:space="preserve"> </w:t>
+      </w:r>
+      <w:r>
+        <w:rPr>
+          <w:rFonts w:ascii="Arial" w:eastAsia="Arial" w:hAnsi="Arial" w:cs="Arial"/>
+          <w:color w:val="000000"/>
+          <w:sz w:val="24"/>
+          <w:szCs w:val="24"/>
+        </w:rPr>
+        <w:t>Schwaber e Sutherland (2013</w:t>
+      </w:r>
+      <w:r>
+        <w:rPr>
+          <w:rFonts w:ascii="Arial" w:eastAsia="Arial" w:hAnsi="Arial" w:cs="Arial"/>
+          <w:color w:val="000000"/>
+          <w:sz w:val="24"/>
+          <w:szCs w:val="24"/>
+        </w:rPr>
+        <w:t>), prossegue dizendo</w:t>
+      </w:r>
+      <w:r>
+        <w:rPr>
+          <w:rFonts w:ascii="Arial" w:eastAsia="Arial" w:hAnsi="Arial" w:cs="Arial"/>
+          <w:color w:val="000000"/>
+          <w:sz w:val="24"/>
+          <w:szCs w:val="24"/>
+        </w:rPr>
+        <w:t xml:space="preserve"> </w:t>
+      </w:r>
+      <w:r>
+        <w:rPr>
+          <w:rFonts w:ascii="Arial" w:eastAsia="Arial" w:hAnsi="Arial" w:cs="Arial"/>
+          <w:color w:val="000000"/>
+          <w:sz w:val="24"/>
+          <w:szCs w:val="24"/>
+        </w:rPr>
+        <w:t xml:space="preserve">que </w:t>
+      </w:r>
+      <w:r>
+        <w:rPr>
+          <w:rFonts w:ascii="Arial" w:eastAsia="Arial" w:hAnsi="Arial" w:cs="Arial"/>
+          <w:color w:val="000000"/>
+          <w:sz w:val="24"/>
+          <w:szCs w:val="24"/>
+        </w:rPr>
+        <w:t xml:space="preserve">time estará diariamente se informando sobre a execução da </w:t>
+      </w:r>
+    </w:p>
+    <w:p>
+      <w:pPr>
+        <w:spacing w:before="0" w:after="0" w:line="360" w:lineRule="auto"/>
+        <w:jc w:val="both"/>
+        <w:rPr>
+          <w:rFonts w:ascii="Arial" w:eastAsia="Arial" w:hAnsi="Arial" w:cs="Arial"/>
+          <w:color w:val="000000"/>
+          <w:sz w:val="24"/>
+          <w:szCs w:val="24"/>
+        </w:rPr>
+      </w:pPr>
     </w:p>
     <w:p>
       <w:pPr>
@@ -14385,13 +14625,24 @@
       <w:r>
         <w:rPr>
           <w:rFonts w:ascii="Arial" w:eastAsia="Arial" w:hAnsi="Arial" w:cs="Arial"/>
+          <w:i/>
           <w:color w:val="000000"/>
           <w:sz w:val="24"/>
           <w:szCs w:val="24"/>
         </w:rPr>
         <w:lastRenderedPageBreak/>
-        <w:t xml:space="preserve">caso haja necessidade, este é o momento de fazer </w:t>
-      </w:r>
+        <w:t>Sprint</w:t>
+      </w:r>
+      <w:r>
+        <w:rPr>
+          <w:rFonts w:ascii="Arial" w:eastAsia="Arial" w:hAnsi="Arial" w:cs="Arial"/>
+          <w:color w:val="000000"/>
+          <w:sz w:val="24"/>
+          <w:szCs w:val="24"/>
+        </w:rPr>
+        <w:t xml:space="preserve"> através das </w:t>
+      </w:r>
+      <w:proofErr w:type="spellStart"/>
       <w:r>
         <w:rPr>
           <w:rFonts w:ascii="Arial" w:eastAsia="Arial" w:hAnsi="Arial" w:cs="Arial"/>
@@ -14400,39 +14651,9 @@
           <w:sz w:val="24"/>
           <w:szCs w:val="24"/>
         </w:rPr>
-        <w:t xml:space="preserve">Product Owner </w:t>
-      </w:r>
-      <w:r>
-        <w:rPr>
-          <w:rFonts w:ascii="Arial" w:eastAsia="Arial" w:hAnsi="Arial" w:cs="Arial"/>
-          <w:color w:val="000000"/>
-          <w:sz w:val="24"/>
-          <w:szCs w:val="24"/>
-        </w:rPr>
-        <w:t>entender que a quantidade de recursos para execução do backlog normalmente é limitada.</w:t>
-      </w:r>
-    </w:p>
-    <w:p>
-      <w:pPr>
-        <w:spacing w:before="0" w:after="0" w:line="360" w:lineRule="auto"/>
-        <w:ind w:firstLine="720"/>
-        <w:jc w:val="both"/>
-        <w:rPr>
-          <w:rFonts w:ascii="Arial" w:eastAsia="Arial" w:hAnsi="Arial" w:cs="Arial"/>
-          <w:color w:val="000000"/>
-          <w:sz w:val="24"/>
-          <w:szCs w:val="24"/>
-        </w:rPr>
-      </w:pPr>
-      <w:r>
-        <w:rPr>
-          <w:rFonts w:ascii="Arial" w:eastAsia="Arial" w:hAnsi="Arial" w:cs="Arial"/>
-          <w:color w:val="000000"/>
-          <w:sz w:val="24"/>
-          <w:szCs w:val="24"/>
-        </w:rPr>
-        <w:t xml:space="preserve">Com prioridade e escopo estabelecido, o time estará diariamente se informando sobre a execução da Sprint através das </w:t>
-      </w:r>
+        <w:t>Dailys</w:t>
+      </w:r>
+      <w:proofErr w:type="spellEnd"/>
       <w:r>
         <w:rPr>
           <w:rFonts w:ascii="Arial" w:eastAsia="Arial" w:hAnsi="Arial" w:cs="Arial"/>
@@ -14441,16 +14662,46 @@
           <w:sz w:val="24"/>
           <w:szCs w:val="24"/>
         </w:rPr>
-        <w:t>Dailys Scrums</w:t>
-      </w:r>
-      <w:r>
-        <w:rPr>
-          <w:rFonts w:ascii="Arial" w:eastAsia="Arial" w:hAnsi="Arial" w:cs="Arial"/>
-          <w:color w:val="000000"/>
-          <w:sz w:val="24"/>
-          <w:szCs w:val="24"/>
-        </w:rPr>
-        <w:t xml:space="preserve"> e ficarão cientes do volume ainda necessário de trabalho ser executado dentro do tempo disponível. Mesmo o Scrum sendo uma metodologia que adeque e encoraje mudanças de forma mais flexível, essas mudanças não devem ser feitas durante a </w:t>
+        <w:t xml:space="preserve"> </w:t>
+      </w:r>
+      <w:proofErr w:type="spellStart"/>
+      <w:r>
+        <w:rPr>
+          <w:rFonts w:ascii="Arial" w:eastAsia="Arial" w:hAnsi="Arial" w:cs="Arial"/>
+          <w:i/>
+          <w:color w:val="000000"/>
+          <w:sz w:val="24"/>
+          <w:szCs w:val="24"/>
+        </w:rPr>
+        <w:t>Scrums</w:t>
+      </w:r>
+      <w:proofErr w:type="spellEnd"/>
+      <w:r>
+        <w:rPr>
+          <w:rFonts w:ascii="Arial" w:eastAsia="Arial" w:hAnsi="Arial" w:cs="Arial"/>
+          <w:color w:val="000000"/>
+          <w:sz w:val="24"/>
+          <w:szCs w:val="24"/>
+        </w:rPr>
+        <w:t xml:space="preserve"> e ficarão cientes</w:t>
+      </w:r>
+      <w:r>
+        <w:rPr>
+          <w:rFonts w:ascii="Arial" w:eastAsia="Arial" w:hAnsi="Arial" w:cs="Arial"/>
+          <w:color w:val="000000"/>
+          <w:sz w:val="24"/>
+          <w:szCs w:val="24"/>
+        </w:rPr>
+        <w:t xml:space="preserve"> </w:t>
+      </w:r>
+      <w:r>
+        <w:rPr>
+          <w:rFonts w:ascii="Arial" w:eastAsia="Arial" w:hAnsi="Arial" w:cs="Arial"/>
+          <w:color w:val="000000"/>
+          <w:sz w:val="24"/>
+          <w:szCs w:val="24"/>
+        </w:rPr>
+        <w:t xml:space="preserve">do volume ainda necessário de trabalho ser executado dentro do tempo disponível. Mesmo o Scrum sendo uma metodologia que adeque e encoraje mudanças de forma mais flexível, essas mudanças não devem ser feitas durante a </w:t>
       </w:r>
       <w:r>
         <w:rPr>
@@ -14606,7 +14857,7 @@
                     <pic:cNvPicPr preferRelativeResize="0"/>
                   </pic:nvPicPr>
                   <pic:blipFill>
-                    <a:blip r:embed="rId16"/>
+                    <a:blip r:embed="rId13"/>
                     <a:srcRect/>
                     <a:stretch>
                       <a:fillRect/>
@@ -14679,12 +14930,11 @@
           <w:b w:val="0"/>
         </w:rPr>
       </w:pPr>
-      <w:bookmarkStart w:id="21" w:name="_Toc523770932"/>
+      <w:bookmarkStart w:id="20" w:name="_Toc523770932"/>
       <w:r>
         <w:rPr>
           <w:b w:val="0"/>
         </w:rPr>
-        <w:lastRenderedPageBreak/>
         <w:t xml:space="preserve">2.4.2 </w:t>
       </w:r>
       <w:r>
@@ -14731,7 +14981,7 @@
         </w:rPr>
         <w:t>crum</w:t>
       </w:r>
-      <w:bookmarkEnd w:id="21"/>
+      <w:bookmarkEnd w:id="20"/>
       <w:proofErr w:type="spellEnd"/>
     </w:p>
     <w:p>
@@ -14772,7 +15022,17 @@
           <w:sz w:val="24"/>
           <w:szCs w:val="24"/>
         </w:rPr>
-        <w:t xml:space="preserve"> devem ser reuniões realizadas diariamente com curta duração tempo, aproximadamente entre 10 a 15 minutos, com a intenção de apresentar tudo o que foi executado no dia anterior, informar problemas e impedimentos encontrados e definir qual será o foco e ações de trabalho do dia corrente.</w:t>
+        <w:t xml:space="preserve"> devem ser reuniões realizadas diariamente com curta duração tempo, aproximadamente entre 10 a 15 minutos, com a intenção de apresentar tudo o que foi executado no dia anterior, </w:t>
+      </w:r>
+      <w:r>
+        <w:rPr>
+          <w:rFonts w:ascii="Arial" w:eastAsia="Arial" w:hAnsi="Arial" w:cs="Arial"/>
+          <w:color w:val="000000"/>
+          <w:sz w:val="24"/>
+          <w:szCs w:val="24"/>
+        </w:rPr>
+        <w:lastRenderedPageBreak/>
+        <w:t>informar problemas e impedimentos encontrados e definir qual será o foco e ações de trabalho do dia corrente.</w:t>
       </w:r>
     </w:p>
     <w:p>
@@ -14794,7 +15054,43 @@
           <w:sz w:val="24"/>
           <w:szCs w:val="24"/>
         </w:rPr>
-        <w:t xml:space="preserve">Problemas e/ou impedimentos relatados na </w:t>
+        <w:t>Schwaber e Sutherland (2013),</w:t>
+      </w:r>
+      <w:r>
+        <w:rPr>
+          <w:rFonts w:ascii="Arial" w:eastAsia="Arial" w:hAnsi="Arial" w:cs="Arial"/>
+          <w:color w:val="000000"/>
+          <w:sz w:val="24"/>
+          <w:szCs w:val="24"/>
+        </w:rPr>
+        <w:t xml:space="preserve"> relata que</w:t>
+      </w:r>
+      <w:r>
+        <w:rPr>
+          <w:rFonts w:ascii="Arial" w:eastAsia="Arial" w:hAnsi="Arial" w:cs="Arial"/>
+          <w:color w:val="000000"/>
+          <w:sz w:val="24"/>
+          <w:szCs w:val="24"/>
+        </w:rPr>
+        <w:t xml:space="preserve"> </w:t>
+      </w:r>
+      <w:r>
+        <w:rPr>
+          <w:rFonts w:ascii="Arial" w:eastAsia="Arial" w:hAnsi="Arial" w:cs="Arial"/>
+          <w:color w:val="000000"/>
+          <w:sz w:val="24"/>
+          <w:szCs w:val="24"/>
+        </w:rPr>
+        <w:t>p</w:t>
+      </w:r>
+      <w:r>
+        <w:rPr>
+          <w:rFonts w:ascii="Arial" w:eastAsia="Arial" w:hAnsi="Arial" w:cs="Arial"/>
+          <w:color w:val="000000"/>
+          <w:sz w:val="24"/>
+          <w:szCs w:val="24"/>
+        </w:rPr>
+        <w:t xml:space="preserve">roblemas e/ou impedimentos relatados na </w:t>
       </w:r>
       <w:r>
         <w:rPr>
@@ -14835,7 +15131,43 @@
           <w:sz w:val="24"/>
           <w:szCs w:val="24"/>
         </w:rPr>
-        <w:t>Para uma melhor realização da Daily Scrum, cada membro do time deve responder individualmente a 3 essas perguntas pré-definidas:</w:t>
+        <w:t>Em</w:t>
+      </w:r>
+      <w:r>
+        <w:rPr>
+          <w:rFonts w:ascii="Arial" w:eastAsia="Arial" w:hAnsi="Arial" w:cs="Arial"/>
+          <w:color w:val="000000"/>
+          <w:sz w:val="24"/>
+          <w:szCs w:val="24"/>
+        </w:rPr>
+        <w:t xml:space="preserve"> </w:t>
+      </w:r>
+      <w:r>
+        <w:rPr>
+          <w:rFonts w:ascii="Arial" w:eastAsia="Arial" w:hAnsi="Arial" w:cs="Arial"/>
+          <w:color w:val="000000"/>
+          <w:sz w:val="24"/>
+          <w:szCs w:val="24"/>
+        </w:rPr>
+        <w:t>Schwaber e Sutherland (2013),</w:t>
+      </w:r>
+      <w:r>
+        <w:rPr>
+          <w:rFonts w:ascii="Arial" w:eastAsia="Arial" w:hAnsi="Arial" w:cs="Arial"/>
+          <w:color w:val="000000"/>
+          <w:sz w:val="24"/>
+          <w:szCs w:val="24"/>
+        </w:rPr>
+        <w:t xml:space="preserve"> para </w:t>
+      </w:r>
+      <w:r>
+        <w:rPr>
+          <w:rFonts w:ascii="Arial" w:eastAsia="Arial" w:hAnsi="Arial" w:cs="Arial"/>
+          <w:color w:val="000000"/>
+          <w:sz w:val="24"/>
+          <w:szCs w:val="24"/>
+        </w:rPr>
+        <w:t>uma melhor realização da Daily Scrum, cada membro do time deve responder individualmente a 3 essas perguntas pré-definidas:</w:t>
       </w:r>
     </w:p>
     <w:p>
@@ -14976,30 +15308,6 @@
         <w:rPr>
           <w:rFonts w:ascii="Arial" w:eastAsia="Arial" w:hAnsi="Arial" w:cs="Arial"/>
           <w:color w:val="000000"/>
-        </w:rPr>
-      </w:pPr>
-      <w:r>
-        <w:rPr>
-          <w:rFonts w:ascii="Arial" w:eastAsia="Arial" w:hAnsi="Arial" w:cs="Arial"/>
-          <w:color w:val="000000"/>
-        </w:rPr>
-        <w:t xml:space="preserve"> Disponível na Internet via: http://tassinfo.com.br/gestao-de-produto/scrum/</w:t>
-      </w:r>
-    </w:p>
-    <w:p>
-      <w:pPr>
-        <w:pBdr>
-          <w:top w:val="nil"/>
-          <w:left w:val="nil"/>
-          <w:bottom w:val="nil"/>
-          <w:right w:val="nil"/>
-          <w:between w:val="nil"/>
-        </w:pBdr>
-        <w:spacing w:before="0" w:after="0" w:line="360" w:lineRule="auto"/>
-        <w:jc w:val="both"/>
-        <w:rPr>
-          <w:rFonts w:ascii="Arial" w:eastAsia="Arial" w:hAnsi="Arial" w:cs="Arial"/>
-          <w:color w:val="000000"/>
           <w:sz w:val="24"/>
           <w:szCs w:val="24"/>
         </w:rPr>
@@ -15031,7 +15339,34 @@
           <w:sz w:val="24"/>
           <w:szCs w:val="24"/>
         </w:rPr>
-        <w:t>Dessa maneira o time conhecera o status de execução do projeto de uma maneira geral. Terá a informação de onde existem problemas e onde o trabalho está sendo executado de maneira esperada, possibilitando que o time tenha uma postura proativa e tome as medidas necessárias perante o problema, já que este torna-se um problema do time.</w:t>
+        <w:t xml:space="preserve">Dessa maneira </w:t>
+      </w:r>
+      <w:r>
+        <w:rPr>
+          <w:rFonts w:ascii="Arial" w:eastAsia="Arial" w:hAnsi="Arial" w:cs="Arial"/>
+          <w:color w:val="000000"/>
+          <w:sz w:val="24"/>
+          <w:szCs w:val="24"/>
+        </w:rPr>
+        <w:t xml:space="preserve">Schwaber e Sutherland (2013), </w:t>
+      </w:r>
+      <w:r>
+        <w:rPr>
+          <w:rFonts w:ascii="Arial" w:eastAsia="Arial" w:hAnsi="Arial" w:cs="Arial"/>
+          <w:color w:val="000000"/>
+          <w:sz w:val="24"/>
+          <w:szCs w:val="24"/>
+        </w:rPr>
+        <w:t xml:space="preserve">diz que </w:t>
+      </w:r>
+      <w:r>
+        <w:rPr>
+          <w:rFonts w:ascii="Arial" w:eastAsia="Arial" w:hAnsi="Arial" w:cs="Arial"/>
+          <w:color w:val="000000"/>
+          <w:sz w:val="24"/>
+          <w:szCs w:val="24"/>
+        </w:rPr>
+        <w:t>o time conhecera o status de execução do projeto de uma maneira geral. Terá a informação de onde existem problemas e onde o trabalho está sendo executado de maneira esperada, possibilitando que o time tenha uma postura proativa e tome as medidas necessárias perante o problema, já que este torna-se um problema do time.</w:t>
       </w:r>
     </w:p>
     <w:p>
@@ -15060,7 +15395,25 @@
           <w:sz w:val="24"/>
           <w:szCs w:val="24"/>
         </w:rPr>
-        <w:t xml:space="preserve">Deve ficar bem claro que a </w:t>
+        <w:t xml:space="preserve">Schwaber e Sutherland (2013), </w:t>
+      </w:r>
+      <w:r>
+        <w:rPr>
+          <w:rFonts w:ascii="Arial" w:eastAsia="Arial" w:hAnsi="Arial" w:cs="Arial"/>
+          <w:color w:val="000000"/>
+          <w:sz w:val="24"/>
+          <w:szCs w:val="24"/>
+        </w:rPr>
+        <w:t xml:space="preserve">deixa </w:t>
+      </w:r>
+      <w:r>
+        <w:rPr>
+          <w:rFonts w:ascii="Arial" w:eastAsia="Arial" w:hAnsi="Arial" w:cs="Arial"/>
+          <w:color w:val="000000"/>
+          <w:sz w:val="24"/>
+          <w:szCs w:val="24"/>
+        </w:rPr>
+        <w:t xml:space="preserve">bem claro que a </w:t>
       </w:r>
       <w:r>
         <w:rPr>
@@ -15079,17 +15432,7 @@
           <w:sz w:val="24"/>
           <w:szCs w:val="24"/>
         </w:rPr>
-        <w:t xml:space="preserve"> não deve ser vista como um momento para relatar ao superior ou chefe quem está atrasado ou não, e sim </w:t>
-      </w:r>
-      <w:r>
-        <w:rPr>
-          <w:rFonts w:ascii="Arial" w:eastAsia="Arial" w:hAnsi="Arial" w:cs="Arial"/>
-          <w:color w:val="000000"/>
-          <w:sz w:val="24"/>
-          <w:szCs w:val="24"/>
-        </w:rPr>
-        <w:lastRenderedPageBreak/>
-        <w:t>informar em que status está andamento da atividade de cada membro do time dentro do projeto, e estipular compromissos entre o próprio time.</w:t>
+        <w:t xml:space="preserve"> não deve ser vista como um momento para relatar ao superior ou chefe quem está atrasado ou não, e sim informar em que status está andamento da atividade de cada membro do time dentro do projeto, e estipular compromissos entre o próprio time.</w:t>
       </w:r>
     </w:p>
     <w:p>
@@ -15140,11 +15483,12 @@
           <w:b w:val="0"/>
         </w:rPr>
       </w:pPr>
-      <w:bookmarkStart w:id="22" w:name="_Toc523770933"/>
+      <w:bookmarkStart w:id="21" w:name="_Toc523770933"/>
       <w:r>
         <w:rPr>
           <w:b w:val="0"/>
         </w:rPr>
+        <w:lastRenderedPageBreak/>
         <w:t xml:space="preserve">2.4.3 </w:t>
       </w:r>
       <w:r>
@@ -15181,9 +15525,9 @@
         </w:rPr>
         <w:t>eview</w:t>
       </w:r>
-      <w:bookmarkStart w:id="23" w:name="_2s8eyo1" w:colFirst="0" w:colLast="0"/>
+      <w:bookmarkStart w:id="22" w:name="_2s8eyo1" w:colFirst="0" w:colLast="0"/>
+      <w:bookmarkEnd w:id="21"/>
       <w:bookmarkEnd w:id="22"/>
-      <w:bookmarkEnd w:id="23"/>
     </w:p>
     <w:p>
       <w:pPr>
@@ -15317,7 +15661,34 @@
           <w:sz w:val="24"/>
           <w:szCs w:val="24"/>
         </w:rPr>
-        <w:t xml:space="preserve">Neste ponto, o cenário ideal é que o time consiga executar todas as atividades que foram movidas do </w:t>
+        <w:t xml:space="preserve">Para </w:t>
+      </w:r>
+      <w:r>
+        <w:rPr>
+          <w:rFonts w:ascii="Arial" w:eastAsia="Arial" w:hAnsi="Arial" w:cs="Arial"/>
+          <w:color w:val="000000"/>
+          <w:sz w:val="24"/>
+          <w:szCs w:val="24"/>
+        </w:rPr>
+        <w:t xml:space="preserve">Schwaber e Sutherland (2013), </w:t>
+      </w:r>
+      <w:r>
+        <w:rPr>
+          <w:rFonts w:ascii="Arial" w:eastAsia="Arial" w:hAnsi="Arial" w:cs="Arial"/>
+          <w:color w:val="000000"/>
+          <w:sz w:val="24"/>
+          <w:szCs w:val="24"/>
+        </w:rPr>
+        <w:t>n</w:t>
+      </w:r>
+      <w:r>
+        <w:rPr>
+          <w:rFonts w:ascii="Arial" w:eastAsia="Arial" w:hAnsi="Arial" w:cs="Arial"/>
+          <w:color w:val="000000"/>
+          <w:sz w:val="24"/>
+          <w:szCs w:val="24"/>
+        </w:rPr>
+        <w:t xml:space="preserve">este ponto, o cenário ideal é que o time consiga executar todas as atividades que foram movidas do </w:t>
       </w:r>
       <w:r>
         <w:rPr>
@@ -15457,6 +15828,8 @@
           <w:szCs w:val="24"/>
         </w:rPr>
       </w:pPr>
+      <w:bookmarkStart w:id="23" w:name="_GoBack"/>
+      <w:bookmarkEnd w:id="23"/>
     </w:p>
     <w:p>
       <w:pPr>
@@ -15580,6 +15953,46 @@
     </w:p>
     <w:p>
       <w:pPr>
+        <w:pBdr>
+          <w:top w:val="nil"/>
+          <w:left w:val="nil"/>
+          <w:bottom w:val="nil"/>
+          <w:right w:val="nil"/>
+          <w:between w:val="nil"/>
+        </w:pBdr>
+        <w:spacing w:before="0" w:after="240" w:line="360" w:lineRule="auto"/>
+        <w:rPr>
+          <w:rFonts w:ascii="Arial" w:eastAsia="Arial" w:hAnsi="Arial" w:cs="Arial"/>
+          <w:b/>
+          <w:smallCaps/>
+          <w:color w:val="000000"/>
+          <w:sz w:val="24"/>
+          <w:szCs w:val="24"/>
+        </w:rPr>
+      </w:pPr>
+    </w:p>
+    <w:p>
+      <w:pPr>
+        <w:pBdr>
+          <w:top w:val="nil"/>
+          <w:left w:val="nil"/>
+          <w:bottom w:val="nil"/>
+          <w:right w:val="nil"/>
+          <w:between w:val="nil"/>
+        </w:pBdr>
+        <w:spacing w:before="0" w:after="240" w:line="360" w:lineRule="auto"/>
+        <w:rPr>
+          <w:rFonts w:ascii="Arial" w:eastAsia="Arial" w:hAnsi="Arial" w:cs="Arial"/>
+          <w:b/>
+          <w:smallCaps/>
+          <w:color w:val="000000"/>
+          <w:sz w:val="24"/>
+          <w:szCs w:val="24"/>
+        </w:rPr>
+      </w:pPr>
+    </w:p>
+    <w:p>
+      <w:pPr>
         <w:pStyle w:val="Ttulo1"/>
         <w:jc w:val="center"/>
       </w:pPr>
@@ -16410,7 +16823,7 @@
       </w:pPr>
     </w:p>
     <w:sectPr>
-      <w:footerReference w:type="default" r:id="rId17"/>
+      <w:footerReference w:type="default" r:id="rId14"/>
       <w:type w:val="continuous"/>
       <w:pgSz w:w="11907" w:h="16840"/>
       <w:pgMar w:top="1701" w:right="1134" w:bottom="1134" w:left="1701" w:header="720" w:footer="720" w:gutter="0"/>

</xml_diff>

<commit_message>
Melhoria Sumario - Remoção da localização de exemplo de oganização
</commit_message>
<xml_diff>
--- a/JOSSAN_SOBRINHO_PETRENKO_TRABALHO_DE_CONCLUSÃO_DE_CURSO_2-SISTEMAS_DE_INFORMAÇÃO.docx
+++ b/JOSSAN_SOBRINHO_PETRENKO_TRABALHO_DE_CONCLUSÃO_DE_CURSO_2-SISTEMAS_DE_INFORMAÇÃO.docx
@@ -7939,6 +7939,7 @@
               <w:rPr>
                 <w:rStyle w:val="Hyperlink"/>
                 <w:rFonts w:ascii="Arial" w:hAnsi="Arial" w:cs="Arial"/>
+                <w:b/>
                 <w:noProof/>
                 <w:sz w:val="24"/>
                 <w:szCs w:val="24"/>
@@ -8400,7 +8401,18 @@
           <w:sz w:val="24"/>
           <w:szCs w:val="24"/>
         </w:rPr>
-        <w:t xml:space="preserve">Ao decorrer do artigo o Scrum e suas características principais, suas ferramentas, funcionamento e sua aplicação dentro de um projeto serão apresentados, além de exemplo de sua utilização em uma empresa de desenvolvimento de software na cidade de Cuiabá no estado de Mato Grosso. </w:t>
+        <w:t>Ao decorrer do artigo o Scrum e suas características principais, suas ferramentas, funcionamento e sua aplicação dentro de um projeto serão apresentados, além de exemplo de sua utilização em uma empresa de desenvolvimento de software</w:t>
+      </w:r>
+      <w:bookmarkStart w:id="1" w:name="_GoBack"/>
+      <w:bookmarkEnd w:id="1"/>
+      <w:r>
+        <w:rPr>
+          <w:rFonts w:ascii="Arial" w:eastAsia="Arial" w:hAnsi="Arial" w:cs="Arial"/>
+          <w:color w:val="000000"/>
+          <w:sz w:val="24"/>
+          <w:szCs w:val="24"/>
+        </w:rPr>
+        <w:t xml:space="preserve">. </w:t>
       </w:r>
     </w:p>
     <w:p>
@@ -8464,14 +8476,14 @@
           <w:b w:val="0"/>
         </w:rPr>
       </w:pPr>
-      <w:bookmarkStart w:id="1" w:name="_Toc524277190"/>
+      <w:bookmarkStart w:id="2" w:name="_Toc524277190"/>
       <w:r>
         <w:rPr>
           <w:b w:val="0"/>
         </w:rPr>
         <w:t>O PROBLEMA</w:t>
       </w:r>
-      <w:bookmarkEnd w:id="1"/>
+      <w:bookmarkEnd w:id="2"/>
     </w:p>
     <w:p>
       <w:pPr>
@@ -8505,7 +8517,7 @@
           <w:b w:val="0"/>
         </w:rPr>
       </w:pPr>
-      <w:bookmarkStart w:id="2" w:name="_Toc524277191"/>
+      <w:bookmarkStart w:id="3" w:name="_Toc524277191"/>
       <w:r>
         <w:rPr>
           <w:b w:val="0"/>
@@ -8513,7 +8525,7 @@
         <w:lastRenderedPageBreak/>
         <w:t>OBJETIVO</w:t>
       </w:r>
-      <w:bookmarkEnd w:id="2"/>
+      <w:bookmarkEnd w:id="3"/>
       <w:r>
         <w:rPr>
           <w:b w:val="0"/>
@@ -8540,7 +8552,7 @@
           <w:b w:val="0"/>
         </w:rPr>
       </w:pPr>
-      <w:bookmarkStart w:id="3" w:name="_Toc524277192"/>
+      <w:bookmarkStart w:id="4" w:name="_Toc524277192"/>
       <w:r>
         <w:rPr>
           <w:b w:val="0"/>
@@ -8583,7 +8595,7 @@
         </w:rPr>
         <w:t>rimário</w:t>
       </w:r>
-      <w:bookmarkEnd w:id="3"/>
+      <w:bookmarkEnd w:id="4"/>
     </w:p>
     <w:p>
       <w:pPr>
@@ -8613,7 +8625,7 @@
           <w:b w:val="0"/>
         </w:rPr>
       </w:pPr>
-      <w:bookmarkStart w:id="4" w:name="_Toc524277193"/>
+      <w:bookmarkStart w:id="5" w:name="_Toc524277193"/>
       <w:r>
         <w:rPr>
           <w:b w:val="0"/>
@@ -8656,7 +8668,7 @@
         </w:rPr>
         <w:t>ecundários</w:t>
       </w:r>
-      <w:bookmarkEnd w:id="4"/>
+      <w:bookmarkEnd w:id="5"/>
     </w:p>
     <w:p>
       <w:pPr>
@@ -8738,14 +8750,14 @@
           <w:b w:val="0"/>
         </w:rPr>
       </w:pPr>
-      <w:bookmarkStart w:id="5" w:name="_Toc524277194"/>
+      <w:bookmarkStart w:id="6" w:name="_Toc524277194"/>
       <w:r>
         <w:rPr>
           <w:b w:val="0"/>
         </w:rPr>
         <w:t>JUSTIFICATIVA</w:t>
       </w:r>
-      <w:bookmarkEnd w:id="5"/>
+      <w:bookmarkEnd w:id="6"/>
     </w:p>
     <w:p>
       <w:pPr>
@@ -8859,14 +8871,14 @@
           <w:b w:val="0"/>
         </w:rPr>
       </w:pPr>
-      <w:bookmarkStart w:id="6" w:name="_Toc524277195"/>
+      <w:bookmarkStart w:id="7" w:name="_Toc524277195"/>
       <w:r>
         <w:rPr>
           <w:b w:val="0"/>
         </w:rPr>
         <w:t>METODOLOGIA</w:t>
       </w:r>
-      <w:bookmarkEnd w:id="6"/>
+      <w:bookmarkEnd w:id="7"/>
     </w:p>
     <w:p>
       <w:pPr>
@@ -9170,12 +9182,12 @@
         <w:pStyle w:val="Ttulo1"/>
         <w:spacing w:line="720" w:lineRule="auto"/>
       </w:pPr>
-      <w:bookmarkStart w:id="7" w:name="_Toc524277196"/>
+      <w:bookmarkStart w:id="8" w:name="_Toc524277196"/>
       <w:r>
         <w:lastRenderedPageBreak/>
         <w:t>2 METODOLOGIA SCRUM: APRESENTAÇÃO</w:t>
       </w:r>
-      <w:bookmarkEnd w:id="7"/>
+      <w:bookmarkEnd w:id="8"/>
     </w:p>
     <w:p>
       <w:pPr>
@@ -9585,7 +9597,7 @@
           <w:b w:val="0"/>
         </w:rPr>
       </w:pPr>
-      <w:bookmarkStart w:id="8" w:name="_Toc524277197"/>
+      <w:bookmarkStart w:id="9" w:name="_Toc524277197"/>
       <w:r>
         <w:rPr>
           <w:b w:val="0"/>
@@ -9633,7 +9645,7 @@
         </w:rPr>
         <w:t>MANIFESTO</w:t>
       </w:r>
-      <w:bookmarkEnd w:id="8"/>
+      <w:bookmarkEnd w:id="9"/>
     </w:p>
     <w:p>
       <w:pPr>
@@ -10499,18 +10511,7 @@
           <w:sz w:val="24"/>
           <w:szCs w:val="24"/>
         </w:rPr>
-        <w:t>Em intervalos frequentes, a equipe reflete sobre como se tornar mais eficaz e então aprimora e ajusta seu com</w:t>
-      </w:r>
-      <w:bookmarkStart w:id="9" w:name="_GoBack"/>
-      <w:bookmarkEnd w:id="9"/>
-      <w:r>
-        <w:rPr>
-          <w:rFonts w:ascii="Arial" w:eastAsia="Arial" w:hAnsi="Arial" w:cs="Arial"/>
-          <w:color w:val="000000"/>
-          <w:sz w:val="24"/>
-          <w:szCs w:val="24"/>
-        </w:rPr>
-        <w:t>portamento conforme</w:t>
+        <w:t>Em intervalos frequentes, a equipe reflete sobre como se tornar mais eficaz e então aprimora e ajusta seu comportamento conforme</w:t>
       </w:r>
       <w:r>
         <w:rPr>

</xml_diff>

<commit_message>
METODOLOGIA SCRUM: IMPLEMENTAÇÃO - inicio
</commit_message>
<xml_diff>
--- a/JOSSAN_SOBRINHO_PETRENKO_TRABALHO_DE_CONCLUSÃO_DE_CURSO_2-SISTEMAS_DE_INFORMAÇÃO.docx
+++ b/JOSSAN_SOBRINHO_PETRENKO_TRABALHO_DE_CONCLUSÃO_DE_CURSO_2-SISTEMAS_DE_INFORMAÇÃO.docx
@@ -11950,19 +11950,7 @@
           <w:szCs w:val="24"/>
           <w:u w:val="single"/>
         </w:rPr>
-        <w:t>, (2013</w:t>
-      </w:r>
-      <w:bookmarkStart w:id="10" w:name="_GoBack"/>
-      <w:bookmarkEnd w:id="10"/>
-      <w:r>
-        <w:rPr>
-          <w:rFonts w:ascii="Arial" w:eastAsia="Arial" w:hAnsi="Arial" w:cs="Arial"/>
-          <w:color w:val="000000"/>
-          <w:sz w:val="24"/>
-          <w:szCs w:val="24"/>
-          <w:u w:val="single"/>
-        </w:rPr>
-        <w:t>)</w:t>
+        <w:t>, (2013)</w:t>
       </w:r>
       <w:r>
         <w:rPr>
@@ -12143,14 +12131,14 @@
           <w:b w:val="0"/>
         </w:rPr>
       </w:pPr>
-      <w:bookmarkStart w:id="11" w:name="_Toc524634275"/>
+      <w:bookmarkStart w:id="10" w:name="_Toc524634275"/>
       <w:r>
         <w:rPr>
           <w:b w:val="0"/>
         </w:rPr>
         <w:t>2.4 EVENTOS</w:t>
       </w:r>
-      <w:bookmarkEnd w:id="11"/>
+      <w:bookmarkEnd w:id="10"/>
     </w:p>
     <w:p>
       <w:pPr>
@@ -12160,7 +12148,7 @@
           <w:b w:val="0"/>
         </w:rPr>
       </w:pPr>
-      <w:bookmarkStart w:id="12" w:name="_Toc524634276"/>
+      <w:bookmarkStart w:id="11" w:name="_Toc524634276"/>
       <w:r>
         <w:rPr>
           <w:b w:val="0"/>
@@ -12180,7 +12168,7 @@
         </w:rPr>
         <w:t xml:space="preserve"> sprint</w:t>
       </w:r>
-      <w:bookmarkEnd w:id="12"/>
+      <w:bookmarkEnd w:id="11"/>
     </w:p>
     <w:p>
       <w:pPr>
@@ -12952,7 +12940,7 @@
           <w:b w:val="0"/>
         </w:rPr>
       </w:pPr>
-      <w:bookmarkStart w:id="13" w:name="_Toc524634277"/>
+      <w:bookmarkStart w:id="12" w:name="_Toc524634277"/>
       <w:r>
         <w:rPr>
           <w:b w:val="0"/>
@@ -12991,7 +12979,7 @@
         </w:rPr>
         <w:t>crum</w:t>
       </w:r>
-      <w:bookmarkEnd w:id="13"/>
+      <w:bookmarkEnd w:id="12"/>
     </w:p>
     <w:p>
       <w:pPr>
@@ -13517,7 +13505,7 @@
           <w:b w:val="0"/>
         </w:rPr>
       </w:pPr>
-      <w:bookmarkStart w:id="14" w:name="_Toc524634278"/>
+      <w:bookmarkStart w:id="13" w:name="_Toc524634278"/>
       <w:r>
         <w:rPr>
           <w:b w:val="0"/>
@@ -13558,9 +13546,9 @@
         </w:rPr>
         <w:t>eview</w:t>
       </w:r>
-      <w:bookmarkStart w:id="15" w:name="_2s8eyo1" w:colFirst="0" w:colLast="0"/>
+      <w:bookmarkStart w:id="14" w:name="_2s8eyo1" w:colFirst="0" w:colLast="0"/>
+      <w:bookmarkEnd w:id="13"/>
       <w:bookmarkEnd w:id="14"/>
-      <w:bookmarkEnd w:id="15"/>
     </w:p>
     <w:p>
       <w:pPr>
@@ -14044,6 +14032,888 @@
           <w:szCs w:val="24"/>
         </w:rPr>
       </w:pPr>
+    </w:p>
+    <w:p>
+      <w:pPr>
+        <w:pStyle w:val="Ttulo1"/>
+        <w:spacing w:line="720" w:lineRule="auto"/>
+      </w:pPr>
+      <w:r>
+        <w:lastRenderedPageBreak/>
+        <w:t>3</w:t>
+      </w:r>
+      <w:r>
+        <w:t xml:space="preserve"> </w:t>
+      </w:r>
+      <w:r>
+        <w:t>METODOLOGIA SCRUM: IMPLEMENTAÇÃO</w:t>
+      </w:r>
+    </w:p>
+    <w:p>
+      <w:pPr>
+        <w:pBdr>
+          <w:top w:val="nil"/>
+          <w:left w:val="nil"/>
+          <w:bottom w:val="nil"/>
+          <w:right w:val="nil"/>
+          <w:between w:val="nil"/>
+        </w:pBdr>
+        <w:spacing w:before="0" w:after="240" w:line="360" w:lineRule="auto"/>
+        <w:ind w:firstLine="720"/>
+        <w:jc w:val="both"/>
+        <w:rPr>
+          <w:rFonts w:ascii="Arial" w:eastAsia="Arial" w:hAnsi="Arial" w:cs="Arial"/>
+          <w:color w:val="000000"/>
+          <w:sz w:val="24"/>
+          <w:szCs w:val="24"/>
+        </w:rPr>
+      </w:pPr>
+      <w:proofErr w:type="spellStart"/>
+      <w:r>
+        <w:rPr>
+          <w:rFonts w:ascii="Arial" w:eastAsia="Arial" w:hAnsi="Arial" w:cs="Arial"/>
+          <w:color w:val="000000"/>
+          <w:sz w:val="24"/>
+          <w:szCs w:val="24"/>
+        </w:rPr>
+        <w:t>Schwaber</w:t>
+      </w:r>
+      <w:proofErr w:type="spellEnd"/>
+      <w:r>
+        <w:rPr>
+          <w:rFonts w:ascii="Arial" w:eastAsia="Arial" w:hAnsi="Arial" w:cs="Arial"/>
+          <w:color w:val="000000"/>
+          <w:sz w:val="24"/>
+          <w:szCs w:val="24"/>
+        </w:rPr>
+        <w:t xml:space="preserve"> e Sutherland (2013), </w:t>
+      </w:r>
+      <w:r>
+        <w:rPr>
+          <w:rFonts w:ascii="Arial" w:eastAsia="Arial" w:hAnsi="Arial" w:cs="Arial"/>
+          <w:color w:val="000000"/>
+          <w:sz w:val="24"/>
+          <w:szCs w:val="24"/>
+        </w:rPr>
+        <w:t>observou</w:t>
+      </w:r>
+      <w:r>
+        <w:rPr>
+          <w:rFonts w:ascii="Arial" w:eastAsia="Arial" w:hAnsi="Arial" w:cs="Arial"/>
+          <w:color w:val="000000"/>
+          <w:sz w:val="24"/>
+          <w:szCs w:val="24"/>
+        </w:rPr>
+        <w:t xml:space="preserve"> que o </w:t>
+      </w:r>
+      <w:r>
+        <w:rPr>
+          <w:rFonts w:ascii="Arial" w:eastAsia="Arial" w:hAnsi="Arial" w:cs="Arial"/>
+          <w:color w:val="000000"/>
+          <w:sz w:val="24"/>
+          <w:szCs w:val="24"/>
+        </w:rPr>
+        <w:t>SCRUM</w:t>
+      </w:r>
+      <w:r>
+        <w:rPr>
+          <w:rFonts w:ascii="Arial" w:eastAsia="Arial" w:hAnsi="Arial" w:cs="Arial"/>
+          <w:color w:val="000000"/>
+          <w:sz w:val="24"/>
+          <w:szCs w:val="24"/>
+        </w:rPr>
+        <w:t xml:space="preserve">, como uma metodologia ágil de desenvolvimento, </w:t>
+      </w:r>
+      <w:r>
+        <w:rPr>
+          <w:rFonts w:ascii="Arial" w:eastAsia="Arial" w:hAnsi="Arial" w:cs="Arial"/>
+          <w:color w:val="000000"/>
+          <w:sz w:val="24"/>
+          <w:szCs w:val="24"/>
+        </w:rPr>
+        <w:t>possui dentre</w:t>
+      </w:r>
+      <w:r>
+        <w:rPr>
+          <w:rFonts w:ascii="Arial" w:eastAsia="Arial" w:hAnsi="Arial" w:cs="Arial"/>
+          <w:color w:val="000000"/>
+          <w:sz w:val="24"/>
+          <w:szCs w:val="24"/>
+        </w:rPr>
+        <w:t xml:space="preserve"> seus objetivos estabelecer uma comunicação </w:t>
+      </w:r>
+      <w:r>
+        <w:rPr>
+          <w:rFonts w:ascii="Arial" w:eastAsia="Arial" w:hAnsi="Arial" w:cs="Arial"/>
+          <w:color w:val="000000"/>
+          <w:sz w:val="24"/>
+          <w:szCs w:val="24"/>
+        </w:rPr>
+        <w:t xml:space="preserve">mais ampla e assertiva </w:t>
+      </w:r>
+      <w:r>
+        <w:rPr>
+          <w:rFonts w:ascii="Arial" w:eastAsia="Arial" w:hAnsi="Arial" w:cs="Arial"/>
+          <w:color w:val="000000"/>
+          <w:sz w:val="24"/>
+          <w:szCs w:val="24"/>
+        </w:rPr>
+        <w:t xml:space="preserve">e </w:t>
+      </w:r>
+      <w:r>
+        <w:rPr>
+          <w:rFonts w:ascii="Arial" w:eastAsia="Arial" w:hAnsi="Arial" w:cs="Arial"/>
+          <w:color w:val="000000"/>
+          <w:sz w:val="24"/>
+          <w:szCs w:val="24"/>
+        </w:rPr>
+        <w:t xml:space="preserve">uma </w:t>
+      </w:r>
+      <w:r>
+        <w:rPr>
+          <w:rFonts w:ascii="Arial" w:eastAsia="Arial" w:hAnsi="Arial" w:cs="Arial"/>
+          <w:color w:val="000000"/>
+          <w:sz w:val="24"/>
+          <w:szCs w:val="24"/>
+        </w:rPr>
+        <w:t xml:space="preserve">interação </w:t>
+      </w:r>
+      <w:r>
+        <w:rPr>
+          <w:rFonts w:ascii="Arial" w:eastAsia="Arial" w:hAnsi="Arial" w:cs="Arial"/>
+          <w:color w:val="000000"/>
+          <w:sz w:val="24"/>
+          <w:szCs w:val="24"/>
+        </w:rPr>
+        <w:t xml:space="preserve">mais próxima </w:t>
+      </w:r>
+      <w:r>
+        <w:rPr>
+          <w:rFonts w:ascii="Arial" w:eastAsia="Arial" w:hAnsi="Arial" w:cs="Arial"/>
+          <w:color w:val="000000"/>
+          <w:sz w:val="24"/>
+          <w:szCs w:val="24"/>
+        </w:rPr>
+        <w:t xml:space="preserve">entre os membros </w:t>
+      </w:r>
+      <w:r>
+        <w:rPr>
+          <w:rFonts w:ascii="Arial" w:eastAsia="Arial" w:hAnsi="Arial" w:cs="Arial"/>
+          <w:color w:val="000000"/>
+          <w:sz w:val="24"/>
+          <w:szCs w:val="24"/>
+        </w:rPr>
+        <w:t>do time</w:t>
+      </w:r>
+      <w:r>
+        <w:rPr>
+          <w:rFonts w:ascii="Arial" w:eastAsia="Arial" w:hAnsi="Arial" w:cs="Arial"/>
+          <w:color w:val="000000"/>
+          <w:sz w:val="24"/>
+          <w:szCs w:val="24"/>
+        </w:rPr>
+        <w:t xml:space="preserve"> e o cliente, </w:t>
+      </w:r>
+      <w:r>
+        <w:rPr>
+          <w:rFonts w:ascii="Arial" w:eastAsia="Arial" w:hAnsi="Arial" w:cs="Arial"/>
+          <w:color w:val="000000"/>
+          <w:sz w:val="24"/>
+          <w:szCs w:val="24"/>
+        </w:rPr>
+        <w:t>procurando</w:t>
+      </w:r>
+      <w:r>
+        <w:rPr>
+          <w:rFonts w:ascii="Arial" w:eastAsia="Arial" w:hAnsi="Arial" w:cs="Arial"/>
+          <w:color w:val="000000"/>
+          <w:sz w:val="24"/>
+          <w:szCs w:val="24"/>
+        </w:rPr>
+        <w:t xml:space="preserve"> uma maior transparência </w:t>
+      </w:r>
+      <w:r>
+        <w:rPr>
+          <w:rFonts w:ascii="Arial" w:eastAsia="Arial" w:hAnsi="Arial" w:cs="Arial"/>
+          <w:color w:val="000000"/>
+          <w:sz w:val="24"/>
+          <w:szCs w:val="24"/>
+        </w:rPr>
+        <w:t>n</w:t>
+      </w:r>
+      <w:r>
+        <w:rPr>
+          <w:rFonts w:ascii="Arial" w:eastAsia="Arial" w:hAnsi="Arial" w:cs="Arial"/>
+          <w:color w:val="000000"/>
+          <w:sz w:val="24"/>
+          <w:szCs w:val="24"/>
+        </w:rPr>
+        <w:t xml:space="preserve">o processo de desenvolvimento e/ou </w:t>
+      </w:r>
+      <w:r>
+        <w:rPr>
+          <w:rFonts w:ascii="Arial" w:eastAsia="Arial" w:hAnsi="Arial" w:cs="Arial"/>
+          <w:color w:val="000000"/>
+          <w:sz w:val="24"/>
+          <w:szCs w:val="24"/>
+        </w:rPr>
+        <w:t>possibilitar que</w:t>
+      </w:r>
+      <w:r>
+        <w:rPr>
+          <w:rFonts w:ascii="Arial" w:eastAsia="Arial" w:hAnsi="Arial" w:cs="Arial"/>
+          <w:color w:val="000000"/>
+          <w:sz w:val="24"/>
+          <w:szCs w:val="24"/>
+        </w:rPr>
+        <w:t xml:space="preserve"> o processo de adaptação de novas alterações ou requisitos estabelecidos pelo cliente</w:t>
+      </w:r>
+      <w:r>
+        <w:rPr>
+          <w:rFonts w:ascii="Arial" w:eastAsia="Arial" w:hAnsi="Arial" w:cs="Arial"/>
+          <w:color w:val="000000"/>
+          <w:sz w:val="24"/>
+          <w:szCs w:val="24"/>
+        </w:rPr>
+        <w:t xml:space="preserve"> sejam mais facilmente acolhidas</w:t>
+      </w:r>
+      <w:r>
+        <w:rPr>
+          <w:rFonts w:ascii="Arial" w:eastAsia="Arial" w:hAnsi="Arial" w:cs="Arial"/>
+          <w:color w:val="000000"/>
+          <w:sz w:val="24"/>
+          <w:szCs w:val="24"/>
+        </w:rPr>
+        <w:t xml:space="preserve">. </w:t>
+      </w:r>
+      <w:r>
+        <w:rPr>
+          <w:rFonts w:ascii="Arial" w:eastAsia="Arial" w:hAnsi="Arial" w:cs="Arial"/>
+          <w:color w:val="000000"/>
+          <w:sz w:val="24"/>
+          <w:szCs w:val="24"/>
+        </w:rPr>
+        <w:t>Porém</w:t>
+      </w:r>
+      <w:r>
+        <w:rPr>
+          <w:rFonts w:ascii="Arial" w:eastAsia="Arial" w:hAnsi="Arial" w:cs="Arial"/>
+          <w:color w:val="000000"/>
+          <w:sz w:val="24"/>
+          <w:szCs w:val="24"/>
+        </w:rPr>
+        <w:t xml:space="preserve">, para que </w:t>
+      </w:r>
+      <w:r>
+        <w:rPr>
+          <w:rFonts w:ascii="Arial" w:eastAsia="Arial" w:hAnsi="Arial" w:cs="Arial"/>
+          <w:color w:val="000000"/>
+          <w:sz w:val="24"/>
+          <w:szCs w:val="24"/>
+        </w:rPr>
+        <w:t>esses objetivos sejam alcançados</w:t>
+      </w:r>
+      <w:r>
+        <w:rPr>
+          <w:rFonts w:ascii="Arial" w:eastAsia="Arial" w:hAnsi="Arial" w:cs="Arial"/>
+          <w:color w:val="000000"/>
+          <w:sz w:val="24"/>
+          <w:szCs w:val="24"/>
+        </w:rPr>
+        <w:t xml:space="preserve">, </w:t>
+      </w:r>
+      <w:r>
+        <w:rPr>
+          <w:rFonts w:ascii="Arial" w:eastAsia="Arial" w:hAnsi="Arial" w:cs="Arial"/>
+          <w:color w:val="000000"/>
+          <w:sz w:val="24"/>
+          <w:szCs w:val="24"/>
+        </w:rPr>
+        <w:t xml:space="preserve">é </w:t>
+      </w:r>
+      <w:r>
+        <w:rPr>
+          <w:rFonts w:ascii="Arial" w:eastAsia="Arial" w:hAnsi="Arial" w:cs="Arial"/>
+          <w:color w:val="000000"/>
+          <w:sz w:val="24"/>
+          <w:szCs w:val="24"/>
+        </w:rPr>
+        <w:t xml:space="preserve">necessário </w:t>
+      </w:r>
+      <w:r>
+        <w:rPr>
+          <w:rFonts w:ascii="Arial" w:eastAsia="Arial" w:hAnsi="Arial" w:cs="Arial"/>
+          <w:color w:val="000000"/>
+          <w:sz w:val="24"/>
+          <w:szCs w:val="24"/>
+        </w:rPr>
+        <w:t>executar</w:t>
+      </w:r>
+      <w:r>
+        <w:rPr>
+          <w:rFonts w:ascii="Arial" w:eastAsia="Arial" w:hAnsi="Arial" w:cs="Arial"/>
+          <w:color w:val="000000"/>
+          <w:sz w:val="24"/>
+          <w:szCs w:val="24"/>
+        </w:rPr>
+        <w:t xml:space="preserve"> alguns passos </w:t>
+      </w:r>
+      <w:r>
+        <w:rPr>
+          <w:rFonts w:ascii="Arial" w:eastAsia="Arial" w:hAnsi="Arial" w:cs="Arial"/>
+          <w:color w:val="000000"/>
+          <w:sz w:val="24"/>
+          <w:szCs w:val="24"/>
+        </w:rPr>
+        <w:t>descritos</w:t>
+      </w:r>
+      <w:r>
+        <w:rPr>
+          <w:rFonts w:ascii="Arial" w:eastAsia="Arial" w:hAnsi="Arial" w:cs="Arial"/>
+          <w:color w:val="000000"/>
+          <w:sz w:val="24"/>
+          <w:szCs w:val="24"/>
+        </w:rPr>
+        <w:t xml:space="preserve"> </w:t>
+      </w:r>
+      <w:r>
+        <w:rPr>
+          <w:rFonts w:ascii="Arial" w:eastAsia="Arial" w:hAnsi="Arial" w:cs="Arial"/>
+          <w:color w:val="000000"/>
+          <w:sz w:val="24"/>
+          <w:szCs w:val="24"/>
+        </w:rPr>
+        <w:t>na</w:t>
+      </w:r>
+      <w:r>
+        <w:rPr>
+          <w:rFonts w:ascii="Arial" w:eastAsia="Arial" w:hAnsi="Arial" w:cs="Arial"/>
+          <w:color w:val="000000"/>
+          <w:sz w:val="24"/>
+          <w:szCs w:val="24"/>
+        </w:rPr>
+        <w:t xml:space="preserve"> metodologia</w:t>
+      </w:r>
+      <w:r>
+        <w:rPr>
+          <w:rFonts w:ascii="Arial" w:eastAsia="Arial" w:hAnsi="Arial" w:cs="Arial"/>
+          <w:color w:val="000000"/>
+          <w:sz w:val="24"/>
+          <w:szCs w:val="24"/>
+        </w:rPr>
+        <w:t xml:space="preserve"> SCRUM</w:t>
+      </w:r>
+      <w:r>
+        <w:rPr>
+          <w:rFonts w:ascii="Arial" w:eastAsia="Arial" w:hAnsi="Arial" w:cs="Arial"/>
+          <w:color w:val="000000"/>
+          <w:sz w:val="24"/>
+          <w:szCs w:val="24"/>
+        </w:rPr>
+        <w:t xml:space="preserve"> que serão mencionados a seguir.</w:t>
+      </w:r>
+    </w:p>
+    <w:p>
+      <w:pPr>
+        <w:pBdr>
+          <w:top w:val="nil"/>
+          <w:left w:val="nil"/>
+          <w:bottom w:val="nil"/>
+          <w:right w:val="nil"/>
+          <w:between w:val="nil"/>
+        </w:pBdr>
+        <w:spacing w:before="0" w:after="240" w:line="360" w:lineRule="auto"/>
+        <w:rPr>
+          <w:rFonts w:ascii="Arial" w:eastAsia="Arial" w:hAnsi="Arial" w:cs="Arial"/>
+          <w:b/>
+          <w:smallCaps/>
+          <w:color w:val="000000"/>
+          <w:sz w:val="24"/>
+          <w:szCs w:val="24"/>
+        </w:rPr>
+      </w:pPr>
+    </w:p>
+    <w:p>
+      <w:pPr>
+        <w:pStyle w:val="Ttulo1"/>
+        <w:spacing w:line="480" w:lineRule="auto"/>
+        <w:rPr>
+          <w:b w:val="0"/>
+          <w:caps/>
+        </w:rPr>
+      </w:pPr>
+      <w:r>
+        <w:rPr>
+          <w:b w:val="0"/>
+        </w:rPr>
+        <w:t>2.1</w:t>
+      </w:r>
+      <w:r>
+        <w:rPr>
+          <w:b w:val="0"/>
+        </w:rPr>
+        <w:t xml:space="preserve"> </w:t>
+      </w:r>
+      <w:r>
+        <w:rPr>
+          <w:b w:val="0"/>
+          <w:caps/>
+        </w:rPr>
+        <w:t xml:space="preserve">OS PAPEIS DA </w:t>
+      </w:r>
+      <w:r>
+        <w:rPr>
+          <w:b w:val="0"/>
+          <w:caps/>
+        </w:rPr>
+        <w:t>metodologia</w:t>
+      </w:r>
+      <w:r>
+        <w:rPr>
+          <w:b w:val="0"/>
+          <w:caps/>
+        </w:rPr>
+        <w:t xml:space="preserve"> SCRUM</w:t>
+      </w:r>
+    </w:p>
+    <w:p>
+      <w:pPr>
+        <w:spacing w:line="360" w:lineRule="auto"/>
+        <w:ind w:firstLine="720"/>
+        <w:jc w:val="both"/>
+      </w:pPr>
+      <w:r>
+        <w:rPr>
+          <w:rFonts w:ascii="Arial" w:eastAsia="Arial" w:hAnsi="Arial" w:cs="Arial"/>
+          <w:color w:val="000000"/>
+          <w:sz w:val="24"/>
+          <w:szCs w:val="24"/>
+        </w:rPr>
+        <w:t xml:space="preserve">Segundo </w:t>
+      </w:r>
+      <w:proofErr w:type="spellStart"/>
+      <w:r>
+        <w:rPr>
+          <w:rFonts w:ascii="Arial" w:eastAsia="Arial" w:hAnsi="Arial" w:cs="Arial"/>
+          <w:color w:val="000000"/>
+          <w:sz w:val="24"/>
+          <w:szCs w:val="24"/>
+        </w:rPr>
+        <w:t>Schwaber</w:t>
+      </w:r>
+      <w:proofErr w:type="spellEnd"/>
+      <w:r>
+        <w:rPr>
+          <w:rFonts w:ascii="Arial" w:eastAsia="Arial" w:hAnsi="Arial" w:cs="Arial"/>
+          <w:color w:val="000000"/>
+          <w:sz w:val="24"/>
+          <w:szCs w:val="24"/>
+        </w:rPr>
+        <w:t xml:space="preserve"> e Sutherland (2013), </w:t>
+      </w:r>
+      <w:r>
+        <w:rPr>
+          <w:rFonts w:ascii="Arial" w:eastAsia="Arial" w:hAnsi="Arial" w:cs="Arial"/>
+          <w:color w:val="000000"/>
+          <w:sz w:val="24"/>
+          <w:szCs w:val="24"/>
+        </w:rPr>
+        <w:t xml:space="preserve">uma das primeiras </w:t>
+      </w:r>
+      <w:r>
+        <w:rPr>
+          <w:rFonts w:ascii="Arial" w:eastAsia="Arial" w:hAnsi="Arial" w:cs="Arial"/>
+          <w:color w:val="000000"/>
+          <w:sz w:val="24"/>
+          <w:szCs w:val="24"/>
+        </w:rPr>
+        <w:t xml:space="preserve">decisões a serem </w:t>
+      </w:r>
+      <w:r>
+        <w:rPr>
+          <w:rFonts w:ascii="Arial" w:eastAsia="Arial" w:hAnsi="Arial" w:cs="Arial"/>
+          <w:color w:val="000000"/>
+          <w:sz w:val="24"/>
+          <w:szCs w:val="24"/>
+        </w:rPr>
+        <w:t>realizadas</w:t>
+      </w:r>
+      <w:r>
+        <w:rPr>
+          <w:rFonts w:ascii="Arial" w:eastAsia="Arial" w:hAnsi="Arial" w:cs="Arial"/>
+          <w:color w:val="000000"/>
+          <w:sz w:val="24"/>
+          <w:szCs w:val="24"/>
+        </w:rPr>
+        <w:t xml:space="preserve"> </w:t>
+      </w:r>
+      <w:r>
+        <w:rPr>
+          <w:rFonts w:ascii="Arial" w:eastAsia="Arial" w:hAnsi="Arial" w:cs="Arial"/>
+          <w:color w:val="000000"/>
+          <w:sz w:val="24"/>
+          <w:szCs w:val="24"/>
+        </w:rPr>
+        <w:t>ao iniciar</w:t>
+      </w:r>
+      <w:r>
+        <w:rPr>
+          <w:rFonts w:ascii="Arial" w:eastAsia="Arial" w:hAnsi="Arial" w:cs="Arial"/>
+          <w:color w:val="000000"/>
+          <w:sz w:val="24"/>
+          <w:szCs w:val="24"/>
+        </w:rPr>
+        <w:t xml:space="preserve"> </w:t>
+      </w:r>
+      <w:r>
+        <w:rPr>
+          <w:rFonts w:ascii="Arial" w:eastAsia="Arial" w:hAnsi="Arial" w:cs="Arial"/>
+          <w:color w:val="000000"/>
+          <w:sz w:val="24"/>
+          <w:szCs w:val="24"/>
+        </w:rPr>
+        <w:t>a implementação</w:t>
+      </w:r>
+      <w:r>
+        <w:rPr>
+          <w:rFonts w:ascii="Arial" w:eastAsia="Arial" w:hAnsi="Arial" w:cs="Arial"/>
+          <w:color w:val="000000"/>
+          <w:sz w:val="24"/>
+          <w:szCs w:val="24"/>
+        </w:rPr>
+        <w:t xml:space="preserve"> </w:t>
+      </w:r>
+      <w:r>
+        <w:rPr>
+          <w:rFonts w:ascii="Arial" w:eastAsia="Arial" w:hAnsi="Arial" w:cs="Arial"/>
+          <w:color w:val="000000"/>
+          <w:sz w:val="24"/>
+          <w:szCs w:val="24"/>
+        </w:rPr>
+        <w:t>da metodologia</w:t>
+      </w:r>
+      <w:r>
+        <w:rPr>
+          <w:rFonts w:ascii="Arial" w:eastAsia="Arial" w:hAnsi="Arial" w:cs="Arial"/>
+          <w:color w:val="000000"/>
+          <w:sz w:val="24"/>
+          <w:szCs w:val="24"/>
+        </w:rPr>
+        <w:t xml:space="preserve"> </w:t>
+      </w:r>
+      <w:r>
+        <w:rPr>
+          <w:rFonts w:ascii="Arial" w:eastAsia="Arial" w:hAnsi="Arial" w:cs="Arial"/>
+          <w:color w:val="000000"/>
+          <w:sz w:val="24"/>
+          <w:szCs w:val="24"/>
+        </w:rPr>
+        <w:t>SCRUM</w:t>
+      </w:r>
+      <w:r>
+        <w:rPr>
+          <w:rFonts w:ascii="Arial" w:eastAsia="Arial" w:hAnsi="Arial" w:cs="Arial"/>
+          <w:color w:val="000000"/>
+          <w:sz w:val="24"/>
+          <w:szCs w:val="24"/>
+        </w:rPr>
+        <w:t xml:space="preserve"> em um projeto, é </w:t>
+      </w:r>
+      <w:r>
+        <w:rPr>
+          <w:rFonts w:ascii="Arial" w:eastAsia="Arial" w:hAnsi="Arial" w:cs="Arial"/>
+          <w:color w:val="000000"/>
+          <w:sz w:val="24"/>
+          <w:szCs w:val="24"/>
+        </w:rPr>
+        <w:t>estipular</w:t>
+      </w:r>
+      <w:r>
+        <w:rPr>
+          <w:rFonts w:ascii="Arial" w:eastAsia="Arial" w:hAnsi="Arial" w:cs="Arial"/>
+          <w:color w:val="000000"/>
+          <w:sz w:val="24"/>
+          <w:szCs w:val="24"/>
+        </w:rPr>
+        <w:t xml:space="preserve"> </w:t>
+      </w:r>
+      <w:r>
+        <w:rPr>
+          <w:rFonts w:ascii="Arial" w:eastAsia="Arial" w:hAnsi="Arial" w:cs="Arial"/>
+          <w:color w:val="000000"/>
+          <w:sz w:val="24"/>
+          <w:szCs w:val="24"/>
+        </w:rPr>
+        <w:t>quem se responsabilizará pela execução dos seguintes papeis</w:t>
+      </w:r>
+      <w:r>
+        <w:rPr>
+          <w:rFonts w:ascii="Arial" w:eastAsia="Arial" w:hAnsi="Arial" w:cs="Arial"/>
+          <w:color w:val="000000"/>
+          <w:sz w:val="24"/>
+          <w:szCs w:val="24"/>
+        </w:rPr>
+        <w:t xml:space="preserve"> </w:t>
+      </w:r>
+      <w:r>
+        <w:rPr>
+          <w:rFonts w:ascii="Arial" w:eastAsia="Arial" w:hAnsi="Arial" w:cs="Arial"/>
+          <w:color w:val="000000"/>
+          <w:sz w:val="24"/>
+          <w:szCs w:val="24"/>
+        </w:rPr>
+        <w:t>que são necessários para essa metodologia</w:t>
+      </w:r>
+      <w:r>
+        <w:rPr>
+          <w:rFonts w:ascii="Arial" w:eastAsia="Arial" w:hAnsi="Arial" w:cs="Arial"/>
+          <w:color w:val="000000"/>
+          <w:sz w:val="24"/>
+          <w:szCs w:val="24"/>
+        </w:rPr>
+        <w:t xml:space="preserve">. </w:t>
+      </w:r>
+      <w:r>
+        <w:rPr>
+          <w:rFonts w:ascii="Arial" w:eastAsia="Arial" w:hAnsi="Arial" w:cs="Arial"/>
+          <w:color w:val="000000"/>
+          <w:sz w:val="24"/>
+          <w:szCs w:val="24"/>
+        </w:rPr>
+        <w:t>Esses</w:t>
+      </w:r>
+      <w:r>
+        <w:rPr>
+          <w:rFonts w:ascii="Arial" w:eastAsia="Arial" w:hAnsi="Arial" w:cs="Arial"/>
+          <w:color w:val="000000"/>
+          <w:sz w:val="24"/>
+          <w:szCs w:val="24"/>
+        </w:rPr>
+        <w:t xml:space="preserve"> papéis</w:t>
+      </w:r>
+      <w:r>
+        <w:rPr>
+          <w:rFonts w:ascii="Arial" w:eastAsia="Arial" w:hAnsi="Arial" w:cs="Arial"/>
+          <w:color w:val="000000"/>
+          <w:sz w:val="24"/>
+          <w:szCs w:val="24"/>
+        </w:rPr>
+        <w:t xml:space="preserve"> são</w:t>
+      </w:r>
+      <w:r>
+        <w:rPr>
+          <w:rFonts w:ascii="Arial" w:eastAsia="Arial" w:hAnsi="Arial" w:cs="Arial"/>
+          <w:color w:val="000000"/>
+          <w:sz w:val="24"/>
+          <w:szCs w:val="24"/>
+        </w:rPr>
+        <w:t xml:space="preserve">: </w:t>
+      </w:r>
+      <w:proofErr w:type="spellStart"/>
+      <w:r>
+        <w:rPr>
+          <w:rFonts w:ascii="Arial" w:eastAsia="Arial" w:hAnsi="Arial" w:cs="Arial"/>
+          <w:i/>
+          <w:color w:val="000000"/>
+          <w:sz w:val="24"/>
+          <w:szCs w:val="24"/>
+        </w:rPr>
+        <w:t>Product</w:t>
+      </w:r>
+      <w:proofErr w:type="spellEnd"/>
+      <w:r>
+        <w:rPr>
+          <w:rFonts w:ascii="Arial" w:eastAsia="Arial" w:hAnsi="Arial" w:cs="Arial"/>
+          <w:i/>
+          <w:color w:val="000000"/>
+          <w:sz w:val="24"/>
+          <w:szCs w:val="24"/>
+        </w:rPr>
+        <w:t xml:space="preserve"> </w:t>
+      </w:r>
+      <w:proofErr w:type="spellStart"/>
+      <w:r>
+        <w:rPr>
+          <w:rFonts w:ascii="Arial" w:eastAsia="Arial" w:hAnsi="Arial" w:cs="Arial"/>
+          <w:i/>
+          <w:color w:val="000000"/>
+          <w:sz w:val="24"/>
+          <w:szCs w:val="24"/>
+        </w:rPr>
+        <w:t>Owner</w:t>
+      </w:r>
+      <w:proofErr w:type="spellEnd"/>
+      <w:r>
+        <w:rPr>
+          <w:rFonts w:ascii="Arial" w:eastAsia="Arial" w:hAnsi="Arial" w:cs="Arial"/>
+          <w:i/>
+          <w:color w:val="000000"/>
+          <w:sz w:val="24"/>
+          <w:szCs w:val="24"/>
+        </w:rPr>
+        <w:t>, Scrum Team</w:t>
+      </w:r>
+      <w:r>
+        <w:rPr>
+          <w:rFonts w:ascii="Arial" w:eastAsia="Arial" w:hAnsi="Arial" w:cs="Arial"/>
+          <w:color w:val="000000"/>
+          <w:sz w:val="24"/>
+          <w:szCs w:val="24"/>
+        </w:rPr>
+        <w:t xml:space="preserve"> e </w:t>
+      </w:r>
+      <w:r>
+        <w:rPr>
+          <w:rFonts w:ascii="Arial" w:eastAsia="Arial" w:hAnsi="Arial" w:cs="Arial"/>
+          <w:i/>
+          <w:color w:val="000000"/>
+          <w:sz w:val="24"/>
+          <w:szCs w:val="24"/>
+        </w:rPr>
+        <w:t>Scrum Master.</w:t>
+      </w:r>
+    </w:p>
+    <w:p>
+      <w:pPr>
+        <w:pBdr>
+          <w:top w:val="nil"/>
+          <w:left w:val="nil"/>
+          <w:bottom w:val="nil"/>
+          <w:right w:val="nil"/>
+          <w:between w:val="nil"/>
+        </w:pBdr>
+        <w:spacing w:before="0" w:after="240" w:line="360" w:lineRule="auto"/>
+        <w:rPr>
+          <w:rFonts w:ascii="Arial" w:eastAsia="Arial" w:hAnsi="Arial" w:cs="Arial"/>
+          <w:b/>
+          <w:smallCaps/>
+          <w:color w:val="000000"/>
+          <w:sz w:val="24"/>
+          <w:szCs w:val="24"/>
+        </w:rPr>
+      </w:pPr>
+    </w:p>
+    <w:p>
+      <w:pPr>
+        <w:pBdr>
+          <w:top w:val="nil"/>
+          <w:left w:val="nil"/>
+          <w:bottom w:val="nil"/>
+          <w:right w:val="nil"/>
+          <w:between w:val="nil"/>
+        </w:pBdr>
+        <w:spacing w:before="0" w:after="240" w:line="360" w:lineRule="auto"/>
+        <w:rPr>
+          <w:rFonts w:ascii="Arial" w:eastAsia="Arial" w:hAnsi="Arial" w:cs="Arial"/>
+          <w:b/>
+          <w:smallCaps/>
+          <w:color w:val="000000"/>
+          <w:sz w:val="24"/>
+          <w:szCs w:val="24"/>
+        </w:rPr>
+      </w:pPr>
+    </w:p>
+    <w:p>
+      <w:pPr>
+        <w:pBdr>
+          <w:top w:val="nil"/>
+          <w:left w:val="nil"/>
+          <w:bottom w:val="nil"/>
+          <w:right w:val="nil"/>
+          <w:between w:val="nil"/>
+        </w:pBdr>
+        <w:spacing w:before="0" w:after="240" w:line="360" w:lineRule="auto"/>
+        <w:rPr>
+          <w:rFonts w:ascii="Arial" w:eastAsia="Arial" w:hAnsi="Arial" w:cs="Arial"/>
+          <w:b/>
+          <w:smallCaps/>
+          <w:color w:val="000000"/>
+          <w:sz w:val="24"/>
+          <w:szCs w:val="24"/>
+        </w:rPr>
+      </w:pPr>
+    </w:p>
+    <w:p>
+      <w:pPr>
+        <w:pBdr>
+          <w:top w:val="nil"/>
+          <w:left w:val="nil"/>
+          <w:bottom w:val="nil"/>
+          <w:right w:val="nil"/>
+          <w:between w:val="nil"/>
+        </w:pBdr>
+        <w:spacing w:before="0" w:after="240" w:line="360" w:lineRule="auto"/>
+        <w:rPr>
+          <w:rFonts w:ascii="Arial" w:eastAsia="Arial" w:hAnsi="Arial" w:cs="Arial"/>
+          <w:b/>
+          <w:smallCaps/>
+          <w:color w:val="000000"/>
+          <w:sz w:val="24"/>
+          <w:szCs w:val="24"/>
+        </w:rPr>
+      </w:pPr>
+    </w:p>
+    <w:p>
+      <w:pPr>
+        <w:pBdr>
+          <w:top w:val="nil"/>
+          <w:left w:val="nil"/>
+          <w:bottom w:val="nil"/>
+          <w:right w:val="nil"/>
+          <w:between w:val="nil"/>
+        </w:pBdr>
+        <w:spacing w:before="0" w:after="240" w:line="360" w:lineRule="auto"/>
+        <w:rPr>
+          <w:rFonts w:ascii="Arial" w:eastAsia="Arial" w:hAnsi="Arial" w:cs="Arial"/>
+          <w:b/>
+          <w:smallCaps/>
+          <w:color w:val="000000"/>
+          <w:sz w:val="24"/>
+          <w:szCs w:val="24"/>
+        </w:rPr>
+      </w:pPr>
+    </w:p>
+    <w:p>
+      <w:pPr>
+        <w:pBdr>
+          <w:top w:val="nil"/>
+          <w:left w:val="nil"/>
+          <w:bottom w:val="nil"/>
+          <w:right w:val="nil"/>
+          <w:between w:val="nil"/>
+        </w:pBdr>
+        <w:spacing w:before="0" w:after="240" w:line="360" w:lineRule="auto"/>
+        <w:rPr>
+          <w:rFonts w:ascii="Arial" w:eastAsia="Arial" w:hAnsi="Arial" w:cs="Arial"/>
+          <w:b/>
+          <w:smallCaps/>
+          <w:color w:val="000000"/>
+          <w:sz w:val="24"/>
+          <w:szCs w:val="24"/>
+        </w:rPr>
+      </w:pPr>
+    </w:p>
+    <w:p>
+      <w:pPr>
+        <w:pBdr>
+          <w:top w:val="nil"/>
+          <w:left w:val="nil"/>
+          <w:bottom w:val="nil"/>
+          <w:right w:val="nil"/>
+          <w:between w:val="nil"/>
+        </w:pBdr>
+        <w:spacing w:before="0" w:after="240" w:line="360" w:lineRule="auto"/>
+        <w:rPr>
+          <w:rFonts w:ascii="Arial" w:eastAsia="Arial" w:hAnsi="Arial" w:cs="Arial"/>
+          <w:b/>
+          <w:smallCaps/>
+          <w:color w:val="000000"/>
+          <w:sz w:val="24"/>
+          <w:szCs w:val="24"/>
+        </w:rPr>
+      </w:pPr>
+      <w:bookmarkStart w:id="15" w:name="_GoBack"/>
+      <w:bookmarkEnd w:id="15"/>
     </w:p>
     <w:p>
       <w:pPr>

</xml_diff>

<commit_message>
O MODELO CÍCLICO ITERATIVO DO SCRUM
</commit_message>
<xml_diff>
--- a/JOSSAN_SOBRINHO_PETRENKO_TRABALHO_DE_CONCLUSÃO_DE_CURSO_2-SISTEMAS_DE_INFORMAÇÃO.docx
+++ b/JOSSAN_SOBRINHO_PETRENKO_TRABALHO_DE_CONCLUSÃO_DE_CURSO_2-SISTEMAS_DE_INFORMAÇÃO.docx
@@ -3007,29 +3007,7 @@
           <w:szCs w:val="24"/>
           <w:lang w:val="en-GB"/>
         </w:rPr>
-        <w:t xml:space="preserve">With companies demanding more agile, efficient and guaranteeing a quality delivery that meets the real needs of their customers in a timely manner, when managing their team (s), this work aims to make explicit what is and how the SCRUM agile development methodology, in this way it is presenting its main characteristics, functions, values, the </w:t>
-      </w:r>
-      <w:proofErr w:type="spellStart"/>
-      <w:r>
-        <w:rPr>
-          <w:rFonts w:ascii="Arial" w:eastAsia="Arial" w:hAnsi="Arial" w:cs="Arial"/>
-          <w:color w:val="000000"/>
-          <w:sz w:val="24"/>
-          <w:szCs w:val="24"/>
-          <w:lang w:val="en-GB"/>
-        </w:rPr>
-        <w:t>artifacts</w:t>
-      </w:r>
-      <w:proofErr w:type="spellEnd"/>
-      <w:r>
-        <w:rPr>
-          <w:rFonts w:ascii="Arial" w:eastAsia="Arial" w:hAnsi="Arial" w:cs="Arial"/>
-          <w:color w:val="000000"/>
-          <w:sz w:val="24"/>
-          <w:szCs w:val="24"/>
-          <w:lang w:val="en-GB"/>
-        </w:rPr>
-        <w:t xml:space="preserve"> it uses and generates, its events during each iteration cycle, the roles that are necessary in the use of this methodology, and how it happens its implementation and operation. For that, research was carried out on books and articles of an academic and educational nature focused on the subject in question and how an agile methodology should be structured to be considered as such and present the main advantages and disadvantages of its application within of a corporate environment. In this way generating a concise understanding of the agile methodology for SCRUM software project management and planning.</w:t>
+        <w:t>With companies demanding more agile, efficient and guaranteeing a quality delivery that meets the real needs of their customers in a timely manner, when managing their team (s), this work aims to make explicit what is and how the SCRUM agile development methodology, in this way it is presenting its main characteristics, functions, values, the artifacts it uses and generates, its events during each iteration cycle, the roles that are necessary in the use of this methodology, and how it happens its implementation and operation. For that, research was carried out on books and articles of an academic and educational nature focused on the subject in question and how an agile methodology should be structured to be considered as such and present the main advantages and disadvantages of its application within of a corporate environment. In this way generating a concise understanding of the agile methodology for SCRUM software project management and planning.</w:t>
       </w:r>
     </w:p>
     <w:p>
@@ -3304,13 +3282,8 @@
       <w:r>
         <w:t xml:space="preserve"> – </w:t>
       </w:r>
-      <w:proofErr w:type="spellStart"/>
-      <w:r>
-        <w:t>Burndown</w:t>
-      </w:r>
-      <w:proofErr w:type="spellEnd"/>
-      <w:r>
-        <w:t xml:space="preserve"> Chart</w:t>
+      <w:r>
+        <w:t>Burndown Chart</w:t>
       </w:r>
       <w:r>
         <w:tab/>
@@ -4633,6 +4606,7 @@
           <w:szCs w:val="24"/>
         </w:rPr>
       </w:pPr>
+      <w:proofErr w:type="spellStart"/>
       <w:r>
         <w:rPr>
           <w:rFonts w:ascii="Arial" w:hAnsi="Arial" w:cs="Arial"/>
@@ -4642,6 +4616,7 @@
         </w:rPr>
         <w:t>PoC</w:t>
       </w:r>
+      <w:proofErr w:type="spellEnd"/>
       <w:r>
         <w:rPr>
           <w:rFonts w:ascii="Arial" w:hAnsi="Arial" w:cs="Arial"/>
@@ -6148,7 +6123,7 @@
           <w:r>
             <w:fldChar w:fldCharType="separate"/>
           </w:r>
-          <w:hyperlink w:anchor="_Toc526102857" w:history="1">
+          <w:hyperlink w:anchor="_Toc526190680" w:history="1">
             <w:r>
               <w:rPr>
                 <w:rStyle w:val="Hyperlink"/>
@@ -6171,7 +6146,7 @@
               <w:rPr>
                 <w:webHidden/>
               </w:rPr>
-              <w:instrText xml:space="preserve"> PAGEREF _Toc526102857 \h </w:instrText>
+              <w:instrText xml:space="preserve"> PAGEREF _Toc526190680 \h </w:instrText>
             </w:r>
             <w:r>
               <w:rPr>
@@ -6188,7 +6163,7 @@
               <w:rPr>
                 <w:webHidden/>
               </w:rPr>
-              <w:t>12</w:t>
+              <w:t>13</w:t>
             </w:r>
             <w:r>
               <w:rPr>
@@ -6207,7 +6182,7 @@
               <w:szCs w:val="22"/>
             </w:rPr>
           </w:pPr>
-          <w:hyperlink w:anchor="_Toc526102858" w:history="1">
+          <w:hyperlink w:anchor="_Toc526190681" w:history="1">
             <w:r>
               <w:rPr>
                 <w:rStyle w:val="Hyperlink"/>
@@ -6230,7 +6205,7 @@
               <w:rPr>
                 <w:webHidden/>
               </w:rPr>
-              <w:instrText xml:space="preserve"> PAGEREF _Toc526102858 \h </w:instrText>
+              <w:instrText xml:space="preserve"> PAGEREF _Toc526190681 \h </w:instrText>
             </w:r>
             <w:r>
               <w:rPr>
@@ -6247,7 +6222,7 @@
               <w:rPr>
                 <w:webHidden/>
               </w:rPr>
-              <w:t>15</w:t>
+              <w:t>16</w:t>
             </w:r>
             <w:r>
               <w:rPr>
@@ -6266,7 +6241,7 @@
               <w:szCs w:val="22"/>
             </w:rPr>
           </w:pPr>
-          <w:hyperlink w:anchor="_Toc526102859" w:history="1">
+          <w:hyperlink w:anchor="_Toc526190682" w:history="1">
             <w:r>
               <w:rPr>
                 <w:rStyle w:val="Hyperlink"/>
@@ -6303,7 +6278,7 @@
               <w:rPr>
                 <w:webHidden/>
               </w:rPr>
-              <w:instrText xml:space="preserve"> PAGEREF _Toc526102859 \h </w:instrText>
+              <w:instrText xml:space="preserve"> PAGEREF _Toc526190682 \h </w:instrText>
             </w:r>
             <w:r>
               <w:rPr>
@@ -6320,7 +6295,7 @@
               <w:rPr>
                 <w:webHidden/>
               </w:rPr>
-              <w:t>16</w:t>
+              <w:t>17</w:t>
             </w:r>
             <w:r>
               <w:rPr>
@@ -6342,7 +6317,7 @@
               <w:szCs w:val="22"/>
             </w:rPr>
           </w:pPr>
-          <w:hyperlink w:anchor="_Toc526102860" w:history="1">
+          <w:hyperlink w:anchor="_Toc526190683" w:history="1">
             <w:r>
               <w:rPr>
                 <w:rStyle w:val="Hyperlink"/>
@@ -6381,184 +6356,7 @@
               <w:rPr>
                 <w:webHidden/>
               </w:rPr>
-              <w:instrText xml:space="preserve"> PAGEREF _Toc526102860 \h </w:instrText>
-            </w:r>
-            <w:r>
-              <w:rPr>
-                <w:webHidden/>
-              </w:rPr>
-            </w:r>
-            <w:r>
-              <w:rPr>
-                <w:webHidden/>
-              </w:rPr>
-              <w:fldChar w:fldCharType="separate"/>
-            </w:r>
-            <w:r>
-              <w:rPr>
-                <w:webHidden/>
-              </w:rPr>
-              <w:t>18</w:t>
-            </w:r>
-            <w:r>
-              <w:rPr>
-                <w:webHidden/>
-              </w:rPr>
-              <w:fldChar w:fldCharType="end"/>
-            </w:r>
-          </w:hyperlink>
-        </w:p>
-        <w:p>
-          <w:pPr>
-            <w:pStyle w:val="Sumrio1"/>
-            <w:rPr>
-              <w:rFonts w:asciiTheme="minorHAnsi" w:eastAsiaTheme="minorEastAsia" w:hAnsiTheme="minorHAnsi" w:cstheme="minorBidi"/>
-              <w:sz w:val="22"/>
-              <w:szCs w:val="22"/>
-            </w:rPr>
-          </w:pPr>
-          <w:hyperlink w:anchor="_Toc526102861" w:history="1">
-            <w:r>
-              <w:rPr>
-                <w:rStyle w:val="Hyperlink"/>
-              </w:rPr>
-              <w:t>2.2.1 Pilar transparência</w:t>
-            </w:r>
-            <w:r>
-              <w:rPr>
-                <w:webHidden/>
-              </w:rPr>
-              <w:tab/>
-            </w:r>
-            <w:r>
-              <w:rPr>
-                <w:webHidden/>
-              </w:rPr>
-              <w:fldChar w:fldCharType="begin"/>
-            </w:r>
-            <w:r>
-              <w:rPr>
-                <w:webHidden/>
-              </w:rPr>
-              <w:instrText xml:space="preserve"> PAGEREF _Toc526102861 \h </w:instrText>
-            </w:r>
-            <w:r>
-              <w:rPr>
-                <w:webHidden/>
-              </w:rPr>
-            </w:r>
-            <w:r>
-              <w:rPr>
-                <w:webHidden/>
-              </w:rPr>
-              <w:fldChar w:fldCharType="separate"/>
-            </w:r>
-            <w:r>
-              <w:rPr>
-                <w:webHidden/>
-              </w:rPr>
-              <w:t>18</w:t>
-            </w:r>
-            <w:r>
-              <w:rPr>
-                <w:webHidden/>
-              </w:rPr>
-              <w:fldChar w:fldCharType="end"/>
-            </w:r>
-          </w:hyperlink>
-        </w:p>
-        <w:p>
-          <w:pPr>
-            <w:pStyle w:val="Sumrio1"/>
-            <w:rPr>
-              <w:rFonts w:asciiTheme="minorHAnsi" w:eastAsiaTheme="minorEastAsia" w:hAnsiTheme="minorHAnsi" w:cstheme="minorBidi"/>
-              <w:sz w:val="22"/>
-              <w:szCs w:val="22"/>
-            </w:rPr>
-          </w:pPr>
-          <w:hyperlink w:anchor="_Toc526102862" w:history="1">
-            <w:r>
-              <w:rPr>
-                <w:rStyle w:val="Hyperlink"/>
-              </w:rPr>
-              <w:t>2.2.2 Pilar inspeção</w:t>
-            </w:r>
-            <w:r>
-              <w:rPr>
-                <w:webHidden/>
-              </w:rPr>
-              <w:tab/>
-            </w:r>
-            <w:r>
-              <w:rPr>
-                <w:webHidden/>
-              </w:rPr>
-              <w:fldChar w:fldCharType="begin"/>
-            </w:r>
-            <w:r>
-              <w:rPr>
-                <w:webHidden/>
-              </w:rPr>
-              <w:instrText xml:space="preserve"> PAGEREF _Toc526102862 \h </w:instrText>
-            </w:r>
-            <w:r>
-              <w:rPr>
-                <w:webHidden/>
-              </w:rPr>
-            </w:r>
-            <w:r>
-              <w:rPr>
-                <w:webHidden/>
-              </w:rPr>
-              <w:fldChar w:fldCharType="separate"/>
-            </w:r>
-            <w:r>
-              <w:rPr>
-                <w:webHidden/>
-              </w:rPr>
-              <w:t>18</w:t>
-            </w:r>
-            <w:r>
-              <w:rPr>
-                <w:webHidden/>
-              </w:rPr>
-              <w:fldChar w:fldCharType="end"/>
-            </w:r>
-          </w:hyperlink>
-        </w:p>
-        <w:p>
-          <w:pPr>
-            <w:pStyle w:val="Sumrio1"/>
-            <w:rPr>
-              <w:rFonts w:asciiTheme="minorHAnsi" w:eastAsiaTheme="minorEastAsia" w:hAnsiTheme="minorHAnsi" w:cstheme="minorBidi"/>
-              <w:sz w:val="22"/>
-              <w:szCs w:val="22"/>
-            </w:rPr>
-          </w:pPr>
-          <w:hyperlink w:anchor="_Toc526102863" w:history="1">
-            <w:r>
-              <w:rPr>
-                <w:rStyle w:val="Hyperlink"/>
-              </w:rPr>
-              <w:t>2.3 ARTEFATOS</w:t>
-            </w:r>
-            <w:r>
-              <w:rPr>
-                <w:webHidden/>
-              </w:rPr>
-              <w:tab/>
-            </w:r>
-            <w:r>
-              <w:rPr>
-                <w:webHidden/>
-              </w:rPr>
-              <w:fldChar w:fldCharType="begin"/>
-            </w:r>
-            <w:r>
-              <w:rPr>
-                <w:webHidden/>
-              </w:rPr>
-              <w:instrText xml:space="preserve"> PAGEREF _Toc526102863 \h </w:instrText>
+              <w:instrText xml:space="preserve"> PAGEREF _Toc526190683 \h </w:instrText>
             </w:r>
             <w:r>
               <w:rPr>
@@ -6594,19 +6392,12 @@
               <w:szCs w:val="22"/>
             </w:rPr>
           </w:pPr>
-          <w:hyperlink w:anchor="_Toc526102864" w:history="1">
+          <w:hyperlink w:anchor="_Toc526190684" w:history="1">
             <w:r>
               <w:rPr>
                 <w:rStyle w:val="Hyperlink"/>
               </w:rPr>
-              <w:t xml:space="preserve">2.3.1 O </w:t>
-            </w:r>
-            <w:r>
-              <w:rPr>
-                <w:rStyle w:val="Hyperlink"/>
-                <w:i/>
-              </w:rPr>
-              <w:t>product backlog</w:t>
+              <w:t>2.2.1 Pilar transparência</w:t>
             </w:r>
             <w:r>
               <w:rPr>
@@ -6624,7 +6415,7 @@
               <w:rPr>
                 <w:webHidden/>
               </w:rPr>
-              <w:instrText xml:space="preserve"> PAGEREF _Toc526102864 \h </w:instrText>
+              <w:instrText xml:space="preserve"> PAGEREF _Toc526190684 \h </w:instrText>
             </w:r>
             <w:r>
               <w:rPr>
@@ -6660,19 +6451,12 @@
               <w:szCs w:val="22"/>
             </w:rPr>
           </w:pPr>
-          <w:hyperlink w:anchor="_Toc526102865" w:history="1">
+          <w:hyperlink w:anchor="_Toc526190685" w:history="1">
             <w:r>
               <w:rPr>
                 <w:rStyle w:val="Hyperlink"/>
               </w:rPr>
-              <w:t xml:space="preserve">2.3.2 O </w:t>
-            </w:r>
-            <w:r>
-              <w:rPr>
-                <w:rStyle w:val="Hyperlink"/>
-                <w:i/>
-              </w:rPr>
-              <w:t>sprint backlog</w:t>
+              <w:t>2.2.2 Pilar inspeção</w:t>
             </w:r>
             <w:r>
               <w:rPr>
@@ -6690,7 +6474,7 @@
               <w:rPr>
                 <w:webHidden/>
               </w:rPr>
-              <w:instrText xml:space="preserve"> PAGEREF _Toc526102865 \h </w:instrText>
+              <w:instrText xml:space="preserve"> PAGEREF _Toc526190685 \h </w:instrText>
             </w:r>
             <w:r>
               <w:rPr>
@@ -6726,19 +6510,12 @@
               <w:szCs w:val="22"/>
             </w:rPr>
           </w:pPr>
-          <w:hyperlink w:anchor="_Toc526102866" w:history="1">
+          <w:hyperlink w:anchor="_Toc526190686" w:history="1">
             <w:r>
               <w:rPr>
                 <w:rStyle w:val="Hyperlink"/>
               </w:rPr>
-              <w:t xml:space="preserve">2.3.3 O </w:t>
-            </w:r>
-            <w:r>
-              <w:rPr>
-                <w:rStyle w:val="Hyperlink"/>
-                <w:i/>
-              </w:rPr>
-              <w:t>burndown</w:t>
+              <w:t>2.3 ARTEFATOS</w:t>
             </w:r>
             <w:r>
               <w:rPr>
@@ -6756,7 +6533,7 @@
               <w:rPr>
                 <w:webHidden/>
               </w:rPr>
-              <w:instrText xml:space="preserve"> PAGEREF _Toc526102866 \h </w:instrText>
+              <w:instrText xml:space="preserve"> PAGEREF _Toc526190686 \h </w:instrText>
             </w:r>
             <w:r>
               <w:rPr>
@@ -6792,12 +6569,19 @@
               <w:szCs w:val="22"/>
             </w:rPr>
           </w:pPr>
-          <w:hyperlink w:anchor="_Toc526102867" w:history="1">
+          <w:hyperlink w:anchor="_Toc526190687" w:history="1">
             <w:r>
               <w:rPr>
                 <w:rStyle w:val="Hyperlink"/>
               </w:rPr>
-              <w:t>2.4 EVENTOS</w:t>
+              <w:t xml:space="preserve">2.3.1 O </w:t>
+            </w:r>
+            <w:r>
+              <w:rPr>
+                <w:rStyle w:val="Hyperlink"/>
+                <w:i/>
+              </w:rPr>
+              <w:t>product backlog</w:t>
             </w:r>
             <w:r>
               <w:rPr>
@@ -6815,7 +6599,139 @@
               <w:rPr>
                 <w:webHidden/>
               </w:rPr>
-              <w:instrText xml:space="preserve"> PAGEREF _Toc526102867 \h </w:instrText>
+              <w:instrText xml:space="preserve"> PAGEREF _Toc526190687 \h </w:instrText>
+            </w:r>
+            <w:r>
+              <w:rPr>
+                <w:webHidden/>
+              </w:rPr>
+            </w:r>
+            <w:r>
+              <w:rPr>
+                <w:webHidden/>
+              </w:rPr>
+              <w:fldChar w:fldCharType="separate"/>
+            </w:r>
+            <w:r>
+              <w:rPr>
+                <w:webHidden/>
+              </w:rPr>
+              <w:t>20</w:t>
+            </w:r>
+            <w:r>
+              <w:rPr>
+                <w:webHidden/>
+              </w:rPr>
+              <w:fldChar w:fldCharType="end"/>
+            </w:r>
+          </w:hyperlink>
+        </w:p>
+        <w:p>
+          <w:pPr>
+            <w:pStyle w:val="Sumrio1"/>
+            <w:rPr>
+              <w:rFonts w:asciiTheme="minorHAnsi" w:eastAsiaTheme="minorEastAsia" w:hAnsiTheme="minorHAnsi" w:cstheme="minorBidi"/>
+              <w:sz w:val="22"/>
+              <w:szCs w:val="22"/>
+            </w:rPr>
+          </w:pPr>
+          <w:hyperlink w:anchor="_Toc526190688" w:history="1">
+            <w:r>
+              <w:rPr>
+                <w:rStyle w:val="Hyperlink"/>
+              </w:rPr>
+              <w:t xml:space="preserve">2.3.2 O </w:t>
+            </w:r>
+            <w:r>
+              <w:rPr>
+                <w:rStyle w:val="Hyperlink"/>
+                <w:i/>
+              </w:rPr>
+              <w:t>sprint backlog</w:t>
+            </w:r>
+            <w:r>
+              <w:rPr>
+                <w:webHidden/>
+              </w:rPr>
+              <w:tab/>
+            </w:r>
+            <w:r>
+              <w:rPr>
+                <w:webHidden/>
+              </w:rPr>
+              <w:fldChar w:fldCharType="begin"/>
+            </w:r>
+            <w:r>
+              <w:rPr>
+                <w:webHidden/>
+              </w:rPr>
+              <w:instrText xml:space="preserve"> PAGEREF _Toc526190688 \h </w:instrText>
+            </w:r>
+            <w:r>
+              <w:rPr>
+                <w:webHidden/>
+              </w:rPr>
+            </w:r>
+            <w:r>
+              <w:rPr>
+                <w:webHidden/>
+              </w:rPr>
+              <w:fldChar w:fldCharType="separate"/>
+            </w:r>
+            <w:r>
+              <w:rPr>
+                <w:webHidden/>
+              </w:rPr>
+              <w:t>20</w:t>
+            </w:r>
+            <w:r>
+              <w:rPr>
+                <w:webHidden/>
+              </w:rPr>
+              <w:fldChar w:fldCharType="end"/>
+            </w:r>
+          </w:hyperlink>
+        </w:p>
+        <w:p>
+          <w:pPr>
+            <w:pStyle w:val="Sumrio1"/>
+            <w:rPr>
+              <w:rFonts w:asciiTheme="minorHAnsi" w:eastAsiaTheme="minorEastAsia" w:hAnsiTheme="minorHAnsi" w:cstheme="minorBidi"/>
+              <w:sz w:val="22"/>
+              <w:szCs w:val="22"/>
+            </w:rPr>
+          </w:pPr>
+          <w:hyperlink w:anchor="_Toc526190689" w:history="1">
+            <w:r>
+              <w:rPr>
+                <w:rStyle w:val="Hyperlink"/>
+              </w:rPr>
+              <w:t xml:space="preserve">2.3.3 O </w:t>
+            </w:r>
+            <w:r>
+              <w:rPr>
+                <w:rStyle w:val="Hyperlink"/>
+                <w:i/>
+              </w:rPr>
+              <w:t>burndown</w:t>
+            </w:r>
+            <w:r>
+              <w:rPr>
+                <w:webHidden/>
+              </w:rPr>
+              <w:tab/>
+            </w:r>
+            <w:r>
+              <w:rPr>
+                <w:webHidden/>
+              </w:rPr>
+              <w:fldChar w:fldCharType="begin"/>
+            </w:r>
+            <w:r>
+              <w:rPr>
+                <w:webHidden/>
+              </w:rPr>
+              <w:instrText xml:space="preserve"> PAGEREF _Toc526190689 \h </w:instrText>
             </w:r>
             <w:r>
               <w:rPr>
@@ -6851,7 +6767,66 @@
               <w:szCs w:val="22"/>
             </w:rPr>
           </w:pPr>
-          <w:hyperlink w:anchor="_Toc526102868" w:history="1">
+          <w:hyperlink w:anchor="_Toc526190690" w:history="1">
+            <w:r>
+              <w:rPr>
+                <w:rStyle w:val="Hyperlink"/>
+              </w:rPr>
+              <w:t>2.4 EVENTOS</w:t>
+            </w:r>
+            <w:r>
+              <w:rPr>
+                <w:webHidden/>
+              </w:rPr>
+              <w:tab/>
+            </w:r>
+            <w:r>
+              <w:rPr>
+                <w:webHidden/>
+              </w:rPr>
+              <w:fldChar w:fldCharType="begin"/>
+            </w:r>
+            <w:r>
+              <w:rPr>
+                <w:webHidden/>
+              </w:rPr>
+              <w:instrText xml:space="preserve"> PAGEREF _Toc526190690 \h </w:instrText>
+            </w:r>
+            <w:r>
+              <w:rPr>
+                <w:webHidden/>
+              </w:rPr>
+            </w:r>
+            <w:r>
+              <w:rPr>
+                <w:webHidden/>
+              </w:rPr>
+              <w:fldChar w:fldCharType="separate"/>
+            </w:r>
+            <w:r>
+              <w:rPr>
+                <w:webHidden/>
+              </w:rPr>
+              <w:t>22</w:t>
+            </w:r>
+            <w:r>
+              <w:rPr>
+                <w:webHidden/>
+              </w:rPr>
+              <w:fldChar w:fldCharType="end"/>
+            </w:r>
+          </w:hyperlink>
+        </w:p>
+        <w:p>
+          <w:pPr>
+            <w:pStyle w:val="Sumrio1"/>
+            <w:rPr>
+              <w:rFonts w:asciiTheme="minorHAnsi" w:eastAsiaTheme="minorEastAsia" w:hAnsiTheme="minorHAnsi" w:cstheme="minorBidi"/>
+              <w:sz w:val="22"/>
+              <w:szCs w:val="22"/>
+            </w:rPr>
+          </w:pPr>
+          <w:hyperlink w:anchor="_Toc526190691" w:history="1">
             <w:r>
               <w:rPr>
                 <w:rStyle w:val="Hyperlink"/>
@@ -6881,7 +6856,7 @@
               <w:rPr>
                 <w:webHidden/>
               </w:rPr>
-              <w:instrText xml:space="preserve"> PAGEREF _Toc526102868 \h </w:instrText>
+              <w:instrText xml:space="preserve"> PAGEREF _Toc526190691 \h </w:instrText>
             </w:r>
             <w:r>
               <w:rPr>
@@ -6898,7 +6873,7 @@
               <w:rPr>
                 <w:webHidden/>
               </w:rPr>
-              <w:t>21</w:t>
+              <w:t>22</w:t>
             </w:r>
             <w:r>
               <w:rPr>
@@ -6917,7 +6892,7 @@
               <w:szCs w:val="22"/>
             </w:rPr>
           </w:pPr>
-          <w:hyperlink w:anchor="_Toc526102869" w:history="1">
+          <w:hyperlink w:anchor="_Toc526190692" w:history="1">
             <w:r>
               <w:rPr>
                 <w:rStyle w:val="Hyperlink"/>
@@ -6953,73 +6928,7 @@
               <w:rPr>
                 <w:webHidden/>
               </w:rPr>
-              <w:instrText xml:space="preserve"> PAGEREF _Toc526102869 \h </w:instrText>
-            </w:r>
-            <w:r>
-              <w:rPr>
-                <w:webHidden/>
-              </w:rPr>
-            </w:r>
-            <w:r>
-              <w:rPr>
-                <w:webHidden/>
-              </w:rPr>
-              <w:fldChar w:fldCharType="separate"/>
-            </w:r>
-            <w:r>
-              <w:rPr>
-                <w:webHidden/>
-              </w:rPr>
-              <w:t>23</w:t>
-            </w:r>
-            <w:r>
-              <w:rPr>
-                <w:webHidden/>
-              </w:rPr>
-              <w:fldChar w:fldCharType="end"/>
-            </w:r>
-          </w:hyperlink>
-        </w:p>
-        <w:p>
-          <w:pPr>
-            <w:pStyle w:val="Sumrio1"/>
-            <w:rPr>
-              <w:rFonts w:asciiTheme="minorHAnsi" w:eastAsiaTheme="minorEastAsia" w:hAnsiTheme="minorHAnsi" w:cstheme="minorBidi"/>
-              <w:sz w:val="22"/>
-              <w:szCs w:val="22"/>
-            </w:rPr>
-          </w:pPr>
-          <w:hyperlink w:anchor="_Toc526102870" w:history="1">
-            <w:r>
-              <w:rPr>
-                <w:rStyle w:val="Hyperlink"/>
-              </w:rPr>
-              <w:t xml:space="preserve">2.4.3 A </w:t>
-            </w:r>
-            <w:r>
-              <w:rPr>
-                <w:rStyle w:val="Hyperlink"/>
-                <w:i/>
-              </w:rPr>
-              <w:t>sprint review</w:t>
-            </w:r>
-            <w:r>
-              <w:rPr>
-                <w:webHidden/>
-              </w:rPr>
-              <w:tab/>
-            </w:r>
-            <w:r>
-              <w:rPr>
-                <w:webHidden/>
-              </w:rPr>
-              <w:fldChar w:fldCharType="begin"/>
-            </w:r>
-            <w:r>
-              <w:rPr>
-                <w:webHidden/>
-              </w:rPr>
-              <w:instrText xml:space="preserve"> PAGEREF _Toc526102870 \h </w:instrText>
+              <w:instrText xml:space="preserve"> PAGEREF _Toc526190692 \h </w:instrText>
             </w:r>
             <w:r>
               <w:rPr>
@@ -7055,7 +6964,73 @@
               <w:szCs w:val="22"/>
             </w:rPr>
           </w:pPr>
-          <w:hyperlink w:anchor="_Toc526102871" w:history="1">
+          <w:hyperlink w:anchor="_Toc526190693" w:history="1">
+            <w:r>
+              <w:rPr>
+                <w:rStyle w:val="Hyperlink"/>
+              </w:rPr>
+              <w:t xml:space="preserve">2.4.3 A </w:t>
+            </w:r>
+            <w:r>
+              <w:rPr>
+                <w:rStyle w:val="Hyperlink"/>
+                <w:i/>
+              </w:rPr>
+              <w:t>sprint review</w:t>
+            </w:r>
+            <w:r>
+              <w:rPr>
+                <w:webHidden/>
+              </w:rPr>
+              <w:tab/>
+            </w:r>
+            <w:r>
+              <w:rPr>
+                <w:webHidden/>
+              </w:rPr>
+              <w:fldChar w:fldCharType="begin"/>
+            </w:r>
+            <w:r>
+              <w:rPr>
+                <w:webHidden/>
+              </w:rPr>
+              <w:instrText xml:space="preserve"> PAGEREF _Toc526190693 \h </w:instrText>
+            </w:r>
+            <w:r>
+              <w:rPr>
+                <w:webHidden/>
+              </w:rPr>
+            </w:r>
+            <w:r>
+              <w:rPr>
+                <w:webHidden/>
+              </w:rPr>
+              <w:fldChar w:fldCharType="separate"/>
+            </w:r>
+            <w:r>
+              <w:rPr>
+                <w:webHidden/>
+              </w:rPr>
+              <w:t>25</w:t>
+            </w:r>
+            <w:r>
+              <w:rPr>
+                <w:webHidden/>
+              </w:rPr>
+              <w:fldChar w:fldCharType="end"/>
+            </w:r>
+          </w:hyperlink>
+        </w:p>
+        <w:p>
+          <w:pPr>
+            <w:pStyle w:val="Sumrio1"/>
+            <w:rPr>
+              <w:rFonts w:asciiTheme="minorHAnsi" w:eastAsiaTheme="minorEastAsia" w:hAnsiTheme="minorHAnsi" w:cstheme="minorBidi"/>
+              <w:sz w:val="22"/>
+              <w:szCs w:val="22"/>
+            </w:rPr>
+          </w:pPr>
+          <w:hyperlink w:anchor="_Toc526190694" w:history="1">
             <w:r>
               <w:rPr>
                 <w:rStyle w:val="Hyperlink"/>
@@ -7078,205 +7053,7 @@
               <w:rPr>
                 <w:webHidden/>
               </w:rPr>
-              <w:instrText xml:space="preserve"> PAGEREF _Toc526102871 \h </w:instrText>
-            </w:r>
-            <w:r>
-              <w:rPr>
-                <w:webHidden/>
-              </w:rPr>
-            </w:r>
-            <w:r>
-              <w:rPr>
-                <w:webHidden/>
-              </w:rPr>
-              <w:fldChar w:fldCharType="separate"/>
-            </w:r>
-            <w:r>
-              <w:rPr>
-                <w:webHidden/>
-              </w:rPr>
-              <w:t>26</w:t>
-            </w:r>
-            <w:r>
-              <w:rPr>
-                <w:webHidden/>
-              </w:rPr>
-              <w:fldChar w:fldCharType="end"/>
-            </w:r>
-          </w:hyperlink>
-        </w:p>
-        <w:p>
-          <w:pPr>
-            <w:pStyle w:val="Sumrio1"/>
-            <w:rPr>
-              <w:rFonts w:asciiTheme="minorHAnsi" w:eastAsiaTheme="minorEastAsia" w:hAnsiTheme="minorHAnsi" w:cstheme="minorBidi"/>
-              <w:sz w:val="22"/>
-              <w:szCs w:val="22"/>
-            </w:rPr>
-          </w:pPr>
-          <w:hyperlink w:anchor="_Toc526102872" w:history="1">
-            <w:r>
-              <w:rPr>
-                <w:rStyle w:val="Hyperlink"/>
-              </w:rPr>
-              <w:t xml:space="preserve">3.1 </w:t>
-            </w:r>
-            <w:r>
-              <w:rPr>
-                <w:rStyle w:val="Hyperlink"/>
-                <w:caps/>
-              </w:rPr>
-              <w:t>OS PAPEIS DA metodologia SCRUM</w:t>
-            </w:r>
-            <w:r>
-              <w:rPr>
-                <w:webHidden/>
-              </w:rPr>
-              <w:tab/>
-            </w:r>
-            <w:r>
-              <w:rPr>
-                <w:webHidden/>
-              </w:rPr>
-              <w:fldChar w:fldCharType="begin"/>
-            </w:r>
-            <w:r>
-              <w:rPr>
-                <w:webHidden/>
-              </w:rPr>
-              <w:instrText xml:space="preserve"> PAGEREF _Toc526102872 \h </w:instrText>
-            </w:r>
-            <w:r>
-              <w:rPr>
-                <w:webHidden/>
-              </w:rPr>
-            </w:r>
-            <w:r>
-              <w:rPr>
-                <w:webHidden/>
-              </w:rPr>
-              <w:fldChar w:fldCharType="separate"/>
-            </w:r>
-            <w:r>
-              <w:rPr>
-                <w:webHidden/>
-              </w:rPr>
-              <w:t>26</w:t>
-            </w:r>
-            <w:r>
-              <w:rPr>
-                <w:webHidden/>
-              </w:rPr>
-              <w:fldChar w:fldCharType="end"/>
-            </w:r>
-          </w:hyperlink>
-        </w:p>
-        <w:p>
-          <w:pPr>
-            <w:pStyle w:val="Sumrio1"/>
-            <w:rPr>
-              <w:rFonts w:asciiTheme="minorHAnsi" w:eastAsiaTheme="minorEastAsia" w:hAnsiTheme="minorHAnsi" w:cstheme="minorBidi"/>
-              <w:sz w:val="22"/>
-              <w:szCs w:val="22"/>
-            </w:rPr>
-          </w:pPr>
-          <w:hyperlink w:anchor="_Toc526102873" w:history="1">
-            <w:r>
-              <w:rPr>
-                <w:rStyle w:val="Hyperlink"/>
-              </w:rPr>
-              <w:t xml:space="preserve">3.1.1 O </w:t>
-            </w:r>
-            <w:r>
-              <w:rPr>
-                <w:rStyle w:val="Hyperlink"/>
-                <w:i/>
-              </w:rPr>
-              <w:t>Product Owner</w:t>
-            </w:r>
-            <w:r>
-              <w:rPr>
-                <w:webHidden/>
-              </w:rPr>
-              <w:tab/>
-            </w:r>
-            <w:r>
-              <w:rPr>
-                <w:webHidden/>
-              </w:rPr>
-              <w:fldChar w:fldCharType="begin"/>
-            </w:r>
-            <w:r>
-              <w:rPr>
-                <w:webHidden/>
-              </w:rPr>
-              <w:instrText xml:space="preserve"> PAGEREF _Toc526102873 \h </w:instrText>
-            </w:r>
-            <w:r>
-              <w:rPr>
-                <w:webHidden/>
-              </w:rPr>
-            </w:r>
-            <w:r>
-              <w:rPr>
-                <w:webHidden/>
-              </w:rPr>
-              <w:fldChar w:fldCharType="separate"/>
-            </w:r>
-            <w:r>
-              <w:rPr>
-                <w:webHidden/>
-              </w:rPr>
-              <w:t>26</w:t>
-            </w:r>
-            <w:r>
-              <w:rPr>
-                <w:webHidden/>
-              </w:rPr>
-              <w:fldChar w:fldCharType="end"/>
-            </w:r>
-          </w:hyperlink>
-        </w:p>
-        <w:p>
-          <w:pPr>
-            <w:pStyle w:val="Sumrio1"/>
-            <w:rPr>
-              <w:rFonts w:asciiTheme="minorHAnsi" w:eastAsiaTheme="minorEastAsia" w:hAnsiTheme="minorHAnsi" w:cstheme="minorBidi"/>
-              <w:sz w:val="22"/>
-              <w:szCs w:val="22"/>
-            </w:rPr>
-          </w:pPr>
-          <w:hyperlink w:anchor="_Toc526102874" w:history="1">
-            <w:r>
-              <w:rPr>
-                <w:rStyle w:val="Hyperlink"/>
-              </w:rPr>
-              <w:t xml:space="preserve">3.1.2 O </w:t>
-            </w:r>
-            <w:r>
-              <w:rPr>
-                <w:rStyle w:val="Hyperlink"/>
-                <w:i/>
-              </w:rPr>
-              <w:t>Scrum Master</w:t>
-            </w:r>
-            <w:r>
-              <w:rPr>
-                <w:webHidden/>
-              </w:rPr>
-              <w:tab/>
-            </w:r>
-            <w:r>
-              <w:rPr>
-                <w:webHidden/>
-              </w:rPr>
-              <w:fldChar w:fldCharType="begin"/>
-            </w:r>
-            <w:r>
-              <w:rPr>
-                <w:webHidden/>
-              </w:rPr>
-              <w:instrText xml:space="preserve"> PAGEREF _Toc526102874 \h </w:instrText>
+              <w:instrText xml:space="preserve"> PAGEREF _Toc526190694 \h </w:instrText>
             </w:r>
             <w:r>
               <w:rPr>
@@ -7312,7 +7089,205 @@
               <w:szCs w:val="22"/>
             </w:rPr>
           </w:pPr>
-          <w:hyperlink w:anchor="_Toc526102875" w:history="1">
+          <w:hyperlink w:anchor="_Toc526190695" w:history="1">
+            <w:r>
+              <w:rPr>
+                <w:rStyle w:val="Hyperlink"/>
+              </w:rPr>
+              <w:t xml:space="preserve">3.1 </w:t>
+            </w:r>
+            <w:r>
+              <w:rPr>
+                <w:rStyle w:val="Hyperlink"/>
+                <w:caps/>
+              </w:rPr>
+              <w:t>OS PAPEIS DA metodologia SCRUM</w:t>
+            </w:r>
+            <w:r>
+              <w:rPr>
+                <w:webHidden/>
+              </w:rPr>
+              <w:tab/>
+            </w:r>
+            <w:r>
+              <w:rPr>
+                <w:webHidden/>
+              </w:rPr>
+              <w:fldChar w:fldCharType="begin"/>
+            </w:r>
+            <w:r>
+              <w:rPr>
+                <w:webHidden/>
+              </w:rPr>
+              <w:instrText xml:space="preserve"> PAGEREF _Toc526190695 \h </w:instrText>
+            </w:r>
+            <w:r>
+              <w:rPr>
+                <w:webHidden/>
+              </w:rPr>
+            </w:r>
+            <w:r>
+              <w:rPr>
+                <w:webHidden/>
+              </w:rPr>
+              <w:fldChar w:fldCharType="separate"/>
+            </w:r>
+            <w:r>
+              <w:rPr>
+                <w:webHidden/>
+              </w:rPr>
+              <w:t>27</w:t>
+            </w:r>
+            <w:r>
+              <w:rPr>
+                <w:webHidden/>
+              </w:rPr>
+              <w:fldChar w:fldCharType="end"/>
+            </w:r>
+          </w:hyperlink>
+        </w:p>
+        <w:p>
+          <w:pPr>
+            <w:pStyle w:val="Sumrio1"/>
+            <w:rPr>
+              <w:rFonts w:asciiTheme="minorHAnsi" w:eastAsiaTheme="minorEastAsia" w:hAnsiTheme="minorHAnsi" w:cstheme="minorBidi"/>
+              <w:sz w:val="22"/>
+              <w:szCs w:val="22"/>
+            </w:rPr>
+          </w:pPr>
+          <w:hyperlink w:anchor="_Toc526190696" w:history="1">
+            <w:r>
+              <w:rPr>
+                <w:rStyle w:val="Hyperlink"/>
+              </w:rPr>
+              <w:t xml:space="preserve">3.1.1 O </w:t>
+            </w:r>
+            <w:r>
+              <w:rPr>
+                <w:rStyle w:val="Hyperlink"/>
+                <w:i/>
+              </w:rPr>
+              <w:t>Product Owner</w:t>
+            </w:r>
+            <w:r>
+              <w:rPr>
+                <w:webHidden/>
+              </w:rPr>
+              <w:tab/>
+            </w:r>
+            <w:r>
+              <w:rPr>
+                <w:webHidden/>
+              </w:rPr>
+              <w:fldChar w:fldCharType="begin"/>
+            </w:r>
+            <w:r>
+              <w:rPr>
+                <w:webHidden/>
+              </w:rPr>
+              <w:instrText xml:space="preserve"> PAGEREF _Toc526190696 \h </w:instrText>
+            </w:r>
+            <w:r>
+              <w:rPr>
+                <w:webHidden/>
+              </w:rPr>
+            </w:r>
+            <w:r>
+              <w:rPr>
+                <w:webHidden/>
+              </w:rPr>
+              <w:fldChar w:fldCharType="separate"/>
+            </w:r>
+            <w:r>
+              <w:rPr>
+                <w:webHidden/>
+              </w:rPr>
+              <w:t>27</w:t>
+            </w:r>
+            <w:r>
+              <w:rPr>
+                <w:webHidden/>
+              </w:rPr>
+              <w:fldChar w:fldCharType="end"/>
+            </w:r>
+          </w:hyperlink>
+        </w:p>
+        <w:p>
+          <w:pPr>
+            <w:pStyle w:val="Sumrio1"/>
+            <w:rPr>
+              <w:rFonts w:asciiTheme="minorHAnsi" w:eastAsiaTheme="minorEastAsia" w:hAnsiTheme="minorHAnsi" w:cstheme="minorBidi"/>
+              <w:sz w:val="22"/>
+              <w:szCs w:val="22"/>
+            </w:rPr>
+          </w:pPr>
+          <w:hyperlink w:anchor="_Toc526190697" w:history="1">
+            <w:r>
+              <w:rPr>
+                <w:rStyle w:val="Hyperlink"/>
+              </w:rPr>
+              <w:t xml:space="preserve">3.1.2 O </w:t>
+            </w:r>
+            <w:r>
+              <w:rPr>
+                <w:rStyle w:val="Hyperlink"/>
+                <w:i/>
+              </w:rPr>
+              <w:t>Scrum Master</w:t>
+            </w:r>
+            <w:r>
+              <w:rPr>
+                <w:webHidden/>
+              </w:rPr>
+              <w:tab/>
+            </w:r>
+            <w:r>
+              <w:rPr>
+                <w:webHidden/>
+              </w:rPr>
+              <w:fldChar w:fldCharType="begin"/>
+            </w:r>
+            <w:r>
+              <w:rPr>
+                <w:webHidden/>
+              </w:rPr>
+              <w:instrText xml:space="preserve"> PAGEREF _Toc526190697 \h </w:instrText>
+            </w:r>
+            <w:r>
+              <w:rPr>
+                <w:webHidden/>
+              </w:rPr>
+            </w:r>
+            <w:r>
+              <w:rPr>
+                <w:webHidden/>
+              </w:rPr>
+              <w:fldChar w:fldCharType="separate"/>
+            </w:r>
+            <w:r>
+              <w:rPr>
+                <w:webHidden/>
+              </w:rPr>
+              <w:t>28</w:t>
+            </w:r>
+            <w:r>
+              <w:rPr>
+                <w:webHidden/>
+              </w:rPr>
+              <w:fldChar w:fldCharType="end"/>
+            </w:r>
+          </w:hyperlink>
+        </w:p>
+        <w:p>
+          <w:pPr>
+            <w:pStyle w:val="Sumrio1"/>
+            <w:rPr>
+              <w:rFonts w:asciiTheme="minorHAnsi" w:eastAsiaTheme="minorEastAsia" w:hAnsiTheme="minorHAnsi" w:cstheme="minorBidi"/>
+              <w:sz w:val="22"/>
+              <w:szCs w:val="22"/>
+            </w:rPr>
+          </w:pPr>
+          <w:hyperlink w:anchor="_Toc526190698" w:history="1">
             <w:r>
               <w:rPr>
                 <w:rStyle w:val="Hyperlink"/>
@@ -7342,7 +7317,7 @@
               <w:rPr>
                 <w:webHidden/>
               </w:rPr>
-              <w:instrText xml:space="preserve"> PAGEREF _Toc526102875 \h </w:instrText>
+              <w:instrText xml:space="preserve"> PAGEREF _Toc526190698 \h </w:instrText>
             </w:r>
             <w:r>
               <w:rPr>
@@ -7359,7 +7334,7 @@
               <w:rPr>
                 <w:webHidden/>
               </w:rPr>
-              <w:t>29</w:t>
+              <w:t>30</w:t>
             </w:r>
             <w:r>
               <w:rPr>
@@ -7378,7 +7353,74 @@
               <w:szCs w:val="22"/>
             </w:rPr>
           </w:pPr>
-          <w:hyperlink w:anchor="_Toc526102876" w:history="1">
+          <w:hyperlink w:anchor="_Toc526190699" w:history="1">
+            <w:r>
+              <w:rPr>
+                <w:rStyle w:val="Hyperlink"/>
+              </w:rPr>
+              <w:t xml:space="preserve">3.2 </w:t>
+            </w:r>
+            <w:bookmarkStart w:id="0" w:name="_GoBack"/>
+            <w:r>
+              <w:rPr>
+                <w:rStyle w:val="Hyperlink"/>
+              </w:rPr>
+              <w:t>O MODELO CÍCLICO ITERATIVO DO SCRUM</w:t>
+            </w:r>
+            <w:bookmarkEnd w:id="0"/>
+            <w:r>
+              <w:rPr>
+                <w:webHidden/>
+              </w:rPr>
+              <w:tab/>
+            </w:r>
+            <w:r>
+              <w:rPr>
+                <w:webHidden/>
+              </w:rPr>
+              <w:fldChar w:fldCharType="begin"/>
+            </w:r>
+            <w:r>
+              <w:rPr>
+                <w:webHidden/>
+              </w:rPr>
+              <w:instrText xml:space="preserve"> PAGEREF _Toc526190699 \h </w:instrText>
+            </w:r>
+            <w:r>
+              <w:rPr>
+                <w:webHidden/>
+              </w:rPr>
+            </w:r>
+            <w:r>
+              <w:rPr>
+                <w:webHidden/>
+              </w:rPr>
+              <w:fldChar w:fldCharType="separate"/>
+            </w:r>
+            <w:r>
+              <w:rPr>
+                <w:webHidden/>
+              </w:rPr>
+              <w:t>31</w:t>
+            </w:r>
+            <w:r>
+              <w:rPr>
+                <w:webHidden/>
+              </w:rPr>
+              <w:fldChar w:fldCharType="end"/>
+            </w:r>
+          </w:hyperlink>
+        </w:p>
+        <w:p>
+          <w:pPr>
+            <w:pStyle w:val="Sumrio1"/>
+            <w:rPr>
+              <w:rFonts w:asciiTheme="minorHAnsi" w:eastAsiaTheme="minorEastAsia" w:hAnsiTheme="minorHAnsi" w:cstheme="minorBidi"/>
+              <w:sz w:val="22"/>
+              <w:szCs w:val="22"/>
+            </w:rPr>
+          </w:pPr>
+          <w:hyperlink w:anchor="_Toc526190700" w:history="1">
             <w:r>
               <w:rPr>
                 <w:rStyle w:val="Hyperlink"/>
@@ -7401,7 +7443,7 @@
               <w:rPr>
                 <w:webHidden/>
               </w:rPr>
-              <w:instrText xml:space="preserve"> PAGEREF _Toc526102876 \h </w:instrText>
+              <w:instrText xml:space="preserve"> PAGEREF _Toc526190700 \h </w:instrText>
             </w:r>
             <w:r>
               <w:rPr>
@@ -7418,7 +7460,7 @@
               <w:rPr>
                 <w:webHidden/>
               </w:rPr>
-              <w:t>30</w:t>
+              <w:t>33</w:t>
             </w:r>
             <w:r>
               <w:rPr>
@@ -8059,9 +8101,8 @@
         <w:pStyle w:val="Ttulo1"/>
         <w:spacing w:line="720" w:lineRule="auto"/>
       </w:pPr>
-      <w:bookmarkStart w:id="0" w:name="_Toc526102857"/>
-      <w:r>
-        <w:lastRenderedPageBreak/>
+      <w:bookmarkStart w:id="1" w:name="_Toc526190680"/>
+      <w:r>
         <w:t xml:space="preserve">1 </w:t>
       </w:r>
       <w:r>
@@ -8073,7 +8114,7 @@
         </w:rPr>
         <w:t>NTRODUÇÃO</w:t>
       </w:r>
-      <w:bookmarkEnd w:id="0"/>
+      <w:bookmarkEnd w:id="1"/>
     </w:p>
     <w:p>
       <w:pPr>
@@ -8770,12 +8811,12 @@
         <w:pStyle w:val="Ttulo1"/>
         <w:spacing w:line="720" w:lineRule="auto"/>
       </w:pPr>
-      <w:bookmarkStart w:id="1" w:name="_Toc526102858"/>
+      <w:bookmarkStart w:id="2" w:name="_Toc526190681"/>
       <w:r>
         <w:lastRenderedPageBreak/>
         <w:t>2 METODOLOGIA SCRUM: APRESENTAÇÃO</w:t>
       </w:r>
-      <w:bookmarkEnd w:id="1"/>
+      <w:bookmarkEnd w:id="2"/>
     </w:p>
     <w:p>
       <w:pPr>
@@ -9185,7 +9226,7 @@
           <w:b w:val="0"/>
         </w:rPr>
       </w:pPr>
-      <w:bookmarkStart w:id="2" w:name="_Toc526102859"/>
+      <w:bookmarkStart w:id="3" w:name="_Toc526190682"/>
       <w:r>
         <w:rPr>
           <w:b w:val="0"/>
@@ -9233,7 +9274,7 @@
         </w:rPr>
         <w:t>MANIFESTO</w:t>
       </w:r>
-      <w:bookmarkEnd w:id="2"/>
+      <w:bookmarkEnd w:id="3"/>
     </w:p>
     <w:p>
       <w:pPr>
@@ -10311,7 +10352,7 @@
         <w:lastRenderedPageBreak/>
         <w:t xml:space="preserve"> </w:t>
       </w:r>
-      <w:bookmarkStart w:id="3" w:name="_Toc526102860"/>
+      <w:bookmarkStart w:id="4" w:name="_Toc526190683"/>
       <w:r>
         <w:rPr>
           <w:b w:val="0"/>
@@ -10326,7 +10367,7 @@
         </w:rPr>
         <w:t>Controle Empírico de Processo</w:t>
       </w:r>
-      <w:bookmarkEnd w:id="3"/>
+      <w:bookmarkEnd w:id="4"/>
     </w:p>
     <w:p>
       <w:pPr>
@@ -10413,7 +10454,7 @@
           <w:b w:val="0"/>
         </w:rPr>
       </w:pPr>
-      <w:bookmarkStart w:id="4" w:name="_Toc526102861"/>
+      <w:bookmarkStart w:id="5" w:name="_Toc526190684"/>
       <w:r>
         <w:rPr>
           <w:b w:val="0"/>
@@ -10450,7 +10491,7 @@
         </w:rPr>
         <w:t>ransparência</w:t>
       </w:r>
-      <w:bookmarkEnd w:id="4"/>
+      <w:bookmarkEnd w:id="5"/>
     </w:p>
     <w:p>
       <w:pPr>
@@ -10556,7 +10597,7 @@
           <w:b w:val="0"/>
         </w:rPr>
       </w:pPr>
-      <w:bookmarkStart w:id="5" w:name="_Toc526102862"/>
+      <w:bookmarkStart w:id="6" w:name="_Toc526190685"/>
       <w:r>
         <w:rPr>
           <w:b w:val="0"/>
@@ -10581,7 +10622,7 @@
         </w:rPr>
         <w:t>nspeção</w:t>
       </w:r>
-      <w:bookmarkEnd w:id="5"/>
+      <w:bookmarkEnd w:id="6"/>
     </w:p>
     <w:p>
       <w:pPr>
@@ -10662,6 +10703,15 @@
           <w:sz w:val="24"/>
           <w:szCs w:val="24"/>
         </w:rPr>
+        <w:t xml:space="preserve"> quando o Scrum Team e os stakeholders conhecem através dos itens</w:t>
+      </w:r>
+      <w:r>
+        <w:rPr>
+          <w:rFonts w:ascii="Arial" w:eastAsia="Arial" w:hAnsi="Arial" w:cs="Arial"/>
+          <w:color w:val="000000"/>
+          <w:sz w:val="24"/>
+          <w:szCs w:val="24"/>
+        </w:rPr>
         <w:t xml:space="preserve"> </w:t>
       </w:r>
       <w:r>
@@ -10671,7 +10721,7 @@
           <w:sz w:val="24"/>
           <w:szCs w:val="24"/>
         </w:rPr>
-        <w:t>quando o Scrum Team e os stakeholders conhecem através dos itens</w:t>
+        <w:t>anteriormente mencionados, transparência e inspeção, seus processo,</w:t>
       </w:r>
       <w:r>
         <w:rPr>
@@ -10689,169 +10739,113 @@
           <w:sz w:val="24"/>
           <w:szCs w:val="24"/>
         </w:rPr>
-        <w:t>anteriormente mencionados, transparência e inspeção, seus processo,</w:t>
-      </w:r>
-      <w:r>
-        <w:rPr>
-          <w:rFonts w:ascii="Arial" w:eastAsia="Arial" w:hAnsi="Arial" w:cs="Arial"/>
-          <w:color w:val="000000"/>
-          <w:sz w:val="24"/>
-          <w:szCs w:val="24"/>
+        <w:t xml:space="preserve">ferramentas e artefatos utilizados  no  processo  de desenvolvimento do produto, e  dessa  forma  adaptam a </w:t>
+      </w:r>
+    </w:p>
+    <w:p>
+      <w:pPr>
+        <w:pBdr>
+          <w:top w:val="nil"/>
+          <w:left w:val="nil"/>
+          <w:bottom w:val="nil"/>
+          <w:right w:val="nil"/>
+          <w:between w:val="nil"/>
+        </w:pBdr>
+        <w:spacing w:before="0" w:after="0" w:line="360" w:lineRule="auto"/>
+        <w:jc w:val="both"/>
+        <w:rPr>
+          <w:rFonts w:ascii="Arial" w:eastAsia="Arial" w:hAnsi="Arial" w:cs="Arial"/>
+          <w:color w:val="000000"/>
+          <w:sz w:val="24"/>
+          <w:szCs w:val="24"/>
+        </w:rPr>
+      </w:pPr>
+    </w:p>
+    <w:p>
+      <w:pPr>
+        <w:pBdr>
+          <w:top w:val="single" w:sz="4" w:space="1" w:color="000000"/>
+          <w:left w:val="nil"/>
+          <w:bottom w:val="nil"/>
+          <w:right w:val="nil"/>
+          <w:between w:val="nil"/>
+        </w:pBdr>
+        <w:spacing w:before="0" w:after="0" w:line="360" w:lineRule="auto"/>
+        <w:rPr>
+          <w:rFonts w:ascii="Arial" w:eastAsia="Arial" w:hAnsi="Arial" w:cs="Arial"/>
+          <w:color w:val="000000"/>
+        </w:rPr>
+      </w:pPr>
+      <w:proofErr w:type="gramStart"/>
+      <w:r>
+        <w:rPr>
+          <w:rFonts w:ascii="Arial" w:eastAsia="Arial" w:hAnsi="Arial" w:cs="Arial"/>
+          <w:color w:val="000000"/>
+          <w:sz w:val="24"/>
+          <w:szCs w:val="24"/>
+        </w:rPr>
+        <w:t>¹</w:t>
+      </w:r>
+      <w:r>
+        <w:rPr>
+          <w:rFonts w:ascii="Arial" w:eastAsia="Arial" w:hAnsi="Arial" w:cs="Arial"/>
+          <w:color w:val="000000"/>
+        </w:rPr>
+        <w:t xml:space="preserve"> Disponível</w:t>
+      </w:r>
+      <w:proofErr w:type="gramEnd"/>
+      <w:r>
+        <w:rPr>
+          <w:rFonts w:ascii="Arial" w:eastAsia="Arial" w:hAnsi="Arial" w:cs="Arial"/>
+          <w:color w:val="000000"/>
+        </w:rPr>
+        <w:t xml:space="preserve"> em:</w:t>
+      </w:r>
+    </w:p>
+    <w:p>
+      <w:pPr>
+        <w:pBdr>
+          <w:top w:val="single" w:sz="4" w:space="1" w:color="000000"/>
+          <w:left w:val="nil"/>
+          <w:bottom w:val="nil"/>
+          <w:right w:val="nil"/>
+          <w:between w:val="nil"/>
+        </w:pBdr>
+        <w:spacing w:before="0" w:after="0" w:line="360" w:lineRule="auto"/>
+        <w:rPr>
+          <w:rFonts w:ascii="Arial" w:eastAsia="Arial" w:hAnsi="Arial" w:cs="Arial"/>
+          <w:color w:val="000000"/>
+        </w:rPr>
+      </w:pPr>
+      <w:r>
+        <w:rPr>
+          <w:rFonts w:ascii="Arial" w:eastAsia="Arial" w:hAnsi="Arial" w:cs="Arial"/>
+          <w:color w:val="000000"/>
+        </w:rPr>
+        <w:t>http://www.scrumstudy.com/blog/why-is-empirical-process-control-so-important-in-scrum-</w:t>
+      </w:r>
+      <w:r>
+        <w:rPr>
+          <w:rFonts w:ascii="Arimo" w:eastAsia="Arimo" w:hAnsi="Arimo" w:cs="Arimo"/>
+          <w:color w:val="000000"/>
         </w:rPr>
         <w:t xml:space="preserve"> </w:t>
       </w:r>
-      <w:r>
-        <w:rPr>
-          <w:rFonts w:ascii="Arial" w:eastAsia="Arial" w:hAnsi="Arial" w:cs="Arial"/>
-          <w:color w:val="000000"/>
-          <w:sz w:val="24"/>
-          <w:szCs w:val="24"/>
-        </w:rPr>
-        <w:t>ferramentas e artefatos utilizados</w:t>
-      </w:r>
-      <w:r>
-        <w:rPr>
-          <w:rFonts w:ascii="Arial" w:eastAsia="Arial" w:hAnsi="Arial" w:cs="Arial"/>
-          <w:color w:val="000000"/>
-          <w:sz w:val="24"/>
-          <w:szCs w:val="24"/>
-        </w:rPr>
-        <w:t xml:space="preserve"> </w:t>
-      </w:r>
-      <w:r>
-        <w:rPr>
-          <w:rFonts w:ascii="Arial" w:eastAsia="Arial" w:hAnsi="Arial" w:cs="Arial"/>
-          <w:color w:val="000000"/>
-          <w:sz w:val="24"/>
-          <w:szCs w:val="24"/>
-        </w:rPr>
-        <w:t xml:space="preserve"> no </w:t>
-      </w:r>
-      <w:r>
-        <w:rPr>
-          <w:rFonts w:ascii="Arial" w:eastAsia="Arial" w:hAnsi="Arial" w:cs="Arial"/>
-          <w:color w:val="000000"/>
-          <w:sz w:val="24"/>
-          <w:szCs w:val="24"/>
-        </w:rPr>
-        <w:t xml:space="preserve"> </w:t>
-      </w:r>
-      <w:r>
-        <w:rPr>
-          <w:rFonts w:ascii="Arial" w:eastAsia="Arial" w:hAnsi="Arial" w:cs="Arial"/>
-          <w:color w:val="000000"/>
-          <w:sz w:val="24"/>
-          <w:szCs w:val="24"/>
-        </w:rPr>
-        <w:t xml:space="preserve">processo </w:t>
-      </w:r>
-      <w:r>
-        <w:rPr>
-          <w:rFonts w:ascii="Arial" w:eastAsia="Arial" w:hAnsi="Arial" w:cs="Arial"/>
-          <w:color w:val="000000"/>
-          <w:sz w:val="24"/>
-          <w:szCs w:val="24"/>
-        </w:rPr>
-        <w:t xml:space="preserve"> </w:t>
-      </w:r>
-      <w:r>
-        <w:rPr>
-          <w:rFonts w:ascii="Arial" w:eastAsia="Arial" w:hAnsi="Arial" w:cs="Arial"/>
-          <w:color w:val="000000"/>
-          <w:sz w:val="24"/>
-          <w:szCs w:val="24"/>
-        </w:rPr>
-        <w:t>de desenvolvimento do</w:t>
-      </w:r>
-      <w:r>
-        <w:rPr>
-          <w:rFonts w:ascii="Arial" w:eastAsia="Arial" w:hAnsi="Arial" w:cs="Arial"/>
-          <w:color w:val="000000"/>
-          <w:sz w:val="24"/>
-          <w:szCs w:val="24"/>
-        </w:rPr>
-        <w:t xml:space="preserve"> </w:t>
-      </w:r>
-      <w:r>
-        <w:rPr>
-          <w:rFonts w:ascii="Arial" w:eastAsia="Arial" w:hAnsi="Arial" w:cs="Arial"/>
-          <w:color w:val="000000"/>
-          <w:sz w:val="24"/>
-          <w:szCs w:val="24"/>
-        </w:rPr>
-        <w:t>produto, e</w:t>
-      </w:r>
-      <w:r>
-        <w:rPr>
-          <w:rFonts w:ascii="Arial" w:eastAsia="Arial" w:hAnsi="Arial" w:cs="Arial"/>
-          <w:color w:val="000000"/>
-          <w:sz w:val="24"/>
-          <w:szCs w:val="24"/>
-        </w:rPr>
-        <w:t xml:space="preserve"> </w:t>
-      </w:r>
-      <w:r>
-        <w:rPr>
-          <w:rFonts w:ascii="Arial" w:eastAsia="Arial" w:hAnsi="Arial" w:cs="Arial"/>
-          <w:color w:val="000000"/>
-          <w:sz w:val="24"/>
-          <w:szCs w:val="24"/>
-        </w:rPr>
-        <w:t xml:space="preserve"> dessa</w:t>
-      </w:r>
-      <w:r>
-        <w:rPr>
-          <w:rFonts w:ascii="Arial" w:eastAsia="Arial" w:hAnsi="Arial" w:cs="Arial"/>
-          <w:color w:val="000000"/>
-          <w:sz w:val="24"/>
-          <w:szCs w:val="24"/>
-        </w:rPr>
-        <w:t xml:space="preserve"> </w:t>
-      </w:r>
-      <w:r>
-        <w:rPr>
-          <w:rFonts w:ascii="Arial" w:eastAsia="Arial" w:hAnsi="Arial" w:cs="Arial"/>
-          <w:color w:val="000000"/>
-          <w:sz w:val="24"/>
-          <w:szCs w:val="24"/>
-        </w:rPr>
-        <w:t xml:space="preserve"> forma</w:t>
-      </w:r>
-      <w:r>
-        <w:rPr>
-          <w:rFonts w:ascii="Arial" w:eastAsia="Arial" w:hAnsi="Arial" w:cs="Arial"/>
-          <w:color w:val="000000"/>
-          <w:sz w:val="24"/>
-          <w:szCs w:val="24"/>
-        </w:rPr>
-        <w:t xml:space="preserve"> </w:t>
-      </w:r>
-      <w:r>
-        <w:rPr>
-          <w:rFonts w:ascii="Arial" w:eastAsia="Arial" w:hAnsi="Arial" w:cs="Arial"/>
-          <w:color w:val="000000"/>
-          <w:sz w:val="24"/>
-          <w:szCs w:val="24"/>
-        </w:rPr>
-        <w:t xml:space="preserve"> adaptam</w:t>
-      </w:r>
-      <w:r>
-        <w:rPr>
-          <w:rFonts w:ascii="Arial" w:eastAsia="Arial" w:hAnsi="Arial" w:cs="Arial"/>
-          <w:color w:val="000000"/>
-          <w:sz w:val="24"/>
-          <w:szCs w:val="24"/>
-        </w:rPr>
-        <w:t xml:space="preserve"> </w:t>
-      </w:r>
-      <w:r>
-        <w:rPr>
-          <w:rFonts w:ascii="Arial" w:eastAsia="Arial" w:hAnsi="Arial" w:cs="Arial"/>
-          <w:color w:val="000000"/>
-          <w:sz w:val="24"/>
-          <w:szCs w:val="24"/>
-        </w:rPr>
-        <w:t xml:space="preserve">a </w:t>
+      <w:proofErr w:type="spellStart"/>
+      <w:r>
+        <w:rPr>
+          <w:rFonts w:ascii="Arial" w:eastAsia="Arial" w:hAnsi="Arial" w:cs="Arial"/>
+          <w:color w:val="000000"/>
+        </w:rPr>
+        <w:t>projects</w:t>
+      </w:r>
+      <w:proofErr w:type="spellEnd"/>
+      <w:r>
+        <w:rPr>
+          <w:rFonts w:ascii="Arial" w:eastAsia="Arial" w:hAnsi="Arial" w:cs="Arial"/>
+          <w:color w:val="000000"/>
+        </w:rPr>
+        <w:t>/</w:t>
       </w:r>
     </w:p>
     <w:p>
@@ -10872,112 +10866,6 @@
           <w:szCs w:val="24"/>
         </w:rPr>
       </w:pPr>
-    </w:p>
-    <w:p>
-      <w:pPr>
-        <w:pBdr>
-          <w:top w:val="single" w:sz="4" w:space="1" w:color="000000"/>
-          <w:left w:val="nil"/>
-          <w:bottom w:val="nil"/>
-          <w:right w:val="nil"/>
-          <w:between w:val="nil"/>
-        </w:pBdr>
-        <w:spacing w:before="0" w:after="0" w:line="360" w:lineRule="auto"/>
-        <w:rPr>
-          <w:rFonts w:ascii="Arial" w:eastAsia="Arial" w:hAnsi="Arial" w:cs="Arial"/>
-          <w:color w:val="000000"/>
-        </w:rPr>
-      </w:pPr>
-      <w:proofErr w:type="gramStart"/>
-      <w:r>
-        <w:rPr>
-          <w:rFonts w:ascii="Arial" w:eastAsia="Arial" w:hAnsi="Arial" w:cs="Arial"/>
-          <w:color w:val="000000"/>
-          <w:sz w:val="24"/>
-          <w:szCs w:val="24"/>
-        </w:rPr>
-        <w:t>¹</w:t>
-      </w:r>
-      <w:r>
-        <w:rPr>
-          <w:rFonts w:ascii="Arial" w:eastAsia="Arial" w:hAnsi="Arial" w:cs="Arial"/>
-          <w:color w:val="000000"/>
-        </w:rPr>
-        <w:t xml:space="preserve"> Disponível</w:t>
-      </w:r>
-      <w:proofErr w:type="gramEnd"/>
-      <w:r>
-        <w:rPr>
-          <w:rFonts w:ascii="Arial" w:eastAsia="Arial" w:hAnsi="Arial" w:cs="Arial"/>
-          <w:color w:val="000000"/>
-        </w:rPr>
-        <w:t xml:space="preserve"> em:</w:t>
-      </w:r>
-    </w:p>
-    <w:p>
-      <w:pPr>
-        <w:pBdr>
-          <w:top w:val="single" w:sz="4" w:space="1" w:color="000000"/>
-          <w:left w:val="nil"/>
-          <w:bottom w:val="nil"/>
-          <w:right w:val="nil"/>
-          <w:between w:val="nil"/>
-        </w:pBdr>
-        <w:spacing w:before="0" w:after="0" w:line="360" w:lineRule="auto"/>
-        <w:rPr>
-          <w:rFonts w:ascii="Arial" w:eastAsia="Arial" w:hAnsi="Arial" w:cs="Arial"/>
-          <w:color w:val="000000"/>
-        </w:rPr>
-      </w:pPr>
-      <w:r>
-        <w:rPr>
-          <w:rFonts w:ascii="Arial" w:eastAsia="Arial" w:hAnsi="Arial" w:cs="Arial"/>
-          <w:color w:val="000000"/>
-        </w:rPr>
-        <w:t>http://www.scrumstudy.com/blog/why-is-empirical-process-control-so-important-in-scrum-</w:t>
-      </w:r>
-      <w:r>
-        <w:rPr>
-          <w:rFonts w:ascii="Arimo" w:eastAsia="Arimo" w:hAnsi="Arimo" w:cs="Arimo"/>
-          <w:color w:val="000000"/>
-        </w:rPr>
-        <w:t xml:space="preserve"> </w:t>
-      </w:r>
-      <w:proofErr w:type="spellStart"/>
-      <w:r>
-        <w:rPr>
-          <w:rFonts w:ascii="Arial" w:eastAsia="Arial" w:hAnsi="Arial" w:cs="Arial"/>
-          <w:color w:val="000000"/>
-        </w:rPr>
-        <w:t>projects</w:t>
-      </w:r>
-      <w:proofErr w:type="spellEnd"/>
-      <w:r>
-        <w:rPr>
-          <w:rFonts w:ascii="Arial" w:eastAsia="Arial" w:hAnsi="Arial" w:cs="Arial"/>
-          <w:color w:val="000000"/>
-        </w:rPr>
-        <w:t>/</w:t>
-      </w:r>
-    </w:p>
-    <w:p>
-      <w:pPr>
-        <w:pBdr>
-          <w:top w:val="nil"/>
-          <w:left w:val="nil"/>
-          <w:bottom w:val="nil"/>
-          <w:right w:val="nil"/>
-          <w:between w:val="nil"/>
-        </w:pBdr>
-        <w:spacing w:before="0" w:after="0" w:line="360" w:lineRule="auto"/>
-        <w:jc w:val="both"/>
-        <w:rPr>
-          <w:rFonts w:ascii="Arial" w:eastAsia="Arial" w:hAnsi="Arial" w:cs="Arial"/>
-          <w:color w:val="000000"/>
-          <w:sz w:val="24"/>
-          <w:szCs w:val="24"/>
-        </w:rPr>
-      </w:pPr>
       <w:r>
         <w:rPr>
           <w:rFonts w:ascii="Arial" w:eastAsia="Arial" w:hAnsi="Arial" w:cs="Arial"/>
@@ -10986,16 +10874,7 @@
           <w:szCs w:val="24"/>
         </w:rPr>
         <w:lastRenderedPageBreak/>
-        <w:t>forma</w:t>
-      </w:r>
-      <w:r>
-        <w:rPr>
-          <w:rFonts w:ascii="Arial" w:eastAsia="Arial" w:hAnsi="Arial" w:cs="Arial"/>
-          <w:color w:val="000000"/>
-          <w:sz w:val="24"/>
-          <w:szCs w:val="24"/>
-        </w:rPr>
-        <w:t xml:space="preserve"> </w:t>
+        <w:t xml:space="preserve">forma </w:t>
       </w:r>
       <w:r>
         <w:rPr>
@@ -11056,14 +10935,14 @@
           <w:u w:val="single"/>
         </w:rPr>
       </w:pPr>
-      <w:bookmarkStart w:id="6" w:name="_Toc526102863"/>
+      <w:bookmarkStart w:id="7" w:name="_Toc526190686"/>
       <w:r>
         <w:rPr>
           <w:b w:val="0"/>
         </w:rPr>
         <w:t>2.3 ARTEFATOS</w:t>
       </w:r>
-      <w:bookmarkEnd w:id="6"/>
+      <w:bookmarkEnd w:id="7"/>
     </w:p>
     <w:p>
       <w:pPr>
@@ -11073,7 +10952,7 @@
           <w:b w:val="0"/>
         </w:rPr>
       </w:pPr>
-      <w:bookmarkStart w:id="7" w:name="_Toc526102864"/>
+      <w:bookmarkStart w:id="8" w:name="_Toc526190687"/>
       <w:r>
         <w:rPr>
           <w:b w:val="0"/>
@@ -11114,7 +10993,7 @@
         </w:rPr>
         <w:t>acklog</w:t>
       </w:r>
-      <w:bookmarkEnd w:id="7"/>
+      <w:bookmarkEnd w:id="8"/>
     </w:p>
     <w:p>
       <w:pPr>
@@ -11460,7 +11339,7 @@
           <w:b w:val="0"/>
         </w:rPr>
       </w:pPr>
-      <w:bookmarkStart w:id="8" w:name="_Toc526102865"/>
+      <w:bookmarkStart w:id="9" w:name="_Toc526190688"/>
       <w:r>
         <w:rPr>
           <w:b w:val="0"/>
@@ -11508,7 +11387,7 @@
         </w:rPr>
         <w:t>acklog</w:t>
       </w:r>
-      <w:bookmarkEnd w:id="8"/>
+      <w:bookmarkEnd w:id="9"/>
     </w:p>
     <w:p>
       <w:pPr>
@@ -11893,7 +11772,7 @@
           <w:b w:val="0"/>
         </w:rPr>
       </w:pPr>
-      <w:bookmarkStart w:id="9" w:name="_Toc526102866"/>
+      <w:bookmarkStart w:id="10" w:name="_Toc526190689"/>
       <w:r>
         <w:rPr>
           <w:b w:val="0"/>
@@ -11926,7 +11805,7 @@
         </w:rPr>
         <w:t>urndown</w:t>
       </w:r>
-      <w:bookmarkEnd w:id="9"/>
+      <w:bookmarkEnd w:id="10"/>
     </w:p>
     <w:p>
       <w:pPr>
@@ -12296,27 +12175,7 @@
           <w:sz w:val="24"/>
           <w:szCs w:val="24"/>
         </w:rPr>
-        <w:t xml:space="preserve"> </w:t>
-      </w:r>
-      <w:proofErr w:type="spellStart"/>
-      <w:r>
-        <w:rPr>
-          <w:rFonts w:ascii="Arial" w:eastAsia="Arial" w:hAnsi="Arial" w:cs="Arial"/>
-          <w:color w:val="000000"/>
-          <w:sz w:val="24"/>
-          <w:szCs w:val="24"/>
-        </w:rPr>
-        <w:t>Burndown</w:t>
-      </w:r>
-      <w:proofErr w:type="spellEnd"/>
-      <w:r>
-        <w:rPr>
-          <w:rFonts w:ascii="Arial" w:eastAsia="Arial" w:hAnsi="Arial" w:cs="Arial"/>
-          <w:color w:val="000000"/>
-          <w:sz w:val="24"/>
-          <w:szCs w:val="24"/>
-        </w:rPr>
-        <w:t xml:space="preserve"> Chart</w:t>
+        <w:t xml:space="preserve"> Burndown Chart</w:t>
       </w:r>
     </w:p>
     <w:p>
@@ -12570,7 +12429,6 @@
         </w:rPr>
         <w:t xml:space="preserve"> de </w:t>
       </w:r>
-      <w:proofErr w:type="spellStart"/>
       <w:r>
         <w:rPr>
           <w:rFonts w:ascii="Arial" w:eastAsia="Arial" w:hAnsi="Arial" w:cs="Arial"/>
@@ -12581,7 +12439,6 @@
         </w:rPr>
         <w:t>Burndown</w:t>
       </w:r>
-      <w:proofErr w:type="spellEnd"/>
       <w:r>
         <w:rPr>
           <w:rFonts w:ascii="Arial" w:eastAsia="Arial" w:hAnsi="Arial" w:cs="Arial"/>
@@ -12664,14 +12521,14 @@
           <w:b w:val="0"/>
         </w:rPr>
       </w:pPr>
-      <w:bookmarkStart w:id="10" w:name="_Toc526102867"/>
+      <w:bookmarkStart w:id="11" w:name="_Toc526190690"/>
       <w:r>
         <w:rPr>
           <w:b w:val="0"/>
         </w:rPr>
         <w:t>2.4 EVENTOS</w:t>
       </w:r>
-      <w:bookmarkEnd w:id="10"/>
+      <w:bookmarkEnd w:id="11"/>
     </w:p>
     <w:p>
       <w:pPr>
@@ -12681,7 +12538,7 @@
           <w:b w:val="0"/>
         </w:rPr>
       </w:pPr>
-      <w:bookmarkStart w:id="11" w:name="_Toc526102868"/>
+      <w:bookmarkStart w:id="12" w:name="_Toc526190691"/>
       <w:r>
         <w:rPr>
           <w:b w:val="0"/>
@@ -12701,7 +12558,7 @@
         </w:rPr>
         <w:t xml:space="preserve"> sprint</w:t>
       </w:r>
-      <w:bookmarkEnd w:id="11"/>
+      <w:bookmarkEnd w:id="12"/>
     </w:p>
     <w:p>
       <w:pPr>
@@ -13473,7 +13330,7 @@
           <w:b w:val="0"/>
         </w:rPr>
       </w:pPr>
-      <w:bookmarkStart w:id="12" w:name="_Toc526102869"/>
+      <w:bookmarkStart w:id="13" w:name="_Toc526190692"/>
       <w:r>
         <w:rPr>
           <w:b w:val="0"/>
@@ -13512,7 +13369,7 @@
         </w:rPr>
         <w:t>crum</w:t>
       </w:r>
-      <w:bookmarkEnd w:id="12"/>
+      <w:bookmarkEnd w:id="13"/>
     </w:p>
     <w:p>
       <w:pPr>
@@ -14038,7 +13895,7 @@
           <w:b w:val="0"/>
         </w:rPr>
       </w:pPr>
-      <w:bookmarkStart w:id="13" w:name="_Toc526102870"/>
+      <w:bookmarkStart w:id="14" w:name="_Toc526190693"/>
       <w:r>
         <w:rPr>
           <w:b w:val="0"/>
@@ -14079,9 +13936,9 @@
         </w:rPr>
         <w:t>eview</w:t>
       </w:r>
-      <w:bookmarkStart w:id="14" w:name="_2s8eyo1" w:colFirst="0" w:colLast="0"/>
-      <w:bookmarkEnd w:id="13"/>
+      <w:bookmarkStart w:id="15" w:name="_2s8eyo1" w:colFirst="0" w:colLast="0"/>
       <w:bookmarkEnd w:id="14"/>
+      <w:bookmarkEnd w:id="15"/>
     </w:p>
     <w:p>
       <w:pPr>
@@ -14571,12 +14428,12 @@
         <w:pStyle w:val="Ttulo1"/>
         <w:spacing w:line="720" w:lineRule="auto"/>
       </w:pPr>
-      <w:bookmarkStart w:id="15" w:name="_Toc526102871"/>
+      <w:bookmarkStart w:id="16" w:name="_Toc526190694"/>
       <w:r>
         <w:lastRenderedPageBreak/>
         <w:t>3 METODOLOGIA SCRUM: IMPLEMENTAÇÃO</w:t>
       </w:r>
-      <w:bookmarkEnd w:id="15"/>
+      <w:bookmarkEnd w:id="16"/>
     </w:p>
     <w:p>
       <w:pPr>
@@ -14971,7 +14828,7 @@
           <w:caps/>
         </w:rPr>
       </w:pPr>
-      <w:bookmarkStart w:id="16" w:name="_Toc526102872"/>
+      <w:bookmarkStart w:id="17" w:name="_Toc526190695"/>
       <w:r>
         <w:rPr>
           <w:b w:val="0"/>
@@ -15011,7 +14868,7 @@
         </w:rPr>
         <w:t xml:space="preserve"> SCRUM</w:t>
       </w:r>
-      <w:bookmarkEnd w:id="16"/>
+      <w:bookmarkEnd w:id="17"/>
     </w:p>
     <w:p>
       <w:pPr>
@@ -15316,7 +15173,7 @@
           <w:b w:val="0"/>
         </w:rPr>
       </w:pPr>
-      <w:bookmarkStart w:id="17" w:name="_Toc526102873"/>
+      <w:bookmarkStart w:id="18" w:name="_Toc526190696"/>
       <w:r>
         <w:rPr>
           <w:b w:val="0"/>
@@ -15347,7 +15204,7 @@
         </w:rPr>
         <w:t>Owner</w:t>
       </w:r>
-      <w:bookmarkEnd w:id="17"/>
+      <w:bookmarkEnd w:id="18"/>
       <w:proofErr w:type="spellEnd"/>
     </w:p>
     <w:p>
@@ -16480,7 +16337,7 @@
           <w:b w:val="0"/>
         </w:rPr>
       </w:pPr>
-      <w:bookmarkStart w:id="18" w:name="_Toc526102874"/>
+      <w:bookmarkStart w:id="19" w:name="_Toc526190697"/>
       <w:r>
         <w:rPr>
           <w:b w:val="0"/>
@@ -16494,7 +16351,7 @@
         </w:rPr>
         <w:t>Scrum Master</w:t>
       </w:r>
-      <w:bookmarkEnd w:id="18"/>
+      <w:bookmarkEnd w:id="19"/>
     </w:p>
     <w:p>
       <w:pPr>
@@ -18183,7 +18040,7 @@
           <w:b w:val="0"/>
         </w:rPr>
       </w:pPr>
-      <w:bookmarkStart w:id="19" w:name="_Toc526102875"/>
+      <w:bookmarkStart w:id="20" w:name="_Toc526190698"/>
       <w:r>
         <w:rPr>
           <w:b w:val="0"/>
@@ -18197,7 +18054,7 @@
         </w:rPr>
         <w:t>Scrum Team</w:t>
       </w:r>
-      <w:bookmarkEnd w:id="19"/>
+      <w:bookmarkEnd w:id="20"/>
     </w:p>
     <w:p>
       <w:pPr>
@@ -19980,6 +19837,809 @@
     </w:p>
     <w:p>
       <w:pPr>
+        <w:pStyle w:val="Ttulo1"/>
+        <w:spacing w:line="720" w:lineRule="auto"/>
+        <w:jc w:val="both"/>
+        <w:rPr>
+          <w:b w:val="0"/>
+        </w:rPr>
+      </w:pPr>
+      <w:bookmarkStart w:id="21" w:name="_Toc526190699"/>
+      <w:r>
+        <w:rPr>
+          <w:b w:val="0"/>
+        </w:rPr>
+        <w:t>3.</w:t>
+      </w:r>
+      <w:r>
+        <w:rPr>
+          <w:b w:val="0"/>
+        </w:rPr>
+        <w:t>2 O MODELO CÍCLICO ITERATIVO DO SCRUM</w:t>
+      </w:r>
+      <w:bookmarkEnd w:id="21"/>
+    </w:p>
+    <w:p>
+      <w:pPr>
+        <w:pBdr>
+          <w:top w:val="nil"/>
+          <w:left w:val="nil"/>
+          <w:bottom w:val="nil"/>
+          <w:right w:val="nil"/>
+          <w:between w:val="nil"/>
+        </w:pBdr>
+        <w:spacing w:before="0" w:after="240" w:line="360" w:lineRule="auto"/>
+        <w:ind w:firstLine="720"/>
+        <w:jc w:val="both"/>
+        <w:rPr>
+          <w:rFonts w:ascii="Arial" w:eastAsia="Arial" w:hAnsi="Arial" w:cs="Arial"/>
+          <w:color w:val="000000"/>
+          <w:sz w:val="24"/>
+          <w:szCs w:val="24"/>
+        </w:rPr>
+      </w:pPr>
+      <w:r>
+        <w:rPr>
+          <w:rFonts w:ascii="Arial" w:eastAsia="Arial" w:hAnsi="Arial" w:cs="Arial"/>
+          <w:color w:val="000000"/>
+          <w:sz w:val="24"/>
+          <w:szCs w:val="24"/>
+        </w:rPr>
+        <w:t xml:space="preserve">Segundo </w:t>
+      </w:r>
+      <w:proofErr w:type="spellStart"/>
+      <w:r>
+        <w:rPr>
+          <w:rFonts w:ascii="Arial" w:eastAsia="Arial" w:hAnsi="Arial" w:cs="Arial"/>
+          <w:color w:val="000000"/>
+          <w:sz w:val="24"/>
+          <w:szCs w:val="24"/>
+        </w:rPr>
+        <w:t>Schwaber</w:t>
+      </w:r>
+      <w:proofErr w:type="spellEnd"/>
+      <w:r>
+        <w:rPr>
+          <w:rFonts w:ascii="Arial" w:eastAsia="Arial" w:hAnsi="Arial" w:cs="Arial"/>
+          <w:color w:val="000000"/>
+          <w:sz w:val="24"/>
+          <w:szCs w:val="24"/>
+        </w:rPr>
+        <w:t xml:space="preserve"> e </w:t>
+      </w:r>
+      <w:proofErr w:type="spellStart"/>
+      <w:r>
+        <w:rPr>
+          <w:rFonts w:ascii="Arial" w:eastAsia="Arial" w:hAnsi="Arial" w:cs="Arial"/>
+          <w:color w:val="000000"/>
+          <w:sz w:val="24"/>
+          <w:szCs w:val="24"/>
+        </w:rPr>
+        <w:t>B</w:t>
+      </w:r>
+      <w:r>
+        <w:rPr>
+          <w:rFonts w:ascii="Arial" w:eastAsia="Arial" w:hAnsi="Arial" w:cs="Arial"/>
+          <w:color w:val="000000"/>
+          <w:sz w:val="24"/>
+          <w:szCs w:val="24"/>
+        </w:rPr>
+        <w:t>eedle</w:t>
+      </w:r>
+      <w:proofErr w:type="spellEnd"/>
+      <w:r>
+        <w:rPr>
+          <w:rFonts w:ascii="Arial" w:eastAsia="Arial" w:hAnsi="Arial" w:cs="Arial"/>
+          <w:color w:val="000000"/>
+          <w:sz w:val="24"/>
+          <w:szCs w:val="24"/>
+        </w:rPr>
+        <w:t xml:space="preserve"> (2002)</w:t>
+      </w:r>
+      <w:r>
+        <w:rPr>
+          <w:rFonts w:ascii="Arial" w:eastAsia="Arial" w:hAnsi="Arial" w:cs="Arial"/>
+          <w:color w:val="000000"/>
+          <w:sz w:val="24"/>
+          <w:szCs w:val="24"/>
+        </w:rPr>
+        <w:t xml:space="preserve">, depois de ser estabelecido as definições dos papéis </w:t>
+      </w:r>
+      <w:r>
+        <w:rPr>
+          <w:rFonts w:ascii="Arial" w:eastAsia="Arial" w:hAnsi="Arial" w:cs="Arial"/>
+          <w:color w:val="000000"/>
+          <w:sz w:val="24"/>
+          <w:szCs w:val="24"/>
+        </w:rPr>
+        <w:t>entre os</w:t>
+      </w:r>
+      <w:r>
+        <w:rPr>
+          <w:rFonts w:ascii="Arial" w:eastAsia="Arial" w:hAnsi="Arial" w:cs="Arial"/>
+          <w:color w:val="000000"/>
+          <w:sz w:val="24"/>
+          <w:szCs w:val="24"/>
+        </w:rPr>
+        <w:t xml:space="preserve"> indivíduos envolvid</w:t>
+      </w:r>
+      <w:r>
+        <w:rPr>
+          <w:rFonts w:ascii="Arial" w:eastAsia="Arial" w:hAnsi="Arial" w:cs="Arial"/>
+          <w:color w:val="000000"/>
+          <w:sz w:val="24"/>
+          <w:szCs w:val="24"/>
+        </w:rPr>
+        <w:t>o</w:t>
+      </w:r>
+      <w:r>
+        <w:rPr>
+          <w:rFonts w:ascii="Arial" w:eastAsia="Arial" w:hAnsi="Arial" w:cs="Arial"/>
+          <w:color w:val="000000"/>
+          <w:sz w:val="24"/>
+          <w:szCs w:val="24"/>
+        </w:rPr>
+        <w:t xml:space="preserve">s com o projeto, para que o processo com o Scrum se inicie, é fundamental que já  exista uma visão do produto que deverá ser entregue. Após a definição do produto, inicia-se a montagem do </w:t>
+      </w:r>
+      <w:proofErr w:type="spellStart"/>
+      <w:r>
+        <w:rPr>
+          <w:rFonts w:ascii="Arial" w:eastAsia="Arial" w:hAnsi="Arial" w:cs="Arial"/>
+          <w:i/>
+          <w:color w:val="000000"/>
+          <w:sz w:val="24"/>
+          <w:szCs w:val="24"/>
+        </w:rPr>
+        <w:t>Product</w:t>
+      </w:r>
+      <w:proofErr w:type="spellEnd"/>
+      <w:r>
+        <w:rPr>
+          <w:rFonts w:ascii="Arial" w:eastAsia="Arial" w:hAnsi="Arial" w:cs="Arial"/>
+          <w:i/>
+          <w:color w:val="000000"/>
+          <w:sz w:val="24"/>
+          <w:szCs w:val="24"/>
+        </w:rPr>
+        <w:t xml:space="preserve"> Backlog</w:t>
+      </w:r>
+      <w:r>
+        <w:rPr>
+          <w:rFonts w:ascii="Arial" w:eastAsia="Arial" w:hAnsi="Arial" w:cs="Arial"/>
+          <w:color w:val="000000"/>
+          <w:sz w:val="24"/>
+          <w:szCs w:val="24"/>
+        </w:rPr>
+        <w:t xml:space="preserve">, que pode ser interpretado pelo time como uma transcrição daquilo que </w:t>
+      </w:r>
+      <w:r>
+        <w:rPr>
+          <w:rFonts w:ascii="Arial" w:eastAsia="Arial" w:hAnsi="Arial" w:cs="Arial"/>
+          <w:color w:val="000000"/>
+          <w:sz w:val="24"/>
+          <w:szCs w:val="24"/>
+        </w:rPr>
+        <w:t>deverá</w:t>
+      </w:r>
+      <w:r>
+        <w:rPr>
+          <w:rFonts w:ascii="Arial" w:eastAsia="Arial" w:hAnsi="Arial" w:cs="Arial"/>
+          <w:color w:val="000000"/>
+          <w:sz w:val="24"/>
+          <w:szCs w:val="24"/>
+        </w:rPr>
+        <w:t xml:space="preserve"> ser desenvolvido pelo o time, na forma de atividades e incrementos necessários para o completo funcionamento do produto. Se faz fundamental o entendimento que mesmo o </w:t>
+      </w:r>
+      <w:proofErr w:type="spellStart"/>
+      <w:r>
+        <w:rPr>
+          <w:rFonts w:ascii="Arial" w:eastAsia="Arial" w:hAnsi="Arial" w:cs="Arial"/>
+          <w:i/>
+          <w:color w:val="000000"/>
+          <w:sz w:val="24"/>
+          <w:szCs w:val="24"/>
+        </w:rPr>
+        <w:t>Product</w:t>
+      </w:r>
+      <w:proofErr w:type="spellEnd"/>
+      <w:r>
+        <w:rPr>
+          <w:rFonts w:ascii="Arial" w:eastAsia="Arial" w:hAnsi="Arial" w:cs="Arial"/>
+          <w:i/>
+          <w:color w:val="000000"/>
+          <w:sz w:val="24"/>
+          <w:szCs w:val="24"/>
+        </w:rPr>
+        <w:t xml:space="preserve"> Backlog</w:t>
+      </w:r>
+      <w:r>
+        <w:rPr>
+          <w:rFonts w:ascii="Arial" w:eastAsia="Arial" w:hAnsi="Arial" w:cs="Arial"/>
+          <w:color w:val="000000"/>
+          <w:sz w:val="24"/>
+          <w:szCs w:val="24"/>
+        </w:rPr>
+        <w:t xml:space="preserve"> sendo elaborado no início do projeto, a probabilidade indica que ele não estará completo. A fase inicial deve ser pensada como requisitos base para o processo de desenvolvimento do produto, e que a medida que o projeto vai evoluindo, o </w:t>
+      </w:r>
+      <w:proofErr w:type="spellStart"/>
+      <w:r>
+        <w:rPr>
+          <w:rFonts w:ascii="Arial" w:eastAsia="Arial" w:hAnsi="Arial" w:cs="Arial"/>
+          <w:i/>
+          <w:color w:val="000000"/>
+          <w:sz w:val="24"/>
+          <w:szCs w:val="24"/>
+        </w:rPr>
+        <w:t>Product</w:t>
+      </w:r>
+      <w:proofErr w:type="spellEnd"/>
+      <w:r>
+        <w:rPr>
+          <w:rFonts w:ascii="Arial" w:eastAsia="Arial" w:hAnsi="Arial" w:cs="Arial"/>
+          <w:i/>
+          <w:color w:val="000000"/>
+          <w:sz w:val="24"/>
+          <w:szCs w:val="24"/>
+        </w:rPr>
+        <w:t xml:space="preserve"> Backlog</w:t>
+      </w:r>
+      <w:r>
+        <w:rPr>
+          <w:rFonts w:ascii="Arial" w:eastAsia="Arial" w:hAnsi="Arial" w:cs="Arial"/>
+          <w:color w:val="000000"/>
+          <w:sz w:val="24"/>
+          <w:szCs w:val="24"/>
+        </w:rPr>
+        <w:t xml:space="preserve"> pode evoluir de maneira conjunta.</w:t>
+      </w:r>
+    </w:p>
+    <w:p>
+      <w:pPr>
+        <w:pBdr>
+          <w:top w:val="nil"/>
+          <w:left w:val="nil"/>
+          <w:bottom w:val="nil"/>
+          <w:right w:val="nil"/>
+          <w:between w:val="nil"/>
+        </w:pBdr>
+        <w:spacing w:before="0" w:after="0" w:line="360" w:lineRule="auto"/>
+        <w:ind w:firstLine="709"/>
+        <w:jc w:val="both"/>
+        <w:rPr>
+          <w:rFonts w:ascii="Arial" w:eastAsia="Arial" w:hAnsi="Arial" w:cs="Arial"/>
+          <w:color w:val="000000"/>
+          <w:sz w:val="24"/>
+          <w:szCs w:val="24"/>
+        </w:rPr>
+      </w:pPr>
+      <w:r>
+        <w:rPr>
+          <w:rFonts w:ascii="Arial" w:eastAsia="Arial" w:hAnsi="Arial" w:cs="Arial"/>
+          <w:color w:val="000000"/>
+          <w:sz w:val="24"/>
+          <w:szCs w:val="24"/>
+        </w:rPr>
+        <w:lastRenderedPageBreak/>
+        <w:t xml:space="preserve">Para </w:t>
+      </w:r>
+      <w:proofErr w:type="spellStart"/>
+      <w:r>
+        <w:rPr>
+          <w:rFonts w:ascii="Arial" w:eastAsia="Arial" w:hAnsi="Arial" w:cs="Arial"/>
+          <w:color w:val="000000"/>
+          <w:sz w:val="24"/>
+          <w:szCs w:val="24"/>
+        </w:rPr>
+        <w:t>Schwaber</w:t>
+      </w:r>
+      <w:proofErr w:type="spellEnd"/>
+      <w:r>
+        <w:rPr>
+          <w:rFonts w:ascii="Arial" w:eastAsia="Arial" w:hAnsi="Arial" w:cs="Arial"/>
+          <w:color w:val="000000"/>
+          <w:sz w:val="24"/>
+          <w:szCs w:val="24"/>
+        </w:rPr>
+        <w:t xml:space="preserve"> e </w:t>
+      </w:r>
+      <w:proofErr w:type="spellStart"/>
+      <w:r>
+        <w:rPr>
+          <w:rFonts w:ascii="Arial" w:eastAsia="Arial" w:hAnsi="Arial" w:cs="Arial"/>
+          <w:color w:val="000000"/>
+          <w:sz w:val="24"/>
+          <w:szCs w:val="24"/>
+        </w:rPr>
+        <w:t>B</w:t>
+      </w:r>
+      <w:r>
+        <w:rPr>
+          <w:rFonts w:ascii="Arial" w:eastAsia="Arial" w:hAnsi="Arial" w:cs="Arial"/>
+          <w:color w:val="000000"/>
+          <w:sz w:val="24"/>
+          <w:szCs w:val="24"/>
+        </w:rPr>
+        <w:t>eedle</w:t>
+      </w:r>
+      <w:proofErr w:type="spellEnd"/>
+      <w:r>
+        <w:rPr>
+          <w:rFonts w:ascii="Arial" w:eastAsia="Arial" w:hAnsi="Arial" w:cs="Arial"/>
+          <w:color w:val="000000"/>
+          <w:sz w:val="24"/>
+          <w:szCs w:val="24"/>
+        </w:rPr>
+        <w:t xml:space="preserve"> (2002)</w:t>
+      </w:r>
+      <w:r>
+        <w:rPr>
+          <w:rFonts w:ascii="Arial" w:eastAsia="Arial" w:hAnsi="Arial" w:cs="Arial"/>
+          <w:color w:val="000000"/>
+          <w:sz w:val="24"/>
+          <w:szCs w:val="24"/>
+        </w:rPr>
+        <w:t xml:space="preserve">,  em seguida a este processo, começam as iterações existentes no Scrum, essas iterações são conhecidas como  </w:t>
+      </w:r>
+      <w:r>
+        <w:rPr>
+          <w:rFonts w:ascii="Arial" w:eastAsia="Arial" w:hAnsi="Arial" w:cs="Arial"/>
+          <w:i/>
+          <w:color w:val="000000"/>
+          <w:sz w:val="24"/>
+          <w:szCs w:val="24"/>
+        </w:rPr>
+        <w:t>Sprint</w:t>
+      </w:r>
+      <w:r>
+        <w:rPr>
+          <w:rFonts w:ascii="Arial" w:eastAsia="Arial" w:hAnsi="Arial" w:cs="Arial"/>
+          <w:color w:val="000000"/>
+          <w:sz w:val="24"/>
+          <w:szCs w:val="24"/>
+        </w:rPr>
+        <w:t xml:space="preserve">,  e devem possuir uma duração compatível com aquilo que deve ser executado neste período. Ao encerramento de cada Sprint é entregue um novo incremento do produto a ser lançado (levando em considerações as prioridades estabelecidas pelo </w:t>
+      </w:r>
+      <w:proofErr w:type="spellStart"/>
+      <w:r>
+        <w:rPr>
+          <w:rFonts w:ascii="Arial" w:eastAsia="Arial" w:hAnsi="Arial" w:cs="Arial"/>
+          <w:i/>
+          <w:color w:val="000000"/>
+          <w:sz w:val="24"/>
+          <w:szCs w:val="24"/>
+        </w:rPr>
+        <w:t>Product</w:t>
+      </w:r>
+      <w:proofErr w:type="spellEnd"/>
+      <w:r>
+        <w:rPr>
+          <w:rFonts w:ascii="Arial" w:eastAsia="Arial" w:hAnsi="Arial" w:cs="Arial"/>
+          <w:i/>
+          <w:color w:val="000000"/>
+          <w:sz w:val="24"/>
+          <w:szCs w:val="24"/>
+        </w:rPr>
+        <w:t xml:space="preserve"> </w:t>
+      </w:r>
+      <w:proofErr w:type="spellStart"/>
+      <w:r>
+        <w:rPr>
+          <w:rFonts w:ascii="Arial" w:eastAsia="Arial" w:hAnsi="Arial" w:cs="Arial"/>
+          <w:i/>
+          <w:color w:val="000000"/>
+          <w:sz w:val="24"/>
+          <w:szCs w:val="24"/>
+        </w:rPr>
+        <w:t>Owner</w:t>
+      </w:r>
+      <w:proofErr w:type="spellEnd"/>
+      <w:r>
+        <w:rPr>
+          <w:rFonts w:ascii="Arial" w:eastAsia="Arial" w:hAnsi="Arial" w:cs="Arial"/>
+          <w:color w:val="000000"/>
+          <w:sz w:val="24"/>
+          <w:szCs w:val="24"/>
+        </w:rPr>
+        <w:t xml:space="preserve"> durante a confecção do </w:t>
+      </w:r>
+      <w:proofErr w:type="spellStart"/>
+      <w:r>
+        <w:rPr>
+          <w:rFonts w:ascii="Arial" w:eastAsia="Arial" w:hAnsi="Arial" w:cs="Arial"/>
+          <w:i/>
+          <w:color w:val="000000"/>
+          <w:sz w:val="24"/>
+          <w:szCs w:val="24"/>
+        </w:rPr>
+        <w:t>Product</w:t>
+      </w:r>
+      <w:proofErr w:type="spellEnd"/>
+      <w:r>
+        <w:rPr>
+          <w:rFonts w:ascii="Arial" w:eastAsia="Arial" w:hAnsi="Arial" w:cs="Arial"/>
+          <w:i/>
+          <w:color w:val="000000"/>
+          <w:sz w:val="24"/>
+          <w:szCs w:val="24"/>
+        </w:rPr>
+        <w:t xml:space="preserve"> Backlog</w:t>
+      </w:r>
+      <w:r>
+        <w:rPr>
+          <w:rFonts w:ascii="Arial" w:eastAsia="Arial" w:hAnsi="Arial" w:cs="Arial"/>
+          <w:color w:val="000000"/>
+          <w:sz w:val="24"/>
+          <w:szCs w:val="24"/>
+        </w:rPr>
+        <w:t xml:space="preserve">), estes tendo passado pelos processos de desenvolvimento, aprovação e teste. A </w:t>
+      </w:r>
+      <w:r>
+        <w:rPr>
+          <w:rFonts w:ascii="Arial" w:eastAsia="Arial" w:hAnsi="Arial" w:cs="Arial"/>
+          <w:i/>
+          <w:color w:val="000000"/>
+          <w:sz w:val="24"/>
+          <w:szCs w:val="24"/>
+        </w:rPr>
+        <w:t>Sprint</w:t>
+      </w:r>
+      <w:r>
+        <w:rPr>
+          <w:rFonts w:ascii="Arial" w:eastAsia="Arial" w:hAnsi="Arial" w:cs="Arial"/>
+          <w:color w:val="000000"/>
+          <w:sz w:val="24"/>
+          <w:szCs w:val="24"/>
+        </w:rPr>
+        <w:t xml:space="preserve"> deve ser vista como o coração de todo o processo do Scrum , onde nela é que ocorre a interação entre o time</w:t>
+      </w:r>
+      <w:r>
+        <w:rPr>
+          <w:rFonts w:ascii="Arial" w:eastAsia="Arial" w:hAnsi="Arial" w:cs="Arial"/>
+          <w:color w:val="000000"/>
+          <w:sz w:val="24"/>
+          <w:szCs w:val="24"/>
+        </w:rPr>
+        <w:t>,</w:t>
+      </w:r>
+      <w:r>
+        <w:rPr>
+          <w:rFonts w:ascii="Arial" w:eastAsia="Arial" w:hAnsi="Arial" w:cs="Arial"/>
+          <w:color w:val="000000"/>
+          <w:sz w:val="24"/>
+          <w:szCs w:val="24"/>
+        </w:rPr>
+        <w:t xml:space="preserve"> </w:t>
+      </w:r>
+      <w:r>
+        <w:rPr>
+          <w:rFonts w:ascii="Arial" w:eastAsia="Arial" w:hAnsi="Arial" w:cs="Arial"/>
+          <w:color w:val="000000"/>
+          <w:sz w:val="24"/>
+          <w:szCs w:val="24"/>
+        </w:rPr>
+        <w:t>e neste</w:t>
+      </w:r>
+      <w:r>
+        <w:rPr>
+          <w:rFonts w:ascii="Arial" w:eastAsia="Arial" w:hAnsi="Arial" w:cs="Arial"/>
+          <w:color w:val="000000"/>
+          <w:sz w:val="24"/>
+          <w:szCs w:val="24"/>
+        </w:rPr>
+        <w:t xml:space="preserve"> processo de compartilhamento de conhecimento, superação de problemas e a obtenção do objetivo determinado </w:t>
+      </w:r>
+      <w:r>
+        <w:rPr>
+          <w:rFonts w:ascii="Arial" w:eastAsia="Arial" w:hAnsi="Arial" w:cs="Arial"/>
+          <w:color w:val="000000"/>
+          <w:sz w:val="24"/>
+          <w:szCs w:val="24"/>
+        </w:rPr>
+        <w:t>pelo próprio time</w:t>
+      </w:r>
+      <w:r>
+        <w:rPr>
+          <w:rFonts w:ascii="Arial" w:eastAsia="Arial" w:hAnsi="Arial" w:cs="Arial"/>
+          <w:color w:val="000000"/>
+          <w:sz w:val="24"/>
+          <w:szCs w:val="24"/>
+        </w:rPr>
+        <w:t>, faz se o núcleo do Scrum</w:t>
+      </w:r>
+      <w:r>
+        <w:rPr>
+          <w:rFonts w:ascii="Arial" w:eastAsia="Arial" w:hAnsi="Arial" w:cs="Arial"/>
+          <w:color w:val="000000"/>
+          <w:sz w:val="24"/>
+          <w:szCs w:val="24"/>
+        </w:rPr>
+        <w:t>.</w:t>
+      </w:r>
+      <w:r>
+        <w:rPr>
+          <w:rFonts w:ascii="Arial" w:eastAsia="Arial" w:hAnsi="Arial" w:cs="Arial"/>
+          <w:color w:val="000000"/>
+          <w:sz w:val="24"/>
+          <w:szCs w:val="24"/>
+        </w:rPr>
+        <w:t xml:space="preserve"> </w:t>
+      </w:r>
+    </w:p>
+    <w:p>
+      <w:pPr>
+        <w:pBdr>
+          <w:top w:val="nil"/>
+          <w:left w:val="nil"/>
+          <w:bottom w:val="nil"/>
+          <w:right w:val="nil"/>
+          <w:between w:val="nil"/>
+        </w:pBdr>
+        <w:spacing w:before="0" w:after="0" w:line="360" w:lineRule="auto"/>
+        <w:ind w:firstLine="709"/>
+        <w:jc w:val="both"/>
+        <w:rPr>
+          <w:rFonts w:ascii="Arial" w:eastAsia="Arial" w:hAnsi="Arial" w:cs="Arial"/>
+          <w:color w:val="000000"/>
+          <w:sz w:val="24"/>
+          <w:szCs w:val="24"/>
+        </w:rPr>
+      </w:pPr>
+      <w:r>
+        <w:rPr>
+          <w:rFonts w:ascii="Arial" w:eastAsia="Arial" w:hAnsi="Arial" w:cs="Arial"/>
+          <w:color w:val="000000"/>
+          <w:sz w:val="24"/>
+          <w:szCs w:val="24"/>
+        </w:rPr>
+        <w:t xml:space="preserve">Em </w:t>
+      </w:r>
+      <w:proofErr w:type="spellStart"/>
+      <w:r>
+        <w:rPr>
+          <w:rFonts w:ascii="Arial" w:eastAsia="Arial" w:hAnsi="Arial" w:cs="Arial"/>
+          <w:color w:val="000000"/>
+          <w:sz w:val="24"/>
+          <w:szCs w:val="24"/>
+        </w:rPr>
+        <w:t>Schwaber</w:t>
+      </w:r>
+      <w:proofErr w:type="spellEnd"/>
+      <w:r>
+        <w:rPr>
+          <w:rFonts w:ascii="Arial" w:eastAsia="Arial" w:hAnsi="Arial" w:cs="Arial"/>
+          <w:color w:val="000000"/>
+          <w:sz w:val="24"/>
+          <w:szCs w:val="24"/>
+        </w:rPr>
+        <w:t xml:space="preserve"> e </w:t>
+      </w:r>
+      <w:proofErr w:type="spellStart"/>
+      <w:r>
+        <w:rPr>
+          <w:rFonts w:ascii="Arial" w:eastAsia="Arial" w:hAnsi="Arial" w:cs="Arial"/>
+          <w:color w:val="000000"/>
+          <w:sz w:val="24"/>
+          <w:szCs w:val="24"/>
+        </w:rPr>
+        <w:t>B</w:t>
+      </w:r>
+      <w:r>
+        <w:rPr>
+          <w:rFonts w:ascii="Arial" w:eastAsia="Arial" w:hAnsi="Arial" w:cs="Arial"/>
+          <w:color w:val="000000"/>
+          <w:sz w:val="24"/>
+          <w:szCs w:val="24"/>
+        </w:rPr>
+        <w:t>eedle</w:t>
+      </w:r>
+      <w:proofErr w:type="spellEnd"/>
+      <w:r>
+        <w:rPr>
+          <w:rFonts w:ascii="Arial" w:eastAsia="Arial" w:hAnsi="Arial" w:cs="Arial"/>
+          <w:color w:val="000000"/>
+          <w:sz w:val="24"/>
+          <w:szCs w:val="24"/>
+        </w:rPr>
+        <w:t xml:space="preserve"> (2002)</w:t>
+      </w:r>
+      <w:r>
+        <w:rPr>
+          <w:rFonts w:ascii="Arial" w:eastAsia="Arial" w:hAnsi="Arial" w:cs="Arial"/>
+          <w:color w:val="000000"/>
+          <w:sz w:val="24"/>
+          <w:szCs w:val="24"/>
+        </w:rPr>
+        <w:t xml:space="preserve">, e dito que durante as Sprints são efetuadas as </w:t>
+      </w:r>
+      <w:proofErr w:type="spellStart"/>
+      <w:r>
+        <w:rPr>
+          <w:rFonts w:ascii="Arial" w:eastAsia="Arial" w:hAnsi="Arial" w:cs="Arial"/>
+          <w:i/>
+          <w:color w:val="000000"/>
+          <w:sz w:val="24"/>
+          <w:szCs w:val="24"/>
+        </w:rPr>
+        <w:t>Dailys</w:t>
+      </w:r>
+      <w:proofErr w:type="spellEnd"/>
+      <w:r>
+        <w:rPr>
+          <w:rFonts w:ascii="Arial" w:eastAsia="Arial" w:hAnsi="Arial" w:cs="Arial"/>
+          <w:i/>
+          <w:color w:val="000000"/>
+          <w:sz w:val="24"/>
+          <w:szCs w:val="24"/>
+        </w:rPr>
+        <w:t xml:space="preserve"> </w:t>
+      </w:r>
+      <w:proofErr w:type="spellStart"/>
+      <w:r>
+        <w:rPr>
+          <w:rFonts w:ascii="Arial" w:eastAsia="Arial" w:hAnsi="Arial" w:cs="Arial"/>
+          <w:i/>
+          <w:color w:val="000000"/>
+          <w:sz w:val="24"/>
+          <w:szCs w:val="24"/>
+        </w:rPr>
+        <w:t>Scrums</w:t>
+      </w:r>
+      <w:proofErr w:type="spellEnd"/>
+      <w:r>
+        <w:rPr>
+          <w:rFonts w:ascii="Arial" w:eastAsia="Arial" w:hAnsi="Arial" w:cs="Arial"/>
+          <w:color w:val="000000"/>
+          <w:sz w:val="24"/>
+          <w:szCs w:val="24"/>
+        </w:rPr>
+        <w:t>, estabelecidas</w:t>
+      </w:r>
+      <w:r>
+        <w:rPr>
+          <w:rFonts w:ascii="Arial" w:eastAsia="Arial" w:hAnsi="Arial" w:cs="Arial"/>
+          <w:color w:val="000000"/>
+          <w:sz w:val="24"/>
+          <w:szCs w:val="24"/>
+        </w:rPr>
+        <w:t xml:space="preserve"> </w:t>
+      </w:r>
+      <w:r>
+        <w:rPr>
+          <w:rFonts w:ascii="Arial" w:eastAsia="Arial" w:hAnsi="Arial" w:cs="Arial"/>
+          <w:color w:val="000000"/>
+          <w:sz w:val="24"/>
+          <w:szCs w:val="24"/>
+        </w:rPr>
+        <w:t xml:space="preserve">anteriormente como reuniões diárias de curta duração, aproximadamente de 10 a 15 minutos para sua realização, com o propósito de evidenciar aos próprios membro do </w:t>
+      </w:r>
+      <w:r>
+        <w:rPr>
+          <w:rFonts w:ascii="Arial" w:eastAsia="Arial" w:hAnsi="Arial" w:cs="Arial"/>
+          <w:i/>
+          <w:color w:val="000000"/>
+          <w:sz w:val="24"/>
+          <w:szCs w:val="24"/>
+        </w:rPr>
+        <w:t>Scrum Team</w:t>
+      </w:r>
+      <w:r>
+        <w:rPr>
+          <w:rFonts w:ascii="Arial" w:eastAsia="Arial" w:hAnsi="Arial" w:cs="Arial"/>
+          <w:color w:val="000000"/>
+          <w:sz w:val="24"/>
+          <w:szCs w:val="24"/>
+        </w:rPr>
+        <w:t xml:space="preserve"> o que está sendo executado, as dificuldades e o que ainda deverá ser feito. A </w:t>
+      </w:r>
+      <w:r>
+        <w:rPr>
+          <w:rFonts w:ascii="Arial" w:eastAsia="Arial" w:hAnsi="Arial" w:cs="Arial"/>
+          <w:i/>
+          <w:color w:val="000000"/>
+          <w:sz w:val="24"/>
+          <w:szCs w:val="24"/>
+        </w:rPr>
+        <w:t>Daily Scrum</w:t>
+      </w:r>
+      <w:r>
+        <w:rPr>
+          <w:rFonts w:ascii="Arial" w:eastAsia="Arial" w:hAnsi="Arial" w:cs="Arial"/>
+          <w:color w:val="000000"/>
+          <w:sz w:val="24"/>
+          <w:szCs w:val="24"/>
+        </w:rPr>
+        <w:t xml:space="preserve"> não deve ser vista como um momento para expor ao gerente quem está ou não atrasado, mas sim esclarecer o andamento de cada tarefa executada por um indivíduo do time dentro do projeto para o resto do time, dessa forma estabelecer compromissos entre os membros do time, sem o envolvimento de pessoas externa ao time</w:t>
+      </w:r>
+      <w:r>
+        <w:rPr>
+          <w:rFonts w:ascii="Arial" w:eastAsia="Arial" w:hAnsi="Arial" w:cs="Arial"/>
+          <w:color w:val="000000"/>
+          <w:sz w:val="24"/>
+          <w:szCs w:val="24"/>
+        </w:rPr>
+        <w:t>.</w:t>
+      </w:r>
+      <w:r>
+        <w:rPr>
+          <w:rFonts w:ascii="Arial" w:eastAsia="Arial" w:hAnsi="Arial" w:cs="Arial"/>
+          <w:color w:val="000000"/>
+          <w:sz w:val="24"/>
+          <w:szCs w:val="24"/>
+        </w:rPr>
+        <w:t xml:space="preserve"> </w:t>
+      </w:r>
+    </w:p>
+    <w:p>
+      <w:pPr>
+        <w:pBdr>
+          <w:top w:val="nil"/>
+          <w:left w:val="nil"/>
+          <w:bottom w:val="nil"/>
+          <w:right w:val="nil"/>
+          <w:between w:val="nil"/>
+        </w:pBdr>
+        <w:spacing w:before="0" w:after="240" w:line="360" w:lineRule="auto"/>
+        <w:ind w:firstLine="720"/>
+        <w:jc w:val="both"/>
+        <w:rPr>
+          <w:rFonts w:ascii="Arial" w:eastAsia="Arial" w:hAnsi="Arial" w:cs="Arial"/>
+          <w:color w:val="000000"/>
+          <w:sz w:val="24"/>
+          <w:szCs w:val="24"/>
+        </w:rPr>
+      </w:pPr>
+      <w:r>
+        <w:rPr>
+          <w:rFonts w:ascii="Arial" w:eastAsia="Arial" w:hAnsi="Arial" w:cs="Arial"/>
+          <w:color w:val="000000"/>
+          <w:sz w:val="24"/>
+          <w:szCs w:val="24"/>
+        </w:rPr>
+        <w:t xml:space="preserve">Conforme </w:t>
+      </w:r>
+      <w:proofErr w:type="spellStart"/>
+      <w:r>
+        <w:rPr>
+          <w:rFonts w:ascii="Arial" w:eastAsia="Arial" w:hAnsi="Arial" w:cs="Arial"/>
+          <w:color w:val="000000"/>
+          <w:sz w:val="24"/>
+          <w:szCs w:val="24"/>
+        </w:rPr>
+        <w:t>Takeuchi</w:t>
+      </w:r>
+      <w:proofErr w:type="spellEnd"/>
+      <w:r>
+        <w:rPr>
+          <w:rFonts w:ascii="Arial" w:eastAsia="Arial" w:hAnsi="Arial" w:cs="Arial"/>
+          <w:color w:val="000000"/>
+          <w:sz w:val="24"/>
+          <w:szCs w:val="24"/>
+        </w:rPr>
+        <w:t xml:space="preserve"> e </w:t>
+      </w:r>
+      <w:proofErr w:type="spellStart"/>
+      <w:r>
+        <w:rPr>
+          <w:rFonts w:ascii="Arial" w:eastAsia="Arial" w:hAnsi="Arial" w:cs="Arial"/>
+          <w:color w:val="000000"/>
+          <w:sz w:val="24"/>
+          <w:szCs w:val="24"/>
+        </w:rPr>
+        <w:t>Nonaka</w:t>
+      </w:r>
+      <w:proofErr w:type="spellEnd"/>
+      <w:r>
+        <w:rPr>
+          <w:rFonts w:ascii="Arial" w:eastAsia="Arial" w:hAnsi="Arial" w:cs="Arial"/>
+          <w:color w:val="000000"/>
+          <w:sz w:val="24"/>
+          <w:szCs w:val="24"/>
+        </w:rPr>
+        <w:t xml:space="preserve"> (1986), todos os membros do time iniciam seus trabalhos acompanhando um mesmo ritmo, tanto individual quanto coletivamente, cria-se uma sinergia completamente nova, e esta sinergia acaba se tornando uma força motriz que faz com que o time se mova de forma evolutiva.</w:t>
+      </w:r>
+    </w:p>
+    <w:p>
+      <w:pPr>
         <w:pBdr>
           <w:top w:val="nil"/>
           <w:left w:val="nil"/>
@@ -20020,130 +20680,26 @@
     </w:p>
     <w:p>
       <w:pPr>
-        <w:pBdr>
-          <w:top w:val="nil"/>
-          <w:left w:val="nil"/>
-          <w:bottom w:val="nil"/>
-          <w:right w:val="nil"/>
-          <w:between w:val="nil"/>
-        </w:pBdr>
-        <w:spacing w:before="0" w:after="240" w:line="360" w:lineRule="auto"/>
-        <w:rPr>
-          <w:rFonts w:ascii="Arial" w:eastAsia="Arial" w:hAnsi="Arial" w:cs="Arial"/>
-          <w:b/>
-          <w:smallCaps/>
-          <w:color w:val="000000"/>
-          <w:sz w:val="24"/>
-          <w:szCs w:val="24"/>
-        </w:rPr>
-      </w:pPr>
-    </w:p>
-    <w:p>
-      <w:pPr>
-        <w:pBdr>
-          <w:top w:val="nil"/>
-          <w:left w:val="nil"/>
-          <w:bottom w:val="nil"/>
-          <w:right w:val="nil"/>
-          <w:between w:val="nil"/>
-        </w:pBdr>
-        <w:spacing w:before="0" w:after="240" w:line="360" w:lineRule="auto"/>
-        <w:rPr>
-          <w:rFonts w:ascii="Arial" w:eastAsia="Arial" w:hAnsi="Arial" w:cs="Arial"/>
-          <w:b/>
-          <w:smallCaps/>
-          <w:color w:val="000000"/>
-          <w:sz w:val="24"/>
-          <w:szCs w:val="24"/>
-        </w:rPr>
-      </w:pPr>
-    </w:p>
-    <w:p>
-      <w:pPr>
-        <w:pBdr>
-          <w:top w:val="nil"/>
-          <w:left w:val="nil"/>
-          <w:bottom w:val="nil"/>
-          <w:right w:val="nil"/>
-          <w:between w:val="nil"/>
-        </w:pBdr>
-        <w:spacing w:before="0" w:after="240" w:line="360" w:lineRule="auto"/>
-        <w:rPr>
-          <w:rFonts w:ascii="Arial" w:eastAsia="Arial" w:hAnsi="Arial" w:cs="Arial"/>
-          <w:b/>
-          <w:smallCaps/>
-          <w:color w:val="000000"/>
-          <w:sz w:val="24"/>
-          <w:szCs w:val="24"/>
-        </w:rPr>
-      </w:pPr>
-    </w:p>
-    <w:p>
-      <w:pPr>
-        <w:pBdr>
-          <w:top w:val="nil"/>
-          <w:left w:val="nil"/>
-          <w:bottom w:val="nil"/>
-          <w:right w:val="nil"/>
-          <w:between w:val="nil"/>
-        </w:pBdr>
-        <w:spacing w:before="0" w:after="240" w:line="360" w:lineRule="auto"/>
-        <w:rPr>
-          <w:rFonts w:ascii="Arial" w:eastAsia="Arial" w:hAnsi="Arial" w:cs="Arial"/>
-          <w:b/>
-          <w:smallCaps/>
-          <w:color w:val="000000"/>
-          <w:sz w:val="24"/>
-          <w:szCs w:val="24"/>
-        </w:rPr>
-      </w:pPr>
-    </w:p>
-    <w:p>
-      <w:pPr>
-        <w:pBdr>
-          <w:top w:val="nil"/>
-          <w:left w:val="nil"/>
-          <w:bottom w:val="nil"/>
-          <w:right w:val="nil"/>
-          <w:between w:val="nil"/>
-        </w:pBdr>
-        <w:spacing w:before="0" w:after="240" w:line="360" w:lineRule="auto"/>
-        <w:rPr>
-          <w:rFonts w:ascii="Arial" w:eastAsia="Arial" w:hAnsi="Arial" w:cs="Arial"/>
-          <w:b/>
-          <w:smallCaps/>
-          <w:color w:val="000000"/>
-          <w:sz w:val="24"/>
-          <w:szCs w:val="24"/>
-        </w:rPr>
-      </w:pPr>
-    </w:p>
-    <w:p>
-      <w:pPr>
-        <w:pStyle w:val="Ttulo1"/>
-        <w:rPr>
-          <w:smallCaps/>
-          <w:color w:val="000000"/>
-        </w:rPr>
-      </w:pPr>
-      <w:bookmarkStart w:id="20" w:name="_Toc526102876"/>
-    </w:p>
-    <w:p/>
-    <w:p>
-      <w:pPr>
         <w:pStyle w:val="Ttulo1"/>
         <w:jc w:val="center"/>
       </w:pPr>
-      <w:r>
-        <w:lastRenderedPageBreak/>
-        <w:t>REFER</w:t>
-      </w:r>
-      <w:bookmarkStart w:id="21" w:name="_GoBack"/>
-      <w:bookmarkEnd w:id="21"/>
-      <w:r>
-        <w:t>ÊNCIAS</w:t>
-      </w:r>
-      <w:bookmarkEnd w:id="20"/>
+    </w:p>
+    <w:p>
+      <w:pPr>
+        <w:pStyle w:val="Ttulo1"/>
+        <w:jc w:val="center"/>
+      </w:pPr>
+    </w:p>
+    <w:p>
+      <w:pPr>
+        <w:pStyle w:val="Ttulo1"/>
+        <w:jc w:val="center"/>
+      </w:pPr>
+      <w:bookmarkStart w:id="22" w:name="_Toc526190700"/>
+      <w:r>
+        <w:t>REFERÊNCIAS</w:t>
+      </w:r>
+      <w:bookmarkEnd w:id="22"/>
     </w:p>
     <w:p>
       <w:pPr>
@@ -20219,6 +20775,7 @@
         </w:rPr>
         <w:t xml:space="preserve"> Acesso em: </w:t>
       </w:r>
+      <w:proofErr w:type="gramStart"/>
       <w:r>
         <w:rPr>
           <w:rFonts w:ascii="Arial" w:eastAsia="Arial" w:hAnsi="Arial" w:cs="Arial"/>
@@ -20253,147 +20810,17 @@
           <w:sz w:val="24"/>
           <w:szCs w:val="24"/>
         </w:rPr>
-        <w:t xml:space="preserve"> 2018.</w:t>
-      </w:r>
-    </w:p>
-    <w:p>
-      <w:pPr>
-        <w:rPr>
-          <w:rFonts w:ascii="Arial" w:eastAsia="Arial" w:hAnsi="Arial" w:cs="Arial"/>
-          <w:color w:val="000000"/>
-          <w:sz w:val="24"/>
-          <w:szCs w:val="24"/>
-        </w:rPr>
-      </w:pPr>
-      <w:r>
-        <w:rPr>
-          <w:rFonts w:ascii="Arial" w:eastAsia="Arial" w:hAnsi="Arial" w:cs="Arial"/>
-          <w:color w:val="000000"/>
-          <w:sz w:val="24"/>
-          <w:szCs w:val="24"/>
-        </w:rPr>
-        <w:t xml:space="preserve">SCHWABER, Ken; SUTHERLAND, Jeff. </w:t>
-      </w:r>
-      <w:r>
-        <w:rPr>
-          <w:rFonts w:ascii="Arial" w:eastAsia="Arial" w:hAnsi="Arial" w:cs="Arial"/>
-          <w:color w:val="000000"/>
-          <w:sz w:val="24"/>
-          <w:szCs w:val="24"/>
-        </w:rPr>
-        <w:t>Guia do Scrum.</w:t>
-      </w:r>
-      <w:r>
-        <w:rPr>
-          <w:rFonts w:ascii="Arial" w:eastAsia="Arial" w:hAnsi="Arial" w:cs="Arial"/>
-          <w:color w:val="000000"/>
-          <w:sz w:val="24"/>
-          <w:szCs w:val="24"/>
-        </w:rPr>
-        <w:t xml:space="preserve"> </w:t>
-      </w:r>
-      <w:r>
-        <w:rPr>
-          <w:rFonts w:ascii="Arial" w:eastAsia="Arial" w:hAnsi="Arial" w:cs="Arial"/>
-          <w:color w:val="000000"/>
-          <w:sz w:val="24"/>
-          <w:szCs w:val="24"/>
-        </w:rPr>
-        <w:t>[</w:t>
-      </w:r>
-      <w:proofErr w:type="spellStart"/>
-      <w:r>
-        <w:rPr>
-          <w:rFonts w:ascii="Arial" w:eastAsia="Arial" w:hAnsi="Arial" w:cs="Arial"/>
-          <w:color w:val="000000"/>
-          <w:sz w:val="24"/>
-          <w:szCs w:val="24"/>
-        </w:rPr>
-        <w:t>S.l</w:t>
-      </w:r>
-      <w:proofErr w:type="spellEnd"/>
-      <w:r>
-        <w:rPr>
-          <w:rFonts w:ascii="Arial" w:eastAsia="Arial" w:hAnsi="Arial" w:cs="Arial"/>
-          <w:color w:val="000000"/>
-          <w:sz w:val="24"/>
-          <w:szCs w:val="24"/>
-        </w:rPr>
-        <w:t>.].</w:t>
-      </w:r>
-      <w:r>
-        <w:rPr>
-          <w:rFonts w:ascii="Arial" w:eastAsia="Arial" w:hAnsi="Arial" w:cs="Arial"/>
-          <w:b/>
-          <w:color w:val="000000"/>
-          <w:sz w:val="24"/>
-          <w:szCs w:val="24"/>
-        </w:rPr>
-        <w:t xml:space="preserve"> </w:t>
-      </w:r>
-      <w:r>
-        <w:rPr>
-          <w:rFonts w:ascii="Arial" w:eastAsia="Arial" w:hAnsi="Arial" w:cs="Arial"/>
-          <w:color w:val="000000"/>
-          <w:sz w:val="24"/>
-          <w:szCs w:val="24"/>
-        </w:rPr>
-        <w:t xml:space="preserve">2013. </w:t>
-      </w:r>
-      <w:r>
-        <w:rPr>
-          <w:rFonts w:ascii="Arial" w:eastAsia="Arial" w:hAnsi="Arial" w:cs="Arial"/>
-          <w:color w:val="000000"/>
-          <w:sz w:val="24"/>
-          <w:szCs w:val="24"/>
-          <w:highlight w:val="white"/>
-        </w:rPr>
-        <w:t>Disponível em: &lt;</w:t>
-      </w:r>
-      <w:r>
-        <w:rPr>
-          <w:rFonts w:ascii="Arial" w:eastAsia="Arial" w:hAnsi="Arial" w:cs="Arial"/>
-          <w:color w:val="000000"/>
-          <w:sz w:val="24"/>
-          <w:szCs w:val="24"/>
-        </w:rPr>
-        <w:t xml:space="preserve">https://www.scrumguides.org/docs/scrumguide/v1/Scrum-Guide-Portuguese-BR.pdf Acesso em: </w:t>
-      </w:r>
-      <w:r>
-        <w:rPr>
-          <w:rFonts w:ascii="Arial" w:eastAsia="Arial" w:hAnsi="Arial" w:cs="Arial"/>
-          <w:color w:val="000000"/>
-          <w:sz w:val="24"/>
-          <w:szCs w:val="24"/>
-        </w:rPr>
-        <w:t>03</w:t>
-      </w:r>
-      <w:r>
-        <w:rPr>
-          <w:rFonts w:ascii="Arial" w:eastAsia="Arial" w:hAnsi="Arial" w:cs="Arial"/>
-          <w:color w:val="000000"/>
-          <w:sz w:val="24"/>
-          <w:szCs w:val="24"/>
-        </w:rPr>
-        <w:t xml:space="preserve"> </w:t>
-      </w:r>
-      <w:r>
-        <w:rPr>
-          <w:rFonts w:ascii="Arial" w:eastAsia="Arial" w:hAnsi="Arial" w:cs="Arial"/>
-          <w:color w:val="000000"/>
-          <w:sz w:val="24"/>
-          <w:szCs w:val="24"/>
-        </w:rPr>
-        <w:t xml:space="preserve">setembro </w:t>
-      </w:r>
-      <w:r>
-        <w:rPr>
-          <w:rFonts w:ascii="Arial" w:eastAsia="Arial" w:hAnsi="Arial" w:cs="Arial"/>
-          <w:color w:val="000000"/>
-          <w:sz w:val="24"/>
-          <w:szCs w:val="24"/>
-        </w:rPr>
-        <w:t>2018.</w:t>
+        <w:t xml:space="preserve"> 2018</w:t>
+      </w:r>
+      <w:proofErr w:type="gramEnd"/>
+      <w:r>
+        <w:rPr>
+          <w:rFonts w:ascii="Arial" w:eastAsia="Arial" w:hAnsi="Arial" w:cs="Arial"/>
+          <w:color w:val="000000"/>
+          <w:sz w:val="24"/>
+          <w:szCs w:val="24"/>
+        </w:rPr>
+        <w:t>.</w:t>
       </w:r>
     </w:p>
     <w:p>
@@ -20421,19 +20848,17 @@
           <w:sz w:val="24"/>
           <w:szCs w:val="24"/>
         </w:rPr>
-        <w:t xml:space="preserve">SCHWABER, Ken.; BEEDLE, Mike. Agile Software </w:t>
-      </w:r>
-      <w:proofErr w:type="spellStart"/>
-      <w:r>
-        <w:rPr>
-          <w:rFonts w:ascii="Arial" w:eastAsia="Arial" w:hAnsi="Arial" w:cs="Arial"/>
-          <w:color w:val="000000"/>
-          <w:sz w:val="24"/>
-          <w:szCs w:val="24"/>
-        </w:rPr>
-        <w:t>Development</w:t>
-      </w:r>
-      <w:proofErr w:type="spellEnd"/>
+        <w:t xml:space="preserve">LIMA, Rosangela; OLIVEIRA, Eneida. Estado da arte sobre o uso do Scrum em ambientes de desenvolvimento distribuído de software. Revista de Sistemas e Computação. 2011, v. 1, n.2: p. 106-119. Disponível em: &lt;http://www.revistas.unifacs.br/index.php/rsc/article/view/1902&gt;. Acesso em </w:t>
+      </w:r>
+      <w:r>
+        <w:rPr>
+          <w:rFonts w:ascii="Arial" w:eastAsia="Arial" w:hAnsi="Arial" w:cs="Arial"/>
+          <w:color w:val="000000"/>
+          <w:sz w:val="24"/>
+          <w:szCs w:val="24"/>
+        </w:rPr>
+        <w:t>01</w:t>
+      </w:r>
       <w:r>
         <w:rPr>
           <w:rFonts w:ascii="Arial" w:eastAsia="Arial" w:hAnsi="Arial" w:cs="Arial"/>
@@ -20443,94 +20868,23 @@
         </w:rPr>
         <w:t xml:space="preserve"> </w:t>
       </w:r>
-      <w:proofErr w:type="spellStart"/>
-      <w:r>
-        <w:rPr>
-          <w:rFonts w:ascii="Arial" w:eastAsia="Arial" w:hAnsi="Arial" w:cs="Arial"/>
-          <w:color w:val="000000"/>
-          <w:sz w:val="24"/>
-          <w:szCs w:val="24"/>
-        </w:rPr>
-        <w:t>with</w:t>
-      </w:r>
-      <w:proofErr w:type="spellEnd"/>
-      <w:r>
-        <w:rPr>
-          <w:rFonts w:ascii="Arial" w:eastAsia="Arial" w:hAnsi="Arial" w:cs="Arial"/>
-          <w:color w:val="000000"/>
-          <w:sz w:val="24"/>
-          <w:szCs w:val="24"/>
-        </w:rPr>
-        <w:t xml:space="preserve"> Scrum, </w:t>
-      </w:r>
-      <w:proofErr w:type="spellStart"/>
-      <w:r>
-        <w:rPr>
-          <w:rFonts w:ascii="Arial" w:eastAsia="Arial" w:hAnsi="Arial" w:cs="Arial"/>
-          <w:color w:val="000000"/>
-          <w:sz w:val="24"/>
-          <w:szCs w:val="24"/>
-        </w:rPr>
-        <w:t>Upper</w:t>
-      </w:r>
-      <w:proofErr w:type="spellEnd"/>
-      <w:r>
-        <w:rPr>
-          <w:rFonts w:ascii="Arial" w:eastAsia="Arial" w:hAnsi="Arial" w:cs="Arial"/>
-          <w:color w:val="000000"/>
-          <w:sz w:val="24"/>
-          <w:szCs w:val="24"/>
-        </w:rPr>
-        <w:t xml:space="preserve"> </w:t>
-      </w:r>
-      <w:proofErr w:type="spellStart"/>
-      <w:r>
-        <w:rPr>
-          <w:rFonts w:ascii="Arial" w:eastAsia="Arial" w:hAnsi="Arial" w:cs="Arial"/>
-          <w:color w:val="000000"/>
-          <w:sz w:val="24"/>
-          <w:szCs w:val="24"/>
-        </w:rPr>
-        <w:t>Saddle</w:t>
-      </w:r>
-      <w:proofErr w:type="spellEnd"/>
-      <w:r>
-        <w:rPr>
-          <w:rFonts w:ascii="Arial" w:eastAsia="Arial" w:hAnsi="Arial" w:cs="Arial"/>
-          <w:color w:val="000000"/>
-          <w:sz w:val="24"/>
-          <w:szCs w:val="24"/>
-        </w:rPr>
-        <w:t xml:space="preserve"> River: Prentice Hall. 2002. p. 158 Disponível em: &lt;http://dl.acm.org/</w:t>
-      </w:r>
-      <w:proofErr w:type="spellStart"/>
-      <w:r>
-        <w:rPr>
-          <w:rFonts w:ascii="Arial" w:eastAsia="Arial" w:hAnsi="Arial" w:cs="Arial"/>
-          <w:color w:val="000000"/>
-          <w:sz w:val="24"/>
-          <w:szCs w:val="24"/>
-        </w:rPr>
-        <w:t>citation.cfm?id</w:t>
-      </w:r>
-      <w:proofErr w:type="spellEnd"/>
-      <w:r>
-        <w:rPr>
-          <w:rFonts w:ascii="Arial" w:eastAsia="Arial" w:hAnsi="Arial" w:cs="Arial"/>
-          <w:color w:val="000000"/>
-          <w:sz w:val="24"/>
-          <w:szCs w:val="24"/>
-        </w:rPr>
-        <w:t xml:space="preserve">=559553&gt; </w:t>
-      </w:r>
-      <w:r>
-        <w:rPr>
-          <w:rFonts w:ascii="Arial" w:eastAsia="Arial" w:hAnsi="Arial" w:cs="Arial"/>
-          <w:color w:val="000000"/>
-          <w:sz w:val="24"/>
-          <w:szCs w:val="24"/>
-        </w:rPr>
-        <w:t>Acesso em: 03 setembro 2018.</w:t>
+      <w:r>
+        <w:rPr>
+          <w:rFonts w:ascii="Arial" w:eastAsia="Arial" w:hAnsi="Arial" w:cs="Arial"/>
+          <w:color w:val="000000"/>
+          <w:sz w:val="24"/>
+          <w:szCs w:val="24"/>
+        </w:rPr>
+        <w:t>outubro</w:t>
+      </w:r>
+      <w:r>
+        <w:rPr>
+          <w:rFonts w:ascii="Arial" w:eastAsia="Arial" w:hAnsi="Arial" w:cs="Arial"/>
+          <w:color w:val="000000"/>
+          <w:sz w:val="24"/>
+          <w:szCs w:val="24"/>
+        </w:rPr>
+        <w:t xml:space="preserve"> 2018.</w:t>
       </w:r>
     </w:p>
     <w:p>
@@ -20557,8 +20911,372 @@
           <w:color w:val="000000"/>
           <w:sz w:val="24"/>
           <w:szCs w:val="24"/>
+        </w:rPr>
+        <w:t xml:space="preserve">POSSA, João. Escalonando o Scrum Dentro de uma Empresa de Desenvolvimento de Software com Equipes Geograficamente Distribuídas, 2013. </w:t>
+      </w:r>
+      <w:proofErr w:type="spellStart"/>
+      <w:r>
+        <w:rPr>
+          <w:rFonts w:ascii="Arial" w:eastAsia="Arial" w:hAnsi="Arial" w:cs="Arial"/>
+          <w:color w:val="000000"/>
+          <w:sz w:val="24"/>
+          <w:szCs w:val="24"/>
+        </w:rPr>
+        <w:t>Brasilia</w:t>
+      </w:r>
+      <w:proofErr w:type="spellEnd"/>
+      <w:r>
+        <w:rPr>
+          <w:rFonts w:ascii="Arial" w:eastAsia="Arial" w:hAnsi="Arial" w:cs="Arial"/>
+          <w:color w:val="000000"/>
+          <w:sz w:val="24"/>
+          <w:szCs w:val="24"/>
+        </w:rPr>
+        <w:t>, p. 46. Disponível em: &lt;http://bdm.unb.br/</w:t>
+      </w:r>
+      <w:proofErr w:type="spellStart"/>
+      <w:r>
+        <w:rPr>
+          <w:rFonts w:ascii="Arial" w:eastAsia="Arial" w:hAnsi="Arial" w:cs="Arial"/>
+          <w:color w:val="000000"/>
+          <w:sz w:val="24"/>
+          <w:szCs w:val="24"/>
+        </w:rPr>
+        <w:t>handle</w:t>
+      </w:r>
+      <w:proofErr w:type="spellEnd"/>
+      <w:r>
+        <w:rPr>
+          <w:rFonts w:ascii="Arial" w:eastAsia="Arial" w:hAnsi="Arial" w:cs="Arial"/>
+          <w:color w:val="000000"/>
+          <w:sz w:val="24"/>
+          <w:szCs w:val="24"/>
+        </w:rPr>
+        <w:t xml:space="preserve">/10483/13611&gt; Acesso em </w:t>
+      </w:r>
+      <w:r>
+        <w:rPr>
+          <w:rFonts w:ascii="Arial" w:eastAsia="Arial" w:hAnsi="Arial" w:cs="Arial"/>
+          <w:color w:val="000000"/>
+          <w:sz w:val="24"/>
+          <w:szCs w:val="24"/>
+        </w:rPr>
+        <w:t>01 outubro 2018</w:t>
+      </w:r>
+      <w:r>
+        <w:rPr>
+          <w:rFonts w:ascii="Arial" w:eastAsia="Arial" w:hAnsi="Arial" w:cs="Arial"/>
+          <w:color w:val="000000"/>
+          <w:sz w:val="24"/>
+          <w:szCs w:val="24"/>
+        </w:rPr>
+        <w:t>.</w:t>
+      </w:r>
+    </w:p>
+    <w:p>
+      <w:pPr>
+        <w:rPr>
+          <w:rFonts w:ascii="Arial" w:eastAsia="Arial" w:hAnsi="Arial" w:cs="Arial"/>
+          <w:color w:val="000000"/>
+          <w:sz w:val="24"/>
+          <w:szCs w:val="24"/>
+        </w:rPr>
+      </w:pPr>
+      <w:r>
+        <w:rPr>
+          <w:rFonts w:ascii="Arial" w:eastAsia="Arial" w:hAnsi="Arial" w:cs="Arial"/>
+          <w:color w:val="000000"/>
+          <w:sz w:val="24"/>
+          <w:szCs w:val="24"/>
+        </w:rPr>
+        <w:t xml:space="preserve">SCHWABER, Ken; SUTHERLAND, Jeff. </w:t>
+      </w:r>
+      <w:r>
+        <w:rPr>
+          <w:rFonts w:ascii="Arial" w:eastAsia="Arial" w:hAnsi="Arial" w:cs="Arial"/>
+          <w:color w:val="000000"/>
+          <w:sz w:val="24"/>
+          <w:szCs w:val="24"/>
+        </w:rPr>
+        <w:t>Guia do Scrum.</w:t>
+      </w:r>
+      <w:r>
+        <w:rPr>
+          <w:rFonts w:ascii="Arial" w:eastAsia="Arial" w:hAnsi="Arial" w:cs="Arial"/>
+          <w:color w:val="000000"/>
+          <w:sz w:val="24"/>
+          <w:szCs w:val="24"/>
+        </w:rPr>
+        <w:t xml:space="preserve"> </w:t>
+      </w:r>
+      <w:r>
+        <w:rPr>
+          <w:rFonts w:ascii="Arial" w:eastAsia="Arial" w:hAnsi="Arial" w:cs="Arial"/>
+          <w:color w:val="000000"/>
+          <w:sz w:val="24"/>
+          <w:szCs w:val="24"/>
+        </w:rPr>
+        <w:t>[</w:t>
+      </w:r>
+      <w:proofErr w:type="spellStart"/>
+      <w:r>
+        <w:rPr>
+          <w:rFonts w:ascii="Arial" w:eastAsia="Arial" w:hAnsi="Arial" w:cs="Arial"/>
+          <w:color w:val="000000"/>
+          <w:sz w:val="24"/>
+          <w:szCs w:val="24"/>
+        </w:rPr>
+        <w:t>S.l</w:t>
+      </w:r>
+      <w:proofErr w:type="spellEnd"/>
+      <w:r>
+        <w:rPr>
+          <w:rFonts w:ascii="Arial" w:eastAsia="Arial" w:hAnsi="Arial" w:cs="Arial"/>
+          <w:color w:val="000000"/>
+          <w:sz w:val="24"/>
+          <w:szCs w:val="24"/>
+        </w:rPr>
+        <w:t>.].</w:t>
+      </w:r>
+      <w:r>
+        <w:rPr>
+          <w:rFonts w:ascii="Arial" w:eastAsia="Arial" w:hAnsi="Arial" w:cs="Arial"/>
+          <w:b/>
+          <w:color w:val="000000"/>
+          <w:sz w:val="24"/>
+          <w:szCs w:val="24"/>
+        </w:rPr>
+        <w:t xml:space="preserve"> </w:t>
+      </w:r>
+      <w:r>
+        <w:rPr>
+          <w:rFonts w:ascii="Arial" w:eastAsia="Arial" w:hAnsi="Arial" w:cs="Arial"/>
+          <w:color w:val="000000"/>
+          <w:sz w:val="24"/>
+          <w:szCs w:val="24"/>
+        </w:rPr>
+        <w:t xml:space="preserve">2013. </w:t>
+      </w:r>
+      <w:r>
+        <w:rPr>
+          <w:rFonts w:ascii="Arial" w:eastAsia="Arial" w:hAnsi="Arial" w:cs="Arial"/>
+          <w:color w:val="000000"/>
+          <w:sz w:val="24"/>
+          <w:szCs w:val="24"/>
+          <w:highlight w:val="white"/>
+        </w:rPr>
+        <w:t>Disponível em: &lt;</w:t>
+      </w:r>
+      <w:r>
+        <w:rPr>
+          <w:rFonts w:ascii="Arial" w:eastAsia="Arial" w:hAnsi="Arial" w:cs="Arial"/>
+          <w:color w:val="000000"/>
+          <w:sz w:val="24"/>
+          <w:szCs w:val="24"/>
+        </w:rPr>
+        <w:t xml:space="preserve">https://www.scrumguides.org/docs/scrumguide/v1/Scrum-Guide-Portuguese-BR.pdf Acesso em: </w:t>
+      </w:r>
+      <w:r>
+        <w:rPr>
+          <w:rFonts w:ascii="Arial" w:eastAsia="Arial" w:hAnsi="Arial" w:cs="Arial"/>
+          <w:color w:val="000000"/>
+          <w:sz w:val="24"/>
+          <w:szCs w:val="24"/>
+        </w:rPr>
+        <w:t>03</w:t>
+      </w:r>
+      <w:r>
+        <w:rPr>
+          <w:rFonts w:ascii="Arial" w:eastAsia="Arial" w:hAnsi="Arial" w:cs="Arial"/>
+          <w:color w:val="000000"/>
+          <w:sz w:val="24"/>
+          <w:szCs w:val="24"/>
+        </w:rPr>
+        <w:t xml:space="preserve"> </w:t>
+      </w:r>
+      <w:r>
+        <w:rPr>
+          <w:rFonts w:ascii="Arial" w:eastAsia="Arial" w:hAnsi="Arial" w:cs="Arial"/>
+          <w:color w:val="000000"/>
+          <w:sz w:val="24"/>
+          <w:szCs w:val="24"/>
+        </w:rPr>
+        <w:t xml:space="preserve">setembro </w:t>
+      </w:r>
+      <w:r>
+        <w:rPr>
+          <w:rFonts w:ascii="Arial" w:eastAsia="Arial" w:hAnsi="Arial" w:cs="Arial"/>
+          <w:color w:val="000000"/>
+          <w:sz w:val="24"/>
+          <w:szCs w:val="24"/>
+        </w:rPr>
+        <w:t>2018.</w:t>
+      </w:r>
+    </w:p>
+    <w:p>
+      <w:pPr>
+        <w:pBdr>
+          <w:top w:val="nil"/>
+          <w:left w:val="nil"/>
+          <w:bottom w:val="nil"/>
+          <w:right w:val="nil"/>
+          <w:between w:val="nil"/>
+        </w:pBdr>
+        <w:spacing w:before="0" w:after="240" w:line="480" w:lineRule="auto"/>
+        <w:jc w:val="both"/>
+        <w:rPr>
+          <w:rFonts w:ascii="Arial" w:eastAsia="Arial" w:hAnsi="Arial" w:cs="Arial"/>
+          <w:color w:val="000000"/>
+          <w:sz w:val="24"/>
+          <w:szCs w:val="24"/>
+        </w:rPr>
+      </w:pPr>
+      <w:r>
+        <w:rPr>
+          <w:rFonts w:ascii="Arial" w:eastAsia="Arial" w:hAnsi="Arial" w:cs="Arial"/>
+          <w:color w:val="000000"/>
+          <w:sz w:val="24"/>
+          <w:szCs w:val="24"/>
+        </w:rPr>
+        <w:t xml:space="preserve">SCHWABER, Ken.; BEEDLE, Mike. Agile Software </w:t>
+      </w:r>
+      <w:proofErr w:type="spellStart"/>
+      <w:r>
+        <w:rPr>
+          <w:rFonts w:ascii="Arial" w:eastAsia="Arial" w:hAnsi="Arial" w:cs="Arial"/>
+          <w:color w:val="000000"/>
+          <w:sz w:val="24"/>
+          <w:szCs w:val="24"/>
+        </w:rPr>
+        <w:t>Development</w:t>
+      </w:r>
+      <w:proofErr w:type="spellEnd"/>
+      <w:r>
+        <w:rPr>
+          <w:rFonts w:ascii="Arial" w:eastAsia="Arial" w:hAnsi="Arial" w:cs="Arial"/>
+          <w:color w:val="000000"/>
+          <w:sz w:val="24"/>
+          <w:szCs w:val="24"/>
+        </w:rPr>
+        <w:t xml:space="preserve"> </w:t>
+      </w:r>
+      <w:proofErr w:type="spellStart"/>
+      <w:r>
+        <w:rPr>
+          <w:rFonts w:ascii="Arial" w:eastAsia="Arial" w:hAnsi="Arial" w:cs="Arial"/>
+          <w:color w:val="000000"/>
+          <w:sz w:val="24"/>
+          <w:szCs w:val="24"/>
+        </w:rPr>
+        <w:t>with</w:t>
+      </w:r>
+      <w:proofErr w:type="spellEnd"/>
+      <w:r>
+        <w:rPr>
+          <w:rFonts w:ascii="Arial" w:eastAsia="Arial" w:hAnsi="Arial" w:cs="Arial"/>
+          <w:color w:val="000000"/>
+          <w:sz w:val="24"/>
+          <w:szCs w:val="24"/>
+        </w:rPr>
+        <w:t xml:space="preserve"> Scrum, </w:t>
+      </w:r>
+      <w:proofErr w:type="spellStart"/>
+      <w:r>
+        <w:rPr>
+          <w:rFonts w:ascii="Arial" w:eastAsia="Arial" w:hAnsi="Arial" w:cs="Arial"/>
+          <w:color w:val="000000"/>
+          <w:sz w:val="24"/>
+          <w:szCs w:val="24"/>
+        </w:rPr>
+        <w:t>Upper</w:t>
+      </w:r>
+      <w:proofErr w:type="spellEnd"/>
+      <w:r>
+        <w:rPr>
+          <w:rFonts w:ascii="Arial" w:eastAsia="Arial" w:hAnsi="Arial" w:cs="Arial"/>
+          <w:color w:val="000000"/>
+          <w:sz w:val="24"/>
+          <w:szCs w:val="24"/>
+        </w:rPr>
+        <w:t xml:space="preserve"> </w:t>
+      </w:r>
+      <w:proofErr w:type="spellStart"/>
+      <w:r>
+        <w:rPr>
+          <w:rFonts w:ascii="Arial" w:eastAsia="Arial" w:hAnsi="Arial" w:cs="Arial"/>
+          <w:color w:val="000000"/>
+          <w:sz w:val="24"/>
+          <w:szCs w:val="24"/>
+        </w:rPr>
+        <w:t>Saddle</w:t>
+      </w:r>
+      <w:proofErr w:type="spellEnd"/>
+      <w:r>
+        <w:rPr>
+          <w:rFonts w:ascii="Arial" w:eastAsia="Arial" w:hAnsi="Arial" w:cs="Arial"/>
+          <w:color w:val="000000"/>
+          <w:sz w:val="24"/>
+          <w:szCs w:val="24"/>
+        </w:rPr>
+        <w:t xml:space="preserve"> River: Prentice Hall. 2002. p. 158 Disponível em: &lt;http://dl.acm.org/</w:t>
+      </w:r>
+      <w:proofErr w:type="spellStart"/>
+      <w:r>
+        <w:rPr>
+          <w:rFonts w:ascii="Arial" w:eastAsia="Arial" w:hAnsi="Arial" w:cs="Arial"/>
+          <w:color w:val="000000"/>
+          <w:sz w:val="24"/>
+          <w:szCs w:val="24"/>
+        </w:rPr>
+        <w:t>citation.cfm?id</w:t>
+      </w:r>
+      <w:proofErr w:type="spellEnd"/>
+      <w:r>
+        <w:rPr>
+          <w:rFonts w:ascii="Arial" w:eastAsia="Arial" w:hAnsi="Arial" w:cs="Arial"/>
+          <w:color w:val="000000"/>
+          <w:sz w:val="24"/>
+          <w:szCs w:val="24"/>
+        </w:rPr>
+        <w:t xml:space="preserve">=559553&gt; </w:t>
+      </w:r>
+      <w:r>
+        <w:rPr>
+          <w:rFonts w:ascii="Arial" w:eastAsia="Arial" w:hAnsi="Arial" w:cs="Arial"/>
+          <w:color w:val="000000"/>
+          <w:sz w:val="24"/>
+          <w:szCs w:val="24"/>
+        </w:rPr>
+        <w:t>Acesso em: 03 setembro 2018.</w:t>
+      </w:r>
+    </w:p>
+    <w:p>
+      <w:pPr>
+        <w:pBdr>
+          <w:top w:val="nil"/>
+          <w:left w:val="nil"/>
+          <w:bottom w:val="nil"/>
+          <w:right w:val="nil"/>
+          <w:between w:val="nil"/>
+        </w:pBdr>
+        <w:spacing w:before="0" w:after="240" w:line="480" w:lineRule="auto"/>
+        <w:jc w:val="both"/>
+        <w:rPr>
+          <w:rFonts w:ascii="Arial" w:eastAsia="Arial" w:hAnsi="Arial" w:cs="Arial"/>
+          <w:color w:val="000000"/>
+          <w:sz w:val="24"/>
+          <w:szCs w:val="24"/>
+        </w:rPr>
+      </w:pPr>
+      <w:r>
+        <w:rPr>
+          <w:rFonts w:ascii="Arial" w:eastAsia="Arial" w:hAnsi="Arial" w:cs="Arial"/>
+          <w:color w:val="000000"/>
+          <w:sz w:val="24"/>
+          <w:szCs w:val="24"/>
           <w:lang w:val="en-GB"/>
         </w:rPr>
+        <w:lastRenderedPageBreak/>
         <w:t xml:space="preserve">SUTHERLAND, Jeff. Agile Can Scale: Inventing and Reinventing SCRUM in Five Companies. </w:t>
       </w:r>
       <w:proofErr w:type="spellStart"/>

</xml_diff>

<commit_message>
ABORDAGEM DISTRIBUIDA PARA O SCRUM
</commit_message>
<xml_diff>
--- a/JOSSAN_SOBRINHO_PETRENKO_TRABALHO_DE_CONCLUSÃO_DE_CURSO_2-SISTEMAS_DE_INFORMAÇÃO.docx
+++ b/JOSSAN_SOBRINHO_PETRENKO_TRABALHO_DE_CONCLUSÃO_DE_CURSO_2-SISTEMAS_DE_INFORMAÇÃO.docx
@@ -4601,98 +4601,38 @@
         <w:ind w:left="1260" w:hanging="1260"/>
         <w:rPr>
           <w:rFonts w:ascii="Arial" w:hAnsi="Arial" w:cs="Arial"/>
+          <w:b/>
           <w:i/>
           <w:sz w:val="24"/>
           <w:szCs w:val="24"/>
         </w:rPr>
       </w:pPr>
-      <w:proofErr w:type="spellStart"/>
-      <w:r>
-        <w:rPr>
-          <w:rFonts w:ascii="Arial" w:hAnsi="Arial" w:cs="Arial"/>
-          <w:i/>
-          <w:sz w:val="24"/>
-          <w:szCs w:val="24"/>
-        </w:rPr>
-        <w:t>PoC</w:t>
-      </w:r>
-      <w:proofErr w:type="spellEnd"/>
-      <w:r>
-        <w:rPr>
-          <w:rFonts w:ascii="Arial" w:hAnsi="Arial" w:cs="Arial"/>
-          <w:i/>
+      <w:r>
+        <w:rPr>
+          <w:rFonts w:ascii="Arial" w:eastAsia="Arial" w:hAnsi="Arial" w:cs="Arial"/>
+          <w:color w:val="000000"/>
+          <w:sz w:val="24"/>
+          <w:szCs w:val="24"/>
+        </w:rPr>
+        <w:t>DDS</w:t>
+      </w:r>
+      <w:r>
+        <w:rPr>
+          <w:rFonts w:ascii="Arial" w:eastAsia="Arial" w:hAnsi="Arial" w:cs="Arial"/>
+          <w:color w:val="000000"/>
           <w:sz w:val="24"/>
           <w:szCs w:val="24"/>
         </w:rPr>
         <w:tab/>
       </w:r>
-      <w:proofErr w:type="spellStart"/>
-      <w:r>
-        <w:rPr>
-          <w:rFonts w:ascii="Arial" w:hAnsi="Arial" w:cs="Arial"/>
-          <w:i/>
-          <w:sz w:val="24"/>
-          <w:szCs w:val="24"/>
-        </w:rPr>
-        <w:t>Proof</w:t>
-      </w:r>
-      <w:proofErr w:type="spellEnd"/>
-      <w:r>
-        <w:rPr>
-          <w:rFonts w:ascii="Arial" w:hAnsi="Arial" w:cs="Arial"/>
-          <w:i/>
-          <w:sz w:val="24"/>
-          <w:szCs w:val="24"/>
-        </w:rPr>
-        <w:t xml:space="preserve"> </w:t>
-      </w:r>
-      <w:proofErr w:type="spellStart"/>
-      <w:r>
-        <w:rPr>
-          <w:rFonts w:ascii="Arial" w:hAnsi="Arial" w:cs="Arial"/>
-          <w:i/>
-          <w:sz w:val="24"/>
-          <w:szCs w:val="24"/>
-        </w:rPr>
-        <w:t>of</w:t>
-      </w:r>
-      <w:proofErr w:type="spellEnd"/>
-      <w:r>
-        <w:rPr>
-          <w:rFonts w:ascii="Arial" w:hAnsi="Arial" w:cs="Arial"/>
-          <w:i/>
-          <w:sz w:val="24"/>
-          <w:szCs w:val="24"/>
-        </w:rPr>
-        <w:t xml:space="preserve"> </w:t>
-      </w:r>
-      <w:proofErr w:type="spellStart"/>
-      <w:r>
-        <w:rPr>
-          <w:rFonts w:ascii="Arial" w:hAnsi="Arial" w:cs="Arial"/>
-          <w:i/>
-          <w:sz w:val="24"/>
-          <w:szCs w:val="24"/>
-        </w:rPr>
-        <w:t>concept</w:t>
-      </w:r>
-      <w:proofErr w:type="spellEnd"/>
-      <w:r>
-        <w:rPr>
-          <w:rFonts w:ascii="Arial" w:hAnsi="Arial" w:cs="Arial"/>
-          <w:i/>
-          <w:sz w:val="24"/>
-          <w:szCs w:val="24"/>
-        </w:rPr>
-        <w:t xml:space="preserve"> </w:t>
-      </w:r>
-      <w:r>
-        <w:rPr>
-          <w:rFonts w:ascii="Arial" w:hAnsi="Arial" w:cs="Arial"/>
-          <w:sz w:val="24"/>
-          <w:szCs w:val="24"/>
-        </w:rPr>
-        <w:t>(Prova de conceito)</w:t>
+      <w:r>
+        <w:rPr>
+          <w:rFonts w:ascii="Arial" w:eastAsia="Arial" w:hAnsi="Arial" w:cs="Arial"/>
+          <w:color w:val="000000"/>
+          <w:sz w:val="24"/>
+          <w:szCs w:val="24"/>
+        </w:rPr>
+        <w:t>Desenvolvimento Distribuído de Software</w:t>
       </w:r>
     </w:p>
     <w:p>
@@ -4710,6 +4650,110 @@
           <w:szCs w:val="24"/>
         </w:rPr>
       </w:pPr>
+      <w:proofErr w:type="spellStart"/>
+      <w:r>
+        <w:rPr>
+          <w:rFonts w:ascii="Arial" w:hAnsi="Arial" w:cs="Arial"/>
+          <w:i/>
+          <w:sz w:val="24"/>
+          <w:szCs w:val="24"/>
+        </w:rPr>
+        <w:t>PoC</w:t>
+      </w:r>
+      <w:proofErr w:type="spellEnd"/>
+      <w:r>
+        <w:rPr>
+          <w:rFonts w:ascii="Arial" w:hAnsi="Arial" w:cs="Arial"/>
+          <w:i/>
+          <w:sz w:val="24"/>
+          <w:szCs w:val="24"/>
+        </w:rPr>
+        <w:tab/>
+      </w:r>
+      <w:proofErr w:type="spellStart"/>
+      <w:r>
+        <w:rPr>
+          <w:rFonts w:ascii="Arial" w:hAnsi="Arial" w:cs="Arial"/>
+          <w:i/>
+          <w:sz w:val="24"/>
+          <w:szCs w:val="24"/>
+        </w:rPr>
+        <w:t>Proof</w:t>
+      </w:r>
+      <w:proofErr w:type="spellEnd"/>
+      <w:r>
+        <w:rPr>
+          <w:rFonts w:ascii="Arial" w:hAnsi="Arial" w:cs="Arial"/>
+          <w:i/>
+          <w:sz w:val="24"/>
+          <w:szCs w:val="24"/>
+        </w:rPr>
+        <w:t xml:space="preserve"> </w:t>
+      </w:r>
+      <w:proofErr w:type="spellStart"/>
+      <w:r>
+        <w:rPr>
+          <w:rFonts w:ascii="Arial" w:hAnsi="Arial" w:cs="Arial"/>
+          <w:i/>
+          <w:sz w:val="24"/>
+          <w:szCs w:val="24"/>
+        </w:rPr>
+        <w:t>of</w:t>
+      </w:r>
+      <w:proofErr w:type="spellEnd"/>
+      <w:r>
+        <w:rPr>
+          <w:rFonts w:ascii="Arial" w:hAnsi="Arial" w:cs="Arial"/>
+          <w:i/>
+          <w:sz w:val="24"/>
+          <w:szCs w:val="24"/>
+        </w:rPr>
+        <w:t xml:space="preserve"> </w:t>
+      </w:r>
+      <w:proofErr w:type="spellStart"/>
+      <w:r>
+        <w:rPr>
+          <w:rFonts w:ascii="Arial" w:hAnsi="Arial" w:cs="Arial"/>
+          <w:i/>
+          <w:sz w:val="24"/>
+          <w:szCs w:val="24"/>
+        </w:rPr>
+        <w:t>concept</w:t>
+      </w:r>
+      <w:proofErr w:type="spellEnd"/>
+      <w:r>
+        <w:rPr>
+          <w:rFonts w:ascii="Arial" w:hAnsi="Arial" w:cs="Arial"/>
+          <w:i/>
+          <w:sz w:val="24"/>
+          <w:szCs w:val="24"/>
+        </w:rPr>
+        <w:t xml:space="preserve"> </w:t>
+      </w:r>
+      <w:r>
+        <w:rPr>
+          <w:rFonts w:ascii="Arial" w:hAnsi="Arial" w:cs="Arial"/>
+          <w:sz w:val="24"/>
+          <w:szCs w:val="24"/>
+        </w:rPr>
+        <w:t>(Prova de conceito)</w:t>
+      </w:r>
+    </w:p>
+    <w:p>
+      <w:pPr>
+        <w:tabs>
+          <w:tab w:val="left" w:pos="1260"/>
+          <w:tab w:val="left" w:pos="1440"/>
+        </w:tabs>
+        <w:spacing w:line="360" w:lineRule="auto"/>
+        <w:ind w:left="1260" w:hanging="1260"/>
+        <w:rPr>
+          <w:rFonts w:ascii="Arial" w:hAnsi="Arial" w:cs="Arial"/>
+          <w:i/>
+          <w:sz w:val="24"/>
+          <w:szCs w:val="24"/>
+        </w:rPr>
+      </w:pPr>
       <w:r>
         <w:rPr>
           <w:rFonts w:ascii="Arial" w:hAnsi="Arial" w:cs="Arial"/>
@@ -5931,7 +5975,6 @@
           <w:tab w:val="right" w:pos="9072"/>
         </w:tabs>
         <w:spacing w:before="0" w:after="0" w:line="360" w:lineRule="auto"/>
-        <w:jc w:val="center"/>
         <w:rPr>
           <w:rFonts w:ascii="Arial" w:eastAsia="Arial" w:hAnsi="Arial" w:cs="Arial"/>
           <w:b/>
@@ -5954,53 +5997,6 @@
           <w:tab w:val="right" w:pos="9072"/>
         </w:tabs>
         <w:spacing w:before="0" w:after="0" w:line="360" w:lineRule="auto"/>
-        <w:jc w:val="center"/>
-        <w:rPr>
-          <w:rFonts w:ascii="Arial" w:eastAsia="Arial" w:hAnsi="Arial" w:cs="Arial"/>
-          <w:b/>
-          <w:color w:val="000000"/>
-          <w:sz w:val="24"/>
-          <w:szCs w:val="24"/>
-        </w:rPr>
-      </w:pPr>
-    </w:p>
-    <w:p>
-      <w:pPr>
-        <w:pBdr>
-          <w:top w:val="nil"/>
-          <w:left w:val="nil"/>
-          <w:bottom w:val="nil"/>
-          <w:right w:val="nil"/>
-          <w:between w:val="nil"/>
-        </w:pBdr>
-        <w:tabs>
-          <w:tab w:val="right" w:pos="9072"/>
-        </w:tabs>
-        <w:spacing w:before="0" w:after="0" w:line="360" w:lineRule="auto"/>
-        <w:jc w:val="center"/>
-        <w:rPr>
-          <w:rFonts w:ascii="Arial" w:eastAsia="Arial" w:hAnsi="Arial" w:cs="Arial"/>
-          <w:b/>
-          <w:color w:val="000000"/>
-          <w:sz w:val="24"/>
-          <w:szCs w:val="24"/>
-        </w:rPr>
-      </w:pPr>
-    </w:p>
-    <w:p>
-      <w:pPr>
-        <w:pBdr>
-          <w:top w:val="nil"/>
-          <w:left w:val="nil"/>
-          <w:bottom w:val="nil"/>
-          <w:right w:val="nil"/>
-          <w:between w:val="nil"/>
-        </w:pBdr>
-        <w:tabs>
-          <w:tab w:val="right" w:pos="9072"/>
-        </w:tabs>
-        <w:spacing w:before="0" w:after="0" w:line="360" w:lineRule="auto"/>
-        <w:jc w:val="center"/>
         <w:rPr>
           <w:rFonts w:ascii="Arial" w:eastAsia="Arial" w:hAnsi="Arial" w:cs="Arial"/>
           <w:b/>
@@ -7358,16 +7354,8 @@
               <w:rPr>
                 <w:rStyle w:val="Hyperlink"/>
               </w:rPr>
-              <w:t xml:space="preserve">3.2 </w:t>
+              <w:t>3.2 O MODELO CÍCLICO ITERATIVO DO SCRUM</w:t>
             </w:r>
-            <w:bookmarkStart w:id="0" w:name="_GoBack"/>
-            <w:r>
-              <w:rPr>
-                <w:rStyle w:val="Hyperlink"/>
-              </w:rPr>
-              <w:t>O MODELO CÍCLICO ITERATIVO DO SCRUM</w:t>
-            </w:r>
-            <w:bookmarkEnd w:id="0"/>
             <w:r>
               <w:rPr>
                 <w:webHidden/>
@@ -8101,7 +8089,7 @@
         <w:pStyle w:val="Ttulo1"/>
         <w:spacing w:line="720" w:lineRule="auto"/>
       </w:pPr>
-      <w:bookmarkStart w:id="1" w:name="_Toc526190680"/>
+      <w:bookmarkStart w:id="0" w:name="_Toc526190680"/>
       <w:r>
         <w:t xml:space="preserve">1 </w:t>
       </w:r>
@@ -8114,7 +8102,7 @@
         </w:rPr>
         <w:t>NTRODUÇÃO</w:t>
       </w:r>
-      <w:bookmarkEnd w:id="1"/>
+      <w:bookmarkEnd w:id="0"/>
     </w:p>
     <w:p>
       <w:pPr>
@@ -8811,12 +8799,12 @@
         <w:pStyle w:val="Ttulo1"/>
         <w:spacing w:line="720" w:lineRule="auto"/>
       </w:pPr>
-      <w:bookmarkStart w:id="2" w:name="_Toc526190681"/>
+      <w:bookmarkStart w:id="1" w:name="_Toc526190681"/>
       <w:r>
         <w:lastRenderedPageBreak/>
         <w:t>2 METODOLOGIA SCRUM: APRESENTAÇÃO</w:t>
       </w:r>
-      <w:bookmarkEnd w:id="2"/>
+      <w:bookmarkEnd w:id="1"/>
     </w:p>
     <w:p>
       <w:pPr>
@@ -9226,7 +9214,7 @@
           <w:b w:val="0"/>
         </w:rPr>
       </w:pPr>
-      <w:bookmarkStart w:id="3" w:name="_Toc526190682"/>
+      <w:bookmarkStart w:id="2" w:name="_Toc526190682"/>
       <w:r>
         <w:rPr>
           <w:b w:val="0"/>
@@ -9274,7 +9262,7 @@
         </w:rPr>
         <w:t>MANIFESTO</w:t>
       </w:r>
-      <w:bookmarkEnd w:id="3"/>
+      <w:bookmarkEnd w:id="2"/>
     </w:p>
     <w:p>
       <w:pPr>
@@ -10352,7 +10340,7 @@
         <w:lastRenderedPageBreak/>
         <w:t xml:space="preserve"> </w:t>
       </w:r>
-      <w:bookmarkStart w:id="4" w:name="_Toc526190683"/>
+      <w:bookmarkStart w:id="3" w:name="_Toc526190683"/>
       <w:r>
         <w:rPr>
           <w:b w:val="0"/>
@@ -10367,7 +10355,7 @@
         </w:rPr>
         <w:t>Controle Empírico de Processo</w:t>
       </w:r>
-      <w:bookmarkEnd w:id="4"/>
+      <w:bookmarkEnd w:id="3"/>
     </w:p>
     <w:p>
       <w:pPr>
@@ -10454,7 +10442,7 @@
           <w:b w:val="0"/>
         </w:rPr>
       </w:pPr>
-      <w:bookmarkStart w:id="5" w:name="_Toc526190684"/>
+      <w:bookmarkStart w:id="4" w:name="_Toc526190684"/>
       <w:r>
         <w:rPr>
           <w:b w:val="0"/>
@@ -10491,7 +10479,7 @@
         </w:rPr>
         <w:t>ransparência</w:t>
       </w:r>
-      <w:bookmarkEnd w:id="5"/>
+      <w:bookmarkEnd w:id="4"/>
     </w:p>
     <w:p>
       <w:pPr>
@@ -10597,7 +10585,7 @@
           <w:b w:val="0"/>
         </w:rPr>
       </w:pPr>
-      <w:bookmarkStart w:id="6" w:name="_Toc526190685"/>
+      <w:bookmarkStart w:id="5" w:name="_Toc526190685"/>
       <w:r>
         <w:rPr>
           <w:b w:val="0"/>
@@ -10622,7 +10610,7 @@
         </w:rPr>
         <w:t>nspeção</w:t>
       </w:r>
-      <w:bookmarkEnd w:id="6"/>
+      <w:bookmarkEnd w:id="5"/>
     </w:p>
     <w:p>
       <w:pPr>
@@ -10935,14 +10923,14 @@
           <w:u w:val="single"/>
         </w:rPr>
       </w:pPr>
-      <w:bookmarkStart w:id="7" w:name="_Toc526190686"/>
+      <w:bookmarkStart w:id="6" w:name="_Toc526190686"/>
       <w:r>
         <w:rPr>
           <w:b w:val="0"/>
         </w:rPr>
         <w:t>2.3 ARTEFATOS</w:t>
       </w:r>
-      <w:bookmarkEnd w:id="7"/>
+      <w:bookmarkEnd w:id="6"/>
     </w:p>
     <w:p>
       <w:pPr>
@@ -10952,7 +10940,7 @@
           <w:b w:val="0"/>
         </w:rPr>
       </w:pPr>
-      <w:bookmarkStart w:id="8" w:name="_Toc526190687"/>
+      <w:bookmarkStart w:id="7" w:name="_Toc526190687"/>
       <w:r>
         <w:rPr>
           <w:b w:val="0"/>
@@ -10993,7 +10981,7 @@
         </w:rPr>
         <w:t>acklog</w:t>
       </w:r>
-      <w:bookmarkEnd w:id="8"/>
+      <w:bookmarkEnd w:id="7"/>
     </w:p>
     <w:p>
       <w:pPr>
@@ -11339,7 +11327,7 @@
           <w:b w:val="0"/>
         </w:rPr>
       </w:pPr>
-      <w:bookmarkStart w:id="9" w:name="_Toc526190688"/>
+      <w:bookmarkStart w:id="8" w:name="_Toc526190688"/>
       <w:r>
         <w:rPr>
           <w:b w:val="0"/>
@@ -11387,7 +11375,7 @@
         </w:rPr>
         <w:t>acklog</w:t>
       </w:r>
-      <w:bookmarkEnd w:id="9"/>
+      <w:bookmarkEnd w:id="8"/>
     </w:p>
     <w:p>
       <w:pPr>
@@ -11772,7 +11760,7 @@
           <w:b w:val="0"/>
         </w:rPr>
       </w:pPr>
-      <w:bookmarkStart w:id="10" w:name="_Toc526190689"/>
+      <w:bookmarkStart w:id="9" w:name="_Toc526190689"/>
       <w:r>
         <w:rPr>
           <w:b w:val="0"/>
@@ -11805,7 +11793,7 @@
         </w:rPr>
         <w:t>urndown</w:t>
       </w:r>
-      <w:bookmarkEnd w:id="10"/>
+      <w:bookmarkEnd w:id="9"/>
     </w:p>
     <w:p>
       <w:pPr>
@@ -12521,14 +12509,14 @@
           <w:b w:val="0"/>
         </w:rPr>
       </w:pPr>
-      <w:bookmarkStart w:id="11" w:name="_Toc526190690"/>
+      <w:bookmarkStart w:id="10" w:name="_Toc526190690"/>
       <w:r>
         <w:rPr>
           <w:b w:val="0"/>
         </w:rPr>
         <w:t>2.4 EVENTOS</w:t>
       </w:r>
-      <w:bookmarkEnd w:id="11"/>
+      <w:bookmarkEnd w:id="10"/>
     </w:p>
     <w:p>
       <w:pPr>
@@ -12538,7 +12526,7 @@
           <w:b w:val="0"/>
         </w:rPr>
       </w:pPr>
-      <w:bookmarkStart w:id="12" w:name="_Toc526190691"/>
+      <w:bookmarkStart w:id="11" w:name="_Toc526190691"/>
       <w:r>
         <w:rPr>
           <w:b w:val="0"/>
@@ -12558,7 +12546,7 @@
         </w:rPr>
         <w:t xml:space="preserve"> sprint</w:t>
       </w:r>
-      <w:bookmarkEnd w:id="12"/>
+      <w:bookmarkEnd w:id="11"/>
     </w:p>
     <w:p>
       <w:pPr>
@@ -13330,7 +13318,7 @@
           <w:b w:val="0"/>
         </w:rPr>
       </w:pPr>
-      <w:bookmarkStart w:id="13" w:name="_Toc526190692"/>
+      <w:bookmarkStart w:id="12" w:name="_Toc526190692"/>
       <w:r>
         <w:rPr>
           <w:b w:val="0"/>
@@ -13369,7 +13357,7 @@
         </w:rPr>
         <w:t>crum</w:t>
       </w:r>
-      <w:bookmarkEnd w:id="13"/>
+      <w:bookmarkEnd w:id="12"/>
     </w:p>
     <w:p>
       <w:pPr>
@@ -13895,7 +13883,7 @@
           <w:b w:val="0"/>
         </w:rPr>
       </w:pPr>
-      <w:bookmarkStart w:id="14" w:name="_Toc526190693"/>
+      <w:bookmarkStart w:id="13" w:name="_Toc526190693"/>
       <w:r>
         <w:rPr>
           <w:b w:val="0"/>
@@ -13936,9 +13924,9 @@
         </w:rPr>
         <w:t>eview</w:t>
       </w:r>
-      <w:bookmarkStart w:id="15" w:name="_2s8eyo1" w:colFirst="0" w:colLast="0"/>
+      <w:bookmarkStart w:id="14" w:name="_2s8eyo1" w:colFirst="0" w:colLast="0"/>
+      <w:bookmarkEnd w:id="13"/>
       <w:bookmarkEnd w:id="14"/>
-      <w:bookmarkEnd w:id="15"/>
     </w:p>
     <w:p>
       <w:pPr>
@@ -14428,12 +14416,12 @@
         <w:pStyle w:val="Ttulo1"/>
         <w:spacing w:line="720" w:lineRule="auto"/>
       </w:pPr>
-      <w:bookmarkStart w:id="16" w:name="_Toc526190694"/>
+      <w:bookmarkStart w:id="15" w:name="_Toc526190694"/>
       <w:r>
         <w:lastRenderedPageBreak/>
         <w:t>3 METODOLOGIA SCRUM: IMPLEMENTAÇÃO</w:t>
       </w:r>
-      <w:bookmarkEnd w:id="16"/>
+      <w:bookmarkEnd w:id="15"/>
     </w:p>
     <w:p>
       <w:pPr>
@@ -14828,7 +14816,7 @@
           <w:caps/>
         </w:rPr>
       </w:pPr>
-      <w:bookmarkStart w:id="17" w:name="_Toc526190695"/>
+      <w:bookmarkStart w:id="16" w:name="_Toc526190695"/>
       <w:r>
         <w:rPr>
           <w:b w:val="0"/>
@@ -14868,7 +14856,7 @@
         </w:rPr>
         <w:t xml:space="preserve"> SCRUM</w:t>
       </w:r>
-      <w:bookmarkEnd w:id="17"/>
+      <w:bookmarkEnd w:id="16"/>
     </w:p>
     <w:p>
       <w:pPr>
@@ -15173,7 +15161,7 @@
           <w:b w:val="0"/>
         </w:rPr>
       </w:pPr>
-      <w:bookmarkStart w:id="18" w:name="_Toc526190696"/>
+      <w:bookmarkStart w:id="17" w:name="_Toc526190696"/>
       <w:r>
         <w:rPr>
           <w:b w:val="0"/>
@@ -15204,7 +15192,7 @@
         </w:rPr>
         <w:t>Owner</w:t>
       </w:r>
-      <w:bookmarkEnd w:id="18"/>
+      <w:bookmarkEnd w:id="17"/>
       <w:proofErr w:type="spellEnd"/>
     </w:p>
     <w:p>
@@ -16337,7 +16325,7 @@
           <w:b w:val="0"/>
         </w:rPr>
       </w:pPr>
-      <w:bookmarkStart w:id="19" w:name="_Toc526190697"/>
+      <w:bookmarkStart w:id="18" w:name="_Toc526190697"/>
       <w:r>
         <w:rPr>
           <w:b w:val="0"/>
@@ -16351,7 +16339,7 @@
         </w:rPr>
         <w:t>Scrum Master</w:t>
       </w:r>
-      <w:bookmarkEnd w:id="19"/>
+      <w:bookmarkEnd w:id="18"/>
     </w:p>
     <w:p>
       <w:pPr>
@@ -18040,7 +18028,7 @@
           <w:b w:val="0"/>
         </w:rPr>
       </w:pPr>
-      <w:bookmarkStart w:id="20" w:name="_Toc526190698"/>
+      <w:bookmarkStart w:id="19" w:name="_Toc526190698"/>
       <w:r>
         <w:rPr>
           <w:b w:val="0"/>
@@ -18054,7 +18042,7 @@
         </w:rPr>
         <w:t>Scrum Team</w:t>
       </w:r>
-      <w:bookmarkEnd w:id="20"/>
+      <w:bookmarkEnd w:id="19"/>
     </w:p>
     <w:p>
       <w:pPr>
@@ -19844,20 +19832,14 @@
           <w:b w:val="0"/>
         </w:rPr>
       </w:pPr>
-      <w:bookmarkStart w:id="21" w:name="_Toc526190699"/>
+      <w:bookmarkStart w:id="20" w:name="_Toc526190699"/>
       <w:r>
         <w:rPr>
           <w:b w:val="0"/>
         </w:rPr>
-        <w:t>3.</w:t>
-      </w:r>
-      <w:r>
-        <w:rPr>
-          <w:b w:val="0"/>
-        </w:rPr>
-        <w:t>2 O MODELO CÍCLICO ITERATIVO DO SCRUM</w:t>
-      </w:r>
-      <w:bookmarkEnd w:id="21"/>
+        <w:t>3.2 O MODELO CÍCLICO ITERATIVO DO SCRUM</w:t>
+      </w:r>
+      <w:bookmarkEnd w:id="20"/>
     </w:p>
     <w:p>
       <w:pPr>
@@ -20010,25 +19992,7 @@
           <w:sz w:val="24"/>
           <w:szCs w:val="24"/>
         </w:rPr>
-        <w:t xml:space="preserve">, que pode ser interpretado pelo time como uma transcrição daquilo que </w:t>
-      </w:r>
-      <w:r>
-        <w:rPr>
-          <w:rFonts w:ascii="Arial" w:eastAsia="Arial" w:hAnsi="Arial" w:cs="Arial"/>
-          <w:color w:val="000000"/>
-          <w:sz w:val="24"/>
-          <w:szCs w:val="24"/>
-        </w:rPr>
-        <w:t>deverá</w:t>
-      </w:r>
-      <w:r>
-        <w:rPr>
-          <w:rFonts w:ascii="Arial" w:eastAsia="Arial" w:hAnsi="Arial" w:cs="Arial"/>
-          <w:color w:val="000000"/>
-          <w:sz w:val="24"/>
-          <w:szCs w:val="24"/>
-        </w:rPr>
-        <w:t xml:space="preserve"> ser desenvolvido pelo o time, na forma de atividades e incrementos necessários para o completo funcionamento do produto. Se faz fundamental o entendimento que mesmo o </w:t>
+        <w:t xml:space="preserve">, que pode ser interpretado pelo time como uma transcrição daquilo que deverá ser desenvolvido pelo o time, na forma de atividades e incrementos necessários para o completo funcionamento do produto. Se faz fundamental o entendimento que mesmo o </w:t>
       </w:r>
       <w:proofErr w:type="spellStart"/>
       <w:r>
@@ -20326,16 +20290,7 @@
           <w:sz w:val="24"/>
           <w:szCs w:val="24"/>
         </w:rPr>
-        <w:t xml:space="preserve"> processo de compartilhamento de conhecimento, superação de problemas e a obtenção do objetivo determinado </w:t>
-      </w:r>
-      <w:r>
-        <w:rPr>
-          <w:rFonts w:ascii="Arial" w:eastAsia="Arial" w:hAnsi="Arial" w:cs="Arial"/>
-          <w:color w:val="000000"/>
-          <w:sz w:val="24"/>
-          <w:szCs w:val="24"/>
-        </w:rPr>
-        <w:t>pelo próprio time</w:t>
+        <w:t xml:space="preserve"> processo de compartilhamento de conhecimento, superação de problemas e a obtenção do objetivo determinado pelo próprio time</w:t>
       </w:r>
       <w:r>
         <w:rPr>
@@ -20567,6 +20522,534 @@
           <w:szCs w:val="24"/>
         </w:rPr>
         <w:t xml:space="preserve"> </w:t>
+      </w:r>
+    </w:p>
+    <w:p>
+      <w:pPr>
+        <w:pBdr>
+          <w:top w:val="nil"/>
+          <w:left w:val="nil"/>
+          <w:bottom w:val="nil"/>
+          <w:right w:val="nil"/>
+          <w:between w:val="nil"/>
+        </w:pBdr>
+        <w:spacing w:before="0" w:after="240" w:line="360" w:lineRule="auto"/>
+        <w:ind w:firstLine="709"/>
+        <w:jc w:val="both"/>
+        <w:rPr>
+          <w:rFonts w:ascii="Arial" w:eastAsia="Arial" w:hAnsi="Arial" w:cs="Arial"/>
+          <w:b/>
+          <w:smallCaps/>
+          <w:color w:val="000000"/>
+          <w:sz w:val="24"/>
+          <w:szCs w:val="24"/>
+        </w:rPr>
+      </w:pPr>
+      <w:r>
+        <w:rPr>
+          <w:rFonts w:ascii="Arial" w:eastAsia="Arial" w:hAnsi="Arial" w:cs="Arial"/>
+          <w:color w:val="000000"/>
+          <w:sz w:val="24"/>
+          <w:szCs w:val="24"/>
+        </w:rPr>
+        <w:t xml:space="preserve">Conforme </w:t>
+      </w:r>
+      <w:proofErr w:type="spellStart"/>
+      <w:r>
+        <w:rPr>
+          <w:rFonts w:ascii="Arial" w:eastAsia="Arial" w:hAnsi="Arial" w:cs="Arial"/>
+          <w:color w:val="000000"/>
+          <w:sz w:val="24"/>
+          <w:szCs w:val="24"/>
+        </w:rPr>
+        <w:t>Takeuchi</w:t>
+      </w:r>
+      <w:proofErr w:type="spellEnd"/>
+      <w:r>
+        <w:rPr>
+          <w:rFonts w:ascii="Arial" w:eastAsia="Arial" w:hAnsi="Arial" w:cs="Arial"/>
+          <w:color w:val="000000"/>
+          <w:sz w:val="24"/>
+          <w:szCs w:val="24"/>
+        </w:rPr>
+        <w:t xml:space="preserve"> e </w:t>
+      </w:r>
+      <w:proofErr w:type="spellStart"/>
+      <w:r>
+        <w:rPr>
+          <w:rFonts w:ascii="Arial" w:eastAsia="Arial" w:hAnsi="Arial" w:cs="Arial"/>
+          <w:color w:val="000000"/>
+          <w:sz w:val="24"/>
+          <w:szCs w:val="24"/>
+        </w:rPr>
+        <w:t>Nonaka</w:t>
+      </w:r>
+      <w:proofErr w:type="spellEnd"/>
+      <w:r>
+        <w:rPr>
+          <w:rFonts w:ascii="Arial" w:eastAsia="Arial" w:hAnsi="Arial" w:cs="Arial"/>
+          <w:color w:val="000000"/>
+          <w:sz w:val="24"/>
+          <w:szCs w:val="24"/>
+        </w:rPr>
+        <w:t xml:space="preserve"> (1986), todos os membros do time iniciam seus trabalhos acompanhando um mesmo ritmo, tanto individual quanto coletivamente, cria-se uma sinergia completamente nova, e esta sinergia acaba se tornando uma força motriz que faz com que o time se mova de forma evolutiva.</w:t>
+      </w:r>
+      <w:r>
+        <w:rPr>
+          <w:rFonts w:ascii="Arial" w:eastAsia="Arial" w:hAnsi="Arial" w:cs="Arial"/>
+          <w:color w:val="000000"/>
+          <w:sz w:val="24"/>
+          <w:szCs w:val="24"/>
+        </w:rPr>
+        <w:t xml:space="preserve"> </w:t>
+      </w:r>
+      <w:r>
+        <w:rPr>
+          <w:rFonts w:ascii="Arial" w:eastAsia="Arial" w:hAnsi="Arial" w:cs="Arial"/>
+          <w:color w:val="000000"/>
+          <w:sz w:val="24"/>
+          <w:szCs w:val="24"/>
+        </w:rPr>
+        <w:tab/>
+      </w:r>
+    </w:p>
+    <w:p>
+      <w:pPr>
+        <w:pStyle w:val="Ttulo1"/>
+        <w:spacing w:line="720" w:lineRule="auto"/>
+        <w:jc w:val="both"/>
+        <w:rPr>
+          <w:b w:val="0"/>
+        </w:rPr>
+      </w:pPr>
+      <w:r>
+        <w:rPr>
+          <w:b w:val="0"/>
+        </w:rPr>
+        <w:t xml:space="preserve">3.2 </w:t>
+      </w:r>
+      <w:r>
+        <w:rPr>
+          <w:b w:val="0"/>
+        </w:rPr>
+        <w:t>ABORDAGEM DISTRIBUIDA PARA O SCRUM</w:t>
+      </w:r>
+    </w:p>
+    <w:p>
+      <w:pPr>
+        <w:pBdr>
+          <w:top w:val="nil"/>
+          <w:left w:val="nil"/>
+          <w:bottom w:val="nil"/>
+          <w:right w:val="nil"/>
+          <w:between w:val="nil"/>
+        </w:pBdr>
+        <w:spacing w:before="0" w:after="0" w:line="360" w:lineRule="auto"/>
+        <w:ind w:firstLine="709"/>
+        <w:jc w:val="both"/>
+        <w:rPr>
+          <w:rFonts w:ascii="Arial" w:eastAsia="Arial" w:hAnsi="Arial" w:cs="Arial"/>
+          <w:color w:val="000000"/>
+          <w:sz w:val="24"/>
+          <w:szCs w:val="24"/>
+        </w:rPr>
+      </w:pPr>
+      <w:r>
+        <w:rPr>
+          <w:rFonts w:ascii="Arial" w:eastAsia="Arial" w:hAnsi="Arial" w:cs="Arial"/>
+          <w:color w:val="000000"/>
+          <w:sz w:val="24"/>
+          <w:szCs w:val="24"/>
+        </w:rPr>
+        <w:t xml:space="preserve">Em Oliveira e Lima (2011), existe um tópico que precisa ser considerado sobre a metodologia Scrum, </w:t>
+      </w:r>
+      <w:r>
+        <w:rPr>
+          <w:rFonts w:ascii="Arial" w:eastAsia="Arial" w:hAnsi="Arial" w:cs="Arial"/>
+          <w:color w:val="000000"/>
+          <w:sz w:val="24"/>
+          <w:szCs w:val="24"/>
+        </w:rPr>
+        <w:t xml:space="preserve">que </w:t>
+      </w:r>
+      <w:r>
+        <w:rPr>
+          <w:rFonts w:ascii="Arial" w:eastAsia="Arial" w:hAnsi="Arial" w:cs="Arial"/>
+          <w:color w:val="000000"/>
+          <w:sz w:val="24"/>
+          <w:szCs w:val="24"/>
+        </w:rPr>
+        <w:t xml:space="preserve">é a possibilidade da mesma ser aplicada em times que se encontram em pontos geograficamente distante, sejam esses pontos cidade/estado, e/ou até mesmo em países diferentes. A execução do Scrum em </w:t>
+      </w:r>
+      <w:r>
+        <w:rPr>
+          <w:rFonts w:ascii="Arial" w:eastAsia="Arial" w:hAnsi="Arial" w:cs="Arial"/>
+          <w:color w:val="000000"/>
+          <w:sz w:val="24"/>
+          <w:szCs w:val="24"/>
+        </w:rPr>
+        <w:lastRenderedPageBreak/>
+        <w:t xml:space="preserve">ambientes </w:t>
+      </w:r>
+      <w:r>
+        <w:rPr>
+          <w:rFonts w:ascii="Arial" w:eastAsia="Arial" w:hAnsi="Arial" w:cs="Arial"/>
+          <w:color w:val="000000"/>
+          <w:sz w:val="24"/>
+          <w:szCs w:val="24"/>
+        </w:rPr>
+        <w:t>onde as</w:t>
+      </w:r>
+      <w:r>
+        <w:rPr>
+          <w:rFonts w:ascii="Arial" w:eastAsia="Arial" w:hAnsi="Arial" w:cs="Arial"/>
+          <w:color w:val="000000"/>
+          <w:sz w:val="24"/>
+          <w:szCs w:val="24"/>
+        </w:rPr>
+        <w:t xml:space="preserve"> equipes </w:t>
+      </w:r>
+      <w:r>
+        <w:rPr>
+          <w:rFonts w:ascii="Arial" w:eastAsia="Arial" w:hAnsi="Arial" w:cs="Arial"/>
+          <w:color w:val="000000"/>
+          <w:sz w:val="24"/>
+          <w:szCs w:val="24"/>
+        </w:rPr>
+        <w:t>se encontram em</w:t>
+      </w:r>
+      <w:r>
+        <w:rPr>
+          <w:rFonts w:ascii="Arial" w:eastAsia="Arial" w:hAnsi="Arial" w:cs="Arial"/>
+          <w:color w:val="000000"/>
+          <w:sz w:val="24"/>
+          <w:szCs w:val="24"/>
+        </w:rPr>
+        <w:t xml:space="preserve"> pontos remotos, pressupõem em adaptações com o uso de ferramentas de comunicação e conferência para que as reuniões do Scrum aconteçam.</w:t>
+      </w:r>
+      <w:r>
+        <w:rPr>
+          <w:rFonts w:ascii="Arial" w:eastAsia="Arial" w:hAnsi="Arial" w:cs="Arial"/>
+          <w:color w:val="000000"/>
+          <w:sz w:val="24"/>
+          <w:szCs w:val="24"/>
+        </w:rPr>
+        <w:t xml:space="preserve"> </w:t>
+      </w:r>
+      <w:r>
+        <w:rPr>
+          <w:rFonts w:ascii="Arial" w:eastAsia="Arial" w:hAnsi="Arial" w:cs="Arial"/>
+          <w:color w:val="000000"/>
+          <w:sz w:val="24"/>
+          <w:szCs w:val="24"/>
+        </w:rPr>
+        <w:t>.</w:t>
+      </w:r>
+      <w:r>
+        <w:rPr>
+          <w:rFonts w:ascii="Arial" w:eastAsia="Arial" w:hAnsi="Arial" w:cs="Arial"/>
+          <w:color w:val="000000"/>
+          <w:sz w:val="24"/>
+          <w:szCs w:val="24"/>
+        </w:rPr>
+        <w:t xml:space="preserve"> </w:t>
+      </w:r>
+    </w:p>
+    <w:p>
+      <w:pPr>
+        <w:pBdr>
+          <w:top w:val="nil"/>
+          <w:left w:val="nil"/>
+          <w:bottom w:val="nil"/>
+          <w:right w:val="nil"/>
+          <w:between w:val="nil"/>
+        </w:pBdr>
+        <w:spacing w:before="0" w:after="0" w:line="360" w:lineRule="auto"/>
+        <w:ind w:firstLine="709"/>
+        <w:jc w:val="both"/>
+        <w:rPr>
+          <w:rFonts w:ascii="Arial" w:eastAsia="Arial" w:hAnsi="Arial" w:cs="Arial"/>
+          <w:color w:val="000000"/>
+          <w:sz w:val="24"/>
+          <w:szCs w:val="24"/>
+        </w:rPr>
+      </w:pPr>
+      <w:r>
+        <w:rPr>
+          <w:rFonts w:ascii="Arial" w:eastAsia="Arial" w:hAnsi="Arial" w:cs="Arial"/>
+          <w:color w:val="000000"/>
+          <w:sz w:val="24"/>
+          <w:szCs w:val="24"/>
+        </w:rPr>
+        <w:t xml:space="preserve">Entretanto, </w:t>
+      </w:r>
+      <w:r>
+        <w:rPr>
+          <w:rFonts w:ascii="Arial" w:eastAsia="Arial" w:hAnsi="Arial" w:cs="Arial"/>
+          <w:color w:val="000000"/>
+          <w:sz w:val="24"/>
+          <w:szCs w:val="24"/>
+        </w:rPr>
+        <w:t xml:space="preserve">foi </w:t>
+      </w:r>
+      <w:r>
+        <w:rPr>
+          <w:rFonts w:ascii="Arial" w:eastAsia="Arial" w:hAnsi="Arial" w:cs="Arial"/>
+          <w:color w:val="000000"/>
+          <w:sz w:val="24"/>
+          <w:szCs w:val="24"/>
+        </w:rPr>
+        <w:t>observado</w:t>
+      </w:r>
+      <w:r>
+        <w:rPr>
+          <w:rFonts w:ascii="Arial" w:eastAsia="Arial" w:hAnsi="Arial" w:cs="Arial"/>
+          <w:color w:val="000000"/>
+          <w:sz w:val="24"/>
+          <w:szCs w:val="24"/>
+        </w:rPr>
+        <w:t xml:space="preserve"> por Prado e Ferrari (2013), </w:t>
+      </w:r>
+      <w:r>
+        <w:rPr>
+          <w:rFonts w:ascii="Arial" w:eastAsia="Arial" w:hAnsi="Arial" w:cs="Arial"/>
+          <w:color w:val="000000"/>
+          <w:sz w:val="24"/>
+          <w:szCs w:val="24"/>
+        </w:rPr>
+        <w:t xml:space="preserve">que mesmo empregando ferramentas de comunicação para cumprir as reuniões previstas dentro da metodologia Scrum, alguns problemas ainda acabam sendo vistos quando esta metodologia é aplicada em um ambiente de Desenvolvimento Distribuído de Software (DDS). </w:t>
+      </w:r>
+      <w:r>
+        <w:rPr>
+          <w:rFonts w:ascii="Arial" w:eastAsia="Arial" w:hAnsi="Arial" w:cs="Arial"/>
+          <w:color w:val="000000"/>
+          <w:sz w:val="24"/>
+          <w:szCs w:val="24"/>
+        </w:rPr>
+        <w:t>O</w:t>
+      </w:r>
+      <w:r>
+        <w:rPr>
+          <w:rFonts w:ascii="Arial" w:eastAsia="Arial" w:hAnsi="Arial" w:cs="Arial"/>
+          <w:color w:val="000000"/>
+          <w:sz w:val="24"/>
+          <w:szCs w:val="24"/>
+        </w:rPr>
+        <w:t xml:space="preserve"> gerenciamento das equipes distribuídas, e a gestão das atividades, e a falta de domínio na plataforma utilizada, e as ferramentas de comunicação, reuniões diárias e integração, foram dificuldades enxergada durante os projetos abordados durante </w:t>
+      </w:r>
+      <w:r>
+        <w:rPr>
+          <w:rFonts w:ascii="Arial" w:eastAsia="Arial" w:hAnsi="Arial" w:cs="Arial"/>
+          <w:color w:val="000000"/>
+          <w:sz w:val="24"/>
+          <w:szCs w:val="24"/>
+        </w:rPr>
+        <w:t>a pesquisa realizada por Prado e Ferrari (2013)</w:t>
+      </w:r>
+      <w:r>
+        <w:rPr>
+          <w:rFonts w:ascii="Arial" w:eastAsia="Arial" w:hAnsi="Arial" w:cs="Arial"/>
+          <w:color w:val="000000"/>
+          <w:sz w:val="24"/>
+          <w:szCs w:val="24"/>
+        </w:rPr>
+        <w:t>, sendo um deles com um time formado por 6 indivíduos utilizando o sistema de Scrum comum e outro</w:t>
+      </w:r>
+      <w:r>
+        <w:rPr>
+          <w:rFonts w:ascii="Arial" w:eastAsia="Arial" w:hAnsi="Arial" w:cs="Arial"/>
+          <w:color w:val="000000"/>
+          <w:sz w:val="24"/>
+          <w:szCs w:val="24"/>
+        </w:rPr>
+        <w:t xml:space="preserve"> </w:t>
+      </w:r>
+      <w:r>
+        <w:rPr>
+          <w:rFonts w:ascii="Arial" w:eastAsia="Arial" w:hAnsi="Arial" w:cs="Arial"/>
+          <w:color w:val="000000"/>
+          <w:sz w:val="24"/>
+          <w:szCs w:val="24"/>
+        </w:rPr>
+        <w:t xml:space="preserve">time formada por 50 indivíduos, fazendo o uso do sistema de “Scrum de </w:t>
+      </w:r>
+      <w:proofErr w:type="spellStart"/>
+      <w:r>
+        <w:rPr>
+          <w:rFonts w:ascii="Arial" w:eastAsia="Arial" w:hAnsi="Arial" w:cs="Arial"/>
+          <w:color w:val="000000"/>
+          <w:sz w:val="24"/>
+          <w:szCs w:val="24"/>
+        </w:rPr>
+        <w:t>Scrums</w:t>
+      </w:r>
+      <w:proofErr w:type="spellEnd"/>
+      <w:r>
+        <w:rPr>
+          <w:rFonts w:ascii="Arial" w:eastAsia="Arial" w:hAnsi="Arial" w:cs="Arial"/>
+          <w:color w:val="000000"/>
+          <w:sz w:val="24"/>
+          <w:szCs w:val="24"/>
+        </w:rPr>
+        <w:t>”</w:t>
+      </w:r>
+      <w:r>
+        <w:rPr>
+          <w:rFonts w:ascii="Arial" w:eastAsia="Arial" w:hAnsi="Arial" w:cs="Arial"/>
+          <w:color w:val="000000"/>
+          <w:sz w:val="24"/>
+          <w:szCs w:val="24"/>
+        </w:rPr>
+        <w:t xml:space="preserve">    </w:t>
+      </w:r>
+    </w:p>
+    <w:p>
+      <w:pPr>
+        <w:pBdr>
+          <w:top w:val="nil"/>
+          <w:left w:val="nil"/>
+          <w:bottom w:val="nil"/>
+          <w:right w:val="nil"/>
+          <w:between w:val="nil"/>
+        </w:pBdr>
+        <w:spacing w:before="0" w:after="0" w:line="360" w:lineRule="auto"/>
+        <w:ind w:firstLine="709"/>
+        <w:jc w:val="both"/>
+        <w:rPr>
+          <w:rFonts w:ascii="Arial" w:eastAsia="Arial" w:hAnsi="Arial" w:cs="Arial"/>
+          <w:color w:val="000000"/>
+          <w:sz w:val="24"/>
+          <w:szCs w:val="24"/>
+        </w:rPr>
+      </w:pPr>
+      <w:r>
+        <w:rPr>
+          <w:rFonts w:ascii="Arial" w:eastAsia="Arial" w:hAnsi="Arial" w:cs="Arial"/>
+          <w:color w:val="000000"/>
+          <w:sz w:val="24"/>
+          <w:szCs w:val="24"/>
+        </w:rPr>
+        <w:t xml:space="preserve">Segundo </w:t>
+      </w:r>
+      <w:proofErr w:type="spellStart"/>
+      <w:r>
+        <w:rPr>
+          <w:rFonts w:ascii="Arial" w:eastAsia="Arial" w:hAnsi="Arial" w:cs="Arial"/>
+          <w:color w:val="000000"/>
+          <w:sz w:val="24"/>
+          <w:szCs w:val="24"/>
+        </w:rPr>
+        <w:t>Schwaber</w:t>
+      </w:r>
+      <w:proofErr w:type="spellEnd"/>
+      <w:r>
+        <w:rPr>
+          <w:rFonts w:ascii="Arial" w:eastAsia="Arial" w:hAnsi="Arial" w:cs="Arial"/>
+          <w:color w:val="000000"/>
+          <w:sz w:val="24"/>
+          <w:szCs w:val="24"/>
+        </w:rPr>
+        <w:t xml:space="preserve"> e Sutherland (2013),</w:t>
+      </w:r>
+      <w:r>
+        <w:rPr>
+          <w:rFonts w:ascii="Arial" w:eastAsia="Arial" w:hAnsi="Arial" w:cs="Arial"/>
+          <w:color w:val="000000"/>
+          <w:sz w:val="24"/>
+          <w:szCs w:val="24"/>
+        </w:rPr>
+        <w:t xml:space="preserve"> o </w:t>
+      </w:r>
+      <w:r>
+        <w:rPr>
+          <w:rFonts w:ascii="Arial" w:eastAsia="Arial" w:hAnsi="Arial" w:cs="Arial"/>
+          <w:i/>
+          <w:color w:val="000000"/>
+          <w:sz w:val="24"/>
+          <w:szCs w:val="24"/>
+        </w:rPr>
+        <w:t xml:space="preserve">Scrum </w:t>
+      </w:r>
+      <w:proofErr w:type="spellStart"/>
+      <w:r>
+        <w:rPr>
+          <w:rFonts w:ascii="Arial" w:eastAsia="Arial" w:hAnsi="Arial" w:cs="Arial"/>
+          <w:i/>
+          <w:color w:val="000000"/>
+          <w:sz w:val="24"/>
+          <w:szCs w:val="24"/>
+        </w:rPr>
+        <w:t>of</w:t>
+      </w:r>
+      <w:proofErr w:type="spellEnd"/>
+      <w:r>
+        <w:rPr>
+          <w:rFonts w:ascii="Arial" w:eastAsia="Arial" w:hAnsi="Arial" w:cs="Arial"/>
+          <w:i/>
+          <w:color w:val="000000"/>
+          <w:sz w:val="24"/>
+          <w:szCs w:val="24"/>
+        </w:rPr>
+        <w:t xml:space="preserve"> </w:t>
+      </w:r>
+      <w:proofErr w:type="spellStart"/>
+      <w:r>
+        <w:rPr>
+          <w:rFonts w:ascii="Arial" w:eastAsia="Arial" w:hAnsi="Arial" w:cs="Arial"/>
+          <w:i/>
+          <w:color w:val="000000"/>
+          <w:sz w:val="24"/>
+          <w:szCs w:val="24"/>
+        </w:rPr>
+        <w:t>Scrums</w:t>
+      </w:r>
+      <w:proofErr w:type="spellEnd"/>
+      <w:r>
+        <w:rPr>
+          <w:rFonts w:ascii="Arial" w:eastAsia="Arial" w:hAnsi="Arial" w:cs="Arial"/>
+          <w:color w:val="000000"/>
+          <w:sz w:val="24"/>
+          <w:szCs w:val="24"/>
+        </w:rPr>
+        <w:t xml:space="preserve"> </w:t>
+      </w:r>
+      <w:r>
+        <w:rPr>
+          <w:rFonts w:ascii="Arial" w:eastAsia="Arial" w:hAnsi="Arial" w:cs="Arial"/>
+          <w:color w:val="000000"/>
+          <w:sz w:val="24"/>
+          <w:szCs w:val="24"/>
+        </w:rPr>
+        <w:t xml:space="preserve"> é u</w:t>
+      </w:r>
+      <w:r>
+        <w:rPr>
+          <w:rFonts w:ascii="Arial" w:eastAsia="Arial" w:hAnsi="Arial" w:cs="Arial"/>
+          <w:color w:val="000000"/>
+          <w:sz w:val="24"/>
+          <w:szCs w:val="24"/>
+        </w:rPr>
+        <w:t xml:space="preserve">ma técnica para escalar o Scrum para grandes grupos (dezenas de pessoas), consistindo em dividir os grupos em times ágeis de 5 - 10 pessoas. Cada Daily Scrum realizada com um desses times, termina designando um dos membros como “embaixador” para participar de um encontro diário com os embaixadores dos outros times, chamado de Scrum de </w:t>
+      </w:r>
+      <w:proofErr w:type="spellStart"/>
+      <w:r>
+        <w:rPr>
+          <w:rFonts w:ascii="Arial" w:eastAsia="Arial" w:hAnsi="Arial" w:cs="Arial"/>
+          <w:color w:val="000000"/>
+          <w:sz w:val="24"/>
+          <w:szCs w:val="24"/>
+        </w:rPr>
+        <w:t>Scrums</w:t>
+      </w:r>
+      <w:proofErr w:type="spellEnd"/>
+      <w:r>
+        <w:rPr>
+          <w:rFonts w:ascii="Arial" w:eastAsia="Arial" w:hAnsi="Arial" w:cs="Arial"/>
+          <w:color w:val="000000"/>
+          <w:sz w:val="24"/>
+          <w:szCs w:val="24"/>
+        </w:rPr>
+        <w:t>.</w:t>
       </w:r>
     </w:p>
     <w:p>
@@ -20595,111 +21078,41 @@
           <w:sz w:val="24"/>
           <w:szCs w:val="24"/>
         </w:rPr>
-        <w:t xml:space="preserve">Conforme </w:t>
-      </w:r>
-      <w:proofErr w:type="spellStart"/>
-      <w:r>
-        <w:rPr>
-          <w:rFonts w:ascii="Arial" w:eastAsia="Arial" w:hAnsi="Arial" w:cs="Arial"/>
-          <w:color w:val="000000"/>
-          <w:sz w:val="24"/>
-          <w:szCs w:val="24"/>
-        </w:rPr>
-        <w:t>Takeuchi</w:t>
-      </w:r>
-      <w:proofErr w:type="spellEnd"/>
-      <w:r>
-        <w:rPr>
-          <w:rFonts w:ascii="Arial" w:eastAsia="Arial" w:hAnsi="Arial" w:cs="Arial"/>
-          <w:color w:val="000000"/>
-          <w:sz w:val="24"/>
-          <w:szCs w:val="24"/>
-        </w:rPr>
-        <w:t xml:space="preserve"> e </w:t>
-      </w:r>
-      <w:proofErr w:type="spellStart"/>
-      <w:r>
-        <w:rPr>
-          <w:rFonts w:ascii="Arial" w:eastAsia="Arial" w:hAnsi="Arial" w:cs="Arial"/>
-          <w:color w:val="000000"/>
-          <w:sz w:val="24"/>
-          <w:szCs w:val="24"/>
-        </w:rPr>
-        <w:t>Nonaka</w:t>
-      </w:r>
-      <w:proofErr w:type="spellEnd"/>
-      <w:r>
-        <w:rPr>
-          <w:rFonts w:ascii="Arial" w:eastAsia="Arial" w:hAnsi="Arial" w:cs="Arial"/>
-          <w:color w:val="000000"/>
-          <w:sz w:val="24"/>
-          <w:szCs w:val="24"/>
-        </w:rPr>
-        <w:t xml:space="preserve"> (1986), todos os membros do time iniciam seus trabalhos acompanhando um mesmo ritmo, tanto individual quanto coletivamente, cria-se uma sinergia completamente nova, e esta sinergia acaba se tornando uma força motriz que faz com que o time se mova de forma evolutiva.</w:t>
-      </w:r>
-    </w:p>
-    <w:p>
-      <w:pPr>
-        <w:pBdr>
-          <w:top w:val="nil"/>
-          <w:left w:val="nil"/>
-          <w:bottom w:val="nil"/>
-          <w:right w:val="nil"/>
-          <w:between w:val="nil"/>
-        </w:pBdr>
-        <w:spacing w:before="0" w:after="240" w:line="360" w:lineRule="auto"/>
-        <w:rPr>
-          <w:rFonts w:ascii="Arial" w:eastAsia="Arial" w:hAnsi="Arial" w:cs="Arial"/>
-          <w:b/>
+        <w:t>De acordo com Possa (2013), apesar desse método trazer inúmeras dificuldades para a aplicação da metodologia dentro de um time maior e/ou distantes geograficamente, a capacidade de resposta às mudanças de requisitos, o aumento na produtividade e a maior satisfação das pessoas na área de negócios acabam sendo pontos positivos que fazem com que empresas acabem acomodando este tipo de organização.</w:t>
+      </w:r>
+    </w:p>
+    <w:p>
+      <w:pPr>
+        <w:pStyle w:val="Ttulo1"/>
+        <w:rPr>
           <w:smallCaps/>
           <w:color w:val="000000"/>
-          <w:sz w:val="24"/>
-          <w:szCs w:val="24"/>
-        </w:rPr>
-      </w:pPr>
-    </w:p>
-    <w:p>
-      <w:pPr>
-        <w:pBdr>
-          <w:top w:val="nil"/>
-          <w:left w:val="nil"/>
-          <w:bottom w:val="nil"/>
-          <w:right w:val="nil"/>
-          <w:between w:val="nil"/>
-        </w:pBdr>
-        <w:spacing w:before="0" w:after="240" w:line="360" w:lineRule="auto"/>
-        <w:rPr>
-          <w:rFonts w:ascii="Arial" w:eastAsia="Arial" w:hAnsi="Arial" w:cs="Arial"/>
-          <w:b/>
-          <w:smallCaps/>
-          <w:color w:val="000000"/>
-          <w:sz w:val="24"/>
-          <w:szCs w:val="24"/>
-        </w:rPr>
-      </w:pPr>
-    </w:p>
+        </w:rPr>
+      </w:pPr>
+    </w:p>
+    <w:p>
+      <w:pPr>
+        <w:pStyle w:val="Ttulo1"/>
+        <w:rPr>
+          <w:rFonts w:ascii="Times New Roman" w:eastAsia="Times New Roman" w:hAnsi="Times New Roman" w:cs="Times New Roman"/>
+          <w:b w:val="0"/>
+          <w:sz w:val="20"/>
+          <w:szCs w:val="20"/>
+        </w:rPr>
+      </w:pPr>
+    </w:p>
+    <w:p/>
     <w:p>
       <w:pPr>
         <w:pStyle w:val="Ttulo1"/>
         <w:jc w:val="center"/>
       </w:pPr>
-    </w:p>
-    <w:p>
-      <w:pPr>
-        <w:pStyle w:val="Ttulo1"/>
-        <w:jc w:val="center"/>
-      </w:pPr>
-    </w:p>
-    <w:p>
-      <w:pPr>
-        <w:pStyle w:val="Ttulo1"/>
-        <w:jc w:val="center"/>
-      </w:pPr>
-      <w:bookmarkStart w:id="22" w:name="_Toc526190700"/>
-      <w:r>
+      <w:bookmarkStart w:id="21" w:name="_Toc526190700"/>
+      <w:r>
+        <w:lastRenderedPageBreak/>
         <w:t>REFERÊNCIAS</w:t>
       </w:r>
-      <w:bookmarkEnd w:id="22"/>
+      <w:bookmarkEnd w:id="21"/>
     </w:p>
     <w:p>
       <w:pPr>
@@ -20912,7 +21325,7 @@
           <w:sz w:val="24"/>
           <w:szCs w:val="24"/>
         </w:rPr>
-        <w:t xml:space="preserve">POSSA, João. Escalonando o Scrum Dentro de uma Empresa de Desenvolvimento de Software com Equipes Geograficamente Distribuídas, 2013. </w:t>
+        <w:t xml:space="preserve">PAASIVAARA, Maria; LASSENIUS, </w:t>
       </w:r>
       <w:proofErr w:type="spellStart"/>
       <w:r>
@@ -20922,7 +21335,7 @@
           <w:sz w:val="24"/>
           <w:szCs w:val="24"/>
         </w:rPr>
-        <w:t>Brasilia</w:t>
+        <w:t>Casper</w:t>
       </w:r>
       <w:proofErr w:type="spellEnd"/>
       <w:r>
@@ -20932,7 +21345,7 @@
           <w:sz w:val="24"/>
           <w:szCs w:val="24"/>
         </w:rPr>
-        <w:t>, p. 46. Disponível em: &lt;http://bdm.unb.br/</w:t>
+        <w:t xml:space="preserve">; VILLE; </w:t>
       </w:r>
       <w:proofErr w:type="spellStart"/>
       <w:r>
@@ -20942,7 +21355,7 @@
           <w:sz w:val="24"/>
           <w:szCs w:val="24"/>
         </w:rPr>
-        <w:t>handle</w:t>
+        <w:t>Heikillä</w:t>
       </w:r>
       <w:proofErr w:type="spellEnd"/>
       <w:r>
@@ -20952,53 +21365,108 @@
           <w:sz w:val="24"/>
           <w:szCs w:val="24"/>
         </w:rPr>
-        <w:t xml:space="preserve">/10483/13611&gt; Acesso em </w:t>
-      </w:r>
-      <w:r>
-        <w:rPr>
-          <w:rFonts w:ascii="Arial" w:eastAsia="Arial" w:hAnsi="Arial" w:cs="Arial"/>
-          <w:color w:val="000000"/>
-          <w:sz w:val="24"/>
-          <w:szCs w:val="24"/>
-        </w:rPr>
-        <w:t>01 outubro 2018</w:t>
-      </w:r>
-      <w:r>
-        <w:rPr>
-          <w:rFonts w:ascii="Arial" w:eastAsia="Arial" w:hAnsi="Arial" w:cs="Arial"/>
-          <w:color w:val="000000"/>
-          <w:sz w:val="24"/>
-          <w:szCs w:val="24"/>
-        </w:rPr>
-        <w:t>.</w:t>
-      </w:r>
-    </w:p>
-    <w:p>
-      <w:pPr>
-        <w:rPr>
-          <w:rFonts w:ascii="Arial" w:eastAsia="Arial" w:hAnsi="Arial" w:cs="Arial"/>
-          <w:color w:val="000000"/>
-          <w:sz w:val="24"/>
-          <w:szCs w:val="24"/>
-        </w:rPr>
-      </w:pPr>
-      <w:r>
-        <w:rPr>
-          <w:rFonts w:ascii="Arial" w:eastAsia="Arial" w:hAnsi="Arial" w:cs="Arial"/>
-          <w:color w:val="000000"/>
-          <w:sz w:val="24"/>
-          <w:szCs w:val="24"/>
-        </w:rPr>
-        <w:t xml:space="preserve">SCHWABER, Ken; SUTHERLAND, Jeff. </w:t>
-      </w:r>
-      <w:r>
-        <w:rPr>
-          <w:rFonts w:ascii="Arial" w:eastAsia="Arial" w:hAnsi="Arial" w:cs="Arial"/>
-          <w:color w:val="000000"/>
-          <w:sz w:val="24"/>
-          <w:szCs w:val="24"/>
-        </w:rPr>
-        <w:t>Guia do Scrum.</w:t>
+        <w:t xml:space="preserve">. </w:t>
+      </w:r>
+      <w:r>
+        <w:rPr>
+          <w:rFonts w:ascii="Arial" w:eastAsia="Arial" w:hAnsi="Arial" w:cs="Arial"/>
+          <w:color w:val="000000"/>
+          <w:sz w:val="24"/>
+          <w:szCs w:val="24"/>
+          <w:lang w:val="en-GB"/>
+        </w:rPr>
+        <w:t xml:space="preserve">Inter-team Coordination in </w:t>
+      </w:r>
+      <w:proofErr w:type="spellStart"/>
+      <w:r>
+        <w:rPr>
+          <w:rFonts w:ascii="Arial" w:eastAsia="Arial" w:hAnsi="Arial" w:cs="Arial"/>
+          <w:color w:val="000000"/>
+          <w:sz w:val="24"/>
+          <w:szCs w:val="24"/>
+          <w:lang w:val="en-GB"/>
+        </w:rPr>
+        <w:t>LargeScale</w:t>
+      </w:r>
+      <w:proofErr w:type="spellEnd"/>
+      <w:r>
+        <w:rPr>
+          <w:rFonts w:ascii="Arial" w:eastAsia="Arial" w:hAnsi="Arial" w:cs="Arial"/>
+          <w:color w:val="000000"/>
+          <w:sz w:val="24"/>
+          <w:szCs w:val="24"/>
+          <w:lang w:val="en-GB"/>
+        </w:rPr>
+        <w:t xml:space="preserve"> Globally Distributed Scrum: Do Scrum-of-Scrums Really </w:t>
+      </w:r>
+      <w:proofErr w:type="gramStart"/>
+      <w:r>
+        <w:rPr>
+          <w:rFonts w:ascii="Arial" w:eastAsia="Arial" w:hAnsi="Arial" w:cs="Arial"/>
+          <w:color w:val="000000"/>
+          <w:sz w:val="24"/>
+          <w:szCs w:val="24"/>
+          <w:lang w:val="en-GB"/>
+        </w:rPr>
+        <w:t>Work?,</w:t>
+      </w:r>
+      <w:proofErr w:type="gramEnd"/>
+      <w:r>
+        <w:rPr>
+          <w:rFonts w:ascii="Arial" w:eastAsia="Arial" w:hAnsi="Arial" w:cs="Arial"/>
+          <w:color w:val="000000"/>
+          <w:sz w:val="24"/>
+          <w:szCs w:val="24"/>
+          <w:lang w:val="en-GB"/>
+        </w:rPr>
+        <w:t xml:space="preserve"> ESEM '12 Proceedings of the ACM-IEEE ISESE P. 235-238. </w:t>
+      </w:r>
+      <w:r>
+        <w:rPr>
+          <w:rFonts w:ascii="Arial" w:eastAsia="Arial" w:hAnsi="Arial" w:cs="Arial"/>
+          <w:color w:val="000000"/>
+          <w:sz w:val="24"/>
+          <w:szCs w:val="24"/>
+        </w:rPr>
+        <w:t>Disponível em: &lt;http://dl.acm.org/</w:t>
+      </w:r>
+      <w:proofErr w:type="spellStart"/>
+      <w:r>
+        <w:rPr>
+          <w:rFonts w:ascii="Arial" w:eastAsia="Arial" w:hAnsi="Arial" w:cs="Arial"/>
+          <w:color w:val="000000"/>
+          <w:sz w:val="24"/>
+          <w:szCs w:val="24"/>
+        </w:rPr>
+        <w:t>citation.cfm?doid</w:t>
+      </w:r>
+      <w:proofErr w:type="spellEnd"/>
+      <w:r>
+        <w:rPr>
+          <w:rFonts w:ascii="Arial" w:eastAsia="Arial" w:hAnsi="Arial" w:cs="Arial"/>
+          <w:color w:val="000000"/>
+          <w:sz w:val="24"/>
+          <w:szCs w:val="24"/>
+        </w:rPr>
+        <w:t xml:space="preserve">=2372251.2372294.&gt; </w:t>
+      </w:r>
+      <w:r>
+        <w:rPr>
+          <w:rFonts w:ascii="Arial" w:eastAsia="Arial" w:hAnsi="Arial" w:cs="Arial"/>
+          <w:color w:val="000000"/>
+          <w:sz w:val="24"/>
+          <w:szCs w:val="24"/>
+        </w:rPr>
+        <w:t xml:space="preserve">Acesso em </w:t>
+      </w:r>
+      <w:r>
+        <w:rPr>
+          <w:rFonts w:ascii="Arial" w:eastAsia="Arial" w:hAnsi="Arial" w:cs="Arial"/>
+          <w:color w:val="000000"/>
+          <w:sz w:val="24"/>
+          <w:szCs w:val="24"/>
+        </w:rPr>
+        <w:t>01</w:t>
       </w:r>
       <w:r>
         <w:rPr>
@@ -21016,101 +21484,7 @@
           <w:sz w:val="24"/>
           <w:szCs w:val="24"/>
         </w:rPr>
-        <w:t>[</w:t>
-      </w:r>
-      <w:proofErr w:type="spellStart"/>
-      <w:r>
-        <w:rPr>
-          <w:rFonts w:ascii="Arial" w:eastAsia="Arial" w:hAnsi="Arial" w:cs="Arial"/>
-          <w:color w:val="000000"/>
-          <w:sz w:val="24"/>
-          <w:szCs w:val="24"/>
-        </w:rPr>
-        <w:t>S.l</w:t>
-      </w:r>
-      <w:proofErr w:type="spellEnd"/>
-      <w:r>
-        <w:rPr>
-          <w:rFonts w:ascii="Arial" w:eastAsia="Arial" w:hAnsi="Arial" w:cs="Arial"/>
-          <w:color w:val="000000"/>
-          <w:sz w:val="24"/>
-          <w:szCs w:val="24"/>
-        </w:rPr>
-        <w:t>.].</w:t>
-      </w:r>
-      <w:r>
-        <w:rPr>
-          <w:rFonts w:ascii="Arial" w:eastAsia="Arial" w:hAnsi="Arial" w:cs="Arial"/>
-          <w:b/>
-          <w:color w:val="000000"/>
-          <w:sz w:val="24"/>
-          <w:szCs w:val="24"/>
-        </w:rPr>
-        <w:t xml:space="preserve"> </w:t>
-      </w:r>
-      <w:r>
-        <w:rPr>
-          <w:rFonts w:ascii="Arial" w:eastAsia="Arial" w:hAnsi="Arial" w:cs="Arial"/>
-          <w:color w:val="000000"/>
-          <w:sz w:val="24"/>
-          <w:szCs w:val="24"/>
-        </w:rPr>
-        <w:t xml:space="preserve">2013. </w:t>
-      </w:r>
-      <w:r>
-        <w:rPr>
-          <w:rFonts w:ascii="Arial" w:eastAsia="Arial" w:hAnsi="Arial" w:cs="Arial"/>
-          <w:color w:val="000000"/>
-          <w:sz w:val="24"/>
-          <w:szCs w:val="24"/>
-          <w:highlight w:val="white"/>
-        </w:rPr>
-        <w:t>Disponível em: &lt;</w:t>
-      </w:r>
-      <w:r>
-        <w:rPr>
-          <w:rFonts w:ascii="Arial" w:eastAsia="Arial" w:hAnsi="Arial" w:cs="Arial"/>
-          <w:color w:val="000000"/>
-          <w:sz w:val="24"/>
-          <w:szCs w:val="24"/>
-        </w:rPr>
-        <w:t xml:space="preserve">https://www.scrumguides.org/docs/scrumguide/v1/Scrum-Guide-Portuguese-BR.pdf Acesso em: </w:t>
-      </w:r>
-      <w:r>
-        <w:rPr>
-          <w:rFonts w:ascii="Arial" w:eastAsia="Arial" w:hAnsi="Arial" w:cs="Arial"/>
-          <w:color w:val="000000"/>
-          <w:sz w:val="24"/>
-          <w:szCs w:val="24"/>
-        </w:rPr>
-        <w:t>03</w:t>
-      </w:r>
-      <w:r>
-        <w:rPr>
-          <w:rFonts w:ascii="Arial" w:eastAsia="Arial" w:hAnsi="Arial" w:cs="Arial"/>
-          <w:color w:val="000000"/>
-          <w:sz w:val="24"/>
-          <w:szCs w:val="24"/>
-        </w:rPr>
-        <w:t xml:space="preserve"> </w:t>
-      </w:r>
-      <w:r>
-        <w:rPr>
-          <w:rFonts w:ascii="Arial" w:eastAsia="Arial" w:hAnsi="Arial" w:cs="Arial"/>
-          <w:color w:val="000000"/>
-          <w:sz w:val="24"/>
-          <w:szCs w:val="24"/>
-        </w:rPr>
-        <w:t xml:space="preserve">setembro </w:t>
-      </w:r>
-      <w:r>
-        <w:rPr>
-          <w:rFonts w:ascii="Arial" w:eastAsia="Arial" w:hAnsi="Arial" w:cs="Arial"/>
-          <w:color w:val="000000"/>
-          <w:sz w:val="24"/>
-          <w:szCs w:val="24"/>
-        </w:rPr>
-        <w:t>2018.</w:t>
+        <w:t>outubro 2018.</w:t>
       </w:r>
     </w:p>
     <w:p>
@@ -21138,59 +21512,119 @@
           <w:sz w:val="24"/>
           <w:szCs w:val="24"/>
         </w:rPr>
-        <w:t xml:space="preserve">SCHWABER, Ken.; BEEDLE, Mike. Agile Software </w:t>
-      </w:r>
-      <w:proofErr w:type="spellStart"/>
-      <w:r>
-        <w:rPr>
-          <w:rFonts w:ascii="Arial" w:eastAsia="Arial" w:hAnsi="Arial" w:cs="Arial"/>
-          <w:color w:val="000000"/>
-          <w:sz w:val="24"/>
-          <w:szCs w:val="24"/>
-        </w:rPr>
-        <w:t>Development</w:t>
-      </w:r>
-      <w:proofErr w:type="spellEnd"/>
-      <w:r>
-        <w:rPr>
-          <w:rFonts w:ascii="Arial" w:eastAsia="Arial" w:hAnsi="Arial" w:cs="Arial"/>
-          <w:color w:val="000000"/>
-          <w:sz w:val="24"/>
-          <w:szCs w:val="24"/>
-        </w:rPr>
+        <w:t>PRADO; FERRARI. Avaliação do Impacto do Desenvolvimento Distribuído de Software em um Projeto Adotando o Scrum: Um Estudo Comparativo, 2013</w:t>
+      </w:r>
+      <w:r>
+        <w:rPr>
+          <w:rFonts w:ascii="Arial" w:eastAsia="Arial" w:hAnsi="Arial" w:cs="Arial"/>
+          <w:color w:val="000000"/>
+          <w:sz w:val="24"/>
+          <w:szCs w:val="24"/>
+        </w:rPr>
+        <w:t xml:space="preserve">, v. </w:t>
+      </w:r>
+      <w:r>
+        <w:rPr>
+          <w:rFonts w:ascii="Arial" w:eastAsia="Arial" w:hAnsi="Arial" w:cs="Arial"/>
+          <w:color w:val="000000"/>
+          <w:sz w:val="24"/>
+          <w:szCs w:val="24"/>
+        </w:rPr>
+        <w:t>2</w:t>
+      </w:r>
+      <w:r>
+        <w:rPr>
+          <w:rFonts w:ascii="Arial" w:eastAsia="Arial" w:hAnsi="Arial" w:cs="Arial"/>
+          <w:color w:val="000000"/>
+          <w:sz w:val="24"/>
+          <w:szCs w:val="24"/>
+        </w:rPr>
+        <w:t>, n.</w:t>
+      </w:r>
+      <w:r>
+        <w:rPr>
+          <w:rFonts w:ascii="Arial" w:eastAsia="Arial" w:hAnsi="Arial" w:cs="Arial"/>
+          <w:color w:val="000000"/>
+          <w:sz w:val="24"/>
+          <w:szCs w:val="24"/>
+        </w:rPr>
+        <w:t>3</w:t>
+      </w:r>
+      <w:r>
+        <w:rPr>
+          <w:rFonts w:ascii="Arial" w:eastAsia="Arial" w:hAnsi="Arial" w:cs="Arial"/>
+          <w:color w:val="000000"/>
+          <w:sz w:val="24"/>
+          <w:szCs w:val="24"/>
+        </w:rPr>
+        <w:t xml:space="preserve">: p. </w:t>
+      </w:r>
+      <w:r>
+        <w:rPr>
+          <w:rFonts w:ascii="Arial" w:eastAsia="Arial" w:hAnsi="Arial" w:cs="Arial"/>
+          <w:color w:val="000000"/>
+          <w:sz w:val="24"/>
+          <w:szCs w:val="24"/>
+        </w:rPr>
+        <w:t>201</w:t>
+      </w:r>
+      <w:r>
+        <w:rPr>
+          <w:rFonts w:ascii="Arial" w:eastAsia="Arial" w:hAnsi="Arial" w:cs="Arial"/>
+          <w:color w:val="000000"/>
+          <w:sz w:val="24"/>
+          <w:szCs w:val="24"/>
+        </w:rPr>
+        <w:t>-</w:t>
+      </w:r>
+      <w:r>
+        <w:rPr>
+          <w:rFonts w:ascii="Arial" w:eastAsia="Arial" w:hAnsi="Arial" w:cs="Arial"/>
+          <w:color w:val="000000"/>
+          <w:sz w:val="24"/>
+          <w:szCs w:val="24"/>
+        </w:rPr>
+        <w:t xml:space="preserve">210 </w:t>
+      </w:r>
+      <w:r>
+        <w:rPr>
+          <w:rFonts w:ascii="Arial" w:eastAsia="Arial" w:hAnsi="Arial" w:cs="Arial"/>
+          <w:color w:val="000000"/>
+          <w:sz w:val="24"/>
+          <w:szCs w:val="24"/>
+        </w:rPr>
+        <w:t>Disponível em: &lt;</w:t>
+      </w:r>
+      <w:r>
         <w:t xml:space="preserve"> </w:t>
       </w:r>
-      <w:proofErr w:type="spellStart"/>
-      <w:r>
-        <w:rPr>
-          <w:rFonts w:ascii="Arial" w:eastAsia="Arial" w:hAnsi="Arial" w:cs="Arial"/>
-          <w:color w:val="000000"/>
-          <w:sz w:val="24"/>
-          <w:szCs w:val="24"/>
-        </w:rPr>
-        <w:t>with</w:t>
-      </w:r>
-      <w:proofErr w:type="spellEnd"/>
-      <w:r>
-        <w:rPr>
-          <w:rFonts w:ascii="Arial" w:eastAsia="Arial" w:hAnsi="Arial" w:cs="Arial"/>
-          <w:color w:val="000000"/>
-          <w:sz w:val="24"/>
-          <w:szCs w:val="24"/>
-        </w:rPr>
-        <w:t xml:space="preserve"> Scrum, </w:t>
-      </w:r>
-      <w:proofErr w:type="spellStart"/>
-      <w:r>
-        <w:rPr>
-          <w:rFonts w:ascii="Arial" w:eastAsia="Arial" w:hAnsi="Arial" w:cs="Arial"/>
-          <w:color w:val="000000"/>
-          <w:sz w:val="24"/>
-          <w:szCs w:val="24"/>
-        </w:rPr>
-        <w:t>Upper</w:t>
-      </w:r>
-      <w:proofErr w:type="spellEnd"/>
+      <w:r>
+        <w:rPr>
+          <w:rFonts w:ascii="Arial" w:eastAsia="Arial" w:hAnsi="Arial" w:cs="Arial"/>
+          <w:color w:val="000000"/>
+          <w:sz w:val="24"/>
+          <w:szCs w:val="24"/>
+        </w:rPr>
+        <w:t>http://revistatis.dc.ufscar.br/index.php/revista/article/download/64/59</w:t>
+      </w:r>
+      <w:r>
+        <w:rPr>
+          <w:rFonts w:ascii="Arial" w:eastAsia="Arial" w:hAnsi="Arial" w:cs="Arial"/>
+          <w:color w:val="000000"/>
+          <w:sz w:val="24"/>
+          <w:szCs w:val="24"/>
+        </w:rPr>
+        <w:t xml:space="preserve">&gt;. Acesso em </w:t>
+      </w:r>
+      <w:r>
+        <w:rPr>
+          <w:rFonts w:ascii="Arial" w:eastAsia="Arial" w:hAnsi="Arial" w:cs="Arial"/>
+          <w:color w:val="000000"/>
+          <w:sz w:val="24"/>
+          <w:szCs w:val="24"/>
+        </w:rPr>
+        <w:t>01</w:t>
+      </w:r>
       <w:r>
         <w:rPr>
           <w:rFonts w:ascii="Arial" w:eastAsia="Arial" w:hAnsi="Arial" w:cs="Arial"/>
@@ -21200,54 +21634,14 @@
         </w:rPr>
         <w:t xml:space="preserve"> </w:t>
       </w:r>
-      <w:proofErr w:type="spellStart"/>
-      <w:r>
-        <w:rPr>
-          <w:rFonts w:ascii="Arial" w:eastAsia="Arial" w:hAnsi="Arial" w:cs="Arial"/>
-          <w:color w:val="000000"/>
-          <w:sz w:val="24"/>
-          <w:szCs w:val="24"/>
-        </w:rPr>
-        <w:t>Saddle</w:t>
-      </w:r>
-      <w:proofErr w:type="spellEnd"/>
-      <w:r>
-        <w:rPr>
-          <w:rFonts w:ascii="Arial" w:eastAsia="Arial" w:hAnsi="Arial" w:cs="Arial"/>
-          <w:color w:val="000000"/>
-          <w:sz w:val="24"/>
-          <w:szCs w:val="24"/>
-        </w:rPr>
-        <w:t xml:space="preserve"> River: Prentice Hall. 2002. p. 158 Disponível em: &lt;http://dl.acm.org/</w:t>
-      </w:r>
-      <w:proofErr w:type="spellStart"/>
-      <w:r>
-        <w:rPr>
-          <w:rFonts w:ascii="Arial" w:eastAsia="Arial" w:hAnsi="Arial" w:cs="Arial"/>
-          <w:color w:val="000000"/>
-          <w:sz w:val="24"/>
-          <w:szCs w:val="24"/>
-        </w:rPr>
-        <w:t>citation.cfm?id</w:t>
-      </w:r>
-      <w:proofErr w:type="spellEnd"/>
-      <w:r>
-        <w:rPr>
-          <w:rFonts w:ascii="Arial" w:eastAsia="Arial" w:hAnsi="Arial" w:cs="Arial"/>
-          <w:color w:val="000000"/>
-          <w:sz w:val="24"/>
-          <w:szCs w:val="24"/>
-        </w:rPr>
-        <w:t xml:space="preserve">=559553&gt; </w:t>
-      </w:r>
-      <w:r>
-        <w:rPr>
-          <w:rFonts w:ascii="Arial" w:eastAsia="Arial" w:hAnsi="Arial" w:cs="Arial"/>
-          <w:color w:val="000000"/>
-          <w:sz w:val="24"/>
-          <w:szCs w:val="24"/>
-        </w:rPr>
-        <w:t>Acesso em: 03 setembro 2018.</w:t>
+      <w:r>
+        <w:rPr>
+          <w:rFonts w:ascii="Arial" w:eastAsia="Arial" w:hAnsi="Arial" w:cs="Arial"/>
+          <w:color w:val="000000"/>
+          <w:sz w:val="24"/>
+          <w:szCs w:val="24"/>
+        </w:rPr>
+        <w:t>outubro 2018.</w:t>
       </w:r>
     </w:p>
     <w:p>
@@ -21268,6 +21662,105 @@
           <w:szCs w:val="24"/>
         </w:rPr>
       </w:pPr>
+      <w:bookmarkStart w:id="22" w:name="_GoBack"/>
+      <w:bookmarkEnd w:id="22"/>
+    </w:p>
+    <w:p>
+      <w:pPr>
+        <w:pBdr>
+          <w:top w:val="nil"/>
+          <w:left w:val="nil"/>
+          <w:bottom w:val="nil"/>
+          <w:right w:val="nil"/>
+          <w:between w:val="nil"/>
+        </w:pBdr>
+        <w:spacing w:before="0" w:after="240" w:line="480" w:lineRule="auto"/>
+        <w:jc w:val="both"/>
+        <w:rPr>
+          <w:rFonts w:ascii="Arial" w:eastAsia="Arial" w:hAnsi="Arial" w:cs="Arial"/>
+          <w:color w:val="000000"/>
+          <w:sz w:val="24"/>
+          <w:szCs w:val="24"/>
+        </w:rPr>
+      </w:pPr>
+      <w:r>
+        <w:rPr>
+          <w:rFonts w:ascii="Arial" w:eastAsia="Arial" w:hAnsi="Arial" w:cs="Arial"/>
+          <w:color w:val="000000"/>
+          <w:sz w:val="24"/>
+          <w:szCs w:val="24"/>
+        </w:rPr>
+        <w:lastRenderedPageBreak/>
+        <w:t xml:space="preserve">POSSA, João. Escalonando o Scrum Dentro de uma Empresa de Desenvolvimento de Software com Equipes Geograficamente Distribuídas, 2013. </w:t>
+      </w:r>
+      <w:proofErr w:type="spellStart"/>
+      <w:r>
+        <w:rPr>
+          <w:rFonts w:ascii="Arial" w:eastAsia="Arial" w:hAnsi="Arial" w:cs="Arial"/>
+          <w:color w:val="000000"/>
+          <w:sz w:val="24"/>
+          <w:szCs w:val="24"/>
+        </w:rPr>
+        <w:t>Brasilia</w:t>
+      </w:r>
+      <w:proofErr w:type="spellEnd"/>
+      <w:r>
+        <w:rPr>
+          <w:rFonts w:ascii="Arial" w:eastAsia="Arial" w:hAnsi="Arial" w:cs="Arial"/>
+          <w:color w:val="000000"/>
+          <w:sz w:val="24"/>
+          <w:szCs w:val="24"/>
+        </w:rPr>
+        <w:t>, p. 46. Disponível em: &lt;http://bdm.unb.br/</w:t>
+      </w:r>
+      <w:proofErr w:type="spellStart"/>
+      <w:r>
+        <w:rPr>
+          <w:rFonts w:ascii="Arial" w:eastAsia="Arial" w:hAnsi="Arial" w:cs="Arial"/>
+          <w:color w:val="000000"/>
+          <w:sz w:val="24"/>
+          <w:szCs w:val="24"/>
+        </w:rPr>
+        <w:t>handle</w:t>
+      </w:r>
+      <w:proofErr w:type="spellEnd"/>
+      <w:r>
+        <w:rPr>
+          <w:rFonts w:ascii="Arial" w:eastAsia="Arial" w:hAnsi="Arial" w:cs="Arial"/>
+          <w:color w:val="000000"/>
+          <w:sz w:val="24"/>
+          <w:szCs w:val="24"/>
+        </w:rPr>
+        <w:t xml:space="preserve">/10483/13611&gt; Acesso em </w:t>
+      </w:r>
+      <w:r>
+        <w:rPr>
+          <w:rFonts w:ascii="Arial" w:eastAsia="Arial" w:hAnsi="Arial" w:cs="Arial"/>
+          <w:color w:val="000000"/>
+          <w:sz w:val="24"/>
+          <w:szCs w:val="24"/>
+        </w:rPr>
+        <w:t>01 outubro 2018</w:t>
+      </w:r>
+      <w:r>
+        <w:rPr>
+          <w:rFonts w:ascii="Arial" w:eastAsia="Arial" w:hAnsi="Arial" w:cs="Arial"/>
+          <w:color w:val="000000"/>
+          <w:sz w:val="24"/>
+          <w:szCs w:val="24"/>
+        </w:rPr>
+        <w:t>.</w:t>
+      </w:r>
+    </w:p>
+    <w:p>
+      <w:pPr>
+        <w:rPr>
+          <w:rFonts w:ascii="Arial" w:eastAsia="Arial" w:hAnsi="Arial" w:cs="Arial"/>
+          <w:color w:val="000000"/>
+          <w:sz w:val="24"/>
+          <w:szCs w:val="24"/>
+        </w:rPr>
+      </w:pPr>
       <w:r>
         <w:rPr>
           <w:rFonts w:ascii="Arial" w:eastAsia="Arial" w:hAnsi="Arial" w:cs="Arial"/>
@@ -21276,7 +21769,297 @@
           <w:szCs w:val="24"/>
           <w:lang w:val="en-GB"/>
         </w:rPr>
-        <w:lastRenderedPageBreak/>
+        <w:t xml:space="preserve">SCHWABER, Ken; SUTHERLAND, Jeff. </w:t>
+      </w:r>
+      <w:proofErr w:type="spellStart"/>
+      <w:r>
+        <w:rPr>
+          <w:rFonts w:ascii="Arial" w:eastAsia="Arial" w:hAnsi="Arial" w:cs="Arial"/>
+          <w:color w:val="000000"/>
+          <w:sz w:val="24"/>
+          <w:szCs w:val="24"/>
+          <w:lang w:val="en-GB"/>
+        </w:rPr>
+        <w:t>Guia</w:t>
+      </w:r>
+      <w:proofErr w:type="spellEnd"/>
+      <w:r>
+        <w:rPr>
+          <w:rFonts w:ascii="Arial" w:eastAsia="Arial" w:hAnsi="Arial" w:cs="Arial"/>
+          <w:color w:val="000000"/>
+          <w:sz w:val="24"/>
+          <w:szCs w:val="24"/>
+          <w:lang w:val="en-GB"/>
+        </w:rPr>
+        <w:t xml:space="preserve"> do Scrum. </w:t>
+      </w:r>
+      <w:r>
+        <w:rPr>
+          <w:rFonts w:ascii="Arial" w:eastAsia="Arial" w:hAnsi="Arial" w:cs="Arial"/>
+          <w:color w:val="000000"/>
+          <w:sz w:val="24"/>
+          <w:szCs w:val="24"/>
+        </w:rPr>
+        <w:t>[</w:t>
+      </w:r>
+      <w:proofErr w:type="spellStart"/>
+      <w:r>
+        <w:rPr>
+          <w:rFonts w:ascii="Arial" w:eastAsia="Arial" w:hAnsi="Arial" w:cs="Arial"/>
+          <w:color w:val="000000"/>
+          <w:sz w:val="24"/>
+          <w:szCs w:val="24"/>
+        </w:rPr>
+        <w:t>S.l</w:t>
+      </w:r>
+      <w:proofErr w:type="spellEnd"/>
+      <w:r>
+        <w:rPr>
+          <w:rFonts w:ascii="Arial" w:eastAsia="Arial" w:hAnsi="Arial" w:cs="Arial"/>
+          <w:color w:val="000000"/>
+          <w:sz w:val="24"/>
+          <w:szCs w:val="24"/>
+        </w:rPr>
+        <w:t>.].</w:t>
+      </w:r>
+      <w:r>
+        <w:rPr>
+          <w:rFonts w:ascii="Arial" w:eastAsia="Arial" w:hAnsi="Arial" w:cs="Arial"/>
+          <w:b/>
+          <w:color w:val="000000"/>
+          <w:sz w:val="24"/>
+          <w:szCs w:val="24"/>
+        </w:rPr>
+        <w:t xml:space="preserve"> </w:t>
+      </w:r>
+      <w:r>
+        <w:rPr>
+          <w:rFonts w:ascii="Arial" w:eastAsia="Arial" w:hAnsi="Arial" w:cs="Arial"/>
+          <w:color w:val="000000"/>
+          <w:sz w:val="24"/>
+          <w:szCs w:val="24"/>
+        </w:rPr>
+        <w:t xml:space="preserve">2013. </w:t>
+      </w:r>
+      <w:r>
+        <w:rPr>
+          <w:rFonts w:ascii="Arial" w:eastAsia="Arial" w:hAnsi="Arial" w:cs="Arial"/>
+          <w:color w:val="000000"/>
+          <w:sz w:val="24"/>
+          <w:szCs w:val="24"/>
+          <w:highlight w:val="white"/>
+        </w:rPr>
+        <w:t>Disponível em: &lt;</w:t>
+      </w:r>
+      <w:r>
+        <w:rPr>
+          <w:rFonts w:ascii="Arial" w:eastAsia="Arial" w:hAnsi="Arial" w:cs="Arial"/>
+          <w:color w:val="000000"/>
+          <w:sz w:val="24"/>
+          <w:szCs w:val="24"/>
+        </w:rPr>
+        <w:t xml:space="preserve">https://www.scrumguides.org/docs/scrumguide/v1/Scrum-Guide-Portuguese-BR.pdf Acesso em: </w:t>
+      </w:r>
+      <w:r>
+        <w:rPr>
+          <w:rFonts w:ascii="Arial" w:eastAsia="Arial" w:hAnsi="Arial" w:cs="Arial"/>
+          <w:color w:val="000000"/>
+          <w:sz w:val="24"/>
+          <w:szCs w:val="24"/>
+        </w:rPr>
+        <w:t>03</w:t>
+      </w:r>
+      <w:r>
+        <w:rPr>
+          <w:rFonts w:ascii="Arial" w:eastAsia="Arial" w:hAnsi="Arial" w:cs="Arial"/>
+          <w:color w:val="000000"/>
+          <w:sz w:val="24"/>
+          <w:szCs w:val="24"/>
+        </w:rPr>
+        <w:t xml:space="preserve"> </w:t>
+      </w:r>
+      <w:r>
+        <w:rPr>
+          <w:rFonts w:ascii="Arial" w:eastAsia="Arial" w:hAnsi="Arial" w:cs="Arial"/>
+          <w:color w:val="000000"/>
+          <w:sz w:val="24"/>
+          <w:szCs w:val="24"/>
+        </w:rPr>
+        <w:t xml:space="preserve">setembro </w:t>
+      </w:r>
+      <w:r>
+        <w:rPr>
+          <w:rFonts w:ascii="Arial" w:eastAsia="Arial" w:hAnsi="Arial" w:cs="Arial"/>
+          <w:color w:val="000000"/>
+          <w:sz w:val="24"/>
+          <w:szCs w:val="24"/>
+        </w:rPr>
+        <w:t>2018.</w:t>
+      </w:r>
+    </w:p>
+    <w:p>
+      <w:pPr>
+        <w:pBdr>
+          <w:top w:val="nil"/>
+          <w:left w:val="nil"/>
+          <w:bottom w:val="nil"/>
+          <w:right w:val="nil"/>
+          <w:between w:val="nil"/>
+        </w:pBdr>
+        <w:spacing w:before="0" w:after="240" w:line="480" w:lineRule="auto"/>
+        <w:jc w:val="both"/>
+        <w:rPr>
+          <w:rFonts w:ascii="Arial" w:eastAsia="Arial" w:hAnsi="Arial" w:cs="Arial"/>
+          <w:color w:val="000000"/>
+          <w:sz w:val="24"/>
+          <w:szCs w:val="24"/>
+        </w:rPr>
+      </w:pPr>
+      <w:r>
+        <w:rPr>
+          <w:rFonts w:ascii="Arial" w:eastAsia="Arial" w:hAnsi="Arial" w:cs="Arial"/>
+          <w:color w:val="000000"/>
+          <w:sz w:val="24"/>
+          <w:szCs w:val="24"/>
+        </w:rPr>
+        <w:t xml:space="preserve">SCHWABER, Ken.; BEEDLE, Mike. Agile Software </w:t>
+      </w:r>
+      <w:proofErr w:type="spellStart"/>
+      <w:r>
+        <w:rPr>
+          <w:rFonts w:ascii="Arial" w:eastAsia="Arial" w:hAnsi="Arial" w:cs="Arial"/>
+          <w:color w:val="000000"/>
+          <w:sz w:val="24"/>
+          <w:szCs w:val="24"/>
+        </w:rPr>
+        <w:t>Development</w:t>
+      </w:r>
+      <w:proofErr w:type="spellEnd"/>
+      <w:r>
+        <w:rPr>
+          <w:rFonts w:ascii="Arial" w:eastAsia="Arial" w:hAnsi="Arial" w:cs="Arial"/>
+          <w:color w:val="000000"/>
+          <w:sz w:val="24"/>
+          <w:szCs w:val="24"/>
+        </w:rPr>
+        <w:t xml:space="preserve"> </w:t>
+      </w:r>
+      <w:proofErr w:type="spellStart"/>
+      <w:r>
+        <w:rPr>
+          <w:rFonts w:ascii="Arial" w:eastAsia="Arial" w:hAnsi="Arial" w:cs="Arial"/>
+          <w:color w:val="000000"/>
+          <w:sz w:val="24"/>
+          <w:szCs w:val="24"/>
+        </w:rPr>
+        <w:t>with</w:t>
+      </w:r>
+      <w:proofErr w:type="spellEnd"/>
+      <w:r>
+        <w:rPr>
+          <w:rFonts w:ascii="Arial" w:eastAsia="Arial" w:hAnsi="Arial" w:cs="Arial"/>
+          <w:color w:val="000000"/>
+          <w:sz w:val="24"/>
+          <w:szCs w:val="24"/>
+        </w:rPr>
+        <w:t xml:space="preserve"> Scrum, </w:t>
+      </w:r>
+      <w:proofErr w:type="spellStart"/>
+      <w:r>
+        <w:rPr>
+          <w:rFonts w:ascii="Arial" w:eastAsia="Arial" w:hAnsi="Arial" w:cs="Arial"/>
+          <w:color w:val="000000"/>
+          <w:sz w:val="24"/>
+          <w:szCs w:val="24"/>
+        </w:rPr>
+        <w:t>Upper</w:t>
+      </w:r>
+      <w:proofErr w:type="spellEnd"/>
+      <w:r>
+        <w:rPr>
+          <w:rFonts w:ascii="Arial" w:eastAsia="Arial" w:hAnsi="Arial" w:cs="Arial"/>
+          <w:color w:val="000000"/>
+          <w:sz w:val="24"/>
+          <w:szCs w:val="24"/>
+        </w:rPr>
+        <w:t xml:space="preserve"> </w:t>
+      </w:r>
+      <w:proofErr w:type="spellStart"/>
+      <w:r>
+        <w:rPr>
+          <w:rFonts w:ascii="Arial" w:eastAsia="Arial" w:hAnsi="Arial" w:cs="Arial"/>
+          <w:color w:val="000000"/>
+          <w:sz w:val="24"/>
+          <w:szCs w:val="24"/>
+        </w:rPr>
+        <w:t>Saddle</w:t>
+      </w:r>
+      <w:proofErr w:type="spellEnd"/>
+      <w:r>
+        <w:rPr>
+          <w:rFonts w:ascii="Arial" w:eastAsia="Arial" w:hAnsi="Arial" w:cs="Arial"/>
+          <w:color w:val="000000"/>
+          <w:sz w:val="24"/>
+          <w:szCs w:val="24"/>
+        </w:rPr>
+        <w:t xml:space="preserve"> River: Prentice Hall. 2002. p. 158 Disponível em: &lt;http://dl.acm.org/</w:t>
+      </w:r>
+      <w:proofErr w:type="spellStart"/>
+      <w:r>
+        <w:rPr>
+          <w:rFonts w:ascii="Arial" w:eastAsia="Arial" w:hAnsi="Arial" w:cs="Arial"/>
+          <w:color w:val="000000"/>
+          <w:sz w:val="24"/>
+          <w:szCs w:val="24"/>
+        </w:rPr>
+        <w:t>citation.cfm?id</w:t>
+      </w:r>
+      <w:proofErr w:type="spellEnd"/>
+      <w:r>
+        <w:rPr>
+          <w:rFonts w:ascii="Arial" w:eastAsia="Arial" w:hAnsi="Arial" w:cs="Arial"/>
+          <w:color w:val="000000"/>
+          <w:sz w:val="24"/>
+          <w:szCs w:val="24"/>
+        </w:rPr>
+        <w:t xml:space="preserve">=559553&gt; </w:t>
+      </w:r>
+      <w:r>
+        <w:rPr>
+          <w:rFonts w:ascii="Arial" w:eastAsia="Arial" w:hAnsi="Arial" w:cs="Arial"/>
+          <w:color w:val="000000"/>
+          <w:sz w:val="24"/>
+          <w:szCs w:val="24"/>
+        </w:rPr>
+        <w:t>Acesso em: 03 setembro 2018.</w:t>
+      </w:r>
+    </w:p>
+    <w:p>
+      <w:pPr>
+        <w:pBdr>
+          <w:top w:val="nil"/>
+          <w:left w:val="nil"/>
+          <w:bottom w:val="nil"/>
+          <w:right w:val="nil"/>
+          <w:between w:val="nil"/>
+        </w:pBdr>
+        <w:spacing w:before="0" w:after="240" w:line="480" w:lineRule="auto"/>
+        <w:jc w:val="both"/>
+        <w:rPr>
+          <w:rFonts w:ascii="Arial" w:eastAsia="Arial" w:hAnsi="Arial" w:cs="Arial"/>
+          <w:color w:val="000000"/>
+          <w:sz w:val="24"/>
+          <w:szCs w:val="24"/>
+        </w:rPr>
+      </w:pPr>
+      <w:r>
+        <w:rPr>
+          <w:rFonts w:ascii="Arial" w:eastAsia="Arial" w:hAnsi="Arial" w:cs="Arial"/>
+          <w:color w:val="000000"/>
+          <w:sz w:val="24"/>
+          <w:szCs w:val="24"/>
+          <w:lang w:val="en-GB"/>
+        </w:rPr>
         <w:t xml:space="preserve">SUTHERLAND, Jeff. Agile Can Scale: Inventing and Reinventing SCRUM in Five Companies. </w:t>
       </w:r>
       <w:proofErr w:type="spellStart"/>
@@ -22638,6 +23421,7 @@
   <w:style w:type="character" w:default="1" w:styleId="Fontepargpadro">
     <w:name w:val="Default Paragraph Font"/>
     <w:uiPriority w:val="1"/>
+    <w:semiHidden/>
     <w:unhideWhenUsed/>
   </w:style>
   <w:style w:type="table" w:default="1" w:styleId="Tabelanormal">

</xml_diff>

<commit_message>
O Scrum of Scrums
</commit_message>
<xml_diff>
--- a/JOSSAN_SOBRINHO_PETRENKO_TRABALHO_DE_CONCLUSÃO_DE_CURSO_2-SISTEMAS_DE_INFORMAÇÃO.docx
+++ b/JOSSAN_SOBRINHO_PETRENKO_TRABALHO_DE_CONCLUSÃO_DE_CURSO_2-SISTEMAS_DE_INFORMAÇÃO.docx
@@ -4688,27 +4688,7 @@
           <w:sz w:val="24"/>
           <w:szCs w:val="24"/>
         </w:rPr>
-        <w:t xml:space="preserve"> </w:t>
-      </w:r>
-      <w:proofErr w:type="spellStart"/>
-      <w:r>
-        <w:rPr>
-          <w:rFonts w:ascii="Arial" w:hAnsi="Arial" w:cs="Arial"/>
-          <w:i/>
-          <w:sz w:val="24"/>
-          <w:szCs w:val="24"/>
-        </w:rPr>
-        <w:t>of</w:t>
-      </w:r>
-      <w:proofErr w:type="spellEnd"/>
-      <w:r>
-        <w:rPr>
-          <w:rFonts w:ascii="Arial" w:hAnsi="Arial" w:cs="Arial"/>
-          <w:i/>
-          <w:sz w:val="24"/>
-          <w:szCs w:val="24"/>
-        </w:rPr>
-        <w:t xml:space="preserve"> </w:t>
+        <w:t xml:space="preserve"> of </w:t>
       </w:r>
       <w:proofErr w:type="spellStart"/>
       <w:r>
@@ -6099,7 +6079,6 @@
           <w:docPartUnique/>
         </w:docPartObj>
       </w:sdtPr>
-      <w:sdtEndPr/>
       <w:sdtContent>
         <w:p>
           <w:pPr>
@@ -6119,7 +6098,7 @@
           <w:r>
             <w:fldChar w:fldCharType="separate"/>
           </w:r>
-          <w:hyperlink w:anchor="_Toc526190680" w:history="1">
+          <w:hyperlink w:anchor="_Toc526192829" w:history="1">
             <w:r>
               <w:rPr>
                 <w:rStyle w:val="Hyperlink"/>
@@ -6142,7 +6121,7 @@
               <w:rPr>
                 <w:webHidden/>
               </w:rPr>
-              <w:instrText xml:space="preserve"> PAGEREF _Toc526190680 \h </w:instrText>
+              <w:instrText xml:space="preserve"> PAGEREF _Toc526192829 \h </w:instrText>
             </w:r>
             <w:r>
               <w:rPr>
@@ -6178,7 +6157,7 @@
               <w:szCs w:val="22"/>
             </w:rPr>
           </w:pPr>
-          <w:hyperlink w:anchor="_Toc526190681" w:history="1">
+          <w:hyperlink w:anchor="_Toc526192830" w:history="1">
             <w:r>
               <w:rPr>
                 <w:rStyle w:val="Hyperlink"/>
@@ -6201,7 +6180,7 @@
               <w:rPr>
                 <w:webHidden/>
               </w:rPr>
-              <w:instrText xml:space="preserve"> PAGEREF _Toc526190681 \h </w:instrText>
+              <w:instrText xml:space="preserve"> PAGEREF _Toc526192830 \h </w:instrText>
             </w:r>
             <w:r>
               <w:rPr>
@@ -6237,7 +6216,7 @@
               <w:szCs w:val="22"/>
             </w:rPr>
           </w:pPr>
-          <w:hyperlink w:anchor="_Toc526190682" w:history="1">
+          <w:hyperlink w:anchor="_Toc526192831" w:history="1">
             <w:r>
               <w:rPr>
                 <w:rStyle w:val="Hyperlink"/>
@@ -6274,7 +6253,7 @@
               <w:rPr>
                 <w:webHidden/>
               </w:rPr>
-              <w:instrText xml:space="preserve"> PAGEREF _Toc526190682 \h </w:instrText>
+              <w:instrText xml:space="preserve"> PAGEREF _Toc526192831 \h </w:instrText>
             </w:r>
             <w:r>
               <w:rPr>
@@ -6313,7 +6292,7 @@
               <w:szCs w:val="22"/>
             </w:rPr>
           </w:pPr>
-          <w:hyperlink w:anchor="_Toc526190683" w:history="1">
+          <w:hyperlink w:anchor="_Toc526192832" w:history="1">
             <w:r>
               <w:rPr>
                 <w:rStyle w:val="Hyperlink"/>
@@ -6352,7 +6331,7 @@
               <w:rPr>
                 <w:webHidden/>
               </w:rPr>
-              <w:instrText xml:space="preserve"> PAGEREF _Toc526190683 \h </w:instrText>
+              <w:instrText xml:space="preserve"> PAGEREF _Toc526192832 \h </w:instrText>
             </w:r>
             <w:r>
               <w:rPr>
@@ -6388,7 +6367,7 @@
               <w:szCs w:val="22"/>
             </w:rPr>
           </w:pPr>
-          <w:hyperlink w:anchor="_Toc526190684" w:history="1">
+          <w:hyperlink w:anchor="_Toc526192833" w:history="1">
             <w:r>
               <w:rPr>
                 <w:rStyle w:val="Hyperlink"/>
@@ -6411,7 +6390,7 @@
               <w:rPr>
                 <w:webHidden/>
               </w:rPr>
-              <w:instrText xml:space="preserve"> PAGEREF _Toc526190684 \h </w:instrText>
+              <w:instrText xml:space="preserve"> PAGEREF _Toc526192833 \h </w:instrText>
             </w:r>
             <w:r>
               <w:rPr>
@@ -6447,7 +6426,7 @@
               <w:szCs w:val="22"/>
             </w:rPr>
           </w:pPr>
-          <w:hyperlink w:anchor="_Toc526190685" w:history="1">
+          <w:hyperlink w:anchor="_Toc526192834" w:history="1">
             <w:r>
               <w:rPr>
                 <w:rStyle w:val="Hyperlink"/>
@@ -6470,7 +6449,7 @@
               <w:rPr>
                 <w:webHidden/>
               </w:rPr>
-              <w:instrText xml:space="preserve"> PAGEREF _Toc526190685 \h </w:instrText>
+              <w:instrText xml:space="preserve"> PAGEREF _Toc526192834 \h </w:instrText>
             </w:r>
             <w:r>
               <w:rPr>
@@ -6506,7 +6485,7 @@
               <w:szCs w:val="22"/>
             </w:rPr>
           </w:pPr>
-          <w:hyperlink w:anchor="_Toc526190686" w:history="1">
+          <w:hyperlink w:anchor="_Toc526192835" w:history="1">
             <w:r>
               <w:rPr>
                 <w:rStyle w:val="Hyperlink"/>
@@ -6529,7 +6508,7 @@
               <w:rPr>
                 <w:webHidden/>
               </w:rPr>
-              <w:instrText xml:space="preserve"> PAGEREF _Toc526190686 \h </w:instrText>
+              <w:instrText xml:space="preserve"> PAGEREF _Toc526192835 \h </w:instrText>
             </w:r>
             <w:r>
               <w:rPr>
@@ -6565,7 +6544,7 @@
               <w:szCs w:val="22"/>
             </w:rPr>
           </w:pPr>
-          <w:hyperlink w:anchor="_Toc526190687" w:history="1">
+          <w:hyperlink w:anchor="_Toc526192836" w:history="1">
             <w:r>
               <w:rPr>
                 <w:rStyle w:val="Hyperlink"/>
@@ -6595,7 +6574,7 @@
               <w:rPr>
                 <w:webHidden/>
               </w:rPr>
-              <w:instrText xml:space="preserve"> PAGEREF _Toc526190687 \h </w:instrText>
+              <w:instrText xml:space="preserve"> PAGEREF _Toc526192836 \h </w:instrText>
             </w:r>
             <w:r>
               <w:rPr>
@@ -6631,7 +6610,7 @@
               <w:szCs w:val="22"/>
             </w:rPr>
           </w:pPr>
-          <w:hyperlink w:anchor="_Toc526190688" w:history="1">
+          <w:hyperlink w:anchor="_Toc526192837" w:history="1">
             <w:r>
               <w:rPr>
                 <w:rStyle w:val="Hyperlink"/>
@@ -6661,7 +6640,7 @@
               <w:rPr>
                 <w:webHidden/>
               </w:rPr>
-              <w:instrText xml:space="preserve"> PAGEREF _Toc526190688 \h </w:instrText>
+              <w:instrText xml:space="preserve"> PAGEREF _Toc526192837 \h </w:instrText>
             </w:r>
             <w:r>
               <w:rPr>
@@ -6697,7 +6676,7 @@
               <w:szCs w:val="22"/>
             </w:rPr>
           </w:pPr>
-          <w:hyperlink w:anchor="_Toc526190689" w:history="1">
+          <w:hyperlink w:anchor="_Toc526192838" w:history="1">
             <w:r>
               <w:rPr>
                 <w:rStyle w:val="Hyperlink"/>
@@ -6727,7 +6706,7 @@
               <w:rPr>
                 <w:webHidden/>
               </w:rPr>
-              <w:instrText xml:space="preserve"> PAGEREF _Toc526190689 \h </w:instrText>
+              <w:instrText xml:space="preserve"> PAGEREF _Toc526192838 \h </w:instrText>
             </w:r>
             <w:r>
               <w:rPr>
@@ -6763,7 +6742,7 @@
               <w:szCs w:val="22"/>
             </w:rPr>
           </w:pPr>
-          <w:hyperlink w:anchor="_Toc526190690" w:history="1">
+          <w:hyperlink w:anchor="_Toc526192839" w:history="1">
             <w:r>
               <w:rPr>
                 <w:rStyle w:val="Hyperlink"/>
@@ -6786,7 +6765,7 @@
               <w:rPr>
                 <w:webHidden/>
               </w:rPr>
-              <w:instrText xml:space="preserve"> PAGEREF _Toc526190690 \h </w:instrText>
+              <w:instrText xml:space="preserve"> PAGEREF _Toc526192839 \h </w:instrText>
             </w:r>
             <w:r>
               <w:rPr>
@@ -6822,7 +6801,7 @@
               <w:szCs w:val="22"/>
             </w:rPr>
           </w:pPr>
-          <w:hyperlink w:anchor="_Toc526190691" w:history="1">
+          <w:hyperlink w:anchor="_Toc526192840" w:history="1">
             <w:r>
               <w:rPr>
                 <w:rStyle w:val="Hyperlink"/>
@@ -6852,7 +6831,7 @@
               <w:rPr>
                 <w:webHidden/>
               </w:rPr>
-              <w:instrText xml:space="preserve"> PAGEREF _Toc526190691 \h </w:instrText>
+              <w:instrText xml:space="preserve"> PAGEREF _Toc526192840 \h </w:instrText>
             </w:r>
             <w:r>
               <w:rPr>
@@ -6888,7 +6867,7 @@
               <w:szCs w:val="22"/>
             </w:rPr>
           </w:pPr>
-          <w:hyperlink w:anchor="_Toc526190692" w:history="1">
+          <w:hyperlink w:anchor="_Toc526192841" w:history="1">
             <w:r>
               <w:rPr>
                 <w:rStyle w:val="Hyperlink"/>
@@ -6924,7 +6903,7 @@
               <w:rPr>
                 <w:webHidden/>
               </w:rPr>
-              <w:instrText xml:space="preserve"> PAGEREF _Toc526190692 \h </w:instrText>
+              <w:instrText xml:space="preserve"> PAGEREF _Toc526192841 \h </w:instrText>
             </w:r>
             <w:r>
               <w:rPr>
@@ -6960,7 +6939,7 @@
               <w:szCs w:val="22"/>
             </w:rPr>
           </w:pPr>
-          <w:hyperlink w:anchor="_Toc526190693" w:history="1">
+          <w:hyperlink w:anchor="_Toc526192842" w:history="1">
             <w:r>
               <w:rPr>
                 <w:rStyle w:val="Hyperlink"/>
@@ -6990,7 +6969,7 @@
               <w:rPr>
                 <w:webHidden/>
               </w:rPr>
-              <w:instrText xml:space="preserve"> PAGEREF _Toc526190693 \h </w:instrText>
+              <w:instrText xml:space="preserve"> PAGEREF _Toc526192842 \h </w:instrText>
             </w:r>
             <w:r>
               <w:rPr>
@@ -7026,7 +7005,7 @@
               <w:szCs w:val="22"/>
             </w:rPr>
           </w:pPr>
-          <w:hyperlink w:anchor="_Toc526190694" w:history="1">
+          <w:hyperlink w:anchor="_Toc526192843" w:history="1">
             <w:r>
               <w:rPr>
                 <w:rStyle w:val="Hyperlink"/>
@@ -7049,7 +7028,7 @@
               <w:rPr>
                 <w:webHidden/>
               </w:rPr>
-              <w:instrText xml:space="preserve"> PAGEREF _Toc526190694 \h </w:instrText>
+              <w:instrText xml:space="preserve"> PAGEREF _Toc526192843 \h </w:instrText>
             </w:r>
             <w:r>
               <w:rPr>
@@ -7085,7 +7064,7 @@
               <w:szCs w:val="22"/>
             </w:rPr>
           </w:pPr>
-          <w:hyperlink w:anchor="_Toc526190695" w:history="1">
+          <w:hyperlink w:anchor="_Toc526192844" w:history="1">
             <w:r>
               <w:rPr>
                 <w:rStyle w:val="Hyperlink"/>
@@ -7115,7 +7094,7 @@
               <w:rPr>
                 <w:webHidden/>
               </w:rPr>
-              <w:instrText xml:space="preserve"> PAGEREF _Toc526190695 \h </w:instrText>
+              <w:instrText xml:space="preserve"> PAGEREF _Toc526192844 \h </w:instrText>
             </w:r>
             <w:r>
               <w:rPr>
@@ -7151,7 +7130,7 @@
               <w:szCs w:val="22"/>
             </w:rPr>
           </w:pPr>
-          <w:hyperlink w:anchor="_Toc526190696" w:history="1">
+          <w:hyperlink w:anchor="_Toc526192845" w:history="1">
             <w:r>
               <w:rPr>
                 <w:rStyle w:val="Hyperlink"/>
@@ -7181,7 +7160,7 @@
               <w:rPr>
                 <w:webHidden/>
               </w:rPr>
-              <w:instrText xml:space="preserve"> PAGEREF _Toc526190696 \h </w:instrText>
+              <w:instrText xml:space="preserve"> PAGEREF _Toc526192845 \h </w:instrText>
             </w:r>
             <w:r>
               <w:rPr>
@@ -7217,7 +7196,7 @@
               <w:szCs w:val="22"/>
             </w:rPr>
           </w:pPr>
-          <w:hyperlink w:anchor="_Toc526190697" w:history="1">
+          <w:hyperlink w:anchor="_Toc526192846" w:history="1">
             <w:r>
               <w:rPr>
                 <w:rStyle w:val="Hyperlink"/>
@@ -7247,7 +7226,7 @@
               <w:rPr>
                 <w:webHidden/>
               </w:rPr>
-              <w:instrText xml:space="preserve"> PAGEREF _Toc526190697 \h </w:instrText>
+              <w:instrText xml:space="preserve"> PAGEREF _Toc526192846 \h </w:instrText>
             </w:r>
             <w:r>
               <w:rPr>
@@ -7283,7 +7262,7 @@
               <w:szCs w:val="22"/>
             </w:rPr>
           </w:pPr>
-          <w:hyperlink w:anchor="_Toc526190698" w:history="1">
+          <w:hyperlink w:anchor="_Toc526192847" w:history="1">
             <w:r>
               <w:rPr>
                 <w:rStyle w:val="Hyperlink"/>
@@ -7313,7 +7292,7 @@
               <w:rPr>
                 <w:webHidden/>
               </w:rPr>
-              <w:instrText xml:space="preserve"> PAGEREF _Toc526190698 \h </w:instrText>
+              <w:instrText xml:space="preserve"> PAGEREF _Toc526192847 \h </w:instrText>
             </w:r>
             <w:r>
               <w:rPr>
@@ -7349,7 +7328,7 @@
               <w:szCs w:val="22"/>
             </w:rPr>
           </w:pPr>
-          <w:hyperlink w:anchor="_Toc526190699" w:history="1">
+          <w:hyperlink w:anchor="_Toc526192848" w:history="1">
             <w:r>
               <w:rPr>
                 <w:rStyle w:val="Hyperlink"/>
@@ -7372,7 +7351,7 @@
               <w:rPr>
                 <w:webHidden/>
               </w:rPr>
-              <w:instrText xml:space="preserve"> PAGEREF _Toc526190699 \h </w:instrText>
+              <w:instrText xml:space="preserve"> PAGEREF _Toc526192848 \h </w:instrText>
             </w:r>
             <w:r>
               <w:rPr>
@@ -7408,7 +7387,132 @@
               <w:szCs w:val="22"/>
             </w:rPr>
           </w:pPr>
-          <w:hyperlink w:anchor="_Toc526190700" w:history="1">
+          <w:hyperlink w:anchor="_Toc526192849" w:history="1">
+            <w:r>
+              <w:rPr>
+                <w:rStyle w:val="Hyperlink"/>
+              </w:rPr>
+              <w:t>3.3 ABORDAGEM DISTRIBUIDA PARA O SCRUM</w:t>
+            </w:r>
+            <w:r>
+              <w:rPr>
+                <w:webHidden/>
+              </w:rPr>
+              <w:tab/>
+            </w:r>
+            <w:r>
+              <w:rPr>
+                <w:webHidden/>
+              </w:rPr>
+              <w:fldChar w:fldCharType="begin"/>
+            </w:r>
+            <w:r>
+              <w:rPr>
+                <w:webHidden/>
+              </w:rPr>
+              <w:instrText xml:space="preserve"> PAGEREF _Toc526192849 \h </w:instrText>
+            </w:r>
+            <w:r>
+              <w:rPr>
+                <w:webHidden/>
+              </w:rPr>
+            </w:r>
+            <w:r>
+              <w:rPr>
+                <w:webHidden/>
+              </w:rPr>
+              <w:fldChar w:fldCharType="separate"/>
+            </w:r>
+            <w:r>
+              <w:rPr>
+                <w:webHidden/>
+              </w:rPr>
+              <w:t>32</w:t>
+            </w:r>
+            <w:r>
+              <w:rPr>
+                <w:webHidden/>
+              </w:rPr>
+              <w:fldChar w:fldCharType="end"/>
+            </w:r>
+          </w:hyperlink>
+        </w:p>
+        <w:p>
+          <w:pPr>
+            <w:pStyle w:val="Sumrio1"/>
+            <w:rPr>
+              <w:rFonts w:asciiTheme="minorHAnsi" w:eastAsiaTheme="minorEastAsia" w:hAnsiTheme="minorHAnsi" w:cstheme="minorBidi"/>
+              <w:sz w:val="22"/>
+              <w:szCs w:val="22"/>
+            </w:rPr>
+          </w:pPr>
+          <w:hyperlink w:anchor="_Toc526192850" w:history="1">
+            <w:r>
+              <w:rPr>
+                <w:rStyle w:val="Hyperlink"/>
+              </w:rPr>
+              <w:t xml:space="preserve">3.3.1 O </w:t>
+            </w:r>
+            <w:r>
+              <w:rPr>
+                <w:rStyle w:val="Hyperlink"/>
+                <w:i/>
+              </w:rPr>
+              <w:t>Scrum of Scrums</w:t>
+            </w:r>
+            <w:r>
+              <w:rPr>
+                <w:webHidden/>
+              </w:rPr>
+              <w:tab/>
+            </w:r>
+            <w:r>
+              <w:rPr>
+                <w:webHidden/>
+              </w:rPr>
+              <w:fldChar w:fldCharType="begin"/>
+            </w:r>
+            <w:r>
+              <w:rPr>
+                <w:webHidden/>
+              </w:rPr>
+              <w:instrText xml:space="preserve"> PAGEREF _Toc526192850 \h </w:instrText>
+            </w:r>
+            <w:r>
+              <w:rPr>
+                <w:webHidden/>
+              </w:rPr>
+            </w:r>
+            <w:r>
+              <w:rPr>
+                <w:webHidden/>
+              </w:rPr>
+              <w:fldChar w:fldCharType="separate"/>
+            </w:r>
+            <w:r>
+              <w:rPr>
+                <w:webHidden/>
+              </w:rPr>
+              <w:t>34</w:t>
+            </w:r>
+            <w:r>
+              <w:rPr>
+                <w:webHidden/>
+              </w:rPr>
+              <w:fldChar w:fldCharType="end"/>
+            </w:r>
+          </w:hyperlink>
+        </w:p>
+        <w:p>
+          <w:pPr>
+            <w:pStyle w:val="Sumrio1"/>
+            <w:rPr>
+              <w:rFonts w:asciiTheme="minorHAnsi" w:eastAsiaTheme="minorEastAsia" w:hAnsiTheme="minorHAnsi" w:cstheme="minorBidi"/>
+              <w:sz w:val="22"/>
+              <w:szCs w:val="22"/>
+            </w:rPr>
+          </w:pPr>
+          <w:hyperlink w:anchor="_Toc526192851" w:history="1">
             <w:r>
               <w:rPr>
                 <w:rStyle w:val="Hyperlink"/>
@@ -7431,7 +7535,7 @@
               <w:rPr>
                 <w:webHidden/>
               </w:rPr>
-              <w:instrText xml:space="preserve"> PAGEREF _Toc526190700 \h </w:instrText>
+              <w:instrText xml:space="preserve"> PAGEREF _Toc526192851 \h </w:instrText>
             </w:r>
             <w:r>
               <w:rPr>
@@ -7448,7 +7552,7 @@
               <w:rPr>
                 <w:webHidden/>
               </w:rPr>
-              <w:t>33</w:t>
+              <w:t>35</w:t>
             </w:r>
             <w:r>
               <w:rPr>
@@ -7527,6 +7631,8 @@
           <w:szCs w:val="24"/>
         </w:rPr>
       </w:pPr>
+      <w:bookmarkStart w:id="0" w:name="_GoBack"/>
+      <w:bookmarkEnd w:id="0"/>
     </w:p>
     <w:p>
       <w:pPr>
@@ -8089,7 +8195,7 @@
         <w:pStyle w:val="Ttulo1"/>
         <w:spacing w:line="720" w:lineRule="auto"/>
       </w:pPr>
-      <w:bookmarkStart w:id="0" w:name="_Toc526190680"/>
+      <w:bookmarkStart w:id="1" w:name="_Toc526192829"/>
       <w:r>
         <w:t xml:space="preserve">1 </w:t>
       </w:r>
@@ -8102,7 +8208,7 @@
         </w:rPr>
         <w:t>NTRODUÇÃO</w:t>
       </w:r>
-      <w:bookmarkEnd w:id="0"/>
+      <w:bookmarkEnd w:id="1"/>
     </w:p>
     <w:p>
       <w:pPr>
@@ -8297,7 +8403,7 @@
           <w:sz w:val="24"/>
           <w:szCs w:val="24"/>
         </w:rPr>
-        <w:t xml:space="preserve"> metodologia Scrum prima por uma aproximação e colaboração maior entre a equipe técnica de desenvolvimento e a equipe responsável pela regra negocial para que a execução do produto final atenda aos objetivos, dessa forma procure-se a redução de riscos associados as incertezas do projeto, facilitar as mudanças necessárias durante o </w:t>
+        <w:t xml:space="preserve"> metodologia Scrum prima por uma aproximação e colaboração maior entre a equipe técnica de </w:t>
       </w:r>
       <w:r>
         <w:rPr>
@@ -8307,7 +8413,7 @@
           <w:szCs w:val="24"/>
         </w:rPr>
         <w:lastRenderedPageBreak/>
-        <w:t xml:space="preserve">processo gestão, planejamento e desenvolvimento do software com o objetivo final de satisfação do cliente ao receber um de alta qualidade e útil para seus fins. </w:t>
+        <w:t xml:space="preserve">desenvolvimento e a equipe responsável pela regra negocial para que a execução do produto final atenda aos objetivos, dessa forma procure-se a redução de riscos associados as incertezas do projeto, facilitar as mudanças necessárias durante o processo gestão, planejamento e desenvolvimento do software com o objetivo final de satisfação do cliente ao receber um de alta qualidade e útil para seus fins. </w:t>
       </w:r>
     </w:p>
     <w:p>
@@ -8446,6 +8552,7 @@
           <w:sz w:val="24"/>
           <w:szCs w:val="24"/>
         </w:rPr>
+        <w:lastRenderedPageBreak/>
         <w:t xml:space="preserve">O seguinte trabalho tem como objetivo </w:t>
       </w:r>
       <w:r>
@@ -8462,16 +8569,7 @@
           <w:sz w:val="24"/>
           <w:szCs w:val="24"/>
         </w:rPr>
-        <w:t xml:space="preserve"> as características e valores que a metodologia ágil possuí, através de pesquisas de literatura em diferentes publicações sobre o tema. Descrever o funcionamento de cada passo presente </w:t>
-      </w:r>
-      <w:r>
-        <w:rPr>
-          <w:rFonts w:ascii="Arial" w:eastAsia="Arial" w:hAnsi="Arial" w:cs="Arial"/>
-          <w:sz w:val="24"/>
-          <w:szCs w:val="24"/>
-        </w:rPr>
-        <w:lastRenderedPageBreak/>
-        <w:t>dentro da metodologia Scrum, quando inserida em um projeto.</w:t>
+        <w:t xml:space="preserve"> as características e valores que a metodologia ágil possuí, através de pesquisas de literatura em diferentes publicações sobre o tema. Descrever o funcionamento de cada passo presente dentro da metodologia Scrum, quando inserida em um projeto.</w:t>
       </w:r>
       <w:r>
         <w:rPr>
@@ -8799,12 +8897,12 @@
         <w:pStyle w:val="Ttulo1"/>
         <w:spacing w:line="720" w:lineRule="auto"/>
       </w:pPr>
-      <w:bookmarkStart w:id="1" w:name="_Toc526190681"/>
+      <w:bookmarkStart w:id="2" w:name="_Toc526192830"/>
       <w:r>
         <w:lastRenderedPageBreak/>
         <w:t>2 METODOLOGIA SCRUM: APRESENTAÇÃO</w:t>
       </w:r>
-      <w:bookmarkEnd w:id="1"/>
+      <w:bookmarkEnd w:id="2"/>
     </w:p>
     <w:p>
       <w:pPr>
@@ -9214,7 +9312,7 @@
           <w:b w:val="0"/>
         </w:rPr>
       </w:pPr>
-      <w:bookmarkStart w:id="2" w:name="_Toc526190682"/>
+      <w:bookmarkStart w:id="3" w:name="_Toc526192831"/>
       <w:r>
         <w:rPr>
           <w:b w:val="0"/>
@@ -9262,7 +9360,7 @@
         </w:rPr>
         <w:t>MANIFESTO</w:t>
       </w:r>
-      <w:bookmarkEnd w:id="2"/>
+      <w:bookmarkEnd w:id="3"/>
     </w:p>
     <w:p>
       <w:pPr>
@@ -10340,7 +10438,7 @@
         <w:lastRenderedPageBreak/>
         <w:t xml:space="preserve"> </w:t>
       </w:r>
-      <w:bookmarkStart w:id="3" w:name="_Toc526190683"/>
+      <w:bookmarkStart w:id="4" w:name="_Toc526192832"/>
       <w:r>
         <w:rPr>
           <w:b w:val="0"/>
@@ -10355,7 +10453,7 @@
         </w:rPr>
         <w:t>Controle Empírico de Processo</w:t>
       </w:r>
-      <w:bookmarkEnd w:id="3"/>
+      <w:bookmarkEnd w:id="4"/>
     </w:p>
     <w:p>
       <w:pPr>
@@ -10442,7 +10540,7 @@
           <w:b w:val="0"/>
         </w:rPr>
       </w:pPr>
-      <w:bookmarkStart w:id="4" w:name="_Toc526190684"/>
+      <w:bookmarkStart w:id="5" w:name="_Toc526192833"/>
       <w:r>
         <w:rPr>
           <w:b w:val="0"/>
@@ -10479,7 +10577,7 @@
         </w:rPr>
         <w:t>ransparência</w:t>
       </w:r>
-      <w:bookmarkEnd w:id="4"/>
+      <w:bookmarkEnd w:id="5"/>
     </w:p>
     <w:p>
       <w:pPr>
@@ -10585,7 +10683,7 @@
           <w:b w:val="0"/>
         </w:rPr>
       </w:pPr>
-      <w:bookmarkStart w:id="5" w:name="_Toc526190685"/>
+      <w:bookmarkStart w:id="6" w:name="_Toc526192834"/>
       <w:r>
         <w:rPr>
           <w:b w:val="0"/>
@@ -10610,7 +10708,7 @@
         </w:rPr>
         <w:t>nspeção</w:t>
       </w:r>
-      <w:bookmarkEnd w:id="5"/>
+      <w:bookmarkEnd w:id="6"/>
     </w:p>
     <w:p>
       <w:pPr>
@@ -10923,14 +11021,14 @@
           <w:u w:val="single"/>
         </w:rPr>
       </w:pPr>
-      <w:bookmarkStart w:id="6" w:name="_Toc526190686"/>
+      <w:bookmarkStart w:id="7" w:name="_Toc526192835"/>
       <w:r>
         <w:rPr>
           <w:b w:val="0"/>
         </w:rPr>
         <w:t>2.3 ARTEFATOS</w:t>
       </w:r>
-      <w:bookmarkEnd w:id="6"/>
+      <w:bookmarkEnd w:id="7"/>
     </w:p>
     <w:p>
       <w:pPr>
@@ -10940,7 +11038,7 @@
           <w:b w:val="0"/>
         </w:rPr>
       </w:pPr>
-      <w:bookmarkStart w:id="7" w:name="_Toc526190687"/>
+      <w:bookmarkStart w:id="8" w:name="_Toc526192836"/>
       <w:r>
         <w:rPr>
           <w:b w:val="0"/>
@@ -10981,7 +11079,7 @@
         </w:rPr>
         <w:t>acklog</w:t>
       </w:r>
-      <w:bookmarkEnd w:id="7"/>
+      <w:bookmarkEnd w:id="8"/>
     </w:p>
     <w:p>
       <w:pPr>
@@ -11327,7 +11425,7 @@
           <w:b w:val="0"/>
         </w:rPr>
       </w:pPr>
-      <w:bookmarkStart w:id="8" w:name="_Toc526190688"/>
+      <w:bookmarkStart w:id="9" w:name="_Toc526192837"/>
       <w:r>
         <w:rPr>
           <w:b w:val="0"/>
@@ -11375,7 +11473,7 @@
         </w:rPr>
         <w:t>acklog</w:t>
       </w:r>
-      <w:bookmarkEnd w:id="8"/>
+      <w:bookmarkEnd w:id="9"/>
     </w:p>
     <w:p>
       <w:pPr>
@@ -11760,7 +11858,7 @@
           <w:b w:val="0"/>
         </w:rPr>
       </w:pPr>
-      <w:bookmarkStart w:id="9" w:name="_Toc526190689"/>
+      <w:bookmarkStart w:id="10" w:name="_Toc526192838"/>
       <w:r>
         <w:rPr>
           <w:b w:val="0"/>
@@ -11793,7 +11891,7 @@
         </w:rPr>
         <w:t>urndown</w:t>
       </w:r>
-      <w:bookmarkEnd w:id="9"/>
+      <w:bookmarkEnd w:id="10"/>
     </w:p>
     <w:p>
       <w:pPr>
@@ -12509,14 +12607,14 @@
           <w:b w:val="0"/>
         </w:rPr>
       </w:pPr>
-      <w:bookmarkStart w:id="10" w:name="_Toc526190690"/>
+      <w:bookmarkStart w:id="11" w:name="_Toc526192839"/>
       <w:r>
         <w:rPr>
           <w:b w:val="0"/>
         </w:rPr>
         <w:t>2.4 EVENTOS</w:t>
       </w:r>
-      <w:bookmarkEnd w:id="10"/>
+      <w:bookmarkEnd w:id="11"/>
     </w:p>
     <w:p>
       <w:pPr>
@@ -12526,7 +12624,7 @@
           <w:b w:val="0"/>
         </w:rPr>
       </w:pPr>
-      <w:bookmarkStart w:id="11" w:name="_Toc526190691"/>
+      <w:bookmarkStart w:id="12" w:name="_Toc526192840"/>
       <w:r>
         <w:rPr>
           <w:b w:val="0"/>
@@ -12546,7 +12644,7 @@
         </w:rPr>
         <w:t xml:space="preserve"> sprint</w:t>
       </w:r>
-      <w:bookmarkEnd w:id="11"/>
+      <w:bookmarkEnd w:id="12"/>
     </w:p>
     <w:p>
       <w:pPr>
@@ -13318,7 +13416,7 @@
           <w:b w:val="0"/>
         </w:rPr>
       </w:pPr>
-      <w:bookmarkStart w:id="12" w:name="_Toc526190692"/>
+      <w:bookmarkStart w:id="13" w:name="_Toc526192841"/>
       <w:r>
         <w:rPr>
           <w:b w:val="0"/>
@@ -13357,7 +13455,7 @@
         </w:rPr>
         <w:t>crum</w:t>
       </w:r>
-      <w:bookmarkEnd w:id="12"/>
+      <w:bookmarkEnd w:id="13"/>
     </w:p>
     <w:p>
       <w:pPr>
@@ -13883,7 +13981,7 @@
           <w:b w:val="0"/>
         </w:rPr>
       </w:pPr>
-      <w:bookmarkStart w:id="13" w:name="_Toc526190693"/>
+      <w:bookmarkStart w:id="14" w:name="_Toc526192842"/>
       <w:r>
         <w:rPr>
           <w:b w:val="0"/>
@@ -13924,9 +14022,9 @@
         </w:rPr>
         <w:t>eview</w:t>
       </w:r>
-      <w:bookmarkStart w:id="14" w:name="_2s8eyo1" w:colFirst="0" w:colLast="0"/>
-      <w:bookmarkEnd w:id="13"/>
+      <w:bookmarkStart w:id="15" w:name="_2s8eyo1" w:colFirst="0" w:colLast="0"/>
       <w:bookmarkEnd w:id="14"/>
+      <w:bookmarkEnd w:id="15"/>
     </w:p>
     <w:p>
       <w:pPr>
@@ -14416,12 +14514,12 @@
         <w:pStyle w:val="Ttulo1"/>
         <w:spacing w:line="720" w:lineRule="auto"/>
       </w:pPr>
-      <w:bookmarkStart w:id="15" w:name="_Toc526190694"/>
+      <w:bookmarkStart w:id="16" w:name="_Toc526192843"/>
       <w:r>
         <w:lastRenderedPageBreak/>
         <w:t>3 METODOLOGIA SCRUM: IMPLEMENTAÇÃO</w:t>
       </w:r>
-      <w:bookmarkEnd w:id="15"/>
+      <w:bookmarkEnd w:id="16"/>
     </w:p>
     <w:p>
       <w:pPr>
@@ -14816,7 +14914,7 @@
           <w:caps/>
         </w:rPr>
       </w:pPr>
-      <w:bookmarkStart w:id="16" w:name="_Toc526190695"/>
+      <w:bookmarkStart w:id="17" w:name="_Toc526192844"/>
       <w:r>
         <w:rPr>
           <w:b w:val="0"/>
@@ -14856,7 +14954,7 @@
         </w:rPr>
         <w:t xml:space="preserve"> SCRUM</w:t>
       </w:r>
-      <w:bookmarkEnd w:id="16"/>
+      <w:bookmarkEnd w:id="17"/>
     </w:p>
     <w:p>
       <w:pPr>
@@ -15161,7 +15259,7 @@
           <w:b w:val="0"/>
         </w:rPr>
       </w:pPr>
-      <w:bookmarkStart w:id="17" w:name="_Toc526190696"/>
+      <w:bookmarkStart w:id="18" w:name="_Toc526192845"/>
       <w:r>
         <w:rPr>
           <w:b w:val="0"/>
@@ -15192,7 +15290,7 @@
         </w:rPr>
         <w:t>Owner</w:t>
       </w:r>
-      <w:bookmarkEnd w:id="17"/>
+      <w:bookmarkEnd w:id="18"/>
       <w:proofErr w:type="spellEnd"/>
     </w:p>
     <w:p>
@@ -16325,7 +16423,7 @@
           <w:b w:val="0"/>
         </w:rPr>
       </w:pPr>
-      <w:bookmarkStart w:id="18" w:name="_Toc526190697"/>
+      <w:bookmarkStart w:id="19" w:name="_Toc526192846"/>
       <w:r>
         <w:rPr>
           <w:b w:val="0"/>
@@ -16339,7 +16437,7 @@
         </w:rPr>
         <w:t>Scrum Master</w:t>
       </w:r>
-      <w:bookmarkEnd w:id="18"/>
+      <w:bookmarkEnd w:id="19"/>
     </w:p>
     <w:p>
       <w:pPr>
@@ -18028,7 +18126,7 @@
           <w:b w:val="0"/>
         </w:rPr>
       </w:pPr>
-      <w:bookmarkStart w:id="19" w:name="_Toc526190698"/>
+      <w:bookmarkStart w:id="20" w:name="_Toc526192847"/>
       <w:r>
         <w:rPr>
           <w:b w:val="0"/>
@@ -18042,7 +18140,7 @@
         </w:rPr>
         <w:t>Scrum Team</w:t>
       </w:r>
-      <w:bookmarkEnd w:id="19"/>
+      <w:bookmarkEnd w:id="20"/>
     </w:p>
     <w:p>
       <w:pPr>
@@ -19832,14 +19930,14 @@
           <w:b w:val="0"/>
         </w:rPr>
       </w:pPr>
-      <w:bookmarkStart w:id="20" w:name="_Toc526190699"/>
+      <w:bookmarkStart w:id="21" w:name="_Toc526192848"/>
       <w:r>
         <w:rPr>
           <w:b w:val="0"/>
         </w:rPr>
         <w:t>3.2 O MODELO CÍCLICO ITERATIVO DO SCRUM</w:t>
       </w:r>
-      <w:bookmarkEnd w:id="20"/>
+      <w:bookmarkEnd w:id="21"/>
     </w:p>
     <w:p>
       <w:pPr>
@@ -20426,20 +20524,8 @@
           <w:sz w:val="24"/>
           <w:szCs w:val="24"/>
         </w:rPr>
-        <w:t xml:space="preserve"> </w:t>
-      </w:r>
-      <w:proofErr w:type="spellStart"/>
-      <w:r>
-        <w:rPr>
-          <w:rFonts w:ascii="Arial" w:eastAsia="Arial" w:hAnsi="Arial" w:cs="Arial"/>
-          <w:i/>
-          <w:color w:val="000000"/>
-          <w:sz w:val="24"/>
-          <w:szCs w:val="24"/>
-        </w:rPr>
-        <w:t>Scrums</w:t>
-      </w:r>
-      <w:proofErr w:type="spellEnd"/>
+        <w:t xml:space="preserve"> Scrums</w:t>
+      </w:r>
       <w:r>
         <w:rPr>
           <w:rFonts w:ascii="Arial" w:eastAsia="Arial" w:hAnsi="Arial" w:cs="Arial"/>
@@ -20622,18 +20708,26 @@
           <w:b w:val="0"/>
         </w:rPr>
       </w:pPr>
+      <w:bookmarkStart w:id="22" w:name="_Toc526192849"/>
       <w:r>
         <w:rPr>
           <w:b w:val="0"/>
         </w:rPr>
-        <w:t xml:space="preserve">3.2 </w:t>
+        <w:t>3.</w:t>
       </w:r>
       <w:r>
         <w:rPr>
           <w:b w:val="0"/>
         </w:rPr>
-        <w:t>ABORDAGEM DISTRIBUIDA PARA O SCRUM</w:t>
-      </w:r>
+        <w:t>3</w:t>
+      </w:r>
+      <w:r>
+        <w:rPr>
+          <w:b w:val="0"/>
+        </w:rPr>
+        <w:t xml:space="preserve"> ABORDAGEM DISTRIBUIDA PARA O SCRUM</w:t>
+      </w:r>
+      <w:bookmarkEnd w:id="22"/>
     </w:p>
     <w:p>
       <w:pPr>
@@ -20727,33 +20821,6 @@
         </w:rPr>
         <w:t xml:space="preserve"> pontos remotos, pressupõem em adaptações com o uso de ferramentas de comunicação e conferência para que as reuniões do Scrum aconteçam.</w:t>
       </w:r>
-      <w:r>
-        <w:rPr>
-          <w:rFonts w:ascii="Arial" w:eastAsia="Arial" w:hAnsi="Arial" w:cs="Arial"/>
-          <w:color w:val="000000"/>
-          <w:sz w:val="24"/>
-          <w:szCs w:val="24"/>
-        </w:rPr>
-        <w:t xml:space="preserve"> </w:t>
-      </w:r>
-      <w:r>
-        <w:rPr>
-          <w:rFonts w:ascii="Arial" w:eastAsia="Arial" w:hAnsi="Arial" w:cs="Arial"/>
-          <w:color w:val="000000"/>
-          <w:sz w:val="24"/>
-          <w:szCs w:val="24"/>
-        </w:rPr>
-        <w:t>.</w:t>
-      </w:r>
-      <w:r>
-        <w:rPr>
-          <w:rFonts w:ascii="Arial" w:eastAsia="Arial" w:hAnsi="Arial" w:cs="Arial"/>
-          <w:color w:val="000000"/>
-          <w:sz w:val="24"/>
-          <w:szCs w:val="24"/>
-        </w:rPr>
-        <w:t xml:space="preserve"> </w:t>
-      </w:r>
     </w:p>
     <w:p>
       <w:pPr>
@@ -20871,27 +20938,7 @@
           <w:sz w:val="24"/>
           <w:szCs w:val="24"/>
         </w:rPr>
-        <w:t xml:space="preserve">time formada por 50 indivíduos, fazendo o uso do sistema de “Scrum de </w:t>
-      </w:r>
-      <w:proofErr w:type="spellStart"/>
-      <w:r>
-        <w:rPr>
-          <w:rFonts w:ascii="Arial" w:eastAsia="Arial" w:hAnsi="Arial" w:cs="Arial"/>
-          <w:color w:val="000000"/>
-          <w:sz w:val="24"/>
-          <w:szCs w:val="24"/>
-        </w:rPr>
-        <w:t>Scrums</w:t>
-      </w:r>
-      <w:proofErr w:type="spellEnd"/>
-      <w:r>
-        <w:rPr>
-          <w:rFonts w:ascii="Arial" w:eastAsia="Arial" w:hAnsi="Arial" w:cs="Arial"/>
-          <w:color w:val="000000"/>
-          <w:sz w:val="24"/>
-          <w:szCs w:val="24"/>
-        </w:rPr>
-        <w:t>”</w:t>
+        <w:t>time formada por 50 indivíduos, fazendo o uso do sistema de “Scrum de Scrums”</w:t>
       </w:r>
       <w:r>
         <w:rPr>
@@ -20968,51 +21015,17 @@
           <w:sz w:val="24"/>
           <w:szCs w:val="24"/>
         </w:rPr>
-        <w:t xml:space="preserve">Scrum </w:t>
-      </w:r>
-      <w:proofErr w:type="spellStart"/>
-      <w:r>
-        <w:rPr>
-          <w:rFonts w:ascii="Arial" w:eastAsia="Arial" w:hAnsi="Arial" w:cs="Arial"/>
-          <w:i/>
-          <w:color w:val="000000"/>
-          <w:sz w:val="24"/>
-          <w:szCs w:val="24"/>
-        </w:rPr>
-        <w:t>of</w:t>
-      </w:r>
-      <w:proofErr w:type="spellEnd"/>
-      <w:r>
-        <w:rPr>
-          <w:rFonts w:ascii="Arial" w:eastAsia="Arial" w:hAnsi="Arial" w:cs="Arial"/>
-          <w:i/>
+        <w:t>Scrum of Scrums</w:t>
+      </w:r>
+      <w:r>
+        <w:rPr>
+          <w:rFonts w:ascii="Arial" w:eastAsia="Arial" w:hAnsi="Arial" w:cs="Arial"/>
           <w:color w:val="000000"/>
           <w:sz w:val="24"/>
           <w:szCs w:val="24"/>
         </w:rPr>
         <w:t xml:space="preserve"> </w:t>
       </w:r>
-      <w:proofErr w:type="spellStart"/>
-      <w:r>
-        <w:rPr>
-          <w:rFonts w:ascii="Arial" w:eastAsia="Arial" w:hAnsi="Arial" w:cs="Arial"/>
-          <w:i/>
-          <w:color w:val="000000"/>
-          <w:sz w:val="24"/>
-          <w:szCs w:val="24"/>
-        </w:rPr>
-        <w:t>Scrums</w:t>
-      </w:r>
-      <w:proofErr w:type="spellEnd"/>
-      <w:r>
-        <w:rPr>
-          <w:rFonts w:ascii="Arial" w:eastAsia="Arial" w:hAnsi="Arial" w:cs="Arial"/>
-          <w:color w:val="000000"/>
-          <w:sz w:val="24"/>
-          <w:szCs w:val="24"/>
-        </w:rPr>
-        <w:t xml:space="preserve"> </w:t>
-      </w:r>
       <w:r>
         <w:rPr>
           <w:rFonts w:ascii="Arial" w:eastAsia="Arial" w:hAnsi="Arial" w:cs="Arial"/>
@@ -21029,27 +21042,7 @@
           <w:sz w:val="24"/>
           <w:szCs w:val="24"/>
         </w:rPr>
-        <w:t xml:space="preserve">ma técnica para escalar o Scrum para grandes grupos (dezenas de pessoas), consistindo em dividir os grupos em times ágeis de 5 - 10 pessoas. Cada Daily Scrum realizada com um desses times, termina designando um dos membros como “embaixador” para participar de um encontro diário com os embaixadores dos outros times, chamado de Scrum de </w:t>
-      </w:r>
-      <w:proofErr w:type="spellStart"/>
-      <w:r>
-        <w:rPr>
-          <w:rFonts w:ascii="Arial" w:eastAsia="Arial" w:hAnsi="Arial" w:cs="Arial"/>
-          <w:color w:val="000000"/>
-          <w:sz w:val="24"/>
-          <w:szCs w:val="24"/>
-        </w:rPr>
-        <w:t>Scrums</w:t>
-      </w:r>
-      <w:proofErr w:type="spellEnd"/>
-      <w:r>
-        <w:rPr>
-          <w:rFonts w:ascii="Arial" w:eastAsia="Arial" w:hAnsi="Arial" w:cs="Arial"/>
-          <w:color w:val="000000"/>
-          <w:sz w:val="24"/>
-          <w:szCs w:val="24"/>
-        </w:rPr>
-        <w:t>.</w:t>
+        <w:t>ma técnica para escalar o Scrum para grandes grupos (dezenas de pessoas), consistindo em dividir os grupos em times ágeis de 5 - 10 pessoas. Cada Daily Scrum realizada com um desses times, termina designando um dos membros como “embaixador” para participar de um encontro diário com os embaixadores dos outros times, chamado de Scrum de Scrums.</w:t>
       </w:r>
     </w:p>
     <w:p>
@@ -21083,10 +21076,340 @@
     </w:p>
     <w:p>
       <w:pPr>
+        <w:pBdr>
+          <w:top w:val="nil"/>
+          <w:left w:val="nil"/>
+          <w:bottom w:val="nil"/>
+          <w:right w:val="nil"/>
+          <w:between w:val="nil"/>
+        </w:pBdr>
+        <w:spacing w:before="0" w:after="240" w:line="360" w:lineRule="auto"/>
+        <w:ind w:firstLine="720"/>
+        <w:jc w:val="both"/>
+        <w:rPr>
+          <w:rFonts w:ascii="Arial" w:eastAsia="Arial" w:hAnsi="Arial" w:cs="Arial"/>
+          <w:color w:val="000000"/>
+          <w:sz w:val="24"/>
+          <w:szCs w:val="24"/>
+        </w:rPr>
+      </w:pPr>
+    </w:p>
+    <w:p>
+      <w:pPr>
         <w:pStyle w:val="Ttulo1"/>
-        <w:rPr>
-          <w:smallCaps/>
-          <w:color w:val="000000"/>
+        <w:spacing w:line="720" w:lineRule="auto"/>
+        <w:jc w:val="both"/>
+        <w:rPr>
+          <w:b w:val="0"/>
+        </w:rPr>
+      </w:pPr>
+      <w:bookmarkStart w:id="23" w:name="_Toc526192850"/>
+      <w:r>
+        <w:rPr>
+          <w:b w:val="0"/>
+        </w:rPr>
+        <w:lastRenderedPageBreak/>
+        <w:t xml:space="preserve">3.3.1 O </w:t>
+      </w:r>
+      <w:r>
+        <w:rPr>
+          <w:b w:val="0"/>
+          <w:i/>
+        </w:rPr>
+        <w:t>Scrum of Scrums</w:t>
+      </w:r>
+      <w:bookmarkEnd w:id="23"/>
+    </w:p>
+    <w:p>
+      <w:pPr>
+        <w:pBdr>
+          <w:top w:val="nil"/>
+          <w:left w:val="nil"/>
+          <w:bottom w:val="nil"/>
+          <w:right w:val="nil"/>
+          <w:between w:val="nil"/>
+        </w:pBdr>
+        <w:spacing w:before="0" w:after="0" w:line="360" w:lineRule="auto"/>
+        <w:ind w:firstLine="709"/>
+        <w:jc w:val="both"/>
+        <w:rPr>
+          <w:rFonts w:ascii="Arial" w:eastAsia="Arial" w:hAnsi="Arial" w:cs="Arial"/>
+          <w:color w:val="000000"/>
+          <w:sz w:val="24"/>
+          <w:szCs w:val="24"/>
+        </w:rPr>
+      </w:pPr>
+      <w:r>
+        <w:rPr>
+          <w:rFonts w:ascii="Arial" w:eastAsia="Arial" w:hAnsi="Arial" w:cs="Arial"/>
+          <w:color w:val="000000"/>
+          <w:sz w:val="24"/>
+          <w:szCs w:val="24"/>
+        </w:rPr>
+        <w:t xml:space="preserve">Segundo </w:t>
+      </w:r>
+      <w:proofErr w:type="spellStart"/>
+      <w:r>
+        <w:rPr>
+          <w:rFonts w:ascii="Arial" w:eastAsia="Arial" w:hAnsi="Arial" w:cs="Arial"/>
+          <w:color w:val="000000"/>
+          <w:sz w:val="24"/>
+          <w:szCs w:val="24"/>
+        </w:rPr>
+        <w:t>Schwaber</w:t>
+      </w:r>
+      <w:proofErr w:type="spellEnd"/>
+      <w:r>
+        <w:rPr>
+          <w:rFonts w:ascii="Arial" w:eastAsia="Arial" w:hAnsi="Arial" w:cs="Arial"/>
+          <w:color w:val="000000"/>
+          <w:sz w:val="24"/>
+          <w:szCs w:val="24"/>
+        </w:rPr>
+        <w:t xml:space="preserve"> e Sutherland (2013)</w:t>
+      </w:r>
+      <w:r>
+        <w:rPr>
+          <w:rFonts w:ascii="Arial" w:eastAsia="Arial" w:hAnsi="Arial" w:cs="Arial"/>
+          <w:color w:val="000000"/>
+          <w:sz w:val="24"/>
+          <w:szCs w:val="24"/>
+        </w:rPr>
+        <w:t xml:space="preserve">, para que este método ase torne efetivo, se faz necessário que todo o processo seja revisado e adaptado para que este  se encaixe de maneira mais proveitosa para todo o time. Entre essas adaptações está o </w:t>
+      </w:r>
+      <w:r>
+        <w:rPr>
+          <w:rFonts w:ascii="Arial" w:eastAsia="Arial" w:hAnsi="Arial" w:cs="Arial"/>
+          <w:i/>
+          <w:color w:val="000000"/>
+          <w:sz w:val="24"/>
+          <w:szCs w:val="24"/>
+        </w:rPr>
+        <w:t>Scrum of Scrums</w:t>
+      </w:r>
+      <w:r>
+        <w:rPr>
+          <w:rFonts w:ascii="Arial" w:eastAsia="Arial" w:hAnsi="Arial" w:cs="Arial"/>
+          <w:color w:val="000000"/>
+          <w:sz w:val="24"/>
+          <w:szCs w:val="24"/>
+        </w:rPr>
+        <w:t>, que é em uma reunião com representantes de cada time, que tem um formato extremamente parecido com a Daily Scrum, entretanto, cada membro responderá a outras perguntas. São elas:</w:t>
+      </w:r>
+    </w:p>
+    <w:p>
+      <w:pPr>
+        <w:pBdr>
+          <w:top w:val="nil"/>
+          <w:left w:val="nil"/>
+          <w:bottom w:val="nil"/>
+          <w:right w:val="nil"/>
+          <w:between w:val="nil"/>
+        </w:pBdr>
+        <w:spacing w:before="0" w:after="0" w:line="360" w:lineRule="auto"/>
+        <w:ind w:firstLine="709"/>
+        <w:jc w:val="both"/>
+        <w:rPr>
+          <w:rFonts w:ascii="Arial" w:eastAsia="Arial" w:hAnsi="Arial" w:cs="Arial"/>
+          <w:color w:val="000000"/>
+          <w:sz w:val="24"/>
+          <w:szCs w:val="24"/>
+        </w:rPr>
+      </w:pPr>
+    </w:p>
+    <w:p>
+      <w:pPr>
+        <w:pBdr>
+          <w:top w:val="nil"/>
+          <w:left w:val="nil"/>
+          <w:bottom w:val="nil"/>
+          <w:right w:val="nil"/>
+          <w:between w:val="nil"/>
+        </w:pBdr>
+        <w:spacing w:before="0" w:after="0" w:line="360" w:lineRule="auto"/>
+        <w:ind w:firstLine="709"/>
+        <w:jc w:val="both"/>
+        <w:rPr>
+          <w:rFonts w:ascii="Arial" w:eastAsia="Arial" w:hAnsi="Arial" w:cs="Arial"/>
+          <w:color w:val="000000"/>
+          <w:sz w:val="24"/>
+          <w:szCs w:val="24"/>
+        </w:rPr>
+      </w:pPr>
+    </w:p>
+    <w:p>
+      <w:pPr>
+        <w:pBdr>
+          <w:top w:val="nil"/>
+          <w:left w:val="nil"/>
+          <w:bottom w:val="nil"/>
+          <w:right w:val="nil"/>
+          <w:between w:val="nil"/>
+        </w:pBdr>
+        <w:spacing w:before="0" w:after="240" w:line="360" w:lineRule="auto"/>
+        <w:ind w:firstLine="720"/>
+        <w:jc w:val="both"/>
+        <w:rPr>
+          <w:rFonts w:ascii="Arial" w:eastAsia="Arial" w:hAnsi="Arial" w:cs="Arial"/>
+          <w:color w:val="000000"/>
+          <w:sz w:val="24"/>
+          <w:szCs w:val="24"/>
+        </w:rPr>
+      </w:pPr>
+      <w:r>
+        <w:rPr>
+          <w:rFonts w:ascii="Arial" w:eastAsia="Arial" w:hAnsi="Arial" w:cs="Arial"/>
+          <w:color w:val="000000"/>
+          <w:sz w:val="24"/>
+          <w:szCs w:val="24"/>
+        </w:rPr>
+        <w:t>•    O que a sua equipe fez desde a última reunião que possa vir a ser importante para alguma outra equipe?</w:t>
+      </w:r>
+    </w:p>
+    <w:p>
+      <w:pPr>
+        <w:pBdr>
+          <w:top w:val="nil"/>
+          <w:left w:val="nil"/>
+          <w:bottom w:val="nil"/>
+          <w:right w:val="nil"/>
+          <w:between w:val="nil"/>
+        </w:pBdr>
+        <w:spacing w:before="0" w:after="240" w:line="360" w:lineRule="auto"/>
+        <w:ind w:firstLine="720"/>
+        <w:jc w:val="both"/>
+        <w:rPr>
+          <w:rFonts w:ascii="Arial" w:eastAsia="Arial" w:hAnsi="Arial" w:cs="Arial"/>
+          <w:color w:val="000000"/>
+          <w:sz w:val="24"/>
+          <w:szCs w:val="24"/>
+        </w:rPr>
+      </w:pPr>
+      <w:r>
+        <w:rPr>
+          <w:rFonts w:ascii="Arial" w:eastAsia="Arial" w:hAnsi="Arial" w:cs="Arial"/>
+          <w:color w:val="000000"/>
+          <w:sz w:val="24"/>
+          <w:szCs w:val="24"/>
+        </w:rPr>
+        <w:t xml:space="preserve">    •    O que a sua equipe irá fazer a seguir que possa ser relevante para alguma outra equipe?</w:t>
+      </w:r>
+    </w:p>
+    <w:p>
+      <w:pPr>
+        <w:pBdr>
+          <w:top w:val="nil"/>
+          <w:left w:val="nil"/>
+          <w:bottom w:val="nil"/>
+          <w:right w:val="nil"/>
+          <w:between w:val="nil"/>
+        </w:pBdr>
+        <w:spacing w:before="0" w:after="240" w:line="360" w:lineRule="auto"/>
+        <w:ind w:firstLine="720"/>
+        <w:jc w:val="both"/>
+        <w:rPr>
+          <w:rFonts w:ascii="Arial" w:eastAsia="Arial" w:hAnsi="Arial" w:cs="Arial"/>
+          <w:color w:val="000000"/>
+          <w:sz w:val="24"/>
+          <w:szCs w:val="24"/>
+        </w:rPr>
+      </w:pPr>
+      <w:r>
+        <w:rPr>
+          <w:rFonts w:ascii="Arial" w:eastAsia="Arial" w:hAnsi="Arial" w:cs="Arial"/>
+          <w:color w:val="000000"/>
+          <w:sz w:val="24"/>
+          <w:szCs w:val="24"/>
+        </w:rPr>
+        <w:t xml:space="preserve">    •    Existe algum impedimento no caminho da sua equipe que possa vir a atrapalhar ?</w:t>
+      </w:r>
+    </w:p>
+    <w:p>
+      <w:pPr>
+        <w:pBdr>
+          <w:top w:val="nil"/>
+          <w:left w:val="nil"/>
+          <w:bottom w:val="nil"/>
+          <w:right w:val="nil"/>
+          <w:between w:val="nil"/>
+        </w:pBdr>
+        <w:spacing w:before="0" w:after="240" w:line="360" w:lineRule="auto"/>
+        <w:ind w:firstLine="720"/>
+        <w:jc w:val="both"/>
+        <w:rPr>
+          <w:rFonts w:ascii="Arial" w:eastAsia="Arial" w:hAnsi="Arial" w:cs="Arial"/>
+          <w:color w:val="000000"/>
+          <w:sz w:val="24"/>
+          <w:szCs w:val="24"/>
+        </w:rPr>
+      </w:pPr>
+    </w:p>
+    <w:p>
+      <w:pPr>
+        <w:pBdr>
+          <w:top w:val="nil"/>
+          <w:left w:val="nil"/>
+          <w:bottom w:val="nil"/>
+          <w:right w:val="nil"/>
+          <w:between w:val="nil"/>
+        </w:pBdr>
+        <w:spacing w:before="0" w:after="240" w:line="360" w:lineRule="auto"/>
+        <w:ind w:firstLine="720"/>
+        <w:jc w:val="both"/>
+        <w:rPr>
+          <w:rFonts w:ascii="Arial" w:eastAsia="Arial" w:hAnsi="Arial" w:cs="Arial"/>
+          <w:color w:val="000000"/>
+          <w:sz w:val="24"/>
+          <w:szCs w:val="24"/>
+        </w:rPr>
+      </w:pPr>
+      <w:r>
+        <w:rPr>
+          <w:rFonts w:ascii="Arial" w:eastAsia="Arial" w:hAnsi="Arial" w:cs="Arial"/>
+          <w:color w:val="000000"/>
+          <w:sz w:val="24"/>
+          <w:szCs w:val="24"/>
+        </w:rPr>
+        <w:t xml:space="preserve">De acordo com </w:t>
+      </w:r>
+      <w:proofErr w:type="spellStart"/>
+      <w:r>
+        <w:rPr>
+          <w:rFonts w:ascii="Arial" w:eastAsia="Arial" w:hAnsi="Arial" w:cs="Arial"/>
+          <w:color w:val="000000"/>
+          <w:sz w:val="24"/>
+          <w:szCs w:val="24"/>
+        </w:rPr>
+        <w:t>Paasivaara</w:t>
+      </w:r>
+      <w:proofErr w:type="spellEnd"/>
+      <w:r>
+        <w:rPr>
+          <w:rFonts w:ascii="Arial" w:eastAsia="Arial" w:hAnsi="Arial" w:cs="Arial"/>
+          <w:color w:val="000000"/>
+          <w:sz w:val="24"/>
+          <w:szCs w:val="24"/>
+        </w:rPr>
+        <w:t xml:space="preserve"> (2012), existe relatos sobre os benefícios de sua utilização em projetos que visam o escalonamento da metodologia, o uso Scrum of Scrums pode acabar ocorrendo de forma extremamente errada e tornando-se até mesmo uma perda de tempo, exigindo dos seus participantes transparência e maturidade sobre a metodologia.</w:t>
+      </w:r>
+    </w:p>
+    <w:p>
+      <w:pPr>
+        <w:pBdr>
+          <w:top w:val="nil"/>
+          <w:left w:val="nil"/>
+          <w:bottom w:val="nil"/>
+          <w:right w:val="nil"/>
+          <w:between w:val="nil"/>
+        </w:pBdr>
+        <w:spacing w:before="0" w:after="240" w:line="360" w:lineRule="auto"/>
+        <w:ind w:firstLine="720"/>
+        <w:jc w:val="both"/>
+        <w:rPr>
+          <w:rFonts w:ascii="Arial" w:eastAsia="Arial" w:hAnsi="Arial" w:cs="Arial"/>
+          <w:color w:val="000000"/>
+          <w:sz w:val="24"/>
+          <w:szCs w:val="24"/>
         </w:rPr>
       </w:pPr>
     </w:p>
@@ -21107,12 +21430,12 @@
         <w:pStyle w:val="Ttulo1"/>
         <w:jc w:val="center"/>
       </w:pPr>
-      <w:bookmarkStart w:id="21" w:name="_Toc526190700"/>
+      <w:bookmarkStart w:id="24" w:name="_Toc526192851"/>
       <w:r>
         <w:lastRenderedPageBreak/>
         <w:t>REFERÊNCIAS</w:t>
       </w:r>
-      <w:bookmarkEnd w:id="21"/>
+      <w:bookmarkEnd w:id="24"/>
     </w:p>
     <w:p>
       <w:pPr>
@@ -21662,8 +21985,6 @@
           <w:szCs w:val="24"/>
         </w:rPr>
       </w:pPr>
-      <w:bookmarkStart w:id="22" w:name="_GoBack"/>
-      <w:bookmarkEnd w:id="22"/>
     </w:p>
     <w:p>
       <w:pPr>
@@ -21921,8 +22242,37 @@
           <w:color w:val="000000"/>
           <w:sz w:val="24"/>
           <w:szCs w:val="24"/>
-        </w:rPr>
-        <w:t xml:space="preserve">SCHWABER, Ken.; BEEDLE, Mike. Agile Software </w:t>
+          <w:lang w:val="en-GB"/>
+        </w:rPr>
+        <w:t xml:space="preserve">SCHWABER, Ken.; </w:t>
+      </w:r>
+      <w:r>
+        <w:rPr>
+          <w:rFonts w:ascii="Arial" w:eastAsia="Arial" w:hAnsi="Arial" w:cs="Arial"/>
+          <w:color w:val="000000"/>
+          <w:sz w:val="24"/>
+          <w:szCs w:val="24"/>
+        </w:rPr>
+        <w:t>BEEDLE</w:t>
+      </w:r>
+      <w:r>
+        <w:rPr>
+          <w:rFonts w:ascii="Arial" w:eastAsia="Arial" w:hAnsi="Arial" w:cs="Arial"/>
+          <w:color w:val="000000"/>
+          <w:sz w:val="24"/>
+          <w:szCs w:val="24"/>
+          <w:lang w:val="en-GB"/>
+        </w:rPr>
+        <w:t xml:space="preserve">, Mike. </w:t>
+      </w:r>
+      <w:r>
+        <w:rPr>
+          <w:rFonts w:ascii="Arial" w:eastAsia="Arial" w:hAnsi="Arial" w:cs="Arial"/>
+          <w:color w:val="000000"/>
+          <w:sz w:val="24"/>
+          <w:szCs w:val="24"/>
+        </w:rPr>
+        <w:t xml:space="preserve">Agile Software </w:t>
       </w:r>
       <w:proofErr w:type="spellStart"/>
       <w:r>

</xml_diff>

<commit_message>
METODOLOGIA SCRUM: UMA PERPESCTIVA GLOBAL
</commit_message>
<xml_diff>
--- a/JOSSAN_SOBRINHO_PETRENKO_TRABALHO_DE_CONCLUSÃO_DE_CURSO_2-SISTEMAS_DE_INFORMAÇÃO.docx
+++ b/JOSSAN_SOBRINHO_PETRENKO_TRABALHO_DE_CONCLUSÃO_DE_CURSO_2-SISTEMAS_DE_INFORMAÇÃO.docx
@@ -4688,7 +4688,27 @@
           <w:sz w:val="24"/>
           <w:szCs w:val="24"/>
         </w:rPr>
-        <w:t xml:space="preserve"> of </w:t>
+        <w:t xml:space="preserve"> </w:t>
+      </w:r>
+      <w:proofErr w:type="spellStart"/>
+      <w:r>
+        <w:rPr>
+          <w:rFonts w:ascii="Arial" w:hAnsi="Arial" w:cs="Arial"/>
+          <w:i/>
+          <w:sz w:val="24"/>
+          <w:szCs w:val="24"/>
+        </w:rPr>
+        <w:t>of</w:t>
+      </w:r>
+      <w:proofErr w:type="spellEnd"/>
+      <w:r>
+        <w:rPr>
+          <w:rFonts w:ascii="Arial" w:hAnsi="Arial" w:cs="Arial"/>
+          <w:i/>
+          <w:sz w:val="24"/>
+          <w:szCs w:val="24"/>
+        </w:rPr>
+        <w:t xml:space="preserve"> </w:t>
       </w:r>
       <w:proofErr w:type="spellStart"/>
       <w:r>
@@ -6099,7 +6119,7 @@
           <w:r>
             <w:fldChar w:fldCharType="separate"/>
           </w:r>
-          <w:hyperlink w:anchor="_Toc526192829" w:history="1">
+          <w:hyperlink w:anchor="_Toc526274970" w:history="1">
             <w:r>
               <w:rPr>
                 <w:rStyle w:val="Hyperlink"/>
@@ -6122,7 +6142,7 @@
               <w:rPr>
                 <w:webHidden/>
               </w:rPr>
-              <w:instrText xml:space="preserve"> PAGEREF _Toc526192829 \h </w:instrText>
+              <w:instrText xml:space="preserve"> PAGEREF _Toc526274970 \h </w:instrText>
             </w:r>
             <w:r>
               <w:rPr>
@@ -6158,7 +6178,7 @@
               <w:szCs w:val="22"/>
             </w:rPr>
           </w:pPr>
-          <w:hyperlink w:anchor="_Toc526192830" w:history="1">
+          <w:hyperlink w:anchor="_Toc526274971" w:history="1">
             <w:r>
               <w:rPr>
                 <w:rStyle w:val="Hyperlink"/>
@@ -6181,7 +6201,7 @@
               <w:rPr>
                 <w:webHidden/>
               </w:rPr>
-              <w:instrText xml:space="preserve"> PAGEREF _Toc526192830 \h </w:instrText>
+              <w:instrText xml:space="preserve"> PAGEREF _Toc526274971 \h </w:instrText>
             </w:r>
             <w:r>
               <w:rPr>
@@ -6217,7 +6237,7 @@
               <w:szCs w:val="22"/>
             </w:rPr>
           </w:pPr>
-          <w:hyperlink w:anchor="_Toc526192831" w:history="1">
+          <w:hyperlink w:anchor="_Toc526274972" w:history="1">
             <w:r>
               <w:rPr>
                 <w:rStyle w:val="Hyperlink"/>
@@ -6254,7 +6274,7 @@
               <w:rPr>
                 <w:webHidden/>
               </w:rPr>
-              <w:instrText xml:space="preserve"> PAGEREF _Toc526192831 \h </w:instrText>
+              <w:instrText xml:space="preserve"> PAGEREF _Toc526274972 \h </w:instrText>
             </w:r>
             <w:r>
               <w:rPr>
@@ -6293,7 +6313,7 @@
               <w:szCs w:val="22"/>
             </w:rPr>
           </w:pPr>
-          <w:hyperlink w:anchor="_Toc526192832" w:history="1">
+          <w:hyperlink w:anchor="_Toc526274973" w:history="1">
             <w:r>
               <w:rPr>
                 <w:rStyle w:val="Hyperlink"/>
@@ -6332,7 +6352,7 @@
               <w:rPr>
                 <w:webHidden/>
               </w:rPr>
-              <w:instrText xml:space="preserve"> PAGEREF _Toc526192832 \h </w:instrText>
+              <w:instrText xml:space="preserve"> PAGEREF _Toc526274973 \h </w:instrText>
             </w:r>
             <w:r>
               <w:rPr>
@@ -6368,7 +6388,7 @@
               <w:szCs w:val="22"/>
             </w:rPr>
           </w:pPr>
-          <w:hyperlink w:anchor="_Toc526192833" w:history="1">
+          <w:hyperlink w:anchor="_Toc526274974" w:history="1">
             <w:r>
               <w:rPr>
                 <w:rStyle w:val="Hyperlink"/>
@@ -6391,7 +6411,7 @@
               <w:rPr>
                 <w:webHidden/>
               </w:rPr>
-              <w:instrText xml:space="preserve"> PAGEREF _Toc526192833 \h </w:instrText>
+              <w:instrText xml:space="preserve"> PAGEREF _Toc526274974 \h </w:instrText>
             </w:r>
             <w:r>
               <w:rPr>
@@ -6427,7 +6447,7 @@
               <w:szCs w:val="22"/>
             </w:rPr>
           </w:pPr>
-          <w:hyperlink w:anchor="_Toc526192834" w:history="1">
+          <w:hyperlink w:anchor="_Toc526274975" w:history="1">
             <w:r>
               <w:rPr>
                 <w:rStyle w:val="Hyperlink"/>
@@ -6450,7 +6470,7 @@
               <w:rPr>
                 <w:webHidden/>
               </w:rPr>
-              <w:instrText xml:space="preserve"> PAGEREF _Toc526192834 \h </w:instrText>
+              <w:instrText xml:space="preserve"> PAGEREF _Toc526274975 \h </w:instrText>
             </w:r>
             <w:r>
               <w:rPr>
@@ -6486,7 +6506,7 @@
               <w:szCs w:val="22"/>
             </w:rPr>
           </w:pPr>
-          <w:hyperlink w:anchor="_Toc526192835" w:history="1">
+          <w:hyperlink w:anchor="_Toc526274976" w:history="1">
             <w:r>
               <w:rPr>
                 <w:rStyle w:val="Hyperlink"/>
@@ -6509,7 +6529,7 @@
               <w:rPr>
                 <w:webHidden/>
               </w:rPr>
-              <w:instrText xml:space="preserve"> PAGEREF _Toc526192835 \h </w:instrText>
+              <w:instrText xml:space="preserve"> PAGEREF _Toc526274976 \h </w:instrText>
             </w:r>
             <w:r>
               <w:rPr>
@@ -6545,7 +6565,7 @@
               <w:szCs w:val="22"/>
             </w:rPr>
           </w:pPr>
-          <w:hyperlink w:anchor="_Toc526192836" w:history="1">
+          <w:hyperlink w:anchor="_Toc526274977" w:history="1">
             <w:r>
               <w:rPr>
                 <w:rStyle w:val="Hyperlink"/>
@@ -6575,7 +6595,7 @@
               <w:rPr>
                 <w:webHidden/>
               </w:rPr>
-              <w:instrText xml:space="preserve"> PAGEREF _Toc526192836 \h </w:instrText>
+              <w:instrText xml:space="preserve"> PAGEREF _Toc526274977 \h </w:instrText>
             </w:r>
             <w:r>
               <w:rPr>
@@ -6611,7 +6631,7 @@
               <w:szCs w:val="22"/>
             </w:rPr>
           </w:pPr>
-          <w:hyperlink w:anchor="_Toc526192837" w:history="1">
+          <w:hyperlink w:anchor="_Toc526274978" w:history="1">
             <w:r>
               <w:rPr>
                 <w:rStyle w:val="Hyperlink"/>
@@ -6641,7 +6661,7 @@
               <w:rPr>
                 <w:webHidden/>
               </w:rPr>
-              <w:instrText xml:space="preserve"> PAGEREF _Toc526192837 \h </w:instrText>
+              <w:instrText xml:space="preserve"> PAGEREF _Toc526274978 \h </w:instrText>
             </w:r>
             <w:r>
               <w:rPr>
@@ -6677,7 +6697,7 @@
               <w:szCs w:val="22"/>
             </w:rPr>
           </w:pPr>
-          <w:hyperlink w:anchor="_Toc526192838" w:history="1">
+          <w:hyperlink w:anchor="_Toc526274979" w:history="1">
             <w:r>
               <w:rPr>
                 <w:rStyle w:val="Hyperlink"/>
@@ -6707,7 +6727,7 @@
               <w:rPr>
                 <w:webHidden/>
               </w:rPr>
-              <w:instrText xml:space="preserve"> PAGEREF _Toc526192838 \h </w:instrText>
+              <w:instrText xml:space="preserve"> PAGEREF _Toc526274979 \h </w:instrText>
             </w:r>
             <w:r>
               <w:rPr>
@@ -6743,7 +6763,7 @@
               <w:szCs w:val="22"/>
             </w:rPr>
           </w:pPr>
-          <w:hyperlink w:anchor="_Toc526192839" w:history="1">
+          <w:hyperlink w:anchor="_Toc526274980" w:history="1">
             <w:r>
               <w:rPr>
                 <w:rStyle w:val="Hyperlink"/>
@@ -6766,7 +6786,7 @@
               <w:rPr>
                 <w:webHidden/>
               </w:rPr>
-              <w:instrText xml:space="preserve"> PAGEREF _Toc526192839 \h </w:instrText>
+              <w:instrText xml:space="preserve"> PAGEREF _Toc526274980 \h </w:instrText>
             </w:r>
             <w:r>
               <w:rPr>
@@ -6802,7 +6822,7 @@
               <w:szCs w:val="22"/>
             </w:rPr>
           </w:pPr>
-          <w:hyperlink w:anchor="_Toc526192840" w:history="1">
+          <w:hyperlink w:anchor="_Toc526274981" w:history="1">
             <w:r>
               <w:rPr>
                 <w:rStyle w:val="Hyperlink"/>
@@ -6832,7 +6852,7 @@
               <w:rPr>
                 <w:webHidden/>
               </w:rPr>
-              <w:instrText xml:space="preserve"> PAGEREF _Toc526192840 \h </w:instrText>
+              <w:instrText xml:space="preserve"> PAGEREF _Toc526274981 \h </w:instrText>
             </w:r>
             <w:r>
               <w:rPr>
@@ -6868,7 +6888,7 @@
               <w:szCs w:val="22"/>
             </w:rPr>
           </w:pPr>
-          <w:hyperlink w:anchor="_Toc526192841" w:history="1">
+          <w:hyperlink w:anchor="_Toc526274982" w:history="1">
             <w:r>
               <w:rPr>
                 <w:rStyle w:val="Hyperlink"/>
@@ -6904,7 +6924,7 @@
               <w:rPr>
                 <w:webHidden/>
               </w:rPr>
-              <w:instrText xml:space="preserve"> PAGEREF _Toc526192841 \h </w:instrText>
+              <w:instrText xml:space="preserve"> PAGEREF _Toc526274982 \h </w:instrText>
             </w:r>
             <w:r>
               <w:rPr>
@@ -6940,7 +6960,7 @@
               <w:szCs w:val="22"/>
             </w:rPr>
           </w:pPr>
-          <w:hyperlink w:anchor="_Toc526192842" w:history="1">
+          <w:hyperlink w:anchor="_Toc526274983" w:history="1">
             <w:r>
               <w:rPr>
                 <w:rStyle w:val="Hyperlink"/>
@@ -6970,7 +6990,7 @@
               <w:rPr>
                 <w:webHidden/>
               </w:rPr>
-              <w:instrText xml:space="preserve"> PAGEREF _Toc526192842 \h </w:instrText>
+              <w:instrText xml:space="preserve"> PAGEREF _Toc526274983 \h </w:instrText>
             </w:r>
             <w:r>
               <w:rPr>
@@ -6987,7 +7007,7 @@
               <w:rPr>
                 <w:webHidden/>
               </w:rPr>
-              <w:t>25</w:t>
+              <w:t>26</w:t>
             </w:r>
             <w:r>
               <w:rPr>
@@ -7006,7 +7026,7 @@
               <w:szCs w:val="22"/>
             </w:rPr>
           </w:pPr>
-          <w:hyperlink w:anchor="_Toc526192843" w:history="1">
+          <w:hyperlink w:anchor="_Toc526274984" w:history="1">
             <w:r>
               <w:rPr>
                 <w:rStyle w:val="Hyperlink"/>
@@ -7029,7 +7049,7 @@
               <w:rPr>
                 <w:webHidden/>
               </w:rPr>
-              <w:instrText xml:space="preserve"> PAGEREF _Toc526192843 \h </w:instrText>
+              <w:instrText xml:space="preserve"> PAGEREF _Toc526274984 \h </w:instrText>
             </w:r>
             <w:r>
               <w:rPr>
@@ -7065,7 +7085,7 @@
               <w:szCs w:val="22"/>
             </w:rPr>
           </w:pPr>
-          <w:hyperlink w:anchor="_Toc526192844" w:history="1">
+          <w:hyperlink w:anchor="_Toc526274985" w:history="1">
             <w:r>
               <w:rPr>
                 <w:rStyle w:val="Hyperlink"/>
@@ -7095,7 +7115,7 @@
               <w:rPr>
                 <w:webHidden/>
               </w:rPr>
-              <w:instrText xml:space="preserve"> PAGEREF _Toc526192844 \h </w:instrText>
+              <w:instrText xml:space="preserve"> PAGEREF _Toc526274985 \h </w:instrText>
             </w:r>
             <w:r>
               <w:rPr>
@@ -7131,7 +7151,7 @@
               <w:szCs w:val="22"/>
             </w:rPr>
           </w:pPr>
-          <w:hyperlink w:anchor="_Toc526192845" w:history="1">
+          <w:hyperlink w:anchor="_Toc526274986" w:history="1">
             <w:r>
               <w:rPr>
                 <w:rStyle w:val="Hyperlink"/>
@@ -7161,7 +7181,7 @@
               <w:rPr>
                 <w:webHidden/>
               </w:rPr>
-              <w:instrText xml:space="preserve"> PAGEREF _Toc526192845 \h </w:instrText>
+              <w:instrText xml:space="preserve"> PAGEREF _Toc526274986 \h </w:instrText>
             </w:r>
             <w:r>
               <w:rPr>
@@ -7197,7 +7217,7 @@
               <w:szCs w:val="22"/>
             </w:rPr>
           </w:pPr>
-          <w:hyperlink w:anchor="_Toc526192846" w:history="1">
+          <w:hyperlink w:anchor="_Toc526274987" w:history="1">
             <w:r>
               <w:rPr>
                 <w:rStyle w:val="Hyperlink"/>
@@ -7227,7 +7247,7 @@
               <w:rPr>
                 <w:webHidden/>
               </w:rPr>
-              <w:instrText xml:space="preserve"> PAGEREF _Toc526192846 \h </w:instrText>
+              <w:instrText xml:space="preserve"> PAGEREF _Toc526274987 \h </w:instrText>
             </w:r>
             <w:r>
               <w:rPr>
@@ -7263,7 +7283,7 @@
               <w:szCs w:val="22"/>
             </w:rPr>
           </w:pPr>
-          <w:hyperlink w:anchor="_Toc526192847" w:history="1">
+          <w:hyperlink w:anchor="_Toc526274988" w:history="1">
             <w:r>
               <w:rPr>
                 <w:rStyle w:val="Hyperlink"/>
@@ -7293,7 +7313,7 @@
               <w:rPr>
                 <w:webHidden/>
               </w:rPr>
-              <w:instrText xml:space="preserve"> PAGEREF _Toc526192847 \h </w:instrText>
+              <w:instrText xml:space="preserve"> PAGEREF _Toc526274988 \h </w:instrText>
             </w:r>
             <w:r>
               <w:rPr>
@@ -7329,7 +7349,7 @@
               <w:szCs w:val="22"/>
             </w:rPr>
           </w:pPr>
-          <w:hyperlink w:anchor="_Toc526192848" w:history="1">
+          <w:hyperlink w:anchor="_Toc526274989" w:history="1">
             <w:r>
               <w:rPr>
                 <w:rStyle w:val="Hyperlink"/>
@@ -7352,7 +7372,7 @@
               <w:rPr>
                 <w:webHidden/>
               </w:rPr>
-              <w:instrText xml:space="preserve"> PAGEREF _Toc526192848 \h </w:instrText>
+              <w:instrText xml:space="preserve"> PAGEREF _Toc526274989 \h </w:instrText>
             </w:r>
             <w:r>
               <w:rPr>
@@ -7388,7 +7408,7 @@
               <w:szCs w:val="22"/>
             </w:rPr>
           </w:pPr>
-          <w:hyperlink w:anchor="_Toc526192849" w:history="1">
+          <w:hyperlink w:anchor="_Toc526274990" w:history="1">
             <w:r>
               <w:rPr>
                 <w:rStyle w:val="Hyperlink"/>
@@ -7411,7 +7431,7 @@
               <w:rPr>
                 <w:webHidden/>
               </w:rPr>
-              <w:instrText xml:space="preserve"> PAGEREF _Toc526192849 \h </w:instrText>
+              <w:instrText xml:space="preserve"> PAGEREF _Toc526274990 \h </w:instrText>
             </w:r>
             <w:r>
               <w:rPr>
@@ -7428,7 +7448,7 @@
               <w:rPr>
                 <w:webHidden/>
               </w:rPr>
-              <w:t>32</w:t>
+              <w:t>33</w:t>
             </w:r>
             <w:r>
               <w:rPr>
@@ -7447,7 +7467,7 @@
               <w:szCs w:val="22"/>
             </w:rPr>
           </w:pPr>
-          <w:hyperlink w:anchor="_Toc526192850" w:history="1">
+          <w:hyperlink w:anchor="_Toc526274991" w:history="1">
             <w:r>
               <w:rPr>
                 <w:rStyle w:val="Hyperlink"/>
@@ -7477,7 +7497,7 @@
               <w:rPr>
                 <w:webHidden/>
               </w:rPr>
-              <w:instrText xml:space="preserve"> PAGEREF _Toc526192850 \h </w:instrText>
+              <w:instrText xml:space="preserve"> PAGEREF _Toc526274991 \h </w:instrText>
             </w:r>
             <w:r>
               <w:rPr>
@@ -7513,7 +7533,125 @@
               <w:szCs w:val="22"/>
             </w:rPr>
           </w:pPr>
-          <w:hyperlink w:anchor="_Toc526192851" w:history="1">
+          <w:hyperlink w:anchor="_Toc526274992" w:history="1">
+            <w:r>
+              <w:rPr>
+                <w:rStyle w:val="Hyperlink"/>
+              </w:rPr>
+              <w:t>4 METODOLOGIA SCRUM: UMA PERPESCTIVA GLOBAL</w:t>
+            </w:r>
+            <w:r>
+              <w:rPr>
+                <w:webHidden/>
+              </w:rPr>
+              <w:tab/>
+            </w:r>
+            <w:r>
+              <w:rPr>
+                <w:webHidden/>
+              </w:rPr>
+              <w:fldChar w:fldCharType="begin"/>
+            </w:r>
+            <w:r>
+              <w:rPr>
+                <w:webHidden/>
+              </w:rPr>
+              <w:instrText xml:space="preserve"> PAGEREF _Toc526274992 \h </w:instrText>
+            </w:r>
+            <w:r>
+              <w:rPr>
+                <w:webHidden/>
+              </w:rPr>
+            </w:r>
+            <w:r>
+              <w:rPr>
+                <w:webHidden/>
+              </w:rPr>
+              <w:fldChar w:fldCharType="separate"/>
+            </w:r>
+            <w:r>
+              <w:rPr>
+                <w:webHidden/>
+              </w:rPr>
+              <w:t>35</w:t>
+            </w:r>
+            <w:r>
+              <w:rPr>
+                <w:webHidden/>
+              </w:rPr>
+              <w:fldChar w:fldCharType="end"/>
+            </w:r>
+          </w:hyperlink>
+        </w:p>
+        <w:p>
+          <w:pPr>
+            <w:pStyle w:val="Sumrio1"/>
+            <w:rPr>
+              <w:rFonts w:asciiTheme="minorHAnsi" w:eastAsiaTheme="minorEastAsia" w:hAnsiTheme="minorHAnsi" w:cstheme="minorBidi"/>
+              <w:sz w:val="22"/>
+              <w:szCs w:val="22"/>
+            </w:rPr>
+          </w:pPr>
+          <w:hyperlink w:anchor="_Toc526274993" w:history="1">
+            <w:r>
+              <w:rPr>
+                <w:rStyle w:val="Hyperlink"/>
+              </w:rPr>
+              <w:t>4.1 VANTAGENS INERENTES AO SCRUM</w:t>
+            </w:r>
+            <w:r>
+              <w:rPr>
+                <w:webHidden/>
+              </w:rPr>
+              <w:tab/>
+            </w:r>
+            <w:r>
+              <w:rPr>
+                <w:webHidden/>
+              </w:rPr>
+              <w:fldChar w:fldCharType="begin"/>
+            </w:r>
+            <w:r>
+              <w:rPr>
+                <w:webHidden/>
+              </w:rPr>
+              <w:instrText xml:space="preserve"> PAGEREF _Toc526274993 \h </w:instrText>
+            </w:r>
+            <w:r>
+              <w:rPr>
+                <w:webHidden/>
+              </w:rPr>
+            </w:r>
+            <w:r>
+              <w:rPr>
+                <w:webHidden/>
+              </w:rPr>
+              <w:fldChar w:fldCharType="separate"/>
+            </w:r>
+            <w:r>
+              <w:rPr>
+                <w:webHidden/>
+              </w:rPr>
+              <w:t>35</w:t>
+            </w:r>
+            <w:r>
+              <w:rPr>
+                <w:webHidden/>
+              </w:rPr>
+              <w:fldChar w:fldCharType="end"/>
+            </w:r>
+          </w:hyperlink>
+        </w:p>
+        <w:p>
+          <w:pPr>
+            <w:pStyle w:val="Sumrio1"/>
+            <w:rPr>
+              <w:rFonts w:asciiTheme="minorHAnsi" w:eastAsiaTheme="minorEastAsia" w:hAnsiTheme="minorHAnsi" w:cstheme="minorBidi"/>
+              <w:sz w:val="22"/>
+              <w:szCs w:val="22"/>
+            </w:rPr>
+          </w:pPr>
+          <w:hyperlink w:anchor="_Toc526274994" w:history="1">
             <w:r>
               <w:rPr>
                 <w:rStyle w:val="Hyperlink"/>
@@ -7536,7 +7674,7 @@
               <w:rPr>
                 <w:webHidden/>
               </w:rPr>
-              <w:instrText xml:space="preserve"> PAGEREF _Toc526192851 \h </w:instrText>
+              <w:instrText xml:space="preserve"> PAGEREF _Toc526274994 \h </w:instrText>
             </w:r>
             <w:r>
               <w:rPr>
@@ -7553,7 +7691,7 @@
               <w:rPr>
                 <w:webHidden/>
               </w:rPr>
-              <w:t>35</w:t>
+              <w:t>36</w:t>
             </w:r>
             <w:r>
               <w:rPr>
@@ -7632,6 +7770,8 @@
           <w:szCs w:val="24"/>
         </w:rPr>
       </w:pPr>
+      <w:bookmarkStart w:id="0" w:name="_GoBack"/>
+      <w:bookmarkEnd w:id="0"/>
     </w:p>
     <w:p>
       <w:pPr>
@@ -8194,7 +8334,7 @@
         <w:pStyle w:val="Ttulo1"/>
         <w:spacing w:line="720" w:lineRule="auto"/>
       </w:pPr>
-      <w:bookmarkStart w:id="0" w:name="_Toc526192829"/>
+      <w:bookmarkStart w:id="1" w:name="_Toc526274970"/>
       <w:r>
         <w:t xml:space="preserve">1 </w:t>
       </w:r>
@@ -8207,7 +8347,7 @@
         </w:rPr>
         <w:t>NTRODUÇÃO</w:t>
       </w:r>
-      <w:bookmarkEnd w:id="0"/>
+      <w:bookmarkEnd w:id="1"/>
     </w:p>
     <w:p>
       <w:pPr>
@@ -8384,7 +8524,17 @@
           <w:sz w:val="24"/>
           <w:szCs w:val="24"/>
         </w:rPr>
-        <w:t xml:space="preserve">, como trabalho em equipe, e nele os autores concluem que pequenos grupos autogeridos possuem índices de desempenhos melhores ao criar produtos no momento em que apenas objetivos são elencados e não as tarefas. Dessa forma, o Scrum usa de ferramentas para abordar o planejamento e execução de maneira incremental e repetitiva, tendo como seu cerne ideológico os processos empíricos, fracionando objetivo em objetivos menores tendo como o foco a entrega de software que atenda as especificações. </w:t>
+        <w:t xml:space="preserve">, como trabalho em equipe, e nele os autores concluem que pequenos grupos autogeridos possuem índices de desempenhos melhores ao criar produtos no momento em que apenas objetivos são elencados e não as tarefas. Dessa forma, o Scrum usa de ferramentas para abordar o planejamento e execução de maneira incremental e repetitiva, tendo como seu cerne ideológico os processos empíricos, fracionando objetivo em </w:t>
+      </w:r>
+      <w:r>
+        <w:rPr>
+          <w:rFonts w:ascii="Arial" w:eastAsia="Arial" w:hAnsi="Arial" w:cs="Arial"/>
+          <w:color w:val="000000"/>
+          <w:sz w:val="24"/>
+          <w:szCs w:val="24"/>
+        </w:rPr>
+        <w:lastRenderedPageBreak/>
+        <w:t xml:space="preserve">objetivos menores tendo como o foco a entrega de software que atenda as especificações. </w:t>
       </w:r>
       <w:r>
         <w:rPr>
@@ -8402,17 +8552,7 @@
           <w:sz w:val="24"/>
           <w:szCs w:val="24"/>
         </w:rPr>
-        <w:t xml:space="preserve"> metodologia Scrum prima por uma aproximação e colaboração maior entre a equipe técnica de </w:t>
-      </w:r>
-      <w:r>
-        <w:rPr>
-          <w:rFonts w:ascii="Arial" w:eastAsia="Arial" w:hAnsi="Arial" w:cs="Arial"/>
-          <w:color w:val="000000"/>
-          <w:sz w:val="24"/>
-          <w:szCs w:val="24"/>
-        </w:rPr>
-        <w:lastRenderedPageBreak/>
-        <w:t xml:space="preserve">desenvolvimento e a equipe responsável pela regra negocial para que a execução do produto final atenda aos objetivos, dessa forma procure-se a redução de riscos associados as incertezas do projeto, facilitar as mudanças necessárias durante o processo gestão, planejamento e desenvolvimento do software com o objetivo final de satisfação do cliente ao receber um de alta qualidade e útil para seus fins. </w:t>
+        <w:t xml:space="preserve"> metodologia Scrum prima por uma aproximação e colaboração maior entre a equipe técnica de desenvolvimento e a equipe responsável pela regra negocial para que a execução do produto final atenda aos objetivos, dessa forma procure-se a redução de riscos associados as incertezas do projeto, facilitar as mudanças necessárias durante o processo gestão, planejamento e desenvolvimento do software com o objetivo final de satisfação do cliente ao receber um de alta qualidade e útil para seus fins. </w:t>
       </w:r>
     </w:p>
     <w:p>
@@ -8496,7 +8636,17 @@
           <w:sz w:val="24"/>
           <w:szCs w:val="24"/>
         </w:rPr>
-        <w:t>Ao decorrer do artigo o Scrum e suas características principais, suas ferramentas, funcionamento e sua aplicação dentro de um projeto serão apresentados, além d</w:t>
+        <w:t xml:space="preserve">Ao decorrer do artigo o Scrum e suas características principais, suas ferramentas, </w:t>
+      </w:r>
+      <w:r>
+        <w:rPr>
+          <w:rFonts w:ascii="Arial" w:eastAsia="Arial" w:hAnsi="Arial" w:cs="Arial"/>
+          <w:color w:val="000000"/>
+          <w:sz w:val="24"/>
+          <w:szCs w:val="24"/>
+        </w:rPr>
+        <w:lastRenderedPageBreak/>
+        <w:t>funcionamento e sua aplicação dentro de um projeto serão apresentados, além d</w:t>
       </w:r>
       <w:r>
         <w:rPr>
@@ -8551,7 +8701,6 @@
           <w:sz w:val="24"/>
           <w:szCs w:val="24"/>
         </w:rPr>
-        <w:lastRenderedPageBreak/>
         <w:t xml:space="preserve">O seguinte trabalho tem como objetivo </w:t>
       </w:r>
       <w:r>
@@ -8896,12 +9045,11 @@
         <w:pStyle w:val="Ttulo1"/>
         <w:spacing w:line="720" w:lineRule="auto"/>
       </w:pPr>
-      <w:bookmarkStart w:id="1" w:name="_Toc526192830"/>
-      <w:r>
-        <w:lastRenderedPageBreak/>
+      <w:bookmarkStart w:id="2" w:name="_Toc526274971"/>
+      <w:r>
         <w:t>2 METODOLOGIA SCRUM: APRESENTAÇÃO</w:t>
       </w:r>
-      <w:bookmarkEnd w:id="1"/>
+      <w:bookmarkEnd w:id="2"/>
     </w:p>
     <w:p>
       <w:pPr>
@@ -9262,15 +9410,24 @@
           <w:sz w:val="24"/>
           <w:szCs w:val="24"/>
         </w:rPr>
-        <w:t xml:space="preserve">Scrum possui uma estrutura simples e adaptável. Em uma explicação breve é possível para entender seu funcionamento. Porém, existe a questão de “como implementá-lo” de maneira correta em um projeto. Pode-se fazer a seguinte analogia: Os valores do Scrum são como a fundação e estrutura de um prédio. Não pode ser alterado ou ignorado, se o fizer, irá impactar diretamente na estrutura do Scrum, podendo causar um colapso. Entretanto, há a </w:t>
-      </w:r>
-      <w:r>
-        <w:rPr>
-          <w:rFonts w:ascii="Arial" w:eastAsia="Arial" w:hAnsi="Arial" w:cs="Arial"/>
+        <w:t xml:space="preserve">Scrum possui uma estrutura simples e adaptável. Em uma explicação breve é possível para entender seu funcionamento. Porém, existe a questão de “como implementá-lo” de maneira correta em um projeto. </w:t>
+      </w:r>
+      <w:r>
+        <w:rPr>
+          <w:rFonts w:ascii="Arial" w:eastAsia="Arial" w:hAnsi="Arial" w:cs="Arial"/>
+          <w:color w:val="000000"/>
           <w:sz w:val="24"/>
           <w:szCs w:val="24"/>
         </w:rPr>
         <w:lastRenderedPageBreak/>
+        <w:t xml:space="preserve">Pode-se fazer a seguinte analogia: Os valores do Scrum são como a fundação e estrutura de um prédio. Não pode ser alterado ou ignorado, se o fizer, irá impactar diretamente na estrutura do Scrum, podendo causar um colapso. Entretanto, há a </w:t>
+      </w:r>
+      <w:r>
+        <w:rPr>
+          <w:rFonts w:ascii="Arial" w:eastAsia="Arial" w:hAnsi="Arial" w:cs="Arial"/>
+          <w:sz w:val="24"/>
+          <w:szCs w:val="24"/>
+        </w:rPr>
         <w:t>possibilidade</w:t>
       </w:r>
       <w:r>
@@ -9311,7 +9468,7 @@
           <w:b w:val="0"/>
         </w:rPr>
       </w:pPr>
-      <w:bookmarkStart w:id="2" w:name="_Toc526192831"/>
+      <w:bookmarkStart w:id="3" w:name="_Toc526274972"/>
       <w:r>
         <w:rPr>
           <w:b w:val="0"/>
@@ -9359,7 +9516,7 @@
         </w:rPr>
         <w:t>MANIFESTO</w:t>
       </w:r>
-      <w:bookmarkEnd w:id="2"/>
+      <w:bookmarkEnd w:id="3"/>
     </w:p>
     <w:p>
       <w:pPr>
@@ -9999,6 +10156,7 @@
           <w:sz w:val="24"/>
           <w:szCs w:val="24"/>
         </w:rPr>
+        <w:lastRenderedPageBreak/>
         <w:t xml:space="preserve">Entregar o software funcionando para o cliente com maior frequência, minimizando o prazo de entrega, prezando poucas semanas ou poucos meses, sempre buscando o menor prazo. </w:t>
       </w:r>
     </w:p>
@@ -10024,7 +10182,6 @@
           <w:sz w:val="24"/>
           <w:szCs w:val="24"/>
         </w:rPr>
-        <w:lastRenderedPageBreak/>
         <w:t>Patrocinadores, clientes e desenvolvedores devem trabalhar diariamente em parceria durante o andamento do projeto.</w:t>
       </w:r>
     </w:p>
@@ -10434,10 +10591,9 @@
           <w:b w:val="0"/>
           <w:caps/>
         </w:rPr>
-        <w:lastRenderedPageBreak/>
         <w:t xml:space="preserve"> </w:t>
       </w:r>
-      <w:bookmarkStart w:id="3" w:name="_Toc526192832"/>
+      <w:bookmarkStart w:id="4" w:name="_Toc526274973"/>
       <w:r>
         <w:rPr>
           <w:b w:val="0"/>
@@ -10452,7 +10608,7 @@
         </w:rPr>
         <w:t>Controle Empírico de Processo</w:t>
       </w:r>
-      <w:bookmarkEnd w:id="3"/>
+      <w:bookmarkEnd w:id="4"/>
     </w:p>
     <w:p>
       <w:pPr>
@@ -10539,7 +10695,7 @@
           <w:b w:val="0"/>
         </w:rPr>
       </w:pPr>
-      <w:bookmarkStart w:id="4" w:name="_Toc526192833"/>
+      <w:bookmarkStart w:id="5" w:name="_Toc526274974"/>
       <w:r>
         <w:rPr>
           <w:b w:val="0"/>
@@ -10576,7 +10732,7 @@
         </w:rPr>
         <w:t>ransparência</w:t>
       </w:r>
-      <w:bookmarkEnd w:id="4"/>
+      <w:bookmarkEnd w:id="5"/>
     </w:p>
     <w:p>
       <w:pPr>
@@ -10682,7 +10838,7 @@
           <w:b w:val="0"/>
         </w:rPr>
       </w:pPr>
-      <w:bookmarkStart w:id="5" w:name="_Toc526192834"/>
+      <w:bookmarkStart w:id="6" w:name="_Toc526274975"/>
       <w:r>
         <w:rPr>
           <w:b w:val="0"/>
@@ -10707,7 +10863,7 @@
         </w:rPr>
         <w:t>nspeção</w:t>
       </w:r>
-      <w:bookmarkEnd w:id="5"/>
+      <w:bookmarkEnd w:id="6"/>
     </w:p>
     <w:p>
       <w:pPr>
@@ -10869,6 +11025,7 @@
           <w:sz w:val="24"/>
           <w:szCs w:val="24"/>
         </w:rPr>
+        <w:lastRenderedPageBreak/>
         <w:t>¹</w:t>
       </w:r>
       <w:r>
@@ -10958,7 +11115,6 @@
           <w:sz w:val="24"/>
           <w:szCs w:val="24"/>
         </w:rPr>
-        <w:lastRenderedPageBreak/>
         <w:t xml:space="preserve">forma </w:t>
       </w:r>
       <w:r>
@@ -11020,14 +11176,14 @@
           <w:u w:val="single"/>
         </w:rPr>
       </w:pPr>
-      <w:bookmarkStart w:id="6" w:name="_Toc526192835"/>
+      <w:bookmarkStart w:id="7" w:name="_Toc526274976"/>
       <w:r>
         <w:rPr>
           <w:b w:val="0"/>
         </w:rPr>
         <w:t>2.3 ARTEFATOS</w:t>
       </w:r>
-      <w:bookmarkEnd w:id="6"/>
+      <w:bookmarkEnd w:id="7"/>
     </w:p>
     <w:p>
       <w:pPr>
@@ -11037,7 +11193,7 @@
           <w:b w:val="0"/>
         </w:rPr>
       </w:pPr>
-      <w:bookmarkStart w:id="7" w:name="_Toc526192836"/>
+      <w:bookmarkStart w:id="8" w:name="_Toc526274977"/>
       <w:r>
         <w:rPr>
           <w:b w:val="0"/>
@@ -11078,7 +11234,7 @@
         </w:rPr>
         <w:t>acklog</w:t>
       </w:r>
-      <w:bookmarkEnd w:id="7"/>
+      <w:bookmarkEnd w:id="8"/>
     </w:p>
     <w:p>
       <w:pPr>
@@ -11424,7 +11580,7 @@
           <w:b w:val="0"/>
         </w:rPr>
       </w:pPr>
-      <w:bookmarkStart w:id="8" w:name="_Toc526192837"/>
+      <w:bookmarkStart w:id="9" w:name="_Toc526274978"/>
       <w:r>
         <w:rPr>
           <w:b w:val="0"/>
@@ -11472,7 +11628,7 @@
         </w:rPr>
         <w:t>acklog</w:t>
       </w:r>
-      <w:bookmarkEnd w:id="8"/>
+      <w:bookmarkEnd w:id="9"/>
     </w:p>
     <w:p>
       <w:pPr>
@@ -11620,6 +11776,7 @@
           <w:sz w:val="24"/>
           <w:szCs w:val="24"/>
         </w:rPr>
+        <w:lastRenderedPageBreak/>
         <w:t xml:space="preserve">No </w:t>
       </w:r>
       <w:r>
@@ -11704,17 +11861,7 @@
           <w:sz w:val="24"/>
           <w:szCs w:val="24"/>
         </w:rPr>
-        <w:t xml:space="preserve"> de acordo com a prioridade </w:t>
-      </w:r>
-      <w:r>
-        <w:rPr>
-          <w:rFonts w:ascii="Arial" w:eastAsia="Arial" w:hAnsi="Arial" w:cs="Arial"/>
-          <w:color w:val="000000"/>
-          <w:sz w:val="24"/>
-          <w:szCs w:val="24"/>
-        </w:rPr>
-        <w:lastRenderedPageBreak/>
-        <w:t xml:space="preserve">estabelecida pelo </w:t>
+        <w:t xml:space="preserve"> de acordo com a prioridade estabelecida pelo </w:t>
       </w:r>
       <w:r>
         <w:rPr>
@@ -11857,7 +12004,7 @@
           <w:b w:val="0"/>
         </w:rPr>
       </w:pPr>
-      <w:bookmarkStart w:id="9" w:name="_Toc526192838"/>
+      <w:bookmarkStart w:id="10" w:name="_Toc526274979"/>
       <w:r>
         <w:rPr>
           <w:b w:val="0"/>
@@ -11890,7 +12037,7 @@
         </w:rPr>
         <w:t>urndown</w:t>
       </w:r>
-      <w:bookmarkEnd w:id="9"/>
+      <w:bookmarkEnd w:id="10"/>
     </w:p>
     <w:p>
       <w:pPr>
@@ -12250,7 +12397,6 @@
           <w:sz w:val="24"/>
           <w:szCs w:val="24"/>
         </w:rPr>
-        <w:lastRenderedPageBreak/>
         <w:t>Figura 01:</w:t>
       </w:r>
       <w:r>
@@ -12606,14 +12752,14 @@
           <w:b w:val="0"/>
         </w:rPr>
       </w:pPr>
-      <w:bookmarkStart w:id="10" w:name="_Toc526192839"/>
+      <w:bookmarkStart w:id="11" w:name="_Toc526274980"/>
       <w:r>
         <w:rPr>
           <w:b w:val="0"/>
         </w:rPr>
         <w:t>2.4 EVENTOS</w:t>
       </w:r>
-      <w:bookmarkEnd w:id="10"/>
+      <w:bookmarkEnd w:id="11"/>
     </w:p>
     <w:p>
       <w:pPr>
@@ -12623,7 +12769,7 @@
           <w:b w:val="0"/>
         </w:rPr>
       </w:pPr>
-      <w:bookmarkStart w:id="11" w:name="_Toc526192840"/>
+      <w:bookmarkStart w:id="12" w:name="_Toc526274981"/>
       <w:r>
         <w:rPr>
           <w:b w:val="0"/>
@@ -12643,7 +12789,7 @@
         </w:rPr>
         <w:t xml:space="preserve"> sprint</w:t>
       </w:r>
-      <w:bookmarkEnd w:id="11"/>
+      <w:bookmarkEnd w:id="12"/>
     </w:p>
     <w:p>
       <w:pPr>
@@ -12684,6 +12830,7 @@
           <w:sz w:val="24"/>
           <w:szCs w:val="24"/>
         </w:rPr>
+        <w:lastRenderedPageBreak/>
         <w:t>²</w:t>
       </w:r>
       <w:r>
@@ -12736,7 +12883,6 @@
           <w:sz w:val="24"/>
           <w:szCs w:val="24"/>
         </w:rPr>
-        <w:lastRenderedPageBreak/>
         <w:t xml:space="preserve">uma versão </w:t>
       </w:r>
       <w:r>
@@ -13140,7 +13286,17 @@
           <w:sz w:val="24"/>
           <w:szCs w:val="24"/>
         </w:rPr>
-        <w:t xml:space="preserve"> todos estejam conscientes do que precisa ser executado, das prioridades e a capacidade individual e geral do time.</w:t>
+        <w:t xml:space="preserve"> todos estejam </w:t>
+      </w:r>
+      <w:r>
+        <w:rPr>
+          <w:rFonts w:ascii="Arial" w:eastAsia="Arial" w:hAnsi="Arial" w:cs="Arial"/>
+          <w:color w:val="000000"/>
+          <w:sz w:val="24"/>
+          <w:szCs w:val="24"/>
+        </w:rPr>
+        <w:lastRenderedPageBreak/>
+        <w:t>conscientes do que precisa ser executado, das prioridades e a capacidade individual e geral do time.</w:t>
       </w:r>
     </w:p>
     <w:p>
@@ -13189,7 +13345,6 @@
           <w:szCs w:val="24"/>
           <w:highlight w:val="white"/>
         </w:rPr>
-        <w:lastRenderedPageBreak/>
         <w:t>Figura 02:</w:t>
       </w:r>
       <w:r>
@@ -13415,7 +13570,7 @@
           <w:b w:val="0"/>
         </w:rPr>
       </w:pPr>
-      <w:bookmarkStart w:id="12" w:name="_Toc526192841"/>
+      <w:bookmarkStart w:id="13" w:name="_Toc526274982"/>
       <w:r>
         <w:rPr>
           <w:b w:val="0"/>
@@ -13454,7 +13609,7 @@
         </w:rPr>
         <w:t>crum</w:t>
       </w:r>
-      <w:bookmarkEnd w:id="12"/>
+      <w:bookmarkEnd w:id="13"/>
     </w:p>
     <w:p>
       <w:pPr>
@@ -13503,7 +13658,17 @@
           <w:sz w:val="24"/>
           <w:szCs w:val="24"/>
         </w:rPr>
-        <w:t xml:space="preserve"> devem ser reuniões realizadas diariamente com curta duração tempo, aproximadamente entre 10 a 15 minutos, com a intenção de apresentar tudo o que foi executado no dia anterior, informar problemas e impedimentos encontrados e definir qual será o foco e ações de trabalho do dia corrente.</w:t>
+        <w:t xml:space="preserve"> devem ser reuniões realizadas diariamente com curta duração tempo, aproximadamente entre 10 a 15 minutos, com a intenção de apresentar tudo o que foi executado no dia anterior, </w:t>
+      </w:r>
+      <w:r>
+        <w:rPr>
+          <w:rFonts w:ascii="Arial" w:eastAsia="Arial" w:hAnsi="Arial" w:cs="Arial"/>
+          <w:color w:val="000000"/>
+          <w:sz w:val="24"/>
+          <w:szCs w:val="24"/>
+        </w:rPr>
+        <w:lastRenderedPageBreak/>
+        <w:t>informar problemas e impedimentos encontrados e definir qual será o foco e ações de trabalho do dia corrente.</w:t>
       </w:r>
     </w:p>
     <w:p>
@@ -13598,7 +13763,6 @@
           <w:sz w:val="24"/>
           <w:szCs w:val="24"/>
         </w:rPr>
-        <w:lastRenderedPageBreak/>
         <w:t>Schwaber e Sutherland (2013), relata que p</w:t>
       </w:r>
       <w:r>
@@ -13980,11 +14144,12 @@
           <w:b w:val="0"/>
         </w:rPr>
       </w:pPr>
-      <w:bookmarkStart w:id="13" w:name="_Toc526192842"/>
+      <w:bookmarkStart w:id="14" w:name="_Toc526274983"/>
       <w:r>
         <w:rPr>
           <w:b w:val="0"/>
         </w:rPr>
+        <w:lastRenderedPageBreak/>
         <w:t xml:space="preserve">2.4.3 </w:t>
       </w:r>
       <w:r>
@@ -14021,9 +14186,9 @@
         </w:rPr>
         <w:t>eview</w:t>
       </w:r>
-      <w:bookmarkStart w:id="14" w:name="_2s8eyo1" w:colFirst="0" w:colLast="0"/>
-      <w:bookmarkEnd w:id="13"/>
+      <w:bookmarkStart w:id="15" w:name="_2s8eyo1" w:colFirst="0" w:colLast="0"/>
       <w:bookmarkEnd w:id="14"/>
+      <w:bookmarkEnd w:id="15"/>
     </w:p>
     <w:p>
       <w:pPr>
@@ -14137,7 +14302,6 @@
           <w:sz w:val="24"/>
           <w:szCs w:val="24"/>
         </w:rPr>
-        <w:lastRenderedPageBreak/>
         <w:t>Para Schwaber e Sutherland (2013), n</w:t>
       </w:r>
       <w:r>
@@ -14513,12 +14677,11 @@
         <w:pStyle w:val="Ttulo1"/>
         <w:spacing w:line="720" w:lineRule="auto"/>
       </w:pPr>
-      <w:bookmarkStart w:id="15" w:name="_Toc526192843"/>
-      <w:r>
-        <w:lastRenderedPageBreak/>
+      <w:bookmarkStart w:id="16" w:name="_Toc526274984"/>
+      <w:r>
         <w:t>3 METODOLOGIA SCRUM: IMPLEMENTAÇÃO</w:t>
       </w:r>
-      <w:bookmarkEnd w:id="15"/>
+      <w:bookmarkEnd w:id="16"/>
     </w:p>
     <w:p>
       <w:pPr>
@@ -14913,7 +15076,7 @@
           <w:caps/>
         </w:rPr>
       </w:pPr>
-      <w:bookmarkStart w:id="16" w:name="_Toc526192844"/>
+      <w:bookmarkStart w:id="17" w:name="_Toc526274985"/>
       <w:r>
         <w:rPr>
           <w:b w:val="0"/>
@@ -14953,7 +15116,7 @@
         </w:rPr>
         <w:t xml:space="preserve"> SCRUM</w:t>
       </w:r>
-      <w:bookmarkEnd w:id="16"/>
+      <w:bookmarkEnd w:id="17"/>
     </w:p>
     <w:p>
       <w:pPr>
@@ -15258,7 +15421,7 @@
           <w:b w:val="0"/>
         </w:rPr>
       </w:pPr>
-      <w:bookmarkStart w:id="17" w:name="_Toc526192845"/>
+      <w:bookmarkStart w:id="18" w:name="_Toc526274986"/>
       <w:r>
         <w:rPr>
           <w:b w:val="0"/>
@@ -15289,7 +15452,7 @@
         </w:rPr>
         <w:t>Owner</w:t>
       </w:r>
-      <w:bookmarkEnd w:id="17"/>
+      <w:bookmarkEnd w:id="18"/>
       <w:proofErr w:type="spellEnd"/>
     </w:p>
     <w:p>
@@ -15509,6 +15672,7 @@
           <w:sz w:val="24"/>
           <w:szCs w:val="24"/>
         </w:rPr>
+        <w:lastRenderedPageBreak/>
         <w:t>algum colaborador de</w:t>
       </w:r>
       <w:r>
@@ -15565,7 +15729,6 @@
           <w:sz w:val="24"/>
           <w:szCs w:val="24"/>
         </w:rPr>
-        <w:lastRenderedPageBreak/>
         <w:t>O</w:t>
       </w:r>
       <w:r>
@@ -16422,7 +16585,7 @@
           <w:b w:val="0"/>
         </w:rPr>
       </w:pPr>
-      <w:bookmarkStart w:id="18" w:name="_Toc526192846"/>
+      <w:bookmarkStart w:id="19" w:name="_Toc526274987"/>
       <w:r>
         <w:rPr>
           <w:b w:val="0"/>
@@ -16436,7 +16599,7 @@
         </w:rPr>
         <w:t>Scrum Master</w:t>
       </w:r>
-      <w:bookmarkEnd w:id="18"/>
+      <w:bookmarkEnd w:id="19"/>
     </w:p>
     <w:p>
       <w:pPr>
@@ -16842,6 +17005,7 @@
           <w:sz w:val="24"/>
           <w:szCs w:val="24"/>
         </w:rPr>
+        <w:lastRenderedPageBreak/>
         <w:t>Vieira (2014),</w:t>
       </w:r>
       <w:r>
@@ -17006,17 +17170,7 @@
           <w:sz w:val="24"/>
           <w:szCs w:val="24"/>
         </w:rPr>
-        <w:t xml:space="preserve"> Scrum, ajudando a melhorar o processo de </w:t>
-      </w:r>
-      <w:r>
-        <w:rPr>
-          <w:rFonts w:ascii="Arial" w:eastAsia="Arial" w:hAnsi="Arial" w:cs="Arial"/>
-          <w:color w:val="000000"/>
-          <w:sz w:val="24"/>
-          <w:szCs w:val="24"/>
-        </w:rPr>
-        <w:lastRenderedPageBreak/>
-        <w:t xml:space="preserve">desenvolvimento para aumentar o valor </w:t>
+        <w:t xml:space="preserve"> Scrum, ajudando a melhorar o processo de desenvolvimento para aumentar o valor </w:t>
       </w:r>
       <w:r>
         <w:rPr>
@@ -17873,6 +18027,7 @@
           <w:rStyle w:val="Refdenotaderodap"/>
           <w:rFonts w:ascii="Arial" w:hAnsi="Arial" w:cs="Arial"/>
         </w:rPr>
+        <w:lastRenderedPageBreak/>
         <w:t>4</w:t>
       </w:r>
       <w:r>
@@ -17927,7 +18082,6 @@
           <w:sz w:val="24"/>
           <w:szCs w:val="24"/>
         </w:rPr>
-        <w:lastRenderedPageBreak/>
         <w:t xml:space="preserve">quem pode e quem deve resolvê-lo, o </w:t>
       </w:r>
       <w:r>
@@ -18125,7 +18279,7 @@
           <w:b w:val="0"/>
         </w:rPr>
       </w:pPr>
-      <w:bookmarkStart w:id="19" w:name="_Toc526192847"/>
+      <w:bookmarkStart w:id="20" w:name="_Toc526274988"/>
       <w:r>
         <w:rPr>
           <w:b w:val="0"/>
@@ -18139,7 +18293,7 @@
         </w:rPr>
         <w:t>Scrum Team</w:t>
       </w:r>
-      <w:bookmarkEnd w:id="19"/>
+      <w:bookmarkEnd w:id="20"/>
     </w:p>
     <w:p>
       <w:pPr>
@@ -19009,7 +19163,17 @@
           <w:sz w:val="24"/>
           <w:szCs w:val="24"/>
         </w:rPr>
-        <w:t xml:space="preserve"> processo. </w:t>
+        <w:t xml:space="preserve"> </w:t>
+      </w:r>
+      <w:r>
+        <w:rPr>
+          <w:rFonts w:ascii="Arial" w:eastAsia="Arial" w:hAnsi="Arial" w:cs="Arial"/>
+          <w:color w:val="000000"/>
+          <w:sz w:val="24"/>
+          <w:szCs w:val="24"/>
+        </w:rPr>
+        <w:lastRenderedPageBreak/>
+        <w:t xml:space="preserve">processo. </w:t>
       </w:r>
       <w:r>
         <w:rPr>
@@ -19200,7 +19364,6 @@
           <w:sz w:val="24"/>
           <w:szCs w:val="24"/>
         </w:rPr>
-        <w:lastRenderedPageBreak/>
         <w:t>Sprint</w:t>
       </w:r>
       <w:r>
@@ -19929,14 +20092,14 @@
           <w:b w:val="0"/>
         </w:rPr>
       </w:pPr>
-      <w:bookmarkStart w:id="20" w:name="_Toc526192848"/>
+      <w:bookmarkStart w:id="21" w:name="_Toc526274989"/>
       <w:r>
         <w:rPr>
           <w:b w:val="0"/>
         </w:rPr>
         <w:t>3.2 O MODELO CÍCLICO ITERATIVO DO SCRUM</w:t>
       </w:r>
-      <w:bookmarkEnd w:id="20"/>
+      <w:bookmarkEnd w:id="21"/>
     </w:p>
     <w:p>
       <w:pPr>
@@ -20120,7 +20283,17 @@
           <w:sz w:val="24"/>
           <w:szCs w:val="24"/>
         </w:rPr>
-        <w:t xml:space="preserve"> sendo elaborado no início do projeto, a probabilidade indica que ele não estará completo. A fase inicial deve ser pensada como requisitos base para o processo de desenvolvimento do produto, e que a medida que o projeto vai evoluindo, o </w:t>
+        <w:t xml:space="preserve"> sendo elaborado no início do projeto, a probabilidade indica que ele não estará completo. A fase inicial deve ser pensada como requisitos </w:t>
+      </w:r>
+      <w:r>
+        <w:rPr>
+          <w:rFonts w:ascii="Arial" w:eastAsia="Arial" w:hAnsi="Arial" w:cs="Arial"/>
+          <w:color w:val="000000"/>
+          <w:sz w:val="24"/>
+          <w:szCs w:val="24"/>
+        </w:rPr>
+        <w:lastRenderedPageBreak/>
+        <w:t xml:space="preserve">base para o processo de desenvolvimento do produto, e que a medida que o projeto vai evoluindo, o </w:t>
       </w:r>
       <w:proofErr w:type="spellStart"/>
       <w:r>
@@ -20180,7 +20353,6 @@
           <w:sz w:val="24"/>
           <w:szCs w:val="24"/>
         </w:rPr>
-        <w:lastRenderedPageBreak/>
         <w:t xml:space="preserve">Para </w:t>
       </w:r>
       <w:proofErr w:type="spellStart"/>
@@ -20523,8 +20695,20 @@
           <w:sz w:val="24"/>
           <w:szCs w:val="24"/>
         </w:rPr>
-        <w:t xml:space="preserve"> Scrums</w:t>
-      </w:r>
+        <w:t xml:space="preserve"> </w:t>
+      </w:r>
+      <w:proofErr w:type="spellStart"/>
+      <w:r>
+        <w:rPr>
+          <w:rFonts w:ascii="Arial" w:eastAsia="Arial" w:hAnsi="Arial" w:cs="Arial"/>
+          <w:i/>
+          <w:color w:val="000000"/>
+          <w:sz w:val="24"/>
+          <w:szCs w:val="24"/>
+        </w:rPr>
+        <w:t>Scrums</w:t>
+      </w:r>
+      <w:proofErr w:type="spellEnd"/>
       <w:r>
         <w:rPr>
           <w:rFonts w:ascii="Arial" w:eastAsia="Arial" w:hAnsi="Arial" w:cs="Arial"/>
@@ -20707,11 +20891,12 @@
           <w:b w:val="0"/>
         </w:rPr>
       </w:pPr>
-      <w:bookmarkStart w:id="21" w:name="_Toc526192849"/>
+      <w:bookmarkStart w:id="22" w:name="_Toc526274990"/>
       <w:r>
         <w:rPr>
           <w:b w:val="0"/>
         </w:rPr>
+        <w:lastRenderedPageBreak/>
         <w:t>3.</w:t>
       </w:r>
       <w:r>
@@ -20726,7 +20911,7 @@
         </w:rPr>
         <w:t xml:space="preserve"> ABORDAGEM DISTRIBUIDA PARA O SCRUM</w:t>
       </w:r>
-      <w:bookmarkEnd w:id="21"/>
+      <w:bookmarkEnd w:id="22"/>
     </w:p>
     <w:p>
       <w:pPr>
@@ -20772,17 +20957,7 @@
           <w:sz w:val="24"/>
           <w:szCs w:val="24"/>
         </w:rPr>
-        <w:t xml:space="preserve">é a possibilidade da mesma ser aplicada em times que se encontram em pontos geograficamente distante, sejam esses pontos cidade/estado, e/ou até mesmo em países diferentes. A execução do Scrum em </w:t>
-      </w:r>
-      <w:r>
-        <w:rPr>
-          <w:rFonts w:ascii="Arial" w:eastAsia="Arial" w:hAnsi="Arial" w:cs="Arial"/>
-          <w:color w:val="000000"/>
-          <w:sz w:val="24"/>
-          <w:szCs w:val="24"/>
-        </w:rPr>
-        <w:lastRenderedPageBreak/>
-        <w:t xml:space="preserve">ambientes </w:t>
+        <w:t xml:space="preserve">é a possibilidade da mesma ser aplicada em times que se encontram em pontos geograficamente distante, sejam esses pontos cidade/estado, e/ou até mesmo em países diferentes. A execução do Scrum em ambientes </w:t>
       </w:r>
       <w:r>
         <w:rPr>
@@ -20995,8 +21170,6 @@
         </w:rPr>
         <w:t>01</w:t>
       </w:r>
-      <w:bookmarkStart w:id="22" w:name="_GoBack"/>
-      <w:bookmarkEnd w:id="22"/>
       <w:r>
         <w:rPr>
           <w:rFonts w:ascii="Arial" w:eastAsia="Arial" w:hAnsi="Arial" w:cs="Arial"/>
@@ -21079,7 +21252,17 @@
           <w:sz w:val="24"/>
           <w:szCs w:val="24"/>
         </w:rPr>
-        <w:t>De acordo com Possa (2013), apesar desse método trazer inúmeras dificuldades para a aplicação da metodologia dentro de um time maior e/ou distantes geograficamente, a capacidade de resposta às mudanças de requisitos, o aumento na produtividade e a maior satisfação das pessoas na área de negócios acabam sendo pontos positivos que fazem com que empresas acabem acomodando este tipo de organização.</w:t>
+        <w:t xml:space="preserve">De acordo com Possa (2013), apesar desse método trazer inúmeras dificuldades para a aplicação da metodologia dentro de um time maior e/ou distantes geograficamente, a capacidade de resposta às mudanças de requisitos, o aumento na produtividade e a maior satisfação das pessoas na área de negócios acabam </w:t>
+      </w:r>
+      <w:r>
+        <w:rPr>
+          <w:rFonts w:ascii="Arial" w:eastAsia="Arial" w:hAnsi="Arial" w:cs="Arial"/>
+          <w:color w:val="000000"/>
+          <w:sz w:val="24"/>
+          <w:szCs w:val="24"/>
+        </w:rPr>
+        <w:lastRenderedPageBreak/>
+        <w:t>sendo pontos positivos que fazem com que empresas acabem acomodando este tipo de organização.</w:t>
       </w:r>
     </w:p>
     <w:p>
@@ -21111,12 +21294,11 @@
           <w:b w:val="0"/>
         </w:rPr>
       </w:pPr>
-      <w:bookmarkStart w:id="23" w:name="_Toc526192850"/>
+      <w:bookmarkStart w:id="23" w:name="_Toc526274991"/>
       <w:r>
         <w:rPr>
           <w:b w:val="0"/>
         </w:rPr>
-        <w:lastRenderedPageBreak/>
         <w:t xml:space="preserve">3.3.1 O </w:t>
       </w:r>
       <w:r>
@@ -21545,6 +21727,130 @@
           <w:szCs w:val="24"/>
         </w:rPr>
       </w:pPr>
+    </w:p>
+    <w:p>
+      <w:pPr>
+        <w:pBdr>
+          <w:top w:val="nil"/>
+          <w:left w:val="nil"/>
+          <w:bottom w:val="nil"/>
+          <w:right w:val="nil"/>
+          <w:between w:val="nil"/>
+        </w:pBdr>
+        <w:spacing w:before="0" w:after="240" w:line="360" w:lineRule="auto"/>
+        <w:ind w:firstLine="720"/>
+        <w:jc w:val="both"/>
+        <w:rPr>
+          <w:rFonts w:ascii="Arial" w:eastAsia="Arial" w:hAnsi="Arial" w:cs="Arial"/>
+          <w:color w:val="000000"/>
+          <w:sz w:val="24"/>
+          <w:szCs w:val="24"/>
+        </w:rPr>
+      </w:pPr>
+    </w:p>
+    <w:p>
+      <w:pPr>
+        <w:pBdr>
+          <w:top w:val="nil"/>
+          <w:left w:val="nil"/>
+          <w:bottom w:val="nil"/>
+          <w:right w:val="nil"/>
+          <w:between w:val="nil"/>
+        </w:pBdr>
+        <w:spacing w:before="0" w:after="240" w:line="360" w:lineRule="auto"/>
+        <w:ind w:firstLine="720"/>
+        <w:jc w:val="both"/>
+        <w:rPr>
+          <w:rFonts w:ascii="Arial" w:eastAsia="Arial" w:hAnsi="Arial" w:cs="Arial"/>
+          <w:color w:val="000000"/>
+          <w:sz w:val="24"/>
+          <w:szCs w:val="24"/>
+        </w:rPr>
+      </w:pPr>
+    </w:p>
+    <w:p>
+      <w:pPr>
+        <w:pBdr>
+          <w:top w:val="nil"/>
+          <w:left w:val="nil"/>
+          <w:bottom w:val="nil"/>
+          <w:right w:val="nil"/>
+          <w:between w:val="nil"/>
+        </w:pBdr>
+        <w:spacing w:before="0" w:after="240" w:line="360" w:lineRule="auto"/>
+        <w:ind w:firstLine="720"/>
+        <w:jc w:val="both"/>
+        <w:rPr>
+          <w:rFonts w:ascii="Arial" w:eastAsia="Arial" w:hAnsi="Arial" w:cs="Arial"/>
+          <w:color w:val="000000"/>
+          <w:sz w:val="24"/>
+          <w:szCs w:val="24"/>
+        </w:rPr>
+      </w:pPr>
+    </w:p>
+    <w:p>
+      <w:pPr>
+        <w:pStyle w:val="Ttulo1"/>
+        <w:spacing w:line="720" w:lineRule="auto"/>
+      </w:pPr>
+      <w:bookmarkStart w:id="24" w:name="_Toc526274992"/>
+      <w:r>
+        <w:t>4</w:t>
+      </w:r>
+      <w:r>
+        <w:t xml:space="preserve"> METODOLOGIA SCRUM: </w:t>
+      </w:r>
+      <w:r>
+        <w:t>UMA PERPESCTIVA GLOBAL</w:t>
+      </w:r>
+      <w:bookmarkEnd w:id="24"/>
+    </w:p>
+    <w:p>
+      <w:pPr>
+        <w:pBdr>
+          <w:top w:val="nil"/>
+          <w:left w:val="nil"/>
+          <w:bottom w:val="nil"/>
+          <w:right w:val="nil"/>
+          <w:between w:val="nil"/>
+        </w:pBdr>
+        <w:spacing w:before="0" w:after="240" w:line="360" w:lineRule="auto"/>
+        <w:ind w:firstLine="720"/>
+        <w:jc w:val="both"/>
+        <w:rPr>
+          <w:rFonts w:ascii="Arial" w:eastAsia="Arial" w:hAnsi="Arial" w:cs="Arial"/>
+          <w:color w:val="000000"/>
+          <w:sz w:val="24"/>
+          <w:szCs w:val="24"/>
+        </w:rPr>
+      </w:pPr>
+      <w:r>
+        <w:rPr>
+          <w:rFonts w:ascii="Arial" w:eastAsia="Arial" w:hAnsi="Arial" w:cs="Arial"/>
+          <w:color w:val="000000"/>
+          <w:sz w:val="24"/>
+          <w:szCs w:val="24"/>
+        </w:rPr>
+        <w:t xml:space="preserve">    No dado momento, é possível possuir uma </w:t>
+      </w:r>
+      <w:r>
+        <w:rPr>
+          <w:rFonts w:ascii="Arial" w:eastAsia="Arial" w:hAnsi="Arial" w:cs="Arial"/>
+          <w:color w:val="000000"/>
+          <w:sz w:val="24"/>
+          <w:szCs w:val="24"/>
+        </w:rPr>
+        <w:t>perspectiva</w:t>
+      </w:r>
+      <w:r>
+        <w:rPr>
+          <w:rFonts w:ascii="Arial" w:eastAsia="Arial" w:hAnsi="Arial" w:cs="Arial"/>
+          <w:color w:val="000000"/>
+          <w:sz w:val="24"/>
+          <w:szCs w:val="24"/>
+        </w:rPr>
+        <w:t xml:space="preserve"> de como o Scrum funciona dentro de um projeto, de suas características e de seus objetivos quando a sua implementação é realizada de maneira correta. Entretanto, se faz necessário estabelecer alguns pontos sobre essa metodologia de desenvolvimento ágil para que se tenha a lucidez de que talvez, em alguns casos, ela não seja a metodologia mais apropriada para algum tipo de empresa ou até mesmo grupo de indivíduos.</w:t>
+      </w:r>
     </w:p>
     <w:p>
       <w:pPr>
@@ -21557,18 +21863,69 @@
         </w:rPr>
       </w:pPr>
     </w:p>
+    <w:p>
+      <w:pPr>
+        <w:pStyle w:val="Ttulo1"/>
+        <w:spacing w:line="720" w:lineRule="auto"/>
+        <w:jc w:val="both"/>
+        <w:rPr>
+          <w:b w:val="0"/>
+        </w:rPr>
+      </w:pPr>
+      <w:bookmarkStart w:id="25" w:name="_Toc526274993"/>
+      <w:r>
+        <w:rPr>
+          <w:b w:val="0"/>
+        </w:rPr>
+        <w:t>4</w:t>
+      </w:r>
+      <w:r>
+        <w:rPr>
+          <w:b w:val="0"/>
+        </w:rPr>
+        <w:t>.</w:t>
+      </w:r>
+      <w:r>
+        <w:rPr>
+          <w:b w:val="0"/>
+        </w:rPr>
+        <w:t>1</w:t>
+      </w:r>
+      <w:r>
+        <w:rPr>
+          <w:b w:val="0"/>
+        </w:rPr>
+        <w:t xml:space="preserve"> </w:t>
+      </w:r>
+      <w:r>
+        <w:rPr>
+          <w:b w:val="0"/>
+        </w:rPr>
+        <w:t>VANTAGENS INERENTES AO SCRUM</w:t>
+      </w:r>
+      <w:bookmarkEnd w:id="25"/>
+    </w:p>
+    <w:p/>
+    <w:p/>
+    <w:p/>
+    <w:p/>
+    <w:p/>
+    <w:p/>
+    <w:p/>
+    <w:p/>
+    <w:p/>
+    <w:p/>
     <w:p/>
     <w:p>
       <w:pPr>
         <w:pStyle w:val="Ttulo1"/>
         <w:jc w:val="center"/>
       </w:pPr>
-      <w:bookmarkStart w:id="24" w:name="_Toc526192851"/>
-      <w:r>
-        <w:lastRenderedPageBreak/>
+      <w:bookmarkStart w:id="26" w:name="_Toc526274994"/>
+      <w:r>
         <w:t>REFERÊNCIAS</w:t>
       </w:r>
-      <w:bookmarkEnd w:id="24"/>
+      <w:bookmarkEnd w:id="26"/>
     </w:p>
     <w:p>
       <w:pPr>
@@ -22157,6 +22514,7 @@
           <w:sz w:val="24"/>
           <w:szCs w:val="24"/>
         </w:rPr>
+        <w:lastRenderedPageBreak/>
         <w:t>http://revistatis.dc.ufscar.br/index.php/revista/article/download/64/59</w:t>
       </w:r>
       <w:r>
@@ -22240,7 +22598,6 @@
           <w:sz w:val="24"/>
           <w:szCs w:val="24"/>
         </w:rPr>
-        <w:lastRenderedPageBreak/>
         <w:t xml:space="preserve">POSSA, João. Escalonando o Scrum Dentro de uma Empresa de Desenvolvimento de Software com Equipes Geograficamente Distribuídas, 2013. </w:t>
       </w:r>
       <w:proofErr w:type="spellStart"/>

</xml_diff>

<commit_message>
VANTAGENS INERENTES AO SCRUM
</commit_message>
<xml_diff>
--- a/JOSSAN_SOBRINHO_PETRENKO_TRABALHO_DE_CONCLUSÃO_DE_CURSO_2-SISTEMAS_DE_INFORMAÇÃO.docx
+++ b/JOSSAN_SOBRINHO_PETRENKO_TRABALHO_DE_CONCLUSÃO_DE_CURSO_2-SISTEMAS_DE_INFORMAÇÃO.docx
@@ -7770,8 +7770,6 @@
           <w:szCs w:val="24"/>
         </w:rPr>
       </w:pPr>
-      <w:bookmarkStart w:id="0" w:name="_GoBack"/>
-      <w:bookmarkEnd w:id="0"/>
     </w:p>
     <w:p>
       <w:pPr>
@@ -8334,7 +8332,7 @@
         <w:pStyle w:val="Ttulo1"/>
         <w:spacing w:line="720" w:lineRule="auto"/>
       </w:pPr>
-      <w:bookmarkStart w:id="1" w:name="_Toc526274970"/>
+      <w:bookmarkStart w:id="0" w:name="_Toc526274970"/>
       <w:r>
         <w:t xml:space="preserve">1 </w:t>
       </w:r>
@@ -8347,7 +8345,7 @@
         </w:rPr>
         <w:t>NTRODUÇÃO</w:t>
       </w:r>
-      <w:bookmarkEnd w:id="1"/>
+      <w:bookmarkEnd w:id="0"/>
     </w:p>
     <w:p>
       <w:pPr>
@@ -9045,11 +9043,11 @@
         <w:pStyle w:val="Ttulo1"/>
         <w:spacing w:line="720" w:lineRule="auto"/>
       </w:pPr>
-      <w:bookmarkStart w:id="2" w:name="_Toc526274971"/>
+      <w:bookmarkStart w:id="1" w:name="_Toc526274971"/>
       <w:r>
         <w:t>2 METODOLOGIA SCRUM: APRESENTAÇÃO</w:t>
       </w:r>
-      <w:bookmarkEnd w:id="2"/>
+      <w:bookmarkEnd w:id="1"/>
     </w:p>
     <w:p>
       <w:pPr>
@@ -9468,7 +9466,7 @@
           <w:b w:val="0"/>
         </w:rPr>
       </w:pPr>
-      <w:bookmarkStart w:id="3" w:name="_Toc526274972"/>
+      <w:bookmarkStart w:id="2" w:name="_Toc526274972"/>
       <w:r>
         <w:rPr>
           <w:b w:val="0"/>
@@ -9516,7 +9514,7 @@
         </w:rPr>
         <w:t>MANIFESTO</w:t>
       </w:r>
-      <w:bookmarkEnd w:id="3"/>
+      <w:bookmarkEnd w:id="2"/>
     </w:p>
     <w:p>
       <w:pPr>
@@ -10593,7 +10591,7 @@
         </w:rPr>
         <w:t xml:space="preserve"> </w:t>
       </w:r>
-      <w:bookmarkStart w:id="4" w:name="_Toc526274973"/>
+      <w:bookmarkStart w:id="3" w:name="_Toc526274973"/>
       <w:r>
         <w:rPr>
           <w:b w:val="0"/>
@@ -10608,7 +10606,7 @@
         </w:rPr>
         <w:t>Controle Empírico de Processo</w:t>
       </w:r>
-      <w:bookmarkEnd w:id="4"/>
+      <w:bookmarkEnd w:id="3"/>
     </w:p>
     <w:p>
       <w:pPr>
@@ -10695,7 +10693,7 @@
           <w:b w:val="0"/>
         </w:rPr>
       </w:pPr>
-      <w:bookmarkStart w:id="5" w:name="_Toc526274974"/>
+      <w:bookmarkStart w:id="4" w:name="_Toc526274974"/>
       <w:r>
         <w:rPr>
           <w:b w:val="0"/>
@@ -10732,7 +10730,7 @@
         </w:rPr>
         <w:t>ransparência</w:t>
       </w:r>
-      <w:bookmarkEnd w:id="5"/>
+      <w:bookmarkEnd w:id="4"/>
     </w:p>
     <w:p>
       <w:pPr>
@@ -10838,7 +10836,7 @@
           <w:b w:val="0"/>
         </w:rPr>
       </w:pPr>
-      <w:bookmarkStart w:id="6" w:name="_Toc526274975"/>
+      <w:bookmarkStart w:id="5" w:name="_Toc526274975"/>
       <w:r>
         <w:rPr>
           <w:b w:val="0"/>
@@ -10863,7 +10861,7 @@
         </w:rPr>
         <w:t>nspeção</w:t>
       </w:r>
-      <w:bookmarkEnd w:id="6"/>
+      <w:bookmarkEnd w:id="5"/>
     </w:p>
     <w:p>
       <w:pPr>
@@ -11176,14 +11174,14 @@
           <w:u w:val="single"/>
         </w:rPr>
       </w:pPr>
-      <w:bookmarkStart w:id="7" w:name="_Toc526274976"/>
+      <w:bookmarkStart w:id="6" w:name="_Toc526274976"/>
       <w:r>
         <w:rPr>
           <w:b w:val="0"/>
         </w:rPr>
         <w:t>2.3 ARTEFATOS</w:t>
       </w:r>
-      <w:bookmarkEnd w:id="7"/>
+      <w:bookmarkEnd w:id="6"/>
     </w:p>
     <w:p>
       <w:pPr>
@@ -11193,7 +11191,7 @@
           <w:b w:val="0"/>
         </w:rPr>
       </w:pPr>
-      <w:bookmarkStart w:id="8" w:name="_Toc526274977"/>
+      <w:bookmarkStart w:id="7" w:name="_Toc526274977"/>
       <w:r>
         <w:rPr>
           <w:b w:val="0"/>
@@ -11234,7 +11232,7 @@
         </w:rPr>
         <w:t>acklog</w:t>
       </w:r>
-      <w:bookmarkEnd w:id="8"/>
+      <w:bookmarkEnd w:id="7"/>
     </w:p>
     <w:p>
       <w:pPr>
@@ -11580,7 +11578,7 @@
           <w:b w:val="0"/>
         </w:rPr>
       </w:pPr>
-      <w:bookmarkStart w:id="9" w:name="_Toc526274978"/>
+      <w:bookmarkStart w:id="8" w:name="_Toc526274978"/>
       <w:r>
         <w:rPr>
           <w:b w:val="0"/>
@@ -11628,7 +11626,7 @@
         </w:rPr>
         <w:t>acklog</w:t>
       </w:r>
-      <w:bookmarkEnd w:id="9"/>
+      <w:bookmarkEnd w:id="8"/>
     </w:p>
     <w:p>
       <w:pPr>
@@ -12004,7 +12002,7 @@
           <w:b w:val="0"/>
         </w:rPr>
       </w:pPr>
-      <w:bookmarkStart w:id="10" w:name="_Toc526274979"/>
+      <w:bookmarkStart w:id="9" w:name="_Toc526274979"/>
       <w:r>
         <w:rPr>
           <w:b w:val="0"/>
@@ -12037,7 +12035,7 @@
         </w:rPr>
         <w:t>urndown</w:t>
       </w:r>
-      <w:bookmarkEnd w:id="10"/>
+      <w:bookmarkEnd w:id="9"/>
     </w:p>
     <w:p>
       <w:pPr>
@@ -12752,14 +12750,14 @@
           <w:b w:val="0"/>
         </w:rPr>
       </w:pPr>
-      <w:bookmarkStart w:id="11" w:name="_Toc526274980"/>
+      <w:bookmarkStart w:id="10" w:name="_Toc526274980"/>
       <w:r>
         <w:rPr>
           <w:b w:val="0"/>
         </w:rPr>
         <w:t>2.4 EVENTOS</w:t>
       </w:r>
-      <w:bookmarkEnd w:id="11"/>
+      <w:bookmarkEnd w:id="10"/>
     </w:p>
     <w:p>
       <w:pPr>
@@ -12769,7 +12767,7 @@
           <w:b w:val="0"/>
         </w:rPr>
       </w:pPr>
-      <w:bookmarkStart w:id="12" w:name="_Toc526274981"/>
+      <w:bookmarkStart w:id="11" w:name="_Toc526274981"/>
       <w:r>
         <w:rPr>
           <w:b w:val="0"/>
@@ -12789,7 +12787,7 @@
         </w:rPr>
         <w:t xml:space="preserve"> sprint</w:t>
       </w:r>
-      <w:bookmarkEnd w:id="12"/>
+      <w:bookmarkEnd w:id="11"/>
     </w:p>
     <w:p>
       <w:pPr>
@@ -13570,7 +13568,7 @@
           <w:b w:val="0"/>
         </w:rPr>
       </w:pPr>
-      <w:bookmarkStart w:id="13" w:name="_Toc526274982"/>
+      <w:bookmarkStart w:id="12" w:name="_Toc526274982"/>
       <w:r>
         <w:rPr>
           <w:b w:val="0"/>
@@ -13609,7 +13607,7 @@
         </w:rPr>
         <w:t>crum</w:t>
       </w:r>
-      <w:bookmarkEnd w:id="13"/>
+      <w:bookmarkEnd w:id="12"/>
     </w:p>
     <w:p>
       <w:pPr>
@@ -14144,7 +14142,7 @@
           <w:b w:val="0"/>
         </w:rPr>
       </w:pPr>
-      <w:bookmarkStart w:id="14" w:name="_Toc526274983"/>
+      <w:bookmarkStart w:id="13" w:name="_Toc526274983"/>
       <w:r>
         <w:rPr>
           <w:b w:val="0"/>
@@ -14186,9 +14184,9 @@
         </w:rPr>
         <w:t>eview</w:t>
       </w:r>
-      <w:bookmarkStart w:id="15" w:name="_2s8eyo1" w:colFirst="0" w:colLast="0"/>
+      <w:bookmarkStart w:id="14" w:name="_2s8eyo1" w:colFirst="0" w:colLast="0"/>
+      <w:bookmarkEnd w:id="13"/>
       <w:bookmarkEnd w:id="14"/>
-      <w:bookmarkEnd w:id="15"/>
     </w:p>
     <w:p>
       <w:pPr>
@@ -14677,11 +14675,11 @@
         <w:pStyle w:val="Ttulo1"/>
         <w:spacing w:line="720" w:lineRule="auto"/>
       </w:pPr>
-      <w:bookmarkStart w:id="16" w:name="_Toc526274984"/>
+      <w:bookmarkStart w:id="15" w:name="_Toc526274984"/>
       <w:r>
         <w:t>3 METODOLOGIA SCRUM: IMPLEMENTAÇÃO</w:t>
       </w:r>
-      <w:bookmarkEnd w:id="16"/>
+      <w:bookmarkEnd w:id="15"/>
     </w:p>
     <w:p>
       <w:pPr>
@@ -15076,7 +15074,7 @@
           <w:caps/>
         </w:rPr>
       </w:pPr>
-      <w:bookmarkStart w:id="17" w:name="_Toc526274985"/>
+      <w:bookmarkStart w:id="16" w:name="_Toc526274985"/>
       <w:r>
         <w:rPr>
           <w:b w:val="0"/>
@@ -15116,7 +15114,7 @@
         </w:rPr>
         <w:t xml:space="preserve"> SCRUM</w:t>
       </w:r>
-      <w:bookmarkEnd w:id="17"/>
+      <w:bookmarkEnd w:id="16"/>
     </w:p>
     <w:p>
       <w:pPr>
@@ -15421,7 +15419,7 @@
           <w:b w:val="0"/>
         </w:rPr>
       </w:pPr>
-      <w:bookmarkStart w:id="18" w:name="_Toc526274986"/>
+      <w:bookmarkStart w:id="17" w:name="_Toc526274986"/>
       <w:r>
         <w:rPr>
           <w:b w:val="0"/>
@@ -15452,7 +15450,7 @@
         </w:rPr>
         <w:t>Owner</w:t>
       </w:r>
-      <w:bookmarkEnd w:id="18"/>
+      <w:bookmarkEnd w:id="17"/>
       <w:proofErr w:type="spellEnd"/>
     </w:p>
     <w:p>
@@ -16585,7 +16583,7 @@
           <w:b w:val="0"/>
         </w:rPr>
       </w:pPr>
-      <w:bookmarkStart w:id="19" w:name="_Toc526274987"/>
+      <w:bookmarkStart w:id="18" w:name="_Toc526274987"/>
       <w:r>
         <w:rPr>
           <w:b w:val="0"/>
@@ -16599,7 +16597,7 @@
         </w:rPr>
         <w:t>Scrum Master</w:t>
       </w:r>
-      <w:bookmarkEnd w:id="19"/>
+      <w:bookmarkEnd w:id="18"/>
     </w:p>
     <w:p>
       <w:pPr>
@@ -18279,7 +18277,7 @@
           <w:b w:val="0"/>
         </w:rPr>
       </w:pPr>
-      <w:bookmarkStart w:id="20" w:name="_Toc526274988"/>
+      <w:bookmarkStart w:id="19" w:name="_Toc526274988"/>
       <w:r>
         <w:rPr>
           <w:b w:val="0"/>
@@ -18293,7 +18291,7 @@
         </w:rPr>
         <w:t>Scrum Team</w:t>
       </w:r>
-      <w:bookmarkEnd w:id="20"/>
+      <w:bookmarkEnd w:id="19"/>
     </w:p>
     <w:p>
       <w:pPr>
@@ -20092,14 +20090,14 @@
           <w:b w:val="0"/>
         </w:rPr>
       </w:pPr>
-      <w:bookmarkStart w:id="21" w:name="_Toc526274989"/>
+      <w:bookmarkStart w:id="20" w:name="_Toc526274989"/>
       <w:r>
         <w:rPr>
           <w:b w:val="0"/>
         </w:rPr>
         <w:t>3.2 O MODELO CÍCLICO ITERATIVO DO SCRUM</w:t>
       </w:r>
-      <w:bookmarkEnd w:id="21"/>
+      <w:bookmarkEnd w:id="20"/>
     </w:p>
     <w:p>
       <w:pPr>
@@ -20891,7 +20889,7 @@
           <w:b w:val="0"/>
         </w:rPr>
       </w:pPr>
-      <w:bookmarkStart w:id="22" w:name="_Toc526274990"/>
+      <w:bookmarkStart w:id="21" w:name="_Toc526274990"/>
       <w:r>
         <w:rPr>
           <w:b w:val="0"/>
@@ -20911,7 +20909,7 @@
         </w:rPr>
         <w:t xml:space="preserve"> ABORDAGEM DISTRIBUIDA PARA O SCRUM</w:t>
       </w:r>
-      <w:bookmarkEnd w:id="22"/>
+      <w:bookmarkEnd w:id="21"/>
     </w:p>
     <w:p>
       <w:pPr>
@@ -21112,7 +21110,36 @@
           <w:sz w:val="24"/>
           <w:szCs w:val="24"/>
         </w:rPr>
-        <w:t>time formada por 50 indivíduos, fazendo o uso do sistema de “Scrum de Scrums”</w:t>
+        <w:t xml:space="preserve">time formada por 50 indivíduos, fazendo o uso do sistema de “Scrum de </w:t>
+      </w:r>
+      <w:proofErr w:type="spellStart"/>
+      <w:r>
+        <w:rPr>
+          <w:rFonts w:ascii="Arial" w:eastAsia="Arial" w:hAnsi="Arial" w:cs="Arial"/>
+          <w:color w:val="000000"/>
+          <w:sz w:val="24"/>
+          <w:szCs w:val="24"/>
+        </w:rPr>
+        <w:t>Scrums</w:t>
+      </w:r>
+      <w:proofErr w:type="spellEnd"/>
+      <w:r>
+        <w:rPr>
+          <w:rFonts w:ascii="Arial" w:eastAsia="Arial" w:hAnsi="Arial" w:cs="Arial"/>
+          <w:color w:val="000000"/>
+          <w:sz w:val="24"/>
+          <w:szCs w:val="24"/>
+        </w:rPr>
+        <w:t>”</w:t>
+      </w:r>
+      <w:r>
+        <w:rPr>
+          <w:rFonts w:ascii="Arial" w:eastAsia="Arial" w:hAnsi="Arial" w:cs="Arial"/>
+          <w:color w:val="000000"/>
+          <w:sz w:val="24"/>
+          <w:szCs w:val="24"/>
+        </w:rPr>
+        <w:t>.</w:t>
       </w:r>
       <w:r>
         <w:rPr>
@@ -21294,7 +21321,7 @@
           <w:b w:val="0"/>
         </w:rPr>
       </w:pPr>
-      <w:bookmarkStart w:id="23" w:name="_Toc526274991"/>
+      <w:bookmarkStart w:id="22" w:name="_Toc526274991"/>
       <w:r>
         <w:rPr>
           <w:b w:val="0"/>
@@ -21308,7 +21335,7 @@
         </w:rPr>
         <w:t>Scrum of Scrums</w:t>
       </w:r>
-      <w:bookmarkEnd w:id="23"/>
+      <w:bookmarkEnd w:id="22"/>
     </w:p>
     <w:p>
       <w:pPr>
@@ -21558,7 +21585,7 @@
           <w:sz w:val="24"/>
           <w:szCs w:val="24"/>
         </w:rPr>
-        <w:t xml:space="preserve">    •    O que a sua equipe irá fazer a seguir que possa ser relevante para alguma outra equipe?</w:t>
+        <w:t>•    O que a sua equipe irá fazer a seguir que possa ser relevante para alguma outra equipe?</w:t>
       </w:r>
     </w:p>
     <w:p>
@@ -21587,7 +21614,7 @@
           <w:sz w:val="24"/>
           <w:szCs w:val="24"/>
         </w:rPr>
-        <w:t xml:space="preserve">    •    Existe algum impedimento no caminho da sua equipe que possa vir a atrapalhar ?</w:t>
+        <w:t>•    Existe algum impedimento no caminho da sua equipe que possa vir a atrapalhar ?</w:t>
       </w:r>
     </w:p>
     <w:p>
@@ -21793,17 +21820,11 @@
         <w:pStyle w:val="Ttulo1"/>
         <w:spacing w:line="720" w:lineRule="auto"/>
       </w:pPr>
-      <w:bookmarkStart w:id="24" w:name="_Toc526274992"/>
-      <w:r>
-        <w:t>4</w:t>
-      </w:r>
-      <w:r>
-        <w:t xml:space="preserve"> METODOLOGIA SCRUM: </w:t>
-      </w:r>
-      <w:r>
-        <w:t>UMA PERPESCTIVA GLOBAL</w:t>
-      </w:r>
-      <w:bookmarkEnd w:id="24"/>
+      <w:bookmarkStart w:id="23" w:name="_Toc526274992"/>
+      <w:r>
+        <w:t>4 METODOLOGIA SCRUM: UMA PERPESCTIVA GLOBAL</w:t>
+      </w:r>
+      <w:bookmarkEnd w:id="23"/>
     </w:p>
     <w:p>
       <w:pPr>
@@ -21854,12 +21875,21 @@
     </w:p>
     <w:p>
       <w:pPr>
-        <w:pStyle w:val="Ttulo1"/>
-        <w:rPr>
-          <w:rFonts w:ascii="Times New Roman" w:eastAsia="Times New Roman" w:hAnsi="Times New Roman" w:cs="Times New Roman"/>
-          <w:b w:val="0"/>
-          <w:sz w:val="20"/>
-          <w:szCs w:val="20"/>
+        <w:pBdr>
+          <w:top w:val="nil"/>
+          <w:left w:val="nil"/>
+          <w:bottom w:val="nil"/>
+          <w:right w:val="nil"/>
+          <w:between w:val="nil"/>
+        </w:pBdr>
+        <w:spacing w:before="0" w:after="240" w:line="360" w:lineRule="auto"/>
+        <w:ind w:firstLine="720"/>
+        <w:jc w:val="both"/>
+        <w:rPr>
+          <w:rFonts w:ascii="Arial" w:eastAsia="Arial" w:hAnsi="Arial" w:cs="Arial"/>
+          <w:color w:val="000000"/>
+          <w:sz w:val="24"/>
+          <w:szCs w:val="24"/>
         </w:rPr>
       </w:pPr>
     </w:p>
@@ -21872,50 +21902,790 @@
           <w:b w:val="0"/>
         </w:rPr>
       </w:pPr>
-      <w:bookmarkStart w:id="25" w:name="_Toc526274993"/>
+      <w:bookmarkStart w:id="24" w:name="_Toc526274993"/>
       <w:r>
         <w:rPr>
           <w:b w:val="0"/>
         </w:rPr>
-        <w:t>4</w:t>
-      </w:r>
+        <w:t xml:space="preserve">4.1 </w:t>
+      </w:r>
+      <w:bookmarkStart w:id="25" w:name="_GoBack"/>
       <w:r>
         <w:rPr>
           <w:b w:val="0"/>
         </w:rPr>
+        <w:t>VANTAGENS INERENTES AO SCRUM</w:t>
+      </w:r>
+      <w:bookmarkEnd w:id="24"/>
+      <w:bookmarkEnd w:id="25"/>
+    </w:p>
+    <w:p>
+      <w:pPr>
+        <w:pBdr>
+          <w:top w:val="nil"/>
+          <w:left w:val="nil"/>
+          <w:bottom w:val="nil"/>
+          <w:right w:val="nil"/>
+          <w:between w:val="nil"/>
+        </w:pBdr>
+        <w:spacing w:before="0" w:after="0" w:line="360" w:lineRule="auto"/>
+        <w:ind w:firstLine="709"/>
+        <w:jc w:val="both"/>
+        <w:rPr>
+          <w:rFonts w:ascii="Arial" w:eastAsia="Arial" w:hAnsi="Arial" w:cs="Arial"/>
+          <w:color w:val="000000"/>
+          <w:sz w:val="24"/>
+          <w:szCs w:val="24"/>
+        </w:rPr>
+      </w:pPr>
+      <w:r>
+        <w:rPr>
+          <w:rFonts w:ascii="Arial" w:hAnsi="Arial" w:cs="Arial"/>
+          <w:sz w:val="24"/>
+          <w:szCs w:val="24"/>
+        </w:rPr>
+        <w:t xml:space="preserve">Para </w:t>
+      </w:r>
+      <w:proofErr w:type="spellStart"/>
+      <w:r>
+        <w:rPr>
+          <w:rFonts w:ascii="Arial" w:eastAsia="Arial" w:hAnsi="Arial" w:cs="Arial"/>
+          <w:color w:val="000000"/>
+          <w:sz w:val="24"/>
+          <w:szCs w:val="24"/>
+        </w:rPr>
+        <w:t>Schwaber</w:t>
+      </w:r>
+      <w:proofErr w:type="spellEnd"/>
+      <w:r>
+        <w:rPr>
+          <w:rFonts w:ascii="Arial" w:eastAsia="Arial" w:hAnsi="Arial" w:cs="Arial"/>
+          <w:color w:val="000000"/>
+          <w:sz w:val="24"/>
+          <w:szCs w:val="24"/>
+        </w:rPr>
+        <w:t xml:space="preserve"> e </w:t>
+      </w:r>
+      <w:proofErr w:type="spellStart"/>
+      <w:r>
+        <w:rPr>
+          <w:rFonts w:ascii="Arial" w:eastAsia="Arial" w:hAnsi="Arial" w:cs="Arial"/>
+          <w:color w:val="000000"/>
+          <w:sz w:val="24"/>
+          <w:szCs w:val="24"/>
+        </w:rPr>
+        <w:t>B</w:t>
+      </w:r>
+      <w:r>
+        <w:rPr>
+          <w:rFonts w:ascii="Arial" w:eastAsia="Arial" w:hAnsi="Arial" w:cs="Arial"/>
+          <w:color w:val="000000"/>
+          <w:sz w:val="24"/>
+          <w:szCs w:val="24"/>
+        </w:rPr>
+        <w:t>eedle</w:t>
+      </w:r>
+      <w:proofErr w:type="spellEnd"/>
+      <w:r>
+        <w:rPr>
+          <w:rFonts w:ascii="Arial" w:eastAsia="Arial" w:hAnsi="Arial" w:cs="Arial"/>
+          <w:color w:val="000000"/>
+          <w:sz w:val="24"/>
+          <w:szCs w:val="24"/>
+        </w:rPr>
+        <w:t xml:space="preserve"> (2002)</w:t>
+      </w:r>
+      <w:r>
+        <w:rPr>
+          <w:rFonts w:ascii="Arial" w:eastAsia="Arial" w:hAnsi="Arial" w:cs="Arial"/>
+          <w:color w:val="000000"/>
+          <w:sz w:val="24"/>
+          <w:szCs w:val="24"/>
+        </w:rPr>
+        <w:t xml:space="preserve">, </w:t>
+      </w:r>
+      <w:r>
+        <w:rPr>
+          <w:rFonts w:ascii="Arial" w:hAnsi="Arial" w:cs="Arial"/>
+          <w:sz w:val="24"/>
+          <w:szCs w:val="24"/>
+        </w:rPr>
+        <w:t>a metodologia Scrum visa valorizar os indivíduos alocados no projeto, prezando pelo estimulo de interações, para que todos estejam conscientes dos passos, das alterações que possam vim a ocorrer, cronogramas que devem ser seguidos e das atividades a serem estabelecidas e executadas, gerando um maior ligação e comprometimento por parte dos indivíduos que fazem parte do time parta com o projeto</w:t>
+      </w:r>
+      <w:r>
+        <w:rPr>
+          <w:rFonts w:ascii="Arial" w:hAnsi="Arial" w:cs="Arial"/>
+          <w:sz w:val="24"/>
+          <w:szCs w:val="24"/>
+        </w:rPr>
         <w:t>.</w:t>
       </w:r>
       <w:r>
         <w:rPr>
-          <w:b w:val="0"/>
-        </w:rPr>
-        <w:t>1</w:t>
-      </w:r>
-      <w:r>
-        <w:rPr>
-          <w:b w:val="0"/>
+          <w:rFonts w:ascii="Arial" w:hAnsi="Arial" w:cs="Arial"/>
+          <w:sz w:val="24"/>
+          <w:szCs w:val="24"/>
         </w:rPr>
         <w:t xml:space="preserve"> </w:t>
       </w:r>
       <w:r>
         <w:rPr>
-          <w:b w:val="0"/>
-        </w:rPr>
-        <w:t>VANTAGENS INERENTES AO SCRUM</w:t>
-      </w:r>
-      <w:bookmarkEnd w:id="25"/>
+          <w:rFonts w:ascii="Arial" w:eastAsia="Arial" w:hAnsi="Arial" w:cs="Arial"/>
+          <w:color w:val="000000"/>
+          <w:sz w:val="24"/>
+          <w:szCs w:val="24"/>
+        </w:rPr>
+        <w:t>Segue as vantagens identificadas no processo de pesquisa</w:t>
+      </w:r>
+      <w:r>
+        <w:rPr>
+          <w:rFonts w:ascii="Arial" w:eastAsia="Arial" w:hAnsi="Arial" w:cs="Arial"/>
+          <w:color w:val="000000"/>
+          <w:sz w:val="24"/>
+          <w:szCs w:val="24"/>
+        </w:rPr>
+        <w:t>.</w:t>
+      </w:r>
+    </w:p>
+    <w:p>
+      <w:pPr>
+        <w:pBdr>
+          <w:top w:val="nil"/>
+          <w:left w:val="nil"/>
+          <w:bottom w:val="nil"/>
+          <w:right w:val="nil"/>
+          <w:between w:val="nil"/>
+        </w:pBdr>
+        <w:spacing w:before="0" w:after="0" w:line="360" w:lineRule="auto"/>
+        <w:ind w:firstLine="709"/>
+        <w:jc w:val="both"/>
+        <w:rPr>
+          <w:rFonts w:ascii="Arial" w:eastAsia="Arial" w:hAnsi="Arial" w:cs="Arial"/>
+          <w:color w:val="000000"/>
+          <w:sz w:val="24"/>
+          <w:szCs w:val="24"/>
+        </w:rPr>
+      </w:pPr>
+      <w:proofErr w:type="spellStart"/>
+      <w:r>
+        <w:rPr>
+          <w:rFonts w:ascii="Arial" w:eastAsia="Arial" w:hAnsi="Arial" w:cs="Arial"/>
+          <w:color w:val="000000"/>
+          <w:sz w:val="24"/>
+          <w:szCs w:val="24"/>
+        </w:rPr>
+        <w:t>Schwaber</w:t>
+      </w:r>
+      <w:proofErr w:type="spellEnd"/>
+      <w:r>
+        <w:rPr>
+          <w:rFonts w:ascii="Arial" w:eastAsia="Arial" w:hAnsi="Arial" w:cs="Arial"/>
+          <w:color w:val="000000"/>
+          <w:sz w:val="24"/>
+          <w:szCs w:val="24"/>
+        </w:rPr>
+        <w:t xml:space="preserve"> e </w:t>
+      </w:r>
+      <w:proofErr w:type="spellStart"/>
+      <w:r>
+        <w:rPr>
+          <w:rFonts w:ascii="Arial" w:eastAsia="Arial" w:hAnsi="Arial" w:cs="Arial"/>
+          <w:color w:val="000000"/>
+          <w:sz w:val="24"/>
+          <w:szCs w:val="24"/>
+        </w:rPr>
+        <w:t>B</w:t>
+      </w:r>
+      <w:r>
+        <w:rPr>
+          <w:rFonts w:ascii="Arial" w:eastAsia="Arial" w:hAnsi="Arial" w:cs="Arial"/>
+          <w:color w:val="000000"/>
+          <w:sz w:val="24"/>
+          <w:szCs w:val="24"/>
+        </w:rPr>
+        <w:t>eedle</w:t>
+      </w:r>
+      <w:proofErr w:type="spellEnd"/>
+      <w:r>
+        <w:rPr>
+          <w:rFonts w:ascii="Arial" w:eastAsia="Arial" w:hAnsi="Arial" w:cs="Arial"/>
+          <w:color w:val="000000"/>
+          <w:sz w:val="24"/>
+          <w:szCs w:val="24"/>
+        </w:rPr>
+        <w:t xml:space="preserve"> (2002),</w:t>
+      </w:r>
+      <w:r>
+        <w:rPr>
+          <w:rFonts w:ascii="Arial" w:eastAsia="Arial" w:hAnsi="Arial" w:cs="Arial"/>
+          <w:color w:val="000000"/>
+          <w:sz w:val="24"/>
+          <w:szCs w:val="24"/>
+        </w:rPr>
+        <w:t xml:space="preserve"> verifica um m</w:t>
+      </w:r>
+      <w:r>
+        <w:rPr>
+          <w:rFonts w:ascii="Arial" w:hAnsi="Arial" w:cs="Arial"/>
+          <w:sz w:val="24"/>
+          <w:szCs w:val="24"/>
+        </w:rPr>
+        <w:t>aior comprometimento por parte do time, já que o time estará ciente dos passos a serem executados durante o projeto devido a transparência da metodologia</w:t>
+      </w:r>
+      <w:r>
+        <w:rPr>
+          <w:rFonts w:ascii="Arial" w:eastAsia="Arial" w:hAnsi="Arial" w:cs="Arial"/>
+          <w:color w:val="000000"/>
+          <w:sz w:val="24"/>
+          <w:szCs w:val="24"/>
+        </w:rPr>
+        <w:t>.</w:t>
+      </w:r>
+    </w:p>
+    <w:p>
+      <w:pPr>
+        <w:pBdr>
+          <w:top w:val="nil"/>
+          <w:left w:val="nil"/>
+          <w:bottom w:val="nil"/>
+          <w:right w:val="nil"/>
+          <w:between w:val="nil"/>
+        </w:pBdr>
+        <w:spacing w:before="0" w:after="0" w:line="360" w:lineRule="auto"/>
+        <w:ind w:firstLine="709"/>
+        <w:jc w:val="both"/>
+        <w:rPr>
+          <w:rFonts w:ascii="Arial" w:eastAsia="Arial" w:hAnsi="Arial" w:cs="Arial"/>
+          <w:color w:val="000000"/>
+          <w:sz w:val="24"/>
+          <w:szCs w:val="24"/>
+        </w:rPr>
+      </w:pPr>
+      <w:proofErr w:type="spellStart"/>
+      <w:r>
+        <w:rPr>
+          <w:rFonts w:ascii="Arial" w:eastAsia="Arial" w:hAnsi="Arial" w:cs="Arial"/>
+          <w:color w:val="000000"/>
+          <w:sz w:val="24"/>
+          <w:szCs w:val="24"/>
+        </w:rPr>
+        <w:t>Schwaber</w:t>
+      </w:r>
+      <w:proofErr w:type="spellEnd"/>
+      <w:r>
+        <w:rPr>
+          <w:rFonts w:ascii="Arial" w:eastAsia="Arial" w:hAnsi="Arial" w:cs="Arial"/>
+          <w:color w:val="000000"/>
+          <w:sz w:val="24"/>
+          <w:szCs w:val="24"/>
+        </w:rPr>
+        <w:t xml:space="preserve"> e Sutherland (2013)</w:t>
+      </w:r>
+      <w:r>
+        <w:rPr>
+          <w:rFonts w:ascii="Arial" w:eastAsia="Arial" w:hAnsi="Arial" w:cs="Arial"/>
+          <w:color w:val="000000"/>
+          <w:sz w:val="24"/>
+          <w:szCs w:val="24"/>
+        </w:rPr>
+        <w:t>, indica uma</w:t>
+      </w:r>
+      <w:r>
+        <w:rPr>
+          <w:rFonts w:ascii="Arial" w:hAnsi="Arial" w:cs="Arial"/>
+          <w:sz w:val="24"/>
+          <w:szCs w:val="24"/>
+        </w:rPr>
+        <w:t xml:space="preserve"> </w:t>
+      </w:r>
+      <w:r>
+        <w:rPr>
+          <w:rFonts w:ascii="Arial" w:hAnsi="Arial" w:cs="Arial"/>
+          <w:sz w:val="24"/>
+          <w:szCs w:val="24"/>
+        </w:rPr>
+        <w:t>f</w:t>
+      </w:r>
+      <w:r>
+        <w:rPr>
+          <w:rFonts w:ascii="Arial" w:hAnsi="Arial" w:cs="Arial"/>
+          <w:sz w:val="24"/>
+          <w:szCs w:val="24"/>
+        </w:rPr>
+        <w:t>lexibilidade em relação a redefinição de prioridades, uma vez que nem sempre o cliente terá  todas ess</w:t>
+      </w:r>
+      <w:r>
+        <w:rPr>
+          <w:rFonts w:ascii="Arial" w:hAnsi="Arial" w:cs="Arial"/>
+          <w:sz w:val="24"/>
+          <w:szCs w:val="24"/>
+        </w:rPr>
+        <w:t>a</w:t>
+      </w:r>
+      <w:r>
+        <w:rPr>
+          <w:rFonts w:ascii="Arial" w:hAnsi="Arial" w:cs="Arial"/>
+          <w:sz w:val="24"/>
+          <w:szCs w:val="24"/>
+        </w:rPr>
+        <w:t xml:space="preserve">s definições, e mesmo quando houver essas definições, as mesmas podem ter alterações de prioridade devido a diversos motivos durante a execução do projeto. </w:t>
+      </w:r>
+      <w:r>
+        <w:rPr>
+          <w:rFonts w:ascii="Arial" w:hAnsi="Arial" w:cs="Arial"/>
+          <w:sz w:val="24"/>
+          <w:szCs w:val="24"/>
+        </w:rPr>
+        <w:lastRenderedPageBreak/>
+        <w:t xml:space="preserve">Nestas situações, o Scrum tem uma característica bastante flexível para definir uma  nova prioridade ou alterar uma prioridade </w:t>
+      </w:r>
+      <w:r>
+        <w:rPr>
+          <w:rFonts w:ascii="Arial" w:hAnsi="Arial" w:cs="Arial"/>
+          <w:sz w:val="24"/>
+          <w:szCs w:val="24"/>
+        </w:rPr>
+        <w:t>já</w:t>
+      </w:r>
+      <w:r>
+        <w:rPr>
+          <w:rFonts w:ascii="Arial" w:hAnsi="Arial" w:cs="Arial"/>
+          <w:sz w:val="24"/>
+          <w:szCs w:val="24"/>
+        </w:rPr>
+        <w:t xml:space="preserve"> existente</w:t>
+      </w:r>
+      <w:r>
+        <w:rPr>
+          <w:rFonts w:ascii="Arial" w:eastAsia="Arial" w:hAnsi="Arial" w:cs="Arial"/>
+          <w:color w:val="000000"/>
+          <w:sz w:val="24"/>
+          <w:szCs w:val="24"/>
+        </w:rPr>
+        <w:t>.</w:t>
+      </w:r>
+    </w:p>
+    <w:p>
+      <w:pPr>
+        <w:pBdr>
+          <w:top w:val="nil"/>
+          <w:left w:val="nil"/>
+          <w:bottom w:val="nil"/>
+          <w:right w:val="nil"/>
+          <w:between w:val="nil"/>
+        </w:pBdr>
+        <w:spacing w:before="0" w:after="0" w:line="360" w:lineRule="auto"/>
+        <w:ind w:firstLine="709"/>
+        <w:jc w:val="both"/>
+        <w:rPr>
+          <w:rFonts w:ascii="Arial" w:eastAsia="Arial" w:hAnsi="Arial" w:cs="Arial"/>
+          <w:color w:val="000000"/>
+          <w:sz w:val="24"/>
+          <w:szCs w:val="24"/>
+        </w:rPr>
+      </w:pPr>
+      <w:proofErr w:type="spellStart"/>
+      <w:r>
+        <w:rPr>
+          <w:rFonts w:ascii="Arial" w:eastAsia="Arial" w:hAnsi="Arial" w:cs="Arial"/>
+          <w:color w:val="000000"/>
+          <w:sz w:val="24"/>
+          <w:szCs w:val="24"/>
+        </w:rPr>
+        <w:t>Schwaber</w:t>
+      </w:r>
+      <w:proofErr w:type="spellEnd"/>
+      <w:r>
+        <w:rPr>
+          <w:rFonts w:ascii="Arial" w:eastAsia="Arial" w:hAnsi="Arial" w:cs="Arial"/>
+          <w:color w:val="000000"/>
+          <w:sz w:val="24"/>
+          <w:szCs w:val="24"/>
+        </w:rPr>
+        <w:t xml:space="preserve"> e </w:t>
+      </w:r>
+      <w:proofErr w:type="spellStart"/>
+      <w:r>
+        <w:rPr>
+          <w:rFonts w:ascii="Arial" w:eastAsia="Arial" w:hAnsi="Arial" w:cs="Arial"/>
+          <w:color w:val="000000"/>
+          <w:sz w:val="24"/>
+          <w:szCs w:val="24"/>
+        </w:rPr>
+        <w:t>B</w:t>
+      </w:r>
+      <w:r>
+        <w:rPr>
+          <w:rFonts w:ascii="Arial" w:eastAsia="Arial" w:hAnsi="Arial" w:cs="Arial"/>
+          <w:color w:val="000000"/>
+          <w:sz w:val="24"/>
+          <w:szCs w:val="24"/>
+        </w:rPr>
+        <w:t>eedle</w:t>
+      </w:r>
+      <w:proofErr w:type="spellEnd"/>
+      <w:r>
+        <w:rPr>
+          <w:rFonts w:ascii="Arial" w:eastAsia="Arial" w:hAnsi="Arial" w:cs="Arial"/>
+          <w:color w:val="000000"/>
+          <w:sz w:val="24"/>
+          <w:szCs w:val="24"/>
+        </w:rPr>
+        <w:t xml:space="preserve"> (2002),</w:t>
+      </w:r>
+      <w:r>
+        <w:rPr>
+          <w:rFonts w:ascii="Arial" w:hAnsi="Arial" w:cs="Arial"/>
+          <w:sz w:val="24"/>
+          <w:szCs w:val="24"/>
+        </w:rPr>
+        <w:t xml:space="preserve"> </w:t>
+      </w:r>
+      <w:r>
+        <w:rPr>
+          <w:rFonts w:ascii="Arial" w:hAnsi="Arial" w:cs="Arial"/>
+          <w:sz w:val="24"/>
+          <w:szCs w:val="24"/>
+        </w:rPr>
+        <w:t>aponta uma</w:t>
+      </w:r>
+      <w:r>
+        <w:rPr>
+          <w:rFonts w:ascii="Arial" w:hAnsi="Arial" w:cs="Arial"/>
+          <w:sz w:val="24"/>
+          <w:szCs w:val="24"/>
+        </w:rPr>
+        <w:t xml:space="preserve"> </w:t>
+      </w:r>
+      <w:r>
+        <w:rPr>
+          <w:rFonts w:ascii="Arial" w:hAnsi="Arial" w:cs="Arial"/>
+          <w:sz w:val="24"/>
+          <w:szCs w:val="24"/>
+        </w:rPr>
+        <w:t>c</w:t>
+      </w:r>
+      <w:r>
+        <w:rPr>
+          <w:rFonts w:ascii="Arial" w:hAnsi="Arial" w:cs="Arial"/>
+          <w:sz w:val="24"/>
+          <w:szCs w:val="24"/>
+        </w:rPr>
+        <w:t xml:space="preserve">onsiderável redução na parcela de bugs gerados. Devido </w:t>
+      </w:r>
+      <w:r>
+        <w:rPr>
+          <w:rFonts w:ascii="Arial" w:hAnsi="Arial" w:cs="Arial"/>
+          <w:sz w:val="24"/>
+          <w:szCs w:val="24"/>
+        </w:rPr>
+        <w:t>ao</w:t>
+      </w:r>
+      <w:r>
+        <w:rPr>
+          <w:rFonts w:ascii="Arial" w:hAnsi="Arial" w:cs="Arial"/>
+          <w:sz w:val="24"/>
+          <w:szCs w:val="24"/>
+        </w:rPr>
+        <w:t xml:space="preserve"> time estar alocado em todo ciclo de produção desde  analise de requisitos, implementação e  teste, isto gera uma maior lucidez sobre o </w:t>
+      </w:r>
+      <w:r>
+        <w:rPr>
+          <w:rFonts w:ascii="Arial" w:hAnsi="Arial" w:cs="Arial"/>
+          <w:sz w:val="24"/>
+          <w:szCs w:val="24"/>
+        </w:rPr>
+        <w:t>negócio</w:t>
+      </w:r>
+      <w:r>
+        <w:rPr>
+          <w:rFonts w:ascii="Arial" w:hAnsi="Arial" w:cs="Arial"/>
+          <w:sz w:val="24"/>
+          <w:szCs w:val="24"/>
+        </w:rPr>
+        <w:t xml:space="preserve"> em questão contribuindo diretamente na qualidade e funcionalidade do produto, e tendo este foco tanto em qualidade quanto a funcionalidade, a quantidade de bugs e de retrabalho é reduzida de maneira </w:t>
+      </w:r>
+      <w:r>
+        <w:rPr>
+          <w:rFonts w:ascii="Arial" w:hAnsi="Arial" w:cs="Arial"/>
+          <w:sz w:val="24"/>
+          <w:szCs w:val="24"/>
+        </w:rPr>
+        <w:t>considerável</w:t>
+      </w:r>
+      <w:r>
+        <w:rPr>
+          <w:rFonts w:ascii="Arial" w:eastAsia="Arial" w:hAnsi="Arial" w:cs="Arial"/>
+          <w:color w:val="000000"/>
+          <w:sz w:val="24"/>
+          <w:szCs w:val="24"/>
+        </w:rPr>
+        <w:t>.</w:t>
+      </w:r>
+    </w:p>
+    <w:p>
+      <w:pPr>
+        <w:pBdr>
+          <w:top w:val="nil"/>
+          <w:left w:val="nil"/>
+          <w:bottom w:val="nil"/>
+          <w:right w:val="nil"/>
+          <w:between w:val="nil"/>
+        </w:pBdr>
+        <w:spacing w:before="0" w:after="0" w:line="360" w:lineRule="auto"/>
+        <w:ind w:firstLine="709"/>
+        <w:jc w:val="both"/>
+        <w:rPr>
+          <w:rFonts w:ascii="Arial" w:eastAsia="Arial" w:hAnsi="Arial" w:cs="Arial"/>
+          <w:color w:val="000000"/>
+          <w:sz w:val="24"/>
+          <w:szCs w:val="24"/>
+        </w:rPr>
+      </w:pPr>
+      <w:proofErr w:type="spellStart"/>
+      <w:r>
+        <w:rPr>
+          <w:rFonts w:ascii="Arial" w:eastAsia="Arial" w:hAnsi="Arial" w:cs="Arial"/>
+          <w:color w:val="000000"/>
+          <w:sz w:val="24"/>
+          <w:szCs w:val="24"/>
+        </w:rPr>
+        <w:t>Schwaber</w:t>
+      </w:r>
+      <w:proofErr w:type="spellEnd"/>
+      <w:r>
+        <w:rPr>
+          <w:rFonts w:ascii="Arial" w:eastAsia="Arial" w:hAnsi="Arial" w:cs="Arial"/>
+          <w:color w:val="000000"/>
+          <w:sz w:val="24"/>
+          <w:szCs w:val="24"/>
+        </w:rPr>
+        <w:t xml:space="preserve"> e </w:t>
+      </w:r>
+      <w:proofErr w:type="spellStart"/>
+      <w:r>
+        <w:rPr>
+          <w:rFonts w:ascii="Arial" w:eastAsia="Arial" w:hAnsi="Arial" w:cs="Arial"/>
+          <w:color w:val="000000"/>
+          <w:sz w:val="24"/>
+          <w:szCs w:val="24"/>
+        </w:rPr>
+        <w:t>B</w:t>
+      </w:r>
+      <w:r>
+        <w:rPr>
+          <w:rFonts w:ascii="Arial" w:eastAsia="Arial" w:hAnsi="Arial" w:cs="Arial"/>
+          <w:color w:val="000000"/>
+          <w:sz w:val="24"/>
+          <w:szCs w:val="24"/>
+        </w:rPr>
+        <w:t>eedle</w:t>
+      </w:r>
+      <w:proofErr w:type="spellEnd"/>
+      <w:r>
+        <w:rPr>
+          <w:rFonts w:ascii="Arial" w:eastAsia="Arial" w:hAnsi="Arial" w:cs="Arial"/>
+          <w:color w:val="000000"/>
+          <w:sz w:val="24"/>
+          <w:szCs w:val="24"/>
+        </w:rPr>
+        <w:t xml:space="preserve"> (2002)</w:t>
+      </w:r>
+      <w:r>
+        <w:rPr>
+          <w:rFonts w:ascii="Arial" w:eastAsia="Arial" w:hAnsi="Arial" w:cs="Arial"/>
+          <w:color w:val="000000"/>
+          <w:sz w:val="24"/>
+          <w:szCs w:val="24"/>
+        </w:rPr>
+        <w:t>, descreve uma</w:t>
+      </w:r>
+      <w:r>
+        <w:rPr>
+          <w:rFonts w:ascii="Arial" w:hAnsi="Arial" w:cs="Arial"/>
+          <w:sz w:val="24"/>
+          <w:szCs w:val="24"/>
+        </w:rPr>
+        <w:t xml:space="preserve">  </w:t>
+      </w:r>
+      <w:r>
+        <w:rPr>
+          <w:rFonts w:ascii="Arial" w:hAnsi="Arial" w:cs="Arial"/>
+          <w:sz w:val="24"/>
+          <w:szCs w:val="24"/>
+        </w:rPr>
+        <w:t>p</w:t>
+      </w:r>
+      <w:r>
+        <w:rPr>
+          <w:rFonts w:ascii="Arial" w:hAnsi="Arial" w:cs="Arial"/>
+          <w:sz w:val="24"/>
+          <w:szCs w:val="24"/>
+        </w:rPr>
+        <w:t>erspectiva para que todos os envolvidos possam visualizar o projeto como um todo. As atividades que devem ser  executadas para a conclusão do projeto são organizadas no Produto Backlog, esse é num artefato onde todos devem possuir acesso de maneira fácil, para que todos os indivíduos estejam atualizados sobre andamento atual e futuro do projeto</w:t>
+      </w:r>
+      <w:r>
+        <w:rPr>
+          <w:rFonts w:ascii="Arial" w:eastAsia="Arial" w:hAnsi="Arial" w:cs="Arial"/>
+          <w:color w:val="000000"/>
+          <w:sz w:val="24"/>
+          <w:szCs w:val="24"/>
+        </w:rPr>
+        <w:t>.</w:t>
+      </w:r>
+    </w:p>
+    <w:p>
+      <w:pPr>
+        <w:pBdr>
+          <w:top w:val="nil"/>
+          <w:left w:val="nil"/>
+          <w:bottom w:val="nil"/>
+          <w:right w:val="nil"/>
+          <w:between w:val="nil"/>
+        </w:pBdr>
+        <w:spacing w:before="0" w:after="0" w:line="360" w:lineRule="auto"/>
+        <w:ind w:firstLine="709"/>
+        <w:jc w:val="both"/>
+        <w:rPr>
+          <w:rFonts w:ascii="Arial" w:eastAsia="Arial" w:hAnsi="Arial" w:cs="Arial"/>
+          <w:color w:val="000000"/>
+          <w:sz w:val="24"/>
+          <w:szCs w:val="24"/>
+        </w:rPr>
+      </w:pPr>
+      <w:proofErr w:type="spellStart"/>
+      <w:r>
+        <w:rPr>
+          <w:rFonts w:ascii="Arial" w:eastAsia="Arial" w:hAnsi="Arial" w:cs="Arial"/>
+          <w:color w:val="000000"/>
+          <w:sz w:val="24"/>
+          <w:szCs w:val="24"/>
+        </w:rPr>
+        <w:t>Schwaber</w:t>
+      </w:r>
+      <w:proofErr w:type="spellEnd"/>
+      <w:r>
+        <w:rPr>
+          <w:rFonts w:ascii="Arial" w:eastAsia="Arial" w:hAnsi="Arial" w:cs="Arial"/>
+          <w:color w:val="000000"/>
+          <w:sz w:val="24"/>
+          <w:szCs w:val="24"/>
+        </w:rPr>
+        <w:t xml:space="preserve"> e Sutherland (2013)</w:t>
+      </w:r>
+      <w:r>
+        <w:rPr>
+          <w:rFonts w:ascii="Arial" w:eastAsia="Arial" w:hAnsi="Arial" w:cs="Arial"/>
+          <w:color w:val="000000"/>
+          <w:sz w:val="24"/>
+          <w:szCs w:val="24"/>
+        </w:rPr>
+        <w:t>, mostra que</w:t>
+      </w:r>
+      <w:r>
+        <w:rPr>
+          <w:rFonts w:ascii="Arial" w:hAnsi="Arial" w:cs="Arial"/>
+          <w:sz w:val="24"/>
+          <w:szCs w:val="24"/>
+        </w:rPr>
+        <w:t xml:space="preserve"> </w:t>
+      </w:r>
+      <w:r>
+        <w:rPr>
+          <w:rFonts w:ascii="Arial" w:hAnsi="Arial" w:cs="Arial"/>
+          <w:sz w:val="24"/>
+          <w:szCs w:val="24"/>
+        </w:rPr>
+        <w:t>a</w:t>
+      </w:r>
+      <w:r>
+        <w:rPr>
+          <w:rFonts w:ascii="Arial" w:hAnsi="Arial" w:cs="Arial"/>
+          <w:sz w:val="24"/>
+          <w:szCs w:val="24"/>
+        </w:rPr>
+        <w:t xml:space="preserve"> existência de curtos intervalos entre as entregas do produto, as Sprints, para que o cliente possa fazer acompanhamento de perto do progresso do produto  e fornecer um feedback contínuo sobre as funcionalidades do produto para o time</w:t>
+      </w:r>
+      <w:r>
+        <w:rPr>
+          <w:rFonts w:ascii="Arial" w:eastAsia="Arial" w:hAnsi="Arial" w:cs="Arial"/>
+          <w:color w:val="000000"/>
+          <w:sz w:val="24"/>
+          <w:szCs w:val="24"/>
+        </w:rPr>
+        <w:t>.</w:t>
+      </w:r>
+    </w:p>
+    <w:p>
+      <w:pPr>
+        <w:pBdr>
+          <w:top w:val="nil"/>
+          <w:left w:val="nil"/>
+          <w:bottom w:val="nil"/>
+          <w:right w:val="nil"/>
+          <w:between w:val="nil"/>
+        </w:pBdr>
+        <w:spacing w:before="0" w:after="0" w:line="360" w:lineRule="auto"/>
+        <w:ind w:firstLine="709"/>
+        <w:jc w:val="both"/>
+        <w:rPr>
+          <w:rFonts w:ascii="Arial" w:eastAsia="Arial" w:hAnsi="Arial" w:cs="Arial"/>
+          <w:color w:val="000000"/>
+          <w:sz w:val="24"/>
+          <w:szCs w:val="24"/>
+        </w:rPr>
+      </w:pPr>
+      <w:r>
+        <w:rPr>
+          <w:rFonts w:ascii="Arial" w:eastAsia="Arial" w:hAnsi="Arial" w:cs="Arial"/>
+          <w:color w:val="000000"/>
+          <w:sz w:val="24"/>
+          <w:szCs w:val="24"/>
+        </w:rPr>
+        <w:t xml:space="preserve">Para </w:t>
+      </w:r>
+      <w:proofErr w:type="spellStart"/>
+      <w:r>
+        <w:rPr>
+          <w:rFonts w:ascii="Arial" w:eastAsia="Arial" w:hAnsi="Arial" w:cs="Arial"/>
+          <w:color w:val="000000"/>
+          <w:sz w:val="24"/>
+          <w:szCs w:val="24"/>
+        </w:rPr>
+        <w:t>Schwaber</w:t>
+      </w:r>
+      <w:proofErr w:type="spellEnd"/>
+      <w:r>
+        <w:rPr>
+          <w:rFonts w:ascii="Arial" w:eastAsia="Arial" w:hAnsi="Arial" w:cs="Arial"/>
+          <w:color w:val="000000"/>
+          <w:sz w:val="24"/>
+          <w:szCs w:val="24"/>
+        </w:rPr>
+        <w:t xml:space="preserve"> e Sutherland (2013)</w:t>
+      </w:r>
+      <w:r>
+        <w:rPr>
+          <w:rFonts w:ascii="Arial" w:hAnsi="Arial" w:cs="Arial"/>
+          <w:sz w:val="24"/>
+          <w:szCs w:val="24"/>
+        </w:rPr>
+        <w:t>, a</w:t>
+      </w:r>
+      <w:r>
+        <w:rPr>
+          <w:rFonts w:ascii="Arial" w:hAnsi="Arial" w:cs="Arial"/>
+          <w:sz w:val="24"/>
+          <w:szCs w:val="24"/>
+        </w:rPr>
+        <w:t xml:space="preserve"> possibilidade de uso de metodologias em paralelo, uma vez que o Scrum permite ser implementado em conjunto com outras metodologias, para dessa forma conseguir suprir algumas lacunas que possam ser encontradas dentro da própria metodologia Scrum.</w:t>
+      </w:r>
     </w:p>
     <w:p/>
     <w:p/>
     <w:p/>
     <w:p/>
     <w:p/>
-    <w:p/>
-    <w:p/>
-    <w:p/>
-    <w:p/>
-    <w:p/>
-    <w:p/>
     <w:p>
       <w:pPr>
         <w:pStyle w:val="Ttulo1"/>
@@ -21923,6 +22693,7 @@
       </w:pPr>
       <w:bookmarkStart w:id="26" w:name="_Toc526274994"/>
       <w:r>
+        <w:lastRenderedPageBreak/>
         <w:t>REFERÊNCIAS</w:t>
       </w:r>
       <w:bookmarkEnd w:id="26"/>
@@ -22514,7 +23285,6 @@
           <w:sz w:val="24"/>
           <w:szCs w:val="24"/>
         </w:rPr>
-        <w:lastRenderedPageBreak/>
         <w:t>http://revistatis.dc.ufscar.br/index.php/revista/article/download/64/59</w:t>
       </w:r>
       <w:r>
@@ -22572,25 +23342,6 @@
           <w:szCs w:val="24"/>
         </w:rPr>
       </w:pPr>
-    </w:p>
-    <w:p>
-      <w:pPr>
-        <w:pBdr>
-          <w:top w:val="nil"/>
-          <w:left w:val="nil"/>
-          <w:bottom w:val="nil"/>
-          <w:right w:val="nil"/>
-          <w:between w:val="nil"/>
-        </w:pBdr>
-        <w:spacing w:before="0" w:after="240" w:line="480" w:lineRule="auto"/>
-        <w:jc w:val="both"/>
-        <w:rPr>
-          <w:rFonts w:ascii="Arial" w:eastAsia="Arial" w:hAnsi="Arial" w:cs="Arial"/>
-          <w:color w:val="000000"/>
-          <w:sz w:val="24"/>
-          <w:szCs w:val="24"/>
-        </w:rPr>
-      </w:pPr>
       <w:r>
         <w:rPr>
           <w:rFonts w:ascii="Arial" w:eastAsia="Arial" w:hAnsi="Arial" w:cs="Arial"/>
@@ -22618,7 +23369,17 @@
           <w:sz w:val="24"/>
           <w:szCs w:val="24"/>
         </w:rPr>
-        <w:t>, p. 46. Disponível em: &lt;http://bdm.unb.br/</w:t>
+        <w:t xml:space="preserve">, p. 46. </w:t>
+      </w:r>
+      <w:r>
+        <w:rPr>
+          <w:rFonts w:ascii="Arial" w:eastAsia="Arial" w:hAnsi="Arial" w:cs="Arial"/>
+          <w:color w:val="000000"/>
+          <w:sz w:val="24"/>
+          <w:szCs w:val="24"/>
+        </w:rPr>
+        <w:lastRenderedPageBreak/>
+        <w:t>Disponível em: &lt;http://bdm.unb.br/</w:t>
       </w:r>
       <w:proofErr w:type="spellStart"/>
       <w:r>
@@ -22661,6 +23422,7 @@
     </w:p>
     <w:p>
       <w:pPr>
+        <w:spacing w:line="480" w:lineRule="auto"/>
         <w:rPr>
           <w:rFonts w:ascii="Arial" w:eastAsia="Arial" w:hAnsi="Arial" w:cs="Arial"/>
           <w:color w:val="000000"/>

</xml_diff>

<commit_message>
OS ASPECTOS DA TRANSPARENCIA NO SCRUM
</commit_message>
<xml_diff>
--- a/JOSSAN_SOBRINHO_PETRENKO_TRABALHO_DE_CONCLUSÃO_DE_CURSO_2-SISTEMAS_DE_INFORMAÇÃO.docx
+++ b/JOSSAN_SOBRINHO_PETRENKO_TRABALHO_DE_CONCLUSÃO_DE_CURSO_2-SISTEMAS_DE_INFORMAÇÃO.docx
@@ -6119,7 +6119,7 @@
           <w:r>
             <w:fldChar w:fldCharType="separate"/>
           </w:r>
-          <w:hyperlink w:anchor="_Toc526290385" w:history="1">
+          <w:hyperlink w:anchor="_Toc526321745" w:history="1">
             <w:r>
               <w:rPr>
                 <w:rStyle w:val="Hyperlink"/>
@@ -6142,7 +6142,7 @@
               <w:rPr>
                 <w:webHidden/>
               </w:rPr>
-              <w:instrText xml:space="preserve"> PAGEREF _Toc526290385 \h </w:instrText>
+              <w:instrText xml:space="preserve"> PAGEREF _Toc526321745 \h </w:instrText>
             </w:r>
             <w:r>
               <w:rPr>
@@ -6178,7 +6178,7 @@
               <w:szCs w:val="22"/>
             </w:rPr>
           </w:pPr>
-          <w:hyperlink w:anchor="_Toc526290386" w:history="1">
+          <w:hyperlink w:anchor="_Toc526321746" w:history="1">
             <w:r>
               <w:rPr>
                 <w:rStyle w:val="Hyperlink"/>
@@ -6201,7 +6201,7 @@
               <w:rPr>
                 <w:webHidden/>
               </w:rPr>
-              <w:instrText xml:space="preserve"> PAGEREF _Toc526290386 \h </w:instrText>
+              <w:instrText xml:space="preserve"> PAGEREF _Toc526321746 \h </w:instrText>
             </w:r>
             <w:r>
               <w:rPr>
@@ -6237,7 +6237,7 @@
               <w:szCs w:val="22"/>
             </w:rPr>
           </w:pPr>
-          <w:hyperlink w:anchor="_Toc526290387" w:history="1">
+          <w:hyperlink w:anchor="_Toc526321747" w:history="1">
             <w:r>
               <w:rPr>
                 <w:rStyle w:val="Hyperlink"/>
@@ -6274,7 +6274,7 @@
               <w:rPr>
                 <w:webHidden/>
               </w:rPr>
-              <w:instrText xml:space="preserve"> PAGEREF _Toc526290387 \h </w:instrText>
+              <w:instrText xml:space="preserve"> PAGEREF _Toc526321747 \h </w:instrText>
             </w:r>
             <w:r>
               <w:rPr>
@@ -6313,7 +6313,7 @@
               <w:szCs w:val="22"/>
             </w:rPr>
           </w:pPr>
-          <w:hyperlink w:anchor="_Toc526290388" w:history="1">
+          <w:hyperlink w:anchor="_Toc526321748" w:history="1">
             <w:r>
               <w:rPr>
                 <w:rStyle w:val="Hyperlink"/>
@@ -6327,7 +6327,7 @@
                 <w:sz w:val="22"/>
                 <w:szCs w:val="22"/>
               </w:rPr>
-              <w:t xml:space="preserve"> </w:t>
+              <w:tab/>
             </w:r>
             <w:r>
               <w:rPr>
@@ -6352,7 +6352,7 @@
               <w:rPr>
                 <w:webHidden/>
               </w:rPr>
-              <w:instrText xml:space="preserve"> PAGEREF _Toc526290388 \h </w:instrText>
+              <w:instrText xml:space="preserve"> PAGEREF _Toc526321748 \h </w:instrText>
             </w:r>
             <w:r>
               <w:rPr>
@@ -6388,7 +6388,7 @@
               <w:szCs w:val="22"/>
             </w:rPr>
           </w:pPr>
-          <w:hyperlink w:anchor="_Toc526290389" w:history="1">
+          <w:hyperlink w:anchor="_Toc526321749" w:history="1">
             <w:r>
               <w:rPr>
                 <w:rStyle w:val="Hyperlink"/>
@@ -6411,7 +6411,7 @@
               <w:rPr>
                 <w:webHidden/>
               </w:rPr>
-              <w:instrText xml:space="preserve"> PAGEREF _Toc526290389 \h </w:instrText>
+              <w:instrText xml:space="preserve"> PAGEREF _Toc526321749 \h </w:instrText>
             </w:r>
             <w:r>
               <w:rPr>
@@ -6447,7 +6447,7 @@
               <w:szCs w:val="22"/>
             </w:rPr>
           </w:pPr>
-          <w:hyperlink w:anchor="_Toc526290390" w:history="1">
+          <w:hyperlink w:anchor="_Toc526321750" w:history="1">
             <w:r>
               <w:rPr>
                 <w:rStyle w:val="Hyperlink"/>
@@ -6470,7 +6470,7 @@
               <w:rPr>
                 <w:webHidden/>
               </w:rPr>
-              <w:instrText xml:space="preserve"> PAGEREF _Toc526290390 \h </w:instrText>
+              <w:instrText xml:space="preserve"> PAGEREF _Toc526321750 \h </w:instrText>
             </w:r>
             <w:r>
               <w:rPr>
@@ -6506,7 +6506,7 @@
               <w:szCs w:val="22"/>
             </w:rPr>
           </w:pPr>
-          <w:hyperlink w:anchor="_Toc526290391" w:history="1">
+          <w:hyperlink w:anchor="_Toc526321751" w:history="1">
             <w:r>
               <w:rPr>
                 <w:rStyle w:val="Hyperlink"/>
@@ -6529,7 +6529,7 @@
               <w:rPr>
                 <w:webHidden/>
               </w:rPr>
-              <w:instrText xml:space="preserve"> PAGEREF _Toc526290391 \h </w:instrText>
+              <w:instrText xml:space="preserve"> PAGEREF _Toc526321751 \h </w:instrText>
             </w:r>
             <w:r>
               <w:rPr>
@@ -6565,7 +6565,7 @@
               <w:szCs w:val="22"/>
             </w:rPr>
           </w:pPr>
-          <w:hyperlink w:anchor="_Toc526290392" w:history="1">
+          <w:hyperlink w:anchor="_Toc526321752" w:history="1">
             <w:r>
               <w:rPr>
                 <w:rStyle w:val="Hyperlink"/>
@@ -6595,7 +6595,7 @@
               <w:rPr>
                 <w:webHidden/>
               </w:rPr>
-              <w:instrText xml:space="preserve"> PAGEREF _Toc526290392 \h </w:instrText>
+              <w:instrText xml:space="preserve"> PAGEREF _Toc526321752 \h </w:instrText>
             </w:r>
             <w:r>
               <w:rPr>
@@ -6631,7 +6631,7 @@
               <w:szCs w:val="22"/>
             </w:rPr>
           </w:pPr>
-          <w:hyperlink w:anchor="_Toc526290393" w:history="1">
+          <w:hyperlink w:anchor="_Toc526321753" w:history="1">
             <w:r>
               <w:rPr>
                 <w:rStyle w:val="Hyperlink"/>
@@ -6661,7 +6661,7 @@
               <w:rPr>
                 <w:webHidden/>
               </w:rPr>
-              <w:instrText xml:space="preserve"> PAGEREF _Toc526290393 \h </w:instrText>
+              <w:instrText xml:space="preserve"> PAGEREF _Toc526321753 \h </w:instrText>
             </w:r>
             <w:r>
               <w:rPr>
@@ -6697,7 +6697,7 @@
               <w:szCs w:val="22"/>
             </w:rPr>
           </w:pPr>
-          <w:hyperlink w:anchor="_Toc526290394" w:history="1">
+          <w:hyperlink w:anchor="_Toc526321754" w:history="1">
             <w:r>
               <w:rPr>
                 <w:rStyle w:val="Hyperlink"/>
@@ -6727,7 +6727,7 @@
               <w:rPr>
                 <w:webHidden/>
               </w:rPr>
-              <w:instrText xml:space="preserve"> PAGEREF _Toc526290394 \h </w:instrText>
+              <w:instrText xml:space="preserve"> PAGEREF _Toc526321754 \h </w:instrText>
             </w:r>
             <w:r>
               <w:rPr>
@@ -6763,7 +6763,7 @@
               <w:szCs w:val="22"/>
             </w:rPr>
           </w:pPr>
-          <w:hyperlink w:anchor="_Toc526290395" w:history="1">
+          <w:hyperlink w:anchor="_Toc526321755" w:history="1">
             <w:r>
               <w:rPr>
                 <w:rStyle w:val="Hyperlink"/>
@@ -6786,7 +6786,7 @@
               <w:rPr>
                 <w:webHidden/>
               </w:rPr>
-              <w:instrText xml:space="preserve"> PAGEREF _Toc526290395 \h </w:instrText>
+              <w:instrText xml:space="preserve"> PAGEREF _Toc526321755 \h </w:instrText>
             </w:r>
             <w:r>
               <w:rPr>
@@ -6822,7 +6822,7 @@
               <w:szCs w:val="22"/>
             </w:rPr>
           </w:pPr>
-          <w:hyperlink w:anchor="_Toc526290396" w:history="1">
+          <w:hyperlink w:anchor="_Toc526321756" w:history="1">
             <w:r>
               <w:rPr>
                 <w:rStyle w:val="Hyperlink"/>
@@ -6852,7 +6852,7 @@
               <w:rPr>
                 <w:webHidden/>
               </w:rPr>
-              <w:instrText xml:space="preserve"> PAGEREF _Toc526290396 \h </w:instrText>
+              <w:instrText xml:space="preserve"> PAGEREF _Toc526321756 \h </w:instrText>
             </w:r>
             <w:r>
               <w:rPr>
@@ -6888,7 +6888,7 @@
               <w:szCs w:val="22"/>
             </w:rPr>
           </w:pPr>
-          <w:hyperlink w:anchor="_Toc526290397" w:history="1">
+          <w:hyperlink w:anchor="_Toc526321757" w:history="1">
             <w:r>
               <w:rPr>
                 <w:rStyle w:val="Hyperlink"/>
@@ -6924,7 +6924,7 @@
               <w:rPr>
                 <w:webHidden/>
               </w:rPr>
-              <w:instrText xml:space="preserve"> PAGEREF _Toc526290397 \h </w:instrText>
+              <w:instrText xml:space="preserve"> PAGEREF _Toc526321757 \h </w:instrText>
             </w:r>
             <w:r>
               <w:rPr>
@@ -6960,7 +6960,7 @@
               <w:szCs w:val="22"/>
             </w:rPr>
           </w:pPr>
-          <w:hyperlink w:anchor="_Toc526290398" w:history="1">
+          <w:hyperlink w:anchor="_Toc526321758" w:history="1">
             <w:r>
               <w:rPr>
                 <w:rStyle w:val="Hyperlink"/>
@@ -6990,7 +6990,7 @@
               <w:rPr>
                 <w:webHidden/>
               </w:rPr>
-              <w:instrText xml:space="preserve"> PAGEREF _Toc526290398 \h </w:instrText>
+              <w:instrText xml:space="preserve"> PAGEREF _Toc526321758 \h </w:instrText>
             </w:r>
             <w:r>
               <w:rPr>
@@ -7026,7 +7026,7 @@
               <w:szCs w:val="22"/>
             </w:rPr>
           </w:pPr>
-          <w:hyperlink w:anchor="_Toc526290399" w:history="1">
+          <w:hyperlink w:anchor="_Toc526321759" w:history="1">
             <w:r>
               <w:rPr>
                 <w:rStyle w:val="Hyperlink"/>
@@ -7049,7 +7049,7 @@
               <w:rPr>
                 <w:webHidden/>
               </w:rPr>
-              <w:instrText xml:space="preserve"> PAGEREF _Toc526290399 \h </w:instrText>
+              <w:instrText xml:space="preserve"> PAGEREF _Toc526321759 \h </w:instrText>
             </w:r>
             <w:r>
               <w:rPr>
@@ -7085,7 +7085,7 @@
               <w:szCs w:val="22"/>
             </w:rPr>
           </w:pPr>
-          <w:hyperlink w:anchor="_Toc526290400" w:history="1">
+          <w:hyperlink w:anchor="_Toc526321760" w:history="1">
             <w:r>
               <w:rPr>
                 <w:rStyle w:val="Hyperlink"/>
@@ -7115,7 +7115,7 @@
               <w:rPr>
                 <w:webHidden/>
               </w:rPr>
-              <w:instrText xml:space="preserve"> PAGEREF _Toc526290400 \h </w:instrText>
+              <w:instrText xml:space="preserve"> PAGEREF _Toc526321760 \h </w:instrText>
             </w:r>
             <w:r>
               <w:rPr>
@@ -7151,7 +7151,7 @@
               <w:szCs w:val="22"/>
             </w:rPr>
           </w:pPr>
-          <w:hyperlink w:anchor="_Toc526290401" w:history="1">
+          <w:hyperlink w:anchor="_Toc526321761" w:history="1">
             <w:r>
               <w:rPr>
                 <w:rStyle w:val="Hyperlink"/>
@@ -7181,7 +7181,7 @@
               <w:rPr>
                 <w:webHidden/>
               </w:rPr>
-              <w:instrText xml:space="preserve"> PAGEREF _Toc526290401 \h </w:instrText>
+              <w:instrText xml:space="preserve"> PAGEREF _Toc526321761 \h </w:instrText>
             </w:r>
             <w:r>
               <w:rPr>
@@ -7217,7 +7217,7 @@
               <w:szCs w:val="22"/>
             </w:rPr>
           </w:pPr>
-          <w:hyperlink w:anchor="_Toc526290402" w:history="1">
+          <w:hyperlink w:anchor="_Toc526321762" w:history="1">
             <w:r>
               <w:rPr>
                 <w:rStyle w:val="Hyperlink"/>
@@ -7247,7 +7247,7 @@
               <w:rPr>
                 <w:webHidden/>
               </w:rPr>
-              <w:instrText xml:space="preserve"> PAGEREF _Toc526290402 \h </w:instrText>
+              <w:instrText xml:space="preserve"> PAGEREF _Toc526321762 \h </w:instrText>
             </w:r>
             <w:r>
               <w:rPr>
@@ -7283,7 +7283,7 @@
               <w:szCs w:val="22"/>
             </w:rPr>
           </w:pPr>
-          <w:hyperlink w:anchor="_Toc526290403" w:history="1">
+          <w:hyperlink w:anchor="_Toc526321763" w:history="1">
             <w:r>
               <w:rPr>
                 <w:rStyle w:val="Hyperlink"/>
@@ -7313,7 +7313,7 @@
               <w:rPr>
                 <w:webHidden/>
               </w:rPr>
-              <w:instrText xml:space="preserve"> PAGEREF _Toc526290403 \h </w:instrText>
+              <w:instrText xml:space="preserve"> PAGEREF _Toc526321763 \h </w:instrText>
             </w:r>
             <w:r>
               <w:rPr>
@@ -7349,7 +7349,7 @@
               <w:szCs w:val="22"/>
             </w:rPr>
           </w:pPr>
-          <w:hyperlink w:anchor="_Toc526290404" w:history="1">
+          <w:hyperlink w:anchor="_Toc526321764" w:history="1">
             <w:r>
               <w:rPr>
                 <w:rStyle w:val="Hyperlink"/>
@@ -7372,7 +7372,7 @@
               <w:rPr>
                 <w:webHidden/>
               </w:rPr>
-              <w:instrText xml:space="preserve"> PAGEREF _Toc526290404 \h </w:instrText>
+              <w:instrText xml:space="preserve"> PAGEREF _Toc526321764 \h </w:instrText>
             </w:r>
             <w:r>
               <w:rPr>
@@ -7408,7 +7408,7 @@
               <w:szCs w:val="22"/>
             </w:rPr>
           </w:pPr>
-          <w:hyperlink w:anchor="_Toc526290405" w:history="1">
+          <w:hyperlink w:anchor="_Toc526321765" w:history="1">
             <w:r>
               <w:rPr>
                 <w:rStyle w:val="Hyperlink"/>
@@ -7431,7 +7431,7 @@
               <w:rPr>
                 <w:webHidden/>
               </w:rPr>
-              <w:instrText xml:space="preserve"> PAGEREF _Toc526290405 \h </w:instrText>
+              <w:instrText xml:space="preserve"> PAGEREF _Toc526321765 \h </w:instrText>
             </w:r>
             <w:r>
               <w:rPr>
@@ -7467,7 +7467,7 @@
               <w:szCs w:val="22"/>
             </w:rPr>
           </w:pPr>
-          <w:hyperlink w:anchor="_Toc526290406" w:history="1">
+          <w:hyperlink w:anchor="_Toc526321766" w:history="1">
             <w:r>
               <w:rPr>
                 <w:rStyle w:val="Hyperlink"/>
@@ -7497,7 +7497,7 @@
               <w:rPr>
                 <w:webHidden/>
               </w:rPr>
-              <w:instrText xml:space="preserve"> PAGEREF _Toc526290406 \h </w:instrText>
+              <w:instrText xml:space="preserve"> PAGEREF _Toc526321766 \h </w:instrText>
             </w:r>
             <w:r>
               <w:rPr>
@@ -7533,7 +7533,7 @@
               <w:szCs w:val="22"/>
             </w:rPr>
           </w:pPr>
-          <w:hyperlink w:anchor="_Toc526290407" w:history="1">
+          <w:hyperlink w:anchor="_Toc526321767" w:history="1">
             <w:r>
               <w:rPr>
                 <w:rStyle w:val="Hyperlink"/>
@@ -7556,7 +7556,7 @@
               <w:rPr>
                 <w:webHidden/>
               </w:rPr>
-              <w:instrText xml:space="preserve"> PAGEREF _Toc526290407 \h </w:instrText>
+              <w:instrText xml:space="preserve"> PAGEREF _Toc526321767 \h </w:instrText>
             </w:r>
             <w:r>
               <w:rPr>
@@ -7592,7 +7592,7 @@
               <w:szCs w:val="22"/>
             </w:rPr>
           </w:pPr>
-          <w:hyperlink w:anchor="_Toc526290408" w:history="1">
+          <w:hyperlink w:anchor="_Toc526321768" w:history="1">
             <w:r>
               <w:rPr>
                 <w:rStyle w:val="Hyperlink"/>
@@ -7615,7 +7615,7 @@
               <w:rPr>
                 <w:webHidden/>
               </w:rPr>
-              <w:instrText xml:space="preserve"> PAGEREF _Toc526290408 \h </w:instrText>
+              <w:instrText xml:space="preserve"> PAGEREF _Toc526321768 \h </w:instrText>
             </w:r>
             <w:r>
               <w:rPr>
@@ -7651,7 +7651,7 @@
               <w:szCs w:val="22"/>
             </w:rPr>
           </w:pPr>
-          <w:hyperlink w:anchor="_Toc526290409" w:history="1">
+          <w:hyperlink w:anchor="_Toc526321769" w:history="1">
             <w:r>
               <w:rPr>
                 <w:rStyle w:val="Hyperlink"/>
@@ -7674,7 +7674,7 @@
               <w:rPr>
                 <w:webHidden/>
               </w:rPr>
-              <w:instrText xml:space="preserve"> PAGEREF _Toc526290409 \h </w:instrText>
+              <w:instrText xml:space="preserve"> PAGEREF _Toc526321769 \h </w:instrText>
             </w:r>
             <w:r>
               <w:rPr>
@@ -7710,7 +7710,78 @@
               <w:szCs w:val="22"/>
             </w:rPr>
           </w:pPr>
-          <w:hyperlink w:anchor="_Toc526290410" w:history="1">
+          <w:hyperlink w:anchor="_Toc526321770" w:history="1">
+            <w:r>
+              <w:rPr>
+                <w:rStyle w:val="Hyperlink"/>
+              </w:rPr>
+              <w:t xml:space="preserve">4.3 OS ASPECTOS DA TRANSPARENCIA </w:t>
+            </w:r>
+            <w:r>
+              <w:rPr>
+                <w:rStyle w:val="Hyperlink"/>
+              </w:rPr>
+              <w:t>N</w:t>
+            </w:r>
+            <w:r>
+              <w:rPr>
+                <w:rStyle w:val="Hyperlink"/>
+              </w:rPr>
+              <w:t>O SCRUM</w:t>
+            </w:r>
+            <w:r>
+              <w:rPr>
+                <w:webHidden/>
+              </w:rPr>
+              <w:tab/>
+            </w:r>
+            <w:r>
+              <w:rPr>
+                <w:webHidden/>
+              </w:rPr>
+              <w:fldChar w:fldCharType="begin"/>
+            </w:r>
+            <w:r>
+              <w:rPr>
+                <w:webHidden/>
+              </w:rPr>
+              <w:instrText xml:space="preserve"> PAGEREF _Toc526321770 \h </w:instrText>
+            </w:r>
+            <w:r>
+              <w:rPr>
+                <w:webHidden/>
+              </w:rPr>
+            </w:r>
+            <w:r>
+              <w:rPr>
+                <w:webHidden/>
+              </w:rPr>
+              <w:fldChar w:fldCharType="separate"/>
+            </w:r>
+            <w:r>
+              <w:rPr>
+                <w:webHidden/>
+              </w:rPr>
+              <w:t>38</w:t>
+            </w:r>
+            <w:r>
+              <w:rPr>
+                <w:webHidden/>
+              </w:rPr>
+              <w:fldChar w:fldCharType="end"/>
+            </w:r>
+          </w:hyperlink>
+        </w:p>
+        <w:p>
+          <w:pPr>
+            <w:pStyle w:val="Sumrio1"/>
+            <w:rPr>
+              <w:rFonts w:asciiTheme="minorHAnsi" w:eastAsiaTheme="minorEastAsia" w:hAnsiTheme="minorHAnsi" w:cstheme="minorBidi"/>
+              <w:sz w:val="22"/>
+              <w:szCs w:val="22"/>
+            </w:rPr>
+          </w:pPr>
+          <w:hyperlink w:anchor="_Toc526321771" w:history="1">
             <w:r>
               <w:rPr>
                 <w:rStyle w:val="Hyperlink"/>
@@ -7733,7 +7804,7 @@
               <w:rPr>
                 <w:webHidden/>
               </w:rPr>
-              <w:instrText xml:space="preserve"> PAGEREF _Toc526290410 \h </w:instrText>
+              <w:instrText xml:space="preserve"> PAGEREF _Toc526321771 \h </w:instrText>
             </w:r>
             <w:r>
               <w:rPr>
@@ -7750,7 +7821,7 @@
               <w:rPr>
                 <w:webHidden/>
               </w:rPr>
-              <w:t>38</w:t>
+              <w:t>39</w:t>
             </w:r>
             <w:r>
               <w:rPr>
@@ -8158,50 +8229,6 @@
           <w:sz w:val="24"/>
           <w:szCs w:val="24"/>
         </w:rPr>
-      </w:pPr>
-    </w:p>
-    <w:p>
-      <w:pPr>
-        <w:pBdr>
-          <w:top w:val="nil"/>
-          <w:left w:val="nil"/>
-          <w:bottom w:val="nil"/>
-          <w:right w:val="nil"/>
-          <w:between w:val="nil"/>
-        </w:pBdr>
-        <w:tabs>
-          <w:tab w:val="right" w:pos="9072"/>
-        </w:tabs>
-        <w:spacing w:before="0" w:after="0" w:line="360" w:lineRule="auto"/>
-        <w:jc w:val="both"/>
-        <w:rPr>
-          <w:rFonts w:ascii="Arial" w:eastAsia="Arial" w:hAnsi="Arial" w:cs="Arial"/>
-          <w:color w:val="000000"/>
-          <w:sz w:val="24"/>
-          <w:szCs w:val="24"/>
-        </w:rPr>
-      </w:pPr>
-    </w:p>
-    <w:p>
-      <w:pPr>
-        <w:pBdr>
-          <w:top w:val="nil"/>
-          <w:left w:val="nil"/>
-          <w:bottom w:val="nil"/>
-          <w:right w:val="nil"/>
-          <w:between w:val="nil"/>
-        </w:pBdr>
-        <w:tabs>
-          <w:tab w:val="right" w:pos="9072"/>
-        </w:tabs>
-        <w:spacing w:before="0" w:after="0" w:line="360" w:lineRule="auto"/>
-        <w:jc w:val="both"/>
-        <w:rPr>
-          <w:rFonts w:ascii="Arial" w:eastAsia="Arial" w:hAnsi="Arial" w:cs="Arial"/>
-          <w:color w:val="000000"/>
-          <w:sz w:val="24"/>
-          <w:szCs w:val="24"/>
-        </w:rPr>
         <w:sectPr>
           <w:type w:val="continuous"/>
           <w:pgSz w:w="11907" w:h="16840"/>
@@ -8215,7 +8242,7 @@
         <w:pStyle w:val="Ttulo1"/>
         <w:spacing w:line="720" w:lineRule="auto"/>
       </w:pPr>
-      <w:bookmarkStart w:id="0" w:name="_Toc526290385"/>
+      <w:bookmarkStart w:id="0" w:name="_Toc526321745"/>
       <w:r>
         <w:lastRenderedPageBreak/>
         <w:t xml:space="preserve">1 </w:t>
@@ -8926,7 +8953,7 @@
         <w:pStyle w:val="Ttulo1"/>
         <w:spacing w:line="720" w:lineRule="auto"/>
       </w:pPr>
-      <w:bookmarkStart w:id="1" w:name="_Toc526290386"/>
+      <w:bookmarkStart w:id="1" w:name="_Toc526321746"/>
       <w:r>
         <w:lastRenderedPageBreak/>
         <w:t>2 METODOLOGIA SCRUM: APRESENTAÇÃO</w:t>
@@ -9341,7 +9368,7 @@
           <w:b w:val="0"/>
         </w:rPr>
       </w:pPr>
-      <w:bookmarkStart w:id="2" w:name="_Toc526290387"/>
+      <w:bookmarkStart w:id="2" w:name="_Toc526321747"/>
       <w:r>
         <w:rPr>
           <w:b w:val="0"/>
@@ -10467,7 +10494,7 @@
         <w:lastRenderedPageBreak/>
         <w:t xml:space="preserve"> </w:t>
       </w:r>
-      <w:bookmarkStart w:id="3" w:name="_Toc526290388"/>
+      <w:bookmarkStart w:id="3" w:name="_Toc526321748"/>
       <w:r>
         <w:rPr>
           <w:b w:val="0"/>
@@ -10569,7 +10596,7 @@
           <w:b w:val="0"/>
         </w:rPr>
       </w:pPr>
-      <w:bookmarkStart w:id="4" w:name="_Toc526290389"/>
+      <w:bookmarkStart w:id="4" w:name="_Toc526321749"/>
       <w:r>
         <w:rPr>
           <w:b w:val="0"/>
@@ -10712,7 +10739,7 @@
           <w:b w:val="0"/>
         </w:rPr>
       </w:pPr>
-      <w:bookmarkStart w:id="5" w:name="_Toc526290390"/>
+      <w:bookmarkStart w:id="5" w:name="_Toc526321750"/>
       <w:r>
         <w:rPr>
           <w:b w:val="0"/>
@@ -11050,7 +11077,7 @@
           <w:u w:val="single"/>
         </w:rPr>
       </w:pPr>
-      <w:bookmarkStart w:id="6" w:name="_Toc526290391"/>
+      <w:bookmarkStart w:id="6" w:name="_Toc526321751"/>
       <w:r>
         <w:rPr>
           <w:b w:val="0"/>
@@ -11079,7 +11106,7 @@
           <w:b w:val="0"/>
         </w:rPr>
       </w:pPr>
-      <w:bookmarkStart w:id="7" w:name="_Toc526290392"/>
+      <w:bookmarkStart w:id="7" w:name="_Toc526321752"/>
       <w:r>
         <w:rPr>
           <w:b w:val="0"/>
@@ -11466,7 +11493,7 @@
           <w:b w:val="0"/>
         </w:rPr>
       </w:pPr>
-      <w:bookmarkStart w:id="8" w:name="_Toc526290393"/>
+      <w:bookmarkStart w:id="8" w:name="_Toc526321753"/>
       <w:r>
         <w:rPr>
           <w:b w:val="0"/>
@@ -11899,7 +11926,7 @@
           <w:b w:val="0"/>
         </w:rPr>
       </w:pPr>
-      <w:bookmarkStart w:id="9" w:name="_Toc526290394"/>
+      <w:bookmarkStart w:id="9" w:name="_Toc526321754"/>
       <w:r>
         <w:rPr>
           <w:b w:val="0"/>
@@ -12648,7 +12675,7 @@
           <w:b w:val="0"/>
         </w:rPr>
       </w:pPr>
-      <w:bookmarkStart w:id="10" w:name="_Toc526290395"/>
+      <w:bookmarkStart w:id="10" w:name="_Toc526321755"/>
       <w:r>
         <w:rPr>
           <w:b w:val="0"/>
@@ -12677,7 +12704,7 @@
           <w:b w:val="0"/>
         </w:rPr>
       </w:pPr>
-      <w:bookmarkStart w:id="11" w:name="_Toc526290396"/>
+      <w:bookmarkStart w:id="11" w:name="_Toc526321756"/>
       <w:r>
         <w:rPr>
           <w:b w:val="0"/>
@@ -13469,7 +13496,7 @@
           <w:b w:val="0"/>
         </w:rPr>
       </w:pPr>
-      <w:bookmarkStart w:id="12" w:name="_Toc526290397"/>
+      <w:bookmarkStart w:id="12" w:name="_Toc526321757"/>
       <w:r>
         <w:rPr>
           <w:b w:val="0"/>
@@ -14034,7 +14061,7 @@
           <w:b w:val="0"/>
         </w:rPr>
       </w:pPr>
-      <w:bookmarkStart w:id="13" w:name="_Toc526290398"/>
+      <w:bookmarkStart w:id="13" w:name="_Toc526321758"/>
       <w:r>
         <w:rPr>
           <w:b w:val="0"/>
@@ -14567,7 +14594,7 @@
         <w:pStyle w:val="Ttulo1"/>
         <w:spacing w:line="720" w:lineRule="auto"/>
       </w:pPr>
-      <w:bookmarkStart w:id="15" w:name="_Toc526290399"/>
+      <w:bookmarkStart w:id="15" w:name="_Toc526321759"/>
       <w:r>
         <w:lastRenderedPageBreak/>
         <w:t>3 METODOLOGIA SCRUM: IMPLEMENTAÇÃO</w:t>
@@ -14967,7 +14994,7 @@
           <w:caps/>
         </w:rPr>
       </w:pPr>
-      <w:bookmarkStart w:id="16" w:name="_Toc526290400"/>
+      <w:bookmarkStart w:id="16" w:name="_Toc526321760"/>
       <w:r>
         <w:rPr>
           <w:b w:val="0"/>
@@ -15312,7 +15339,7 @@
           <w:b w:val="0"/>
         </w:rPr>
       </w:pPr>
-      <w:bookmarkStart w:id="17" w:name="_Toc526290401"/>
+      <w:bookmarkStart w:id="17" w:name="_Toc526321761"/>
       <w:r>
         <w:rPr>
           <w:b w:val="0"/>
@@ -16476,7 +16503,7 @@
           <w:b w:val="0"/>
         </w:rPr>
       </w:pPr>
-      <w:bookmarkStart w:id="18" w:name="_Toc526290402"/>
+      <w:bookmarkStart w:id="18" w:name="_Toc526321762"/>
       <w:r>
         <w:rPr>
           <w:b w:val="0"/>
@@ -18179,7 +18206,7 @@
           <w:b w:val="0"/>
         </w:rPr>
       </w:pPr>
-      <w:bookmarkStart w:id="19" w:name="_Toc526290403"/>
+      <w:bookmarkStart w:id="19" w:name="_Toc526321763"/>
       <w:r>
         <w:rPr>
           <w:b w:val="0"/>
@@ -19983,7 +20010,7 @@
           <w:b w:val="0"/>
         </w:rPr>
       </w:pPr>
-      <w:bookmarkStart w:id="20" w:name="_Toc526290404"/>
+      <w:bookmarkStart w:id="20" w:name="_Toc526321764"/>
       <w:r>
         <w:rPr>
           <w:b w:val="0"/>
@@ -20773,7 +20800,7 @@
           <w:b w:val="0"/>
         </w:rPr>
       </w:pPr>
-      <w:bookmarkStart w:id="21" w:name="_Toc526290405"/>
+      <w:bookmarkStart w:id="21" w:name="_Toc526321765"/>
       <w:r>
         <w:rPr>
           <w:b w:val="0"/>
@@ -21204,7 +21231,7 @@
           <w:b w:val="0"/>
         </w:rPr>
       </w:pPr>
-      <w:bookmarkStart w:id="22" w:name="_Toc526290406"/>
+      <w:bookmarkStart w:id="22" w:name="_Toc526321766"/>
       <w:r>
         <w:rPr>
           <w:b w:val="0"/>
@@ -21704,7 +21731,7 @@
         <w:pStyle w:val="Ttulo1"/>
         <w:spacing w:line="720" w:lineRule="auto"/>
       </w:pPr>
-      <w:bookmarkStart w:id="23" w:name="_Toc526290407"/>
+      <w:bookmarkStart w:id="23" w:name="_Toc526321767"/>
       <w:r>
         <w:lastRenderedPageBreak/>
         <w:t>4 METODOLOGIA SCRUM: UMA PERPESCTIVA GLOBAL</w:t>
@@ -21787,7 +21814,7 @@
           <w:b w:val="0"/>
         </w:rPr>
       </w:pPr>
-      <w:bookmarkStart w:id="24" w:name="_Toc526290408"/>
+      <w:bookmarkStart w:id="24" w:name="_Toc526321768"/>
       <w:r>
         <w:rPr>
           <w:b w:val="0"/>
@@ -22618,10 +22645,7 @@
         <w:t xml:space="preserve"> possibilidade de uso de metodologias em paralelo, uma vez que o Scrum permite ser implementado em conjunto com outras metodologias, para dessa forma conseguir suprir algumas lacunas que possam ser encontradas dentro da própria metodologia Scrum.</w:t>
       </w:r>
     </w:p>
-    <w:p>
-      <w:bookmarkStart w:id="25" w:name="_GoBack"/>
-      <w:bookmarkEnd w:id="25"/>
-    </w:p>
+    <w:p/>
     <w:p>
       <w:pPr>
         <w:pStyle w:val="Ttulo1"/>
@@ -22631,7 +22655,7 @@
           <w:b w:val="0"/>
         </w:rPr>
       </w:pPr>
-      <w:bookmarkStart w:id="26" w:name="_Toc526290409"/>
+      <w:bookmarkStart w:id="25" w:name="_Toc526321769"/>
       <w:r>
         <w:rPr>
           <w:b w:val="0"/>
@@ -22674,7 +22698,7 @@
         </w:rPr>
         <w:t>SCRUM</w:t>
       </w:r>
-      <w:bookmarkEnd w:id="26"/>
+      <w:bookmarkEnd w:id="25"/>
     </w:p>
     <w:p>
       <w:pPr>
@@ -24324,8 +24348,7 @@
         <w:ind w:firstLine="709"/>
         <w:jc w:val="both"/>
         <w:rPr>
-          <w:rFonts w:ascii="Arial" w:eastAsia="Arial" w:hAnsi="Arial" w:cs="Arial"/>
-          <w:color w:val="000000"/>
+          <w:rFonts w:ascii="Arial" w:hAnsi="Arial" w:cs="Arial"/>
           <w:sz w:val="24"/>
           <w:szCs w:val="24"/>
         </w:rPr>
@@ -24753,7 +24776,7 @@
           <w:sz w:val="24"/>
           <w:szCs w:val="24"/>
         </w:rPr>
-        <w:t xml:space="preserve">podem ser sobrecarregados </w:t>
+        <w:t>podem ser sobrecarregados</w:t>
       </w:r>
       <w:r>
         <w:rPr>
@@ -24768,14 +24791,1766 @@
     <w:p>
       <w:pPr>
         <w:pStyle w:val="Ttulo1"/>
+        <w:spacing w:line="720" w:lineRule="auto"/>
+        <w:jc w:val="both"/>
+        <w:rPr>
+          <w:b w:val="0"/>
+        </w:rPr>
+      </w:pPr>
+      <w:bookmarkStart w:id="26" w:name="_Toc526321770"/>
+      <w:r>
+        <w:rPr>
+          <w:b w:val="0"/>
+        </w:rPr>
+        <w:lastRenderedPageBreak/>
+        <w:t xml:space="preserve">4.3 </w:t>
+      </w:r>
+      <w:bookmarkStart w:id="27" w:name="_GoBack"/>
+      <w:r>
+        <w:rPr>
+          <w:b w:val="0"/>
+        </w:rPr>
+        <w:t>OS ASPECTOS DA TRANSPARENCIA NO SCRUM</w:t>
+      </w:r>
+      <w:bookmarkEnd w:id="26"/>
+      <w:bookmarkEnd w:id="27"/>
+    </w:p>
+    <w:p>
+      <w:pPr>
+        <w:pBdr>
+          <w:top w:val="nil"/>
+          <w:left w:val="nil"/>
+          <w:bottom w:val="nil"/>
+          <w:right w:val="nil"/>
+          <w:between w:val="nil"/>
+        </w:pBdr>
+        <w:spacing w:before="0" w:after="0" w:line="360" w:lineRule="auto"/>
+        <w:ind w:firstLine="709"/>
+        <w:jc w:val="both"/>
+        <w:rPr>
+          <w:rFonts w:ascii="Arial" w:eastAsia="Arial" w:hAnsi="Arial" w:cs="Arial"/>
+          <w:color w:val="000000"/>
+          <w:sz w:val="24"/>
+          <w:szCs w:val="24"/>
+        </w:rPr>
+      </w:pPr>
+      <w:r>
+        <w:rPr>
+          <w:rFonts w:ascii="Arial" w:eastAsia="Arial" w:hAnsi="Arial" w:cs="Arial"/>
+          <w:color w:val="000000"/>
+          <w:sz w:val="24"/>
+          <w:szCs w:val="24"/>
+        </w:rPr>
+        <w:t>É dito por</w:t>
+      </w:r>
+      <w:r>
+        <w:rPr>
+          <w:rFonts w:ascii="Arial" w:eastAsia="Arial" w:hAnsi="Arial" w:cs="Arial"/>
+          <w:color w:val="000000"/>
+          <w:sz w:val="24"/>
+          <w:szCs w:val="24"/>
+        </w:rPr>
+        <w:t xml:space="preserve"> </w:t>
+      </w:r>
+      <w:proofErr w:type="spellStart"/>
+      <w:r>
+        <w:rPr>
+          <w:rFonts w:ascii="Arial" w:eastAsia="Arial" w:hAnsi="Arial" w:cs="Arial"/>
+          <w:color w:val="000000"/>
+          <w:sz w:val="24"/>
+          <w:szCs w:val="24"/>
+        </w:rPr>
+        <w:t>Schwaber</w:t>
+      </w:r>
+      <w:proofErr w:type="spellEnd"/>
+      <w:r>
+        <w:rPr>
+          <w:rFonts w:ascii="Arial" w:eastAsia="Arial" w:hAnsi="Arial" w:cs="Arial"/>
+          <w:color w:val="000000"/>
+          <w:sz w:val="24"/>
+          <w:szCs w:val="24"/>
+        </w:rPr>
+        <w:t xml:space="preserve"> e Sutherland (2013),</w:t>
+      </w:r>
+      <w:r>
+        <w:rPr>
+          <w:rFonts w:ascii="Arial" w:eastAsia="Arial" w:hAnsi="Arial" w:cs="Arial"/>
+          <w:color w:val="000000"/>
+          <w:sz w:val="24"/>
+          <w:szCs w:val="24"/>
+        </w:rPr>
+        <w:t xml:space="preserve"> que</w:t>
+      </w:r>
+      <w:r>
+        <w:rPr>
+          <w:rFonts w:ascii="Arial" w:eastAsia="Arial" w:hAnsi="Arial" w:cs="Arial"/>
+          <w:color w:val="000000"/>
+          <w:sz w:val="24"/>
+          <w:szCs w:val="24"/>
+        </w:rPr>
+        <w:t xml:space="preserve"> a transparência não </w:t>
+      </w:r>
+      <w:r>
+        <w:rPr>
+          <w:rFonts w:ascii="Arial" w:eastAsia="Arial" w:hAnsi="Arial" w:cs="Arial"/>
+          <w:color w:val="000000"/>
+          <w:sz w:val="24"/>
+          <w:szCs w:val="24"/>
+        </w:rPr>
+        <w:t>ocorre</w:t>
+      </w:r>
+      <w:r>
+        <w:rPr>
+          <w:rFonts w:ascii="Arial" w:eastAsia="Arial" w:hAnsi="Arial" w:cs="Arial"/>
+          <w:color w:val="000000"/>
+          <w:sz w:val="24"/>
+          <w:szCs w:val="24"/>
+        </w:rPr>
+        <w:t xml:space="preserve"> </w:t>
+      </w:r>
+      <w:r>
+        <w:rPr>
+          <w:rFonts w:ascii="Arial" w:eastAsia="Arial" w:hAnsi="Arial" w:cs="Arial"/>
+          <w:color w:val="000000"/>
+          <w:sz w:val="24"/>
+          <w:szCs w:val="24"/>
+        </w:rPr>
+        <w:t>de</w:t>
+      </w:r>
+      <w:r>
+        <w:rPr>
+          <w:rFonts w:ascii="Arial" w:eastAsia="Arial" w:hAnsi="Arial" w:cs="Arial"/>
+          <w:color w:val="000000"/>
+          <w:sz w:val="24"/>
+          <w:szCs w:val="24"/>
+        </w:rPr>
+        <w:t xml:space="preserve"> </w:t>
+      </w:r>
+      <w:r>
+        <w:rPr>
+          <w:rFonts w:ascii="Arial" w:eastAsia="Arial" w:hAnsi="Arial" w:cs="Arial"/>
+          <w:color w:val="000000"/>
+          <w:sz w:val="24"/>
+          <w:szCs w:val="24"/>
+        </w:rPr>
+        <w:t>maneira fácil</w:t>
+      </w:r>
+      <w:r>
+        <w:rPr>
+          <w:rFonts w:ascii="Arial" w:eastAsia="Arial" w:hAnsi="Arial" w:cs="Arial"/>
+          <w:color w:val="000000"/>
+          <w:sz w:val="24"/>
+          <w:szCs w:val="24"/>
+        </w:rPr>
+        <w:t xml:space="preserve">, mas é um caminho </w:t>
+      </w:r>
+      <w:r>
+        <w:rPr>
+          <w:rFonts w:ascii="Arial" w:eastAsia="Arial" w:hAnsi="Arial" w:cs="Arial"/>
+          <w:color w:val="000000"/>
+          <w:sz w:val="24"/>
+          <w:szCs w:val="24"/>
+        </w:rPr>
+        <w:t xml:space="preserve">que deve ser </w:t>
+      </w:r>
+      <w:r>
+        <w:rPr>
+          <w:rFonts w:ascii="Arial" w:eastAsia="Arial" w:hAnsi="Arial" w:cs="Arial"/>
+          <w:color w:val="000000"/>
+          <w:sz w:val="24"/>
+          <w:szCs w:val="24"/>
+        </w:rPr>
+        <w:t>percorrido</w:t>
+      </w:r>
+      <w:r>
+        <w:rPr>
+          <w:rFonts w:ascii="Arial" w:eastAsia="Arial" w:hAnsi="Arial" w:cs="Arial"/>
+          <w:color w:val="000000"/>
+          <w:sz w:val="24"/>
+          <w:szCs w:val="24"/>
+        </w:rPr>
+        <w:t xml:space="preserve"> com esforço</w:t>
+      </w:r>
+      <w:r>
+        <w:rPr>
+          <w:rFonts w:ascii="Arial" w:eastAsia="Arial" w:hAnsi="Arial" w:cs="Arial"/>
+          <w:color w:val="000000"/>
+          <w:sz w:val="24"/>
+          <w:szCs w:val="24"/>
+        </w:rPr>
+        <w:t>.</w:t>
+      </w:r>
+      <w:r>
+        <w:rPr>
+          <w:rFonts w:ascii="Arial" w:eastAsia="Arial" w:hAnsi="Arial" w:cs="Arial"/>
+          <w:color w:val="000000"/>
+          <w:sz w:val="24"/>
+          <w:szCs w:val="24"/>
+        </w:rPr>
+        <w:tab/>
+      </w:r>
+    </w:p>
+    <w:p>
+      <w:pPr>
+        <w:pBdr>
+          <w:top w:val="nil"/>
+          <w:left w:val="nil"/>
+          <w:bottom w:val="nil"/>
+          <w:right w:val="nil"/>
+          <w:between w:val="nil"/>
+        </w:pBdr>
+        <w:spacing w:before="0" w:after="0" w:line="360" w:lineRule="auto"/>
+        <w:ind w:firstLine="709"/>
+        <w:jc w:val="both"/>
+        <w:rPr>
+          <w:rFonts w:ascii="Arial" w:eastAsia="Arial" w:hAnsi="Arial" w:cs="Arial"/>
+          <w:color w:val="000000"/>
+          <w:sz w:val="24"/>
+          <w:szCs w:val="24"/>
+        </w:rPr>
+      </w:pPr>
+      <w:r>
+        <w:rPr>
+          <w:rFonts w:ascii="Arial" w:eastAsia="Arial" w:hAnsi="Arial" w:cs="Arial"/>
+          <w:color w:val="000000"/>
+          <w:sz w:val="24"/>
+          <w:szCs w:val="24"/>
+        </w:rPr>
+        <w:t xml:space="preserve">Segundo Carvalho e Mello (2012), </w:t>
+      </w:r>
+      <w:r>
+        <w:rPr>
+          <w:rFonts w:ascii="Arial" w:eastAsia="Arial" w:hAnsi="Arial" w:cs="Arial"/>
+          <w:color w:val="000000"/>
+          <w:sz w:val="24"/>
+          <w:szCs w:val="24"/>
+        </w:rPr>
+        <w:t>existe uma</w:t>
+      </w:r>
+      <w:r>
+        <w:rPr>
+          <w:rFonts w:ascii="Arial" w:eastAsia="Arial" w:hAnsi="Arial" w:cs="Arial"/>
+          <w:color w:val="000000"/>
+          <w:sz w:val="24"/>
+          <w:szCs w:val="24"/>
+        </w:rPr>
+        <w:t xml:space="preserve"> necessidade </w:t>
+      </w:r>
+      <w:r>
+        <w:rPr>
+          <w:rFonts w:ascii="Arial" w:eastAsia="Arial" w:hAnsi="Arial" w:cs="Arial"/>
+          <w:color w:val="000000"/>
+          <w:sz w:val="24"/>
+          <w:szCs w:val="24"/>
+        </w:rPr>
+        <w:t>que ao início</w:t>
+      </w:r>
+      <w:r>
+        <w:rPr>
+          <w:rFonts w:ascii="Arial" w:eastAsia="Arial" w:hAnsi="Arial" w:cs="Arial"/>
+          <w:color w:val="000000"/>
+          <w:sz w:val="24"/>
+          <w:szCs w:val="24"/>
+        </w:rPr>
+        <w:t xml:space="preserve"> do projeto</w:t>
+      </w:r>
+      <w:r>
+        <w:rPr>
+          <w:rFonts w:ascii="Arial" w:eastAsia="Arial" w:hAnsi="Arial" w:cs="Arial"/>
+          <w:color w:val="000000"/>
+          <w:sz w:val="24"/>
+          <w:szCs w:val="24"/>
+        </w:rPr>
+        <w:t>, para algumas organizações, que</w:t>
+      </w:r>
+      <w:r>
+        <w:rPr>
+          <w:rFonts w:ascii="Arial" w:eastAsia="Arial" w:hAnsi="Arial" w:cs="Arial"/>
+          <w:color w:val="000000"/>
+          <w:sz w:val="24"/>
+          <w:szCs w:val="24"/>
+        </w:rPr>
+        <w:t xml:space="preserve"> </w:t>
+      </w:r>
+      <w:r>
+        <w:rPr>
+          <w:rFonts w:ascii="Arial" w:eastAsia="Arial" w:hAnsi="Arial" w:cs="Arial"/>
+          <w:color w:val="000000"/>
+          <w:sz w:val="24"/>
+          <w:szCs w:val="24"/>
+        </w:rPr>
+        <w:t>ocorra</w:t>
+      </w:r>
+      <w:r>
+        <w:rPr>
+          <w:rFonts w:ascii="Arial" w:eastAsia="Arial" w:hAnsi="Arial" w:cs="Arial"/>
+          <w:color w:val="000000"/>
+          <w:sz w:val="24"/>
+          <w:szCs w:val="24"/>
+        </w:rPr>
+        <w:t xml:space="preserve"> a quebra </w:t>
+      </w:r>
+      <w:r>
+        <w:rPr>
+          <w:rFonts w:ascii="Arial" w:eastAsia="Arial" w:hAnsi="Arial" w:cs="Arial"/>
+          <w:color w:val="000000"/>
+          <w:sz w:val="24"/>
+          <w:szCs w:val="24"/>
+        </w:rPr>
+        <w:t>de limites</w:t>
+      </w:r>
+      <w:r>
+        <w:rPr>
+          <w:rFonts w:ascii="Arial" w:eastAsia="Arial" w:hAnsi="Arial" w:cs="Arial"/>
+          <w:color w:val="000000"/>
+          <w:sz w:val="24"/>
+          <w:szCs w:val="24"/>
+        </w:rPr>
+        <w:t xml:space="preserve"> </w:t>
+      </w:r>
+      <w:r>
+        <w:rPr>
+          <w:rFonts w:ascii="Arial" w:eastAsia="Arial" w:hAnsi="Arial" w:cs="Arial"/>
+          <w:color w:val="000000"/>
+          <w:sz w:val="24"/>
+          <w:szCs w:val="24"/>
+        </w:rPr>
+        <w:t>hierárquicos</w:t>
+      </w:r>
+      <w:r>
+        <w:rPr>
+          <w:rFonts w:ascii="Arial" w:eastAsia="Arial" w:hAnsi="Arial" w:cs="Arial"/>
+          <w:color w:val="000000"/>
+          <w:sz w:val="24"/>
+          <w:szCs w:val="24"/>
+        </w:rPr>
+        <w:t xml:space="preserve"> e </w:t>
+      </w:r>
+      <w:r>
+        <w:rPr>
+          <w:rFonts w:ascii="Arial" w:eastAsia="Arial" w:hAnsi="Arial" w:cs="Arial"/>
+          <w:color w:val="000000"/>
+          <w:sz w:val="24"/>
+          <w:szCs w:val="24"/>
+        </w:rPr>
+        <w:t xml:space="preserve">melhoria </w:t>
+      </w:r>
+      <w:r>
+        <w:rPr>
+          <w:rFonts w:ascii="Arial" w:eastAsia="Arial" w:hAnsi="Arial" w:cs="Arial"/>
+          <w:color w:val="000000"/>
+          <w:sz w:val="24"/>
+          <w:szCs w:val="24"/>
+        </w:rPr>
+        <w:t xml:space="preserve">de relacionamento dentro </w:t>
+      </w:r>
+      <w:r>
+        <w:rPr>
+          <w:rFonts w:ascii="Arial" w:eastAsia="Arial" w:hAnsi="Arial" w:cs="Arial"/>
+          <w:color w:val="000000"/>
+          <w:sz w:val="24"/>
+          <w:szCs w:val="24"/>
+        </w:rPr>
+        <w:t>do time</w:t>
+      </w:r>
+      <w:r>
+        <w:rPr>
+          <w:rFonts w:ascii="Arial" w:eastAsia="Arial" w:hAnsi="Arial" w:cs="Arial"/>
+          <w:color w:val="000000"/>
+          <w:sz w:val="24"/>
+          <w:szCs w:val="24"/>
+        </w:rPr>
+        <w:t xml:space="preserve"> para que todos os </w:t>
+      </w:r>
+      <w:r>
+        <w:rPr>
+          <w:rFonts w:ascii="Arial" w:eastAsia="Arial" w:hAnsi="Arial" w:cs="Arial"/>
+          <w:color w:val="000000"/>
+          <w:sz w:val="24"/>
+          <w:szCs w:val="24"/>
+        </w:rPr>
+        <w:t>indivíduos</w:t>
+      </w:r>
+      <w:r>
+        <w:rPr>
+          <w:rFonts w:ascii="Arial" w:eastAsia="Arial" w:hAnsi="Arial" w:cs="Arial"/>
+          <w:color w:val="000000"/>
+          <w:sz w:val="24"/>
+          <w:szCs w:val="24"/>
+        </w:rPr>
+        <w:t xml:space="preserve"> se sintam parte </w:t>
+      </w:r>
+      <w:r>
+        <w:rPr>
+          <w:rFonts w:ascii="Arial" w:eastAsia="Arial" w:hAnsi="Arial" w:cs="Arial"/>
+          <w:color w:val="000000"/>
+          <w:sz w:val="24"/>
+          <w:szCs w:val="24"/>
+        </w:rPr>
+        <w:t>do time</w:t>
+      </w:r>
+      <w:r>
+        <w:rPr>
+          <w:rFonts w:ascii="Arial" w:eastAsia="Arial" w:hAnsi="Arial" w:cs="Arial"/>
+          <w:color w:val="000000"/>
+          <w:sz w:val="24"/>
+          <w:szCs w:val="24"/>
+        </w:rPr>
+        <w:t xml:space="preserve">, </w:t>
+      </w:r>
+      <w:r>
+        <w:rPr>
+          <w:rFonts w:ascii="Arial" w:eastAsia="Arial" w:hAnsi="Arial" w:cs="Arial"/>
+          <w:color w:val="000000"/>
+          <w:sz w:val="24"/>
+          <w:szCs w:val="24"/>
+        </w:rPr>
+        <w:t>dessa forma</w:t>
+      </w:r>
+      <w:r>
+        <w:rPr>
+          <w:rFonts w:ascii="Arial" w:eastAsia="Arial" w:hAnsi="Arial" w:cs="Arial"/>
+          <w:color w:val="000000"/>
+          <w:sz w:val="24"/>
+          <w:szCs w:val="24"/>
+        </w:rPr>
+        <w:t xml:space="preserve"> cada</w:t>
+      </w:r>
+      <w:r>
+        <w:rPr>
+          <w:rFonts w:ascii="Arial" w:eastAsia="Arial" w:hAnsi="Arial" w:cs="Arial"/>
+          <w:color w:val="000000"/>
+          <w:sz w:val="24"/>
+          <w:szCs w:val="24"/>
+        </w:rPr>
+        <w:t xml:space="preserve"> membro</w:t>
+      </w:r>
+      <w:r>
+        <w:rPr>
+          <w:rFonts w:ascii="Arial" w:eastAsia="Arial" w:hAnsi="Arial" w:cs="Arial"/>
+          <w:color w:val="000000"/>
+          <w:sz w:val="24"/>
+          <w:szCs w:val="24"/>
+        </w:rPr>
+        <w:t xml:space="preserve"> </w:t>
+      </w:r>
+      <w:r>
+        <w:rPr>
+          <w:rFonts w:ascii="Arial" w:eastAsia="Arial" w:hAnsi="Arial" w:cs="Arial"/>
+          <w:color w:val="000000"/>
+          <w:sz w:val="24"/>
+          <w:szCs w:val="24"/>
+        </w:rPr>
+        <w:t>possuirá as</w:t>
+      </w:r>
+      <w:r>
+        <w:rPr>
+          <w:rFonts w:ascii="Arial" w:eastAsia="Arial" w:hAnsi="Arial" w:cs="Arial"/>
+          <w:color w:val="000000"/>
+          <w:sz w:val="24"/>
+          <w:szCs w:val="24"/>
+        </w:rPr>
+        <w:t xml:space="preserve"> suas responsabilidades e </w:t>
+      </w:r>
+      <w:r>
+        <w:rPr>
+          <w:rFonts w:ascii="Arial" w:eastAsia="Arial" w:hAnsi="Arial" w:cs="Arial"/>
+          <w:color w:val="000000"/>
+          <w:sz w:val="24"/>
+          <w:szCs w:val="24"/>
+        </w:rPr>
+        <w:t xml:space="preserve">que </w:t>
+      </w:r>
+      <w:r>
+        <w:rPr>
+          <w:rFonts w:ascii="Arial" w:eastAsia="Arial" w:hAnsi="Arial" w:cs="Arial"/>
+          <w:color w:val="000000"/>
+          <w:sz w:val="24"/>
+          <w:szCs w:val="24"/>
+        </w:rPr>
+        <w:t xml:space="preserve">estejam no mesmo nível. Para isso, </w:t>
+      </w:r>
+      <w:r>
+        <w:rPr>
+          <w:rFonts w:ascii="Arial" w:eastAsia="Arial" w:hAnsi="Arial" w:cs="Arial"/>
+          <w:color w:val="000000"/>
+          <w:sz w:val="24"/>
+          <w:szCs w:val="24"/>
+        </w:rPr>
+        <w:t>é</w:t>
+      </w:r>
+      <w:r>
+        <w:rPr>
+          <w:rFonts w:ascii="Arial" w:eastAsia="Arial" w:hAnsi="Arial" w:cs="Arial"/>
+          <w:color w:val="000000"/>
+          <w:sz w:val="24"/>
+          <w:szCs w:val="24"/>
+        </w:rPr>
+        <w:t xml:space="preserve"> considerado uma boa prática que os membros do time se </w:t>
+      </w:r>
+      <w:r>
+        <w:rPr>
+          <w:rFonts w:ascii="Arial" w:eastAsia="Arial" w:hAnsi="Arial" w:cs="Arial"/>
+          <w:color w:val="000000"/>
+          <w:sz w:val="24"/>
+          <w:szCs w:val="24"/>
+        </w:rPr>
+        <w:t>intitulassem apenas</w:t>
+      </w:r>
+      <w:r>
+        <w:rPr>
+          <w:rFonts w:ascii="Arial" w:eastAsia="Arial" w:hAnsi="Arial" w:cs="Arial"/>
+          <w:color w:val="000000"/>
+          <w:sz w:val="24"/>
+          <w:szCs w:val="24"/>
+        </w:rPr>
+        <w:t xml:space="preserve"> pelo primeiro nome sem </w:t>
+      </w:r>
+      <w:r>
+        <w:rPr>
+          <w:rFonts w:ascii="Arial" w:eastAsia="Arial" w:hAnsi="Arial" w:cs="Arial"/>
+          <w:color w:val="000000"/>
+          <w:sz w:val="24"/>
+          <w:szCs w:val="24"/>
+        </w:rPr>
+        <w:t>algum</w:t>
+      </w:r>
+      <w:r>
+        <w:rPr>
+          <w:rFonts w:ascii="Arial" w:eastAsia="Arial" w:hAnsi="Arial" w:cs="Arial"/>
+          <w:color w:val="000000"/>
+          <w:sz w:val="24"/>
+          <w:szCs w:val="24"/>
+        </w:rPr>
+        <w:t xml:space="preserve"> tratamento especial para </w:t>
+      </w:r>
+      <w:r>
+        <w:rPr>
+          <w:rFonts w:ascii="Arial" w:eastAsia="Arial" w:hAnsi="Arial" w:cs="Arial"/>
+          <w:color w:val="000000"/>
+          <w:sz w:val="24"/>
+          <w:szCs w:val="24"/>
+        </w:rPr>
+        <w:t>facilitar</w:t>
+      </w:r>
+      <w:r>
+        <w:rPr>
+          <w:rFonts w:ascii="Arial" w:eastAsia="Arial" w:hAnsi="Arial" w:cs="Arial"/>
+          <w:color w:val="000000"/>
+          <w:sz w:val="24"/>
+          <w:szCs w:val="24"/>
+        </w:rPr>
+        <w:t xml:space="preserve"> </w:t>
+      </w:r>
+      <w:r>
+        <w:rPr>
+          <w:rFonts w:ascii="Arial" w:eastAsia="Arial" w:hAnsi="Arial" w:cs="Arial"/>
+          <w:color w:val="000000"/>
+          <w:sz w:val="24"/>
+          <w:szCs w:val="24"/>
+        </w:rPr>
+        <w:t>este</w:t>
+      </w:r>
+      <w:r>
+        <w:rPr>
+          <w:rFonts w:ascii="Arial" w:eastAsia="Arial" w:hAnsi="Arial" w:cs="Arial"/>
+          <w:color w:val="000000"/>
+          <w:sz w:val="24"/>
+          <w:szCs w:val="24"/>
+        </w:rPr>
+        <w:t xml:space="preserve"> processo.</w:t>
+      </w:r>
+    </w:p>
+    <w:p>
+      <w:pPr>
+        <w:pBdr>
+          <w:top w:val="nil"/>
+          <w:left w:val="nil"/>
+          <w:bottom w:val="nil"/>
+          <w:right w:val="nil"/>
+          <w:between w:val="nil"/>
+        </w:pBdr>
+        <w:spacing w:before="0" w:after="0" w:line="360" w:lineRule="auto"/>
+        <w:ind w:firstLine="709"/>
+        <w:jc w:val="both"/>
+        <w:rPr>
+          <w:rFonts w:ascii="Arial" w:eastAsia="Arial" w:hAnsi="Arial" w:cs="Arial"/>
+          <w:color w:val="000000"/>
+          <w:sz w:val="24"/>
+          <w:szCs w:val="24"/>
+        </w:rPr>
+      </w:pPr>
+      <w:r>
+        <w:rPr>
+          <w:rFonts w:ascii="Arial" w:eastAsia="Arial" w:hAnsi="Arial" w:cs="Arial"/>
+          <w:color w:val="000000"/>
+          <w:sz w:val="24"/>
+          <w:szCs w:val="24"/>
+        </w:rPr>
+        <w:t xml:space="preserve">Ainda </w:t>
+      </w:r>
+      <w:r>
+        <w:rPr>
+          <w:rFonts w:ascii="Arial" w:eastAsia="Arial" w:hAnsi="Arial" w:cs="Arial"/>
+          <w:color w:val="000000"/>
+          <w:sz w:val="24"/>
+          <w:szCs w:val="24"/>
+        </w:rPr>
+        <w:t xml:space="preserve">Carvalho e Mello (2012), </w:t>
+      </w:r>
+      <w:r>
+        <w:rPr>
+          <w:rFonts w:ascii="Arial" w:eastAsia="Arial" w:hAnsi="Arial" w:cs="Arial"/>
+          <w:color w:val="000000"/>
+          <w:sz w:val="24"/>
+          <w:szCs w:val="24"/>
+        </w:rPr>
+        <w:t xml:space="preserve"> </w:t>
+      </w:r>
+      <w:r>
+        <w:rPr>
+          <w:rFonts w:ascii="Arial" w:eastAsia="Arial" w:hAnsi="Arial" w:cs="Arial"/>
+          <w:color w:val="000000"/>
+          <w:sz w:val="24"/>
+          <w:szCs w:val="24"/>
+        </w:rPr>
+        <w:t xml:space="preserve">constatou </w:t>
+      </w:r>
+      <w:r>
+        <w:rPr>
+          <w:rFonts w:ascii="Arial" w:eastAsia="Arial" w:hAnsi="Arial" w:cs="Arial"/>
+          <w:color w:val="000000"/>
+          <w:sz w:val="24"/>
+          <w:szCs w:val="24"/>
+        </w:rPr>
+        <w:t xml:space="preserve">que a transparência entre o </w:t>
+      </w:r>
+      <w:r>
+        <w:rPr>
+          <w:rFonts w:ascii="Arial" w:eastAsia="Arial" w:hAnsi="Arial" w:cs="Arial"/>
+          <w:i/>
+          <w:color w:val="000000"/>
+          <w:sz w:val="24"/>
+          <w:szCs w:val="24"/>
+        </w:rPr>
+        <w:t>Scrum Master</w:t>
+      </w:r>
+      <w:r>
+        <w:rPr>
+          <w:rFonts w:ascii="Arial" w:eastAsia="Arial" w:hAnsi="Arial" w:cs="Arial"/>
+          <w:color w:val="000000"/>
+          <w:sz w:val="24"/>
+          <w:szCs w:val="24"/>
+        </w:rPr>
+        <w:t xml:space="preserve">, o </w:t>
+      </w:r>
+      <w:proofErr w:type="spellStart"/>
+      <w:r>
+        <w:rPr>
+          <w:rFonts w:ascii="Arial" w:eastAsia="Arial" w:hAnsi="Arial" w:cs="Arial"/>
+          <w:i/>
+          <w:color w:val="000000"/>
+          <w:sz w:val="24"/>
+          <w:szCs w:val="24"/>
+        </w:rPr>
+        <w:t>Product</w:t>
+      </w:r>
+      <w:proofErr w:type="spellEnd"/>
+      <w:r>
+        <w:rPr>
+          <w:rFonts w:ascii="Arial" w:eastAsia="Arial" w:hAnsi="Arial" w:cs="Arial"/>
+          <w:i/>
+          <w:color w:val="000000"/>
+          <w:sz w:val="24"/>
+          <w:szCs w:val="24"/>
+        </w:rPr>
+        <w:t xml:space="preserve"> </w:t>
+      </w:r>
+      <w:proofErr w:type="spellStart"/>
+      <w:r>
+        <w:rPr>
+          <w:rFonts w:ascii="Arial" w:eastAsia="Arial" w:hAnsi="Arial" w:cs="Arial"/>
+          <w:i/>
+          <w:color w:val="000000"/>
+          <w:sz w:val="24"/>
+          <w:szCs w:val="24"/>
+        </w:rPr>
+        <w:t>Owner</w:t>
+      </w:r>
+      <w:proofErr w:type="spellEnd"/>
+      <w:r>
+        <w:rPr>
+          <w:rFonts w:ascii="Arial" w:eastAsia="Arial" w:hAnsi="Arial" w:cs="Arial"/>
+          <w:color w:val="000000"/>
+          <w:sz w:val="24"/>
+          <w:szCs w:val="24"/>
+        </w:rPr>
+        <w:t xml:space="preserve"> e o </w:t>
+      </w:r>
+      <w:r>
+        <w:rPr>
+          <w:rFonts w:ascii="Arial" w:eastAsia="Arial" w:hAnsi="Arial" w:cs="Arial"/>
+          <w:i/>
+          <w:color w:val="000000"/>
+          <w:sz w:val="24"/>
+          <w:szCs w:val="24"/>
+        </w:rPr>
+        <w:t>Scrum Team</w:t>
+      </w:r>
+      <w:r>
+        <w:rPr>
+          <w:rFonts w:ascii="Arial" w:eastAsia="Arial" w:hAnsi="Arial" w:cs="Arial"/>
+          <w:color w:val="000000"/>
+          <w:sz w:val="24"/>
+          <w:szCs w:val="24"/>
+        </w:rPr>
+        <w:t xml:space="preserve"> </w:t>
+      </w:r>
+      <w:proofErr w:type="gramStart"/>
+      <w:r>
+        <w:rPr>
+          <w:rFonts w:ascii="Arial" w:eastAsia="Arial" w:hAnsi="Arial" w:cs="Arial"/>
+          <w:color w:val="000000"/>
+          <w:sz w:val="24"/>
+          <w:szCs w:val="24"/>
+        </w:rPr>
+        <w:t>é</w:t>
+      </w:r>
+      <w:proofErr w:type="gramEnd"/>
+      <w:r>
+        <w:rPr>
+          <w:rFonts w:ascii="Arial" w:eastAsia="Arial" w:hAnsi="Arial" w:cs="Arial"/>
+          <w:color w:val="000000"/>
+          <w:sz w:val="24"/>
+          <w:szCs w:val="24"/>
+        </w:rPr>
+        <w:t xml:space="preserve"> </w:t>
+      </w:r>
+      <w:r>
+        <w:rPr>
+          <w:rFonts w:ascii="Arial" w:eastAsia="Arial" w:hAnsi="Arial" w:cs="Arial"/>
+          <w:color w:val="000000"/>
+          <w:sz w:val="24"/>
+          <w:szCs w:val="24"/>
+        </w:rPr>
+        <w:t>indispensável</w:t>
+      </w:r>
+      <w:r>
+        <w:rPr>
+          <w:rFonts w:ascii="Arial" w:eastAsia="Arial" w:hAnsi="Arial" w:cs="Arial"/>
+          <w:color w:val="000000"/>
+          <w:sz w:val="24"/>
+          <w:szCs w:val="24"/>
+        </w:rPr>
+        <w:t xml:space="preserve">, </w:t>
+      </w:r>
+      <w:r>
+        <w:rPr>
+          <w:rFonts w:ascii="Arial" w:eastAsia="Arial" w:hAnsi="Arial" w:cs="Arial"/>
+          <w:color w:val="000000"/>
+          <w:sz w:val="24"/>
+          <w:szCs w:val="24"/>
+        </w:rPr>
+        <w:t>junto a</w:t>
+      </w:r>
+      <w:r>
+        <w:rPr>
+          <w:rFonts w:ascii="Arial" w:eastAsia="Arial" w:hAnsi="Arial" w:cs="Arial"/>
+          <w:color w:val="000000"/>
+          <w:sz w:val="24"/>
+          <w:szCs w:val="24"/>
+        </w:rPr>
+        <w:t xml:space="preserve"> uma relação de sinceridade e </w:t>
+      </w:r>
+      <w:r>
+        <w:rPr>
+          <w:rFonts w:ascii="Arial" w:eastAsia="Arial" w:hAnsi="Arial" w:cs="Arial"/>
+          <w:color w:val="000000"/>
+          <w:sz w:val="24"/>
+          <w:szCs w:val="24"/>
+        </w:rPr>
+        <w:t>um canal</w:t>
+      </w:r>
+      <w:r>
+        <w:rPr>
+          <w:rFonts w:ascii="Arial" w:eastAsia="Arial" w:hAnsi="Arial" w:cs="Arial"/>
+          <w:color w:val="000000"/>
+          <w:sz w:val="24"/>
+          <w:szCs w:val="24"/>
+        </w:rPr>
+        <w:t xml:space="preserve"> comunicação </w:t>
+      </w:r>
+      <w:r>
+        <w:rPr>
+          <w:rFonts w:ascii="Arial" w:eastAsia="Arial" w:hAnsi="Arial" w:cs="Arial"/>
+          <w:color w:val="000000"/>
+          <w:sz w:val="24"/>
+          <w:szCs w:val="24"/>
+        </w:rPr>
+        <w:t>permanente que seja utilizado por</w:t>
+      </w:r>
+      <w:r>
+        <w:rPr>
+          <w:rFonts w:ascii="Arial" w:eastAsia="Arial" w:hAnsi="Arial" w:cs="Arial"/>
+          <w:color w:val="000000"/>
+          <w:sz w:val="24"/>
+          <w:szCs w:val="24"/>
+        </w:rPr>
+        <w:t xml:space="preserve"> todos</w:t>
+      </w:r>
+      <w:r>
+        <w:rPr>
+          <w:rFonts w:ascii="Arial" w:eastAsia="Arial" w:hAnsi="Arial" w:cs="Arial"/>
+          <w:color w:val="000000"/>
+          <w:sz w:val="24"/>
+          <w:szCs w:val="24"/>
+        </w:rPr>
+        <w:t xml:space="preserve"> eles</w:t>
+      </w:r>
+      <w:r>
+        <w:rPr>
+          <w:rFonts w:ascii="Arial" w:eastAsia="Arial" w:hAnsi="Arial" w:cs="Arial"/>
+          <w:color w:val="000000"/>
+          <w:sz w:val="24"/>
+          <w:szCs w:val="24"/>
+        </w:rPr>
+        <w:t xml:space="preserve">. </w:t>
+      </w:r>
+      <w:r>
+        <w:rPr>
+          <w:rFonts w:ascii="Arial" w:eastAsia="Arial" w:hAnsi="Arial" w:cs="Arial"/>
+          <w:color w:val="000000"/>
+          <w:sz w:val="24"/>
+          <w:szCs w:val="24"/>
+        </w:rPr>
+        <w:t>Isto se torna em</w:t>
+      </w:r>
+      <w:r>
+        <w:rPr>
+          <w:rFonts w:ascii="Arial" w:eastAsia="Arial" w:hAnsi="Arial" w:cs="Arial"/>
+          <w:color w:val="000000"/>
+          <w:sz w:val="24"/>
+          <w:szCs w:val="24"/>
+        </w:rPr>
+        <w:t xml:space="preserve"> um ponto extremamente </w:t>
+      </w:r>
+      <w:r>
+        <w:rPr>
+          <w:rFonts w:ascii="Arial" w:eastAsia="Arial" w:hAnsi="Arial" w:cs="Arial"/>
+          <w:color w:val="000000"/>
+          <w:sz w:val="24"/>
+          <w:szCs w:val="24"/>
+        </w:rPr>
+        <w:t>vital</w:t>
+      </w:r>
+      <w:r>
+        <w:rPr>
+          <w:rFonts w:ascii="Arial" w:eastAsia="Arial" w:hAnsi="Arial" w:cs="Arial"/>
+          <w:color w:val="000000"/>
+          <w:sz w:val="24"/>
+          <w:szCs w:val="24"/>
+        </w:rPr>
+        <w:t xml:space="preserve"> dentro da metodologia Scrum, visto que a comunicação é um dos pontos </w:t>
+      </w:r>
+      <w:r>
+        <w:rPr>
+          <w:rFonts w:ascii="Arial" w:eastAsia="Arial" w:hAnsi="Arial" w:cs="Arial"/>
+          <w:color w:val="000000"/>
+          <w:sz w:val="24"/>
+          <w:szCs w:val="24"/>
+        </w:rPr>
+        <w:t>mais importante</w:t>
+      </w:r>
+      <w:r>
+        <w:rPr>
+          <w:rFonts w:ascii="Arial" w:eastAsia="Arial" w:hAnsi="Arial" w:cs="Arial"/>
+          <w:color w:val="000000"/>
+          <w:sz w:val="24"/>
+          <w:szCs w:val="24"/>
+        </w:rPr>
+        <w:t xml:space="preserve"> para seu funcionamento</w:t>
+      </w:r>
+      <w:r>
+        <w:rPr>
+          <w:rFonts w:ascii="Arial" w:eastAsia="Arial" w:hAnsi="Arial" w:cs="Arial"/>
+          <w:color w:val="000000"/>
+          <w:sz w:val="24"/>
+          <w:szCs w:val="24"/>
+        </w:rPr>
+        <w:t xml:space="preserve"> integro</w:t>
+      </w:r>
+      <w:r>
+        <w:rPr>
+          <w:rFonts w:ascii="Arial" w:eastAsia="Arial" w:hAnsi="Arial" w:cs="Arial"/>
+          <w:color w:val="000000"/>
+          <w:sz w:val="24"/>
+          <w:szCs w:val="24"/>
+        </w:rPr>
+        <w:t xml:space="preserve">, a transparência acaba sendo algo de </w:t>
+      </w:r>
+      <w:r>
+        <w:rPr>
+          <w:rFonts w:ascii="Arial" w:eastAsia="Arial" w:hAnsi="Arial" w:cs="Arial"/>
+          <w:color w:val="000000"/>
+          <w:sz w:val="24"/>
+          <w:szCs w:val="24"/>
+        </w:rPr>
+        <w:t>suma</w:t>
+      </w:r>
+      <w:r>
+        <w:rPr>
+          <w:rFonts w:ascii="Arial" w:eastAsia="Arial" w:hAnsi="Arial" w:cs="Arial"/>
+          <w:color w:val="000000"/>
+          <w:sz w:val="24"/>
+          <w:szCs w:val="24"/>
+        </w:rPr>
+        <w:t xml:space="preserve"> importância pois </w:t>
+      </w:r>
+      <w:r>
+        <w:rPr>
+          <w:rFonts w:ascii="Arial" w:eastAsia="Arial" w:hAnsi="Arial" w:cs="Arial"/>
+          <w:color w:val="000000"/>
+          <w:sz w:val="24"/>
+          <w:szCs w:val="24"/>
+        </w:rPr>
+        <w:t>é através</w:t>
+      </w:r>
+      <w:r>
+        <w:rPr>
+          <w:rFonts w:ascii="Arial" w:eastAsia="Arial" w:hAnsi="Arial" w:cs="Arial"/>
+          <w:color w:val="000000"/>
+          <w:sz w:val="24"/>
+          <w:szCs w:val="24"/>
+        </w:rPr>
+        <w:t xml:space="preserve"> </w:t>
+      </w:r>
+      <w:r>
+        <w:rPr>
+          <w:rFonts w:ascii="Arial" w:eastAsia="Arial" w:hAnsi="Arial" w:cs="Arial"/>
+          <w:color w:val="000000"/>
+          <w:sz w:val="24"/>
+          <w:szCs w:val="24"/>
+        </w:rPr>
+        <w:t>d</w:t>
+      </w:r>
+      <w:r>
+        <w:rPr>
+          <w:rFonts w:ascii="Arial" w:eastAsia="Arial" w:hAnsi="Arial" w:cs="Arial"/>
+          <w:color w:val="000000"/>
+          <w:sz w:val="24"/>
+          <w:szCs w:val="24"/>
+        </w:rPr>
+        <w:t>ela</w:t>
+      </w:r>
+      <w:r>
+        <w:rPr>
+          <w:rFonts w:ascii="Arial" w:eastAsia="Arial" w:hAnsi="Arial" w:cs="Arial"/>
+          <w:color w:val="000000"/>
+          <w:sz w:val="24"/>
+          <w:szCs w:val="24"/>
+        </w:rPr>
+        <w:t xml:space="preserve"> que,</w:t>
+      </w:r>
+      <w:r>
+        <w:rPr>
+          <w:rFonts w:ascii="Arial" w:eastAsia="Arial" w:hAnsi="Arial" w:cs="Arial"/>
+          <w:color w:val="000000"/>
+          <w:sz w:val="24"/>
+          <w:szCs w:val="24"/>
+        </w:rPr>
+        <w:t xml:space="preserve"> </w:t>
+      </w:r>
+      <w:r>
+        <w:rPr>
+          <w:rFonts w:ascii="Arial" w:eastAsia="Arial" w:hAnsi="Arial" w:cs="Arial"/>
+          <w:color w:val="000000"/>
+          <w:sz w:val="24"/>
+          <w:szCs w:val="24"/>
+        </w:rPr>
+        <w:t>ocorre uma diminuição</w:t>
+      </w:r>
+      <w:r>
+        <w:rPr>
+          <w:rFonts w:ascii="Arial" w:eastAsia="Arial" w:hAnsi="Arial" w:cs="Arial"/>
+          <w:color w:val="000000"/>
+          <w:sz w:val="24"/>
+          <w:szCs w:val="24"/>
+        </w:rPr>
+        <w:t xml:space="preserve"> </w:t>
+      </w:r>
+      <w:r>
+        <w:rPr>
+          <w:rFonts w:ascii="Arial" w:eastAsia="Arial" w:hAnsi="Arial" w:cs="Arial"/>
+          <w:color w:val="000000"/>
+          <w:sz w:val="24"/>
+          <w:szCs w:val="24"/>
+        </w:rPr>
+        <w:t>d</w:t>
+      </w:r>
+      <w:r>
+        <w:rPr>
+          <w:rFonts w:ascii="Arial" w:eastAsia="Arial" w:hAnsi="Arial" w:cs="Arial"/>
+          <w:color w:val="000000"/>
+          <w:sz w:val="24"/>
+          <w:szCs w:val="24"/>
+        </w:rPr>
+        <w:t>o risco de problemas ou retrabalho durante o processo de desenvolvimento</w:t>
+      </w:r>
+      <w:r>
+        <w:rPr>
+          <w:rFonts w:ascii="Arial" w:eastAsia="Arial" w:hAnsi="Arial" w:cs="Arial"/>
+          <w:color w:val="000000"/>
+          <w:sz w:val="24"/>
+          <w:szCs w:val="24"/>
+        </w:rPr>
+        <w:t xml:space="preserve"> do produto</w:t>
+      </w:r>
+      <w:r>
+        <w:rPr>
+          <w:rFonts w:ascii="Arial" w:eastAsia="Arial" w:hAnsi="Arial" w:cs="Arial"/>
+          <w:color w:val="000000"/>
+          <w:sz w:val="24"/>
+          <w:szCs w:val="24"/>
+        </w:rPr>
+        <w:t>.</w:t>
+      </w:r>
+    </w:p>
+    <w:p>
+      <w:pPr>
+        <w:pBdr>
+          <w:top w:val="nil"/>
+          <w:left w:val="nil"/>
+          <w:bottom w:val="nil"/>
+          <w:right w:val="nil"/>
+          <w:between w:val="nil"/>
+        </w:pBdr>
+        <w:spacing w:before="0" w:after="0" w:line="360" w:lineRule="auto"/>
+        <w:ind w:firstLine="709"/>
+        <w:jc w:val="both"/>
+        <w:rPr>
+          <w:rFonts w:ascii="Arial" w:eastAsia="Arial" w:hAnsi="Arial" w:cs="Arial"/>
+          <w:color w:val="000000"/>
+          <w:sz w:val="24"/>
+          <w:szCs w:val="24"/>
+        </w:rPr>
+      </w:pPr>
+      <w:r>
+        <w:rPr>
+          <w:rFonts w:ascii="Arial" w:eastAsia="Arial" w:hAnsi="Arial" w:cs="Arial"/>
+          <w:color w:val="000000"/>
+          <w:sz w:val="24"/>
+          <w:szCs w:val="24"/>
+        </w:rPr>
+        <w:tab/>
+      </w:r>
+      <w:proofErr w:type="spellStart"/>
+      <w:r>
+        <w:rPr>
+          <w:rFonts w:ascii="Arial" w:eastAsia="Arial" w:hAnsi="Arial" w:cs="Arial"/>
+          <w:color w:val="000000"/>
+          <w:sz w:val="24"/>
+          <w:szCs w:val="24"/>
+        </w:rPr>
+        <w:t>Schwaber</w:t>
+      </w:r>
+      <w:proofErr w:type="spellEnd"/>
+      <w:r>
+        <w:rPr>
+          <w:rFonts w:ascii="Arial" w:eastAsia="Arial" w:hAnsi="Arial" w:cs="Arial"/>
+          <w:color w:val="000000"/>
+          <w:sz w:val="24"/>
+          <w:szCs w:val="24"/>
+        </w:rPr>
+        <w:t xml:space="preserve"> e Sutherland (2013),</w:t>
+      </w:r>
+      <w:r>
+        <w:rPr>
+          <w:rFonts w:ascii="Arial" w:eastAsia="Arial" w:hAnsi="Arial" w:cs="Arial"/>
+          <w:color w:val="000000"/>
+          <w:sz w:val="24"/>
+          <w:szCs w:val="24"/>
+        </w:rPr>
+        <w:t xml:space="preserve"> lembra que o</w:t>
+      </w:r>
+      <w:r>
+        <w:rPr>
+          <w:rFonts w:ascii="Arial" w:eastAsia="Arial" w:hAnsi="Arial" w:cs="Arial"/>
+          <w:color w:val="000000"/>
+          <w:sz w:val="24"/>
+          <w:szCs w:val="24"/>
+        </w:rPr>
+        <w:t xml:space="preserve">s artefatos </w:t>
+      </w:r>
+      <w:r>
+        <w:rPr>
+          <w:rFonts w:ascii="Arial" w:eastAsia="Arial" w:hAnsi="Arial" w:cs="Arial"/>
+          <w:color w:val="000000"/>
+          <w:sz w:val="24"/>
+          <w:szCs w:val="24"/>
+        </w:rPr>
+        <w:t>do</w:t>
+      </w:r>
+      <w:r>
+        <w:rPr>
+          <w:rFonts w:ascii="Arial" w:eastAsia="Arial" w:hAnsi="Arial" w:cs="Arial"/>
+          <w:color w:val="000000"/>
+          <w:sz w:val="24"/>
+          <w:szCs w:val="24"/>
+        </w:rPr>
+        <w:t xml:space="preserve"> Scrum (</w:t>
+      </w:r>
+      <w:proofErr w:type="spellStart"/>
+      <w:r>
+        <w:rPr>
+          <w:rFonts w:ascii="Arial" w:eastAsia="Arial" w:hAnsi="Arial" w:cs="Arial"/>
+          <w:i/>
+          <w:color w:val="000000"/>
+          <w:sz w:val="24"/>
+          <w:szCs w:val="24"/>
+        </w:rPr>
+        <w:t>Product</w:t>
+      </w:r>
+      <w:proofErr w:type="spellEnd"/>
+      <w:r>
+        <w:rPr>
+          <w:rFonts w:ascii="Arial" w:eastAsia="Arial" w:hAnsi="Arial" w:cs="Arial"/>
+          <w:i/>
+          <w:color w:val="000000"/>
+          <w:sz w:val="24"/>
+          <w:szCs w:val="24"/>
+        </w:rPr>
+        <w:t xml:space="preserve"> Backlog</w:t>
+      </w:r>
+      <w:r>
+        <w:rPr>
+          <w:rFonts w:ascii="Arial" w:eastAsia="Arial" w:hAnsi="Arial" w:cs="Arial"/>
+          <w:color w:val="000000"/>
+          <w:sz w:val="24"/>
+          <w:szCs w:val="24"/>
+        </w:rPr>
+        <w:t xml:space="preserve"> e </w:t>
+      </w:r>
+      <w:r>
+        <w:rPr>
+          <w:rFonts w:ascii="Arial" w:eastAsia="Arial" w:hAnsi="Arial" w:cs="Arial"/>
+          <w:i/>
+          <w:color w:val="000000"/>
+          <w:sz w:val="24"/>
+          <w:szCs w:val="24"/>
+        </w:rPr>
+        <w:t>Sprint Backlog</w:t>
+      </w:r>
+      <w:r>
+        <w:rPr>
+          <w:rFonts w:ascii="Arial" w:eastAsia="Arial" w:hAnsi="Arial" w:cs="Arial"/>
+          <w:color w:val="000000"/>
+          <w:sz w:val="24"/>
+          <w:szCs w:val="24"/>
+        </w:rPr>
+        <w:t xml:space="preserve">) devem </w:t>
+      </w:r>
+      <w:r>
+        <w:rPr>
+          <w:rFonts w:ascii="Arial" w:eastAsia="Arial" w:hAnsi="Arial" w:cs="Arial"/>
+          <w:color w:val="000000"/>
+          <w:sz w:val="24"/>
+          <w:szCs w:val="24"/>
+        </w:rPr>
+        <w:t>ter</w:t>
+      </w:r>
+      <w:r>
+        <w:rPr>
+          <w:rFonts w:ascii="Arial" w:eastAsia="Arial" w:hAnsi="Arial" w:cs="Arial"/>
+          <w:color w:val="000000"/>
+          <w:sz w:val="24"/>
+          <w:szCs w:val="24"/>
+        </w:rPr>
+        <w:t xml:space="preserve"> fácil acesso por todos os </w:t>
+      </w:r>
+      <w:r>
+        <w:rPr>
+          <w:rFonts w:ascii="Arial" w:eastAsia="Arial" w:hAnsi="Arial" w:cs="Arial"/>
+          <w:color w:val="000000"/>
+          <w:sz w:val="24"/>
+          <w:szCs w:val="24"/>
+        </w:rPr>
+        <w:t>indivíduos do time</w:t>
+      </w:r>
+      <w:r>
+        <w:rPr>
+          <w:rFonts w:ascii="Arial" w:eastAsia="Arial" w:hAnsi="Arial" w:cs="Arial"/>
+          <w:color w:val="000000"/>
+          <w:sz w:val="24"/>
+          <w:szCs w:val="24"/>
+        </w:rPr>
+        <w:t xml:space="preserve">, e </w:t>
+      </w:r>
+      <w:r>
+        <w:rPr>
+          <w:rFonts w:ascii="Arial" w:eastAsia="Arial" w:hAnsi="Arial" w:cs="Arial"/>
+          <w:color w:val="000000"/>
+          <w:sz w:val="24"/>
+          <w:szCs w:val="24"/>
+        </w:rPr>
+        <w:t>seu conteúdo deve ter</w:t>
+      </w:r>
+      <w:r>
+        <w:rPr>
+          <w:rFonts w:ascii="Arial" w:eastAsia="Arial" w:hAnsi="Arial" w:cs="Arial"/>
+          <w:color w:val="000000"/>
+          <w:sz w:val="24"/>
+          <w:szCs w:val="24"/>
+        </w:rPr>
+        <w:t xml:space="preserve"> fácil entendimento para que </w:t>
+      </w:r>
+      <w:r>
+        <w:rPr>
+          <w:rFonts w:ascii="Arial" w:eastAsia="Arial" w:hAnsi="Arial" w:cs="Arial"/>
+          <w:color w:val="000000"/>
+          <w:sz w:val="24"/>
+          <w:szCs w:val="24"/>
+        </w:rPr>
+        <w:t>desta forma</w:t>
+      </w:r>
+      <w:r>
+        <w:rPr>
+          <w:rFonts w:ascii="Arial" w:eastAsia="Arial" w:hAnsi="Arial" w:cs="Arial"/>
+          <w:color w:val="000000"/>
+          <w:sz w:val="24"/>
+          <w:szCs w:val="24"/>
+        </w:rPr>
+        <w:t xml:space="preserve">, todas as decisões </w:t>
+      </w:r>
+      <w:r>
+        <w:rPr>
+          <w:rFonts w:ascii="Arial" w:eastAsia="Arial" w:hAnsi="Arial" w:cs="Arial"/>
+          <w:color w:val="000000"/>
+          <w:sz w:val="24"/>
+          <w:szCs w:val="24"/>
+        </w:rPr>
+        <w:t xml:space="preserve">que forem </w:t>
+      </w:r>
+      <w:r>
+        <w:rPr>
+          <w:rFonts w:ascii="Arial" w:eastAsia="Arial" w:hAnsi="Arial" w:cs="Arial"/>
+          <w:color w:val="000000"/>
+          <w:sz w:val="24"/>
+          <w:szCs w:val="24"/>
+        </w:rPr>
+        <w:t xml:space="preserve">tomadas durantes os processos, </w:t>
+      </w:r>
+      <w:r>
+        <w:rPr>
+          <w:rFonts w:ascii="Arial" w:eastAsia="Arial" w:hAnsi="Arial" w:cs="Arial"/>
+          <w:color w:val="000000"/>
+          <w:sz w:val="24"/>
+          <w:szCs w:val="24"/>
+        </w:rPr>
+        <w:t>contenham</w:t>
+      </w:r>
+      <w:r>
+        <w:rPr>
+          <w:rFonts w:ascii="Arial" w:eastAsia="Arial" w:hAnsi="Arial" w:cs="Arial"/>
+          <w:color w:val="000000"/>
+          <w:sz w:val="24"/>
+          <w:szCs w:val="24"/>
+        </w:rPr>
+        <w:t xml:space="preserve"> uma base sólida, </w:t>
+      </w:r>
+      <w:r>
+        <w:rPr>
+          <w:rFonts w:ascii="Arial" w:eastAsia="Arial" w:hAnsi="Arial" w:cs="Arial"/>
+          <w:color w:val="000000"/>
+          <w:sz w:val="24"/>
+          <w:szCs w:val="24"/>
+        </w:rPr>
+        <w:t xml:space="preserve">para haver uma mitigação nas </w:t>
+      </w:r>
+      <w:r>
+        <w:rPr>
+          <w:rFonts w:ascii="Arial" w:eastAsia="Arial" w:hAnsi="Arial" w:cs="Arial"/>
+          <w:color w:val="000000"/>
+          <w:sz w:val="24"/>
+          <w:szCs w:val="24"/>
+        </w:rPr>
+        <w:t>chance</w:t>
+      </w:r>
+      <w:r>
+        <w:rPr>
+          <w:rFonts w:ascii="Arial" w:eastAsia="Arial" w:hAnsi="Arial" w:cs="Arial"/>
+          <w:color w:val="000000"/>
+          <w:sz w:val="24"/>
+          <w:szCs w:val="24"/>
+        </w:rPr>
+        <w:t>s</w:t>
+      </w:r>
+      <w:r>
+        <w:rPr>
+          <w:rFonts w:ascii="Arial" w:eastAsia="Arial" w:hAnsi="Arial" w:cs="Arial"/>
+          <w:color w:val="000000"/>
+          <w:sz w:val="24"/>
+          <w:szCs w:val="24"/>
+        </w:rPr>
+        <w:t xml:space="preserve"> de falha.</w:t>
+      </w:r>
+    </w:p>
+    <w:p>
+      <w:pPr>
+        <w:pBdr>
+          <w:top w:val="nil"/>
+          <w:left w:val="nil"/>
+          <w:bottom w:val="nil"/>
+          <w:right w:val="nil"/>
+          <w:between w:val="nil"/>
+        </w:pBdr>
+        <w:spacing w:before="0" w:after="0" w:line="360" w:lineRule="auto"/>
+        <w:ind w:firstLine="709"/>
+        <w:jc w:val="both"/>
+        <w:rPr>
+          <w:rFonts w:ascii="Arial" w:eastAsia="Arial" w:hAnsi="Arial" w:cs="Arial"/>
+          <w:color w:val="000000"/>
+          <w:sz w:val="24"/>
+          <w:szCs w:val="24"/>
+        </w:rPr>
+      </w:pPr>
+      <w:r>
+        <w:rPr>
+          <w:rFonts w:ascii="Arial" w:eastAsia="Arial" w:hAnsi="Arial" w:cs="Arial"/>
+          <w:color w:val="000000"/>
+          <w:sz w:val="24"/>
+          <w:szCs w:val="24"/>
+        </w:rPr>
+        <w:tab/>
+      </w:r>
+      <w:r>
+        <w:rPr>
+          <w:rFonts w:ascii="Arial" w:eastAsia="Arial" w:hAnsi="Arial" w:cs="Arial"/>
+          <w:color w:val="000000"/>
+          <w:sz w:val="24"/>
+          <w:szCs w:val="24"/>
+        </w:rPr>
+        <w:t>É dito por</w:t>
+      </w:r>
+      <w:r>
+        <w:rPr>
+          <w:rFonts w:ascii="Arial" w:eastAsia="Arial" w:hAnsi="Arial" w:cs="Arial"/>
+          <w:color w:val="000000"/>
+          <w:sz w:val="24"/>
+          <w:szCs w:val="24"/>
+        </w:rPr>
+        <w:t xml:space="preserve"> </w:t>
+      </w:r>
+      <w:proofErr w:type="spellStart"/>
+      <w:r>
+        <w:rPr>
+          <w:rFonts w:ascii="Arial" w:eastAsia="Arial" w:hAnsi="Arial" w:cs="Arial"/>
+          <w:color w:val="000000"/>
+          <w:sz w:val="24"/>
+          <w:szCs w:val="24"/>
+        </w:rPr>
+        <w:t>Schwaber</w:t>
+      </w:r>
+      <w:proofErr w:type="spellEnd"/>
+      <w:r>
+        <w:rPr>
+          <w:rFonts w:ascii="Arial" w:eastAsia="Arial" w:hAnsi="Arial" w:cs="Arial"/>
+          <w:color w:val="000000"/>
+          <w:sz w:val="24"/>
+          <w:szCs w:val="24"/>
+        </w:rPr>
+        <w:t xml:space="preserve"> e </w:t>
+      </w:r>
+      <w:proofErr w:type="spellStart"/>
+      <w:r>
+        <w:rPr>
+          <w:rFonts w:ascii="Arial" w:eastAsia="Arial" w:hAnsi="Arial" w:cs="Arial"/>
+          <w:color w:val="000000"/>
+          <w:sz w:val="24"/>
+          <w:szCs w:val="24"/>
+        </w:rPr>
+        <w:t>B</w:t>
+      </w:r>
+      <w:r>
+        <w:rPr>
+          <w:rFonts w:ascii="Arial" w:eastAsia="Arial" w:hAnsi="Arial" w:cs="Arial"/>
+          <w:color w:val="000000"/>
+          <w:sz w:val="24"/>
+          <w:szCs w:val="24"/>
+        </w:rPr>
+        <w:t>eedle</w:t>
+      </w:r>
+      <w:proofErr w:type="spellEnd"/>
+      <w:r>
+        <w:rPr>
+          <w:rFonts w:ascii="Arial" w:eastAsia="Arial" w:hAnsi="Arial" w:cs="Arial"/>
+          <w:color w:val="000000"/>
+          <w:sz w:val="24"/>
+          <w:szCs w:val="24"/>
+        </w:rPr>
+        <w:t xml:space="preserve"> (2002),</w:t>
+      </w:r>
+      <w:r>
+        <w:rPr>
+          <w:rFonts w:ascii="Arial" w:eastAsia="Arial" w:hAnsi="Arial" w:cs="Arial"/>
+          <w:color w:val="000000"/>
+          <w:sz w:val="24"/>
+          <w:szCs w:val="24"/>
+        </w:rPr>
+        <w:t xml:space="preserve"> </w:t>
+      </w:r>
+      <w:r>
+        <w:rPr>
+          <w:rFonts w:ascii="Arial" w:eastAsia="Arial" w:hAnsi="Arial" w:cs="Arial"/>
+          <w:color w:val="000000"/>
+          <w:sz w:val="24"/>
+          <w:szCs w:val="24"/>
+        </w:rPr>
+        <w:t xml:space="preserve">que </w:t>
+      </w:r>
+      <w:r>
+        <w:rPr>
+          <w:rFonts w:ascii="Arial" w:eastAsia="Arial" w:hAnsi="Arial" w:cs="Arial"/>
+          <w:color w:val="000000"/>
+          <w:sz w:val="24"/>
+          <w:szCs w:val="24"/>
+        </w:rPr>
+        <w:t xml:space="preserve">para </w:t>
+      </w:r>
+      <w:r>
+        <w:rPr>
+          <w:rFonts w:ascii="Arial" w:eastAsia="Arial" w:hAnsi="Arial" w:cs="Arial"/>
+          <w:color w:val="000000"/>
+          <w:sz w:val="24"/>
+          <w:szCs w:val="24"/>
+        </w:rPr>
+        <w:t xml:space="preserve">essa transparência seja </w:t>
+      </w:r>
+      <w:r>
+        <w:rPr>
+          <w:rFonts w:ascii="Arial" w:eastAsia="Arial" w:hAnsi="Arial" w:cs="Arial"/>
+          <w:color w:val="000000"/>
+          <w:sz w:val="24"/>
+          <w:szCs w:val="24"/>
+        </w:rPr>
+        <w:t>obtida</w:t>
+      </w:r>
+      <w:r>
+        <w:rPr>
+          <w:rFonts w:ascii="Arial" w:eastAsia="Arial" w:hAnsi="Arial" w:cs="Arial"/>
+          <w:color w:val="000000"/>
+          <w:sz w:val="24"/>
+          <w:szCs w:val="24"/>
+        </w:rPr>
+        <w:t xml:space="preserve">, </w:t>
+      </w:r>
+      <w:r>
+        <w:rPr>
+          <w:rFonts w:ascii="Arial" w:eastAsia="Arial" w:hAnsi="Arial" w:cs="Arial"/>
+          <w:color w:val="000000"/>
+          <w:sz w:val="24"/>
+          <w:szCs w:val="24"/>
+        </w:rPr>
+        <w:t>se faz necessário</w:t>
+      </w:r>
+      <w:r>
+        <w:rPr>
+          <w:rFonts w:ascii="Arial" w:eastAsia="Arial" w:hAnsi="Arial" w:cs="Arial"/>
+          <w:color w:val="000000"/>
+          <w:sz w:val="24"/>
+          <w:szCs w:val="24"/>
+        </w:rPr>
+        <w:t xml:space="preserve"> que os </w:t>
+      </w:r>
+      <w:r>
+        <w:rPr>
+          <w:rFonts w:ascii="Arial" w:eastAsia="Arial" w:hAnsi="Arial" w:cs="Arial"/>
+          <w:color w:val="000000"/>
+          <w:sz w:val="24"/>
+          <w:szCs w:val="24"/>
+        </w:rPr>
+        <w:t>indivíduos</w:t>
+      </w:r>
+      <w:r>
+        <w:rPr>
+          <w:rFonts w:ascii="Arial" w:eastAsia="Arial" w:hAnsi="Arial" w:cs="Arial"/>
+          <w:color w:val="000000"/>
+          <w:sz w:val="24"/>
+          <w:szCs w:val="24"/>
+        </w:rPr>
+        <w:t xml:space="preserve"> que compõem o </w:t>
+      </w:r>
+      <w:r>
+        <w:rPr>
+          <w:rFonts w:ascii="Arial" w:eastAsia="Arial" w:hAnsi="Arial" w:cs="Arial"/>
+          <w:i/>
+          <w:color w:val="000000"/>
+          <w:sz w:val="24"/>
+          <w:szCs w:val="24"/>
+        </w:rPr>
+        <w:t>Scrum Team</w:t>
+      </w:r>
+      <w:r>
+        <w:rPr>
+          <w:rFonts w:ascii="Arial" w:eastAsia="Arial" w:hAnsi="Arial" w:cs="Arial"/>
+          <w:color w:val="000000"/>
+          <w:sz w:val="24"/>
+          <w:szCs w:val="24"/>
+        </w:rPr>
+        <w:t xml:space="preserve"> </w:t>
+      </w:r>
+      <w:r>
+        <w:rPr>
+          <w:rFonts w:ascii="Arial" w:eastAsia="Arial" w:hAnsi="Arial" w:cs="Arial"/>
+          <w:color w:val="000000"/>
+          <w:sz w:val="24"/>
+          <w:szCs w:val="24"/>
+        </w:rPr>
+        <w:t>bem</w:t>
+      </w:r>
+      <w:r>
+        <w:rPr>
+          <w:rFonts w:ascii="Arial" w:eastAsia="Arial" w:hAnsi="Arial" w:cs="Arial"/>
+          <w:color w:val="000000"/>
+          <w:sz w:val="24"/>
+          <w:szCs w:val="24"/>
+        </w:rPr>
+        <w:t xml:space="preserve"> com</w:t>
+      </w:r>
+      <w:r>
+        <w:rPr>
+          <w:rFonts w:ascii="Arial" w:eastAsia="Arial" w:hAnsi="Arial" w:cs="Arial"/>
+          <w:color w:val="000000"/>
+          <w:sz w:val="24"/>
+          <w:szCs w:val="24"/>
+        </w:rPr>
+        <w:t>o</w:t>
+      </w:r>
+      <w:r>
+        <w:rPr>
+          <w:rFonts w:ascii="Arial" w:eastAsia="Arial" w:hAnsi="Arial" w:cs="Arial"/>
+          <w:color w:val="000000"/>
+          <w:sz w:val="24"/>
+          <w:szCs w:val="24"/>
+        </w:rPr>
+        <w:t xml:space="preserve"> o </w:t>
+      </w:r>
+      <w:r>
+        <w:rPr>
+          <w:rFonts w:ascii="Arial" w:eastAsia="Arial" w:hAnsi="Arial" w:cs="Arial"/>
+          <w:i/>
+          <w:color w:val="000000"/>
+          <w:sz w:val="24"/>
+          <w:szCs w:val="24"/>
+        </w:rPr>
+        <w:t>Scrum Master</w:t>
+      </w:r>
+      <w:r>
+        <w:rPr>
+          <w:rFonts w:ascii="Arial" w:eastAsia="Arial" w:hAnsi="Arial" w:cs="Arial"/>
+          <w:color w:val="000000"/>
+          <w:sz w:val="24"/>
+          <w:szCs w:val="24"/>
+        </w:rPr>
+        <w:t xml:space="preserve">, trabalhem como um </w:t>
+      </w:r>
+      <w:r>
+        <w:rPr>
+          <w:rFonts w:ascii="Arial" w:eastAsia="Arial" w:hAnsi="Arial" w:cs="Arial"/>
+          <w:color w:val="000000"/>
+          <w:sz w:val="24"/>
+          <w:szCs w:val="24"/>
+        </w:rPr>
+        <w:t>time unido,</w:t>
+      </w:r>
+      <w:r>
+        <w:rPr>
+          <w:rFonts w:ascii="Arial" w:eastAsia="Arial" w:hAnsi="Arial" w:cs="Arial"/>
+          <w:color w:val="000000"/>
+          <w:sz w:val="24"/>
+          <w:szCs w:val="24"/>
+        </w:rPr>
+        <w:t xml:space="preserve"> e </w:t>
+      </w:r>
+      <w:r>
+        <w:rPr>
+          <w:rFonts w:ascii="Arial" w:eastAsia="Arial" w:hAnsi="Arial" w:cs="Arial"/>
+          <w:color w:val="000000"/>
+          <w:sz w:val="24"/>
+          <w:szCs w:val="24"/>
+        </w:rPr>
+        <w:t>amadureçam</w:t>
+      </w:r>
+      <w:r>
+        <w:rPr>
+          <w:rFonts w:ascii="Arial" w:eastAsia="Arial" w:hAnsi="Arial" w:cs="Arial"/>
+          <w:color w:val="000000"/>
+          <w:sz w:val="24"/>
+          <w:szCs w:val="24"/>
+        </w:rPr>
+        <w:t xml:space="preserve"> o processo e </w:t>
+      </w:r>
+      <w:r>
+        <w:rPr>
+          <w:rFonts w:ascii="Arial" w:eastAsia="Arial" w:hAnsi="Arial" w:cs="Arial"/>
+          <w:color w:val="000000"/>
+          <w:sz w:val="24"/>
+          <w:szCs w:val="24"/>
+        </w:rPr>
+        <w:t>iniciem</w:t>
+      </w:r>
+      <w:r>
+        <w:rPr>
+          <w:rFonts w:ascii="Arial" w:eastAsia="Arial" w:hAnsi="Arial" w:cs="Arial"/>
+          <w:color w:val="000000"/>
+          <w:sz w:val="24"/>
+          <w:szCs w:val="24"/>
+        </w:rPr>
+        <w:t xml:space="preserve"> </w:t>
+      </w:r>
+      <w:r>
+        <w:rPr>
+          <w:rFonts w:ascii="Arial" w:eastAsia="Arial" w:hAnsi="Arial" w:cs="Arial"/>
+          <w:color w:val="000000"/>
+          <w:sz w:val="24"/>
+          <w:szCs w:val="24"/>
+        </w:rPr>
+        <w:t>o estabelecimento</w:t>
+      </w:r>
+      <w:r>
+        <w:rPr>
+          <w:rFonts w:ascii="Arial" w:eastAsia="Arial" w:hAnsi="Arial" w:cs="Arial"/>
+          <w:color w:val="000000"/>
+          <w:sz w:val="24"/>
+          <w:szCs w:val="24"/>
+        </w:rPr>
+        <w:t xml:space="preserve"> </w:t>
+      </w:r>
+      <w:r>
+        <w:rPr>
+          <w:rFonts w:ascii="Arial" w:eastAsia="Arial" w:hAnsi="Arial" w:cs="Arial"/>
+          <w:color w:val="000000"/>
+          <w:sz w:val="24"/>
+          <w:szCs w:val="24"/>
+        </w:rPr>
+        <w:t>d</w:t>
+      </w:r>
+      <w:r>
+        <w:rPr>
+          <w:rFonts w:ascii="Arial" w:eastAsia="Arial" w:hAnsi="Arial" w:cs="Arial"/>
+          <w:color w:val="000000"/>
+          <w:sz w:val="24"/>
+          <w:szCs w:val="24"/>
+        </w:rPr>
+        <w:t>o próprio ritmo de trabalho</w:t>
+      </w:r>
+      <w:r>
+        <w:rPr>
+          <w:rFonts w:ascii="Arial" w:eastAsia="Arial" w:hAnsi="Arial" w:cs="Arial"/>
+          <w:color w:val="000000"/>
+          <w:sz w:val="24"/>
+          <w:szCs w:val="24"/>
+        </w:rPr>
+        <w:t xml:space="preserve"> do time</w:t>
+      </w:r>
+      <w:r>
+        <w:rPr>
+          <w:rFonts w:ascii="Arial" w:eastAsia="Arial" w:hAnsi="Arial" w:cs="Arial"/>
+          <w:color w:val="000000"/>
+          <w:sz w:val="24"/>
+          <w:szCs w:val="24"/>
+        </w:rPr>
+        <w:t>.</w:t>
+      </w:r>
+    </w:p>
+    <w:p>
+      <w:pPr>
+        <w:pBdr>
+          <w:top w:val="nil"/>
+          <w:left w:val="nil"/>
+          <w:bottom w:val="nil"/>
+          <w:right w:val="nil"/>
+          <w:between w:val="nil"/>
+        </w:pBdr>
+        <w:spacing w:before="0" w:after="0" w:line="360" w:lineRule="auto"/>
+        <w:ind w:firstLine="709"/>
+        <w:jc w:val="both"/>
+        <w:rPr>
+          <w:rFonts w:ascii="Arial" w:eastAsia="Arial" w:hAnsi="Arial" w:cs="Arial"/>
+          <w:color w:val="000000"/>
+          <w:sz w:val="24"/>
+          <w:szCs w:val="24"/>
+        </w:rPr>
+      </w:pPr>
+    </w:p>
+    <w:p>
+      <w:pPr>
+        <w:pBdr>
+          <w:top w:val="nil"/>
+          <w:left w:val="nil"/>
+          <w:bottom w:val="nil"/>
+          <w:right w:val="nil"/>
+          <w:between w:val="nil"/>
+        </w:pBdr>
+        <w:spacing w:before="0" w:after="0" w:line="360" w:lineRule="auto"/>
+        <w:ind w:firstLine="709"/>
+        <w:jc w:val="both"/>
+        <w:rPr>
+          <w:rFonts w:ascii="Arial" w:eastAsia="Arial" w:hAnsi="Arial" w:cs="Arial"/>
+          <w:color w:val="000000"/>
+          <w:sz w:val="24"/>
+          <w:szCs w:val="24"/>
+        </w:rPr>
+      </w:pPr>
+    </w:p>
+    <w:p>
+      <w:pPr>
+        <w:pBdr>
+          <w:top w:val="nil"/>
+          <w:left w:val="nil"/>
+          <w:bottom w:val="nil"/>
+          <w:right w:val="nil"/>
+          <w:between w:val="nil"/>
+        </w:pBdr>
+        <w:spacing w:before="0" w:after="0" w:line="360" w:lineRule="auto"/>
+        <w:ind w:firstLine="709"/>
+        <w:jc w:val="both"/>
+        <w:rPr>
+          <w:rFonts w:ascii="Arial" w:eastAsia="Arial" w:hAnsi="Arial" w:cs="Arial"/>
+          <w:color w:val="000000"/>
+          <w:sz w:val="24"/>
+          <w:szCs w:val="24"/>
+        </w:rPr>
+      </w:pPr>
+    </w:p>
+    <w:p>
+      <w:pPr>
+        <w:pBdr>
+          <w:top w:val="nil"/>
+          <w:left w:val="nil"/>
+          <w:bottom w:val="nil"/>
+          <w:right w:val="nil"/>
+          <w:between w:val="nil"/>
+        </w:pBdr>
+        <w:spacing w:before="0" w:after="0" w:line="360" w:lineRule="auto"/>
+        <w:jc w:val="both"/>
+        <w:rPr>
+          <w:rFonts w:ascii="Arial" w:eastAsia="Arial" w:hAnsi="Arial" w:cs="Arial"/>
+          <w:color w:val="000000"/>
+          <w:sz w:val="24"/>
+          <w:szCs w:val="24"/>
+        </w:rPr>
+      </w:pPr>
+    </w:p>
+    <w:p>
+      <w:pPr>
+        <w:pStyle w:val="Ttulo1"/>
         <w:jc w:val="center"/>
       </w:pPr>
-      <w:bookmarkStart w:id="27" w:name="_Toc526290410"/>
-      <w:r>
-        <w:lastRenderedPageBreak/>
+      <w:bookmarkStart w:id="28" w:name="_Toc526321771"/>
+      <w:r>
         <w:t>REFERÊNCIAS</w:t>
       </w:r>
-      <w:bookmarkEnd w:id="27"/>
+      <w:bookmarkEnd w:id="28"/>
     </w:p>
     <w:p>
       <w:pPr>
@@ -24924,7 +26699,7 @@
           <w:sz w:val="24"/>
           <w:szCs w:val="24"/>
         </w:rPr>
-        <w:t xml:space="preserve">FERREIRA, Décio. et al. SCRUM: Um modelo ágil para gestão de </w:t>
+        <w:t xml:space="preserve">CARVALHO, Bernardo; MELLO, Carlos. Aplicação do método ágil </w:t>
       </w:r>
       <w:proofErr w:type="spellStart"/>
       <w:r>
@@ -24934,7 +26709,7 @@
           <w:sz w:val="24"/>
           <w:szCs w:val="24"/>
         </w:rPr>
-        <w:t>projectos</w:t>
+        <w:t>scrum</w:t>
       </w:r>
       <w:proofErr w:type="spellEnd"/>
       <w:r>
@@ -24944,25 +26719,62 @@
           <w:sz w:val="24"/>
           <w:szCs w:val="24"/>
         </w:rPr>
-        <w:t xml:space="preserve"> de software.  Disponível em: &lt;http://paginas.fe.up.pt/~aaguiar/es/artigos%20finais/es_final_19.pdf&gt;. Acesso em </w:t>
-      </w:r>
-      <w:r>
-        <w:rPr>
-          <w:rFonts w:ascii="Arial" w:eastAsia="Arial" w:hAnsi="Arial" w:cs="Arial"/>
-          <w:color w:val="000000"/>
-          <w:sz w:val="24"/>
-          <w:szCs w:val="24"/>
-        </w:rPr>
-        <w:t>01</w:t>
-      </w:r>
-      <w:r>
-        <w:rPr>
-          <w:rFonts w:ascii="Arial" w:eastAsia="Arial" w:hAnsi="Arial" w:cs="Arial"/>
-          <w:color w:val="000000"/>
-          <w:sz w:val="24"/>
-          <w:szCs w:val="24"/>
-        </w:rPr>
-        <w:t xml:space="preserve"> outubro 201</w:t>
+        <w:t xml:space="preserve"> no desenvolvimento de produtos de software em uma pequena empresa de base tecnológica São Carlos. Gestão e Produção, 2012: v. 19 n.3 . Disponível em:  &lt;http://www.scielo.br/scielo.php?script=sci_arttext&amp;pid=S0104-530X2012000300009&gt;Acesso em</w:t>
+      </w:r>
+      <w:r>
+        <w:rPr>
+          <w:rFonts w:ascii="Arial" w:eastAsia="Arial" w:hAnsi="Arial" w:cs="Arial"/>
+          <w:color w:val="000000"/>
+          <w:sz w:val="24"/>
+          <w:szCs w:val="24"/>
+        </w:rPr>
+        <w:t>:</w:t>
+      </w:r>
+      <w:r>
+        <w:rPr>
+          <w:rFonts w:ascii="Arial" w:eastAsia="Arial" w:hAnsi="Arial" w:cs="Arial"/>
+          <w:color w:val="000000"/>
+          <w:sz w:val="24"/>
+          <w:szCs w:val="24"/>
+        </w:rPr>
+        <w:t xml:space="preserve"> </w:t>
+      </w:r>
+      <w:proofErr w:type="gramStart"/>
+      <w:r>
+        <w:rPr>
+          <w:rFonts w:ascii="Arial" w:eastAsia="Arial" w:hAnsi="Arial" w:cs="Arial"/>
+          <w:color w:val="000000"/>
+          <w:sz w:val="24"/>
+          <w:szCs w:val="24"/>
+        </w:rPr>
+        <w:t>03</w:t>
+      </w:r>
+      <w:r>
+        <w:rPr>
+          <w:rFonts w:ascii="Arial" w:eastAsia="Arial" w:hAnsi="Arial" w:cs="Arial"/>
+          <w:color w:val="000000"/>
+          <w:sz w:val="24"/>
+          <w:szCs w:val="24"/>
+        </w:rPr>
+        <w:t xml:space="preserve"> </w:t>
+      </w:r>
+      <w:r>
+        <w:rPr>
+          <w:rFonts w:ascii="Arial" w:eastAsia="Arial" w:hAnsi="Arial" w:cs="Arial"/>
+          <w:color w:val="000000"/>
+          <w:sz w:val="24"/>
+          <w:szCs w:val="24"/>
+        </w:rPr>
+        <w:t>outubro</w:t>
+      </w:r>
+      <w:r>
+        <w:rPr>
+          <w:rFonts w:ascii="Arial" w:eastAsia="Arial" w:hAnsi="Arial" w:cs="Arial"/>
+          <w:color w:val="000000"/>
+          <w:sz w:val="24"/>
+          <w:szCs w:val="24"/>
+        </w:rPr>
+        <w:t xml:space="preserve"> 201</w:t>
       </w:r>
       <w:r>
         <w:rPr>
@@ -24973,6 +26785,7 @@
         </w:rPr>
         <w:t>8</w:t>
       </w:r>
+      <w:proofErr w:type="gramEnd"/>
       <w:r>
         <w:rPr>
           <w:rFonts w:ascii="Arial" w:eastAsia="Arial" w:hAnsi="Arial" w:cs="Arial"/>
@@ -24999,17 +26812,16 @@
           <w:color w:val="000000"/>
           <w:sz w:val="24"/>
           <w:szCs w:val="24"/>
-          <w:lang w:val="en-GB"/>
-        </w:rPr>
-      </w:pPr>
-      <w:r>
-        <w:rPr>
-          <w:rFonts w:ascii="Arial" w:eastAsia="Arial" w:hAnsi="Arial" w:cs="Arial"/>
-          <w:color w:val="000000"/>
-          <w:sz w:val="24"/>
-          <w:szCs w:val="24"/>
-        </w:rPr>
-        <w:t xml:space="preserve">LIMA, Rosangela; OLIVEIRA, Eneida. Estado da arte sobre o uso do Scrum em ambientes de desenvolvimento distribuído de software. Revista de Sistemas e Computação. 2011, v. 1, n.2: p. 106-119. Disponível em: &lt;http://www.revistas.unifacs.br/index.php/rsc/article/view/1902&gt;. </w:t>
+        </w:rPr>
+      </w:pPr>
+      <w:r>
+        <w:rPr>
+          <w:rFonts w:ascii="Arial" w:eastAsia="Arial" w:hAnsi="Arial" w:cs="Arial"/>
+          <w:color w:val="000000"/>
+          <w:sz w:val="24"/>
+          <w:szCs w:val="24"/>
+        </w:rPr>
+        <w:t xml:space="preserve">FERREIRA, Décio. et al. SCRUM: Um modelo ágil para gestão de </w:t>
       </w:r>
       <w:proofErr w:type="spellStart"/>
       <w:r>
@@ -25018,9 +26830,8 @@
           <w:color w:val="000000"/>
           <w:sz w:val="24"/>
           <w:szCs w:val="24"/>
-          <w:lang w:val="en-GB"/>
-        </w:rPr>
-        <w:t>Acesso</w:t>
+        </w:rPr>
+        <w:t>projectos</w:t>
       </w:r>
       <w:proofErr w:type="spellEnd"/>
       <w:r>
@@ -25029,73 +26840,53 @@
           <w:color w:val="000000"/>
           <w:sz w:val="24"/>
           <w:szCs w:val="24"/>
-          <w:lang w:val="en-GB"/>
-        </w:rPr>
-        <w:t xml:space="preserve"> </w:t>
-      </w:r>
-      <w:proofErr w:type="spellStart"/>
-      <w:r>
-        <w:rPr>
-          <w:rFonts w:ascii="Arial" w:eastAsia="Arial" w:hAnsi="Arial" w:cs="Arial"/>
-          <w:color w:val="000000"/>
-          <w:sz w:val="24"/>
-          <w:szCs w:val="24"/>
-          <w:lang w:val="en-GB"/>
-        </w:rPr>
-        <w:t>em</w:t>
-      </w:r>
-      <w:proofErr w:type="spellEnd"/>
-      <w:r>
-        <w:rPr>
-          <w:rFonts w:ascii="Arial" w:eastAsia="Arial" w:hAnsi="Arial" w:cs="Arial"/>
-          <w:color w:val="000000"/>
-          <w:sz w:val="24"/>
-          <w:szCs w:val="24"/>
-          <w:lang w:val="en-GB"/>
-        </w:rPr>
-        <w:t xml:space="preserve"> </w:t>
-      </w:r>
-      <w:r>
-        <w:rPr>
-          <w:rFonts w:ascii="Arial" w:eastAsia="Arial" w:hAnsi="Arial" w:cs="Arial"/>
-          <w:color w:val="000000"/>
-          <w:sz w:val="24"/>
-          <w:szCs w:val="24"/>
-          <w:lang w:val="en-GB"/>
-        </w:rPr>
-        <w:t>01</w:t>
-      </w:r>
-      <w:r>
-        <w:rPr>
-          <w:rFonts w:ascii="Arial" w:eastAsia="Arial" w:hAnsi="Arial" w:cs="Arial"/>
-          <w:color w:val="000000"/>
-          <w:sz w:val="24"/>
-          <w:szCs w:val="24"/>
-          <w:lang w:val="en-GB"/>
-        </w:rPr>
-        <w:t xml:space="preserve"> </w:t>
-      </w:r>
-      <w:proofErr w:type="spellStart"/>
-      <w:r>
-        <w:rPr>
-          <w:rFonts w:ascii="Arial" w:eastAsia="Arial" w:hAnsi="Arial" w:cs="Arial"/>
-          <w:color w:val="000000"/>
-          <w:sz w:val="24"/>
-          <w:szCs w:val="24"/>
-          <w:lang w:val="en-GB"/>
-        </w:rPr>
-        <w:t>outubro</w:t>
-      </w:r>
-      <w:proofErr w:type="spellEnd"/>
-      <w:r>
-        <w:rPr>
-          <w:rFonts w:ascii="Arial" w:eastAsia="Arial" w:hAnsi="Arial" w:cs="Arial"/>
-          <w:color w:val="000000"/>
-          <w:sz w:val="24"/>
-          <w:szCs w:val="24"/>
-          <w:lang w:val="en-GB"/>
-        </w:rPr>
-        <w:t xml:space="preserve"> 2018.</w:t>
+        </w:rPr>
+        <w:t xml:space="preserve"> de software.  Disponível em: &lt;http://paginas.fe.up.pt/~aaguiar/es/artigos%20finais/es_final_19.pdf&gt;. Acesso em </w:t>
+      </w:r>
+      <w:r>
+        <w:rPr>
+          <w:rFonts w:ascii="Arial" w:eastAsia="Arial" w:hAnsi="Arial" w:cs="Arial"/>
+          <w:color w:val="000000"/>
+          <w:sz w:val="24"/>
+          <w:szCs w:val="24"/>
+        </w:rPr>
+        <w:t>0</w:t>
+      </w:r>
+      <w:r>
+        <w:rPr>
+          <w:rFonts w:ascii="Arial" w:eastAsia="Arial" w:hAnsi="Arial" w:cs="Arial"/>
+          <w:color w:val="000000"/>
+          <w:sz w:val="24"/>
+          <w:szCs w:val="24"/>
+        </w:rPr>
+        <w:t>2</w:t>
+      </w:r>
+      <w:r>
+        <w:rPr>
+          <w:rFonts w:ascii="Arial" w:eastAsia="Arial" w:hAnsi="Arial" w:cs="Arial"/>
+          <w:color w:val="000000"/>
+          <w:sz w:val="24"/>
+          <w:szCs w:val="24"/>
+        </w:rPr>
+        <w:t xml:space="preserve"> outubro 201</w:t>
+      </w:r>
+      <w:r>
+        <w:rPr>
+          <w:rFonts w:ascii="Arial" w:eastAsia="Arial" w:hAnsi="Arial" w:cs="Arial"/>
+          <w:color w:val="000000"/>
+          <w:sz w:val="24"/>
+          <w:szCs w:val="24"/>
+        </w:rPr>
+        <w:t>8</w:t>
+      </w:r>
+      <w:r>
+        <w:rPr>
+          <w:rFonts w:ascii="Arial" w:eastAsia="Arial" w:hAnsi="Arial" w:cs="Arial"/>
+          <w:color w:val="000000"/>
+          <w:sz w:val="24"/>
+          <w:szCs w:val="24"/>
+        </w:rPr>
+        <w:t>.</w:t>
       </w:r>
     </w:p>
     <w:p>
@@ -25114,16 +26905,17 @@
           <w:color w:val="000000"/>
           <w:sz w:val="24"/>
           <w:szCs w:val="24"/>
-        </w:rPr>
-      </w:pPr>
-      <w:r>
-        <w:rPr>
-          <w:rFonts w:ascii="Arial" w:eastAsia="Arial" w:hAnsi="Arial" w:cs="Arial"/>
-          <w:color w:val="000000"/>
-          <w:sz w:val="24"/>
-          <w:szCs w:val="24"/>
-        </w:rPr>
-        <w:t xml:space="preserve">PAASIVAARA, Maria; LASSENIUS, </w:t>
+          <w:lang w:val="en-GB"/>
+        </w:rPr>
+      </w:pPr>
+      <w:r>
+        <w:rPr>
+          <w:rFonts w:ascii="Arial" w:eastAsia="Arial" w:hAnsi="Arial" w:cs="Arial"/>
+          <w:color w:val="000000"/>
+          <w:sz w:val="24"/>
+          <w:szCs w:val="24"/>
+        </w:rPr>
+        <w:t xml:space="preserve">LIMA, Rosangela; OLIVEIRA, Eneida. Estado da arte sobre o uso do Scrum em ambientes de desenvolvimento distribuído de software. Revista de Sistemas e Computação. 2011, v. 1, n.2: p. 106-119. Disponível em: &lt;http://www.revistas.unifacs.br/index.php/rsc/article/view/1902&gt;. </w:t>
       </w:r>
       <w:proofErr w:type="spellStart"/>
       <w:r>
@@ -25132,8 +26924,9 @@
           <w:color w:val="000000"/>
           <w:sz w:val="24"/>
           <w:szCs w:val="24"/>
-        </w:rPr>
-        <w:t>Casper</w:t>
+          <w:lang w:val="en-GB"/>
+        </w:rPr>
+        <w:t>Acesso</w:t>
       </w:r>
       <w:proofErr w:type="spellEnd"/>
       <w:r>
@@ -25142,33 +26935,7 @@
           <w:color w:val="000000"/>
           <w:sz w:val="24"/>
           <w:szCs w:val="24"/>
-        </w:rPr>
-        <w:t xml:space="preserve">; </w:t>
-      </w:r>
-      <w:r>
-        <w:rPr>
-          <w:rFonts w:ascii="Arial" w:eastAsia="Arial" w:hAnsi="Arial" w:cs="Arial"/>
-          <w:color w:val="000000"/>
-          <w:sz w:val="24"/>
-          <w:szCs w:val="24"/>
-        </w:rPr>
-        <w:t>HEIKILLA</w:t>
-      </w:r>
-      <w:r>
-        <w:rPr>
-          <w:rFonts w:ascii="Arial" w:eastAsia="Arial" w:hAnsi="Arial" w:cs="Arial"/>
-          <w:color w:val="000000"/>
-          <w:sz w:val="24"/>
-          <w:szCs w:val="24"/>
-        </w:rPr>
-        <w:t>,</w:t>
-      </w:r>
-      <w:r>
-        <w:rPr>
-          <w:rFonts w:ascii="Arial" w:eastAsia="Arial" w:hAnsi="Arial" w:cs="Arial"/>
-          <w:color w:val="000000"/>
-          <w:sz w:val="24"/>
-          <w:szCs w:val="24"/>
+          <w:lang w:val="en-GB"/>
         </w:rPr>
         <w:t xml:space="preserve"> </w:t>
       </w:r>
@@ -25179,8 +26946,9 @@
           <w:color w:val="000000"/>
           <w:sz w:val="24"/>
           <w:szCs w:val="24"/>
-        </w:rPr>
-        <w:t>Ville</w:t>
+          <w:lang w:val="en-GB"/>
+        </w:rPr>
+        <w:t>em</w:t>
       </w:r>
       <w:proofErr w:type="spellEnd"/>
       <w:r>
@@ -25189,18 +26957,29 @@
           <w:color w:val="000000"/>
           <w:sz w:val="24"/>
           <w:szCs w:val="24"/>
-        </w:rPr>
-        <w:t xml:space="preserve">. </w:t>
-      </w:r>
-      <w:r>
-        <w:rPr>
-          <w:rFonts w:ascii="Arial" w:eastAsia="Arial" w:hAnsi="Arial" w:cs="Arial"/>
-          <w:color w:val="000000"/>
-          <w:sz w:val="24"/>
-          <w:szCs w:val="24"/>
           <w:lang w:val="en-GB"/>
         </w:rPr>
-        <w:t xml:space="preserve">Inter-team Coordination in </w:t>
+        <w:t xml:space="preserve"> </w:t>
+      </w:r>
+      <w:r>
+        <w:rPr>
+          <w:rFonts w:ascii="Arial" w:eastAsia="Arial" w:hAnsi="Arial" w:cs="Arial"/>
+          <w:color w:val="000000"/>
+          <w:sz w:val="24"/>
+          <w:szCs w:val="24"/>
+          <w:lang w:val="en-GB"/>
+        </w:rPr>
+        <w:t>01</w:t>
+      </w:r>
+      <w:r>
+        <w:rPr>
+          <w:rFonts w:ascii="Arial" w:eastAsia="Arial" w:hAnsi="Arial" w:cs="Arial"/>
+          <w:color w:val="000000"/>
+          <w:sz w:val="24"/>
+          <w:szCs w:val="24"/>
+          <w:lang w:val="en-GB"/>
+        </w:rPr>
+        <w:t xml:space="preserve"> </w:t>
       </w:r>
       <w:proofErr w:type="spellStart"/>
       <w:r>
@@ -25211,7 +26990,7 @@
           <w:szCs w:val="24"/>
           <w:lang w:val="en-GB"/>
         </w:rPr>
-        <w:t>LargeScale</w:t>
+        <w:t>outubro</w:t>
       </w:r>
       <w:proofErr w:type="spellEnd"/>
       <w:r>
@@ -25222,112 +27001,7 @@
           <w:szCs w:val="24"/>
           <w:lang w:val="en-GB"/>
         </w:rPr>
-        <w:t xml:space="preserve"> Globally Distributed Scrum: Do Scrum-of-Scrums Really </w:t>
-      </w:r>
-      <w:proofErr w:type="gramStart"/>
-      <w:r>
-        <w:rPr>
-          <w:rFonts w:ascii="Arial" w:eastAsia="Arial" w:hAnsi="Arial" w:cs="Arial"/>
-          <w:color w:val="000000"/>
-          <w:sz w:val="24"/>
-          <w:szCs w:val="24"/>
-          <w:lang w:val="en-GB"/>
-        </w:rPr>
-        <w:t>Work?,</w:t>
-      </w:r>
-      <w:proofErr w:type="gramEnd"/>
-      <w:r>
-        <w:rPr>
-          <w:rFonts w:ascii="Arial" w:eastAsia="Arial" w:hAnsi="Arial" w:cs="Arial"/>
-          <w:color w:val="000000"/>
-          <w:sz w:val="24"/>
-          <w:szCs w:val="24"/>
-          <w:lang w:val="en-GB"/>
-        </w:rPr>
-        <w:t xml:space="preserve"> ESEM '12 Proceedings of the ACM-IEEE ISESE P. 235-238. </w:t>
-      </w:r>
-      <w:r>
-        <w:rPr>
-          <w:rFonts w:ascii="Arial" w:eastAsia="Arial" w:hAnsi="Arial" w:cs="Arial"/>
-          <w:color w:val="000000"/>
-          <w:sz w:val="24"/>
-          <w:szCs w:val="24"/>
-        </w:rPr>
-        <w:t>Disponível em: &lt;http://dl.acm.org/</w:t>
-      </w:r>
-      <w:proofErr w:type="spellStart"/>
-      <w:r>
-        <w:rPr>
-          <w:rFonts w:ascii="Arial" w:eastAsia="Arial" w:hAnsi="Arial" w:cs="Arial"/>
-          <w:color w:val="000000"/>
-          <w:sz w:val="24"/>
-          <w:szCs w:val="24"/>
-        </w:rPr>
-        <w:t>citation.cfm?doid</w:t>
-      </w:r>
-      <w:proofErr w:type="spellEnd"/>
-      <w:r>
-        <w:rPr>
-          <w:rFonts w:ascii="Arial" w:eastAsia="Arial" w:hAnsi="Arial" w:cs="Arial"/>
-          <w:color w:val="000000"/>
-          <w:sz w:val="24"/>
-          <w:szCs w:val="24"/>
-        </w:rPr>
-        <w:t>=2372251.2372294&gt;</w:t>
-      </w:r>
-      <w:r>
-        <w:rPr>
-          <w:rFonts w:ascii="Arial" w:eastAsia="Arial" w:hAnsi="Arial" w:cs="Arial"/>
-          <w:color w:val="000000"/>
-          <w:sz w:val="24"/>
-          <w:szCs w:val="24"/>
-        </w:rPr>
-        <w:t>.</w:t>
-      </w:r>
-      <w:r>
-        <w:rPr>
-          <w:rFonts w:ascii="Arial" w:eastAsia="Arial" w:hAnsi="Arial" w:cs="Arial"/>
-          <w:color w:val="000000"/>
-          <w:sz w:val="24"/>
-          <w:szCs w:val="24"/>
-        </w:rPr>
-        <w:t xml:space="preserve"> </w:t>
-      </w:r>
-      <w:r>
-        <w:rPr>
-          <w:rFonts w:ascii="Arial" w:eastAsia="Arial" w:hAnsi="Arial" w:cs="Arial"/>
-          <w:color w:val="000000"/>
-          <w:sz w:val="24"/>
-          <w:szCs w:val="24"/>
-        </w:rPr>
-        <w:t xml:space="preserve">Acesso em </w:t>
-      </w:r>
-      <w:r>
-        <w:rPr>
-          <w:rFonts w:ascii="Arial" w:eastAsia="Arial" w:hAnsi="Arial" w:cs="Arial"/>
-          <w:color w:val="000000"/>
-          <w:sz w:val="24"/>
-          <w:szCs w:val="24"/>
-        </w:rPr>
-        <w:t>01</w:t>
-      </w:r>
-      <w:r>
-        <w:rPr>
-          <w:rFonts w:ascii="Arial" w:eastAsia="Arial" w:hAnsi="Arial" w:cs="Arial"/>
-          <w:color w:val="000000"/>
-          <w:sz w:val="24"/>
-          <w:szCs w:val="24"/>
-        </w:rPr>
-        <w:t xml:space="preserve"> </w:t>
-      </w:r>
-      <w:r>
-        <w:rPr>
-          <w:rFonts w:ascii="Arial" w:eastAsia="Arial" w:hAnsi="Arial" w:cs="Arial"/>
-          <w:color w:val="000000"/>
-          <w:sz w:val="24"/>
-          <w:szCs w:val="24"/>
-        </w:rPr>
-        <w:t>outubro 2018.</w:t>
+        <w:t xml:space="preserve"> 2018.</w:t>
       </w:r>
     </w:p>
     <w:p>
@@ -25355,110 +27029,195 @@
           <w:sz w:val="24"/>
           <w:szCs w:val="24"/>
         </w:rPr>
-        <w:t>PRADO; FERRARI. Avaliação do Impacto do Desenvolvimento Distribuído de Software em um Projeto Adotando o Scrum: Um Estudo Comparativo, 2013</w:t>
-      </w:r>
-      <w:r>
-        <w:rPr>
-          <w:rFonts w:ascii="Arial" w:eastAsia="Arial" w:hAnsi="Arial" w:cs="Arial"/>
-          <w:color w:val="000000"/>
-          <w:sz w:val="24"/>
-          <w:szCs w:val="24"/>
-        </w:rPr>
-        <w:t xml:space="preserve">, v. </w:t>
-      </w:r>
-      <w:r>
-        <w:rPr>
-          <w:rFonts w:ascii="Arial" w:eastAsia="Arial" w:hAnsi="Arial" w:cs="Arial"/>
-          <w:color w:val="000000"/>
-          <w:sz w:val="24"/>
-          <w:szCs w:val="24"/>
-        </w:rPr>
-        <w:t>2</w:t>
-      </w:r>
-      <w:r>
-        <w:rPr>
-          <w:rFonts w:ascii="Arial" w:eastAsia="Arial" w:hAnsi="Arial" w:cs="Arial"/>
-          <w:color w:val="000000"/>
-          <w:sz w:val="24"/>
-          <w:szCs w:val="24"/>
-        </w:rPr>
-        <w:t>, n.</w:t>
-      </w:r>
-      <w:r>
-        <w:rPr>
-          <w:rFonts w:ascii="Arial" w:eastAsia="Arial" w:hAnsi="Arial" w:cs="Arial"/>
-          <w:color w:val="000000"/>
-          <w:sz w:val="24"/>
-          <w:szCs w:val="24"/>
-        </w:rPr>
-        <w:t>3</w:t>
-      </w:r>
-      <w:r>
-        <w:rPr>
-          <w:rFonts w:ascii="Arial" w:eastAsia="Arial" w:hAnsi="Arial" w:cs="Arial"/>
-          <w:color w:val="000000"/>
-          <w:sz w:val="24"/>
-          <w:szCs w:val="24"/>
-        </w:rPr>
-        <w:t xml:space="preserve">: p. </w:t>
-      </w:r>
-      <w:r>
-        <w:rPr>
-          <w:rFonts w:ascii="Arial" w:eastAsia="Arial" w:hAnsi="Arial" w:cs="Arial"/>
-          <w:color w:val="000000"/>
-          <w:sz w:val="24"/>
-          <w:szCs w:val="24"/>
-        </w:rPr>
-        <w:t>201</w:t>
-      </w:r>
-      <w:r>
-        <w:rPr>
-          <w:rFonts w:ascii="Arial" w:eastAsia="Arial" w:hAnsi="Arial" w:cs="Arial"/>
-          <w:color w:val="000000"/>
-          <w:sz w:val="24"/>
-          <w:szCs w:val="24"/>
-        </w:rPr>
-        <w:t>-</w:t>
-      </w:r>
-      <w:r>
-        <w:rPr>
-          <w:rFonts w:ascii="Arial" w:eastAsia="Arial" w:hAnsi="Arial" w:cs="Arial"/>
-          <w:color w:val="000000"/>
-          <w:sz w:val="24"/>
-          <w:szCs w:val="24"/>
-        </w:rPr>
-        <w:t xml:space="preserve">210 </w:t>
-      </w:r>
-      <w:r>
-        <w:rPr>
-          <w:rFonts w:ascii="Arial" w:eastAsia="Arial" w:hAnsi="Arial" w:cs="Arial"/>
-          <w:color w:val="000000"/>
-          <w:sz w:val="24"/>
-          <w:szCs w:val="24"/>
-        </w:rPr>
-        <w:t>Disponível em: &lt;</w:t>
-      </w:r>
-      <w:r>
+        <w:t xml:space="preserve">PAASIVAARA, Maria; LASSENIUS, </w:t>
+      </w:r>
+      <w:proofErr w:type="spellStart"/>
+      <w:r>
+        <w:rPr>
+          <w:rFonts w:ascii="Arial" w:eastAsia="Arial" w:hAnsi="Arial" w:cs="Arial"/>
+          <w:color w:val="000000"/>
+          <w:sz w:val="24"/>
+          <w:szCs w:val="24"/>
+        </w:rPr>
+        <w:t>Casper</w:t>
+      </w:r>
+      <w:proofErr w:type="spellEnd"/>
+      <w:r>
+        <w:rPr>
+          <w:rFonts w:ascii="Arial" w:eastAsia="Arial" w:hAnsi="Arial" w:cs="Arial"/>
+          <w:color w:val="000000"/>
+          <w:sz w:val="24"/>
+          <w:szCs w:val="24"/>
+        </w:rPr>
+        <w:t xml:space="preserve">; </w:t>
+      </w:r>
+      <w:r>
+        <w:rPr>
+          <w:rFonts w:ascii="Arial" w:eastAsia="Arial" w:hAnsi="Arial" w:cs="Arial"/>
+          <w:color w:val="000000"/>
+          <w:sz w:val="24"/>
+          <w:szCs w:val="24"/>
+        </w:rPr>
+        <w:t>HEIKILLA</w:t>
+      </w:r>
+      <w:r>
+        <w:rPr>
+          <w:rFonts w:ascii="Arial" w:eastAsia="Arial" w:hAnsi="Arial" w:cs="Arial"/>
+          <w:color w:val="000000"/>
+          <w:sz w:val="24"/>
+          <w:szCs w:val="24"/>
+        </w:rPr>
+        <w:t>,</w:t>
+      </w:r>
+      <w:r>
+        <w:rPr>
+          <w:rFonts w:ascii="Arial" w:eastAsia="Arial" w:hAnsi="Arial" w:cs="Arial"/>
+          <w:color w:val="000000"/>
+          <w:sz w:val="24"/>
+          <w:szCs w:val="24"/>
+        </w:rPr>
         <w:t xml:space="preserve"> </w:t>
       </w:r>
-      <w:r>
-        <w:rPr>
-          <w:rFonts w:ascii="Arial" w:eastAsia="Arial" w:hAnsi="Arial" w:cs="Arial"/>
-          <w:color w:val="000000"/>
-          <w:sz w:val="24"/>
-          <w:szCs w:val="24"/>
+      <w:proofErr w:type="spellStart"/>
+      <w:r>
+        <w:rPr>
+          <w:rFonts w:ascii="Arial" w:eastAsia="Arial" w:hAnsi="Arial" w:cs="Arial"/>
+          <w:color w:val="000000"/>
+          <w:sz w:val="24"/>
+          <w:szCs w:val="24"/>
+        </w:rPr>
+        <w:t>Ville</w:t>
+      </w:r>
+      <w:proofErr w:type="spellEnd"/>
+      <w:r>
+        <w:rPr>
+          <w:rFonts w:ascii="Arial" w:eastAsia="Arial" w:hAnsi="Arial" w:cs="Arial"/>
+          <w:color w:val="000000"/>
+          <w:sz w:val="24"/>
+          <w:szCs w:val="24"/>
+        </w:rPr>
+        <w:t xml:space="preserve">. </w:t>
+      </w:r>
+      <w:r>
+        <w:rPr>
+          <w:rFonts w:ascii="Arial" w:eastAsia="Arial" w:hAnsi="Arial" w:cs="Arial"/>
+          <w:color w:val="000000"/>
+          <w:sz w:val="24"/>
+          <w:szCs w:val="24"/>
+          <w:lang w:val="en-GB"/>
+        </w:rPr>
+        <w:t xml:space="preserve">Inter-team Coordination in </w:t>
+      </w:r>
+      <w:proofErr w:type="spellStart"/>
+      <w:r>
+        <w:rPr>
+          <w:rFonts w:ascii="Arial" w:eastAsia="Arial" w:hAnsi="Arial" w:cs="Arial"/>
+          <w:color w:val="000000"/>
+          <w:sz w:val="24"/>
+          <w:szCs w:val="24"/>
+          <w:lang w:val="en-GB"/>
+        </w:rPr>
+        <w:t>LargeScale</w:t>
+      </w:r>
+      <w:proofErr w:type="spellEnd"/>
+      <w:r>
+        <w:rPr>
+          <w:rFonts w:ascii="Arial" w:eastAsia="Arial" w:hAnsi="Arial" w:cs="Arial"/>
+          <w:color w:val="000000"/>
+          <w:sz w:val="24"/>
+          <w:szCs w:val="24"/>
+          <w:lang w:val="en-GB"/>
+        </w:rPr>
+        <w:t xml:space="preserve"> Globally Distributed Scrum: Do Scrum-of-Scrums Really </w:t>
+      </w:r>
+      <w:proofErr w:type="gramStart"/>
+      <w:r>
+        <w:rPr>
+          <w:rFonts w:ascii="Arial" w:eastAsia="Arial" w:hAnsi="Arial" w:cs="Arial"/>
+          <w:color w:val="000000"/>
+          <w:sz w:val="24"/>
+          <w:szCs w:val="24"/>
+          <w:lang w:val="en-GB"/>
+        </w:rPr>
+        <w:t>Work?,</w:t>
+      </w:r>
+      <w:proofErr w:type="gramEnd"/>
+      <w:r>
+        <w:rPr>
+          <w:rFonts w:ascii="Arial" w:eastAsia="Arial" w:hAnsi="Arial" w:cs="Arial"/>
+          <w:color w:val="000000"/>
+          <w:sz w:val="24"/>
+          <w:szCs w:val="24"/>
+          <w:lang w:val="en-GB"/>
+        </w:rPr>
+        <w:t xml:space="preserve"> ESEM </w:t>
+      </w:r>
+      <w:r>
+        <w:rPr>
+          <w:rFonts w:ascii="Arial" w:eastAsia="Arial" w:hAnsi="Arial" w:cs="Arial"/>
+          <w:color w:val="000000"/>
+          <w:sz w:val="24"/>
+          <w:szCs w:val="24"/>
+          <w:lang w:val="en-GB"/>
         </w:rPr>
         <w:lastRenderedPageBreak/>
-        <w:t>http://revistatis.dc.ufscar.br/index.php/revista/article/download/64/59</w:t>
-      </w:r>
-      <w:r>
-        <w:rPr>
-          <w:rFonts w:ascii="Arial" w:eastAsia="Arial" w:hAnsi="Arial" w:cs="Arial"/>
-          <w:color w:val="000000"/>
-          <w:sz w:val="24"/>
-          <w:szCs w:val="24"/>
-        </w:rPr>
-        <w:t xml:space="preserve">&gt;. Acesso em </w:t>
+        <w:t xml:space="preserve">'12 Proceedings of the ACM-IEEE ISESE P. 235-238. </w:t>
+      </w:r>
+      <w:r>
+        <w:rPr>
+          <w:rFonts w:ascii="Arial" w:eastAsia="Arial" w:hAnsi="Arial" w:cs="Arial"/>
+          <w:color w:val="000000"/>
+          <w:sz w:val="24"/>
+          <w:szCs w:val="24"/>
+        </w:rPr>
+        <w:t>Disponível em: &lt;http://dl.acm.org/</w:t>
+      </w:r>
+      <w:proofErr w:type="spellStart"/>
+      <w:r>
+        <w:rPr>
+          <w:rFonts w:ascii="Arial" w:eastAsia="Arial" w:hAnsi="Arial" w:cs="Arial"/>
+          <w:color w:val="000000"/>
+          <w:sz w:val="24"/>
+          <w:szCs w:val="24"/>
+        </w:rPr>
+        <w:t>citation.cfm?doid</w:t>
+      </w:r>
+      <w:proofErr w:type="spellEnd"/>
+      <w:r>
+        <w:rPr>
+          <w:rFonts w:ascii="Arial" w:eastAsia="Arial" w:hAnsi="Arial" w:cs="Arial"/>
+          <w:color w:val="000000"/>
+          <w:sz w:val="24"/>
+          <w:szCs w:val="24"/>
+        </w:rPr>
+        <w:t>=2372251.2372294&gt;</w:t>
+      </w:r>
+      <w:r>
+        <w:rPr>
+          <w:rFonts w:ascii="Arial" w:eastAsia="Arial" w:hAnsi="Arial" w:cs="Arial"/>
+          <w:color w:val="000000"/>
+          <w:sz w:val="24"/>
+          <w:szCs w:val="24"/>
+        </w:rPr>
+        <w:t>.</w:t>
+      </w:r>
+      <w:r>
+        <w:rPr>
+          <w:rFonts w:ascii="Arial" w:eastAsia="Arial" w:hAnsi="Arial" w:cs="Arial"/>
+          <w:color w:val="000000"/>
+          <w:sz w:val="24"/>
+          <w:szCs w:val="24"/>
+        </w:rPr>
+        <w:t xml:space="preserve"> </w:t>
+      </w:r>
+      <w:r>
+        <w:rPr>
+          <w:rFonts w:ascii="Arial" w:eastAsia="Arial" w:hAnsi="Arial" w:cs="Arial"/>
+          <w:color w:val="000000"/>
+          <w:sz w:val="24"/>
+          <w:szCs w:val="24"/>
+        </w:rPr>
+        <w:t xml:space="preserve">Acesso em </w:t>
       </w:r>
       <w:r>
         <w:rPr>
@@ -25513,146 +27272,90 @@
           <w:sz w:val="24"/>
           <w:szCs w:val="24"/>
         </w:rPr>
-        <w:t xml:space="preserve">POSSA, João. Escalonando o Scrum Dentro de uma Empresa de Desenvolvimento de Software com Equipes Geograficamente Distribuídas, 2013. </w:t>
-      </w:r>
-      <w:proofErr w:type="spellStart"/>
-      <w:r>
-        <w:rPr>
-          <w:rFonts w:ascii="Arial" w:eastAsia="Arial" w:hAnsi="Arial" w:cs="Arial"/>
-          <w:color w:val="000000"/>
-          <w:sz w:val="24"/>
-          <w:szCs w:val="24"/>
-        </w:rPr>
-        <w:t>Brasilia</w:t>
-      </w:r>
-      <w:proofErr w:type="spellEnd"/>
-      <w:r>
-        <w:rPr>
-          <w:rFonts w:ascii="Arial" w:eastAsia="Arial" w:hAnsi="Arial" w:cs="Arial"/>
-          <w:color w:val="000000"/>
-          <w:sz w:val="24"/>
-          <w:szCs w:val="24"/>
-        </w:rPr>
-        <w:t>, p. 46. Disponível em: &lt;http://bdm.unb.br/</w:t>
-      </w:r>
-      <w:proofErr w:type="spellStart"/>
-      <w:r>
-        <w:rPr>
-          <w:rFonts w:ascii="Arial" w:eastAsia="Arial" w:hAnsi="Arial" w:cs="Arial"/>
-          <w:color w:val="000000"/>
-          <w:sz w:val="24"/>
-          <w:szCs w:val="24"/>
-        </w:rPr>
-        <w:t>handle</w:t>
-      </w:r>
-      <w:proofErr w:type="spellEnd"/>
-      <w:r>
-        <w:rPr>
-          <w:rFonts w:ascii="Arial" w:eastAsia="Arial" w:hAnsi="Arial" w:cs="Arial"/>
-          <w:color w:val="000000"/>
-          <w:sz w:val="24"/>
-          <w:szCs w:val="24"/>
-        </w:rPr>
-        <w:t xml:space="preserve">/10483/13611&gt; Acesso em </w:t>
-      </w:r>
-      <w:r>
-        <w:rPr>
-          <w:rFonts w:ascii="Arial" w:eastAsia="Arial" w:hAnsi="Arial" w:cs="Arial"/>
-          <w:color w:val="000000"/>
-          <w:sz w:val="24"/>
-          <w:szCs w:val="24"/>
-        </w:rPr>
-        <w:t>01 outubro 2018</w:t>
-      </w:r>
-      <w:r>
-        <w:rPr>
-          <w:rFonts w:ascii="Arial" w:eastAsia="Arial" w:hAnsi="Arial" w:cs="Arial"/>
-          <w:color w:val="000000"/>
-          <w:sz w:val="24"/>
-          <w:szCs w:val="24"/>
-        </w:rPr>
-        <w:t>.</w:t>
-      </w:r>
-    </w:p>
-    <w:p>
-      <w:pPr>
-        <w:spacing w:line="480" w:lineRule="auto"/>
-        <w:rPr>
-          <w:rFonts w:ascii="Arial" w:eastAsia="Arial" w:hAnsi="Arial" w:cs="Arial"/>
-          <w:color w:val="000000"/>
-          <w:sz w:val="24"/>
-          <w:szCs w:val="24"/>
-        </w:rPr>
-      </w:pPr>
-      <w:r>
-        <w:rPr>
-          <w:rFonts w:ascii="Arial" w:eastAsia="Arial" w:hAnsi="Arial" w:cs="Arial"/>
-          <w:color w:val="000000"/>
-          <w:sz w:val="24"/>
-          <w:szCs w:val="24"/>
-          <w:lang w:val="en-GB"/>
-        </w:rPr>
-        <w:t xml:space="preserve">SCHWABER, Ken; SUTHERLAND, Jeff. </w:t>
-      </w:r>
-      <w:proofErr w:type="spellStart"/>
-      <w:r>
-        <w:rPr>
-          <w:rFonts w:ascii="Arial" w:eastAsia="Arial" w:hAnsi="Arial" w:cs="Arial"/>
-          <w:color w:val="000000"/>
-          <w:sz w:val="24"/>
-          <w:szCs w:val="24"/>
-          <w:lang w:val="en-GB"/>
-        </w:rPr>
-        <w:t>Guia</w:t>
-      </w:r>
-      <w:proofErr w:type="spellEnd"/>
-      <w:r>
-        <w:rPr>
-          <w:rFonts w:ascii="Arial" w:eastAsia="Arial" w:hAnsi="Arial" w:cs="Arial"/>
-          <w:color w:val="000000"/>
-          <w:sz w:val="24"/>
-          <w:szCs w:val="24"/>
-          <w:lang w:val="en-GB"/>
-        </w:rPr>
-        <w:t xml:space="preserve"> do Scrum. </w:t>
-      </w:r>
-      <w:r>
-        <w:rPr>
-          <w:rFonts w:ascii="Arial" w:eastAsia="Arial" w:hAnsi="Arial" w:cs="Arial"/>
-          <w:color w:val="000000"/>
-          <w:sz w:val="24"/>
-          <w:szCs w:val="24"/>
-        </w:rPr>
-        <w:t>[</w:t>
-      </w:r>
-      <w:proofErr w:type="spellStart"/>
-      <w:r>
-        <w:rPr>
-          <w:rFonts w:ascii="Arial" w:eastAsia="Arial" w:hAnsi="Arial" w:cs="Arial"/>
-          <w:color w:val="000000"/>
-          <w:sz w:val="24"/>
-          <w:szCs w:val="24"/>
-        </w:rPr>
-        <w:t>S.l</w:t>
-      </w:r>
-      <w:proofErr w:type="spellEnd"/>
-      <w:r>
-        <w:rPr>
-          <w:rFonts w:ascii="Arial" w:eastAsia="Arial" w:hAnsi="Arial" w:cs="Arial"/>
-          <w:color w:val="000000"/>
-          <w:sz w:val="24"/>
-          <w:szCs w:val="24"/>
-        </w:rPr>
-        <w:t>.].</w:t>
-      </w:r>
-      <w:r>
-        <w:rPr>
-          <w:rFonts w:ascii="Arial" w:eastAsia="Arial" w:hAnsi="Arial" w:cs="Arial"/>
-          <w:b/>
-          <w:color w:val="000000"/>
-          <w:sz w:val="24"/>
-          <w:szCs w:val="24"/>
-        </w:rPr>
+        <w:t>PRADO; FERRARI. Avaliação do Impacto do Desenvolvimento Distribuído de Software em um Projeto Adotando o Scrum: Um Estudo Comparativo, 2013</w:t>
+      </w:r>
+      <w:r>
+        <w:rPr>
+          <w:rFonts w:ascii="Arial" w:eastAsia="Arial" w:hAnsi="Arial" w:cs="Arial"/>
+          <w:color w:val="000000"/>
+          <w:sz w:val="24"/>
+          <w:szCs w:val="24"/>
+        </w:rPr>
+        <w:t xml:space="preserve">, v. </w:t>
+      </w:r>
+      <w:r>
+        <w:rPr>
+          <w:rFonts w:ascii="Arial" w:eastAsia="Arial" w:hAnsi="Arial" w:cs="Arial"/>
+          <w:color w:val="000000"/>
+          <w:sz w:val="24"/>
+          <w:szCs w:val="24"/>
+        </w:rPr>
+        <w:t>2</w:t>
+      </w:r>
+      <w:r>
+        <w:rPr>
+          <w:rFonts w:ascii="Arial" w:eastAsia="Arial" w:hAnsi="Arial" w:cs="Arial"/>
+          <w:color w:val="000000"/>
+          <w:sz w:val="24"/>
+          <w:szCs w:val="24"/>
+        </w:rPr>
+        <w:t>, n.</w:t>
+      </w:r>
+      <w:r>
+        <w:rPr>
+          <w:rFonts w:ascii="Arial" w:eastAsia="Arial" w:hAnsi="Arial" w:cs="Arial"/>
+          <w:color w:val="000000"/>
+          <w:sz w:val="24"/>
+          <w:szCs w:val="24"/>
+        </w:rPr>
+        <w:t>3</w:t>
+      </w:r>
+      <w:r>
+        <w:rPr>
+          <w:rFonts w:ascii="Arial" w:eastAsia="Arial" w:hAnsi="Arial" w:cs="Arial"/>
+          <w:color w:val="000000"/>
+          <w:sz w:val="24"/>
+          <w:szCs w:val="24"/>
+        </w:rPr>
+        <w:t xml:space="preserve">: p. </w:t>
+      </w:r>
+      <w:r>
+        <w:rPr>
+          <w:rFonts w:ascii="Arial" w:eastAsia="Arial" w:hAnsi="Arial" w:cs="Arial"/>
+          <w:color w:val="000000"/>
+          <w:sz w:val="24"/>
+          <w:szCs w:val="24"/>
+        </w:rPr>
+        <w:t>201</w:t>
+      </w:r>
+      <w:r>
+        <w:rPr>
+          <w:rFonts w:ascii="Arial" w:eastAsia="Arial" w:hAnsi="Arial" w:cs="Arial"/>
+          <w:color w:val="000000"/>
+          <w:sz w:val="24"/>
+          <w:szCs w:val="24"/>
+        </w:rPr>
+        <w:t>-</w:t>
+      </w:r>
+      <w:r>
+        <w:rPr>
+          <w:rFonts w:ascii="Arial" w:eastAsia="Arial" w:hAnsi="Arial" w:cs="Arial"/>
+          <w:color w:val="000000"/>
+          <w:sz w:val="24"/>
+          <w:szCs w:val="24"/>
+        </w:rPr>
+        <w:t xml:space="preserve">210 </w:t>
+      </w:r>
+      <w:r>
+        <w:rPr>
+          <w:rFonts w:ascii="Arial" w:eastAsia="Arial" w:hAnsi="Arial" w:cs="Arial"/>
+          <w:color w:val="000000"/>
+          <w:sz w:val="24"/>
+          <w:szCs w:val="24"/>
+        </w:rPr>
+        <w:t>Disponível em: &lt;</w:t>
+      </w:r>
+      <w:r>
         <w:t xml:space="preserve"> </w:t>
       </w:r>
       <w:r>
@@ -25662,35 +27365,25 @@
           <w:sz w:val="24"/>
           <w:szCs w:val="24"/>
         </w:rPr>
-        <w:t xml:space="preserve">2013. </w:t>
-      </w:r>
-      <w:r>
-        <w:rPr>
-          <w:rFonts w:ascii="Arial" w:eastAsia="Arial" w:hAnsi="Arial" w:cs="Arial"/>
-          <w:color w:val="000000"/>
-          <w:sz w:val="24"/>
-          <w:szCs w:val="24"/>
-          <w:highlight w:val="white"/>
-        </w:rPr>
-        <w:t>Disponível em: &lt;</w:t>
-      </w:r>
-      <w:r>
-        <w:rPr>
-          <w:rFonts w:ascii="Arial" w:eastAsia="Arial" w:hAnsi="Arial" w:cs="Arial"/>
-          <w:color w:val="000000"/>
-          <w:sz w:val="24"/>
-          <w:szCs w:val="24"/>
-        </w:rPr>
-        <w:t xml:space="preserve">https://www.scrumguides.org/docs/scrumguide/v1/Scrum-Guide-Portuguese-BR.pdf Acesso em: </w:t>
-      </w:r>
-      <w:r>
-        <w:rPr>
-          <w:rFonts w:ascii="Arial" w:eastAsia="Arial" w:hAnsi="Arial" w:cs="Arial"/>
-          <w:color w:val="000000"/>
-          <w:sz w:val="24"/>
-          <w:szCs w:val="24"/>
-        </w:rPr>
-        <w:t>03</w:t>
+        <w:t>http://revistatis.dc.ufscar.br/index.php/revista/article/download/64/59</w:t>
+      </w:r>
+      <w:r>
+        <w:rPr>
+          <w:rFonts w:ascii="Arial" w:eastAsia="Arial" w:hAnsi="Arial" w:cs="Arial"/>
+          <w:color w:val="000000"/>
+          <w:sz w:val="24"/>
+          <w:szCs w:val="24"/>
+        </w:rPr>
+        <w:t xml:space="preserve">&gt;. Acesso em </w:t>
+      </w:r>
+      <w:r>
+        <w:rPr>
+          <w:rFonts w:ascii="Arial" w:eastAsia="Arial" w:hAnsi="Arial" w:cs="Arial"/>
+          <w:color w:val="000000"/>
+          <w:sz w:val="24"/>
+          <w:szCs w:val="24"/>
+        </w:rPr>
+        <w:t>01</w:t>
       </w:r>
       <w:r>
         <w:rPr>
@@ -25708,16 +27401,7 @@
           <w:sz w:val="24"/>
           <w:szCs w:val="24"/>
         </w:rPr>
-        <w:t xml:space="preserve">setembro </w:t>
-      </w:r>
-      <w:r>
-        <w:rPr>
-          <w:rFonts w:ascii="Arial" w:eastAsia="Arial" w:hAnsi="Arial" w:cs="Arial"/>
-          <w:color w:val="000000"/>
-          <w:sz w:val="24"/>
-          <w:szCs w:val="24"/>
-        </w:rPr>
-        <w:t>2018.</w:t>
+        <w:t>outubro 2018.</w:t>
       </w:r>
     </w:p>
     <w:p>
@@ -25745,34 +27429,7 @@
           <w:sz w:val="24"/>
           <w:szCs w:val="24"/>
         </w:rPr>
-        <w:t xml:space="preserve">SCHWABER, Ken.; </w:t>
-      </w:r>
-      <w:r>
-        <w:rPr>
-          <w:rFonts w:ascii="Arial" w:eastAsia="Arial" w:hAnsi="Arial" w:cs="Arial"/>
-          <w:color w:val="000000"/>
-          <w:sz w:val="24"/>
-          <w:szCs w:val="24"/>
-        </w:rPr>
-        <w:t>BEEDLE</w:t>
-      </w:r>
-      <w:r>
-        <w:rPr>
-          <w:rFonts w:ascii="Arial" w:eastAsia="Arial" w:hAnsi="Arial" w:cs="Arial"/>
-          <w:color w:val="000000"/>
-          <w:sz w:val="24"/>
-          <w:szCs w:val="24"/>
-        </w:rPr>
-        <w:t xml:space="preserve">, Mike. </w:t>
-      </w:r>
-      <w:r>
-        <w:rPr>
-          <w:rFonts w:ascii="Arial" w:eastAsia="Arial" w:hAnsi="Arial" w:cs="Arial"/>
-          <w:color w:val="000000"/>
-          <w:sz w:val="24"/>
-          <w:szCs w:val="24"/>
-        </w:rPr>
-        <w:t xml:space="preserve">Agile Software </w:t>
+        <w:t xml:space="preserve">POSSA, João. Escalonando o Scrum Dentro de uma Empresa de Desenvolvimento de Software com Equipes Geograficamente Distribuídas, 2013. </w:t>
       </w:r>
       <w:proofErr w:type="spellStart"/>
       <w:r>
@@ -25782,7 +27439,7 @@
           <w:sz w:val="24"/>
           <w:szCs w:val="24"/>
         </w:rPr>
-        <w:t>Development</w:t>
+        <w:t>Brasilia</w:t>
       </w:r>
       <w:proofErr w:type="spellEnd"/>
       <w:r>
@@ -25792,39 +27449,165 @@
           <w:sz w:val="24"/>
           <w:szCs w:val="24"/>
         </w:rPr>
+        <w:t>, p. 46. Disponível em: &lt;http://bdm.unb.br/</w:t>
+      </w:r>
+      <w:proofErr w:type="spellStart"/>
+      <w:r>
+        <w:rPr>
+          <w:rFonts w:ascii="Arial" w:eastAsia="Arial" w:hAnsi="Arial" w:cs="Arial"/>
+          <w:color w:val="000000"/>
+          <w:sz w:val="24"/>
+          <w:szCs w:val="24"/>
+        </w:rPr>
+        <w:t>handle</w:t>
+      </w:r>
+      <w:proofErr w:type="spellEnd"/>
+      <w:r>
+        <w:rPr>
+          <w:rFonts w:ascii="Arial" w:eastAsia="Arial" w:hAnsi="Arial" w:cs="Arial"/>
+          <w:color w:val="000000"/>
+          <w:sz w:val="24"/>
+          <w:szCs w:val="24"/>
+        </w:rPr>
+        <w:t xml:space="preserve">/10483/13611&gt; Acesso em </w:t>
+      </w:r>
+      <w:r>
+        <w:rPr>
+          <w:rFonts w:ascii="Arial" w:eastAsia="Arial" w:hAnsi="Arial" w:cs="Arial"/>
+          <w:color w:val="000000"/>
+          <w:sz w:val="24"/>
+          <w:szCs w:val="24"/>
+        </w:rPr>
+        <w:t>01 outubro 2018</w:t>
+      </w:r>
+      <w:r>
+        <w:rPr>
+          <w:rFonts w:ascii="Arial" w:eastAsia="Arial" w:hAnsi="Arial" w:cs="Arial"/>
+          <w:color w:val="000000"/>
+          <w:sz w:val="24"/>
+          <w:szCs w:val="24"/>
+        </w:rPr>
+        <w:t>.</w:t>
+      </w:r>
+    </w:p>
+    <w:p>
+      <w:pPr>
+        <w:spacing w:line="480" w:lineRule="auto"/>
+        <w:rPr>
+          <w:rFonts w:ascii="Arial" w:eastAsia="Arial" w:hAnsi="Arial" w:cs="Arial"/>
+          <w:color w:val="000000"/>
+          <w:sz w:val="24"/>
+          <w:szCs w:val="24"/>
+        </w:rPr>
+      </w:pPr>
+      <w:r>
+        <w:rPr>
+          <w:rFonts w:ascii="Arial" w:eastAsia="Arial" w:hAnsi="Arial" w:cs="Arial"/>
+          <w:color w:val="000000"/>
+          <w:sz w:val="24"/>
+          <w:szCs w:val="24"/>
+          <w:lang w:val="en-GB"/>
+        </w:rPr>
+        <w:t xml:space="preserve">SCHWABER, Ken; SUTHERLAND, Jeff. </w:t>
+      </w:r>
+      <w:proofErr w:type="spellStart"/>
+      <w:r>
+        <w:rPr>
+          <w:rFonts w:ascii="Arial" w:eastAsia="Arial" w:hAnsi="Arial" w:cs="Arial"/>
+          <w:color w:val="000000"/>
+          <w:sz w:val="24"/>
+          <w:szCs w:val="24"/>
+          <w:lang w:val="en-GB"/>
+        </w:rPr>
+        <w:t>Guia</w:t>
+      </w:r>
+      <w:proofErr w:type="spellEnd"/>
+      <w:r>
+        <w:rPr>
+          <w:rFonts w:ascii="Arial" w:eastAsia="Arial" w:hAnsi="Arial" w:cs="Arial"/>
+          <w:color w:val="000000"/>
+          <w:sz w:val="24"/>
+          <w:szCs w:val="24"/>
+          <w:lang w:val="en-GB"/>
+        </w:rPr>
+        <w:t xml:space="preserve"> do Scrum. </w:t>
+      </w:r>
+      <w:r>
+        <w:rPr>
+          <w:rFonts w:ascii="Arial" w:eastAsia="Arial" w:hAnsi="Arial" w:cs="Arial"/>
+          <w:color w:val="000000"/>
+          <w:sz w:val="24"/>
+          <w:szCs w:val="24"/>
+        </w:rPr>
+        <w:t>[</w:t>
+      </w:r>
+      <w:proofErr w:type="spellStart"/>
+      <w:r>
+        <w:rPr>
+          <w:rFonts w:ascii="Arial" w:eastAsia="Arial" w:hAnsi="Arial" w:cs="Arial"/>
+          <w:color w:val="000000"/>
+          <w:sz w:val="24"/>
+          <w:szCs w:val="24"/>
+        </w:rPr>
+        <w:t>S.l</w:t>
+      </w:r>
+      <w:proofErr w:type="spellEnd"/>
+      <w:r>
+        <w:rPr>
+          <w:rFonts w:ascii="Arial" w:eastAsia="Arial" w:hAnsi="Arial" w:cs="Arial"/>
+          <w:color w:val="000000"/>
+          <w:sz w:val="24"/>
+          <w:szCs w:val="24"/>
+        </w:rPr>
+        <w:t>.].</w:t>
+      </w:r>
+      <w:r>
+        <w:rPr>
+          <w:rFonts w:ascii="Arial" w:eastAsia="Arial" w:hAnsi="Arial" w:cs="Arial"/>
+          <w:b/>
+          <w:color w:val="000000"/>
+          <w:sz w:val="24"/>
+          <w:szCs w:val="24"/>
+        </w:rPr>
         <w:t xml:space="preserve"> </w:t>
       </w:r>
-      <w:proofErr w:type="spellStart"/>
-      <w:r>
-        <w:rPr>
-          <w:rFonts w:ascii="Arial" w:eastAsia="Arial" w:hAnsi="Arial" w:cs="Arial"/>
-          <w:color w:val="000000"/>
-          <w:sz w:val="24"/>
-          <w:szCs w:val="24"/>
-        </w:rPr>
-        <w:t>with</w:t>
-      </w:r>
-      <w:proofErr w:type="spellEnd"/>
-      <w:r>
-        <w:rPr>
-          <w:rFonts w:ascii="Arial" w:eastAsia="Arial" w:hAnsi="Arial" w:cs="Arial"/>
-          <w:color w:val="000000"/>
-          <w:sz w:val="24"/>
-          <w:szCs w:val="24"/>
-        </w:rPr>
-        <w:t xml:space="preserve"> Scrum, </w:t>
-      </w:r>
-      <w:proofErr w:type="spellStart"/>
-      <w:r>
-        <w:rPr>
-          <w:rFonts w:ascii="Arial" w:eastAsia="Arial" w:hAnsi="Arial" w:cs="Arial"/>
-          <w:color w:val="000000"/>
-          <w:sz w:val="24"/>
-          <w:szCs w:val="24"/>
-        </w:rPr>
-        <w:t>Upper</w:t>
-      </w:r>
-      <w:proofErr w:type="spellEnd"/>
+      <w:r>
+        <w:rPr>
+          <w:rFonts w:ascii="Arial" w:eastAsia="Arial" w:hAnsi="Arial" w:cs="Arial"/>
+          <w:color w:val="000000"/>
+          <w:sz w:val="24"/>
+          <w:szCs w:val="24"/>
+        </w:rPr>
+        <w:t xml:space="preserve">2013. </w:t>
+      </w:r>
+      <w:r>
+        <w:rPr>
+          <w:rFonts w:ascii="Arial" w:eastAsia="Arial" w:hAnsi="Arial" w:cs="Arial"/>
+          <w:color w:val="000000"/>
+          <w:sz w:val="24"/>
+          <w:szCs w:val="24"/>
+          <w:highlight w:val="white"/>
+        </w:rPr>
+        <w:t>Disponível em: &lt;</w:t>
+      </w:r>
+      <w:r>
+        <w:rPr>
+          <w:rFonts w:ascii="Arial" w:eastAsia="Arial" w:hAnsi="Arial" w:cs="Arial"/>
+          <w:color w:val="000000"/>
+          <w:sz w:val="24"/>
+          <w:szCs w:val="24"/>
+        </w:rPr>
+        <w:t xml:space="preserve">https://www.scrumguides.org/docs/scrumguide/v1/Scrum-Guide-Portuguese-BR.pdf Acesso em: </w:t>
+      </w:r>
+      <w:r>
+        <w:rPr>
+          <w:rFonts w:ascii="Arial" w:eastAsia="Arial" w:hAnsi="Arial" w:cs="Arial"/>
+          <w:color w:val="000000"/>
+          <w:sz w:val="24"/>
+          <w:szCs w:val="24"/>
+        </w:rPr>
+        <w:t>03</w:t>
+      </w:r>
       <w:r>
         <w:rPr>
           <w:rFonts w:ascii="Arial" w:eastAsia="Arial" w:hAnsi="Arial" w:cs="Arial"/>
@@ -25834,54 +27617,23 @@
         </w:rPr>
         <w:t xml:space="preserve"> </w:t>
       </w:r>
-      <w:proofErr w:type="spellStart"/>
-      <w:r>
-        <w:rPr>
-          <w:rFonts w:ascii="Arial" w:eastAsia="Arial" w:hAnsi="Arial" w:cs="Arial"/>
-          <w:color w:val="000000"/>
-          <w:sz w:val="24"/>
-          <w:szCs w:val="24"/>
-        </w:rPr>
-        <w:t>Saddle</w:t>
-      </w:r>
-      <w:proofErr w:type="spellEnd"/>
-      <w:r>
-        <w:rPr>
-          <w:rFonts w:ascii="Arial" w:eastAsia="Arial" w:hAnsi="Arial" w:cs="Arial"/>
-          <w:color w:val="000000"/>
-          <w:sz w:val="24"/>
-          <w:szCs w:val="24"/>
-        </w:rPr>
-        <w:t xml:space="preserve"> River: Prentice Hall. 2002. p. 158 Disponível em: &lt;http://dl.acm.org/</w:t>
-      </w:r>
-      <w:proofErr w:type="spellStart"/>
-      <w:r>
-        <w:rPr>
-          <w:rFonts w:ascii="Arial" w:eastAsia="Arial" w:hAnsi="Arial" w:cs="Arial"/>
-          <w:color w:val="000000"/>
-          <w:sz w:val="24"/>
-          <w:szCs w:val="24"/>
-        </w:rPr>
-        <w:t>citation.cfm?id</w:t>
-      </w:r>
-      <w:proofErr w:type="spellEnd"/>
-      <w:r>
-        <w:rPr>
-          <w:rFonts w:ascii="Arial" w:eastAsia="Arial" w:hAnsi="Arial" w:cs="Arial"/>
-          <w:color w:val="000000"/>
-          <w:sz w:val="24"/>
-          <w:szCs w:val="24"/>
-        </w:rPr>
-        <w:t xml:space="preserve">=559553&gt; </w:t>
-      </w:r>
-      <w:r>
-        <w:rPr>
-          <w:rFonts w:ascii="Arial" w:eastAsia="Arial" w:hAnsi="Arial" w:cs="Arial"/>
-          <w:color w:val="000000"/>
-          <w:sz w:val="24"/>
-          <w:szCs w:val="24"/>
-        </w:rPr>
-        <w:t>Acesso em: 03 setembro 2018.</w:t>
+      <w:r>
+        <w:rPr>
+          <w:rFonts w:ascii="Arial" w:eastAsia="Arial" w:hAnsi="Arial" w:cs="Arial"/>
+          <w:color w:val="000000"/>
+          <w:sz w:val="24"/>
+          <w:szCs w:val="24"/>
+        </w:rPr>
+        <w:t xml:space="preserve">setembro </w:t>
+      </w:r>
+      <w:r>
+        <w:rPr>
+          <w:rFonts w:ascii="Arial" w:eastAsia="Arial" w:hAnsi="Arial" w:cs="Arial"/>
+          <w:color w:val="000000"/>
+          <w:sz w:val="24"/>
+          <w:szCs w:val="24"/>
+        </w:rPr>
+        <w:t>2018.</w:t>
       </w:r>
     </w:p>
     <w:p>
@@ -25908,6 +27660,170 @@
           <w:color w:val="000000"/>
           <w:sz w:val="24"/>
           <w:szCs w:val="24"/>
+        </w:rPr>
+        <w:t xml:space="preserve">SCHWABER, Ken.; </w:t>
+      </w:r>
+      <w:r>
+        <w:rPr>
+          <w:rFonts w:ascii="Arial" w:eastAsia="Arial" w:hAnsi="Arial" w:cs="Arial"/>
+          <w:color w:val="000000"/>
+          <w:sz w:val="24"/>
+          <w:szCs w:val="24"/>
+        </w:rPr>
+        <w:t>BEEDLE</w:t>
+      </w:r>
+      <w:r>
+        <w:rPr>
+          <w:rFonts w:ascii="Arial" w:eastAsia="Arial" w:hAnsi="Arial" w:cs="Arial"/>
+          <w:color w:val="000000"/>
+          <w:sz w:val="24"/>
+          <w:szCs w:val="24"/>
+        </w:rPr>
+        <w:t xml:space="preserve">, Mike. </w:t>
+      </w:r>
+      <w:r>
+        <w:rPr>
+          <w:rFonts w:ascii="Arial" w:eastAsia="Arial" w:hAnsi="Arial" w:cs="Arial"/>
+          <w:color w:val="000000"/>
+          <w:sz w:val="24"/>
+          <w:szCs w:val="24"/>
+        </w:rPr>
+        <w:t xml:space="preserve">Agile Software </w:t>
+      </w:r>
+      <w:proofErr w:type="spellStart"/>
+      <w:r>
+        <w:rPr>
+          <w:rFonts w:ascii="Arial" w:eastAsia="Arial" w:hAnsi="Arial" w:cs="Arial"/>
+          <w:color w:val="000000"/>
+          <w:sz w:val="24"/>
+          <w:szCs w:val="24"/>
+        </w:rPr>
+        <w:t>Development</w:t>
+      </w:r>
+      <w:proofErr w:type="spellEnd"/>
+      <w:r>
+        <w:rPr>
+          <w:rFonts w:ascii="Arial" w:eastAsia="Arial" w:hAnsi="Arial" w:cs="Arial"/>
+          <w:color w:val="000000"/>
+          <w:sz w:val="24"/>
+          <w:szCs w:val="24"/>
+        </w:rPr>
+        <w:t xml:space="preserve"> </w:t>
+      </w:r>
+      <w:proofErr w:type="spellStart"/>
+      <w:r>
+        <w:rPr>
+          <w:rFonts w:ascii="Arial" w:eastAsia="Arial" w:hAnsi="Arial" w:cs="Arial"/>
+          <w:color w:val="000000"/>
+          <w:sz w:val="24"/>
+          <w:szCs w:val="24"/>
+        </w:rPr>
+        <w:t>with</w:t>
+      </w:r>
+      <w:proofErr w:type="spellEnd"/>
+      <w:r>
+        <w:rPr>
+          <w:rFonts w:ascii="Arial" w:eastAsia="Arial" w:hAnsi="Arial" w:cs="Arial"/>
+          <w:color w:val="000000"/>
+          <w:sz w:val="24"/>
+          <w:szCs w:val="24"/>
+        </w:rPr>
+        <w:t xml:space="preserve"> Scrum, </w:t>
+      </w:r>
+      <w:proofErr w:type="spellStart"/>
+      <w:r>
+        <w:rPr>
+          <w:rFonts w:ascii="Arial" w:eastAsia="Arial" w:hAnsi="Arial" w:cs="Arial"/>
+          <w:color w:val="000000"/>
+          <w:sz w:val="24"/>
+          <w:szCs w:val="24"/>
+        </w:rPr>
+        <w:t>Upper</w:t>
+      </w:r>
+      <w:proofErr w:type="spellEnd"/>
+      <w:r>
+        <w:rPr>
+          <w:rFonts w:ascii="Arial" w:eastAsia="Arial" w:hAnsi="Arial" w:cs="Arial"/>
+          <w:color w:val="000000"/>
+          <w:sz w:val="24"/>
+          <w:szCs w:val="24"/>
+        </w:rPr>
+        <w:t xml:space="preserve"> </w:t>
+      </w:r>
+      <w:proofErr w:type="spellStart"/>
+      <w:r>
+        <w:rPr>
+          <w:rFonts w:ascii="Arial" w:eastAsia="Arial" w:hAnsi="Arial" w:cs="Arial"/>
+          <w:color w:val="000000"/>
+          <w:sz w:val="24"/>
+          <w:szCs w:val="24"/>
+        </w:rPr>
+        <w:t>Saddle</w:t>
+      </w:r>
+      <w:proofErr w:type="spellEnd"/>
+      <w:r>
+        <w:rPr>
+          <w:rFonts w:ascii="Arial" w:eastAsia="Arial" w:hAnsi="Arial" w:cs="Arial"/>
+          <w:color w:val="000000"/>
+          <w:sz w:val="24"/>
+          <w:szCs w:val="24"/>
+        </w:rPr>
+        <w:t xml:space="preserve"> River: Prentice Hall. 2002. p. 158 Disponível em: &lt;http://dl.acm.org/</w:t>
+      </w:r>
+      <w:proofErr w:type="spellStart"/>
+      <w:r>
+        <w:rPr>
+          <w:rFonts w:ascii="Arial" w:eastAsia="Arial" w:hAnsi="Arial" w:cs="Arial"/>
+          <w:color w:val="000000"/>
+          <w:sz w:val="24"/>
+          <w:szCs w:val="24"/>
+        </w:rPr>
+        <w:t>citation.cfm?id</w:t>
+      </w:r>
+      <w:proofErr w:type="spellEnd"/>
+      <w:r>
+        <w:rPr>
+          <w:rFonts w:ascii="Arial" w:eastAsia="Arial" w:hAnsi="Arial" w:cs="Arial"/>
+          <w:color w:val="000000"/>
+          <w:sz w:val="24"/>
+          <w:szCs w:val="24"/>
+        </w:rPr>
+        <w:t xml:space="preserve">=559553&gt; </w:t>
+      </w:r>
+      <w:r>
+        <w:rPr>
+          <w:rFonts w:ascii="Arial" w:eastAsia="Arial" w:hAnsi="Arial" w:cs="Arial"/>
+          <w:color w:val="000000"/>
+          <w:sz w:val="24"/>
+          <w:szCs w:val="24"/>
+        </w:rPr>
+        <w:t>Acesso em: 03 setembro 2018.</w:t>
+      </w:r>
+    </w:p>
+    <w:p>
+      <w:pPr>
+        <w:pBdr>
+          <w:top w:val="nil"/>
+          <w:left w:val="nil"/>
+          <w:bottom w:val="nil"/>
+          <w:right w:val="nil"/>
+          <w:between w:val="nil"/>
+        </w:pBdr>
+        <w:spacing w:before="0" w:after="240" w:line="480" w:lineRule="auto"/>
+        <w:jc w:val="both"/>
+        <w:rPr>
+          <w:rFonts w:ascii="Arial" w:eastAsia="Arial" w:hAnsi="Arial" w:cs="Arial"/>
+          <w:color w:val="000000"/>
+          <w:sz w:val="24"/>
+          <w:szCs w:val="24"/>
+        </w:rPr>
+      </w:pPr>
+      <w:r>
+        <w:rPr>
+          <w:rFonts w:ascii="Arial" w:eastAsia="Arial" w:hAnsi="Arial" w:cs="Arial"/>
+          <w:color w:val="000000"/>
+          <w:sz w:val="24"/>
+          <w:szCs w:val="24"/>
           <w:lang w:val="en-GB"/>
         </w:rPr>
         <w:t xml:space="preserve">SUTHERLAND, Jeff. Agile Can Scale: Inventing and Reinventing SCRUM in Five Companies. </w:t>
@@ -25959,7 +27875,17 @@
           <w:sz w:val="24"/>
           <w:szCs w:val="24"/>
         </w:rPr>
-        <w:t xml:space="preserve">2001, v. 14 n. 12 Disponível em: &lt;https://www.researchgate.net/publication/290823579_Agile_Can_Scale_Inventing_and_Reinventing_SCRUM_in_Five_Companies&gt; </w:t>
+        <w:t xml:space="preserve">2001, v. 14 n. 12 Disponível em: </w:t>
+      </w:r>
+      <w:r>
+        <w:rPr>
+          <w:rFonts w:ascii="Arial" w:eastAsia="Arial" w:hAnsi="Arial" w:cs="Arial"/>
+          <w:color w:val="000000"/>
+          <w:sz w:val="24"/>
+          <w:szCs w:val="24"/>
+        </w:rPr>
+        <w:lastRenderedPageBreak/>
+        <w:t xml:space="preserve">&lt;https://www.researchgate.net/publication/290823579_Agile_Can_Scale_Inventing_and_Reinventing_SCRUM_in_Five_Companies&gt; </w:t>
       </w:r>
       <w:r>
         <w:rPr>

</xml_diff>

<commit_message>
Pilar adpatação (denovo - tinha apagado sem querer, lol)
</commit_message>
<xml_diff>
--- a/JOSSAN_SOBRINHO_PETRENKO_TRABALHO_DE_CONCLUSÃO_DE_CURSO_2-SISTEMAS_DE_INFORMAÇÃO.docx
+++ b/JOSSAN_SOBRINHO_PETRENKO_TRABALHO_DE_CONCLUSÃO_DE_CURSO_2-SISTEMAS_DE_INFORMAÇÃO.docx
@@ -6119,7 +6119,7 @@
           <w:r>
             <w:fldChar w:fldCharType="separate"/>
           </w:r>
-          <w:hyperlink w:anchor="_Toc526321745" w:history="1">
+          <w:hyperlink w:anchor="_Toc526358580" w:history="1">
             <w:r>
               <w:rPr>
                 <w:rStyle w:val="Hyperlink"/>
@@ -6142,7 +6142,7 @@
               <w:rPr>
                 <w:webHidden/>
               </w:rPr>
-              <w:instrText xml:space="preserve"> PAGEREF _Toc526321745 \h </w:instrText>
+              <w:instrText xml:space="preserve"> PAGEREF _Toc526358580 \h </w:instrText>
             </w:r>
             <w:r>
               <w:rPr>
@@ -6178,7 +6178,7 @@
               <w:szCs w:val="22"/>
             </w:rPr>
           </w:pPr>
-          <w:hyperlink w:anchor="_Toc526321746" w:history="1">
+          <w:hyperlink w:anchor="_Toc526358581" w:history="1">
             <w:r>
               <w:rPr>
                 <w:rStyle w:val="Hyperlink"/>
@@ -6201,7 +6201,7 @@
               <w:rPr>
                 <w:webHidden/>
               </w:rPr>
-              <w:instrText xml:space="preserve"> PAGEREF _Toc526321746 \h </w:instrText>
+              <w:instrText xml:space="preserve"> PAGEREF _Toc526358581 \h </w:instrText>
             </w:r>
             <w:r>
               <w:rPr>
@@ -6237,7 +6237,7 @@
               <w:szCs w:val="22"/>
             </w:rPr>
           </w:pPr>
-          <w:hyperlink w:anchor="_Toc526321747" w:history="1">
+          <w:hyperlink w:anchor="_Toc526358582" w:history="1">
             <w:r>
               <w:rPr>
                 <w:rStyle w:val="Hyperlink"/>
@@ -6274,7 +6274,7 @@
               <w:rPr>
                 <w:webHidden/>
               </w:rPr>
-              <w:instrText xml:space="preserve"> PAGEREF _Toc526321747 \h </w:instrText>
+              <w:instrText xml:space="preserve"> PAGEREF _Toc526358582 \h </w:instrText>
             </w:r>
             <w:r>
               <w:rPr>
@@ -6313,7 +6313,7 @@
               <w:szCs w:val="22"/>
             </w:rPr>
           </w:pPr>
-          <w:hyperlink w:anchor="_Toc526321748" w:history="1">
+          <w:hyperlink w:anchor="_Toc526358583" w:history="1">
             <w:r>
               <w:rPr>
                 <w:rStyle w:val="Hyperlink"/>
@@ -6352,7 +6352,7 @@
               <w:rPr>
                 <w:webHidden/>
               </w:rPr>
-              <w:instrText xml:space="preserve"> PAGEREF _Toc526321748 \h </w:instrText>
+              <w:instrText xml:space="preserve"> PAGEREF _Toc526358583 \h </w:instrText>
             </w:r>
             <w:r>
               <w:rPr>
@@ -6388,7 +6388,7 @@
               <w:szCs w:val="22"/>
             </w:rPr>
           </w:pPr>
-          <w:hyperlink w:anchor="_Toc526321749" w:history="1">
+          <w:hyperlink w:anchor="_Toc526358584" w:history="1">
             <w:r>
               <w:rPr>
                 <w:rStyle w:val="Hyperlink"/>
@@ -6411,7 +6411,7 @@
               <w:rPr>
                 <w:webHidden/>
               </w:rPr>
-              <w:instrText xml:space="preserve"> PAGEREF _Toc526321749 \h </w:instrText>
+              <w:instrText xml:space="preserve"> PAGEREF _Toc526358584 \h </w:instrText>
             </w:r>
             <w:r>
               <w:rPr>
@@ -6447,7 +6447,7 @@
               <w:szCs w:val="22"/>
             </w:rPr>
           </w:pPr>
-          <w:hyperlink w:anchor="_Toc526321750" w:history="1">
+          <w:hyperlink w:anchor="_Toc526358585" w:history="1">
             <w:r>
               <w:rPr>
                 <w:rStyle w:val="Hyperlink"/>
@@ -6470,7 +6470,7 @@
               <w:rPr>
                 <w:webHidden/>
               </w:rPr>
-              <w:instrText xml:space="preserve"> PAGEREF _Toc526321750 \h </w:instrText>
+              <w:instrText xml:space="preserve"> PAGEREF _Toc526358585 \h </w:instrText>
             </w:r>
             <w:r>
               <w:rPr>
@@ -6506,12 +6506,12 @@
               <w:szCs w:val="22"/>
             </w:rPr>
           </w:pPr>
-          <w:hyperlink w:anchor="_Toc526321751" w:history="1">
+          <w:hyperlink w:anchor="_Toc526358586" w:history="1">
             <w:r>
               <w:rPr>
                 <w:rStyle w:val="Hyperlink"/>
               </w:rPr>
-              <w:t>2.3 OS ARTEFATOS</w:t>
+              <w:t>2.2.3 Pilar adpatação</w:t>
             </w:r>
             <w:r>
               <w:rPr>
@@ -6529,7 +6529,7 @@
               <w:rPr>
                 <w:webHidden/>
               </w:rPr>
-              <w:instrText xml:space="preserve"> PAGEREF _Toc526321751 \h </w:instrText>
+              <w:instrText xml:space="preserve"> PAGEREF _Toc526358586 \h </w:instrText>
             </w:r>
             <w:r>
               <w:rPr>
@@ -6565,19 +6565,12 @@
               <w:szCs w:val="22"/>
             </w:rPr>
           </w:pPr>
-          <w:hyperlink w:anchor="_Toc526321752" w:history="1">
+          <w:hyperlink w:anchor="_Toc526358587" w:history="1">
             <w:r>
               <w:rPr>
                 <w:rStyle w:val="Hyperlink"/>
               </w:rPr>
-              <w:t xml:space="preserve">2.3.1 O </w:t>
-            </w:r>
-            <w:r>
-              <w:rPr>
-                <w:rStyle w:val="Hyperlink"/>
-                <w:i/>
-              </w:rPr>
-              <w:t>product backlog</w:t>
+              <w:t>2.3 OS ARTEFATOS</w:t>
             </w:r>
             <w:r>
               <w:rPr>
@@ -6595,7 +6588,7 @@
               <w:rPr>
                 <w:webHidden/>
               </w:rPr>
-              <w:instrText xml:space="preserve"> PAGEREF _Toc526321752 \h </w:instrText>
+              <w:instrText xml:space="preserve"> PAGEREF _Toc526358587 \h </w:instrText>
             </w:r>
             <w:r>
               <w:rPr>
@@ -6631,19 +6624,19 @@
               <w:szCs w:val="22"/>
             </w:rPr>
           </w:pPr>
-          <w:hyperlink w:anchor="_Toc526321753" w:history="1">
+          <w:hyperlink w:anchor="_Toc526358588" w:history="1">
             <w:r>
               <w:rPr>
                 <w:rStyle w:val="Hyperlink"/>
               </w:rPr>
-              <w:t xml:space="preserve">2.3.2 O </w:t>
+              <w:t xml:space="preserve">2.3.1 O </w:t>
             </w:r>
             <w:r>
               <w:rPr>
                 <w:rStyle w:val="Hyperlink"/>
                 <w:i/>
               </w:rPr>
-              <w:t>sprint backlog</w:t>
+              <w:t>product backlog</w:t>
             </w:r>
             <w:r>
               <w:rPr>
@@ -6661,7 +6654,7 @@
               <w:rPr>
                 <w:webHidden/>
               </w:rPr>
-              <w:instrText xml:space="preserve"> PAGEREF _Toc526321753 \h </w:instrText>
+              <w:instrText xml:space="preserve"> PAGEREF _Toc526358588 \h </w:instrText>
             </w:r>
             <w:r>
               <w:rPr>
@@ -6697,19 +6690,19 @@
               <w:szCs w:val="22"/>
             </w:rPr>
           </w:pPr>
-          <w:hyperlink w:anchor="_Toc526321754" w:history="1">
+          <w:hyperlink w:anchor="_Toc526358589" w:history="1">
             <w:r>
               <w:rPr>
                 <w:rStyle w:val="Hyperlink"/>
               </w:rPr>
-              <w:t xml:space="preserve">2.3.3 O </w:t>
+              <w:t xml:space="preserve">2.3.2 O </w:t>
             </w:r>
             <w:r>
               <w:rPr>
                 <w:rStyle w:val="Hyperlink"/>
                 <w:i/>
               </w:rPr>
-              <w:t>burndown</w:t>
+              <w:t>sprint backlog</w:t>
             </w:r>
             <w:r>
               <w:rPr>
@@ -6727,7 +6720,7 @@
               <w:rPr>
                 <w:webHidden/>
               </w:rPr>
-              <w:instrText xml:space="preserve"> PAGEREF _Toc526321754 \h </w:instrText>
+              <w:instrText xml:space="preserve"> PAGEREF _Toc526358589 \h </w:instrText>
             </w:r>
             <w:r>
               <w:rPr>
@@ -6763,7 +6756,73 @@
               <w:szCs w:val="22"/>
             </w:rPr>
           </w:pPr>
-          <w:hyperlink w:anchor="_Toc526321755" w:history="1">
+          <w:hyperlink w:anchor="_Toc526358590" w:history="1">
+            <w:r>
+              <w:rPr>
+                <w:rStyle w:val="Hyperlink"/>
+              </w:rPr>
+              <w:t xml:space="preserve">2.3.4 O </w:t>
+            </w:r>
+            <w:r>
+              <w:rPr>
+                <w:rStyle w:val="Hyperlink"/>
+                <w:i/>
+              </w:rPr>
+              <w:t>burndown</w:t>
+            </w:r>
+            <w:r>
+              <w:rPr>
+                <w:webHidden/>
+              </w:rPr>
+              <w:tab/>
+            </w:r>
+            <w:r>
+              <w:rPr>
+                <w:webHidden/>
+              </w:rPr>
+              <w:fldChar w:fldCharType="begin"/>
+            </w:r>
+            <w:r>
+              <w:rPr>
+                <w:webHidden/>
+              </w:rPr>
+              <w:instrText xml:space="preserve"> PAGEREF _Toc526358590 \h </w:instrText>
+            </w:r>
+            <w:r>
+              <w:rPr>
+                <w:webHidden/>
+              </w:rPr>
+            </w:r>
+            <w:r>
+              <w:rPr>
+                <w:webHidden/>
+              </w:rPr>
+              <w:fldChar w:fldCharType="separate"/>
+            </w:r>
+            <w:r>
+              <w:rPr>
+                <w:webHidden/>
+              </w:rPr>
+              <w:t>21</w:t>
+            </w:r>
+            <w:r>
+              <w:rPr>
+                <w:webHidden/>
+              </w:rPr>
+              <w:fldChar w:fldCharType="end"/>
+            </w:r>
+          </w:hyperlink>
+        </w:p>
+        <w:p>
+          <w:pPr>
+            <w:pStyle w:val="Sumrio1"/>
+            <w:rPr>
+              <w:rFonts w:asciiTheme="minorHAnsi" w:eastAsiaTheme="minorEastAsia" w:hAnsiTheme="minorHAnsi" w:cstheme="minorBidi"/>
+              <w:sz w:val="22"/>
+              <w:szCs w:val="22"/>
+            </w:rPr>
+          </w:pPr>
+          <w:hyperlink w:anchor="_Toc526358591" w:history="1">
             <w:r>
               <w:rPr>
                 <w:rStyle w:val="Hyperlink"/>
@@ -6786,7 +6845,7 @@
               <w:rPr>
                 <w:webHidden/>
               </w:rPr>
-              <w:instrText xml:space="preserve"> PAGEREF _Toc526321755 \h </w:instrText>
+              <w:instrText xml:space="preserve"> PAGEREF _Toc526358591 \h </w:instrText>
             </w:r>
             <w:r>
               <w:rPr>
@@ -6822,7 +6881,7 @@
               <w:szCs w:val="22"/>
             </w:rPr>
           </w:pPr>
-          <w:hyperlink w:anchor="_Toc526321756" w:history="1">
+          <w:hyperlink w:anchor="_Toc526358592" w:history="1">
             <w:r>
               <w:rPr>
                 <w:rStyle w:val="Hyperlink"/>
@@ -6852,7 +6911,7 @@
               <w:rPr>
                 <w:webHidden/>
               </w:rPr>
-              <w:instrText xml:space="preserve"> PAGEREF _Toc526321756 \h </w:instrText>
+              <w:instrText xml:space="preserve"> PAGEREF _Toc526358592 \h </w:instrText>
             </w:r>
             <w:r>
               <w:rPr>
@@ -6888,7 +6947,7 @@
               <w:szCs w:val="22"/>
             </w:rPr>
           </w:pPr>
-          <w:hyperlink w:anchor="_Toc526321757" w:history="1">
+          <w:hyperlink w:anchor="_Toc526358593" w:history="1">
             <w:r>
               <w:rPr>
                 <w:rStyle w:val="Hyperlink"/>
@@ -6924,7 +6983,7 @@
               <w:rPr>
                 <w:webHidden/>
               </w:rPr>
-              <w:instrText xml:space="preserve"> PAGEREF _Toc526321757 \h </w:instrText>
+              <w:instrText xml:space="preserve"> PAGEREF _Toc526358593 \h </w:instrText>
             </w:r>
             <w:r>
               <w:rPr>
@@ -6960,7 +7019,7 @@
               <w:szCs w:val="22"/>
             </w:rPr>
           </w:pPr>
-          <w:hyperlink w:anchor="_Toc526321758" w:history="1">
+          <w:hyperlink w:anchor="_Toc526358594" w:history="1">
             <w:r>
               <w:rPr>
                 <w:rStyle w:val="Hyperlink"/>
@@ -6990,7 +7049,7 @@
               <w:rPr>
                 <w:webHidden/>
               </w:rPr>
-              <w:instrText xml:space="preserve"> PAGEREF _Toc526321758 \h </w:instrText>
+              <w:instrText xml:space="preserve"> PAGEREF _Toc526358594 \h </w:instrText>
             </w:r>
             <w:r>
               <w:rPr>
@@ -7026,7 +7085,7 @@
               <w:szCs w:val="22"/>
             </w:rPr>
           </w:pPr>
-          <w:hyperlink w:anchor="_Toc526321759" w:history="1">
+          <w:hyperlink w:anchor="_Toc526358595" w:history="1">
             <w:r>
               <w:rPr>
                 <w:rStyle w:val="Hyperlink"/>
@@ -7049,7 +7108,7 @@
               <w:rPr>
                 <w:webHidden/>
               </w:rPr>
-              <w:instrText xml:space="preserve"> PAGEREF _Toc526321759 \h </w:instrText>
+              <w:instrText xml:space="preserve"> PAGEREF _Toc526358595 \h </w:instrText>
             </w:r>
             <w:r>
               <w:rPr>
@@ -7085,7 +7144,7 @@
               <w:szCs w:val="22"/>
             </w:rPr>
           </w:pPr>
-          <w:hyperlink w:anchor="_Toc526321760" w:history="1">
+          <w:hyperlink w:anchor="_Toc526358596" w:history="1">
             <w:r>
               <w:rPr>
                 <w:rStyle w:val="Hyperlink"/>
@@ -7115,7 +7174,7 @@
               <w:rPr>
                 <w:webHidden/>
               </w:rPr>
-              <w:instrText xml:space="preserve"> PAGEREF _Toc526321760 \h </w:instrText>
+              <w:instrText xml:space="preserve"> PAGEREF _Toc526358596 \h </w:instrText>
             </w:r>
             <w:r>
               <w:rPr>
@@ -7151,7 +7210,7 @@
               <w:szCs w:val="22"/>
             </w:rPr>
           </w:pPr>
-          <w:hyperlink w:anchor="_Toc526321761" w:history="1">
+          <w:hyperlink w:anchor="_Toc526358597" w:history="1">
             <w:r>
               <w:rPr>
                 <w:rStyle w:val="Hyperlink"/>
@@ -7181,7 +7240,7 @@
               <w:rPr>
                 <w:webHidden/>
               </w:rPr>
-              <w:instrText xml:space="preserve"> PAGEREF _Toc526321761 \h </w:instrText>
+              <w:instrText xml:space="preserve"> PAGEREF _Toc526358597 \h </w:instrText>
             </w:r>
             <w:r>
               <w:rPr>
@@ -7217,7 +7276,7 @@
               <w:szCs w:val="22"/>
             </w:rPr>
           </w:pPr>
-          <w:hyperlink w:anchor="_Toc526321762" w:history="1">
+          <w:hyperlink w:anchor="_Toc526358598" w:history="1">
             <w:r>
               <w:rPr>
                 <w:rStyle w:val="Hyperlink"/>
@@ -7247,7 +7306,7 @@
               <w:rPr>
                 <w:webHidden/>
               </w:rPr>
-              <w:instrText xml:space="preserve"> PAGEREF _Toc526321762 \h </w:instrText>
+              <w:instrText xml:space="preserve"> PAGEREF _Toc526358598 \h </w:instrText>
             </w:r>
             <w:r>
               <w:rPr>
@@ -7283,7 +7342,7 @@
               <w:szCs w:val="22"/>
             </w:rPr>
           </w:pPr>
-          <w:hyperlink w:anchor="_Toc526321763" w:history="1">
+          <w:hyperlink w:anchor="_Toc526358599" w:history="1">
             <w:r>
               <w:rPr>
                 <w:rStyle w:val="Hyperlink"/>
@@ -7313,7 +7372,7 @@
               <w:rPr>
                 <w:webHidden/>
               </w:rPr>
-              <w:instrText xml:space="preserve"> PAGEREF _Toc526321763 \h </w:instrText>
+              <w:instrText xml:space="preserve"> PAGEREF _Toc526358599 \h </w:instrText>
             </w:r>
             <w:r>
               <w:rPr>
@@ -7349,7 +7408,7 @@
               <w:szCs w:val="22"/>
             </w:rPr>
           </w:pPr>
-          <w:hyperlink w:anchor="_Toc526321764" w:history="1">
+          <w:hyperlink w:anchor="_Toc526358600" w:history="1">
             <w:r>
               <w:rPr>
                 <w:rStyle w:val="Hyperlink"/>
@@ -7372,7 +7431,7 @@
               <w:rPr>
                 <w:webHidden/>
               </w:rPr>
-              <w:instrText xml:space="preserve"> PAGEREF _Toc526321764 \h </w:instrText>
+              <w:instrText xml:space="preserve"> PAGEREF _Toc526358600 \h </w:instrText>
             </w:r>
             <w:r>
               <w:rPr>
@@ -7408,7 +7467,7 @@
               <w:szCs w:val="22"/>
             </w:rPr>
           </w:pPr>
-          <w:hyperlink w:anchor="_Toc526321765" w:history="1">
+          <w:hyperlink w:anchor="_Toc526358601" w:history="1">
             <w:r>
               <w:rPr>
                 <w:rStyle w:val="Hyperlink"/>
@@ -7431,7 +7490,7 @@
               <w:rPr>
                 <w:webHidden/>
               </w:rPr>
-              <w:instrText xml:space="preserve"> PAGEREF _Toc526321765 \h </w:instrText>
+              <w:instrText xml:space="preserve"> PAGEREF _Toc526358601 \h </w:instrText>
             </w:r>
             <w:r>
               <w:rPr>
@@ -7467,7 +7526,7 @@
               <w:szCs w:val="22"/>
             </w:rPr>
           </w:pPr>
-          <w:hyperlink w:anchor="_Toc526321766" w:history="1">
+          <w:hyperlink w:anchor="_Toc526358602" w:history="1">
             <w:r>
               <w:rPr>
                 <w:rStyle w:val="Hyperlink"/>
@@ -7497,7 +7556,7 @@
               <w:rPr>
                 <w:webHidden/>
               </w:rPr>
-              <w:instrText xml:space="preserve"> PAGEREF _Toc526321766 \h </w:instrText>
+              <w:instrText xml:space="preserve"> PAGEREF _Toc526358602 \h </w:instrText>
             </w:r>
             <w:r>
               <w:rPr>
@@ -7533,7 +7592,7 @@
               <w:szCs w:val="22"/>
             </w:rPr>
           </w:pPr>
-          <w:hyperlink w:anchor="_Toc526321767" w:history="1">
+          <w:hyperlink w:anchor="_Toc526358603" w:history="1">
             <w:r>
               <w:rPr>
                 <w:rStyle w:val="Hyperlink"/>
@@ -7556,7 +7615,7 @@
               <w:rPr>
                 <w:webHidden/>
               </w:rPr>
-              <w:instrText xml:space="preserve"> PAGEREF _Toc526321767 \h </w:instrText>
+              <w:instrText xml:space="preserve"> PAGEREF _Toc526358603 \h </w:instrText>
             </w:r>
             <w:r>
               <w:rPr>
@@ -7592,7 +7651,7 @@
               <w:szCs w:val="22"/>
             </w:rPr>
           </w:pPr>
-          <w:hyperlink w:anchor="_Toc526321768" w:history="1">
+          <w:hyperlink w:anchor="_Toc526358604" w:history="1">
             <w:r>
               <w:rPr>
                 <w:rStyle w:val="Hyperlink"/>
@@ -7615,7 +7674,7 @@
               <w:rPr>
                 <w:webHidden/>
               </w:rPr>
-              <w:instrText xml:space="preserve"> PAGEREF _Toc526321768 \h </w:instrText>
+              <w:instrText xml:space="preserve"> PAGEREF _Toc526358604 \h </w:instrText>
             </w:r>
             <w:r>
               <w:rPr>
@@ -7651,7 +7710,7 @@
               <w:szCs w:val="22"/>
             </w:rPr>
           </w:pPr>
-          <w:hyperlink w:anchor="_Toc526321769" w:history="1">
+          <w:hyperlink w:anchor="_Toc526358605" w:history="1">
             <w:r>
               <w:rPr>
                 <w:rStyle w:val="Hyperlink"/>
@@ -7674,7 +7733,7 @@
               <w:rPr>
                 <w:webHidden/>
               </w:rPr>
-              <w:instrText xml:space="preserve"> PAGEREF _Toc526321769 \h </w:instrText>
+              <w:instrText xml:space="preserve"> PAGEREF _Toc526358605 \h </w:instrText>
             </w:r>
             <w:r>
               <w:rPr>
@@ -7710,24 +7769,12 @@
               <w:szCs w:val="22"/>
             </w:rPr>
           </w:pPr>
-          <w:hyperlink w:anchor="_Toc526321770" w:history="1">
+          <w:hyperlink w:anchor="_Toc526358606" w:history="1">
             <w:r>
               <w:rPr>
                 <w:rStyle w:val="Hyperlink"/>
               </w:rPr>
-              <w:t xml:space="preserve">4.3 OS ASPECTOS DA TRANSPARENCIA </w:t>
-            </w:r>
-            <w:r>
-              <w:rPr>
-                <w:rStyle w:val="Hyperlink"/>
-              </w:rPr>
-              <w:t>N</w:t>
-            </w:r>
-            <w:r>
-              <w:rPr>
-                <w:rStyle w:val="Hyperlink"/>
-              </w:rPr>
-              <w:t>O SCRUM</w:t>
+              <w:t>4.3 OS ASPECTOS DA TRANSPARENCIA NO SCRUM</w:t>
             </w:r>
             <w:r>
               <w:rPr>
@@ -7745,7 +7792,7 @@
               <w:rPr>
                 <w:webHidden/>
               </w:rPr>
-              <w:instrText xml:space="preserve"> PAGEREF _Toc526321770 \h </w:instrText>
+              <w:instrText xml:space="preserve"> PAGEREF _Toc526358606 \h </w:instrText>
             </w:r>
             <w:r>
               <w:rPr>
@@ -7781,7 +7828,66 @@
               <w:szCs w:val="22"/>
             </w:rPr>
           </w:pPr>
-          <w:hyperlink w:anchor="_Toc526321771" w:history="1">
+          <w:hyperlink w:anchor="_Toc526358607" w:history="1">
+            <w:r>
+              <w:rPr>
+                <w:rStyle w:val="Hyperlink"/>
+              </w:rPr>
+              <w:t>4.3.1 O conceito “Pronto”, sua definição</w:t>
+            </w:r>
+            <w:r>
+              <w:rPr>
+                <w:webHidden/>
+              </w:rPr>
+              <w:tab/>
+            </w:r>
+            <w:r>
+              <w:rPr>
+                <w:webHidden/>
+              </w:rPr>
+              <w:fldChar w:fldCharType="begin"/>
+            </w:r>
+            <w:r>
+              <w:rPr>
+                <w:webHidden/>
+              </w:rPr>
+              <w:instrText xml:space="preserve"> PAGEREF _Toc526358607 \h </w:instrText>
+            </w:r>
+            <w:r>
+              <w:rPr>
+                <w:webHidden/>
+              </w:rPr>
+            </w:r>
+            <w:r>
+              <w:rPr>
+                <w:webHidden/>
+              </w:rPr>
+              <w:fldChar w:fldCharType="separate"/>
+            </w:r>
+            <w:r>
+              <w:rPr>
+                <w:webHidden/>
+              </w:rPr>
+              <w:t>39</w:t>
+            </w:r>
+            <w:r>
+              <w:rPr>
+                <w:webHidden/>
+              </w:rPr>
+              <w:fldChar w:fldCharType="end"/>
+            </w:r>
+          </w:hyperlink>
+        </w:p>
+        <w:p>
+          <w:pPr>
+            <w:pStyle w:val="Sumrio1"/>
+            <w:rPr>
+              <w:rFonts w:asciiTheme="minorHAnsi" w:eastAsiaTheme="minorEastAsia" w:hAnsiTheme="minorHAnsi" w:cstheme="minorBidi"/>
+              <w:sz w:val="22"/>
+              <w:szCs w:val="22"/>
+            </w:rPr>
+          </w:pPr>
+          <w:hyperlink w:anchor="_Toc526358608" w:history="1">
             <w:r>
               <w:rPr>
                 <w:rStyle w:val="Hyperlink"/>
@@ -7804,7 +7910,7 @@
               <w:rPr>
                 <w:webHidden/>
               </w:rPr>
-              <w:instrText xml:space="preserve"> PAGEREF _Toc526321771 \h </w:instrText>
+              <w:instrText xml:space="preserve"> PAGEREF _Toc526358608 \h </w:instrText>
             </w:r>
             <w:r>
               <w:rPr>
@@ -7821,7 +7927,7 @@
               <w:rPr>
                 <w:webHidden/>
               </w:rPr>
-              <w:t>39</w:t>
+              <w:t>40</w:t>
             </w:r>
             <w:r>
               <w:rPr>
@@ -8163,72 +8269,6 @@
           <w:sz w:val="24"/>
           <w:szCs w:val="24"/>
         </w:rPr>
-      </w:pPr>
-    </w:p>
-    <w:p>
-      <w:pPr>
-        <w:pBdr>
-          <w:top w:val="nil"/>
-          <w:left w:val="nil"/>
-          <w:bottom w:val="nil"/>
-          <w:right w:val="nil"/>
-          <w:between w:val="nil"/>
-        </w:pBdr>
-        <w:tabs>
-          <w:tab w:val="right" w:pos="9072"/>
-        </w:tabs>
-        <w:spacing w:before="0" w:after="0" w:line="360" w:lineRule="auto"/>
-        <w:jc w:val="both"/>
-        <w:rPr>
-          <w:rFonts w:ascii="Arial" w:eastAsia="Arial" w:hAnsi="Arial" w:cs="Arial"/>
-          <w:color w:val="000000"/>
-          <w:sz w:val="24"/>
-          <w:szCs w:val="24"/>
-        </w:rPr>
-      </w:pPr>
-    </w:p>
-    <w:p>
-      <w:pPr>
-        <w:pBdr>
-          <w:top w:val="nil"/>
-          <w:left w:val="nil"/>
-          <w:bottom w:val="nil"/>
-          <w:right w:val="nil"/>
-          <w:between w:val="nil"/>
-        </w:pBdr>
-        <w:tabs>
-          <w:tab w:val="right" w:pos="9072"/>
-        </w:tabs>
-        <w:spacing w:before="0" w:after="0" w:line="360" w:lineRule="auto"/>
-        <w:jc w:val="both"/>
-        <w:rPr>
-          <w:rFonts w:ascii="Arial" w:eastAsia="Arial" w:hAnsi="Arial" w:cs="Arial"/>
-          <w:color w:val="000000"/>
-          <w:sz w:val="24"/>
-          <w:szCs w:val="24"/>
-        </w:rPr>
-      </w:pPr>
-    </w:p>
-    <w:p>
-      <w:pPr>
-        <w:pBdr>
-          <w:top w:val="nil"/>
-          <w:left w:val="nil"/>
-          <w:bottom w:val="nil"/>
-          <w:right w:val="nil"/>
-          <w:between w:val="nil"/>
-        </w:pBdr>
-        <w:tabs>
-          <w:tab w:val="right" w:pos="9072"/>
-        </w:tabs>
-        <w:spacing w:before="0" w:after="0" w:line="360" w:lineRule="auto"/>
-        <w:jc w:val="both"/>
-        <w:rPr>
-          <w:rFonts w:ascii="Arial" w:eastAsia="Arial" w:hAnsi="Arial" w:cs="Arial"/>
-          <w:color w:val="000000"/>
-          <w:sz w:val="24"/>
-          <w:szCs w:val="24"/>
-        </w:rPr>
         <w:sectPr>
           <w:type w:val="continuous"/>
           <w:pgSz w:w="11907" w:h="16840"/>
@@ -8242,7 +8282,7 @@
         <w:pStyle w:val="Ttulo1"/>
         <w:spacing w:line="720" w:lineRule="auto"/>
       </w:pPr>
-      <w:bookmarkStart w:id="0" w:name="_Toc526321745"/>
+      <w:bookmarkStart w:id="0" w:name="_Toc526358580"/>
       <w:r>
         <w:lastRenderedPageBreak/>
         <w:t xml:space="preserve">1 </w:t>
@@ -8953,7 +8993,7 @@
         <w:pStyle w:val="Ttulo1"/>
         <w:spacing w:line="720" w:lineRule="auto"/>
       </w:pPr>
-      <w:bookmarkStart w:id="1" w:name="_Toc526321746"/>
+      <w:bookmarkStart w:id="1" w:name="_Toc526358581"/>
       <w:r>
         <w:lastRenderedPageBreak/>
         <w:t>2 METODOLOGIA SCRUM: APRESENTAÇÃO</w:t>
@@ -9368,7 +9408,7 @@
           <w:b w:val="0"/>
         </w:rPr>
       </w:pPr>
-      <w:bookmarkStart w:id="2" w:name="_Toc526321747"/>
+      <w:bookmarkStart w:id="2" w:name="_Toc526358582"/>
       <w:r>
         <w:rPr>
           <w:b w:val="0"/>
@@ -10494,7 +10534,7 @@
         <w:lastRenderedPageBreak/>
         <w:t xml:space="preserve"> </w:t>
       </w:r>
-      <w:bookmarkStart w:id="3" w:name="_Toc526321748"/>
+      <w:bookmarkStart w:id="3" w:name="_Toc526358583"/>
       <w:r>
         <w:rPr>
           <w:b w:val="0"/>
@@ -10596,7 +10636,7 @@
           <w:b w:val="0"/>
         </w:rPr>
       </w:pPr>
-      <w:bookmarkStart w:id="4" w:name="_Toc526321749"/>
+      <w:bookmarkStart w:id="4" w:name="_Toc526358584"/>
       <w:r>
         <w:rPr>
           <w:b w:val="0"/>
@@ -10739,7 +10779,7 @@
           <w:b w:val="0"/>
         </w:rPr>
       </w:pPr>
-      <w:bookmarkStart w:id="5" w:name="_Toc526321750"/>
+      <w:bookmarkStart w:id="5" w:name="_Toc526358585"/>
       <w:r>
         <w:rPr>
           <w:b w:val="0"/>
@@ -11038,7 +11078,6 @@
           <w:between w:val="nil"/>
         </w:pBdr>
         <w:spacing w:before="0" w:after="0" w:line="360" w:lineRule="auto"/>
-        <w:ind w:firstLine="709"/>
         <w:jc w:val="both"/>
         <w:rPr>
           <w:rFonts w:ascii="Arial" w:eastAsia="Arial" w:hAnsi="Arial" w:cs="Arial"/>
@@ -11047,6 +11086,43 @@
           <w:szCs w:val="24"/>
         </w:rPr>
       </w:pPr>
+    </w:p>
+    <w:p>
+      <w:pPr>
+        <w:pStyle w:val="Ttulo1"/>
+        <w:spacing w:line="720" w:lineRule="auto"/>
+        <w:rPr>
+          <w:b w:val="0"/>
+        </w:rPr>
+      </w:pPr>
+      <w:bookmarkStart w:id="6" w:name="_Toc526358586"/>
+      <w:r>
+        <w:rPr>
+          <w:b w:val="0"/>
+        </w:rPr>
+        <w:t>2.2.</w:t>
+      </w:r>
+      <w:r>
+        <w:rPr>
+          <w:b w:val="0"/>
+        </w:rPr>
+        <w:t>3</w:t>
+      </w:r>
+      <w:r>
+        <w:rPr>
+          <w:b w:val="0"/>
+        </w:rPr>
+        <w:t xml:space="preserve"> Pilar </w:t>
+      </w:r>
+      <w:proofErr w:type="spellStart"/>
+      <w:r>
+        <w:rPr>
+          <w:b w:val="0"/>
+        </w:rPr>
+        <w:t>adpatação</w:t>
+      </w:r>
+      <w:bookmarkEnd w:id="6"/>
+      <w:proofErr w:type="spellEnd"/>
     </w:p>
     <w:p>
       <w:pPr>
@@ -11067,87 +11143,73 @@
           <w:szCs w:val="24"/>
         </w:rPr>
       </w:pPr>
-    </w:p>
-    <w:p>
-      <w:pPr>
-        <w:pStyle w:val="Ttulo1"/>
-        <w:spacing w:line="720" w:lineRule="auto"/>
-        <w:rPr>
-          <w:b w:val="0"/>
-          <w:u w:val="single"/>
-        </w:rPr>
-      </w:pPr>
-      <w:bookmarkStart w:id="6" w:name="_Toc526321751"/>
-      <w:r>
-        <w:rPr>
-          <w:b w:val="0"/>
-        </w:rPr>
-        <w:t xml:space="preserve">2.3 </w:t>
-      </w:r>
-      <w:r>
-        <w:rPr>
-          <w:b w:val="0"/>
-        </w:rPr>
-        <w:t xml:space="preserve">OS </w:t>
-      </w:r>
-      <w:r>
-        <w:rPr>
-          <w:b w:val="0"/>
-        </w:rPr>
-        <w:t>ARTEFATOS</w:t>
-      </w:r>
-      <w:bookmarkEnd w:id="6"/>
-    </w:p>
-    <w:p>
-      <w:pPr>
-        <w:pStyle w:val="Ttulo1"/>
-        <w:spacing w:line="720" w:lineRule="auto"/>
-        <w:rPr>
-          <w:b w:val="0"/>
-        </w:rPr>
-      </w:pPr>
-      <w:bookmarkStart w:id="7" w:name="_Toc526321752"/>
-      <w:r>
-        <w:rPr>
-          <w:b w:val="0"/>
-        </w:rPr>
-        <w:t xml:space="preserve">2.3.1 </w:t>
-      </w:r>
-      <w:r>
-        <w:rPr>
-          <w:b w:val="0"/>
-        </w:rPr>
-        <w:t xml:space="preserve">O </w:t>
-      </w:r>
-      <w:r>
-        <w:rPr>
-          <w:b w:val="0"/>
+      <w:r>
+        <w:rPr>
+          <w:rFonts w:ascii="Arial" w:eastAsia="Arial" w:hAnsi="Arial" w:cs="Arial"/>
+          <w:color w:val="000000"/>
+          <w:sz w:val="24"/>
+          <w:szCs w:val="24"/>
+        </w:rPr>
+        <w:t xml:space="preserve">Segundo </w:t>
+      </w:r>
+      <w:proofErr w:type="spellStart"/>
+      <w:r>
+        <w:rPr>
+          <w:rFonts w:ascii="Arial" w:eastAsia="Arial" w:hAnsi="Arial" w:cs="Arial"/>
+          <w:color w:val="000000"/>
+          <w:sz w:val="24"/>
+          <w:szCs w:val="24"/>
+        </w:rPr>
+        <w:t>Schwaber</w:t>
+      </w:r>
+      <w:proofErr w:type="spellEnd"/>
+      <w:r>
+        <w:rPr>
+          <w:rFonts w:ascii="Arial" w:eastAsia="Arial" w:hAnsi="Arial" w:cs="Arial"/>
+          <w:color w:val="000000"/>
+          <w:sz w:val="24"/>
+          <w:szCs w:val="24"/>
+        </w:rPr>
+        <w:t xml:space="preserve"> e Sutherland (2013), a adaptação se dá no momento quando o </w:t>
+      </w:r>
+      <w:r>
+        <w:rPr>
+          <w:rFonts w:ascii="Arial" w:eastAsia="Arial" w:hAnsi="Arial" w:cs="Arial"/>
           <w:i/>
-        </w:rPr>
-        <w:t>p</w:t>
-      </w:r>
-      <w:r>
-        <w:rPr>
-          <w:b w:val="0"/>
+          <w:color w:val="000000"/>
+          <w:sz w:val="24"/>
+          <w:szCs w:val="24"/>
+        </w:rPr>
+        <w:t>Scrum Team</w:t>
+      </w:r>
+      <w:r>
+        <w:rPr>
+          <w:rFonts w:ascii="Arial" w:eastAsia="Arial" w:hAnsi="Arial" w:cs="Arial"/>
+          <w:color w:val="000000"/>
+          <w:sz w:val="24"/>
+          <w:szCs w:val="24"/>
+        </w:rPr>
+        <w:t xml:space="preserve"> e os </w:t>
+      </w:r>
+      <w:r>
+        <w:rPr>
+          <w:rFonts w:ascii="Arial" w:eastAsia="Arial" w:hAnsi="Arial" w:cs="Arial"/>
           <w:i/>
-        </w:rPr>
-        <w:t xml:space="preserve">roduct </w:t>
-      </w:r>
-      <w:r>
-        <w:rPr>
-          <w:b w:val="0"/>
-          <w:i/>
-        </w:rPr>
-        <w:t>b</w:t>
-      </w:r>
-      <w:r>
-        <w:rPr>
-          <w:b w:val="0"/>
-          <w:i/>
-        </w:rPr>
-        <w:t>acklog</w:t>
-      </w:r>
-      <w:bookmarkEnd w:id="7"/>
+          <w:color w:val="000000"/>
+          <w:sz w:val="24"/>
+          <w:szCs w:val="24"/>
+        </w:rPr>
+        <w:t>stakeholders</w:t>
+      </w:r>
+      <w:r>
+        <w:rPr>
+          <w:rFonts w:ascii="Arial" w:eastAsia="Arial" w:hAnsi="Arial" w:cs="Arial"/>
+          <w:color w:val="000000"/>
+          <w:sz w:val="24"/>
+          <w:szCs w:val="24"/>
+        </w:rPr>
+        <w:t xml:space="preserve"> conhecem o sistema de desenvolvimento existente, através dos itens anteriormente mencionados, transparência e inspeção, seus processo, ferramentas e artefatos utilizados no processo de desenvolvimento do produto, e dessa forma adaptam a forma como trabalham e fazendo ajustes com a intenção de melhorar a cadeia de trabalho sempre que for observado necessário.</w:t>
+      </w:r>
     </w:p>
     <w:p>
       <w:pPr>
@@ -11166,68 +11228,8 @@
           <w:color w:val="000000"/>
           <w:sz w:val="24"/>
           <w:szCs w:val="24"/>
-          <w:highlight w:val="white"/>
-        </w:rPr>
-      </w:pPr>
-      <w:r>
-        <w:rPr>
-          <w:rFonts w:ascii="Arial" w:eastAsia="Arial" w:hAnsi="Arial" w:cs="Arial"/>
-          <w:color w:val="000000"/>
-          <w:sz w:val="24"/>
-          <w:szCs w:val="24"/>
-        </w:rPr>
-        <w:t>Em “</w:t>
-      </w:r>
-      <w:r>
-        <w:rPr>
-          <w:rFonts w:ascii="Arial" w:eastAsia="Arial" w:hAnsi="Arial" w:cs="Arial"/>
-          <w:i/>
-          <w:color w:val="000000"/>
-          <w:sz w:val="24"/>
-          <w:szCs w:val="24"/>
-        </w:rPr>
-        <w:t>The Scrum Guide</w:t>
-      </w:r>
-      <w:r>
-        <w:rPr>
-          <w:rFonts w:ascii="Arial" w:eastAsia="Arial" w:hAnsi="Arial" w:cs="Arial"/>
-          <w:color w:val="000000"/>
-          <w:sz w:val="24"/>
-          <w:szCs w:val="24"/>
-        </w:rPr>
-        <w:t>”(2013), para seus autores, “</w:t>
-      </w:r>
-      <w:r>
-        <w:rPr>
-          <w:rFonts w:ascii="Arial" w:eastAsia="Arial" w:hAnsi="Arial" w:cs="Arial"/>
-          <w:color w:val="000000"/>
-          <w:sz w:val="24"/>
-          <w:szCs w:val="24"/>
-          <w:highlight w:val="white"/>
-        </w:rPr>
-        <w:t>O</w:t>
-      </w:r>
-      <w:r>
-        <w:rPr>
-          <w:rFonts w:ascii="Arial" w:eastAsia="Arial" w:hAnsi="Arial" w:cs="Arial"/>
-          <w:i/>
-          <w:color w:val="000000"/>
-          <w:sz w:val="24"/>
-          <w:szCs w:val="24"/>
-          <w:highlight w:val="white"/>
-        </w:rPr>
-        <w:t xml:space="preserve"> Product Backlog</w:t>
-      </w:r>
-      <w:r>
-        <w:rPr>
-          <w:rFonts w:ascii="Arial" w:eastAsia="Arial" w:hAnsi="Arial" w:cs="Arial"/>
-          <w:color w:val="000000"/>
-          <w:sz w:val="24"/>
-          <w:szCs w:val="24"/>
-          <w:highlight w:val="white"/>
-        </w:rPr>
-        <w:t xml:space="preserve"> é uma lista de tudo o que pode ser necessário no produto e é a única fonte de requisitos para quaisquer alterações a serem feitas ao produto.”</w:t>
-      </w:r>
+        </w:rPr>
+      </w:pPr>
     </w:p>
     <w:p>
       <w:pPr>
@@ -11248,43 +11250,87 @@
           <w:szCs w:val="24"/>
         </w:rPr>
       </w:pPr>
-      <w:r>
-        <w:rPr>
-          <w:rFonts w:ascii="Arial" w:eastAsia="Arial" w:hAnsi="Arial" w:cs="Arial"/>
-          <w:color w:val="000000"/>
-          <w:sz w:val="24"/>
-          <w:szCs w:val="24"/>
-        </w:rPr>
-        <w:t>Em Sutherland e Schwaber (2013), o</w:t>
-      </w:r>
-      <w:r>
-        <w:rPr>
-          <w:rFonts w:ascii="Arial" w:eastAsia="Arial" w:hAnsi="Arial" w:cs="Arial"/>
-          <w:color w:val="000000"/>
-          <w:sz w:val="24"/>
-          <w:szCs w:val="24"/>
-        </w:rPr>
-        <w:t xml:space="preserve"> </w:t>
-      </w:r>
-      <w:r>
-        <w:rPr>
-          <w:rFonts w:ascii="Arial" w:eastAsia="Arial" w:hAnsi="Arial" w:cs="Arial"/>
+    </w:p>
+    <w:p>
+      <w:pPr>
+        <w:pStyle w:val="Ttulo1"/>
+        <w:spacing w:line="720" w:lineRule="auto"/>
+        <w:rPr>
+          <w:b w:val="0"/>
+          <w:u w:val="single"/>
+        </w:rPr>
+      </w:pPr>
+      <w:bookmarkStart w:id="7" w:name="_Toc526358587"/>
+      <w:r>
+        <w:rPr>
+          <w:b w:val="0"/>
+        </w:rPr>
+        <w:t xml:space="preserve">2.3 </w:t>
+      </w:r>
+      <w:r>
+        <w:rPr>
+          <w:b w:val="0"/>
+        </w:rPr>
+        <w:t xml:space="preserve">OS </w:t>
+      </w:r>
+      <w:r>
+        <w:rPr>
+          <w:b w:val="0"/>
+        </w:rPr>
+        <w:t>ARTEFATOS</w:t>
+      </w:r>
+      <w:bookmarkEnd w:id="7"/>
+    </w:p>
+    <w:p>
+      <w:pPr>
+        <w:pStyle w:val="Ttulo1"/>
+        <w:spacing w:line="720" w:lineRule="auto"/>
+        <w:rPr>
+          <w:b w:val="0"/>
+        </w:rPr>
+      </w:pPr>
+      <w:bookmarkStart w:id="8" w:name="_Toc526358588"/>
+      <w:r>
+        <w:rPr>
+          <w:b w:val="0"/>
+        </w:rPr>
+        <w:t xml:space="preserve">2.3.1 </w:t>
+      </w:r>
+      <w:r>
+        <w:rPr>
+          <w:b w:val="0"/>
+        </w:rPr>
+        <w:t xml:space="preserve">O </w:t>
+      </w:r>
+      <w:r>
+        <w:rPr>
+          <w:b w:val="0"/>
           <w:i/>
-          <w:color w:val="000000"/>
-          <w:sz w:val="24"/>
-          <w:szCs w:val="24"/>
-        </w:rPr>
-        <w:t>Backlog</w:t>
-      </w:r>
-      <w:r>
-        <w:rPr>
-          <w:rFonts w:ascii="Arial" w:eastAsia="Arial" w:hAnsi="Arial" w:cs="Arial"/>
-          <w:color w:val="000000"/>
-          <w:sz w:val="24"/>
-          <w:szCs w:val="24"/>
-        </w:rPr>
-        <w:t xml:space="preserve"> do produto é um dos primeiros passos a ser efetuados para a implementação do Scrum em um projeto.</w:t>
-      </w:r>
+        </w:rPr>
+        <w:t>p</w:t>
+      </w:r>
+      <w:r>
+        <w:rPr>
+          <w:b w:val="0"/>
+          <w:i/>
+        </w:rPr>
+        <w:t xml:space="preserve">roduct </w:t>
+      </w:r>
+      <w:r>
+        <w:rPr>
+          <w:b w:val="0"/>
+          <w:i/>
+        </w:rPr>
+        <w:t>b</w:t>
+      </w:r>
+      <w:r>
+        <w:rPr>
+          <w:b w:val="0"/>
+          <w:i/>
+        </w:rPr>
+        <w:t>acklog</w:t>
+      </w:r>
+      <w:bookmarkEnd w:id="8"/>
     </w:p>
     <w:p>
       <w:pPr>
@@ -11300,6 +11346,143 @@
         <w:jc w:val="both"/>
         <w:rPr>
           <w:rFonts w:ascii="Arial" w:eastAsia="Arial" w:hAnsi="Arial" w:cs="Arial"/>
+          <w:color w:val="000000"/>
+          <w:sz w:val="24"/>
+          <w:szCs w:val="24"/>
+          <w:highlight w:val="white"/>
+        </w:rPr>
+      </w:pPr>
+      <w:r>
+        <w:rPr>
+          <w:rFonts w:ascii="Arial" w:eastAsia="Arial" w:hAnsi="Arial" w:cs="Arial"/>
+          <w:color w:val="000000"/>
+          <w:sz w:val="24"/>
+          <w:szCs w:val="24"/>
+        </w:rPr>
+        <w:t>Em “</w:t>
+      </w:r>
+      <w:r>
+        <w:rPr>
+          <w:rFonts w:ascii="Arial" w:eastAsia="Arial" w:hAnsi="Arial" w:cs="Arial"/>
+          <w:i/>
+          <w:color w:val="000000"/>
+          <w:sz w:val="24"/>
+          <w:szCs w:val="24"/>
+        </w:rPr>
+        <w:t>The Scrum Guide</w:t>
+      </w:r>
+      <w:r>
+        <w:rPr>
+          <w:rFonts w:ascii="Arial" w:eastAsia="Arial" w:hAnsi="Arial" w:cs="Arial"/>
+          <w:color w:val="000000"/>
+          <w:sz w:val="24"/>
+          <w:szCs w:val="24"/>
+        </w:rPr>
+        <w:t>”(2013), para seus autores, “</w:t>
+      </w:r>
+      <w:r>
+        <w:rPr>
+          <w:rFonts w:ascii="Arial" w:eastAsia="Arial" w:hAnsi="Arial" w:cs="Arial"/>
+          <w:color w:val="000000"/>
+          <w:sz w:val="24"/>
+          <w:szCs w:val="24"/>
+          <w:highlight w:val="white"/>
+        </w:rPr>
+        <w:t>O</w:t>
+      </w:r>
+      <w:r>
+        <w:rPr>
+          <w:rFonts w:ascii="Arial" w:eastAsia="Arial" w:hAnsi="Arial" w:cs="Arial"/>
+          <w:i/>
+          <w:color w:val="000000"/>
+          <w:sz w:val="24"/>
+          <w:szCs w:val="24"/>
+          <w:highlight w:val="white"/>
+        </w:rPr>
+        <w:t xml:space="preserve"> Product Backlog</w:t>
+      </w:r>
+      <w:r>
+        <w:rPr>
+          <w:rFonts w:ascii="Arial" w:eastAsia="Arial" w:hAnsi="Arial" w:cs="Arial"/>
+          <w:color w:val="000000"/>
+          <w:sz w:val="24"/>
+          <w:szCs w:val="24"/>
+          <w:highlight w:val="white"/>
+        </w:rPr>
+        <w:t xml:space="preserve"> é uma lista de tudo o que pode ser necessário no produto e é a única fonte de requisitos para quaisquer alterações a serem feitas ao produto.”</w:t>
+      </w:r>
+    </w:p>
+    <w:p>
+      <w:pPr>
+        <w:pBdr>
+          <w:top w:val="nil"/>
+          <w:left w:val="nil"/>
+          <w:bottom w:val="nil"/>
+          <w:right w:val="nil"/>
+          <w:between w:val="nil"/>
+        </w:pBdr>
+        <w:spacing w:before="0" w:after="0" w:line="360" w:lineRule="auto"/>
+        <w:ind w:firstLine="709"/>
+        <w:jc w:val="both"/>
+        <w:rPr>
+          <w:rFonts w:ascii="Arial" w:eastAsia="Arial" w:hAnsi="Arial" w:cs="Arial"/>
+          <w:color w:val="000000"/>
+          <w:sz w:val="24"/>
+          <w:szCs w:val="24"/>
+        </w:rPr>
+      </w:pPr>
+      <w:r>
+        <w:rPr>
+          <w:rFonts w:ascii="Arial" w:eastAsia="Arial" w:hAnsi="Arial" w:cs="Arial"/>
+          <w:color w:val="000000"/>
+          <w:sz w:val="24"/>
+          <w:szCs w:val="24"/>
+        </w:rPr>
+        <w:t>Em Sutherland e Schwaber (2013), o</w:t>
+      </w:r>
+      <w:r>
+        <w:rPr>
+          <w:rFonts w:ascii="Arial" w:eastAsia="Arial" w:hAnsi="Arial" w:cs="Arial"/>
+          <w:color w:val="000000"/>
+          <w:sz w:val="24"/>
+          <w:szCs w:val="24"/>
+        </w:rPr>
+        <w:t xml:space="preserve"> </w:t>
+      </w:r>
+      <w:r>
+        <w:rPr>
+          <w:rFonts w:ascii="Arial" w:eastAsia="Arial" w:hAnsi="Arial" w:cs="Arial"/>
+          <w:i/>
+          <w:color w:val="000000"/>
+          <w:sz w:val="24"/>
+          <w:szCs w:val="24"/>
+        </w:rPr>
+        <w:t>Backlog</w:t>
+      </w:r>
+      <w:r>
+        <w:rPr>
+          <w:rFonts w:ascii="Arial" w:eastAsia="Arial" w:hAnsi="Arial" w:cs="Arial"/>
+          <w:color w:val="000000"/>
+          <w:sz w:val="24"/>
+          <w:szCs w:val="24"/>
+        </w:rPr>
+        <w:t xml:space="preserve"> do produto é um dos primeiros passos a ser efetuados para a implementação do Scrum em um projeto.</w:t>
+      </w:r>
+    </w:p>
+    <w:p>
+      <w:pPr>
+        <w:pBdr>
+          <w:top w:val="nil"/>
+          <w:left w:val="nil"/>
+          <w:bottom w:val="nil"/>
+          <w:right w:val="nil"/>
+          <w:between w:val="nil"/>
+        </w:pBdr>
+        <w:spacing w:before="0" w:after="0" w:line="360" w:lineRule="auto"/>
+        <w:ind w:firstLine="709"/>
+        <w:jc w:val="both"/>
+        <w:rPr>
+          <w:rFonts w:ascii="Arial" w:eastAsia="Arial" w:hAnsi="Arial" w:cs="Arial"/>
           <w:i/>
           <w:color w:val="000000"/>
           <w:sz w:val="24"/>
@@ -11493,11 +11676,12 @@
           <w:b w:val="0"/>
         </w:rPr>
       </w:pPr>
-      <w:bookmarkStart w:id="8" w:name="_Toc526321753"/>
+      <w:bookmarkStart w:id="9" w:name="_Toc526358589"/>
       <w:r>
         <w:rPr>
           <w:b w:val="0"/>
         </w:rPr>
+        <w:lastRenderedPageBreak/>
         <w:t xml:space="preserve">2.3.2 </w:t>
       </w:r>
       <w:r>
@@ -11541,7 +11725,7 @@
         </w:rPr>
         <w:t>acklog</w:t>
       </w:r>
-      <w:bookmarkEnd w:id="8"/>
+      <w:bookmarkEnd w:id="9"/>
     </w:p>
     <w:p>
       <w:pPr>
@@ -11773,17 +11957,7 @@
           <w:sz w:val="24"/>
           <w:szCs w:val="24"/>
         </w:rPr>
-        <w:t xml:space="preserve"> de acordo com a prioridade </w:t>
-      </w:r>
-      <w:r>
-        <w:rPr>
-          <w:rFonts w:ascii="Arial" w:eastAsia="Arial" w:hAnsi="Arial" w:cs="Arial"/>
-          <w:color w:val="000000"/>
-          <w:sz w:val="24"/>
-          <w:szCs w:val="24"/>
-        </w:rPr>
-        <w:lastRenderedPageBreak/>
-        <w:t xml:space="preserve">estabelecida pelo </w:t>
+        <w:t xml:space="preserve"> de acordo com a prioridade estabelecida pelo </w:t>
       </w:r>
       <w:r>
         <w:rPr>
@@ -11926,17 +12100,23 @@
           <w:b w:val="0"/>
         </w:rPr>
       </w:pPr>
-      <w:bookmarkStart w:id="9" w:name="_Toc526321754"/>
+      <w:bookmarkStart w:id="10" w:name="_Toc526358590"/>
       <w:r>
         <w:rPr>
           <w:b w:val="0"/>
         </w:rPr>
-        <w:t>2.3.3</w:t>
+        <w:t>2.3.</w:t>
       </w:r>
       <w:r>
         <w:rPr>
           <w:b w:val="0"/>
         </w:rPr>
+        <w:t>4</w:t>
+      </w:r>
+      <w:r>
+        <w:rPr>
+          <w:b w:val="0"/>
+        </w:rPr>
         <w:t xml:space="preserve"> O</w:t>
       </w:r>
       <w:r>
@@ -11945,6 +12125,7 @@
         </w:rPr>
         <w:t xml:space="preserve"> </w:t>
       </w:r>
+      <w:proofErr w:type="spellStart"/>
       <w:r>
         <w:rPr>
           <w:b w:val="0"/>
@@ -11959,7 +12140,8 @@
         </w:rPr>
         <w:t>urndown</w:t>
       </w:r>
-      <w:bookmarkEnd w:id="9"/>
+      <w:bookmarkEnd w:id="10"/>
+      <w:proofErr w:type="spellEnd"/>
     </w:p>
     <w:p>
       <w:pPr>
@@ -12124,126 +12306,6 @@
         </w:rPr>
         <w:t xml:space="preserve"> gerasse uma média ideal de execução de trabalho em um determinado tempo, posteriormente realizasse uma comparação com o desempenho de todo o time, permitindo a visualização de como o time progride durante o andamento do projeto.</w:t>
       </w:r>
-    </w:p>
-    <w:p>
-      <w:pPr>
-        <w:spacing w:before="0" w:after="0" w:line="360" w:lineRule="auto"/>
-        <w:jc w:val="both"/>
-        <w:rPr>
-          <w:rFonts w:ascii="Arial" w:eastAsia="Arial" w:hAnsi="Arial" w:cs="Arial"/>
-          <w:color w:val="000000"/>
-          <w:sz w:val="24"/>
-          <w:szCs w:val="24"/>
-        </w:rPr>
-      </w:pPr>
-    </w:p>
-    <w:p>
-      <w:pPr>
-        <w:spacing w:before="0" w:after="0" w:line="360" w:lineRule="auto"/>
-        <w:jc w:val="both"/>
-        <w:rPr>
-          <w:rFonts w:ascii="Arial" w:eastAsia="Arial" w:hAnsi="Arial" w:cs="Arial"/>
-          <w:color w:val="000000"/>
-          <w:sz w:val="24"/>
-          <w:szCs w:val="24"/>
-        </w:rPr>
-      </w:pPr>
-    </w:p>
-    <w:p>
-      <w:pPr>
-        <w:spacing w:before="0" w:after="0" w:line="360" w:lineRule="auto"/>
-        <w:jc w:val="both"/>
-        <w:rPr>
-          <w:rFonts w:ascii="Arial" w:eastAsia="Arial" w:hAnsi="Arial" w:cs="Arial"/>
-          <w:color w:val="000000"/>
-          <w:sz w:val="24"/>
-          <w:szCs w:val="24"/>
-        </w:rPr>
-      </w:pPr>
-    </w:p>
-    <w:p>
-      <w:pPr>
-        <w:spacing w:before="0" w:after="0" w:line="360" w:lineRule="auto"/>
-        <w:jc w:val="both"/>
-        <w:rPr>
-          <w:rFonts w:ascii="Arial" w:eastAsia="Arial" w:hAnsi="Arial" w:cs="Arial"/>
-          <w:color w:val="000000"/>
-          <w:sz w:val="24"/>
-          <w:szCs w:val="24"/>
-        </w:rPr>
-      </w:pPr>
-    </w:p>
-    <w:p>
-      <w:pPr>
-        <w:spacing w:before="0" w:after="0" w:line="360" w:lineRule="auto"/>
-        <w:jc w:val="both"/>
-        <w:rPr>
-          <w:rFonts w:ascii="Arial" w:eastAsia="Arial" w:hAnsi="Arial" w:cs="Arial"/>
-          <w:color w:val="000000"/>
-          <w:sz w:val="24"/>
-          <w:szCs w:val="24"/>
-        </w:rPr>
-      </w:pPr>
-    </w:p>
-    <w:p>
-      <w:pPr>
-        <w:spacing w:before="0" w:after="0" w:line="360" w:lineRule="auto"/>
-        <w:jc w:val="both"/>
-        <w:rPr>
-          <w:rFonts w:ascii="Arial" w:eastAsia="Arial" w:hAnsi="Arial" w:cs="Arial"/>
-          <w:color w:val="000000"/>
-          <w:sz w:val="24"/>
-          <w:szCs w:val="24"/>
-        </w:rPr>
-      </w:pPr>
-    </w:p>
-    <w:p>
-      <w:pPr>
-        <w:spacing w:before="0" w:after="0" w:line="360" w:lineRule="auto"/>
-        <w:jc w:val="both"/>
-        <w:rPr>
-          <w:rFonts w:ascii="Arial" w:eastAsia="Arial" w:hAnsi="Arial" w:cs="Arial"/>
-          <w:color w:val="000000"/>
-          <w:sz w:val="24"/>
-          <w:szCs w:val="24"/>
-        </w:rPr>
-      </w:pPr>
-    </w:p>
-    <w:p>
-      <w:pPr>
-        <w:spacing w:before="0" w:after="0" w:line="360" w:lineRule="auto"/>
-        <w:jc w:val="both"/>
-        <w:rPr>
-          <w:rFonts w:ascii="Arial" w:eastAsia="Arial" w:hAnsi="Arial" w:cs="Arial"/>
-          <w:color w:val="000000"/>
-          <w:sz w:val="24"/>
-          <w:szCs w:val="24"/>
-        </w:rPr>
-      </w:pPr>
-    </w:p>
-    <w:p>
-      <w:pPr>
-        <w:spacing w:before="0" w:after="0" w:line="360" w:lineRule="auto"/>
-        <w:jc w:val="both"/>
-        <w:rPr>
-          <w:rFonts w:ascii="Arial" w:eastAsia="Arial" w:hAnsi="Arial" w:cs="Arial"/>
-          <w:color w:val="000000"/>
-          <w:sz w:val="24"/>
-          <w:szCs w:val="24"/>
-        </w:rPr>
-      </w:pPr>
-    </w:p>
-    <w:p>
-      <w:pPr>
-        <w:spacing w:before="0" w:after="0" w:line="360" w:lineRule="auto"/>
-        <w:jc w:val="both"/>
-        <w:rPr>
-          <w:rFonts w:ascii="Arial" w:eastAsia="Arial" w:hAnsi="Arial" w:cs="Arial"/>
-          <w:color w:val="000000"/>
-          <w:sz w:val="24"/>
-          <w:szCs w:val="24"/>
-        </w:rPr>
-      </w:pPr>
     </w:p>
     <w:p>
       <w:pPr>
@@ -12675,7 +12737,7 @@
           <w:b w:val="0"/>
         </w:rPr>
       </w:pPr>
-      <w:bookmarkStart w:id="10" w:name="_Toc526321755"/>
+      <w:bookmarkStart w:id="11" w:name="_Toc526358591"/>
       <w:r>
         <w:rPr>
           <w:b w:val="0"/>
@@ -12694,7 +12756,7 @@
         </w:rPr>
         <w:t>EVENTOS</w:t>
       </w:r>
-      <w:bookmarkEnd w:id="10"/>
+      <w:bookmarkEnd w:id="11"/>
     </w:p>
     <w:p>
       <w:pPr>
@@ -12704,7 +12766,7 @@
           <w:b w:val="0"/>
         </w:rPr>
       </w:pPr>
-      <w:bookmarkStart w:id="11" w:name="_Toc526321756"/>
+      <w:bookmarkStart w:id="12" w:name="_Toc526358592"/>
       <w:r>
         <w:rPr>
           <w:b w:val="0"/>
@@ -12724,13 +12786,16 @@
         </w:rPr>
         <w:t xml:space="preserve"> sprint</w:t>
       </w:r>
-      <w:bookmarkEnd w:id="11"/>
+      <w:bookmarkEnd w:id="12"/>
     </w:p>
     <w:p>
       <w:pPr>
         <w:spacing w:line="360" w:lineRule="auto"/>
         <w:ind w:firstLine="720"/>
         <w:jc w:val="both"/>
+        <w:rPr>
+          <w:u w:val="single"/>
+        </w:rPr>
       </w:pPr>
       <w:r>
         <w:rPr>
@@ -13494,9 +13559,10 @@
         <w:spacing w:line="720" w:lineRule="auto"/>
         <w:rPr>
           <w:b w:val="0"/>
-        </w:rPr>
-      </w:pPr>
-      <w:bookmarkStart w:id="12" w:name="_Toc526321757"/>
+          <w:u w:val="single"/>
+        </w:rPr>
+      </w:pPr>
+      <w:bookmarkStart w:id="13" w:name="_Toc526358593"/>
       <w:r>
         <w:rPr>
           <w:b w:val="0"/>
@@ -13509,6 +13575,7 @@
         </w:rPr>
         <w:t xml:space="preserve">A </w:t>
       </w:r>
+      <w:proofErr w:type="spellStart"/>
       <w:r>
         <w:rPr>
           <w:b w:val="0"/>
@@ -13521,21 +13588,23 @@
           <w:b w:val="0"/>
           <w:i/>
         </w:rPr>
-        <w:t xml:space="preserve">aily </w:t>
-      </w:r>
+        <w:t>aily</w:t>
+      </w:r>
+      <w:proofErr w:type="spellEnd"/>
       <w:r>
         <w:rPr>
           <w:b w:val="0"/>
-        </w:rPr>
-        <w:t>s</w:t>
-      </w:r>
+          <w:i/>
+        </w:rPr>
+        <w:t xml:space="preserve"> </w:t>
+      </w:r>
+      <w:bookmarkEnd w:id="13"/>
       <w:r>
         <w:rPr>
           <w:b w:val="0"/>
         </w:rPr>
-        <w:t>crum</w:t>
-      </w:r>
-      <w:bookmarkEnd w:id="12"/>
+        <w:t>Scrum</w:t>
+      </w:r>
     </w:p>
     <w:p>
       <w:pPr>
@@ -14061,7 +14130,7 @@
           <w:b w:val="0"/>
         </w:rPr>
       </w:pPr>
-      <w:bookmarkStart w:id="13" w:name="_Toc526321758"/>
+      <w:bookmarkStart w:id="14" w:name="_Toc526358594"/>
       <w:r>
         <w:rPr>
           <w:b w:val="0"/>
@@ -14102,9 +14171,9 @@
         </w:rPr>
         <w:t>eview</w:t>
       </w:r>
-      <w:bookmarkStart w:id="14" w:name="_2s8eyo1" w:colFirst="0" w:colLast="0"/>
-      <w:bookmarkEnd w:id="13"/>
+      <w:bookmarkStart w:id="15" w:name="_2s8eyo1" w:colFirst="0" w:colLast="0"/>
       <w:bookmarkEnd w:id="14"/>
+      <w:bookmarkEnd w:id="15"/>
     </w:p>
     <w:p>
       <w:pPr>
@@ -14594,12 +14663,12 @@
         <w:pStyle w:val="Ttulo1"/>
         <w:spacing w:line="720" w:lineRule="auto"/>
       </w:pPr>
-      <w:bookmarkStart w:id="15" w:name="_Toc526321759"/>
+      <w:bookmarkStart w:id="16" w:name="_Toc526358595"/>
       <w:r>
         <w:lastRenderedPageBreak/>
         <w:t>3 METODOLOGIA SCRUM: IMPLEMENTAÇÃO</w:t>
       </w:r>
-      <w:bookmarkEnd w:id="15"/>
+      <w:bookmarkEnd w:id="16"/>
     </w:p>
     <w:p>
       <w:pPr>
@@ -14994,7 +15063,7 @@
           <w:caps/>
         </w:rPr>
       </w:pPr>
-      <w:bookmarkStart w:id="16" w:name="_Toc526321760"/>
+      <w:bookmarkStart w:id="17" w:name="_Toc526358596"/>
       <w:r>
         <w:rPr>
           <w:b w:val="0"/>
@@ -15034,7 +15103,7 @@
         </w:rPr>
         <w:t xml:space="preserve"> SCRUM</w:t>
       </w:r>
-      <w:bookmarkEnd w:id="16"/>
+      <w:bookmarkEnd w:id="17"/>
     </w:p>
     <w:p>
       <w:pPr>
@@ -15339,7 +15408,7 @@
           <w:b w:val="0"/>
         </w:rPr>
       </w:pPr>
-      <w:bookmarkStart w:id="17" w:name="_Toc526321761"/>
+      <w:bookmarkStart w:id="18" w:name="_Toc526358597"/>
       <w:r>
         <w:rPr>
           <w:b w:val="0"/>
@@ -15370,7 +15439,7 @@
         </w:rPr>
         <w:t>Owner</w:t>
       </w:r>
-      <w:bookmarkEnd w:id="17"/>
+      <w:bookmarkEnd w:id="18"/>
       <w:proofErr w:type="spellEnd"/>
     </w:p>
     <w:p>
@@ -16503,7 +16572,7 @@
           <w:b w:val="0"/>
         </w:rPr>
       </w:pPr>
-      <w:bookmarkStart w:id="18" w:name="_Toc526321762"/>
+      <w:bookmarkStart w:id="19" w:name="_Toc526358598"/>
       <w:r>
         <w:rPr>
           <w:b w:val="0"/>
@@ -16517,7 +16586,7 @@
         </w:rPr>
         <w:t>Scrum Master</w:t>
       </w:r>
-      <w:bookmarkEnd w:id="18"/>
+      <w:bookmarkEnd w:id="19"/>
     </w:p>
     <w:p>
       <w:pPr>
@@ -18206,7 +18275,7 @@
           <w:b w:val="0"/>
         </w:rPr>
       </w:pPr>
-      <w:bookmarkStart w:id="19" w:name="_Toc526321763"/>
+      <w:bookmarkStart w:id="20" w:name="_Toc526358599"/>
       <w:r>
         <w:rPr>
           <w:b w:val="0"/>
@@ -18220,7 +18289,7 @@
         </w:rPr>
         <w:t>Scrum Team</w:t>
       </w:r>
-      <w:bookmarkEnd w:id="19"/>
+      <w:bookmarkEnd w:id="20"/>
     </w:p>
     <w:p>
       <w:pPr>
@@ -20010,14 +20079,14 @@
           <w:b w:val="0"/>
         </w:rPr>
       </w:pPr>
-      <w:bookmarkStart w:id="20" w:name="_Toc526321764"/>
+      <w:bookmarkStart w:id="21" w:name="_Toc526358600"/>
       <w:r>
         <w:rPr>
           <w:b w:val="0"/>
         </w:rPr>
         <w:t>3.2 O MODELO CÍCLICO ITERATIVO DO SCRUM</w:t>
       </w:r>
-      <w:bookmarkEnd w:id="20"/>
+      <w:bookmarkEnd w:id="21"/>
     </w:p>
     <w:p>
       <w:pPr>
@@ -20800,7 +20869,7 @@
           <w:b w:val="0"/>
         </w:rPr>
       </w:pPr>
-      <w:bookmarkStart w:id="21" w:name="_Toc526321765"/>
+      <w:bookmarkStart w:id="22" w:name="_Toc526358601"/>
       <w:r>
         <w:rPr>
           <w:b w:val="0"/>
@@ -20819,7 +20888,7 @@
         </w:rPr>
         <w:t xml:space="preserve"> ABORDAGEM DISTRIBUIDA PARA O SCRUM</w:t>
       </w:r>
-      <w:bookmarkEnd w:id="21"/>
+      <w:bookmarkEnd w:id="22"/>
     </w:p>
     <w:p>
       <w:pPr>
@@ -21231,7 +21300,7 @@
           <w:b w:val="0"/>
         </w:rPr>
       </w:pPr>
-      <w:bookmarkStart w:id="22" w:name="_Toc526321766"/>
+      <w:bookmarkStart w:id="23" w:name="_Toc526358602"/>
       <w:r>
         <w:rPr>
           <w:b w:val="0"/>
@@ -21246,7 +21315,7 @@
         </w:rPr>
         <w:t>Scrum of Scrums</w:t>
       </w:r>
-      <w:bookmarkEnd w:id="22"/>
+      <w:bookmarkEnd w:id="23"/>
     </w:p>
     <w:p>
       <w:pPr>
@@ -21731,12 +21800,12 @@
         <w:pStyle w:val="Ttulo1"/>
         <w:spacing w:line="720" w:lineRule="auto"/>
       </w:pPr>
-      <w:bookmarkStart w:id="23" w:name="_Toc526321767"/>
+      <w:bookmarkStart w:id="24" w:name="_Toc526358603"/>
       <w:r>
         <w:lastRenderedPageBreak/>
         <w:t>4 METODOLOGIA SCRUM: UMA PERPESCTIVA GLOBAL</w:t>
       </w:r>
-      <w:bookmarkEnd w:id="23"/>
+      <w:bookmarkEnd w:id="24"/>
     </w:p>
     <w:p>
       <w:pPr>
@@ -21814,7 +21883,7 @@
           <w:b w:val="0"/>
         </w:rPr>
       </w:pPr>
-      <w:bookmarkStart w:id="24" w:name="_Toc526321768"/>
+      <w:bookmarkStart w:id="25" w:name="_Toc526358604"/>
       <w:r>
         <w:rPr>
           <w:b w:val="0"/>
@@ -21833,7 +21902,7 @@
         </w:rPr>
         <w:t>VANTAGENS INERENTES AO SCRUM</w:t>
       </w:r>
-      <w:bookmarkEnd w:id="24"/>
+      <w:bookmarkEnd w:id="25"/>
     </w:p>
     <w:p>
       <w:pPr>
@@ -22655,7 +22724,7 @@
           <w:b w:val="0"/>
         </w:rPr>
       </w:pPr>
-      <w:bookmarkStart w:id="25" w:name="_Toc526321769"/>
+      <w:bookmarkStart w:id="26" w:name="_Toc526358605"/>
       <w:r>
         <w:rPr>
           <w:b w:val="0"/>
@@ -22698,7 +22767,7 @@
         </w:rPr>
         <w:t>SCRUM</w:t>
       </w:r>
-      <w:bookmarkEnd w:id="25"/>
+      <w:bookmarkEnd w:id="26"/>
     </w:p>
     <w:p>
       <w:pPr>
@@ -24797,22 +24866,14 @@
           <w:b w:val="0"/>
         </w:rPr>
       </w:pPr>
-      <w:bookmarkStart w:id="26" w:name="_Toc526321770"/>
+      <w:bookmarkStart w:id="27" w:name="_Toc526358606"/>
       <w:r>
         <w:rPr>
           <w:b w:val="0"/>
         </w:rPr>
         <w:lastRenderedPageBreak/>
-        <w:t xml:space="preserve">4.3 </w:t>
-      </w:r>
-      <w:bookmarkStart w:id="27" w:name="_GoBack"/>
-      <w:r>
-        <w:rPr>
-          <w:b w:val="0"/>
-        </w:rPr>
-        <w:t>OS ASPECTOS DA TRANSPARENCIA NO SCRUM</w:t>
-      </w:r>
-      <w:bookmarkEnd w:id="26"/>
+        <w:t>4.3 OS ASPECTOS DA TRANSPARENCIA NO SCRUM</w:t>
+      </w:r>
       <w:bookmarkEnd w:id="27"/>
     </w:p>
     <w:p>
@@ -26187,16 +26248,7 @@
           <w:sz w:val="24"/>
           <w:szCs w:val="24"/>
         </w:rPr>
-        <w:t xml:space="preserve"> (2002),</w:t>
-      </w:r>
-      <w:r>
-        <w:rPr>
-          <w:rFonts w:ascii="Arial" w:eastAsia="Arial" w:hAnsi="Arial" w:cs="Arial"/>
-          <w:color w:val="000000"/>
-          <w:sz w:val="24"/>
-          <w:szCs w:val="24"/>
-        </w:rPr>
-        <w:t xml:space="preserve"> </w:t>
+        <w:t xml:space="preserve"> (2002), </w:t>
       </w:r>
       <w:r>
         <w:rPr>
@@ -26524,6 +26576,24 @@
     </w:p>
     <w:p>
       <w:pPr>
+        <w:pStyle w:val="Ttulo1"/>
+        <w:spacing w:line="720" w:lineRule="auto"/>
+        <w:rPr>
+          <w:b w:val="0"/>
+        </w:rPr>
+      </w:pPr>
+      <w:bookmarkStart w:id="28" w:name="_Toc526358607"/>
+      <w:r>
+        <w:rPr>
+          <w:b w:val="0"/>
+        </w:rPr>
+        <w:lastRenderedPageBreak/>
+        <w:t>4.3.1 O conceito “Pronto”, sua definição</w:t>
+      </w:r>
+      <w:bookmarkEnd w:id="28"/>
+    </w:p>
+    <w:p>
+      <w:pPr>
         <w:pBdr>
           <w:top w:val="nil"/>
           <w:left w:val="nil"/>
@@ -26538,19 +26608,536 @@
           <w:color w:val="000000"/>
           <w:sz w:val="24"/>
           <w:szCs w:val="24"/>
-        </w:rPr>
-      </w:pPr>
+          <w:u w:val="single"/>
+        </w:rPr>
+      </w:pPr>
+    </w:p>
+    <w:p>
+      <w:pPr>
+        <w:pBdr>
+          <w:top w:val="nil"/>
+          <w:left w:val="nil"/>
+          <w:bottom w:val="nil"/>
+          <w:right w:val="nil"/>
+          <w:between w:val="nil"/>
+        </w:pBdr>
+        <w:spacing w:before="0" w:after="0" w:line="360" w:lineRule="auto"/>
+        <w:jc w:val="both"/>
+        <w:rPr>
+          <w:rFonts w:ascii="Arial" w:eastAsia="Arial" w:hAnsi="Arial" w:cs="Arial"/>
+          <w:color w:val="000000"/>
+          <w:sz w:val="24"/>
+          <w:szCs w:val="24"/>
+        </w:rPr>
+      </w:pPr>
+    </w:p>
+    <w:p>
+      <w:pPr>
+        <w:pBdr>
+          <w:top w:val="nil"/>
+          <w:left w:val="nil"/>
+          <w:bottom w:val="nil"/>
+          <w:right w:val="nil"/>
+          <w:between w:val="nil"/>
+        </w:pBdr>
+        <w:spacing w:before="0" w:after="0" w:line="360" w:lineRule="auto"/>
+        <w:jc w:val="both"/>
+        <w:rPr>
+          <w:rFonts w:ascii="Arial" w:eastAsia="Arial" w:hAnsi="Arial" w:cs="Arial"/>
+          <w:color w:val="000000"/>
+          <w:sz w:val="24"/>
+          <w:szCs w:val="24"/>
+        </w:rPr>
+      </w:pPr>
+    </w:p>
+    <w:p>
+      <w:pPr>
+        <w:pBdr>
+          <w:top w:val="nil"/>
+          <w:left w:val="nil"/>
+          <w:bottom w:val="nil"/>
+          <w:right w:val="nil"/>
+          <w:between w:val="nil"/>
+        </w:pBdr>
+        <w:spacing w:before="0" w:after="0" w:line="360" w:lineRule="auto"/>
+        <w:jc w:val="both"/>
+        <w:rPr>
+          <w:rFonts w:ascii="Arial" w:eastAsia="Arial" w:hAnsi="Arial" w:cs="Arial"/>
+          <w:color w:val="000000"/>
+          <w:sz w:val="24"/>
+          <w:szCs w:val="24"/>
+        </w:rPr>
+      </w:pPr>
+    </w:p>
+    <w:p>
+      <w:pPr>
+        <w:pBdr>
+          <w:top w:val="nil"/>
+          <w:left w:val="nil"/>
+          <w:bottom w:val="nil"/>
+          <w:right w:val="nil"/>
+          <w:between w:val="nil"/>
+        </w:pBdr>
+        <w:spacing w:before="0" w:after="0" w:line="360" w:lineRule="auto"/>
+        <w:jc w:val="both"/>
+        <w:rPr>
+          <w:rFonts w:ascii="Arial" w:eastAsia="Arial" w:hAnsi="Arial" w:cs="Arial"/>
+          <w:color w:val="000000"/>
+          <w:sz w:val="24"/>
+          <w:szCs w:val="24"/>
+        </w:rPr>
+      </w:pPr>
+    </w:p>
+    <w:p>
+      <w:pPr>
+        <w:pBdr>
+          <w:top w:val="nil"/>
+          <w:left w:val="nil"/>
+          <w:bottom w:val="nil"/>
+          <w:right w:val="nil"/>
+          <w:between w:val="nil"/>
+        </w:pBdr>
+        <w:spacing w:before="0" w:after="0" w:line="360" w:lineRule="auto"/>
+        <w:jc w:val="both"/>
+        <w:rPr>
+          <w:rFonts w:ascii="Arial" w:eastAsia="Arial" w:hAnsi="Arial" w:cs="Arial"/>
+          <w:color w:val="000000"/>
+          <w:sz w:val="24"/>
+          <w:szCs w:val="24"/>
+        </w:rPr>
+      </w:pPr>
+    </w:p>
+    <w:p>
+      <w:pPr>
+        <w:pBdr>
+          <w:top w:val="nil"/>
+          <w:left w:val="nil"/>
+          <w:bottom w:val="nil"/>
+          <w:right w:val="nil"/>
+          <w:between w:val="nil"/>
+        </w:pBdr>
+        <w:spacing w:before="0" w:after="0" w:line="360" w:lineRule="auto"/>
+        <w:jc w:val="both"/>
+        <w:rPr>
+          <w:rFonts w:ascii="Arial" w:eastAsia="Arial" w:hAnsi="Arial" w:cs="Arial"/>
+          <w:color w:val="000000"/>
+          <w:sz w:val="24"/>
+          <w:szCs w:val="24"/>
+        </w:rPr>
+      </w:pPr>
+    </w:p>
+    <w:p>
+      <w:pPr>
+        <w:pBdr>
+          <w:top w:val="nil"/>
+          <w:left w:val="nil"/>
+          <w:bottom w:val="nil"/>
+          <w:right w:val="nil"/>
+          <w:between w:val="nil"/>
+        </w:pBdr>
+        <w:spacing w:before="0" w:after="0" w:line="360" w:lineRule="auto"/>
+        <w:jc w:val="both"/>
+        <w:rPr>
+          <w:rFonts w:ascii="Arial" w:eastAsia="Arial" w:hAnsi="Arial" w:cs="Arial"/>
+          <w:color w:val="000000"/>
+          <w:sz w:val="24"/>
+          <w:szCs w:val="24"/>
+        </w:rPr>
+      </w:pPr>
+    </w:p>
+    <w:p>
+      <w:pPr>
+        <w:pBdr>
+          <w:top w:val="nil"/>
+          <w:left w:val="nil"/>
+          <w:bottom w:val="nil"/>
+          <w:right w:val="nil"/>
+          <w:between w:val="nil"/>
+        </w:pBdr>
+        <w:spacing w:before="0" w:after="0" w:line="360" w:lineRule="auto"/>
+        <w:jc w:val="both"/>
+        <w:rPr>
+          <w:rFonts w:ascii="Arial" w:eastAsia="Arial" w:hAnsi="Arial" w:cs="Arial"/>
+          <w:color w:val="000000"/>
+          <w:sz w:val="24"/>
+          <w:szCs w:val="24"/>
+        </w:rPr>
+      </w:pPr>
+    </w:p>
+    <w:p>
+      <w:pPr>
+        <w:pBdr>
+          <w:top w:val="nil"/>
+          <w:left w:val="nil"/>
+          <w:bottom w:val="nil"/>
+          <w:right w:val="nil"/>
+          <w:between w:val="nil"/>
+        </w:pBdr>
+        <w:spacing w:before="0" w:after="0" w:line="360" w:lineRule="auto"/>
+        <w:jc w:val="both"/>
+        <w:rPr>
+          <w:rFonts w:ascii="Arial" w:eastAsia="Arial" w:hAnsi="Arial" w:cs="Arial"/>
+          <w:color w:val="000000"/>
+          <w:sz w:val="24"/>
+          <w:szCs w:val="24"/>
+        </w:rPr>
+      </w:pPr>
+    </w:p>
+    <w:p>
+      <w:pPr>
+        <w:pBdr>
+          <w:top w:val="nil"/>
+          <w:left w:val="nil"/>
+          <w:bottom w:val="nil"/>
+          <w:right w:val="nil"/>
+          <w:between w:val="nil"/>
+        </w:pBdr>
+        <w:spacing w:before="0" w:after="0" w:line="360" w:lineRule="auto"/>
+        <w:jc w:val="both"/>
+        <w:rPr>
+          <w:rFonts w:ascii="Arial" w:eastAsia="Arial" w:hAnsi="Arial" w:cs="Arial"/>
+          <w:color w:val="000000"/>
+          <w:sz w:val="24"/>
+          <w:szCs w:val="24"/>
+        </w:rPr>
+      </w:pPr>
+    </w:p>
+    <w:p>
+      <w:pPr>
+        <w:pBdr>
+          <w:top w:val="nil"/>
+          <w:left w:val="nil"/>
+          <w:bottom w:val="nil"/>
+          <w:right w:val="nil"/>
+          <w:between w:val="nil"/>
+        </w:pBdr>
+        <w:spacing w:before="0" w:after="0" w:line="360" w:lineRule="auto"/>
+        <w:jc w:val="both"/>
+        <w:rPr>
+          <w:rFonts w:ascii="Arial" w:eastAsia="Arial" w:hAnsi="Arial" w:cs="Arial"/>
+          <w:color w:val="000000"/>
+          <w:sz w:val="24"/>
+          <w:szCs w:val="24"/>
+        </w:rPr>
+      </w:pPr>
+    </w:p>
+    <w:p>
+      <w:pPr>
+        <w:pBdr>
+          <w:top w:val="nil"/>
+          <w:left w:val="nil"/>
+          <w:bottom w:val="nil"/>
+          <w:right w:val="nil"/>
+          <w:between w:val="nil"/>
+        </w:pBdr>
+        <w:spacing w:before="0" w:after="0" w:line="360" w:lineRule="auto"/>
+        <w:jc w:val="both"/>
+        <w:rPr>
+          <w:rFonts w:ascii="Arial" w:eastAsia="Arial" w:hAnsi="Arial" w:cs="Arial"/>
+          <w:color w:val="000000"/>
+          <w:sz w:val="24"/>
+          <w:szCs w:val="24"/>
+        </w:rPr>
+      </w:pPr>
+    </w:p>
+    <w:p>
+      <w:pPr>
+        <w:pBdr>
+          <w:top w:val="nil"/>
+          <w:left w:val="nil"/>
+          <w:bottom w:val="nil"/>
+          <w:right w:val="nil"/>
+          <w:between w:val="nil"/>
+        </w:pBdr>
+        <w:spacing w:before="0" w:after="0" w:line="360" w:lineRule="auto"/>
+        <w:jc w:val="both"/>
+        <w:rPr>
+          <w:rFonts w:ascii="Arial" w:eastAsia="Arial" w:hAnsi="Arial" w:cs="Arial"/>
+          <w:color w:val="000000"/>
+          <w:sz w:val="24"/>
+          <w:szCs w:val="24"/>
+        </w:rPr>
+      </w:pPr>
+    </w:p>
+    <w:p>
+      <w:pPr>
+        <w:pBdr>
+          <w:top w:val="nil"/>
+          <w:left w:val="nil"/>
+          <w:bottom w:val="nil"/>
+          <w:right w:val="nil"/>
+          <w:between w:val="nil"/>
+        </w:pBdr>
+        <w:spacing w:before="0" w:after="0" w:line="360" w:lineRule="auto"/>
+        <w:jc w:val="both"/>
+        <w:rPr>
+          <w:rFonts w:ascii="Arial" w:eastAsia="Arial" w:hAnsi="Arial" w:cs="Arial"/>
+          <w:color w:val="000000"/>
+          <w:sz w:val="24"/>
+          <w:szCs w:val="24"/>
+        </w:rPr>
+      </w:pPr>
+    </w:p>
+    <w:p>
+      <w:pPr>
+        <w:pBdr>
+          <w:top w:val="nil"/>
+          <w:left w:val="nil"/>
+          <w:bottom w:val="nil"/>
+          <w:right w:val="nil"/>
+          <w:between w:val="nil"/>
+        </w:pBdr>
+        <w:spacing w:before="0" w:after="0" w:line="360" w:lineRule="auto"/>
+        <w:jc w:val="both"/>
+        <w:rPr>
+          <w:rFonts w:ascii="Arial" w:eastAsia="Arial" w:hAnsi="Arial" w:cs="Arial"/>
+          <w:color w:val="000000"/>
+          <w:sz w:val="24"/>
+          <w:szCs w:val="24"/>
+        </w:rPr>
+      </w:pPr>
+    </w:p>
+    <w:p>
+      <w:pPr>
+        <w:pBdr>
+          <w:top w:val="nil"/>
+          <w:left w:val="nil"/>
+          <w:bottom w:val="nil"/>
+          <w:right w:val="nil"/>
+          <w:between w:val="nil"/>
+        </w:pBdr>
+        <w:spacing w:before="0" w:after="0" w:line="360" w:lineRule="auto"/>
+        <w:jc w:val="both"/>
+        <w:rPr>
+          <w:rFonts w:ascii="Arial" w:eastAsia="Arial" w:hAnsi="Arial" w:cs="Arial"/>
+          <w:color w:val="000000"/>
+          <w:sz w:val="24"/>
+          <w:szCs w:val="24"/>
+        </w:rPr>
+      </w:pPr>
+    </w:p>
+    <w:p>
+      <w:pPr>
+        <w:pBdr>
+          <w:top w:val="nil"/>
+          <w:left w:val="nil"/>
+          <w:bottom w:val="nil"/>
+          <w:right w:val="nil"/>
+          <w:between w:val="nil"/>
+        </w:pBdr>
+        <w:spacing w:before="0" w:after="0" w:line="360" w:lineRule="auto"/>
+        <w:jc w:val="both"/>
+        <w:rPr>
+          <w:rFonts w:ascii="Arial" w:eastAsia="Arial" w:hAnsi="Arial" w:cs="Arial"/>
+          <w:color w:val="000000"/>
+          <w:sz w:val="24"/>
+          <w:szCs w:val="24"/>
+        </w:rPr>
+      </w:pPr>
+    </w:p>
+    <w:p>
+      <w:pPr>
+        <w:pBdr>
+          <w:top w:val="nil"/>
+          <w:left w:val="nil"/>
+          <w:bottom w:val="nil"/>
+          <w:right w:val="nil"/>
+          <w:between w:val="nil"/>
+        </w:pBdr>
+        <w:spacing w:before="0" w:after="0" w:line="360" w:lineRule="auto"/>
+        <w:jc w:val="both"/>
+        <w:rPr>
+          <w:rFonts w:ascii="Arial" w:eastAsia="Arial" w:hAnsi="Arial" w:cs="Arial"/>
+          <w:color w:val="000000"/>
+          <w:sz w:val="24"/>
+          <w:szCs w:val="24"/>
+        </w:rPr>
+      </w:pPr>
+    </w:p>
+    <w:p>
+      <w:pPr>
+        <w:pBdr>
+          <w:top w:val="nil"/>
+          <w:left w:val="nil"/>
+          <w:bottom w:val="nil"/>
+          <w:right w:val="nil"/>
+          <w:between w:val="nil"/>
+        </w:pBdr>
+        <w:spacing w:before="0" w:after="0" w:line="360" w:lineRule="auto"/>
+        <w:jc w:val="both"/>
+        <w:rPr>
+          <w:rFonts w:ascii="Arial" w:eastAsia="Arial" w:hAnsi="Arial" w:cs="Arial"/>
+          <w:color w:val="000000"/>
+          <w:sz w:val="24"/>
+          <w:szCs w:val="24"/>
+        </w:rPr>
+      </w:pPr>
+    </w:p>
+    <w:p>
+      <w:pPr>
+        <w:pBdr>
+          <w:top w:val="nil"/>
+          <w:left w:val="nil"/>
+          <w:bottom w:val="nil"/>
+          <w:right w:val="nil"/>
+          <w:between w:val="nil"/>
+        </w:pBdr>
+        <w:spacing w:before="0" w:after="0" w:line="360" w:lineRule="auto"/>
+        <w:jc w:val="both"/>
+        <w:rPr>
+          <w:rFonts w:ascii="Arial" w:eastAsia="Arial" w:hAnsi="Arial" w:cs="Arial"/>
+          <w:color w:val="000000"/>
+          <w:sz w:val="24"/>
+          <w:szCs w:val="24"/>
+        </w:rPr>
+      </w:pPr>
+    </w:p>
+    <w:p>
+      <w:pPr>
+        <w:pBdr>
+          <w:top w:val="nil"/>
+          <w:left w:val="nil"/>
+          <w:bottom w:val="nil"/>
+          <w:right w:val="nil"/>
+          <w:between w:val="nil"/>
+        </w:pBdr>
+        <w:spacing w:before="0" w:after="0" w:line="360" w:lineRule="auto"/>
+        <w:jc w:val="both"/>
+        <w:rPr>
+          <w:rFonts w:ascii="Arial" w:eastAsia="Arial" w:hAnsi="Arial" w:cs="Arial"/>
+          <w:color w:val="000000"/>
+          <w:sz w:val="24"/>
+          <w:szCs w:val="24"/>
+        </w:rPr>
+      </w:pPr>
+    </w:p>
+    <w:p>
+      <w:pPr>
+        <w:pBdr>
+          <w:top w:val="nil"/>
+          <w:left w:val="nil"/>
+          <w:bottom w:val="nil"/>
+          <w:right w:val="nil"/>
+          <w:between w:val="nil"/>
+        </w:pBdr>
+        <w:spacing w:before="0" w:after="0" w:line="360" w:lineRule="auto"/>
+        <w:jc w:val="both"/>
+        <w:rPr>
+          <w:rFonts w:ascii="Arial" w:eastAsia="Arial" w:hAnsi="Arial" w:cs="Arial"/>
+          <w:color w:val="000000"/>
+          <w:sz w:val="24"/>
+          <w:szCs w:val="24"/>
+        </w:rPr>
+      </w:pPr>
+    </w:p>
+    <w:p>
+      <w:pPr>
+        <w:pBdr>
+          <w:top w:val="nil"/>
+          <w:left w:val="nil"/>
+          <w:bottom w:val="nil"/>
+          <w:right w:val="nil"/>
+          <w:between w:val="nil"/>
+        </w:pBdr>
+        <w:spacing w:before="0" w:after="0" w:line="360" w:lineRule="auto"/>
+        <w:jc w:val="both"/>
+        <w:rPr>
+          <w:rFonts w:ascii="Arial" w:eastAsia="Arial" w:hAnsi="Arial" w:cs="Arial"/>
+          <w:color w:val="000000"/>
+          <w:sz w:val="24"/>
+          <w:szCs w:val="24"/>
+        </w:rPr>
+      </w:pPr>
+    </w:p>
+    <w:p>
+      <w:pPr>
+        <w:pBdr>
+          <w:top w:val="nil"/>
+          <w:left w:val="nil"/>
+          <w:bottom w:val="nil"/>
+          <w:right w:val="nil"/>
+          <w:between w:val="nil"/>
+        </w:pBdr>
+        <w:spacing w:before="0" w:after="0" w:line="360" w:lineRule="auto"/>
+        <w:jc w:val="both"/>
+        <w:rPr>
+          <w:rFonts w:ascii="Arial" w:eastAsia="Arial" w:hAnsi="Arial" w:cs="Arial"/>
+          <w:color w:val="000000"/>
+          <w:sz w:val="24"/>
+          <w:szCs w:val="24"/>
+        </w:rPr>
+      </w:pPr>
+    </w:p>
+    <w:p>
+      <w:pPr>
+        <w:pBdr>
+          <w:top w:val="nil"/>
+          <w:left w:val="nil"/>
+          <w:bottom w:val="nil"/>
+          <w:right w:val="nil"/>
+          <w:between w:val="nil"/>
+        </w:pBdr>
+        <w:spacing w:before="0" w:after="0" w:line="360" w:lineRule="auto"/>
+        <w:jc w:val="both"/>
+        <w:rPr>
+          <w:rFonts w:ascii="Arial" w:eastAsia="Arial" w:hAnsi="Arial" w:cs="Arial"/>
+          <w:color w:val="000000"/>
+          <w:sz w:val="24"/>
+          <w:szCs w:val="24"/>
+        </w:rPr>
+      </w:pPr>
+    </w:p>
+    <w:p>
+      <w:pPr>
+        <w:pBdr>
+          <w:top w:val="nil"/>
+          <w:left w:val="nil"/>
+          <w:bottom w:val="nil"/>
+          <w:right w:val="nil"/>
+          <w:between w:val="nil"/>
+        </w:pBdr>
+        <w:spacing w:before="0" w:after="0" w:line="360" w:lineRule="auto"/>
+        <w:jc w:val="both"/>
+        <w:rPr>
+          <w:rFonts w:ascii="Arial" w:eastAsia="Arial" w:hAnsi="Arial" w:cs="Arial"/>
+          <w:color w:val="000000"/>
+          <w:sz w:val="24"/>
+          <w:szCs w:val="24"/>
+        </w:rPr>
+      </w:pPr>
+    </w:p>
+    <w:p>
+      <w:pPr>
+        <w:pBdr>
+          <w:top w:val="nil"/>
+          <w:left w:val="nil"/>
+          <w:bottom w:val="nil"/>
+          <w:right w:val="nil"/>
+          <w:between w:val="nil"/>
+        </w:pBdr>
+        <w:spacing w:before="0" w:after="0" w:line="360" w:lineRule="auto"/>
+        <w:jc w:val="both"/>
+        <w:rPr>
+          <w:rFonts w:ascii="Arial" w:eastAsia="Arial" w:hAnsi="Arial" w:cs="Arial"/>
+          <w:color w:val="000000"/>
+          <w:sz w:val="24"/>
+          <w:szCs w:val="24"/>
+        </w:rPr>
+      </w:pPr>
+      <w:bookmarkStart w:id="29" w:name="_GoBack"/>
+      <w:bookmarkEnd w:id="29"/>
     </w:p>
     <w:p>
       <w:pPr>
         <w:pStyle w:val="Ttulo1"/>
         <w:jc w:val="center"/>
       </w:pPr>
-      <w:bookmarkStart w:id="28" w:name="_Toc526321771"/>
-      <w:r>
+      <w:bookmarkStart w:id="30" w:name="_Toc526358608"/>
+      <w:r>
+        <w:lastRenderedPageBreak/>
         <w:t>REFERÊNCIAS</w:t>
       </w:r>
-      <w:bookmarkEnd w:id="28"/>
+      <w:bookmarkEnd w:id="30"/>
     </w:p>
     <w:p>
       <w:pPr>
@@ -27150,27 +27737,26 @@
           <w:szCs w:val="24"/>
           <w:lang w:val="en-GB"/>
         </w:rPr>
-        <w:t xml:space="preserve"> ESEM </w:t>
-      </w:r>
-      <w:r>
-        <w:rPr>
-          <w:rFonts w:ascii="Arial" w:eastAsia="Arial" w:hAnsi="Arial" w:cs="Arial"/>
-          <w:color w:val="000000"/>
-          <w:sz w:val="24"/>
-          <w:szCs w:val="24"/>
-          <w:lang w:val="en-GB"/>
+        <w:t xml:space="preserve"> ESEM '12 Proceedings of the ACM-IEEE ISESE P. 235-238. </w:t>
+      </w:r>
+      <w:r>
+        <w:rPr>
+          <w:rFonts w:ascii="Arial" w:eastAsia="Arial" w:hAnsi="Arial" w:cs="Arial"/>
+          <w:color w:val="000000"/>
+          <w:sz w:val="24"/>
+          <w:szCs w:val="24"/>
+        </w:rPr>
+        <w:t xml:space="preserve">Disponível em: </w:t>
+      </w:r>
+      <w:r>
+        <w:rPr>
+          <w:rFonts w:ascii="Arial" w:eastAsia="Arial" w:hAnsi="Arial" w:cs="Arial"/>
+          <w:color w:val="000000"/>
+          <w:sz w:val="24"/>
+          <w:szCs w:val="24"/>
         </w:rPr>
         <w:lastRenderedPageBreak/>
-        <w:t xml:space="preserve">'12 Proceedings of the ACM-IEEE ISESE P. 235-238. </w:t>
-      </w:r>
-      <w:r>
-        <w:rPr>
-          <w:rFonts w:ascii="Arial" w:eastAsia="Arial" w:hAnsi="Arial" w:cs="Arial"/>
-          <w:color w:val="000000"/>
-          <w:sz w:val="24"/>
-          <w:szCs w:val="24"/>
-        </w:rPr>
-        <w:t>Disponível em: &lt;http://dl.acm.org/</w:t>
+        <w:t>&lt;http://dl.acm.org/</w:t>
       </w:r>
       <w:proofErr w:type="spellStart"/>
       <w:r>
@@ -27875,17 +28461,7 @@
           <w:sz w:val="24"/>
           <w:szCs w:val="24"/>
         </w:rPr>
-        <w:t xml:space="preserve">2001, v. 14 n. 12 Disponível em: </w:t>
-      </w:r>
-      <w:r>
-        <w:rPr>
-          <w:rFonts w:ascii="Arial" w:eastAsia="Arial" w:hAnsi="Arial" w:cs="Arial"/>
-          <w:color w:val="000000"/>
-          <w:sz w:val="24"/>
-          <w:szCs w:val="24"/>
-        </w:rPr>
-        <w:lastRenderedPageBreak/>
-        <w:t xml:space="preserve">&lt;https://www.researchgate.net/publication/290823579_Agile_Can_Scale_Inventing_and_Reinventing_SCRUM_in_Five_Companies&gt; </w:t>
+        <w:t xml:space="preserve">2001, v. 14 n. 12 Disponível em: &lt;https://www.researchgate.net/publication/290823579_Agile_Can_Scale_Inventing_and_Reinventing_SCRUM_in_Five_Companies&gt; </w:t>
       </w:r>
       <w:r>
         <w:rPr>
@@ -27923,6 +28499,7 @@
           <w:szCs w:val="24"/>
           <w:lang w:val="en-GB"/>
         </w:rPr>
+        <w:lastRenderedPageBreak/>
         <w:t xml:space="preserve">TAKEUCHI; NONAKA. </w:t>
       </w:r>
       <w:r>
@@ -29082,6 +29659,7 @@
     <w:name w:val="heading 1"/>
     <w:basedOn w:val="Normal"/>
     <w:next w:val="Normal"/>
+    <w:link w:val="Ttulo1Char"/>
     <w:uiPriority w:val="9"/>
     <w:qFormat/>
     <w:pPr>
@@ -29439,6 +30017,19 @@
       <w:vertAlign w:val="superscript"/>
     </w:rPr>
   </w:style>
+  <w:style w:type="character" w:customStyle="1" w:styleId="Ttulo1Char">
+    <w:name w:val="Título 1 Char"/>
+    <w:basedOn w:val="Fontepargpadro"/>
+    <w:link w:val="Ttulo1"/>
+    <w:uiPriority w:val="9"/>
+    <w:rsid w:val="001F462C"/>
+    <w:rPr>
+      <w:rFonts w:ascii="Arial" w:eastAsia="Arial" w:hAnsi="Arial" w:cs="Arial"/>
+      <w:b/>
+      <w:sz w:val="24"/>
+      <w:szCs w:val="24"/>
+    </w:rPr>
+  </w:style>
 </w:styles>
 </file>
 

</xml_diff>

<commit_message>
Melhoria Indice e titulos
</commit_message>
<xml_diff>
--- a/JOSSAN_SOBRINHO_PETRENKO_TRABALHO_DE_CONCLUSÃO_DE_CURSO_2-SISTEMAS_DE_INFORMAÇÃO.docx
+++ b/JOSSAN_SOBRINHO_PETRENKO_TRABALHO_DE_CONCLUSÃO_DE_CURSO_2-SISTEMAS_DE_INFORMAÇÃO.docx
@@ -6119,7 +6119,7 @@
           <w:r>
             <w:fldChar w:fldCharType="separate"/>
           </w:r>
-          <w:hyperlink w:anchor="_Toc526358580" w:history="1">
+          <w:hyperlink w:anchor="_Toc526359091" w:history="1">
             <w:r>
               <w:rPr>
                 <w:rStyle w:val="Hyperlink"/>
@@ -6142,7 +6142,7 @@
               <w:rPr>
                 <w:webHidden/>
               </w:rPr>
-              <w:instrText xml:space="preserve"> PAGEREF _Toc526358580 \h </w:instrText>
+              <w:instrText xml:space="preserve"> PAGEREF _Toc526359091 \h </w:instrText>
             </w:r>
             <w:r>
               <w:rPr>
@@ -6159,7 +6159,7 @@
               <w:rPr>
                 <w:webHidden/>
               </w:rPr>
-              <w:t>13</w:t>
+              <w:t>12</w:t>
             </w:r>
             <w:r>
               <w:rPr>
@@ -6178,7 +6178,7 @@
               <w:szCs w:val="22"/>
             </w:rPr>
           </w:pPr>
-          <w:hyperlink w:anchor="_Toc526358581" w:history="1">
+          <w:hyperlink w:anchor="_Toc526359092" w:history="1">
             <w:r>
               <w:rPr>
                 <w:rStyle w:val="Hyperlink"/>
@@ -6201,7 +6201,7 @@
               <w:rPr>
                 <w:webHidden/>
               </w:rPr>
-              <w:instrText xml:space="preserve"> PAGEREF _Toc526358581 \h </w:instrText>
+              <w:instrText xml:space="preserve"> PAGEREF _Toc526359092 \h </w:instrText>
             </w:r>
             <w:r>
               <w:rPr>
@@ -6218,7 +6218,7 @@
               <w:rPr>
                 <w:webHidden/>
               </w:rPr>
-              <w:t>16</w:t>
+              <w:t>15</w:t>
             </w:r>
             <w:r>
               <w:rPr>
@@ -6237,7 +6237,7 @@
               <w:szCs w:val="22"/>
             </w:rPr>
           </w:pPr>
-          <w:hyperlink w:anchor="_Toc526358582" w:history="1">
+          <w:hyperlink w:anchor="_Toc526359093" w:history="1">
             <w:r>
               <w:rPr>
                 <w:rStyle w:val="Hyperlink"/>
@@ -6274,7 +6274,7 @@
               <w:rPr>
                 <w:webHidden/>
               </w:rPr>
-              <w:instrText xml:space="preserve"> PAGEREF _Toc526358582 \h </w:instrText>
+              <w:instrText xml:space="preserve"> PAGEREF _Toc526359093 \h </w:instrText>
             </w:r>
             <w:r>
               <w:rPr>
@@ -6291,7 +6291,7 @@
               <w:rPr>
                 <w:webHidden/>
               </w:rPr>
-              <w:t>17</w:t>
+              <w:t>16</w:t>
             </w:r>
             <w:r>
               <w:rPr>
@@ -6313,7 +6313,7 @@
               <w:szCs w:val="22"/>
             </w:rPr>
           </w:pPr>
-          <w:hyperlink w:anchor="_Toc526358583" w:history="1">
+          <w:hyperlink w:anchor="_Toc526359094" w:history="1">
             <w:r>
               <w:rPr>
                 <w:rStyle w:val="Hyperlink"/>
@@ -6352,7 +6352,184 @@
               <w:rPr>
                 <w:webHidden/>
               </w:rPr>
-              <w:instrText xml:space="preserve"> PAGEREF _Toc526358583 \h </w:instrText>
+              <w:instrText xml:space="preserve"> PAGEREF _Toc526359094 \h </w:instrText>
+            </w:r>
+            <w:r>
+              <w:rPr>
+                <w:webHidden/>
+              </w:rPr>
+            </w:r>
+            <w:r>
+              <w:rPr>
+                <w:webHidden/>
+              </w:rPr>
+              <w:fldChar w:fldCharType="separate"/>
+            </w:r>
+            <w:r>
+              <w:rPr>
+                <w:webHidden/>
+              </w:rPr>
+              <w:t>18</w:t>
+            </w:r>
+            <w:r>
+              <w:rPr>
+                <w:webHidden/>
+              </w:rPr>
+              <w:fldChar w:fldCharType="end"/>
+            </w:r>
+          </w:hyperlink>
+        </w:p>
+        <w:p>
+          <w:pPr>
+            <w:pStyle w:val="Sumrio1"/>
+            <w:rPr>
+              <w:rFonts w:asciiTheme="minorHAnsi" w:eastAsiaTheme="minorEastAsia" w:hAnsiTheme="minorHAnsi" w:cstheme="minorBidi"/>
+              <w:sz w:val="22"/>
+              <w:szCs w:val="22"/>
+            </w:rPr>
+          </w:pPr>
+          <w:hyperlink w:anchor="_Toc526359095" w:history="1">
+            <w:r>
+              <w:rPr>
+                <w:rStyle w:val="Hyperlink"/>
+              </w:rPr>
+              <w:t>2.2.1 O Pilar transparência</w:t>
+            </w:r>
+            <w:r>
+              <w:rPr>
+                <w:webHidden/>
+              </w:rPr>
+              <w:tab/>
+            </w:r>
+            <w:r>
+              <w:rPr>
+                <w:webHidden/>
+              </w:rPr>
+              <w:fldChar w:fldCharType="begin"/>
+            </w:r>
+            <w:r>
+              <w:rPr>
+                <w:webHidden/>
+              </w:rPr>
+              <w:instrText xml:space="preserve"> PAGEREF _Toc526359095 \h </w:instrText>
+            </w:r>
+            <w:r>
+              <w:rPr>
+                <w:webHidden/>
+              </w:rPr>
+            </w:r>
+            <w:r>
+              <w:rPr>
+                <w:webHidden/>
+              </w:rPr>
+              <w:fldChar w:fldCharType="separate"/>
+            </w:r>
+            <w:r>
+              <w:rPr>
+                <w:webHidden/>
+              </w:rPr>
+              <w:t>18</w:t>
+            </w:r>
+            <w:r>
+              <w:rPr>
+                <w:webHidden/>
+              </w:rPr>
+              <w:fldChar w:fldCharType="end"/>
+            </w:r>
+          </w:hyperlink>
+        </w:p>
+        <w:p>
+          <w:pPr>
+            <w:pStyle w:val="Sumrio1"/>
+            <w:rPr>
+              <w:rFonts w:asciiTheme="minorHAnsi" w:eastAsiaTheme="minorEastAsia" w:hAnsiTheme="minorHAnsi" w:cstheme="minorBidi"/>
+              <w:sz w:val="22"/>
+              <w:szCs w:val="22"/>
+            </w:rPr>
+          </w:pPr>
+          <w:hyperlink w:anchor="_Toc526359096" w:history="1">
+            <w:r>
+              <w:rPr>
+                <w:rStyle w:val="Hyperlink"/>
+              </w:rPr>
+              <w:t>2.2.2 O Pilar inspeção</w:t>
+            </w:r>
+            <w:r>
+              <w:rPr>
+                <w:webHidden/>
+              </w:rPr>
+              <w:tab/>
+            </w:r>
+            <w:r>
+              <w:rPr>
+                <w:webHidden/>
+              </w:rPr>
+              <w:fldChar w:fldCharType="begin"/>
+            </w:r>
+            <w:r>
+              <w:rPr>
+                <w:webHidden/>
+              </w:rPr>
+              <w:instrText xml:space="preserve"> PAGEREF _Toc526359096 \h </w:instrText>
+            </w:r>
+            <w:r>
+              <w:rPr>
+                <w:webHidden/>
+              </w:rPr>
+            </w:r>
+            <w:r>
+              <w:rPr>
+                <w:webHidden/>
+              </w:rPr>
+              <w:fldChar w:fldCharType="separate"/>
+            </w:r>
+            <w:r>
+              <w:rPr>
+                <w:webHidden/>
+              </w:rPr>
+              <w:t>18</w:t>
+            </w:r>
+            <w:r>
+              <w:rPr>
+                <w:webHidden/>
+              </w:rPr>
+              <w:fldChar w:fldCharType="end"/>
+            </w:r>
+          </w:hyperlink>
+        </w:p>
+        <w:p>
+          <w:pPr>
+            <w:pStyle w:val="Sumrio1"/>
+            <w:rPr>
+              <w:rFonts w:asciiTheme="minorHAnsi" w:eastAsiaTheme="minorEastAsia" w:hAnsiTheme="minorHAnsi" w:cstheme="minorBidi"/>
+              <w:sz w:val="22"/>
+              <w:szCs w:val="22"/>
+            </w:rPr>
+          </w:pPr>
+          <w:hyperlink w:anchor="_Toc526359097" w:history="1">
+            <w:r>
+              <w:rPr>
+                <w:rStyle w:val="Hyperlink"/>
+              </w:rPr>
+              <w:t>2.2.3 O Pilar adaptação</w:t>
+            </w:r>
+            <w:r>
+              <w:rPr>
+                <w:webHidden/>
+              </w:rPr>
+              <w:tab/>
+            </w:r>
+            <w:r>
+              <w:rPr>
+                <w:webHidden/>
+              </w:rPr>
+              <w:fldChar w:fldCharType="begin"/>
+            </w:r>
+            <w:r>
+              <w:rPr>
+                <w:webHidden/>
+              </w:rPr>
+              <w:instrText xml:space="preserve"> PAGEREF _Toc526359097 \h </w:instrText>
             </w:r>
             <w:r>
               <w:rPr>
@@ -6388,12 +6565,12 @@
               <w:szCs w:val="22"/>
             </w:rPr>
           </w:pPr>
-          <w:hyperlink w:anchor="_Toc526358584" w:history="1">
+          <w:hyperlink w:anchor="_Toc526359098" w:history="1">
             <w:r>
               <w:rPr>
                 <w:rStyle w:val="Hyperlink"/>
               </w:rPr>
-              <w:t>2.2.1 Pilar transparência</w:t>
+              <w:t>2.3 OS ARTEFATOS</w:t>
             </w:r>
             <w:r>
               <w:rPr>
@@ -6411,7 +6588,7 @@
               <w:rPr>
                 <w:webHidden/>
               </w:rPr>
-              <w:instrText xml:space="preserve"> PAGEREF _Toc526358584 \h </w:instrText>
+              <w:instrText xml:space="preserve"> PAGEREF _Toc526359098 \h </w:instrText>
             </w:r>
             <w:r>
               <w:rPr>
@@ -6447,12 +6624,19 @@
               <w:szCs w:val="22"/>
             </w:rPr>
           </w:pPr>
-          <w:hyperlink w:anchor="_Toc526358585" w:history="1">
+          <w:hyperlink w:anchor="_Toc526359099" w:history="1">
             <w:r>
               <w:rPr>
                 <w:rStyle w:val="Hyperlink"/>
               </w:rPr>
-              <w:t>2.2.2 Pilar inspeção</w:t>
+              <w:t xml:space="preserve">2.3.1 O </w:t>
+            </w:r>
+            <w:r>
+              <w:rPr>
+                <w:rStyle w:val="Hyperlink"/>
+                <w:i/>
+              </w:rPr>
+              <w:t>product backlog</w:t>
             </w:r>
             <w:r>
               <w:rPr>
@@ -6470,7 +6654,7 @@
               <w:rPr>
                 <w:webHidden/>
               </w:rPr>
-              <w:instrText xml:space="preserve"> PAGEREF _Toc526358585 \h </w:instrText>
+              <w:instrText xml:space="preserve"> PAGEREF _Toc526359099 \h </w:instrText>
             </w:r>
             <w:r>
               <w:rPr>
@@ -6506,12 +6690,19 @@
               <w:szCs w:val="22"/>
             </w:rPr>
           </w:pPr>
-          <w:hyperlink w:anchor="_Toc526358586" w:history="1">
+          <w:hyperlink w:anchor="_Toc526359100" w:history="1">
             <w:r>
               <w:rPr>
                 <w:rStyle w:val="Hyperlink"/>
               </w:rPr>
-              <w:t>2.2.3 Pilar adpatação</w:t>
+              <w:t xml:space="preserve">2.3.2 O </w:t>
+            </w:r>
+            <w:r>
+              <w:rPr>
+                <w:rStyle w:val="Hyperlink"/>
+                <w:i/>
+              </w:rPr>
+              <w:t>sprint backlog</w:t>
             </w:r>
             <w:r>
               <w:rPr>
@@ -6529,7 +6720,7 @@
               <w:rPr>
                 <w:webHidden/>
               </w:rPr>
-              <w:instrText xml:space="preserve"> PAGEREF _Toc526358586 \h </w:instrText>
+              <w:instrText xml:space="preserve"> PAGEREF _Toc526359100 \h </w:instrText>
             </w:r>
             <w:r>
               <w:rPr>
@@ -6565,12 +6756,19 @@
               <w:szCs w:val="22"/>
             </w:rPr>
           </w:pPr>
-          <w:hyperlink w:anchor="_Toc526358587" w:history="1">
+          <w:hyperlink w:anchor="_Toc526359101" w:history="1">
             <w:r>
               <w:rPr>
                 <w:rStyle w:val="Hyperlink"/>
               </w:rPr>
-              <w:t>2.3 OS ARTEFATOS</w:t>
+              <w:t xml:space="preserve">2.3.4 O </w:t>
+            </w:r>
+            <w:r>
+              <w:rPr>
+                <w:rStyle w:val="Hyperlink"/>
+                <w:i/>
+              </w:rPr>
+              <w:t>burndown</w:t>
             </w:r>
             <w:r>
               <w:rPr>
@@ -6588,7 +6786,7 @@
               <w:rPr>
                 <w:webHidden/>
               </w:rPr>
-              <w:instrText xml:space="preserve"> PAGEREF _Toc526358587 \h </w:instrText>
+              <w:instrText xml:space="preserve"> PAGEREF _Toc526359101 \h </w:instrText>
             </w:r>
             <w:r>
               <w:rPr>
@@ -6624,19 +6822,12 @@
               <w:szCs w:val="22"/>
             </w:rPr>
           </w:pPr>
-          <w:hyperlink w:anchor="_Toc526358588" w:history="1">
+          <w:hyperlink w:anchor="_Toc526359102" w:history="1">
             <w:r>
               <w:rPr>
                 <w:rStyle w:val="Hyperlink"/>
               </w:rPr>
-              <w:t xml:space="preserve">2.3.1 O </w:t>
-            </w:r>
-            <w:r>
-              <w:rPr>
-                <w:rStyle w:val="Hyperlink"/>
-                <w:i/>
-              </w:rPr>
-              <w:t>product backlog</w:t>
+              <w:t>2.4 OS EVENTOS</w:t>
             </w:r>
             <w:r>
               <w:rPr>
@@ -6654,73 +6845,7 @@
               <w:rPr>
                 <w:webHidden/>
               </w:rPr>
-              <w:instrText xml:space="preserve"> PAGEREF _Toc526358588 \h </w:instrText>
-            </w:r>
-            <w:r>
-              <w:rPr>
-                <w:webHidden/>
-              </w:rPr>
-            </w:r>
-            <w:r>
-              <w:rPr>
-                <w:webHidden/>
-              </w:rPr>
-              <w:fldChar w:fldCharType="separate"/>
-            </w:r>
-            <w:r>
-              <w:rPr>
-                <w:webHidden/>
-              </w:rPr>
-              <w:t>20</w:t>
-            </w:r>
-            <w:r>
-              <w:rPr>
-                <w:webHidden/>
-              </w:rPr>
-              <w:fldChar w:fldCharType="end"/>
-            </w:r>
-          </w:hyperlink>
-        </w:p>
-        <w:p>
-          <w:pPr>
-            <w:pStyle w:val="Sumrio1"/>
-            <w:rPr>
-              <w:rFonts w:asciiTheme="minorHAnsi" w:eastAsiaTheme="minorEastAsia" w:hAnsiTheme="minorHAnsi" w:cstheme="minorBidi"/>
-              <w:sz w:val="22"/>
-              <w:szCs w:val="22"/>
-            </w:rPr>
-          </w:pPr>
-          <w:hyperlink w:anchor="_Toc526358589" w:history="1">
-            <w:r>
-              <w:rPr>
-                <w:rStyle w:val="Hyperlink"/>
-              </w:rPr>
-              <w:t xml:space="preserve">2.3.2 O </w:t>
-            </w:r>
-            <w:r>
-              <w:rPr>
-                <w:rStyle w:val="Hyperlink"/>
-                <w:i/>
-              </w:rPr>
-              <w:t>sprint backlog</w:t>
-            </w:r>
-            <w:r>
-              <w:rPr>
-                <w:webHidden/>
-              </w:rPr>
-              <w:tab/>
-            </w:r>
-            <w:r>
-              <w:rPr>
-                <w:webHidden/>
-              </w:rPr>
-              <w:fldChar w:fldCharType="begin"/>
-            </w:r>
-            <w:r>
-              <w:rPr>
-                <w:webHidden/>
-              </w:rPr>
-              <w:instrText xml:space="preserve"> PAGEREF _Toc526358589 \h </w:instrText>
+              <w:instrText xml:space="preserve"> PAGEREF _Toc526359102 \h </w:instrText>
             </w:r>
             <w:r>
               <w:rPr>
@@ -6756,19 +6881,19 @@
               <w:szCs w:val="22"/>
             </w:rPr>
           </w:pPr>
-          <w:hyperlink w:anchor="_Toc526358590" w:history="1">
+          <w:hyperlink w:anchor="_Toc526359103" w:history="1">
             <w:r>
               <w:rPr>
                 <w:rStyle w:val="Hyperlink"/>
               </w:rPr>
-              <w:t xml:space="preserve">2.3.4 O </w:t>
+              <w:t>2.4.1 A definição de</w:t>
             </w:r>
             <w:r>
               <w:rPr>
                 <w:rStyle w:val="Hyperlink"/>
                 <w:i/>
               </w:rPr>
-              <w:t>burndown</w:t>
+              <w:t xml:space="preserve"> sprint</w:t>
             </w:r>
             <w:r>
               <w:rPr>
@@ -6786,7 +6911,7 @@
               <w:rPr>
                 <w:webHidden/>
               </w:rPr>
-              <w:instrText xml:space="preserve"> PAGEREF _Toc526358590 \h </w:instrText>
+              <w:instrText xml:space="preserve"> PAGEREF _Toc526359103 \h </w:instrText>
             </w:r>
             <w:r>
               <w:rPr>
@@ -6822,12 +6947,25 @@
               <w:szCs w:val="22"/>
             </w:rPr>
           </w:pPr>
-          <w:hyperlink w:anchor="_Toc526358591" w:history="1">
+          <w:hyperlink w:anchor="_Toc526359104" w:history="1">
             <w:r>
               <w:rPr>
                 <w:rStyle w:val="Hyperlink"/>
               </w:rPr>
-              <w:t>2.4 OS EVENTOS</w:t>
+              <w:t xml:space="preserve">2.4.2 A </w:t>
+            </w:r>
+            <w:r>
+              <w:rPr>
+                <w:rStyle w:val="Hyperlink"/>
+                <w:i/>
+              </w:rPr>
+              <w:t xml:space="preserve">daily </w:t>
+            </w:r>
+            <w:r>
+              <w:rPr>
+                <w:rStyle w:val="Hyperlink"/>
+              </w:rPr>
+              <w:t>Scrum</w:t>
             </w:r>
             <w:r>
               <w:rPr>
@@ -6845,7 +6983,7 @@
               <w:rPr>
                 <w:webHidden/>
               </w:rPr>
-              <w:instrText xml:space="preserve"> PAGEREF _Toc526358591 \h </w:instrText>
+              <w:instrText xml:space="preserve"> PAGEREF _Toc526359104 \h </w:instrText>
             </w:r>
             <w:r>
               <w:rPr>
@@ -6862,7 +7000,7 @@
               <w:rPr>
                 <w:webHidden/>
               </w:rPr>
-              <w:t>22</w:t>
+              <w:t>23</w:t>
             </w:r>
             <w:r>
               <w:rPr>
@@ -6881,19 +7019,19 @@
               <w:szCs w:val="22"/>
             </w:rPr>
           </w:pPr>
-          <w:hyperlink w:anchor="_Toc526358592" w:history="1">
+          <w:hyperlink w:anchor="_Toc526359105" w:history="1">
             <w:r>
               <w:rPr>
                 <w:rStyle w:val="Hyperlink"/>
               </w:rPr>
-              <w:t>2.4.1 A definição da</w:t>
+              <w:t xml:space="preserve">2.4.3 A </w:t>
             </w:r>
             <w:r>
               <w:rPr>
                 <w:rStyle w:val="Hyperlink"/>
                 <w:i/>
               </w:rPr>
-              <w:t xml:space="preserve"> sprint</w:t>
+              <w:t>sprint review</w:t>
             </w:r>
             <w:r>
               <w:rPr>
@@ -6911,79 +7049,7 @@
               <w:rPr>
                 <w:webHidden/>
               </w:rPr>
-              <w:instrText xml:space="preserve"> PAGEREF _Toc526358592 \h </w:instrText>
-            </w:r>
-            <w:r>
-              <w:rPr>
-                <w:webHidden/>
-              </w:rPr>
-            </w:r>
-            <w:r>
-              <w:rPr>
-                <w:webHidden/>
-              </w:rPr>
-              <w:fldChar w:fldCharType="separate"/>
-            </w:r>
-            <w:r>
-              <w:rPr>
-                <w:webHidden/>
-              </w:rPr>
-              <w:t>22</w:t>
-            </w:r>
-            <w:r>
-              <w:rPr>
-                <w:webHidden/>
-              </w:rPr>
-              <w:fldChar w:fldCharType="end"/>
-            </w:r>
-          </w:hyperlink>
-        </w:p>
-        <w:p>
-          <w:pPr>
-            <w:pStyle w:val="Sumrio1"/>
-            <w:rPr>
-              <w:rFonts w:asciiTheme="minorHAnsi" w:eastAsiaTheme="minorEastAsia" w:hAnsiTheme="minorHAnsi" w:cstheme="minorBidi"/>
-              <w:sz w:val="22"/>
-              <w:szCs w:val="22"/>
-            </w:rPr>
-          </w:pPr>
-          <w:hyperlink w:anchor="_Toc526358593" w:history="1">
-            <w:r>
-              <w:rPr>
-                <w:rStyle w:val="Hyperlink"/>
-              </w:rPr>
-              <w:t xml:space="preserve">2.4.2 A </w:t>
-            </w:r>
-            <w:r>
-              <w:rPr>
-                <w:rStyle w:val="Hyperlink"/>
-                <w:i/>
-              </w:rPr>
-              <w:t xml:space="preserve">daily </w:t>
-            </w:r>
-            <w:r>
-              <w:rPr>
-                <w:rStyle w:val="Hyperlink"/>
-              </w:rPr>
-              <w:t>scrum</w:t>
-            </w:r>
-            <w:r>
-              <w:rPr>
-                <w:webHidden/>
-              </w:rPr>
-              <w:tab/>
-            </w:r>
-            <w:r>
-              <w:rPr>
-                <w:webHidden/>
-              </w:rPr>
-              <w:fldChar w:fldCharType="begin"/>
-            </w:r>
-            <w:r>
-              <w:rPr>
-                <w:webHidden/>
-              </w:rPr>
-              <w:instrText xml:space="preserve"> PAGEREF _Toc526358593 \h </w:instrText>
+              <w:instrText xml:space="preserve"> PAGEREF _Toc526359105 \h </w:instrText>
             </w:r>
             <w:r>
               <w:rPr>
@@ -7019,73 +7085,7 @@
               <w:szCs w:val="22"/>
             </w:rPr>
           </w:pPr>
-          <w:hyperlink w:anchor="_Toc526358594" w:history="1">
-            <w:r>
-              <w:rPr>
-                <w:rStyle w:val="Hyperlink"/>
-              </w:rPr>
-              <w:t xml:space="preserve">2.4.3 A </w:t>
-            </w:r>
-            <w:r>
-              <w:rPr>
-                <w:rStyle w:val="Hyperlink"/>
-                <w:i/>
-              </w:rPr>
-              <w:t>sprint review</w:t>
-            </w:r>
-            <w:r>
-              <w:rPr>
-                <w:webHidden/>
-              </w:rPr>
-              <w:tab/>
-            </w:r>
-            <w:r>
-              <w:rPr>
-                <w:webHidden/>
-              </w:rPr>
-              <w:fldChar w:fldCharType="begin"/>
-            </w:r>
-            <w:r>
-              <w:rPr>
-                <w:webHidden/>
-              </w:rPr>
-              <w:instrText xml:space="preserve"> PAGEREF _Toc526358594 \h </w:instrText>
-            </w:r>
-            <w:r>
-              <w:rPr>
-                <w:webHidden/>
-              </w:rPr>
-            </w:r>
-            <w:r>
-              <w:rPr>
-                <w:webHidden/>
-              </w:rPr>
-              <w:fldChar w:fldCharType="separate"/>
-            </w:r>
-            <w:r>
-              <w:rPr>
-                <w:webHidden/>
-              </w:rPr>
-              <w:t>25</w:t>
-            </w:r>
-            <w:r>
-              <w:rPr>
-                <w:webHidden/>
-              </w:rPr>
-              <w:fldChar w:fldCharType="end"/>
-            </w:r>
-          </w:hyperlink>
-        </w:p>
-        <w:p>
-          <w:pPr>
-            <w:pStyle w:val="Sumrio1"/>
-            <w:rPr>
-              <w:rFonts w:asciiTheme="minorHAnsi" w:eastAsiaTheme="minorEastAsia" w:hAnsiTheme="minorHAnsi" w:cstheme="minorBidi"/>
-              <w:sz w:val="22"/>
-              <w:szCs w:val="22"/>
-            </w:rPr>
-          </w:pPr>
-          <w:hyperlink w:anchor="_Toc526358595" w:history="1">
+          <w:hyperlink w:anchor="_Toc526359106" w:history="1">
             <w:r>
               <w:rPr>
                 <w:rStyle w:val="Hyperlink"/>
@@ -7108,7 +7108,205 @@
               <w:rPr>
                 <w:webHidden/>
               </w:rPr>
-              <w:instrText xml:space="preserve"> PAGEREF _Toc526358595 \h </w:instrText>
+              <w:instrText xml:space="preserve"> PAGEREF _Toc526359106 \h </w:instrText>
+            </w:r>
+            <w:r>
+              <w:rPr>
+                <w:webHidden/>
+              </w:rPr>
+            </w:r>
+            <w:r>
+              <w:rPr>
+                <w:webHidden/>
+              </w:rPr>
+              <w:fldChar w:fldCharType="separate"/>
+            </w:r>
+            <w:r>
+              <w:rPr>
+                <w:webHidden/>
+              </w:rPr>
+              <w:t>26</w:t>
+            </w:r>
+            <w:r>
+              <w:rPr>
+                <w:webHidden/>
+              </w:rPr>
+              <w:fldChar w:fldCharType="end"/>
+            </w:r>
+          </w:hyperlink>
+        </w:p>
+        <w:p>
+          <w:pPr>
+            <w:pStyle w:val="Sumrio1"/>
+            <w:rPr>
+              <w:rFonts w:asciiTheme="minorHAnsi" w:eastAsiaTheme="minorEastAsia" w:hAnsiTheme="minorHAnsi" w:cstheme="minorBidi"/>
+              <w:sz w:val="22"/>
+              <w:szCs w:val="22"/>
+            </w:rPr>
+          </w:pPr>
+          <w:hyperlink w:anchor="_Toc526359107" w:history="1">
+            <w:r>
+              <w:rPr>
+                <w:rStyle w:val="Hyperlink"/>
+              </w:rPr>
+              <w:t xml:space="preserve">3.1 </w:t>
+            </w:r>
+            <w:r>
+              <w:rPr>
+                <w:rStyle w:val="Hyperlink"/>
+                <w:caps/>
+              </w:rPr>
+              <w:t>OS PAPEIS DA metodologia SCRUM</w:t>
+            </w:r>
+            <w:r>
+              <w:rPr>
+                <w:webHidden/>
+              </w:rPr>
+              <w:tab/>
+            </w:r>
+            <w:r>
+              <w:rPr>
+                <w:webHidden/>
+              </w:rPr>
+              <w:fldChar w:fldCharType="begin"/>
+            </w:r>
+            <w:r>
+              <w:rPr>
+                <w:webHidden/>
+              </w:rPr>
+              <w:instrText xml:space="preserve"> PAGEREF _Toc526359107 \h </w:instrText>
+            </w:r>
+            <w:r>
+              <w:rPr>
+                <w:webHidden/>
+              </w:rPr>
+            </w:r>
+            <w:r>
+              <w:rPr>
+                <w:webHidden/>
+              </w:rPr>
+              <w:fldChar w:fldCharType="separate"/>
+            </w:r>
+            <w:r>
+              <w:rPr>
+                <w:webHidden/>
+              </w:rPr>
+              <w:t>26</w:t>
+            </w:r>
+            <w:r>
+              <w:rPr>
+                <w:webHidden/>
+              </w:rPr>
+              <w:fldChar w:fldCharType="end"/>
+            </w:r>
+          </w:hyperlink>
+        </w:p>
+        <w:p>
+          <w:pPr>
+            <w:pStyle w:val="Sumrio1"/>
+            <w:rPr>
+              <w:rFonts w:asciiTheme="minorHAnsi" w:eastAsiaTheme="minorEastAsia" w:hAnsiTheme="minorHAnsi" w:cstheme="minorBidi"/>
+              <w:sz w:val="22"/>
+              <w:szCs w:val="22"/>
+            </w:rPr>
+          </w:pPr>
+          <w:hyperlink w:anchor="_Toc526359108" w:history="1">
+            <w:r>
+              <w:rPr>
+                <w:rStyle w:val="Hyperlink"/>
+              </w:rPr>
+              <w:t xml:space="preserve">3.1.1 O </w:t>
+            </w:r>
+            <w:r>
+              <w:rPr>
+                <w:rStyle w:val="Hyperlink"/>
+                <w:i/>
+              </w:rPr>
+              <w:t>product owner</w:t>
+            </w:r>
+            <w:r>
+              <w:rPr>
+                <w:webHidden/>
+              </w:rPr>
+              <w:tab/>
+            </w:r>
+            <w:r>
+              <w:rPr>
+                <w:webHidden/>
+              </w:rPr>
+              <w:fldChar w:fldCharType="begin"/>
+            </w:r>
+            <w:r>
+              <w:rPr>
+                <w:webHidden/>
+              </w:rPr>
+              <w:instrText xml:space="preserve"> PAGEREF _Toc526359108 \h </w:instrText>
+            </w:r>
+            <w:r>
+              <w:rPr>
+                <w:webHidden/>
+              </w:rPr>
+            </w:r>
+            <w:r>
+              <w:rPr>
+                <w:webHidden/>
+              </w:rPr>
+              <w:fldChar w:fldCharType="separate"/>
+            </w:r>
+            <w:r>
+              <w:rPr>
+                <w:webHidden/>
+              </w:rPr>
+              <w:t>26</w:t>
+            </w:r>
+            <w:r>
+              <w:rPr>
+                <w:webHidden/>
+              </w:rPr>
+              <w:fldChar w:fldCharType="end"/>
+            </w:r>
+          </w:hyperlink>
+        </w:p>
+        <w:p>
+          <w:pPr>
+            <w:pStyle w:val="Sumrio1"/>
+            <w:rPr>
+              <w:rFonts w:asciiTheme="minorHAnsi" w:eastAsiaTheme="minorEastAsia" w:hAnsiTheme="minorHAnsi" w:cstheme="minorBidi"/>
+              <w:sz w:val="22"/>
+              <w:szCs w:val="22"/>
+            </w:rPr>
+          </w:pPr>
+          <w:hyperlink w:anchor="_Toc526359109" w:history="1">
+            <w:r>
+              <w:rPr>
+                <w:rStyle w:val="Hyperlink"/>
+              </w:rPr>
+              <w:t xml:space="preserve">3.1.2 O </w:t>
+            </w:r>
+            <w:r>
+              <w:rPr>
+                <w:rStyle w:val="Hyperlink"/>
+                <w:i/>
+              </w:rPr>
+              <w:t>Scrum master</w:t>
+            </w:r>
+            <w:r>
+              <w:rPr>
+                <w:webHidden/>
+              </w:rPr>
+              <w:tab/>
+            </w:r>
+            <w:r>
+              <w:rPr>
+                <w:webHidden/>
+              </w:rPr>
+              <w:fldChar w:fldCharType="begin"/>
+            </w:r>
+            <w:r>
+              <w:rPr>
+                <w:webHidden/>
+              </w:rPr>
+              <w:instrText xml:space="preserve"> PAGEREF _Toc526359109 \h </w:instrText>
             </w:r>
             <w:r>
               <w:rPr>
@@ -7144,19 +7342,19 @@
               <w:szCs w:val="22"/>
             </w:rPr>
           </w:pPr>
-          <w:hyperlink w:anchor="_Toc526358596" w:history="1">
+          <w:hyperlink w:anchor="_Toc526359110" w:history="1">
             <w:r>
               <w:rPr>
                 <w:rStyle w:val="Hyperlink"/>
               </w:rPr>
-              <w:t xml:space="preserve">3.1 </w:t>
+              <w:t xml:space="preserve">3.1.3 O </w:t>
             </w:r>
             <w:r>
               <w:rPr>
                 <w:rStyle w:val="Hyperlink"/>
-                <w:caps/>
+                <w:i/>
               </w:rPr>
-              <w:t>OS PAPEIS DA metodologia SCRUM</w:t>
+              <w:t>Scrum team</w:t>
             </w:r>
             <w:r>
               <w:rPr>
@@ -7174,7 +7372,7 @@
               <w:rPr>
                 <w:webHidden/>
               </w:rPr>
-              <w:instrText xml:space="preserve"> PAGEREF _Toc526358596 \h </w:instrText>
+              <w:instrText xml:space="preserve"> PAGEREF _Toc526359110 \h </w:instrText>
             </w:r>
             <w:r>
               <w:rPr>
@@ -7191,7 +7389,7 @@
               <w:rPr>
                 <w:webHidden/>
               </w:rPr>
-              <w:t>27</w:t>
+              <w:t>29</w:t>
             </w:r>
             <w:r>
               <w:rPr>
@@ -7210,19 +7408,12 @@
               <w:szCs w:val="22"/>
             </w:rPr>
           </w:pPr>
-          <w:hyperlink w:anchor="_Toc526358597" w:history="1">
+          <w:hyperlink w:anchor="_Toc526359111" w:history="1">
             <w:r>
               <w:rPr>
                 <w:rStyle w:val="Hyperlink"/>
               </w:rPr>
-              <w:t xml:space="preserve">3.1.1 O </w:t>
-            </w:r>
-            <w:r>
-              <w:rPr>
-                <w:rStyle w:val="Hyperlink"/>
-                <w:i/>
-              </w:rPr>
-              <w:t>Product Owner</w:t>
+              <w:t>3.2 O MODELO CÍCLICO ITERATIVO DO SCRUM</w:t>
             </w:r>
             <w:r>
               <w:rPr>
@@ -7240,139 +7431,7 @@
               <w:rPr>
                 <w:webHidden/>
               </w:rPr>
-              <w:instrText xml:space="preserve"> PAGEREF _Toc526358597 \h </w:instrText>
-            </w:r>
-            <w:r>
-              <w:rPr>
-                <w:webHidden/>
-              </w:rPr>
-            </w:r>
-            <w:r>
-              <w:rPr>
-                <w:webHidden/>
-              </w:rPr>
-              <w:fldChar w:fldCharType="separate"/>
-            </w:r>
-            <w:r>
-              <w:rPr>
-                <w:webHidden/>
-              </w:rPr>
-              <w:t>27</w:t>
-            </w:r>
-            <w:r>
-              <w:rPr>
-                <w:webHidden/>
-              </w:rPr>
-              <w:fldChar w:fldCharType="end"/>
-            </w:r>
-          </w:hyperlink>
-        </w:p>
-        <w:p>
-          <w:pPr>
-            <w:pStyle w:val="Sumrio1"/>
-            <w:rPr>
-              <w:rFonts w:asciiTheme="minorHAnsi" w:eastAsiaTheme="minorEastAsia" w:hAnsiTheme="minorHAnsi" w:cstheme="minorBidi"/>
-              <w:sz w:val="22"/>
-              <w:szCs w:val="22"/>
-            </w:rPr>
-          </w:pPr>
-          <w:hyperlink w:anchor="_Toc526358598" w:history="1">
-            <w:r>
-              <w:rPr>
-                <w:rStyle w:val="Hyperlink"/>
-              </w:rPr>
-              <w:t xml:space="preserve">3.1.2 O </w:t>
-            </w:r>
-            <w:r>
-              <w:rPr>
-                <w:rStyle w:val="Hyperlink"/>
-                <w:i/>
-              </w:rPr>
-              <w:t>Scrum Master</w:t>
-            </w:r>
-            <w:r>
-              <w:rPr>
-                <w:webHidden/>
-              </w:rPr>
-              <w:tab/>
-            </w:r>
-            <w:r>
-              <w:rPr>
-                <w:webHidden/>
-              </w:rPr>
-              <w:fldChar w:fldCharType="begin"/>
-            </w:r>
-            <w:r>
-              <w:rPr>
-                <w:webHidden/>
-              </w:rPr>
-              <w:instrText xml:space="preserve"> PAGEREF _Toc526358598 \h </w:instrText>
-            </w:r>
-            <w:r>
-              <w:rPr>
-                <w:webHidden/>
-              </w:rPr>
-            </w:r>
-            <w:r>
-              <w:rPr>
-                <w:webHidden/>
-              </w:rPr>
-              <w:fldChar w:fldCharType="separate"/>
-            </w:r>
-            <w:r>
-              <w:rPr>
-                <w:webHidden/>
-              </w:rPr>
-              <w:t>28</w:t>
-            </w:r>
-            <w:r>
-              <w:rPr>
-                <w:webHidden/>
-              </w:rPr>
-              <w:fldChar w:fldCharType="end"/>
-            </w:r>
-          </w:hyperlink>
-        </w:p>
-        <w:p>
-          <w:pPr>
-            <w:pStyle w:val="Sumrio1"/>
-            <w:rPr>
-              <w:rFonts w:asciiTheme="minorHAnsi" w:eastAsiaTheme="minorEastAsia" w:hAnsiTheme="minorHAnsi" w:cstheme="minorBidi"/>
-              <w:sz w:val="22"/>
-              <w:szCs w:val="22"/>
-            </w:rPr>
-          </w:pPr>
-          <w:hyperlink w:anchor="_Toc526358599" w:history="1">
-            <w:r>
-              <w:rPr>
-                <w:rStyle w:val="Hyperlink"/>
-              </w:rPr>
-              <w:t xml:space="preserve">3.1.3 O </w:t>
-            </w:r>
-            <w:r>
-              <w:rPr>
-                <w:rStyle w:val="Hyperlink"/>
-                <w:i/>
-              </w:rPr>
-              <w:t>Scrum Team</w:t>
-            </w:r>
-            <w:r>
-              <w:rPr>
-                <w:webHidden/>
-              </w:rPr>
-              <w:tab/>
-            </w:r>
-            <w:r>
-              <w:rPr>
-                <w:webHidden/>
-              </w:rPr>
-              <w:fldChar w:fldCharType="begin"/>
-            </w:r>
-            <w:r>
-              <w:rPr>
-                <w:webHidden/>
-              </w:rPr>
-              <w:instrText xml:space="preserve"> PAGEREF _Toc526358599 \h </w:instrText>
+              <w:instrText xml:space="preserve"> PAGEREF _Toc526359111 \h </w:instrText>
             </w:r>
             <w:r>
               <w:rPr>
@@ -7408,12 +7467,12 @@
               <w:szCs w:val="22"/>
             </w:rPr>
           </w:pPr>
-          <w:hyperlink w:anchor="_Toc526358600" w:history="1">
+          <w:hyperlink w:anchor="_Toc526359112" w:history="1">
             <w:r>
               <w:rPr>
                 <w:rStyle w:val="Hyperlink"/>
               </w:rPr>
-              <w:t>3.2 O MODELO CÍCLICO ITERATIVO DO SCRUM</w:t>
+              <w:t>3.3 A ABORDAGEM DISTRIBUIDA PARA O SCRUM</w:t>
             </w:r>
             <w:r>
               <w:rPr>
@@ -7431,7 +7490,7 @@
               <w:rPr>
                 <w:webHidden/>
               </w:rPr>
-              <w:instrText xml:space="preserve"> PAGEREF _Toc526358600 \h </w:instrText>
+              <w:instrText xml:space="preserve"> PAGEREF _Toc526359112 \h </w:instrText>
             </w:r>
             <w:r>
               <w:rPr>
@@ -7467,12 +7526,19 @@
               <w:szCs w:val="22"/>
             </w:rPr>
           </w:pPr>
-          <w:hyperlink w:anchor="_Toc526358601" w:history="1">
+          <w:hyperlink w:anchor="_Toc526359113" w:history="1">
             <w:r>
               <w:rPr>
                 <w:rStyle w:val="Hyperlink"/>
               </w:rPr>
-              <w:t>3.3 ABORDAGEM DISTRIBUIDA PARA O SCRUM</w:t>
+              <w:t xml:space="preserve">3.3.1 O </w:t>
+            </w:r>
+            <w:r>
+              <w:rPr>
+                <w:rStyle w:val="Hyperlink"/>
+                <w:i/>
+              </w:rPr>
+              <w:t>Scrum of scrums</w:t>
             </w:r>
             <w:r>
               <w:rPr>
@@ -7490,7 +7556,7 @@
               <w:rPr>
                 <w:webHidden/>
               </w:rPr>
-              <w:instrText xml:space="preserve"> PAGEREF _Toc526358601 \h </w:instrText>
+              <w:instrText xml:space="preserve"> PAGEREF _Toc526359113 \h </w:instrText>
             </w:r>
             <w:r>
               <w:rPr>
@@ -7507,7 +7573,7 @@
               <w:rPr>
                 <w:webHidden/>
               </w:rPr>
-              <w:t>32</w:t>
+              <w:t>33</w:t>
             </w:r>
             <w:r>
               <w:rPr>
@@ -7526,19 +7592,12 @@
               <w:szCs w:val="22"/>
             </w:rPr>
           </w:pPr>
-          <w:hyperlink w:anchor="_Toc526358602" w:history="1">
+          <w:hyperlink w:anchor="_Toc526359114" w:history="1">
             <w:r>
               <w:rPr>
                 <w:rStyle w:val="Hyperlink"/>
               </w:rPr>
-              <w:t xml:space="preserve">3.3.1 O </w:t>
-            </w:r>
-            <w:r>
-              <w:rPr>
-                <w:rStyle w:val="Hyperlink"/>
-                <w:i/>
-              </w:rPr>
-              <w:t>Scrum of Scrums</w:t>
+              <w:t>4 METODOLOGIA SCRUM: UMA PERPESCTIVA GLOBAL</w:t>
             </w:r>
             <w:r>
               <w:rPr>
@@ -7556,7 +7615,7 @@
               <w:rPr>
                 <w:webHidden/>
               </w:rPr>
-              <w:instrText xml:space="preserve"> PAGEREF _Toc526358602 \h </w:instrText>
+              <w:instrText xml:space="preserve"> PAGEREF _Toc526359114 \h </w:instrText>
             </w:r>
             <w:r>
               <w:rPr>
@@ -7592,12 +7651,12 @@
               <w:szCs w:val="22"/>
             </w:rPr>
           </w:pPr>
-          <w:hyperlink w:anchor="_Toc526358603" w:history="1">
+          <w:hyperlink w:anchor="_Toc526359115" w:history="1">
             <w:r>
               <w:rPr>
                 <w:rStyle w:val="Hyperlink"/>
               </w:rPr>
-              <w:t>4 METODOLOGIA SCRUM: UMA PERPESCTIVA GLOBAL</w:t>
+              <w:t>4.1 AS VANTAGENS INERENTES AO SCRUM</w:t>
             </w:r>
             <w:r>
               <w:rPr>
@@ -7615,7 +7674,66 @@
               <w:rPr>
                 <w:webHidden/>
               </w:rPr>
-              <w:instrText xml:space="preserve"> PAGEREF _Toc526358603 \h </w:instrText>
+              <w:instrText xml:space="preserve"> PAGEREF _Toc526359115 \h </w:instrText>
+            </w:r>
+            <w:r>
+              <w:rPr>
+                <w:webHidden/>
+              </w:rPr>
+            </w:r>
+            <w:r>
+              <w:rPr>
+                <w:webHidden/>
+              </w:rPr>
+              <w:fldChar w:fldCharType="separate"/>
+            </w:r>
+            <w:r>
+              <w:rPr>
+                <w:webHidden/>
+              </w:rPr>
+              <w:t>34</w:t>
+            </w:r>
+            <w:r>
+              <w:rPr>
+                <w:webHidden/>
+              </w:rPr>
+              <w:fldChar w:fldCharType="end"/>
+            </w:r>
+          </w:hyperlink>
+        </w:p>
+        <w:p>
+          <w:pPr>
+            <w:pStyle w:val="Sumrio1"/>
+            <w:rPr>
+              <w:rFonts w:asciiTheme="minorHAnsi" w:eastAsiaTheme="minorEastAsia" w:hAnsiTheme="minorHAnsi" w:cstheme="minorBidi"/>
+              <w:sz w:val="22"/>
+              <w:szCs w:val="22"/>
+            </w:rPr>
+          </w:pPr>
+          <w:hyperlink w:anchor="_Toc526359116" w:history="1">
+            <w:r>
+              <w:rPr>
+                <w:rStyle w:val="Hyperlink"/>
+              </w:rPr>
+              <w:t>4.2 AS POSSIVEIS DESVANTAGENS NO SCRUM</w:t>
+            </w:r>
+            <w:r>
+              <w:rPr>
+                <w:webHidden/>
+              </w:rPr>
+              <w:tab/>
+            </w:r>
+            <w:r>
+              <w:rPr>
+                <w:webHidden/>
+              </w:rPr>
+              <w:fldChar w:fldCharType="begin"/>
+            </w:r>
+            <w:r>
+              <w:rPr>
+                <w:webHidden/>
+              </w:rPr>
+              <w:instrText xml:space="preserve"> PAGEREF _Toc526359116 \h </w:instrText>
             </w:r>
             <w:r>
               <w:rPr>
@@ -7651,125 +7769,7 @@
               <w:szCs w:val="22"/>
             </w:rPr>
           </w:pPr>
-          <w:hyperlink w:anchor="_Toc526358604" w:history="1">
-            <w:r>
-              <w:rPr>
-                <w:rStyle w:val="Hyperlink"/>
-              </w:rPr>
-              <w:t>4.1 AS VANTAGENS INERENTES AO SCRUM</w:t>
-            </w:r>
-            <w:r>
-              <w:rPr>
-                <w:webHidden/>
-              </w:rPr>
-              <w:tab/>
-            </w:r>
-            <w:r>
-              <w:rPr>
-                <w:webHidden/>
-              </w:rPr>
-              <w:fldChar w:fldCharType="begin"/>
-            </w:r>
-            <w:r>
-              <w:rPr>
-                <w:webHidden/>
-              </w:rPr>
-              <w:instrText xml:space="preserve"> PAGEREF _Toc526358604 \h </w:instrText>
-            </w:r>
-            <w:r>
-              <w:rPr>
-                <w:webHidden/>
-              </w:rPr>
-            </w:r>
-            <w:r>
-              <w:rPr>
-                <w:webHidden/>
-              </w:rPr>
-              <w:fldChar w:fldCharType="separate"/>
-            </w:r>
-            <w:r>
-              <w:rPr>
-                <w:webHidden/>
-              </w:rPr>
-              <w:t>35</w:t>
-            </w:r>
-            <w:r>
-              <w:rPr>
-                <w:webHidden/>
-              </w:rPr>
-              <w:fldChar w:fldCharType="end"/>
-            </w:r>
-          </w:hyperlink>
-        </w:p>
-        <w:p>
-          <w:pPr>
-            <w:pStyle w:val="Sumrio1"/>
-            <w:rPr>
-              <w:rFonts w:asciiTheme="minorHAnsi" w:eastAsiaTheme="minorEastAsia" w:hAnsiTheme="minorHAnsi" w:cstheme="minorBidi"/>
-              <w:sz w:val="22"/>
-              <w:szCs w:val="22"/>
-            </w:rPr>
-          </w:pPr>
-          <w:hyperlink w:anchor="_Toc526358605" w:history="1">
-            <w:r>
-              <w:rPr>
-                <w:rStyle w:val="Hyperlink"/>
-              </w:rPr>
-              <w:t>4.2 AS POSSIVEIS DESVANTAGENS NO SCRUM</w:t>
-            </w:r>
-            <w:r>
-              <w:rPr>
-                <w:webHidden/>
-              </w:rPr>
-              <w:tab/>
-            </w:r>
-            <w:r>
-              <w:rPr>
-                <w:webHidden/>
-              </w:rPr>
-              <w:fldChar w:fldCharType="begin"/>
-            </w:r>
-            <w:r>
-              <w:rPr>
-                <w:webHidden/>
-              </w:rPr>
-              <w:instrText xml:space="preserve"> PAGEREF _Toc526358605 \h </w:instrText>
-            </w:r>
-            <w:r>
-              <w:rPr>
-                <w:webHidden/>
-              </w:rPr>
-            </w:r>
-            <w:r>
-              <w:rPr>
-                <w:webHidden/>
-              </w:rPr>
-              <w:fldChar w:fldCharType="separate"/>
-            </w:r>
-            <w:r>
-              <w:rPr>
-                <w:webHidden/>
-              </w:rPr>
-              <w:t>36</w:t>
-            </w:r>
-            <w:r>
-              <w:rPr>
-                <w:webHidden/>
-              </w:rPr>
-              <w:fldChar w:fldCharType="end"/>
-            </w:r>
-          </w:hyperlink>
-        </w:p>
-        <w:p>
-          <w:pPr>
-            <w:pStyle w:val="Sumrio1"/>
-            <w:rPr>
-              <w:rFonts w:asciiTheme="minorHAnsi" w:eastAsiaTheme="minorEastAsia" w:hAnsiTheme="minorHAnsi" w:cstheme="minorBidi"/>
-              <w:sz w:val="22"/>
-              <w:szCs w:val="22"/>
-            </w:rPr>
-          </w:pPr>
-          <w:hyperlink w:anchor="_Toc526358606" w:history="1">
+          <w:hyperlink w:anchor="_Toc526359117" w:history="1">
             <w:r>
               <w:rPr>
                 <w:rStyle w:val="Hyperlink"/>
@@ -7792,7 +7792,66 @@
               <w:rPr>
                 <w:webHidden/>
               </w:rPr>
-              <w:instrText xml:space="preserve"> PAGEREF _Toc526358606 \h </w:instrText>
+              <w:instrText xml:space="preserve"> PAGEREF _Toc526359117 \h </w:instrText>
+            </w:r>
+            <w:r>
+              <w:rPr>
+                <w:webHidden/>
+              </w:rPr>
+            </w:r>
+            <w:r>
+              <w:rPr>
+                <w:webHidden/>
+              </w:rPr>
+              <w:fldChar w:fldCharType="separate"/>
+            </w:r>
+            <w:r>
+              <w:rPr>
+                <w:webHidden/>
+              </w:rPr>
+              <w:t>37</w:t>
+            </w:r>
+            <w:r>
+              <w:rPr>
+                <w:webHidden/>
+              </w:rPr>
+              <w:fldChar w:fldCharType="end"/>
+            </w:r>
+          </w:hyperlink>
+        </w:p>
+        <w:p>
+          <w:pPr>
+            <w:pStyle w:val="Sumrio1"/>
+            <w:rPr>
+              <w:rFonts w:asciiTheme="minorHAnsi" w:eastAsiaTheme="minorEastAsia" w:hAnsiTheme="minorHAnsi" w:cstheme="minorBidi"/>
+              <w:sz w:val="22"/>
+              <w:szCs w:val="22"/>
+            </w:rPr>
+          </w:pPr>
+          <w:hyperlink w:anchor="_Toc526359118" w:history="1">
+            <w:r>
+              <w:rPr>
+                <w:rStyle w:val="Hyperlink"/>
+              </w:rPr>
+              <w:t>4.3.1 O conceito “Pronto”, sua definição</w:t>
+            </w:r>
+            <w:r>
+              <w:rPr>
+                <w:webHidden/>
+              </w:rPr>
+              <w:tab/>
+            </w:r>
+            <w:r>
+              <w:rPr>
+                <w:webHidden/>
+              </w:rPr>
+              <w:fldChar w:fldCharType="begin"/>
+            </w:r>
+            <w:r>
+              <w:rPr>
+                <w:webHidden/>
+              </w:rPr>
+              <w:instrText xml:space="preserve"> PAGEREF _Toc526359118 \h </w:instrText>
             </w:r>
             <w:r>
               <w:rPr>
@@ -7828,66 +7887,7 @@
               <w:szCs w:val="22"/>
             </w:rPr>
           </w:pPr>
-          <w:hyperlink w:anchor="_Toc526358607" w:history="1">
-            <w:r>
-              <w:rPr>
-                <w:rStyle w:val="Hyperlink"/>
-              </w:rPr>
-              <w:t>4.3.1 O conceito “Pronto”, sua definição</w:t>
-            </w:r>
-            <w:r>
-              <w:rPr>
-                <w:webHidden/>
-              </w:rPr>
-              <w:tab/>
-            </w:r>
-            <w:r>
-              <w:rPr>
-                <w:webHidden/>
-              </w:rPr>
-              <w:fldChar w:fldCharType="begin"/>
-            </w:r>
-            <w:r>
-              <w:rPr>
-                <w:webHidden/>
-              </w:rPr>
-              <w:instrText xml:space="preserve"> PAGEREF _Toc526358607 \h </w:instrText>
-            </w:r>
-            <w:r>
-              <w:rPr>
-                <w:webHidden/>
-              </w:rPr>
-            </w:r>
-            <w:r>
-              <w:rPr>
-                <w:webHidden/>
-              </w:rPr>
-              <w:fldChar w:fldCharType="separate"/>
-            </w:r>
-            <w:r>
-              <w:rPr>
-                <w:webHidden/>
-              </w:rPr>
-              <w:t>39</w:t>
-            </w:r>
-            <w:r>
-              <w:rPr>
-                <w:webHidden/>
-              </w:rPr>
-              <w:fldChar w:fldCharType="end"/>
-            </w:r>
-          </w:hyperlink>
-        </w:p>
-        <w:p>
-          <w:pPr>
-            <w:pStyle w:val="Sumrio1"/>
-            <w:rPr>
-              <w:rFonts w:asciiTheme="minorHAnsi" w:eastAsiaTheme="minorEastAsia" w:hAnsiTheme="minorHAnsi" w:cstheme="minorBidi"/>
-              <w:sz w:val="22"/>
-              <w:szCs w:val="22"/>
-            </w:rPr>
-          </w:pPr>
-          <w:hyperlink w:anchor="_Toc526358608" w:history="1">
+          <w:hyperlink w:anchor="_Toc526359119" w:history="1">
             <w:r>
               <w:rPr>
                 <w:rStyle w:val="Hyperlink"/>
@@ -7910,7 +7910,7 @@
               <w:rPr>
                 <w:webHidden/>
               </w:rPr>
-              <w:instrText xml:space="preserve"> PAGEREF _Toc526358608 \h </w:instrText>
+              <w:instrText xml:space="preserve"> PAGEREF _Toc526359119 \h </w:instrText>
             </w:r>
             <w:r>
               <w:rPr>
@@ -7927,7 +7927,7 @@
               <w:rPr>
                 <w:webHidden/>
               </w:rPr>
-              <w:t>40</w:t>
+              <w:t>39</w:t>
             </w:r>
             <w:r>
               <w:rPr>
@@ -8282,7 +8282,7 @@
         <w:pStyle w:val="Ttulo1"/>
         <w:spacing w:line="720" w:lineRule="auto"/>
       </w:pPr>
-      <w:bookmarkStart w:id="0" w:name="_Toc526358580"/>
+      <w:bookmarkStart w:id="0" w:name="_Toc526359091"/>
       <w:r>
         <w:lastRenderedPageBreak/>
         <w:t xml:space="preserve">1 </w:t>
@@ -8993,7 +8993,7 @@
         <w:pStyle w:val="Ttulo1"/>
         <w:spacing w:line="720" w:lineRule="auto"/>
       </w:pPr>
-      <w:bookmarkStart w:id="1" w:name="_Toc526358581"/>
+      <w:bookmarkStart w:id="1" w:name="_Toc526359092"/>
       <w:r>
         <w:lastRenderedPageBreak/>
         <w:t>2 METODOLOGIA SCRUM: APRESENTAÇÃO</w:t>
@@ -9408,7 +9408,7 @@
           <w:b w:val="0"/>
         </w:rPr>
       </w:pPr>
-      <w:bookmarkStart w:id="2" w:name="_Toc526358582"/>
+      <w:bookmarkStart w:id="2" w:name="_Toc526359093"/>
       <w:r>
         <w:rPr>
           <w:b w:val="0"/>
@@ -10534,7 +10534,7 @@
         <w:lastRenderedPageBreak/>
         <w:t xml:space="preserve"> </w:t>
       </w:r>
-      <w:bookmarkStart w:id="3" w:name="_Toc526358583"/>
+      <w:bookmarkStart w:id="3" w:name="_Toc526359094"/>
       <w:r>
         <w:rPr>
           <w:b w:val="0"/>
@@ -10636,7 +10636,7 @@
           <w:b w:val="0"/>
         </w:rPr>
       </w:pPr>
-      <w:bookmarkStart w:id="4" w:name="_Toc526358584"/>
+      <w:bookmarkStart w:id="4" w:name="_Toc526359095"/>
       <w:r>
         <w:rPr>
           <w:b w:val="0"/>
@@ -10659,7 +10659,19 @@
         <w:rPr>
           <w:b w:val="0"/>
         </w:rPr>
-        <w:t xml:space="preserve"> Pilar </w:t>
+        <w:t xml:space="preserve"> </w:t>
+      </w:r>
+      <w:r>
+        <w:rPr>
+          <w:b w:val="0"/>
+        </w:rPr>
+        <w:t xml:space="preserve">O </w:t>
+      </w:r>
+      <w:r>
+        <w:rPr>
+          <w:b w:val="0"/>
+        </w:rPr>
+        <w:t xml:space="preserve">Pilar </w:t>
       </w:r>
       <w:r>
         <w:rPr>
@@ -10779,12 +10791,18 @@
           <w:b w:val="0"/>
         </w:rPr>
       </w:pPr>
-      <w:bookmarkStart w:id="5" w:name="_Toc526358585"/>
+      <w:bookmarkStart w:id="5" w:name="_Toc526359096"/>
       <w:r>
         <w:rPr>
           <w:b w:val="0"/>
         </w:rPr>
         <w:t xml:space="preserve">2.2.2 </w:t>
+      </w:r>
+      <w:r>
+        <w:rPr>
+          <w:b w:val="0"/>
+        </w:rPr>
+        <w:t xml:space="preserve">O </w:t>
       </w:r>
       <w:r>
         <w:rPr>
@@ -11095,34 +11113,32 @@
           <w:b w:val="0"/>
         </w:rPr>
       </w:pPr>
-      <w:bookmarkStart w:id="6" w:name="_Toc526358586"/>
+      <w:bookmarkStart w:id="6" w:name="_Toc526359097"/>
       <w:r>
         <w:rPr>
           <w:b w:val="0"/>
         </w:rPr>
-        <w:t>2.2.</w:t>
+        <w:t xml:space="preserve">2.2.3 </w:t>
       </w:r>
       <w:r>
         <w:rPr>
           <w:b w:val="0"/>
         </w:rPr>
-        <w:t>3</w:t>
+        <w:t xml:space="preserve">O </w:t>
       </w:r>
       <w:r>
         <w:rPr>
           <w:b w:val="0"/>
         </w:rPr>
-        <w:t xml:space="preserve"> Pilar </w:t>
-      </w:r>
-      <w:proofErr w:type="spellStart"/>
+        <w:t xml:space="preserve">Pilar </w:t>
+      </w:r>
       <w:r>
         <w:rPr>
           <w:b w:val="0"/>
         </w:rPr>
-        <w:t>adpatação</w:t>
+        <w:t>adaptação</w:t>
       </w:r>
       <w:bookmarkEnd w:id="6"/>
-      <w:proofErr w:type="spellEnd"/>
     </w:p>
     <w:p>
       <w:pPr>
@@ -11260,7 +11276,7 @@
           <w:u w:val="single"/>
         </w:rPr>
       </w:pPr>
-      <w:bookmarkStart w:id="7" w:name="_Toc526358587"/>
+      <w:bookmarkStart w:id="7" w:name="_Toc526359098"/>
       <w:r>
         <w:rPr>
           <w:b w:val="0"/>
@@ -11289,7 +11305,7 @@
           <w:b w:val="0"/>
         </w:rPr>
       </w:pPr>
-      <w:bookmarkStart w:id="8" w:name="_Toc526358588"/>
+      <w:bookmarkStart w:id="8" w:name="_Toc526359099"/>
       <w:r>
         <w:rPr>
           <w:b w:val="0"/>
@@ -11676,7 +11692,7 @@
           <w:b w:val="0"/>
         </w:rPr>
       </w:pPr>
-      <w:bookmarkStart w:id="9" w:name="_Toc526358589"/>
+      <w:bookmarkStart w:id="9" w:name="_Toc526359100"/>
       <w:r>
         <w:rPr>
           <w:b w:val="0"/>
@@ -12100,7 +12116,7 @@
           <w:b w:val="0"/>
         </w:rPr>
       </w:pPr>
-      <w:bookmarkStart w:id="10" w:name="_Toc526358590"/>
+      <w:bookmarkStart w:id="10" w:name="_Toc526359101"/>
       <w:r>
         <w:rPr>
           <w:b w:val="0"/>
@@ -12737,7 +12753,7 @@
           <w:b w:val="0"/>
         </w:rPr>
       </w:pPr>
-      <w:bookmarkStart w:id="11" w:name="_Toc526358591"/>
+      <w:bookmarkStart w:id="11" w:name="_Toc526359102"/>
       <w:r>
         <w:rPr>
           <w:b w:val="0"/>
@@ -12766,7 +12782,7 @@
           <w:b w:val="0"/>
         </w:rPr>
       </w:pPr>
-      <w:bookmarkStart w:id="12" w:name="_Toc526358592"/>
+      <w:bookmarkStart w:id="12" w:name="_Toc526359103"/>
       <w:r>
         <w:rPr>
           <w:b w:val="0"/>
@@ -12777,7 +12793,13 @@
         <w:rPr>
           <w:b w:val="0"/>
         </w:rPr>
-        <w:t>A definição da</w:t>
+        <w:t>A definição d</w:t>
+      </w:r>
+      <w:r>
+        <w:rPr>
+          <w:b w:val="0"/>
+        </w:rPr>
+        <w:t>e</w:t>
       </w:r>
       <w:r>
         <w:rPr>
@@ -13562,7 +13584,7 @@
           <w:u w:val="single"/>
         </w:rPr>
       </w:pPr>
-      <w:bookmarkStart w:id="13" w:name="_Toc526358593"/>
+      <w:bookmarkStart w:id="13" w:name="_Toc526359104"/>
       <w:r>
         <w:rPr>
           <w:b w:val="0"/>
@@ -13598,13 +13620,13 @@
         </w:rPr>
         <w:t xml:space="preserve"> </w:t>
       </w:r>
+      <w:r>
+        <w:rPr>
+          <w:b w:val="0"/>
+        </w:rPr>
+        <w:t>Scrum</w:t>
+      </w:r>
       <w:bookmarkEnd w:id="13"/>
-      <w:r>
-        <w:rPr>
-          <w:b w:val="0"/>
-        </w:rPr>
-        <w:t>Scrum</w:t>
-      </w:r>
     </w:p>
     <w:p>
       <w:pPr>
@@ -14130,7 +14152,7 @@
           <w:b w:val="0"/>
         </w:rPr>
       </w:pPr>
-      <w:bookmarkStart w:id="14" w:name="_Toc526358594"/>
+      <w:bookmarkStart w:id="14" w:name="_Toc526359105"/>
       <w:r>
         <w:rPr>
           <w:b w:val="0"/>
@@ -14663,7 +14685,7 @@
         <w:pStyle w:val="Ttulo1"/>
         <w:spacing w:line="720" w:lineRule="auto"/>
       </w:pPr>
-      <w:bookmarkStart w:id="16" w:name="_Toc526358595"/>
+      <w:bookmarkStart w:id="16" w:name="_Toc526359106"/>
       <w:r>
         <w:lastRenderedPageBreak/>
         <w:t>3 METODOLOGIA SCRUM: IMPLEMENTAÇÃO</w:t>
@@ -15063,7 +15085,7 @@
           <w:caps/>
         </w:rPr>
       </w:pPr>
-      <w:bookmarkStart w:id="17" w:name="_Toc526358596"/>
+      <w:bookmarkStart w:id="17" w:name="_Toc526359107"/>
       <w:r>
         <w:rPr>
           <w:b w:val="0"/>
@@ -15408,7 +15430,7 @@
           <w:b w:val="0"/>
         </w:rPr>
       </w:pPr>
-      <w:bookmarkStart w:id="18" w:name="_Toc526358597"/>
+      <w:bookmarkStart w:id="18" w:name="_Toc526359108"/>
       <w:r>
         <w:rPr>
           <w:b w:val="0"/>
@@ -15421,23 +15443,39 @@
           <w:b w:val="0"/>
           <w:i/>
         </w:rPr>
-        <w:t>Product</w:t>
-      </w:r>
-      <w:proofErr w:type="spellEnd"/>
+        <w:t>p</w:t>
+      </w:r>
       <w:r>
         <w:rPr>
           <w:b w:val="0"/>
           <w:i/>
         </w:rPr>
-        <w:t xml:space="preserve"> </w:t>
-      </w:r>
-      <w:proofErr w:type="spellStart"/>
+        <w:t>roduct</w:t>
+      </w:r>
+      <w:proofErr w:type="spellEnd"/>
       <w:r>
         <w:rPr>
           <w:b w:val="0"/>
           <w:i/>
         </w:rPr>
-        <w:t>Owner</w:t>
+        <w:t xml:space="preserve"> </w:t>
+      </w:r>
+      <w:proofErr w:type="spellStart"/>
+      <w:r>
+        <w:rPr>
+          <w:b w:val="0"/>
+          <w:i/>
+          <w:u w:val="single"/>
+        </w:rPr>
+        <w:t>o</w:t>
+      </w:r>
+      <w:r>
+        <w:rPr>
+          <w:b w:val="0"/>
+          <w:i/>
+          <w:u w:val="single"/>
+        </w:rPr>
+        <w:t>wner</w:t>
       </w:r>
       <w:bookmarkEnd w:id="18"/>
       <w:proofErr w:type="spellEnd"/>
@@ -16572,7 +16610,7 @@
           <w:b w:val="0"/>
         </w:rPr>
       </w:pPr>
-      <w:bookmarkStart w:id="19" w:name="_Toc526358598"/>
+      <w:bookmarkStart w:id="19" w:name="_Toc526359109"/>
       <w:r>
         <w:rPr>
           <w:b w:val="0"/>
@@ -16584,9 +16622,25 @@
           <w:b w:val="0"/>
           <w:i/>
         </w:rPr>
-        <w:t>Scrum Master</w:t>
+        <w:t xml:space="preserve">Scrum </w:t>
+      </w:r>
+      <w:proofErr w:type="spellStart"/>
+      <w:r>
+        <w:rPr>
+          <w:b w:val="0"/>
+          <w:i/>
+        </w:rPr>
+        <w:t>m</w:t>
+      </w:r>
+      <w:r>
+        <w:rPr>
+          <w:b w:val="0"/>
+          <w:i/>
+        </w:rPr>
+        <w:t>aster</w:t>
       </w:r>
       <w:bookmarkEnd w:id="19"/>
+      <w:proofErr w:type="spellEnd"/>
     </w:p>
     <w:p>
       <w:pPr>
@@ -18170,7 +18224,27 @@
           <w:sz w:val="24"/>
           <w:szCs w:val="24"/>
         </w:rPr>
-        <w:t xml:space="preserve"> em questão não puder ser resolvido </w:t>
+        <w:t xml:space="preserve"> em questão não puder ser </w:t>
+      </w:r>
+      <w:proofErr w:type="gramStart"/>
+      <w:r>
+        <w:rPr>
+          <w:rFonts w:ascii="Arial" w:eastAsia="Arial" w:hAnsi="Arial" w:cs="Arial"/>
+          <w:color w:val="000000"/>
+          <w:sz w:val="24"/>
+          <w:szCs w:val="24"/>
+        </w:rPr>
+        <w:t>resolvido</w:t>
+      </w:r>
+      <w:proofErr w:type="gramEnd"/>
+      <w:r>
+        <w:rPr>
+          <w:rFonts w:ascii="Arial" w:eastAsia="Arial" w:hAnsi="Arial" w:cs="Arial"/>
+          <w:color w:val="000000"/>
+          <w:sz w:val="24"/>
+          <w:szCs w:val="24"/>
+        </w:rPr>
+        <w:t xml:space="preserve"> </w:t>
       </w:r>
       <w:r>
         <w:rPr>
@@ -18256,10 +18330,9 @@
           <w:between w:val="nil"/>
         </w:pBdr>
         <w:spacing w:before="0" w:after="240" w:line="360" w:lineRule="auto"/>
-        <w:rPr>
-          <w:rFonts w:ascii="Arial" w:eastAsia="Arial" w:hAnsi="Arial" w:cs="Arial"/>
-          <w:b/>
-          <w:smallCaps/>
+        <w:jc w:val="both"/>
+        <w:rPr>
+          <w:rFonts w:ascii="Arial" w:eastAsia="Arial" w:hAnsi="Arial" w:cs="Arial"/>
           <w:color w:val="000000"/>
           <w:sz w:val="24"/>
           <w:szCs w:val="24"/>
@@ -18275,7 +18348,7 @@
           <w:b w:val="0"/>
         </w:rPr>
       </w:pPr>
-      <w:bookmarkStart w:id="20" w:name="_Toc526358599"/>
+      <w:bookmarkStart w:id="20" w:name="_Toc526359110"/>
       <w:r>
         <w:rPr>
           <w:b w:val="0"/>
@@ -18287,9 +18360,27 @@
           <w:b w:val="0"/>
           <w:i/>
         </w:rPr>
-        <w:t>Scrum Team</w:t>
+        <w:t xml:space="preserve">Scrum </w:t>
+      </w:r>
+      <w:proofErr w:type="spellStart"/>
+      <w:r>
+        <w:rPr>
+          <w:b w:val="0"/>
+          <w:i/>
+          <w:u w:val="single"/>
+        </w:rPr>
+        <w:t>t</w:t>
+      </w:r>
+      <w:r>
+        <w:rPr>
+          <w:b w:val="0"/>
+          <w:i/>
+          <w:u w:val="single"/>
+        </w:rPr>
+        <w:t>eam</w:t>
       </w:r>
       <w:bookmarkEnd w:id="20"/>
+      <w:proofErr w:type="spellEnd"/>
     </w:p>
     <w:p>
       <w:pPr>
@@ -20079,7 +20170,7 @@
           <w:b w:val="0"/>
         </w:rPr>
       </w:pPr>
-      <w:bookmarkStart w:id="21" w:name="_Toc526358600"/>
+      <w:bookmarkStart w:id="21" w:name="_Toc526359111"/>
       <w:r>
         <w:rPr>
           <w:b w:val="0"/>
@@ -20869,7 +20960,7 @@
           <w:b w:val="0"/>
         </w:rPr>
       </w:pPr>
-      <w:bookmarkStart w:id="22" w:name="_Toc526358601"/>
+      <w:bookmarkStart w:id="22" w:name="_Toc526359112"/>
       <w:r>
         <w:rPr>
           <w:b w:val="0"/>
@@ -20886,7 +20977,19 @@
         <w:rPr>
           <w:b w:val="0"/>
         </w:rPr>
-        <w:t xml:space="preserve"> ABORDAGEM DISTRIBUIDA PARA O SCRUM</w:t>
+        <w:t xml:space="preserve"> </w:t>
+      </w:r>
+      <w:r>
+        <w:rPr>
+          <w:b w:val="0"/>
+        </w:rPr>
+        <w:t xml:space="preserve">A </w:t>
+      </w:r>
+      <w:r>
+        <w:rPr>
+          <w:b w:val="0"/>
+        </w:rPr>
+        <w:t>ABORDAGEM DISTRIBUIDA PARA O SCRUM</w:t>
       </w:r>
       <w:bookmarkEnd w:id="22"/>
     </w:p>
@@ -21300,7 +21403,7 @@
           <w:b w:val="0"/>
         </w:rPr>
       </w:pPr>
-      <w:bookmarkStart w:id="23" w:name="_Toc526358602"/>
+      <w:bookmarkStart w:id="23" w:name="_Toc526359113"/>
       <w:r>
         <w:rPr>
           <w:b w:val="0"/>
@@ -21313,9 +21416,41 @@
           <w:b w:val="0"/>
           <w:i/>
         </w:rPr>
-        <w:t>Scrum of Scrums</w:t>
+        <w:t xml:space="preserve">Scrum </w:t>
+      </w:r>
+      <w:proofErr w:type="spellStart"/>
+      <w:r>
+        <w:rPr>
+          <w:b w:val="0"/>
+          <w:i/>
+        </w:rPr>
+        <w:t>of</w:t>
+      </w:r>
+      <w:proofErr w:type="spellEnd"/>
+      <w:r>
+        <w:rPr>
+          <w:b w:val="0"/>
+          <w:i/>
+        </w:rPr>
+        <w:t xml:space="preserve"> </w:t>
+      </w:r>
+      <w:proofErr w:type="spellStart"/>
+      <w:r>
+        <w:rPr>
+          <w:b w:val="0"/>
+          <w:i/>
+        </w:rPr>
+        <w:t>s</w:t>
+      </w:r>
+      <w:r>
+        <w:rPr>
+          <w:b w:val="0"/>
+          <w:i/>
+        </w:rPr>
+        <w:t>crums</w:t>
       </w:r>
       <w:bookmarkEnd w:id="23"/>
+      <w:proofErr w:type="spellEnd"/>
     </w:p>
     <w:p>
       <w:pPr>
@@ -21800,7 +21935,7 @@
         <w:pStyle w:val="Ttulo1"/>
         <w:spacing w:line="720" w:lineRule="auto"/>
       </w:pPr>
-      <w:bookmarkStart w:id="24" w:name="_Toc526358603"/>
+      <w:bookmarkStart w:id="24" w:name="_Toc526359114"/>
       <w:r>
         <w:lastRenderedPageBreak/>
         <w:t>4 METODOLOGIA SCRUM: UMA PERPESCTIVA GLOBAL</w:t>
@@ -21883,7 +22018,7 @@
           <w:b w:val="0"/>
         </w:rPr>
       </w:pPr>
-      <w:bookmarkStart w:id="25" w:name="_Toc526358604"/>
+      <w:bookmarkStart w:id="25" w:name="_Toc526359115"/>
       <w:r>
         <w:rPr>
           <w:b w:val="0"/>
@@ -22724,7 +22859,7 @@
           <w:b w:val="0"/>
         </w:rPr>
       </w:pPr>
-      <w:bookmarkStart w:id="26" w:name="_Toc526358605"/>
+      <w:bookmarkStart w:id="26" w:name="_Toc526359116"/>
       <w:r>
         <w:rPr>
           <w:b w:val="0"/>
@@ -24866,7 +25001,7 @@
           <w:b w:val="0"/>
         </w:rPr>
       </w:pPr>
-      <w:bookmarkStart w:id="27" w:name="_Toc526358606"/>
+      <w:bookmarkStart w:id="27" w:name="_Toc526359117"/>
       <w:r>
         <w:rPr>
           <w:b w:val="0"/>
@@ -26582,7 +26717,7 @@
           <w:b w:val="0"/>
         </w:rPr>
       </w:pPr>
-      <w:bookmarkStart w:id="28" w:name="_Toc526358607"/>
+      <w:bookmarkStart w:id="28" w:name="_Toc526359118"/>
       <w:r>
         <w:rPr>
           <w:b w:val="0"/>
@@ -27124,20 +27259,23 @@
           <w:szCs w:val="24"/>
         </w:rPr>
       </w:pPr>
-      <w:bookmarkStart w:id="29" w:name="_GoBack"/>
-      <w:bookmarkEnd w:id="29"/>
     </w:p>
     <w:p>
       <w:pPr>
         <w:pStyle w:val="Ttulo1"/>
         <w:jc w:val="center"/>
       </w:pPr>
-      <w:bookmarkStart w:id="30" w:name="_Toc526358608"/>
+      <w:bookmarkStart w:id="29" w:name="_Toc526359119"/>
       <w:r>
         <w:lastRenderedPageBreak/>
-        <w:t>REFERÊNCIAS</w:t>
-      </w:r>
+        <w:t>REFER</w:t>
+      </w:r>
+      <w:bookmarkStart w:id="30" w:name="_GoBack"/>
       <w:bookmarkEnd w:id="30"/>
+      <w:r>
+        <w:t>ÊNCIAS</w:t>
+      </w:r>
+      <w:bookmarkEnd w:id="29"/>
     </w:p>
     <w:p>
       <w:pPr>
@@ -27182,17 +27320,9 @@
           <w:color w:val="000000"/>
           <w:sz w:val="24"/>
           <w:szCs w:val="24"/>
-        </w:rPr>
-        <w:t xml:space="preserve">BECK, K. et al. The agile manifesto. </w:t>
-      </w:r>
-      <w:r>
-        <w:rPr>
-          <w:rFonts w:ascii="Arial" w:eastAsia="Arial" w:hAnsi="Arial" w:cs="Arial"/>
-          <w:color w:val="000000"/>
-          <w:sz w:val="24"/>
-          <w:szCs w:val="24"/>
-        </w:rPr>
-        <w:t xml:space="preserve">2001. </w:t>
+          <w:lang w:val="en-GB"/>
+        </w:rPr>
+        <w:t xml:space="preserve">BECK, K. et al. The agile manifesto. 2001. </w:t>
       </w:r>
       <w:r>
         <w:rPr>

</xml_diff>

<commit_message>
O conceito “Pronto”, sua definição
</commit_message>
<xml_diff>
--- a/JOSSAN_SOBRINHO_PETRENKO_TRABALHO_DE_CONCLUSÃO_DE_CURSO_2-SISTEMAS_DE_INFORMAÇÃO.docx
+++ b/JOSSAN_SOBRINHO_PETRENKO_TRABALHO_DE_CONCLUSÃO_DE_CURSO_2-SISTEMAS_DE_INFORMAÇÃO.docx
@@ -4564,6 +4564,7 @@
           <w:color w:val="000000"/>
           <w:sz w:val="24"/>
           <w:szCs w:val="24"/>
+          <w:u w:val="single"/>
         </w:rPr>
       </w:pPr>
     </w:p>
@@ -4600,9 +4601,8 @@
         <w:spacing w:line="360" w:lineRule="auto"/>
         <w:ind w:left="1260" w:hanging="1260"/>
         <w:rPr>
-          <w:rFonts w:ascii="Arial" w:hAnsi="Arial" w:cs="Arial"/>
-          <w:b/>
-          <w:i/>
+          <w:rFonts w:ascii="Arial" w:eastAsia="Arial" w:hAnsi="Arial" w:cs="Arial"/>
+          <w:color w:val="000000"/>
           <w:sz w:val="24"/>
           <w:szCs w:val="24"/>
         </w:rPr>
@@ -4645,6 +4645,7 @@
         <w:ind w:left="1260" w:hanging="1260"/>
         <w:rPr>
           <w:rFonts w:ascii="Arial" w:hAnsi="Arial" w:cs="Arial"/>
+          <w:b/>
           <w:i/>
           <w:sz w:val="24"/>
           <w:szCs w:val="24"/>
@@ -4653,18 +4654,18 @@
       <w:proofErr w:type="spellStart"/>
       <w:r>
         <w:rPr>
-          <w:rFonts w:ascii="Arial" w:hAnsi="Arial" w:cs="Arial"/>
-          <w:i/>
-          <w:sz w:val="24"/>
-          <w:szCs w:val="24"/>
-        </w:rPr>
-        <w:t>PoC</w:t>
+          <w:rFonts w:ascii="Arial" w:eastAsia="Arial" w:hAnsi="Arial" w:cs="Arial"/>
+          <w:color w:val="000000"/>
+          <w:sz w:val="24"/>
+          <w:szCs w:val="24"/>
+        </w:rPr>
+        <w:t>DoD</w:t>
       </w:r>
       <w:proofErr w:type="spellEnd"/>
       <w:r>
         <w:rPr>
-          <w:rFonts w:ascii="Arial" w:hAnsi="Arial" w:cs="Arial"/>
-          <w:i/>
+          <w:rFonts w:ascii="Arial" w:eastAsia="Arial" w:hAnsi="Arial" w:cs="Arial"/>
+          <w:color w:val="000000"/>
           <w:sz w:val="24"/>
           <w:szCs w:val="24"/>
         </w:rPr>
@@ -4673,18 +4674,18 @@
       <w:proofErr w:type="spellStart"/>
       <w:r>
         <w:rPr>
-          <w:rFonts w:ascii="Arial" w:hAnsi="Arial" w:cs="Arial"/>
-          <w:i/>
-          <w:sz w:val="24"/>
-          <w:szCs w:val="24"/>
-        </w:rPr>
-        <w:t>Proof</w:t>
+          <w:rFonts w:ascii="Arial" w:eastAsia="Arial" w:hAnsi="Arial" w:cs="Arial"/>
+          <w:color w:val="000000"/>
+          <w:sz w:val="24"/>
+          <w:szCs w:val="24"/>
+        </w:rPr>
+        <w:t>Definition</w:t>
       </w:r>
       <w:proofErr w:type="spellEnd"/>
       <w:r>
         <w:rPr>
-          <w:rFonts w:ascii="Arial" w:hAnsi="Arial" w:cs="Arial"/>
-          <w:i/>
+          <w:rFonts w:ascii="Arial" w:eastAsia="Arial" w:hAnsi="Arial" w:cs="Arial"/>
+          <w:color w:val="000000"/>
           <w:sz w:val="24"/>
           <w:szCs w:val="24"/>
         </w:rPr>
@@ -4693,8 +4694,8 @@
       <w:proofErr w:type="spellStart"/>
       <w:r>
         <w:rPr>
-          <w:rFonts w:ascii="Arial" w:hAnsi="Arial" w:cs="Arial"/>
-          <w:i/>
+          <w:rFonts w:ascii="Arial" w:eastAsia="Arial" w:hAnsi="Arial" w:cs="Arial"/>
+          <w:color w:val="000000"/>
           <w:sz w:val="24"/>
           <w:szCs w:val="24"/>
         </w:rPr>
@@ -4703,8 +4704,8 @@
       <w:proofErr w:type="spellEnd"/>
       <w:r>
         <w:rPr>
-          <w:rFonts w:ascii="Arial" w:hAnsi="Arial" w:cs="Arial"/>
-          <w:i/>
+          <w:rFonts w:ascii="Arial" w:eastAsia="Arial" w:hAnsi="Arial" w:cs="Arial"/>
+          <w:color w:val="000000"/>
           <w:sz w:val="24"/>
           <w:szCs w:val="24"/>
         </w:rPr>
@@ -4713,30 +4714,22 @@
       <w:proofErr w:type="spellStart"/>
       <w:r>
         <w:rPr>
-          <w:rFonts w:ascii="Arial" w:hAnsi="Arial" w:cs="Arial"/>
-          <w:i/>
-          <w:sz w:val="24"/>
-          <w:szCs w:val="24"/>
-        </w:rPr>
-        <w:t>concept</w:t>
+          <w:rFonts w:ascii="Arial" w:eastAsia="Arial" w:hAnsi="Arial" w:cs="Arial"/>
+          <w:color w:val="000000"/>
+          <w:sz w:val="24"/>
+          <w:szCs w:val="24"/>
+        </w:rPr>
+        <w:t>Done</w:t>
       </w:r>
       <w:proofErr w:type="spellEnd"/>
       <w:r>
         <w:rPr>
-          <w:rFonts w:ascii="Arial" w:hAnsi="Arial" w:cs="Arial"/>
-          <w:i/>
-          <w:sz w:val="24"/>
-          <w:szCs w:val="24"/>
-        </w:rPr>
-        <w:t xml:space="preserve"> </w:t>
-      </w:r>
-      <w:r>
-        <w:rPr>
-          <w:rFonts w:ascii="Arial" w:hAnsi="Arial" w:cs="Arial"/>
-          <w:sz w:val="24"/>
-          <w:szCs w:val="24"/>
-        </w:rPr>
-        <w:t>(Prova de conceito)</w:t>
+          <w:rFonts w:ascii="Arial" w:eastAsia="Arial" w:hAnsi="Arial" w:cs="Arial"/>
+          <w:color w:val="000000"/>
+          <w:sz w:val="24"/>
+          <w:szCs w:val="24"/>
+        </w:rPr>
+        <w:t xml:space="preserve"> (Definição de pronto)</w:t>
       </w:r>
     </w:p>
     <w:p>
@@ -4754,6 +4747,110 @@
           <w:szCs w:val="24"/>
         </w:rPr>
       </w:pPr>
+      <w:proofErr w:type="spellStart"/>
+      <w:r>
+        <w:rPr>
+          <w:rFonts w:ascii="Arial" w:hAnsi="Arial" w:cs="Arial"/>
+          <w:i/>
+          <w:sz w:val="24"/>
+          <w:szCs w:val="24"/>
+        </w:rPr>
+        <w:t>PoC</w:t>
+      </w:r>
+      <w:proofErr w:type="spellEnd"/>
+      <w:r>
+        <w:rPr>
+          <w:rFonts w:ascii="Arial" w:hAnsi="Arial" w:cs="Arial"/>
+          <w:i/>
+          <w:sz w:val="24"/>
+          <w:szCs w:val="24"/>
+        </w:rPr>
+        <w:tab/>
+      </w:r>
+      <w:proofErr w:type="spellStart"/>
+      <w:r>
+        <w:rPr>
+          <w:rFonts w:ascii="Arial" w:hAnsi="Arial" w:cs="Arial"/>
+          <w:i/>
+          <w:sz w:val="24"/>
+          <w:szCs w:val="24"/>
+        </w:rPr>
+        <w:t>Proof</w:t>
+      </w:r>
+      <w:proofErr w:type="spellEnd"/>
+      <w:r>
+        <w:rPr>
+          <w:rFonts w:ascii="Arial" w:hAnsi="Arial" w:cs="Arial"/>
+          <w:i/>
+          <w:sz w:val="24"/>
+          <w:szCs w:val="24"/>
+        </w:rPr>
+        <w:t xml:space="preserve"> </w:t>
+      </w:r>
+      <w:proofErr w:type="spellStart"/>
+      <w:r>
+        <w:rPr>
+          <w:rFonts w:ascii="Arial" w:hAnsi="Arial" w:cs="Arial"/>
+          <w:i/>
+          <w:sz w:val="24"/>
+          <w:szCs w:val="24"/>
+        </w:rPr>
+        <w:t>of</w:t>
+      </w:r>
+      <w:proofErr w:type="spellEnd"/>
+      <w:r>
+        <w:rPr>
+          <w:rFonts w:ascii="Arial" w:hAnsi="Arial" w:cs="Arial"/>
+          <w:i/>
+          <w:sz w:val="24"/>
+          <w:szCs w:val="24"/>
+        </w:rPr>
+        <w:t xml:space="preserve"> </w:t>
+      </w:r>
+      <w:proofErr w:type="spellStart"/>
+      <w:r>
+        <w:rPr>
+          <w:rFonts w:ascii="Arial" w:hAnsi="Arial" w:cs="Arial"/>
+          <w:i/>
+          <w:sz w:val="24"/>
+          <w:szCs w:val="24"/>
+        </w:rPr>
+        <w:t>concept</w:t>
+      </w:r>
+      <w:proofErr w:type="spellEnd"/>
+      <w:r>
+        <w:rPr>
+          <w:rFonts w:ascii="Arial" w:hAnsi="Arial" w:cs="Arial"/>
+          <w:i/>
+          <w:sz w:val="24"/>
+          <w:szCs w:val="24"/>
+        </w:rPr>
+        <w:t xml:space="preserve"> </w:t>
+      </w:r>
+      <w:r>
+        <w:rPr>
+          <w:rFonts w:ascii="Arial" w:hAnsi="Arial" w:cs="Arial"/>
+          <w:sz w:val="24"/>
+          <w:szCs w:val="24"/>
+        </w:rPr>
+        <w:t>(Prova de conceito)</w:t>
+      </w:r>
+    </w:p>
+    <w:p>
+      <w:pPr>
+        <w:tabs>
+          <w:tab w:val="left" w:pos="1260"/>
+          <w:tab w:val="left" w:pos="1440"/>
+        </w:tabs>
+        <w:spacing w:line="360" w:lineRule="auto"/>
+        <w:ind w:left="1260" w:hanging="1260"/>
+        <w:rPr>
+          <w:rFonts w:ascii="Arial" w:hAnsi="Arial" w:cs="Arial"/>
+          <w:i/>
+          <w:sz w:val="24"/>
+          <w:szCs w:val="24"/>
+        </w:rPr>
+      </w:pPr>
       <w:r>
         <w:rPr>
           <w:rFonts w:ascii="Arial" w:hAnsi="Arial" w:cs="Arial"/>
@@ -5401,52 +5498,6 @@
           <w:tab w:val="right" w:pos="9072"/>
         </w:tabs>
         <w:spacing w:before="0" w:after="0" w:line="360" w:lineRule="auto"/>
-        <w:rPr>
-          <w:rFonts w:ascii="Arial" w:eastAsia="Arial" w:hAnsi="Arial" w:cs="Arial"/>
-          <w:b/>
-          <w:color w:val="000000"/>
-          <w:sz w:val="24"/>
-          <w:szCs w:val="24"/>
-        </w:rPr>
-      </w:pPr>
-    </w:p>
-    <w:p>
-      <w:pPr>
-        <w:pBdr>
-          <w:top w:val="nil"/>
-          <w:left w:val="nil"/>
-          <w:bottom w:val="nil"/>
-          <w:right w:val="nil"/>
-          <w:between w:val="nil"/>
-        </w:pBdr>
-        <w:tabs>
-          <w:tab w:val="right" w:pos="9072"/>
-        </w:tabs>
-        <w:spacing w:before="0" w:after="0" w:line="360" w:lineRule="auto"/>
-        <w:jc w:val="center"/>
-        <w:rPr>
-          <w:rFonts w:ascii="Arial" w:eastAsia="Arial" w:hAnsi="Arial" w:cs="Arial"/>
-          <w:b/>
-          <w:color w:val="000000"/>
-          <w:sz w:val="24"/>
-          <w:szCs w:val="24"/>
-        </w:rPr>
-      </w:pPr>
-    </w:p>
-    <w:p>
-      <w:pPr>
-        <w:pBdr>
-          <w:top w:val="nil"/>
-          <w:left w:val="nil"/>
-          <w:bottom w:val="nil"/>
-          <w:right w:val="nil"/>
-          <w:between w:val="nil"/>
-        </w:pBdr>
-        <w:tabs>
-          <w:tab w:val="right" w:pos="9072"/>
-        </w:tabs>
-        <w:spacing w:before="0" w:after="0" w:line="360" w:lineRule="auto"/>
-        <w:jc w:val="center"/>
         <w:rPr>
           <w:rFonts w:ascii="Arial" w:eastAsia="Arial" w:hAnsi="Arial" w:cs="Arial"/>
           <w:b/>
@@ -6099,7 +6150,6 @@
           <w:docPartUnique/>
         </w:docPartObj>
       </w:sdtPr>
-      <w:sdtEndPr/>
       <w:sdtContent>
         <w:p>
           <w:pPr>
@@ -26743,9 +26793,442 @@
           <w:color w:val="000000"/>
           <w:sz w:val="24"/>
           <w:szCs w:val="24"/>
-          <w:u w:val="single"/>
-        </w:rPr>
-      </w:pPr>
+        </w:rPr>
+      </w:pPr>
+      <w:r>
+        <w:rPr>
+          <w:rFonts w:ascii="Arial" w:eastAsia="Arial" w:hAnsi="Arial" w:cs="Arial"/>
+          <w:color w:val="000000"/>
+          <w:sz w:val="24"/>
+          <w:szCs w:val="24"/>
+        </w:rPr>
+        <w:tab/>
+      </w:r>
+      <w:proofErr w:type="spellStart"/>
+      <w:r>
+        <w:rPr>
+          <w:rFonts w:ascii="Arial" w:eastAsia="Arial" w:hAnsi="Arial" w:cs="Arial"/>
+          <w:color w:val="000000"/>
+          <w:sz w:val="24"/>
+          <w:szCs w:val="24"/>
+        </w:rPr>
+        <w:t>Schwaber</w:t>
+      </w:r>
+      <w:proofErr w:type="spellEnd"/>
+      <w:r>
+        <w:rPr>
+          <w:rFonts w:ascii="Arial" w:eastAsia="Arial" w:hAnsi="Arial" w:cs="Arial"/>
+          <w:color w:val="000000"/>
+          <w:sz w:val="24"/>
+          <w:szCs w:val="24"/>
+        </w:rPr>
+        <w:t xml:space="preserve"> e Sutherland (2013)</w:t>
+      </w:r>
+      <w:r>
+        <w:rPr>
+          <w:rFonts w:ascii="Arial" w:eastAsia="Arial" w:hAnsi="Arial" w:cs="Arial"/>
+          <w:color w:val="000000"/>
+          <w:sz w:val="24"/>
+          <w:szCs w:val="24"/>
+        </w:rPr>
+        <w:t>, relata que quando</w:t>
+      </w:r>
+      <w:r>
+        <w:rPr>
+          <w:rFonts w:ascii="Arial" w:eastAsia="Arial" w:hAnsi="Arial" w:cs="Arial"/>
+          <w:color w:val="000000"/>
+          <w:sz w:val="24"/>
+          <w:szCs w:val="24"/>
+        </w:rPr>
+        <w:t xml:space="preserve"> </w:t>
+      </w:r>
+      <w:r>
+        <w:rPr>
+          <w:rFonts w:ascii="Arial" w:eastAsia="Arial" w:hAnsi="Arial" w:cs="Arial"/>
+          <w:color w:val="000000"/>
+          <w:sz w:val="24"/>
+          <w:szCs w:val="24"/>
+        </w:rPr>
+        <w:t xml:space="preserve">há a aplicação de uma metodologia </w:t>
+      </w:r>
+      <w:r>
+        <w:rPr>
+          <w:rFonts w:ascii="Arial" w:eastAsia="Arial" w:hAnsi="Arial" w:cs="Arial"/>
+          <w:color w:val="000000"/>
+          <w:sz w:val="24"/>
+          <w:szCs w:val="24"/>
+        </w:rPr>
+        <w:t xml:space="preserve">em um projeto, </w:t>
+      </w:r>
+      <w:r>
+        <w:rPr>
+          <w:rFonts w:ascii="Arial" w:eastAsia="Arial" w:hAnsi="Arial" w:cs="Arial"/>
+          <w:color w:val="000000"/>
+          <w:sz w:val="24"/>
+          <w:szCs w:val="24"/>
+        </w:rPr>
+        <w:t xml:space="preserve">seja esta </w:t>
+      </w:r>
+      <w:r>
+        <w:rPr>
+          <w:rFonts w:ascii="Arial" w:eastAsia="Arial" w:hAnsi="Arial" w:cs="Arial"/>
+          <w:color w:val="000000"/>
+          <w:sz w:val="24"/>
+          <w:szCs w:val="24"/>
+        </w:rPr>
+        <w:t xml:space="preserve">metodologia </w:t>
+      </w:r>
+      <w:r>
+        <w:rPr>
+          <w:rFonts w:ascii="Arial" w:eastAsia="Arial" w:hAnsi="Arial" w:cs="Arial"/>
+          <w:color w:val="000000"/>
+          <w:sz w:val="24"/>
+          <w:szCs w:val="24"/>
+        </w:rPr>
+        <w:t>escolh</w:t>
+      </w:r>
+      <w:r>
+        <w:rPr>
+          <w:rFonts w:ascii="Arial" w:eastAsia="Arial" w:hAnsi="Arial" w:cs="Arial"/>
+          <w:color w:val="000000"/>
+          <w:sz w:val="24"/>
+          <w:szCs w:val="24"/>
+        </w:rPr>
+        <w:t>ida o</w:t>
+      </w:r>
+      <w:r>
+        <w:rPr>
+          <w:rFonts w:ascii="Arial" w:eastAsia="Arial" w:hAnsi="Arial" w:cs="Arial"/>
+          <w:color w:val="000000"/>
+          <w:sz w:val="24"/>
+          <w:szCs w:val="24"/>
+        </w:rPr>
+        <w:t xml:space="preserve"> Scrum ou não, </w:t>
+      </w:r>
+      <w:r>
+        <w:rPr>
+          <w:rFonts w:ascii="Arial" w:eastAsia="Arial" w:hAnsi="Arial" w:cs="Arial"/>
+          <w:color w:val="000000"/>
+          <w:sz w:val="24"/>
+          <w:szCs w:val="24"/>
+        </w:rPr>
+        <w:t>existe</w:t>
+      </w:r>
+      <w:r>
+        <w:rPr>
+          <w:rFonts w:ascii="Arial" w:eastAsia="Arial" w:hAnsi="Arial" w:cs="Arial"/>
+          <w:color w:val="000000"/>
+          <w:sz w:val="24"/>
+          <w:szCs w:val="24"/>
+        </w:rPr>
+        <w:t xml:space="preserve"> </w:t>
+      </w:r>
+      <w:r>
+        <w:rPr>
+          <w:rFonts w:ascii="Arial" w:eastAsia="Arial" w:hAnsi="Arial" w:cs="Arial"/>
+          <w:color w:val="000000"/>
+          <w:sz w:val="24"/>
+          <w:szCs w:val="24"/>
+        </w:rPr>
+        <w:t>um desejo</w:t>
+      </w:r>
+      <w:r>
+        <w:rPr>
+          <w:rFonts w:ascii="Arial" w:eastAsia="Arial" w:hAnsi="Arial" w:cs="Arial"/>
+          <w:color w:val="000000"/>
+          <w:sz w:val="24"/>
+          <w:szCs w:val="24"/>
+        </w:rPr>
+        <w:t xml:space="preserve"> de </w:t>
+      </w:r>
+      <w:r>
+        <w:rPr>
+          <w:rFonts w:ascii="Arial" w:eastAsia="Arial" w:hAnsi="Arial" w:cs="Arial"/>
+          <w:color w:val="000000"/>
+          <w:sz w:val="24"/>
+          <w:szCs w:val="24"/>
+        </w:rPr>
+        <w:t>maior</w:t>
+      </w:r>
+      <w:r>
+        <w:rPr>
+          <w:rFonts w:ascii="Arial" w:eastAsia="Arial" w:hAnsi="Arial" w:cs="Arial"/>
+          <w:color w:val="000000"/>
+          <w:sz w:val="24"/>
+          <w:szCs w:val="24"/>
+        </w:rPr>
+        <w:t xml:space="preserve"> transparência durante </w:t>
+      </w:r>
+      <w:r>
+        <w:rPr>
+          <w:rFonts w:ascii="Arial" w:eastAsia="Arial" w:hAnsi="Arial" w:cs="Arial"/>
+          <w:color w:val="000000"/>
+          <w:sz w:val="24"/>
+          <w:szCs w:val="24"/>
+        </w:rPr>
+        <w:t xml:space="preserve">as </w:t>
+      </w:r>
+      <w:r>
+        <w:rPr>
+          <w:rFonts w:ascii="Arial" w:eastAsia="Arial" w:hAnsi="Arial" w:cs="Arial"/>
+          <w:color w:val="000000"/>
+          <w:sz w:val="24"/>
+          <w:szCs w:val="24"/>
+        </w:rPr>
+        <w:t>etapas</w:t>
+      </w:r>
+      <w:r>
+        <w:rPr>
+          <w:rFonts w:ascii="Arial" w:eastAsia="Arial" w:hAnsi="Arial" w:cs="Arial"/>
+          <w:color w:val="000000"/>
+          <w:sz w:val="24"/>
+          <w:szCs w:val="24"/>
+        </w:rPr>
+        <w:t xml:space="preserve"> </w:t>
+      </w:r>
+      <w:r>
+        <w:rPr>
+          <w:rFonts w:ascii="Arial" w:eastAsia="Arial" w:hAnsi="Arial" w:cs="Arial"/>
+          <w:color w:val="000000"/>
+          <w:sz w:val="24"/>
+          <w:szCs w:val="24"/>
+        </w:rPr>
+        <w:t>deste</w:t>
+      </w:r>
+      <w:r>
+        <w:rPr>
+          <w:rFonts w:ascii="Arial" w:eastAsia="Arial" w:hAnsi="Arial" w:cs="Arial"/>
+          <w:color w:val="000000"/>
+          <w:sz w:val="24"/>
+          <w:szCs w:val="24"/>
+        </w:rPr>
+        <w:t xml:space="preserve"> projeto. E </w:t>
+      </w:r>
+      <w:r>
+        <w:rPr>
+          <w:rFonts w:ascii="Arial" w:eastAsia="Arial" w:hAnsi="Arial" w:cs="Arial"/>
+          <w:color w:val="000000"/>
+          <w:sz w:val="24"/>
+          <w:szCs w:val="24"/>
+        </w:rPr>
+        <w:t>neste</w:t>
+      </w:r>
+      <w:r>
+        <w:rPr>
+          <w:rFonts w:ascii="Arial" w:eastAsia="Arial" w:hAnsi="Arial" w:cs="Arial"/>
+          <w:color w:val="000000"/>
+          <w:sz w:val="24"/>
+          <w:szCs w:val="24"/>
+        </w:rPr>
+        <w:t xml:space="preserve"> caminho</w:t>
+      </w:r>
+      <w:r>
+        <w:rPr>
+          <w:rFonts w:ascii="Arial" w:eastAsia="Arial" w:hAnsi="Arial" w:cs="Arial"/>
+          <w:color w:val="000000"/>
+          <w:sz w:val="24"/>
+          <w:szCs w:val="24"/>
+        </w:rPr>
+        <w:t xml:space="preserve"> em encontro a transparência</w:t>
+      </w:r>
+      <w:r>
+        <w:rPr>
+          <w:rFonts w:ascii="Arial" w:eastAsia="Arial" w:hAnsi="Arial" w:cs="Arial"/>
+          <w:color w:val="000000"/>
+          <w:sz w:val="24"/>
+          <w:szCs w:val="24"/>
+        </w:rPr>
+        <w:t xml:space="preserve">, existe um ponto a ser </w:t>
+      </w:r>
+      <w:r>
+        <w:rPr>
+          <w:rFonts w:ascii="Arial" w:eastAsia="Arial" w:hAnsi="Arial" w:cs="Arial"/>
+          <w:color w:val="000000"/>
+          <w:sz w:val="24"/>
+          <w:szCs w:val="24"/>
+        </w:rPr>
+        <w:t>estabelecido</w:t>
+      </w:r>
+      <w:r>
+        <w:rPr>
+          <w:rFonts w:ascii="Arial" w:eastAsia="Arial" w:hAnsi="Arial" w:cs="Arial"/>
+          <w:color w:val="000000"/>
+          <w:sz w:val="24"/>
+          <w:szCs w:val="24"/>
+        </w:rPr>
+        <w:t xml:space="preserve"> inicialmente </w:t>
+      </w:r>
+      <w:r>
+        <w:rPr>
+          <w:rFonts w:ascii="Arial" w:eastAsia="Arial" w:hAnsi="Arial" w:cs="Arial"/>
+          <w:color w:val="000000"/>
+          <w:sz w:val="24"/>
+          <w:szCs w:val="24"/>
+        </w:rPr>
+        <w:t>pelo time</w:t>
+      </w:r>
+      <w:r>
+        <w:rPr>
+          <w:rFonts w:ascii="Arial" w:eastAsia="Arial" w:hAnsi="Arial" w:cs="Arial"/>
+          <w:color w:val="000000"/>
+          <w:sz w:val="24"/>
+          <w:szCs w:val="24"/>
+        </w:rPr>
+        <w:t xml:space="preserve"> e que deve ser amadurecido com o </w:t>
+      </w:r>
+      <w:r>
+        <w:rPr>
+          <w:rFonts w:ascii="Arial" w:eastAsia="Arial" w:hAnsi="Arial" w:cs="Arial"/>
+          <w:color w:val="000000"/>
+          <w:sz w:val="24"/>
+          <w:szCs w:val="24"/>
+        </w:rPr>
+        <w:t>transcorrer</w:t>
+      </w:r>
+      <w:r>
+        <w:rPr>
+          <w:rFonts w:ascii="Arial" w:eastAsia="Arial" w:hAnsi="Arial" w:cs="Arial"/>
+          <w:color w:val="000000"/>
+          <w:sz w:val="24"/>
+          <w:szCs w:val="24"/>
+        </w:rPr>
+        <w:t xml:space="preserve"> </w:t>
+      </w:r>
+      <w:r>
+        <w:rPr>
+          <w:rFonts w:ascii="Arial" w:eastAsia="Arial" w:hAnsi="Arial" w:cs="Arial"/>
+          <w:color w:val="000000"/>
+          <w:sz w:val="24"/>
+          <w:szCs w:val="24"/>
+        </w:rPr>
+        <w:t>deste</w:t>
+      </w:r>
+      <w:r>
+        <w:rPr>
+          <w:rFonts w:ascii="Arial" w:eastAsia="Arial" w:hAnsi="Arial" w:cs="Arial"/>
+          <w:color w:val="000000"/>
+          <w:sz w:val="24"/>
+          <w:szCs w:val="24"/>
+        </w:rPr>
+        <w:t xml:space="preserve"> projeto, que é a definição de “</w:t>
+      </w:r>
+      <w:r>
+        <w:rPr>
+          <w:rFonts w:ascii="Arial" w:eastAsia="Arial" w:hAnsi="Arial" w:cs="Arial"/>
+          <w:color w:val="000000"/>
+          <w:sz w:val="24"/>
+          <w:szCs w:val="24"/>
+        </w:rPr>
+        <w:t>P</w:t>
+      </w:r>
+      <w:r>
+        <w:rPr>
+          <w:rFonts w:ascii="Arial" w:eastAsia="Arial" w:hAnsi="Arial" w:cs="Arial"/>
+          <w:color w:val="000000"/>
+          <w:sz w:val="24"/>
+          <w:szCs w:val="24"/>
+        </w:rPr>
+        <w:t xml:space="preserve">ronto”, em inglês </w:t>
+      </w:r>
+      <w:bookmarkStart w:id="29" w:name="_Hlk526359347"/>
+      <w:proofErr w:type="spellStart"/>
+      <w:r>
+        <w:rPr>
+          <w:rFonts w:ascii="Arial" w:eastAsia="Arial" w:hAnsi="Arial" w:cs="Arial"/>
+          <w:i/>
+          <w:color w:val="000000"/>
+          <w:sz w:val="24"/>
+          <w:szCs w:val="24"/>
+        </w:rPr>
+        <w:t>DoD</w:t>
+      </w:r>
+      <w:proofErr w:type="spellEnd"/>
+      <w:r>
+        <w:rPr>
+          <w:rFonts w:ascii="Arial" w:eastAsia="Arial" w:hAnsi="Arial" w:cs="Arial"/>
+          <w:i/>
+          <w:color w:val="000000"/>
+          <w:sz w:val="24"/>
+          <w:szCs w:val="24"/>
+        </w:rPr>
+        <w:t>(</w:t>
+      </w:r>
+      <w:proofErr w:type="spellStart"/>
+      <w:r>
+        <w:rPr>
+          <w:rFonts w:ascii="Arial" w:eastAsia="Arial" w:hAnsi="Arial" w:cs="Arial"/>
+          <w:i/>
+          <w:color w:val="000000"/>
+          <w:sz w:val="24"/>
+          <w:szCs w:val="24"/>
+        </w:rPr>
+        <w:t>Definition</w:t>
+      </w:r>
+      <w:proofErr w:type="spellEnd"/>
+      <w:r>
+        <w:rPr>
+          <w:rFonts w:ascii="Arial" w:eastAsia="Arial" w:hAnsi="Arial" w:cs="Arial"/>
+          <w:i/>
+          <w:color w:val="000000"/>
+          <w:sz w:val="24"/>
+          <w:szCs w:val="24"/>
+        </w:rPr>
+        <w:t xml:space="preserve"> </w:t>
+      </w:r>
+      <w:proofErr w:type="spellStart"/>
+      <w:r>
+        <w:rPr>
+          <w:rFonts w:ascii="Arial" w:eastAsia="Arial" w:hAnsi="Arial" w:cs="Arial"/>
+          <w:i/>
+          <w:color w:val="000000"/>
+          <w:sz w:val="24"/>
+          <w:szCs w:val="24"/>
+        </w:rPr>
+        <w:t>of</w:t>
+      </w:r>
+      <w:proofErr w:type="spellEnd"/>
+      <w:r>
+        <w:rPr>
+          <w:rFonts w:ascii="Arial" w:eastAsia="Arial" w:hAnsi="Arial" w:cs="Arial"/>
+          <w:i/>
+          <w:color w:val="000000"/>
+          <w:sz w:val="24"/>
+          <w:szCs w:val="24"/>
+        </w:rPr>
+        <w:t xml:space="preserve"> </w:t>
+      </w:r>
+      <w:proofErr w:type="spellStart"/>
+      <w:r>
+        <w:rPr>
+          <w:rFonts w:ascii="Arial" w:eastAsia="Arial" w:hAnsi="Arial" w:cs="Arial"/>
+          <w:i/>
+          <w:color w:val="000000"/>
+          <w:sz w:val="24"/>
+          <w:szCs w:val="24"/>
+        </w:rPr>
+        <w:t>Done</w:t>
+      </w:r>
+      <w:proofErr w:type="spellEnd"/>
+      <w:r>
+        <w:rPr>
+          <w:rFonts w:ascii="Arial" w:eastAsia="Arial" w:hAnsi="Arial" w:cs="Arial"/>
+          <w:i/>
+          <w:color w:val="000000"/>
+          <w:sz w:val="24"/>
+          <w:szCs w:val="24"/>
+        </w:rPr>
+        <w:t>).</w:t>
+      </w:r>
+      <w:r>
+        <w:rPr>
+          <w:rFonts w:ascii="Arial" w:eastAsia="Arial" w:hAnsi="Arial" w:cs="Arial"/>
+          <w:color w:val="000000"/>
+          <w:sz w:val="24"/>
+          <w:szCs w:val="24"/>
+        </w:rPr>
+        <w:t xml:space="preserve"> </w:t>
+      </w:r>
+      <w:bookmarkEnd w:id="29"/>
     </w:p>
     <w:p>
       <w:pPr>
@@ -26765,6 +27248,330 @@
           <w:szCs w:val="24"/>
         </w:rPr>
       </w:pPr>
+      <w:r>
+        <w:rPr>
+          <w:rFonts w:ascii="Arial" w:eastAsia="Arial" w:hAnsi="Arial" w:cs="Arial"/>
+          <w:color w:val="000000"/>
+          <w:sz w:val="24"/>
+          <w:szCs w:val="24"/>
+        </w:rPr>
+        <w:tab/>
+      </w:r>
+      <w:r>
+        <w:rPr>
+          <w:rFonts w:ascii="Arial" w:eastAsia="Arial" w:hAnsi="Arial" w:cs="Arial"/>
+          <w:color w:val="000000"/>
+          <w:sz w:val="24"/>
+          <w:szCs w:val="24"/>
+        </w:rPr>
+        <w:t xml:space="preserve">Para </w:t>
+      </w:r>
+      <w:r>
+        <w:rPr>
+          <w:rFonts w:ascii="Arial" w:eastAsia="Arial" w:hAnsi="Arial" w:cs="Arial"/>
+          <w:color w:val="000000"/>
+          <w:sz w:val="24"/>
+          <w:szCs w:val="24"/>
+        </w:rPr>
+        <w:t xml:space="preserve"> </w:t>
+      </w:r>
+      <w:r>
+        <w:rPr>
+          <w:rFonts w:ascii="Arial" w:eastAsia="Arial" w:hAnsi="Arial" w:cs="Arial"/>
+          <w:color w:val="000000"/>
+          <w:sz w:val="24"/>
+          <w:szCs w:val="24"/>
+        </w:rPr>
+        <w:t>Parente (2015)</w:t>
+      </w:r>
+      <w:r>
+        <w:rPr>
+          <w:rFonts w:ascii="Arial" w:eastAsia="Arial" w:hAnsi="Arial" w:cs="Arial"/>
+          <w:color w:val="000000"/>
+          <w:sz w:val="24"/>
+          <w:szCs w:val="24"/>
+        </w:rPr>
+        <w:t xml:space="preserve">, existem diferentes definições </w:t>
+      </w:r>
+      <w:r>
+        <w:rPr>
+          <w:rFonts w:ascii="Arial" w:eastAsia="Arial" w:hAnsi="Arial" w:cs="Arial"/>
+          <w:color w:val="000000"/>
+          <w:sz w:val="24"/>
+          <w:szCs w:val="24"/>
+        </w:rPr>
+        <w:t>conferidas</w:t>
+      </w:r>
+      <w:r>
+        <w:rPr>
+          <w:rFonts w:ascii="Arial" w:eastAsia="Arial" w:hAnsi="Arial" w:cs="Arial"/>
+          <w:color w:val="000000"/>
+          <w:sz w:val="24"/>
+          <w:szCs w:val="24"/>
+        </w:rPr>
+        <w:t xml:space="preserve"> </w:t>
+      </w:r>
+      <w:r>
+        <w:rPr>
+          <w:rFonts w:ascii="Arial" w:eastAsia="Arial" w:hAnsi="Arial" w:cs="Arial"/>
+          <w:color w:val="000000"/>
+          <w:sz w:val="24"/>
+          <w:szCs w:val="24"/>
+        </w:rPr>
+        <w:t>ao conceito de</w:t>
+      </w:r>
+      <w:r>
+        <w:rPr>
+          <w:rFonts w:ascii="Arial" w:eastAsia="Arial" w:hAnsi="Arial" w:cs="Arial"/>
+          <w:color w:val="000000"/>
+          <w:sz w:val="24"/>
+          <w:szCs w:val="24"/>
+        </w:rPr>
+        <w:t xml:space="preserve"> “pronto” em diferentes textos e artigos</w:t>
+      </w:r>
+      <w:r>
+        <w:rPr>
+          <w:rFonts w:ascii="Arial" w:eastAsia="Arial" w:hAnsi="Arial" w:cs="Arial"/>
+          <w:color w:val="000000"/>
+          <w:sz w:val="24"/>
+          <w:szCs w:val="24"/>
+        </w:rPr>
+        <w:t xml:space="preserve"> por diferentes autores</w:t>
+      </w:r>
+      <w:r>
+        <w:rPr>
+          <w:rFonts w:ascii="Arial" w:eastAsia="Arial" w:hAnsi="Arial" w:cs="Arial"/>
+          <w:color w:val="000000"/>
+          <w:sz w:val="24"/>
+          <w:szCs w:val="24"/>
+        </w:rPr>
+        <w:t xml:space="preserve">. </w:t>
+      </w:r>
+      <w:r>
+        <w:rPr>
+          <w:rFonts w:ascii="Arial" w:eastAsia="Arial" w:hAnsi="Arial" w:cs="Arial"/>
+          <w:color w:val="000000"/>
+          <w:sz w:val="24"/>
+          <w:szCs w:val="24"/>
+        </w:rPr>
+        <w:t xml:space="preserve">Ainda em </w:t>
+      </w:r>
+      <w:r>
+        <w:rPr>
+          <w:rFonts w:ascii="Arial" w:eastAsia="Arial" w:hAnsi="Arial" w:cs="Arial"/>
+          <w:color w:val="000000"/>
+          <w:sz w:val="24"/>
+          <w:szCs w:val="24"/>
+        </w:rPr>
+        <w:t>Parente (2015),</w:t>
+      </w:r>
+      <w:r>
+        <w:rPr>
+          <w:rFonts w:ascii="Arial" w:eastAsia="Arial" w:hAnsi="Arial" w:cs="Arial"/>
+          <w:color w:val="000000"/>
+          <w:sz w:val="24"/>
+          <w:szCs w:val="24"/>
+        </w:rPr>
+        <w:t xml:space="preserve"> a definição de </w:t>
+      </w:r>
+      <w:r>
+        <w:rPr>
+          <w:rFonts w:ascii="Arial" w:eastAsia="Arial" w:hAnsi="Arial" w:cs="Arial"/>
+          <w:color w:val="000000"/>
+          <w:sz w:val="24"/>
+          <w:szCs w:val="24"/>
+        </w:rPr>
+        <w:t>“</w:t>
+      </w:r>
+      <w:r>
+        <w:rPr>
+          <w:rFonts w:ascii="Arial" w:eastAsia="Arial" w:hAnsi="Arial" w:cs="Arial"/>
+          <w:color w:val="000000"/>
+          <w:sz w:val="24"/>
+          <w:szCs w:val="24"/>
+        </w:rPr>
+        <w:t>Pronto</w:t>
+      </w:r>
+      <w:r>
+        <w:rPr>
+          <w:rFonts w:ascii="Arial" w:eastAsia="Arial" w:hAnsi="Arial" w:cs="Arial"/>
+          <w:color w:val="000000"/>
+          <w:sz w:val="24"/>
+          <w:szCs w:val="24"/>
+        </w:rPr>
+        <w:t>”</w:t>
+      </w:r>
+      <w:r>
+        <w:rPr>
+          <w:rFonts w:ascii="Arial" w:eastAsia="Arial" w:hAnsi="Arial" w:cs="Arial"/>
+          <w:color w:val="000000"/>
+          <w:sz w:val="24"/>
+          <w:szCs w:val="24"/>
+        </w:rPr>
+        <w:t xml:space="preserve"> são várias validações ou checagens que um time</w:t>
+      </w:r>
+      <w:r>
+        <w:rPr>
+          <w:rFonts w:ascii="Arial" w:eastAsia="Arial" w:hAnsi="Arial" w:cs="Arial"/>
+          <w:color w:val="000000"/>
+          <w:sz w:val="24"/>
+          <w:szCs w:val="24"/>
+        </w:rPr>
+        <w:t xml:space="preserve"> deve realizar</w:t>
+      </w:r>
+      <w:r>
+        <w:rPr>
+          <w:rFonts w:ascii="Arial" w:eastAsia="Arial" w:hAnsi="Arial" w:cs="Arial"/>
+          <w:color w:val="000000"/>
+          <w:sz w:val="24"/>
+          <w:szCs w:val="24"/>
+        </w:rPr>
+        <w:t xml:space="preserve">, sendo ou não Scrum, </w:t>
+      </w:r>
+      <w:r>
+        <w:rPr>
+          <w:rFonts w:ascii="Arial" w:eastAsia="Arial" w:hAnsi="Arial" w:cs="Arial"/>
+          <w:color w:val="000000"/>
+          <w:sz w:val="24"/>
+          <w:szCs w:val="24"/>
+        </w:rPr>
+        <w:t>antes</w:t>
+      </w:r>
+      <w:r>
+        <w:rPr>
+          <w:rFonts w:ascii="Arial" w:eastAsia="Arial" w:hAnsi="Arial" w:cs="Arial"/>
+          <w:color w:val="000000"/>
+          <w:sz w:val="24"/>
+          <w:szCs w:val="24"/>
+        </w:rPr>
+        <w:t xml:space="preserve"> </w:t>
+      </w:r>
+      <w:r>
+        <w:rPr>
+          <w:rFonts w:ascii="Arial" w:eastAsia="Arial" w:hAnsi="Arial" w:cs="Arial"/>
+          <w:color w:val="000000"/>
+          <w:sz w:val="24"/>
+          <w:szCs w:val="24"/>
+        </w:rPr>
+        <w:t xml:space="preserve">de </w:t>
+      </w:r>
+      <w:r>
+        <w:rPr>
+          <w:rFonts w:ascii="Arial" w:eastAsia="Arial" w:hAnsi="Arial" w:cs="Arial"/>
+          <w:color w:val="000000"/>
+          <w:sz w:val="24"/>
+          <w:szCs w:val="24"/>
+        </w:rPr>
+        <w:t xml:space="preserve">realizar a entrega </w:t>
+      </w:r>
+      <w:r>
+        <w:rPr>
+          <w:rFonts w:ascii="Arial" w:eastAsia="Arial" w:hAnsi="Arial" w:cs="Arial"/>
+          <w:color w:val="000000"/>
+          <w:sz w:val="24"/>
+          <w:szCs w:val="24"/>
+        </w:rPr>
+        <w:t>de</w:t>
+      </w:r>
+      <w:r>
+        <w:rPr>
+          <w:rFonts w:ascii="Arial" w:eastAsia="Arial" w:hAnsi="Arial" w:cs="Arial"/>
+          <w:color w:val="000000"/>
+          <w:sz w:val="24"/>
+          <w:szCs w:val="24"/>
+        </w:rPr>
+        <w:t xml:space="preserve"> produto</w:t>
+      </w:r>
+      <w:r>
+        <w:rPr>
+          <w:rFonts w:ascii="Arial" w:eastAsia="Arial" w:hAnsi="Arial" w:cs="Arial"/>
+          <w:color w:val="000000"/>
+          <w:sz w:val="24"/>
+          <w:szCs w:val="24"/>
+        </w:rPr>
+        <w:t>, ou parte dele</w:t>
+      </w:r>
+      <w:r>
+        <w:rPr>
+          <w:rFonts w:ascii="Arial" w:eastAsia="Arial" w:hAnsi="Arial" w:cs="Arial"/>
+          <w:color w:val="000000"/>
+          <w:sz w:val="24"/>
+          <w:szCs w:val="24"/>
+        </w:rPr>
+        <w:t xml:space="preserve">. </w:t>
+      </w:r>
+      <w:r>
+        <w:rPr>
+          <w:rFonts w:ascii="Arial" w:eastAsia="Arial" w:hAnsi="Arial" w:cs="Arial"/>
+          <w:color w:val="000000"/>
+          <w:sz w:val="24"/>
+          <w:szCs w:val="24"/>
+        </w:rPr>
+        <w:t>Esta</w:t>
+      </w:r>
+      <w:r>
+        <w:rPr>
+          <w:rFonts w:ascii="Arial" w:eastAsia="Arial" w:hAnsi="Arial" w:cs="Arial"/>
+          <w:color w:val="000000"/>
+          <w:sz w:val="24"/>
+          <w:szCs w:val="24"/>
+        </w:rPr>
+        <w:t xml:space="preserve"> verificação </w:t>
+      </w:r>
+      <w:r>
+        <w:rPr>
+          <w:rFonts w:ascii="Arial" w:eastAsia="Arial" w:hAnsi="Arial" w:cs="Arial"/>
+          <w:color w:val="000000"/>
+          <w:sz w:val="24"/>
+          <w:szCs w:val="24"/>
+        </w:rPr>
+        <w:t>deve assegurar que</w:t>
+      </w:r>
+      <w:r>
+        <w:rPr>
+          <w:rFonts w:ascii="Arial" w:eastAsia="Arial" w:hAnsi="Arial" w:cs="Arial"/>
+          <w:color w:val="000000"/>
+          <w:sz w:val="24"/>
+          <w:szCs w:val="24"/>
+        </w:rPr>
+        <w:t xml:space="preserve"> produto em questão está atendendo </w:t>
+      </w:r>
+      <w:r>
+        <w:rPr>
+          <w:rFonts w:ascii="Arial" w:eastAsia="Arial" w:hAnsi="Arial" w:cs="Arial"/>
+          <w:color w:val="000000"/>
+          <w:sz w:val="24"/>
+          <w:szCs w:val="24"/>
+        </w:rPr>
+        <w:t>os requisitos</w:t>
+      </w:r>
+      <w:r>
+        <w:rPr>
+          <w:rFonts w:ascii="Arial" w:eastAsia="Arial" w:hAnsi="Arial" w:cs="Arial"/>
+          <w:color w:val="000000"/>
+          <w:sz w:val="24"/>
+          <w:szCs w:val="24"/>
+        </w:rPr>
+        <w:t xml:space="preserve"> solicitadas, tanto funcionais</w:t>
+      </w:r>
+      <w:r>
+        <w:rPr>
+          <w:rFonts w:ascii="Arial" w:eastAsia="Arial" w:hAnsi="Arial" w:cs="Arial"/>
+          <w:color w:val="000000"/>
+          <w:sz w:val="24"/>
+          <w:szCs w:val="24"/>
+        </w:rPr>
+        <w:t xml:space="preserve"> ou não funcionais, com o foco em atender as reais necessidades do cliente</w:t>
+      </w:r>
+      <w:r>
+        <w:rPr>
+          <w:rFonts w:ascii="Arial" w:eastAsia="Arial" w:hAnsi="Arial" w:cs="Arial"/>
+          <w:color w:val="000000"/>
+          <w:sz w:val="24"/>
+          <w:szCs w:val="24"/>
+        </w:rPr>
+        <w:t>.</w:t>
+      </w:r>
     </w:p>
     <w:p>
       <w:pPr>
@@ -26776,6 +27583,7 @@
           <w:between w:val="nil"/>
         </w:pBdr>
         <w:spacing w:before="0" w:after="0" w:line="360" w:lineRule="auto"/>
+        <w:ind w:firstLine="720"/>
         <w:jc w:val="both"/>
         <w:rPr>
           <w:rFonts w:ascii="Arial" w:eastAsia="Arial" w:hAnsi="Arial" w:cs="Arial"/>
@@ -26784,6 +27592,575 @@
           <w:szCs w:val="24"/>
         </w:rPr>
       </w:pPr>
+      <w:proofErr w:type="spellStart"/>
+      <w:r>
+        <w:rPr>
+          <w:rFonts w:ascii="Arial" w:eastAsia="Arial" w:hAnsi="Arial" w:cs="Arial"/>
+          <w:color w:val="000000"/>
+          <w:sz w:val="24"/>
+          <w:szCs w:val="24"/>
+        </w:rPr>
+        <w:t>Schwaber</w:t>
+      </w:r>
+      <w:proofErr w:type="spellEnd"/>
+      <w:r>
+        <w:rPr>
+          <w:rFonts w:ascii="Arial" w:eastAsia="Arial" w:hAnsi="Arial" w:cs="Arial"/>
+          <w:color w:val="000000"/>
+          <w:sz w:val="24"/>
+          <w:szCs w:val="24"/>
+        </w:rPr>
+        <w:t xml:space="preserve"> e Sutherland (2013), </w:t>
+      </w:r>
+      <w:r>
+        <w:rPr>
+          <w:rFonts w:ascii="Arial" w:eastAsia="Arial" w:hAnsi="Arial" w:cs="Arial"/>
+          <w:color w:val="000000"/>
+          <w:sz w:val="24"/>
+          <w:szCs w:val="24"/>
+        </w:rPr>
+        <w:t xml:space="preserve">no </w:t>
+      </w:r>
+      <w:r>
+        <w:rPr>
+          <w:rFonts w:ascii="Arial" w:eastAsia="Arial" w:hAnsi="Arial" w:cs="Arial"/>
+          <w:i/>
+          <w:color w:val="000000"/>
+          <w:sz w:val="24"/>
+          <w:szCs w:val="24"/>
+        </w:rPr>
+        <w:t xml:space="preserve">Scrum </w:t>
+      </w:r>
+      <w:proofErr w:type="spellStart"/>
+      <w:r>
+        <w:rPr>
+          <w:rFonts w:ascii="Arial" w:eastAsia="Arial" w:hAnsi="Arial" w:cs="Arial"/>
+          <w:i/>
+          <w:color w:val="000000"/>
+          <w:sz w:val="24"/>
+          <w:szCs w:val="24"/>
+        </w:rPr>
+        <w:t>Guide</w:t>
+      </w:r>
+      <w:proofErr w:type="spellEnd"/>
+      <w:r>
+        <w:rPr>
+          <w:rFonts w:ascii="Arial" w:eastAsia="Arial" w:hAnsi="Arial" w:cs="Arial"/>
+          <w:color w:val="000000"/>
+          <w:sz w:val="24"/>
+          <w:szCs w:val="24"/>
+        </w:rPr>
+        <w:t xml:space="preserve"> </w:t>
+      </w:r>
+      <w:r>
+        <w:rPr>
+          <w:rFonts w:ascii="Arial" w:eastAsia="Arial" w:hAnsi="Arial" w:cs="Arial"/>
+          <w:color w:val="000000"/>
+          <w:sz w:val="24"/>
+          <w:szCs w:val="24"/>
+        </w:rPr>
+        <w:t>escolhem, e de maneira consciente,</w:t>
+      </w:r>
+      <w:r>
+        <w:rPr>
+          <w:rFonts w:ascii="Arial" w:eastAsia="Arial" w:hAnsi="Arial" w:cs="Arial"/>
+          <w:color w:val="000000"/>
+          <w:sz w:val="24"/>
+          <w:szCs w:val="24"/>
+        </w:rPr>
+        <w:t xml:space="preserve"> não </w:t>
+      </w:r>
+      <w:r>
+        <w:rPr>
+          <w:rFonts w:ascii="Arial" w:eastAsia="Arial" w:hAnsi="Arial" w:cs="Arial"/>
+          <w:color w:val="000000"/>
+          <w:sz w:val="24"/>
+          <w:szCs w:val="24"/>
+        </w:rPr>
+        <w:t>expor</w:t>
+      </w:r>
+      <w:r>
+        <w:rPr>
+          <w:rFonts w:ascii="Arial" w:eastAsia="Arial" w:hAnsi="Arial" w:cs="Arial"/>
+          <w:color w:val="000000"/>
+          <w:sz w:val="24"/>
+          <w:szCs w:val="24"/>
+        </w:rPr>
+        <w:t xml:space="preserve"> uma definição sobre o que é “</w:t>
+      </w:r>
+      <w:r>
+        <w:rPr>
+          <w:rFonts w:ascii="Arial" w:eastAsia="Arial" w:hAnsi="Arial" w:cs="Arial"/>
+          <w:color w:val="000000"/>
+          <w:sz w:val="24"/>
+          <w:szCs w:val="24"/>
+        </w:rPr>
+        <w:t>Pronto</w:t>
+      </w:r>
+      <w:r>
+        <w:rPr>
+          <w:rFonts w:ascii="Arial" w:eastAsia="Arial" w:hAnsi="Arial" w:cs="Arial"/>
+          <w:color w:val="000000"/>
+          <w:sz w:val="24"/>
+          <w:szCs w:val="24"/>
+        </w:rPr>
+        <w:t>”</w:t>
+      </w:r>
+      <w:r>
+        <w:rPr>
+          <w:rFonts w:ascii="Arial" w:eastAsia="Arial" w:hAnsi="Arial" w:cs="Arial"/>
+          <w:color w:val="000000"/>
+          <w:sz w:val="24"/>
+          <w:szCs w:val="24"/>
+        </w:rPr>
+        <w:t xml:space="preserve"> perante os seus pontos de vista</w:t>
+      </w:r>
+      <w:r>
+        <w:rPr>
+          <w:rFonts w:ascii="Arial" w:eastAsia="Arial" w:hAnsi="Arial" w:cs="Arial"/>
+          <w:color w:val="000000"/>
+          <w:sz w:val="24"/>
+          <w:szCs w:val="24"/>
+        </w:rPr>
+        <w:t xml:space="preserve">, </w:t>
+      </w:r>
+      <w:r>
+        <w:rPr>
+          <w:rFonts w:ascii="Arial" w:eastAsia="Arial" w:hAnsi="Arial" w:cs="Arial"/>
+          <w:color w:val="000000"/>
+          <w:sz w:val="24"/>
+          <w:szCs w:val="24"/>
+        </w:rPr>
+        <w:t>decidindo</w:t>
+      </w:r>
+      <w:r>
+        <w:rPr>
+          <w:rFonts w:ascii="Arial" w:eastAsia="Arial" w:hAnsi="Arial" w:cs="Arial"/>
+          <w:color w:val="000000"/>
+          <w:sz w:val="24"/>
+          <w:szCs w:val="24"/>
+        </w:rPr>
+        <w:t xml:space="preserve"> por </w:t>
+      </w:r>
+      <w:r>
+        <w:rPr>
+          <w:rFonts w:ascii="Arial" w:eastAsia="Arial" w:hAnsi="Arial" w:cs="Arial"/>
+          <w:color w:val="000000"/>
+          <w:sz w:val="24"/>
+          <w:szCs w:val="24"/>
+        </w:rPr>
+        <w:t>responsabilizar o</w:t>
+      </w:r>
+      <w:r>
+        <w:rPr>
+          <w:rFonts w:ascii="Arial" w:eastAsia="Arial" w:hAnsi="Arial" w:cs="Arial"/>
+          <w:color w:val="000000"/>
+          <w:sz w:val="24"/>
+          <w:szCs w:val="24"/>
+        </w:rPr>
+        <w:t xml:space="preserve"> </w:t>
+      </w:r>
+      <w:r>
+        <w:rPr>
+          <w:rFonts w:ascii="Arial" w:eastAsia="Arial" w:hAnsi="Arial" w:cs="Arial"/>
+          <w:i/>
+          <w:color w:val="000000"/>
+          <w:sz w:val="24"/>
+          <w:szCs w:val="24"/>
+        </w:rPr>
+        <w:t>Scrum Team</w:t>
+      </w:r>
+      <w:r>
+        <w:rPr>
+          <w:rFonts w:ascii="Arial" w:eastAsia="Arial" w:hAnsi="Arial" w:cs="Arial"/>
+          <w:color w:val="000000"/>
+          <w:sz w:val="24"/>
+          <w:szCs w:val="24"/>
+        </w:rPr>
+        <w:t xml:space="preserve"> para</w:t>
+      </w:r>
+      <w:r>
+        <w:rPr>
+          <w:rFonts w:ascii="Arial" w:eastAsia="Arial" w:hAnsi="Arial" w:cs="Arial"/>
+          <w:color w:val="000000"/>
+          <w:sz w:val="24"/>
+          <w:szCs w:val="24"/>
+        </w:rPr>
+        <w:t xml:space="preserve"> esta</w:t>
+      </w:r>
+      <w:r>
+        <w:rPr>
+          <w:rFonts w:ascii="Arial" w:eastAsia="Arial" w:hAnsi="Arial" w:cs="Arial"/>
+          <w:color w:val="000000"/>
+          <w:sz w:val="24"/>
+          <w:szCs w:val="24"/>
+        </w:rPr>
+        <w:t xml:space="preserve"> </w:t>
+      </w:r>
+      <w:r>
+        <w:rPr>
+          <w:rFonts w:ascii="Arial" w:eastAsia="Arial" w:hAnsi="Arial" w:cs="Arial"/>
+          <w:color w:val="000000"/>
+          <w:sz w:val="24"/>
+          <w:szCs w:val="24"/>
+        </w:rPr>
+        <w:t>definição,</w:t>
+      </w:r>
+      <w:r>
+        <w:rPr>
+          <w:rFonts w:ascii="Arial" w:eastAsia="Arial" w:hAnsi="Arial" w:cs="Arial"/>
+          <w:color w:val="000000"/>
+          <w:sz w:val="24"/>
+          <w:szCs w:val="24"/>
+        </w:rPr>
+        <w:t xml:space="preserve"> o que é “</w:t>
+      </w:r>
+      <w:r>
+        <w:rPr>
+          <w:rFonts w:ascii="Arial" w:eastAsia="Arial" w:hAnsi="Arial" w:cs="Arial"/>
+          <w:color w:val="000000"/>
+          <w:sz w:val="24"/>
+          <w:szCs w:val="24"/>
+        </w:rPr>
+        <w:t>E</w:t>
+      </w:r>
+      <w:r>
+        <w:rPr>
+          <w:rFonts w:ascii="Arial" w:eastAsia="Arial" w:hAnsi="Arial" w:cs="Arial"/>
+          <w:color w:val="000000"/>
+          <w:sz w:val="24"/>
+          <w:szCs w:val="24"/>
+        </w:rPr>
+        <w:t xml:space="preserve">star </w:t>
+      </w:r>
+      <w:r>
+        <w:rPr>
+          <w:rFonts w:ascii="Arial" w:eastAsia="Arial" w:hAnsi="Arial" w:cs="Arial"/>
+          <w:color w:val="000000"/>
+          <w:sz w:val="24"/>
+          <w:szCs w:val="24"/>
+        </w:rPr>
+        <w:t>P</w:t>
+      </w:r>
+      <w:r>
+        <w:rPr>
+          <w:rFonts w:ascii="Arial" w:eastAsia="Arial" w:hAnsi="Arial" w:cs="Arial"/>
+          <w:color w:val="000000"/>
+          <w:sz w:val="24"/>
+          <w:szCs w:val="24"/>
+        </w:rPr>
+        <w:t xml:space="preserve">ronto”, </w:t>
+      </w:r>
+      <w:r>
+        <w:rPr>
+          <w:rFonts w:ascii="Arial" w:eastAsia="Arial" w:hAnsi="Arial" w:cs="Arial"/>
+          <w:color w:val="000000"/>
+          <w:sz w:val="24"/>
+          <w:szCs w:val="24"/>
+        </w:rPr>
+        <w:t>cientes</w:t>
+      </w:r>
+      <w:r>
+        <w:rPr>
+          <w:rFonts w:ascii="Arial" w:eastAsia="Arial" w:hAnsi="Arial" w:cs="Arial"/>
+          <w:color w:val="000000"/>
+          <w:sz w:val="24"/>
+          <w:szCs w:val="24"/>
+        </w:rPr>
+        <w:t xml:space="preserve"> que para </w:t>
+      </w:r>
+      <w:r>
+        <w:rPr>
+          <w:rFonts w:ascii="Arial" w:eastAsia="Arial" w:hAnsi="Arial" w:cs="Arial"/>
+          <w:color w:val="000000"/>
+          <w:sz w:val="24"/>
+          <w:szCs w:val="24"/>
+        </w:rPr>
+        <w:t>distintos</w:t>
+      </w:r>
+      <w:r>
+        <w:rPr>
+          <w:rFonts w:ascii="Arial" w:eastAsia="Arial" w:hAnsi="Arial" w:cs="Arial"/>
+          <w:color w:val="000000"/>
+          <w:sz w:val="24"/>
+          <w:szCs w:val="24"/>
+        </w:rPr>
+        <w:t xml:space="preserve"> </w:t>
+      </w:r>
+      <w:r>
+        <w:rPr>
+          <w:rFonts w:ascii="Arial" w:eastAsia="Arial" w:hAnsi="Arial" w:cs="Arial"/>
+          <w:i/>
+          <w:color w:val="000000"/>
+          <w:sz w:val="24"/>
+          <w:szCs w:val="24"/>
+        </w:rPr>
+        <w:t xml:space="preserve">Scrum </w:t>
+      </w:r>
+      <w:proofErr w:type="spellStart"/>
+      <w:r>
+        <w:rPr>
+          <w:rFonts w:ascii="Arial" w:eastAsia="Arial" w:hAnsi="Arial" w:cs="Arial"/>
+          <w:i/>
+          <w:color w:val="000000"/>
+          <w:sz w:val="24"/>
+          <w:szCs w:val="24"/>
+        </w:rPr>
+        <w:t>Teams</w:t>
+      </w:r>
+      <w:proofErr w:type="spellEnd"/>
+      <w:r>
+        <w:rPr>
+          <w:rFonts w:ascii="Arial" w:eastAsia="Arial" w:hAnsi="Arial" w:cs="Arial"/>
+          <w:color w:val="000000"/>
+          <w:sz w:val="24"/>
+          <w:szCs w:val="24"/>
+        </w:rPr>
+        <w:t xml:space="preserve"> </w:t>
+      </w:r>
+      <w:r>
+        <w:rPr>
+          <w:rFonts w:ascii="Arial" w:eastAsia="Arial" w:hAnsi="Arial" w:cs="Arial"/>
+          <w:color w:val="000000"/>
+          <w:sz w:val="24"/>
+          <w:szCs w:val="24"/>
+        </w:rPr>
+        <w:t>esta</w:t>
+      </w:r>
+      <w:r>
+        <w:rPr>
+          <w:rFonts w:ascii="Arial" w:eastAsia="Arial" w:hAnsi="Arial" w:cs="Arial"/>
+          <w:color w:val="000000"/>
+          <w:sz w:val="24"/>
+          <w:szCs w:val="24"/>
+        </w:rPr>
+        <w:t xml:space="preserve"> definição pode ser </w:t>
+      </w:r>
+      <w:r>
+        <w:rPr>
+          <w:rFonts w:ascii="Arial" w:eastAsia="Arial" w:hAnsi="Arial" w:cs="Arial"/>
+          <w:color w:val="000000"/>
+          <w:sz w:val="24"/>
+          <w:szCs w:val="24"/>
+        </w:rPr>
+        <w:t>totalmente</w:t>
+      </w:r>
+      <w:r>
+        <w:rPr>
+          <w:rFonts w:ascii="Arial" w:eastAsia="Arial" w:hAnsi="Arial" w:cs="Arial"/>
+          <w:color w:val="000000"/>
+          <w:sz w:val="24"/>
+          <w:szCs w:val="24"/>
+        </w:rPr>
+        <w:t xml:space="preserve"> diferente. Em </w:t>
+      </w:r>
+      <w:r>
+        <w:rPr>
+          <w:rFonts w:ascii="Arial" w:eastAsia="Arial" w:hAnsi="Arial" w:cs="Arial"/>
+          <w:color w:val="000000"/>
+          <w:sz w:val="24"/>
+          <w:szCs w:val="24"/>
+        </w:rPr>
+        <w:t>diferentes</w:t>
+      </w:r>
+      <w:r>
+        <w:rPr>
+          <w:rFonts w:ascii="Arial" w:eastAsia="Arial" w:hAnsi="Arial" w:cs="Arial"/>
+          <w:color w:val="000000"/>
+          <w:sz w:val="24"/>
+          <w:szCs w:val="24"/>
+        </w:rPr>
+        <w:t xml:space="preserve"> </w:t>
+      </w:r>
+      <w:r>
+        <w:rPr>
+          <w:rFonts w:ascii="Arial" w:eastAsia="Arial" w:hAnsi="Arial" w:cs="Arial"/>
+          <w:color w:val="000000"/>
+          <w:sz w:val="24"/>
+          <w:szCs w:val="24"/>
+        </w:rPr>
+        <w:t>momentos</w:t>
+      </w:r>
+      <w:r>
+        <w:rPr>
+          <w:rFonts w:ascii="Arial" w:eastAsia="Arial" w:hAnsi="Arial" w:cs="Arial"/>
+          <w:color w:val="000000"/>
+          <w:sz w:val="24"/>
+          <w:szCs w:val="24"/>
+        </w:rPr>
+        <w:t xml:space="preserve">, </w:t>
+      </w:r>
+      <w:r>
+        <w:rPr>
+          <w:rFonts w:ascii="Arial" w:eastAsia="Arial" w:hAnsi="Arial" w:cs="Arial"/>
+          <w:color w:val="000000"/>
+          <w:sz w:val="24"/>
+          <w:szCs w:val="24"/>
+        </w:rPr>
+        <w:t>“Pronto”</w:t>
+      </w:r>
+      <w:r>
+        <w:rPr>
+          <w:rFonts w:ascii="Arial" w:eastAsia="Arial" w:hAnsi="Arial" w:cs="Arial"/>
+          <w:color w:val="000000"/>
+          <w:sz w:val="24"/>
+          <w:szCs w:val="24"/>
+        </w:rPr>
+        <w:t xml:space="preserve"> pode significar que </w:t>
+      </w:r>
+      <w:r>
+        <w:rPr>
+          <w:rFonts w:ascii="Arial" w:eastAsia="Arial" w:hAnsi="Arial" w:cs="Arial"/>
+          <w:color w:val="000000"/>
+          <w:sz w:val="24"/>
+          <w:szCs w:val="24"/>
+        </w:rPr>
+        <w:t>uma</w:t>
+      </w:r>
+      <w:r>
+        <w:rPr>
+          <w:rFonts w:ascii="Arial" w:eastAsia="Arial" w:hAnsi="Arial" w:cs="Arial"/>
+          <w:color w:val="000000"/>
+          <w:sz w:val="24"/>
+          <w:szCs w:val="24"/>
+        </w:rPr>
+        <w:t xml:space="preserve"> nova funcionalidade foi desenvolvida, testada e aprovada, enquanto </w:t>
+      </w:r>
+      <w:r>
+        <w:rPr>
+          <w:rFonts w:ascii="Arial" w:eastAsia="Arial" w:hAnsi="Arial" w:cs="Arial"/>
+          <w:color w:val="000000"/>
+          <w:sz w:val="24"/>
+          <w:szCs w:val="24"/>
+        </w:rPr>
+        <w:t>em outro</w:t>
+      </w:r>
+      <w:r>
+        <w:rPr>
+          <w:rFonts w:ascii="Arial" w:eastAsia="Arial" w:hAnsi="Arial" w:cs="Arial"/>
+          <w:color w:val="000000"/>
+          <w:sz w:val="24"/>
+          <w:szCs w:val="24"/>
+        </w:rPr>
+        <w:t xml:space="preserve"> </w:t>
+      </w:r>
+      <w:r>
+        <w:rPr>
+          <w:rFonts w:ascii="Arial" w:eastAsia="Arial" w:hAnsi="Arial" w:cs="Arial"/>
+          <w:color w:val="000000"/>
+          <w:sz w:val="24"/>
+          <w:szCs w:val="24"/>
+        </w:rPr>
+        <w:t>momento</w:t>
+      </w:r>
+      <w:r>
+        <w:rPr>
+          <w:rFonts w:ascii="Arial" w:eastAsia="Arial" w:hAnsi="Arial" w:cs="Arial"/>
+          <w:color w:val="000000"/>
+          <w:sz w:val="24"/>
+          <w:szCs w:val="24"/>
+        </w:rPr>
+        <w:t xml:space="preserve"> </w:t>
+      </w:r>
+      <w:r>
+        <w:rPr>
+          <w:rFonts w:ascii="Arial" w:eastAsia="Arial" w:hAnsi="Arial" w:cs="Arial"/>
+          <w:color w:val="000000"/>
+          <w:sz w:val="24"/>
+          <w:szCs w:val="24"/>
+        </w:rPr>
+        <w:t>“</w:t>
+      </w:r>
+      <w:r>
+        <w:rPr>
+          <w:rFonts w:ascii="Arial" w:eastAsia="Arial" w:hAnsi="Arial" w:cs="Arial"/>
+          <w:color w:val="000000"/>
+          <w:sz w:val="24"/>
+          <w:szCs w:val="24"/>
+        </w:rPr>
+        <w:t>Pronto</w:t>
+      </w:r>
+      <w:r>
+        <w:rPr>
+          <w:rFonts w:ascii="Arial" w:eastAsia="Arial" w:hAnsi="Arial" w:cs="Arial"/>
+          <w:color w:val="000000"/>
+          <w:sz w:val="24"/>
+          <w:szCs w:val="24"/>
+        </w:rPr>
+        <w:t>”</w:t>
+      </w:r>
+      <w:r>
+        <w:rPr>
+          <w:rFonts w:ascii="Arial" w:eastAsia="Arial" w:hAnsi="Arial" w:cs="Arial"/>
+          <w:color w:val="000000"/>
+          <w:sz w:val="24"/>
+          <w:szCs w:val="24"/>
+        </w:rPr>
+        <w:t xml:space="preserve"> </w:t>
+      </w:r>
+      <w:r>
+        <w:rPr>
+          <w:rFonts w:ascii="Arial" w:eastAsia="Arial" w:hAnsi="Arial" w:cs="Arial"/>
+          <w:color w:val="000000"/>
+          <w:sz w:val="24"/>
+          <w:szCs w:val="24"/>
+        </w:rPr>
+        <w:t xml:space="preserve">pode </w:t>
+      </w:r>
+      <w:r>
+        <w:rPr>
+          <w:rFonts w:ascii="Arial" w:eastAsia="Arial" w:hAnsi="Arial" w:cs="Arial"/>
+          <w:color w:val="000000"/>
+          <w:sz w:val="24"/>
+          <w:szCs w:val="24"/>
+        </w:rPr>
+        <w:t>representar</w:t>
+      </w:r>
+      <w:r>
+        <w:rPr>
+          <w:rFonts w:ascii="Arial" w:eastAsia="Arial" w:hAnsi="Arial" w:cs="Arial"/>
+          <w:color w:val="000000"/>
+          <w:sz w:val="24"/>
+          <w:szCs w:val="24"/>
+        </w:rPr>
+        <w:t xml:space="preserve"> que </w:t>
+      </w:r>
+      <w:r>
+        <w:rPr>
+          <w:rFonts w:ascii="Arial" w:eastAsia="Arial" w:hAnsi="Arial" w:cs="Arial"/>
+          <w:color w:val="000000"/>
+          <w:sz w:val="24"/>
+          <w:szCs w:val="24"/>
+        </w:rPr>
+        <w:t xml:space="preserve">uma certa </w:t>
+      </w:r>
+      <w:r>
+        <w:rPr>
+          <w:rFonts w:ascii="Arial" w:eastAsia="Arial" w:hAnsi="Arial" w:cs="Arial"/>
+          <w:color w:val="000000"/>
+          <w:sz w:val="24"/>
+          <w:szCs w:val="24"/>
+        </w:rPr>
+        <w:t>funcionalidade foi apenas codificada</w:t>
+      </w:r>
+      <w:r>
+        <w:rPr>
+          <w:rFonts w:ascii="Arial" w:eastAsia="Arial" w:hAnsi="Arial" w:cs="Arial"/>
+          <w:color w:val="000000"/>
+          <w:sz w:val="24"/>
+          <w:szCs w:val="24"/>
+        </w:rPr>
+        <w:t xml:space="preserve"> pelo time</w:t>
+      </w:r>
+      <w:r>
+        <w:rPr>
+          <w:rFonts w:ascii="Arial" w:eastAsia="Arial" w:hAnsi="Arial" w:cs="Arial"/>
+          <w:color w:val="000000"/>
+          <w:sz w:val="24"/>
+          <w:szCs w:val="24"/>
+        </w:rPr>
+        <w:t>.</w:t>
+      </w:r>
     </w:p>
     <w:p>
       <w:pPr>
@@ -26795,6 +28172,7 @@
           <w:between w:val="nil"/>
         </w:pBdr>
         <w:spacing w:before="0" w:after="0" w:line="360" w:lineRule="auto"/>
+        <w:ind w:firstLine="720"/>
         <w:jc w:val="both"/>
         <w:rPr>
           <w:rFonts w:ascii="Arial" w:eastAsia="Arial" w:hAnsi="Arial" w:cs="Arial"/>
@@ -26803,6 +28181,251 @@
           <w:szCs w:val="24"/>
         </w:rPr>
       </w:pPr>
+      <w:proofErr w:type="spellStart"/>
+      <w:r>
+        <w:rPr>
+          <w:rFonts w:ascii="Arial" w:eastAsia="Arial" w:hAnsi="Arial" w:cs="Arial"/>
+          <w:color w:val="000000"/>
+          <w:sz w:val="24"/>
+          <w:szCs w:val="24"/>
+        </w:rPr>
+        <w:t>Schwaber</w:t>
+      </w:r>
+      <w:proofErr w:type="spellEnd"/>
+      <w:r>
+        <w:rPr>
+          <w:rFonts w:ascii="Arial" w:eastAsia="Arial" w:hAnsi="Arial" w:cs="Arial"/>
+          <w:color w:val="000000"/>
+          <w:sz w:val="24"/>
+          <w:szCs w:val="24"/>
+        </w:rPr>
+        <w:t xml:space="preserve"> e Sutherland (2013), </w:t>
+      </w:r>
+      <w:r>
+        <w:rPr>
+          <w:rFonts w:ascii="Arial" w:eastAsia="Arial" w:hAnsi="Arial" w:cs="Arial"/>
+          <w:color w:val="000000"/>
+          <w:sz w:val="24"/>
+          <w:szCs w:val="24"/>
+        </w:rPr>
+        <w:t>continua e diz que i</w:t>
+      </w:r>
+      <w:r>
+        <w:rPr>
+          <w:rFonts w:ascii="Arial" w:eastAsia="Arial" w:hAnsi="Arial" w:cs="Arial"/>
+          <w:color w:val="000000"/>
+          <w:sz w:val="24"/>
+          <w:szCs w:val="24"/>
+        </w:rPr>
+        <w:t xml:space="preserve">ndependente de qual </w:t>
+      </w:r>
+      <w:r>
+        <w:rPr>
+          <w:rFonts w:ascii="Arial" w:eastAsia="Arial" w:hAnsi="Arial" w:cs="Arial"/>
+          <w:color w:val="000000"/>
+          <w:sz w:val="24"/>
+          <w:szCs w:val="24"/>
+        </w:rPr>
+        <w:t>será</w:t>
+      </w:r>
+      <w:r>
+        <w:rPr>
+          <w:rFonts w:ascii="Arial" w:eastAsia="Arial" w:hAnsi="Arial" w:cs="Arial"/>
+          <w:color w:val="000000"/>
+          <w:sz w:val="24"/>
+          <w:szCs w:val="24"/>
+        </w:rPr>
+        <w:t xml:space="preserve"> a definição de </w:t>
+      </w:r>
+      <w:r>
+        <w:rPr>
+          <w:rFonts w:ascii="Arial" w:eastAsia="Arial" w:hAnsi="Arial" w:cs="Arial"/>
+          <w:color w:val="000000"/>
+          <w:sz w:val="24"/>
+          <w:szCs w:val="24"/>
+        </w:rPr>
+        <w:t>“Pronto” estabelecida</w:t>
+      </w:r>
+      <w:r>
+        <w:rPr>
+          <w:rFonts w:ascii="Arial" w:eastAsia="Arial" w:hAnsi="Arial" w:cs="Arial"/>
+          <w:color w:val="000000"/>
+          <w:sz w:val="24"/>
+          <w:szCs w:val="24"/>
+        </w:rPr>
+        <w:t xml:space="preserve"> pelo time, </w:t>
+      </w:r>
+      <w:r>
+        <w:rPr>
+          <w:rFonts w:ascii="Arial" w:eastAsia="Arial" w:hAnsi="Arial" w:cs="Arial"/>
+          <w:color w:val="000000"/>
+          <w:sz w:val="24"/>
+          <w:szCs w:val="24"/>
+        </w:rPr>
+        <w:t>se faz</w:t>
+      </w:r>
+      <w:r>
+        <w:rPr>
+          <w:rFonts w:ascii="Arial" w:eastAsia="Arial" w:hAnsi="Arial" w:cs="Arial"/>
+          <w:color w:val="000000"/>
+          <w:sz w:val="24"/>
+          <w:szCs w:val="24"/>
+        </w:rPr>
+        <w:t xml:space="preserve"> necessário que a </w:t>
+      </w:r>
+      <w:r>
+        <w:rPr>
+          <w:rFonts w:ascii="Arial" w:eastAsia="Arial" w:hAnsi="Arial" w:cs="Arial"/>
+          <w:color w:val="000000"/>
+          <w:sz w:val="24"/>
+          <w:szCs w:val="24"/>
+        </w:rPr>
+        <w:t>esta</w:t>
+      </w:r>
+      <w:r>
+        <w:rPr>
+          <w:rFonts w:ascii="Arial" w:eastAsia="Arial" w:hAnsi="Arial" w:cs="Arial"/>
+          <w:color w:val="000000"/>
+          <w:sz w:val="24"/>
+          <w:szCs w:val="24"/>
+        </w:rPr>
+        <w:t xml:space="preserve"> seja </w:t>
+      </w:r>
+      <w:r>
+        <w:rPr>
+          <w:rFonts w:ascii="Arial" w:eastAsia="Arial" w:hAnsi="Arial" w:cs="Arial"/>
+          <w:color w:val="000000"/>
+          <w:sz w:val="24"/>
+          <w:szCs w:val="24"/>
+        </w:rPr>
+        <w:t>coesa</w:t>
+      </w:r>
+      <w:r>
+        <w:rPr>
+          <w:rFonts w:ascii="Arial" w:eastAsia="Arial" w:hAnsi="Arial" w:cs="Arial"/>
+          <w:color w:val="000000"/>
+          <w:sz w:val="24"/>
+          <w:szCs w:val="24"/>
+        </w:rPr>
+        <w:t xml:space="preserve">, e que todos os </w:t>
+      </w:r>
+      <w:r>
+        <w:rPr>
+          <w:rFonts w:ascii="Arial" w:eastAsia="Arial" w:hAnsi="Arial" w:cs="Arial"/>
+          <w:color w:val="000000"/>
+          <w:sz w:val="24"/>
+          <w:szCs w:val="24"/>
+        </w:rPr>
+        <w:t>indivíduos que formam o time,</w:t>
+      </w:r>
+      <w:r>
+        <w:rPr>
+          <w:rFonts w:ascii="Arial" w:eastAsia="Arial" w:hAnsi="Arial" w:cs="Arial"/>
+          <w:color w:val="000000"/>
+          <w:sz w:val="24"/>
+          <w:szCs w:val="24"/>
+        </w:rPr>
+        <w:t xml:space="preserve"> tenham o conhecimento</w:t>
+      </w:r>
+      <w:r>
+        <w:rPr>
+          <w:rFonts w:ascii="Arial" w:eastAsia="Arial" w:hAnsi="Arial" w:cs="Arial"/>
+          <w:color w:val="000000"/>
+          <w:sz w:val="24"/>
+          <w:szCs w:val="24"/>
+        </w:rPr>
+        <w:t xml:space="preserve"> claro </w:t>
+      </w:r>
+      <w:r>
+        <w:rPr>
+          <w:rFonts w:ascii="Arial" w:eastAsia="Arial" w:hAnsi="Arial" w:cs="Arial"/>
+          <w:color w:val="000000"/>
+          <w:sz w:val="24"/>
+          <w:szCs w:val="24"/>
+        </w:rPr>
+        <w:t xml:space="preserve">para </w:t>
+      </w:r>
+      <w:r>
+        <w:rPr>
+          <w:rFonts w:ascii="Arial" w:eastAsia="Arial" w:hAnsi="Arial" w:cs="Arial"/>
+          <w:color w:val="000000"/>
+          <w:sz w:val="24"/>
+          <w:szCs w:val="24"/>
+        </w:rPr>
+        <w:t>aferir</w:t>
+      </w:r>
+      <w:r>
+        <w:rPr>
+          <w:rFonts w:ascii="Arial" w:eastAsia="Arial" w:hAnsi="Arial" w:cs="Arial"/>
+          <w:color w:val="000000"/>
+          <w:sz w:val="24"/>
+          <w:szCs w:val="24"/>
+        </w:rPr>
+        <w:t xml:space="preserve"> quando algo “</w:t>
+      </w:r>
+      <w:r>
+        <w:rPr>
+          <w:rFonts w:ascii="Arial" w:eastAsia="Arial" w:hAnsi="Arial" w:cs="Arial"/>
+          <w:color w:val="000000"/>
+          <w:sz w:val="24"/>
+          <w:szCs w:val="24"/>
+        </w:rPr>
+        <w:t>E</w:t>
+      </w:r>
+      <w:r>
+        <w:rPr>
+          <w:rFonts w:ascii="Arial" w:eastAsia="Arial" w:hAnsi="Arial" w:cs="Arial"/>
+          <w:color w:val="000000"/>
+          <w:sz w:val="24"/>
+          <w:szCs w:val="24"/>
+        </w:rPr>
+        <w:t>stá</w:t>
+      </w:r>
+      <w:r>
+        <w:rPr>
+          <w:rFonts w:ascii="Arial" w:eastAsia="Arial" w:hAnsi="Arial" w:cs="Arial"/>
+          <w:color w:val="000000"/>
+          <w:sz w:val="24"/>
+          <w:szCs w:val="24"/>
+        </w:rPr>
+        <w:t xml:space="preserve"> Pronto</w:t>
+      </w:r>
+      <w:r>
+        <w:rPr>
+          <w:rFonts w:ascii="Arial" w:eastAsia="Arial" w:hAnsi="Arial" w:cs="Arial"/>
+          <w:color w:val="000000"/>
+          <w:sz w:val="24"/>
+          <w:szCs w:val="24"/>
+        </w:rPr>
+        <w:t xml:space="preserve">”, para </w:t>
+      </w:r>
+      <w:r>
+        <w:rPr>
+          <w:rFonts w:ascii="Arial" w:eastAsia="Arial" w:hAnsi="Arial" w:cs="Arial"/>
+          <w:color w:val="000000"/>
+          <w:sz w:val="24"/>
+          <w:szCs w:val="24"/>
+        </w:rPr>
+        <w:t>que dessa forma</w:t>
+      </w:r>
+      <w:r>
+        <w:rPr>
+          <w:rFonts w:ascii="Arial" w:eastAsia="Arial" w:hAnsi="Arial" w:cs="Arial"/>
+          <w:color w:val="000000"/>
+          <w:sz w:val="24"/>
+          <w:szCs w:val="24"/>
+        </w:rPr>
+        <w:t xml:space="preserve"> </w:t>
+      </w:r>
+      <w:r>
+        <w:rPr>
+          <w:rFonts w:ascii="Arial" w:eastAsia="Arial" w:hAnsi="Arial" w:cs="Arial"/>
+          <w:color w:val="000000"/>
+          <w:sz w:val="24"/>
+          <w:szCs w:val="24"/>
+        </w:rPr>
+        <w:t>em momentos futuros não haver erros quanto a este conceito dentro do time.</w:t>
+      </w:r>
     </w:p>
     <w:p>
       <w:pPr>
@@ -26814,6 +28437,7 @@
           <w:between w:val="nil"/>
         </w:pBdr>
         <w:spacing w:before="0" w:after="0" w:line="360" w:lineRule="auto"/>
+        <w:ind w:firstLine="720"/>
         <w:jc w:val="both"/>
         <w:rPr>
           <w:rFonts w:ascii="Arial" w:eastAsia="Arial" w:hAnsi="Arial" w:cs="Arial"/>
@@ -26822,6 +28446,15 @@
           <w:szCs w:val="24"/>
         </w:rPr>
       </w:pPr>
+      <w:r>
+        <w:rPr>
+          <w:rFonts w:ascii="Arial" w:eastAsia="Arial" w:hAnsi="Arial" w:cs="Arial"/>
+          <w:color w:val="000000"/>
+          <w:sz w:val="24"/>
+          <w:szCs w:val="24"/>
+        </w:rPr>
+        <w:t xml:space="preserve">Tendo todo o time estabelecido a sua própria definição de pronto, é esperado que benefícios comecem a surgir durante todo o processo de desenvolvimento do produto, visto que não mais haverá dúvidas sobre quando algo está ou não pronto. </w:t>
+      </w:r>
     </w:p>
     <w:p>
       <w:pPr>
@@ -26833,6 +28466,7 @@
           <w:between w:val="nil"/>
         </w:pBdr>
         <w:spacing w:before="0" w:after="0" w:line="360" w:lineRule="auto"/>
+        <w:ind w:firstLine="720"/>
         <w:jc w:val="both"/>
         <w:rPr>
           <w:rFonts w:ascii="Arial" w:eastAsia="Arial" w:hAnsi="Arial" w:cs="Arial"/>
@@ -26841,6 +28475,442 @@
           <w:szCs w:val="24"/>
         </w:rPr>
       </w:pPr>
+      <w:proofErr w:type="spellStart"/>
+      <w:r>
+        <w:rPr>
+          <w:rFonts w:ascii="Arial" w:eastAsia="Arial" w:hAnsi="Arial" w:cs="Arial"/>
+          <w:color w:val="000000"/>
+          <w:sz w:val="24"/>
+          <w:szCs w:val="24"/>
+        </w:rPr>
+        <w:lastRenderedPageBreak/>
+        <w:t>Shrikant</w:t>
+      </w:r>
+      <w:proofErr w:type="spellEnd"/>
+      <w:r>
+        <w:rPr>
+          <w:rFonts w:ascii="Arial" w:eastAsia="Arial" w:hAnsi="Arial" w:cs="Arial"/>
+          <w:color w:val="000000"/>
+          <w:sz w:val="24"/>
+          <w:szCs w:val="24"/>
+        </w:rPr>
+        <w:t>(2014),</w:t>
+      </w:r>
+      <w:r>
+        <w:rPr>
+          <w:rFonts w:ascii="Arial" w:eastAsia="Arial" w:hAnsi="Arial" w:cs="Arial"/>
+          <w:color w:val="000000"/>
+          <w:sz w:val="24"/>
+          <w:szCs w:val="24"/>
+        </w:rPr>
+        <w:t xml:space="preserve"> </w:t>
+      </w:r>
+      <w:r>
+        <w:rPr>
+          <w:rFonts w:ascii="Arial" w:eastAsia="Arial" w:hAnsi="Arial" w:cs="Arial"/>
+          <w:color w:val="000000"/>
+          <w:sz w:val="24"/>
+          <w:szCs w:val="24"/>
+        </w:rPr>
+        <w:t>alerta</w:t>
+      </w:r>
+      <w:r>
+        <w:rPr>
+          <w:rFonts w:ascii="Arial" w:eastAsia="Arial" w:hAnsi="Arial" w:cs="Arial"/>
+          <w:color w:val="000000"/>
+          <w:sz w:val="24"/>
+          <w:szCs w:val="24"/>
+        </w:rPr>
+        <w:t xml:space="preserve"> que uma definição</w:t>
+      </w:r>
+      <w:r>
+        <w:rPr>
+          <w:rFonts w:ascii="Arial" w:eastAsia="Arial" w:hAnsi="Arial" w:cs="Arial"/>
+          <w:color w:val="000000"/>
+          <w:sz w:val="24"/>
+          <w:szCs w:val="24"/>
+        </w:rPr>
+        <w:t xml:space="preserve"> coerente</w:t>
+      </w:r>
+      <w:r>
+        <w:rPr>
+          <w:rFonts w:ascii="Arial" w:eastAsia="Arial" w:hAnsi="Arial" w:cs="Arial"/>
+          <w:color w:val="000000"/>
+          <w:sz w:val="24"/>
+          <w:szCs w:val="24"/>
+        </w:rPr>
+        <w:t xml:space="preserve"> para “</w:t>
+      </w:r>
+      <w:r>
+        <w:rPr>
+          <w:rFonts w:ascii="Arial" w:eastAsia="Arial" w:hAnsi="Arial" w:cs="Arial"/>
+          <w:color w:val="000000"/>
+          <w:sz w:val="24"/>
+          <w:szCs w:val="24"/>
+        </w:rPr>
+        <w:t>P</w:t>
+      </w:r>
+      <w:r>
+        <w:rPr>
+          <w:rFonts w:ascii="Arial" w:eastAsia="Arial" w:hAnsi="Arial" w:cs="Arial"/>
+          <w:color w:val="000000"/>
+          <w:sz w:val="24"/>
+          <w:szCs w:val="24"/>
+        </w:rPr>
+        <w:t>ronto”</w:t>
+      </w:r>
+      <w:r>
+        <w:rPr>
+          <w:rFonts w:ascii="Arial" w:eastAsia="Arial" w:hAnsi="Arial" w:cs="Arial"/>
+          <w:color w:val="000000"/>
+          <w:sz w:val="24"/>
+          <w:szCs w:val="24"/>
+        </w:rPr>
+        <w:t>,</w:t>
+      </w:r>
+      <w:r>
+        <w:rPr>
+          <w:rFonts w:ascii="Arial" w:eastAsia="Arial" w:hAnsi="Arial" w:cs="Arial"/>
+          <w:color w:val="000000"/>
+          <w:sz w:val="24"/>
+          <w:szCs w:val="24"/>
+        </w:rPr>
+        <w:t xml:space="preserve"> </w:t>
+      </w:r>
+      <w:r>
+        <w:rPr>
+          <w:rFonts w:ascii="Arial" w:eastAsia="Arial" w:hAnsi="Arial" w:cs="Arial"/>
+          <w:color w:val="000000"/>
+          <w:sz w:val="24"/>
+          <w:szCs w:val="24"/>
+        </w:rPr>
+        <w:t>tende a</w:t>
+      </w:r>
+      <w:r>
+        <w:rPr>
+          <w:rFonts w:ascii="Arial" w:eastAsia="Arial" w:hAnsi="Arial" w:cs="Arial"/>
+          <w:color w:val="000000"/>
+          <w:sz w:val="24"/>
+          <w:szCs w:val="24"/>
+        </w:rPr>
+        <w:t xml:space="preserve"> </w:t>
+      </w:r>
+      <w:r>
+        <w:rPr>
+          <w:rFonts w:ascii="Arial" w:eastAsia="Arial" w:hAnsi="Arial" w:cs="Arial"/>
+          <w:color w:val="000000"/>
+          <w:sz w:val="24"/>
+          <w:szCs w:val="24"/>
+        </w:rPr>
+        <w:t>auxiliar</w:t>
+      </w:r>
+      <w:r>
+        <w:rPr>
+          <w:rFonts w:ascii="Arial" w:eastAsia="Arial" w:hAnsi="Arial" w:cs="Arial"/>
+          <w:color w:val="000000"/>
+          <w:sz w:val="24"/>
+          <w:szCs w:val="24"/>
+        </w:rPr>
+        <w:t xml:space="preserve"> o </w:t>
+      </w:r>
+      <w:proofErr w:type="spellStart"/>
+      <w:r>
+        <w:rPr>
+          <w:rFonts w:ascii="Arial" w:eastAsia="Arial" w:hAnsi="Arial" w:cs="Arial"/>
+          <w:i/>
+          <w:color w:val="000000"/>
+          <w:sz w:val="24"/>
+          <w:szCs w:val="24"/>
+        </w:rPr>
+        <w:t>Product</w:t>
+      </w:r>
+      <w:proofErr w:type="spellEnd"/>
+      <w:r>
+        <w:rPr>
+          <w:rFonts w:ascii="Arial" w:eastAsia="Arial" w:hAnsi="Arial" w:cs="Arial"/>
+          <w:i/>
+          <w:color w:val="000000"/>
+          <w:sz w:val="24"/>
+          <w:szCs w:val="24"/>
+        </w:rPr>
+        <w:t xml:space="preserve"> </w:t>
+      </w:r>
+      <w:proofErr w:type="spellStart"/>
+      <w:r>
+        <w:rPr>
+          <w:rFonts w:ascii="Arial" w:eastAsia="Arial" w:hAnsi="Arial" w:cs="Arial"/>
+          <w:i/>
+          <w:color w:val="000000"/>
+          <w:sz w:val="24"/>
+          <w:szCs w:val="24"/>
+        </w:rPr>
+        <w:t>Owner</w:t>
+      </w:r>
+      <w:proofErr w:type="spellEnd"/>
+      <w:r>
+        <w:rPr>
+          <w:rFonts w:ascii="Arial" w:eastAsia="Arial" w:hAnsi="Arial" w:cs="Arial"/>
+          <w:i/>
+          <w:color w:val="000000"/>
+          <w:sz w:val="24"/>
+          <w:szCs w:val="24"/>
+        </w:rPr>
+        <w:t xml:space="preserve"> </w:t>
+      </w:r>
+      <w:r>
+        <w:rPr>
+          <w:rFonts w:ascii="Arial" w:eastAsia="Arial" w:hAnsi="Arial" w:cs="Arial"/>
+          <w:color w:val="000000"/>
+          <w:sz w:val="24"/>
+          <w:szCs w:val="24"/>
+        </w:rPr>
+        <w:t>na</w:t>
+      </w:r>
+      <w:r>
+        <w:rPr>
+          <w:rFonts w:ascii="Arial" w:eastAsia="Arial" w:hAnsi="Arial" w:cs="Arial"/>
+          <w:color w:val="000000"/>
+          <w:sz w:val="24"/>
+          <w:szCs w:val="24"/>
+        </w:rPr>
+        <w:t xml:space="preserve"> </w:t>
+      </w:r>
+      <w:r>
+        <w:rPr>
+          <w:rFonts w:ascii="Arial" w:eastAsia="Arial" w:hAnsi="Arial" w:cs="Arial"/>
+          <w:color w:val="000000"/>
+          <w:sz w:val="24"/>
+          <w:szCs w:val="24"/>
+        </w:rPr>
+        <w:t>organização</w:t>
+      </w:r>
+      <w:r>
+        <w:rPr>
+          <w:rFonts w:ascii="Arial" w:eastAsia="Arial" w:hAnsi="Arial" w:cs="Arial"/>
+          <w:color w:val="000000"/>
+          <w:sz w:val="24"/>
+          <w:szCs w:val="24"/>
+        </w:rPr>
+        <w:t xml:space="preserve"> durante todo o projeto</w:t>
+      </w:r>
+      <w:r>
+        <w:rPr>
+          <w:rFonts w:ascii="Arial" w:eastAsia="Arial" w:hAnsi="Arial" w:cs="Arial"/>
+          <w:color w:val="000000"/>
+          <w:sz w:val="24"/>
+          <w:szCs w:val="24"/>
+        </w:rPr>
+        <w:t xml:space="preserve"> e </w:t>
+      </w:r>
+      <w:r>
+        <w:rPr>
+          <w:rFonts w:ascii="Arial" w:eastAsia="Arial" w:hAnsi="Arial" w:cs="Arial"/>
+          <w:color w:val="000000"/>
+          <w:sz w:val="24"/>
+          <w:szCs w:val="24"/>
+        </w:rPr>
+        <w:t xml:space="preserve">ao mesmo tempo em que </w:t>
+      </w:r>
+      <w:r>
+        <w:rPr>
+          <w:rFonts w:ascii="Arial" w:eastAsia="Arial" w:hAnsi="Arial" w:cs="Arial"/>
+          <w:color w:val="000000"/>
+          <w:sz w:val="24"/>
+          <w:szCs w:val="24"/>
+        </w:rPr>
+        <w:t>colabora a</w:t>
+      </w:r>
+      <w:r>
+        <w:rPr>
+          <w:rFonts w:ascii="Arial" w:eastAsia="Arial" w:hAnsi="Arial" w:cs="Arial"/>
+          <w:color w:val="000000"/>
+          <w:sz w:val="24"/>
+          <w:szCs w:val="24"/>
+        </w:rPr>
+        <w:t xml:space="preserve"> </w:t>
+      </w:r>
+      <w:r>
+        <w:rPr>
+          <w:rFonts w:ascii="Arial" w:eastAsia="Arial" w:hAnsi="Arial" w:cs="Arial"/>
+          <w:color w:val="000000"/>
+          <w:sz w:val="24"/>
+          <w:szCs w:val="24"/>
+        </w:rPr>
+        <w:t>todos os indivíduos do time</w:t>
+      </w:r>
+      <w:r>
+        <w:rPr>
+          <w:rFonts w:ascii="Arial" w:eastAsia="Arial" w:hAnsi="Arial" w:cs="Arial"/>
+          <w:color w:val="000000"/>
+          <w:sz w:val="24"/>
+          <w:szCs w:val="24"/>
+        </w:rPr>
+        <w:t xml:space="preserve"> a ter </w:t>
+      </w:r>
+      <w:r>
+        <w:rPr>
+          <w:rFonts w:ascii="Arial" w:eastAsia="Arial" w:hAnsi="Arial" w:cs="Arial"/>
+          <w:color w:val="000000"/>
+          <w:sz w:val="24"/>
+          <w:szCs w:val="24"/>
+        </w:rPr>
+        <w:t>ciência</w:t>
+      </w:r>
+      <w:r>
+        <w:rPr>
+          <w:rFonts w:ascii="Arial" w:eastAsia="Arial" w:hAnsi="Arial" w:cs="Arial"/>
+          <w:color w:val="000000"/>
+          <w:sz w:val="24"/>
+          <w:szCs w:val="24"/>
+        </w:rPr>
+        <w:t xml:space="preserve"> </w:t>
+      </w:r>
+      <w:r>
+        <w:rPr>
+          <w:rFonts w:ascii="Arial" w:eastAsia="Arial" w:hAnsi="Arial" w:cs="Arial"/>
+          <w:color w:val="000000"/>
+          <w:sz w:val="24"/>
+          <w:szCs w:val="24"/>
+        </w:rPr>
+        <w:t>do momento em que</w:t>
+      </w:r>
+      <w:r>
+        <w:rPr>
+          <w:rFonts w:ascii="Arial" w:eastAsia="Arial" w:hAnsi="Arial" w:cs="Arial"/>
+          <w:color w:val="000000"/>
+          <w:sz w:val="24"/>
+          <w:szCs w:val="24"/>
+        </w:rPr>
+        <w:t xml:space="preserve"> um bloqueio</w:t>
+      </w:r>
+      <w:r>
+        <w:rPr>
+          <w:rFonts w:ascii="Arial" w:eastAsia="Arial" w:hAnsi="Arial" w:cs="Arial"/>
+          <w:color w:val="000000"/>
+          <w:sz w:val="24"/>
+          <w:szCs w:val="24"/>
+        </w:rPr>
+        <w:t xml:space="preserve"> acorreu</w:t>
+      </w:r>
+      <w:r>
+        <w:rPr>
+          <w:rFonts w:ascii="Arial" w:eastAsia="Arial" w:hAnsi="Arial" w:cs="Arial"/>
+          <w:color w:val="000000"/>
+          <w:sz w:val="24"/>
+          <w:szCs w:val="24"/>
+        </w:rPr>
+        <w:t xml:space="preserve"> em suas atividade</w:t>
+      </w:r>
+      <w:r>
+        <w:rPr>
+          <w:rFonts w:ascii="Arial" w:eastAsia="Arial" w:hAnsi="Arial" w:cs="Arial"/>
+          <w:color w:val="000000"/>
+          <w:sz w:val="24"/>
+          <w:szCs w:val="24"/>
+        </w:rPr>
+        <w:t>, dessa maneira</w:t>
+      </w:r>
+      <w:r>
+        <w:rPr>
+          <w:rFonts w:ascii="Arial" w:eastAsia="Arial" w:hAnsi="Arial" w:cs="Arial"/>
+          <w:color w:val="000000"/>
+          <w:sz w:val="24"/>
+          <w:szCs w:val="24"/>
+        </w:rPr>
+        <w:t xml:space="preserve"> permitindo </w:t>
+      </w:r>
+      <w:r>
+        <w:rPr>
+          <w:rFonts w:ascii="Arial" w:eastAsia="Arial" w:hAnsi="Arial" w:cs="Arial"/>
+          <w:color w:val="000000"/>
+          <w:sz w:val="24"/>
+          <w:szCs w:val="24"/>
+        </w:rPr>
+        <w:t xml:space="preserve">ações para </w:t>
+      </w:r>
+      <w:r>
+        <w:rPr>
+          <w:rFonts w:ascii="Arial" w:eastAsia="Arial" w:hAnsi="Arial" w:cs="Arial"/>
+          <w:color w:val="000000"/>
+          <w:sz w:val="24"/>
+          <w:szCs w:val="24"/>
+        </w:rPr>
+        <w:t xml:space="preserve">que </w:t>
+      </w:r>
+      <w:r>
+        <w:rPr>
+          <w:rFonts w:ascii="Arial" w:eastAsia="Arial" w:hAnsi="Arial" w:cs="Arial"/>
+          <w:color w:val="000000"/>
+          <w:sz w:val="24"/>
+          <w:szCs w:val="24"/>
+        </w:rPr>
+        <w:t xml:space="preserve">o bloqueio </w:t>
+      </w:r>
+      <w:r>
+        <w:rPr>
+          <w:rFonts w:ascii="Arial" w:eastAsia="Arial" w:hAnsi="Arial" w:cs="Arial"/>
+          <w:color w:val="000000"/>
+          <w:sz w:val="24"/>
+          <w:szCs w:val="24"/>
+        </w:rPr>
+        <w:t>seja</w:t>
+      </w:r>
+      <w:r>
+        <w:rPr>
+          <w:rFonts w:ascii="Arial" w:eastAsia="Arial" w:hAnsi="Arial" w:cs="Arial"/>
+          <w:color w:val="000000"/>
+          <w:sz w:val="24"/>
+          <w:szCs w:val="24"/>
+        </w:rPr>
+        <w:t xml:space="preserve"> sanado, </w:t>
+      </w:r>
+      <w:r>
+        <w:rPr>
+          <w:rFonts w:ascii="Arial" w:eastAsia="Arial" w:hAnsi="Arial" w:cs="Arial"/>
+          <w:color w:val="000000"/>
+          <w:sz w:val="24"/>
+          <w:szCs w:val="24"/>
+        </w:rPr>
+        <w:t>gerando</w:t>
+      </w:r>
+      <w:r>
+        <w:rPr>
+          <w:rFonts w:ascii="Arial" w:eastAsia="Arial" w:hAnsi="Arial" w:cs="Arial"/>
+          <w:color w:val="000000"/>
+          <w:sz w:val="24"/>
+          <w:szCs w:val="24"/>
+        </w:rPr>
+        <w:t xml:space="preserve"> </w:t>
+      </w:r>
+      <w:r>
+        <w:rPr>
+          <w:rFonts w:ascii="Arial" w:eastAsia="Arial" w:hAnsi="Arial" w:cs="Arial"/>
+          <w:color w:val="000000"/>
+          <w:sz w:val="24"/>
+          <w:szCs w:val="24"/>
+        </w:rPr>
+        <w:t xml:space="preserve">uma maior agilidade em toda a </w:t>
+      </w:r>
+      <w:r>
+        <w:rPr>
+          <w:rFonts w:ascii="Arial" w:eastAsia="Arial" w:hAnsi="Arial" w:cs="Arial"/>
+          <w:i/>
+          <w:color w:val="000000"/>
+          <w:sz w:val="24"/>
+          <w:szCs w:val="24"/>
+        </w:rPr>
+        <w:t>Sprint</w:t>
+      </w:r>
+      <w:r>
+        <w:rPr>
+          <w:rFonts w:ascii="Arial" w:eastAsia="Arial" w:hAnsi="Arial" w:cs="Arial"/>
+          <w:color w:val="000000"/>
+          <w:sz w:val="24"/>
+          <w:szCs w:val="24"/>
+        </w:rPr>
+        <w:t>.</w:t>
+      </w:r>
+      <w:bookmarkStart w:id="30" w:name="_Toc526359119"/>
     </w:p>
     <w:p>
       <w:pPr>
@@ -26852,6 +28922,7 @@
           <w:between w:val="nil"/>
         </w:pBdr>
         <w:spacing w:before="0" w:after="0" w:line="360" w:lineRule="auto"/>
+        <w:ind w:firstLine="720"/>
         <w:jc w:val="both"/>
         <w:rPr>
           <w:rFonts w:ascii="Arial" w:eastAsia="Arial" w:hAnsi="Arial" w:cs="Arial"/>
@@ -26871,6 +28942,7 @@
           <w:between w:val="nil"/>
         </w:pBdr>
         <w:spacing w:before="0" w:after="0" w:line="360" w:lineRule="auto"/>
+        <w:ind w:firstLine="720"/>
         <w:jc w:val="both"/>
         <w:rPr>
           <w:rFonts w:ascii="Arial" w:eastAsia="Arial" w:hAnsi="Arial" w:cs="Arial"/>
@@ -26890,6 +28962,7 @@
           <w:between w:val="nil"/>
         </w:pBdr>
         <w:spacing w:before="0" w:after="0" w:line="360" w:lineRule="auto"/>
+        <w:ind w:firstLine="720"/>
         <w:jc w:val="both"/>
         <w:rPr>
           <w:rFonts w:ascii="Arial" w:eastAsia="Arial" w:hAnsi="Arial" w:cs="Arial"/>
@@ -26909,6 +28982,7 @@
           <w:between w:val="nil"/>
         </w:pBdr>
         <w:spacing w:before="0" w:after="0" w:line="360" w:lineRule="auto"/>
+        <w:ind w:firstLine="720"/>
         <w:jc w:val="both"/>
         <w:rPr>
           <w:rFonts w:ascii="Arial" w:eastAsia="Arial" w:hAnsi="Arial" w:cs="Arial"/>
@@ -26928,6 +29002,7 @@
           <w:between w:val="nil"/>
         </w:pBdr>
         <w:spacing w:before="0" w:after="0" w:line="360" w:lineRule="auto"/>
+        <w:ind w:firstLine="720"/>
         <w:jc w:val="both"/>
         <w:rPr>
           <w:rFonts w:ascii="Arial" w:eastAsia="Arial" w:hAnsi="Arial" w:cs="Arial"/>
@@ -26936,6 +29011,8 @@
           <w:szCs w:val="24"/>
         </w:rPr>
       </w:pPr>
+      <w:bookmarkStart w:id="31" w:name="_GoBack"/>
+      <w:bookmarkEnd w:id="31"/>
     </w:p>
     <w:p>
       <w:pPr>
@@ -26947,6 +29024,7 @@
           <w:between w:val="nil"/>
         </w:pBdr>
         <w:spacing w:before="0" w:after="0" w:line="360" w:lineRule="auto"/>
+        <w:ind w:firstLine="720"/>
         <w:jc w:val="both"/>
         <w:rPr>
           <w:rFonts w:ascii="Arial" w:eastAsia="Arial" w:hAnsi="Arial" w:cs="Arial"/>
@@ -26966,6 +29044,7 @@
           <w:between w:val="nil"/>
         </w:pBdr>
         <w:spacing w:before="0" w:after="0" w:line="360" w:lineRule="auto"/>
+        <w:ind w:firstLine="720"/>
         <w:jc w:val="both"/>
         <w:rPr>
           <w:rFonts w:ascii="Arial" w:eastAsia="Arial" w:hAnsi="Arial" w:cs="Arial"/>
@@ -26985,6 +29064,7 @@
           <w:between w:val="nil"/>
         </w:pBdr>
         <w:spacing w:before="0" w:after="0" w:line="360" w:lineRule="auto"/>
+        <w:ind w:firstLine="720"/>
         <w:jc w:val="both"/>
         <w:rPr>
           <w:rFonts w:ascii="Arial" w:eastAsia="Arial" w:hAnsi="Arial" w:cs="Arial"/>
@@ -27004,6 +29084,7 @@
           <w:between w:val="nil"/>
         </w:pBdr>
         <w:spacing w:before="0" w:after="0" w:line="360" w:lineRule="auto"/>
+        <w:ind w:firstLine="720"/>
         <w:jc w:val="both"/>
         <w:rPr>
           <w:rFonts w:ascii="Arial" w:eastAsia="Arial" w:hAnsi="Arial" w:cs="Arial"/>
@@ -27023,6 +29104,7 @@
           <w:between w:val="nil"/>
         </w:pBdr>
         <w:spacing w:before="0" w:after="0" w:line="360" w:lineRule="auto"/>
+        <w:ind w:firstLine="720"/>
         <w:jc w:val="both"/>
         <w:rPr>
           <w:rFonts w:ascii="Arial" w:eastAsia="Arial" w:hAnsi="Arial" w:cs="Arial"/>
@@ -27042,6 +29124,7 @@
           <w:between w:val="nil"/>
         </w:pBdr>
         <w:spacing w:before="0" w:after="0" w:line="360" w:lineRule="auto"/>
+        <w:ind w:firstLine="720"/>
         <w:jc w:val="both"/>
         <w:rPr>
           <w:rFonts w:ascii="Arial" w:eastAsia="Arial" w:hAnsi="Arial" w:cs="Arial"/>
@@ -27061,6 +29144,7 @@
           <w:between w:val="nil"/>
         </w:pBdr>
         <w:spacing w:before="0" w:after="0" w:line="360" w:lineRule="auto"/>
+        <w:ind w:firstLine="720"/>
         <w:jc w:val="both"/>
         <w:rPr>
           <w:rFonts w:ascii="Arial" w:eastAsia="Arial" w:hAnsi="Arial" w:cs="Arial"/>
@@ -27080,6 +29164,7 @@
           <w:between w:val="nil"/>
         </w:pBdr>
         <w:spacing w:before="0" w:after="0" w:line="360" w:lineRule="auto"/>
+        <w:ind w:firstLine="720"/>
         <w:jc w:val="both"/>
         <w:rPr>
           <w:rFonts w:ascii="Arial" w:eastAsia="Arial" w:hAnsi="Arial" w:cs="Arial"/>
@@ -27099,6 +29184,7 @@
           <w:between w:val="nil"/>
         </w:pBdr>
         <w:spacing w:before="0" w:after="0" w:line="360" w:lineRule="auto"/>
+        <w:ind w:firstLine="720"/>
         <w:jc w:val="both"/>
         <w:rPr>
           <w:rFonts w:ascii="Arial" w:eastAsia="Arial" w:hAnsi="Arial" w:cs="Arial"/>
@@ -27118,6 +29204,7 @@
           <w:between w:val="nil"/>
         </w:pBdr>
         <w:spacing w:before="0" w:after="0" w:line="360" w:lineRule="auto"/>
+        <w:ind w:firstLine="720"/>
         <w:jc w:val="both"/>
         <w:rPr>
           <w:rFonts w:ascii="Arial" w:eastAsia="Arial" w:hAnsi="Arial" w:cs="Arial"/>
@@ -27137,6 +29224,7 @@
           <w:between w:val="nil"/>
         </w:pBdr>
         <w:spacing w:before="0" w:after="0" w:line="360" w:lineRule="auto"/>
+        <w:ind w:firstLine="720"/>
         <w:jc w:val="both"/>
         <w:rPr>
           <w:rFonts w:ascii="Arial" w:eastAsia="Arial" w:hAnsi="Arial" w:cs="Arial"/>
@@ -27156,6 +29244,7 @@
           <w:between w:val="nil"/>
         </w:pBdr>
         <w:spacing w:before="0" w:after="0" w:line="360" w:lineRule="auto"/>
+        <w:ind w:firstLine="720"/>
         <w:jc w:val="both"/>
         <w:rPr>
           <w:rFonts w:ascii="Arial" w:eastAsia="Arial" w:hAnsi="Arial" w:cs="Arial"/>
@@ -27175,6 +29264,7 @@
           <w:between w:val="nil"/>
         </w:pBdr>
         <w:spacing w:before="0" w:after="0" w:line="360" w:lineRule="auto"/>
+        <w:ind w:firstLine="720"/>
         <w:jc w:val="both"/>
         <w:rPr>
           <w:rFonts w:ascii="Arial" w:eastAsia="Arial" w:hAnsi="Arial" w:cs="Arial"/>
@@ -27194,6 +29284,7 @@
           <w:between w:val="nil"/>
         </w:pBdr>
         <w:spacing w:before="0" w:after="0" w:line="360" w:lineRule="auto"/>
+        <w:ind w:firstLine="720"/>
         <w:jc w:val="both"/>
         <w:rPr>
           <w:rFonts w:ascii="Arial" w:eastAsia="Arial" w:hAnsi="Arial" w:cs="Arial"/>
@@ -27213,6 +29304,7 @@
           <w:between w:val="nil"/>
         </w:pBdr>
         <w:spacing w:before="0" w:after="0" w:line="360" w:lineRule="auto"/>
+        <w:ind w:firstLine="720"/>
         <w:jc w:val="both"/>
         <w:rPr>
           <w:rFonts w:ascii="Arial" w:eastAsia="Arial" w:hAnsi="Arial" w:cs="Arial"/>
@@ -27232,6 +29324,7 @@
           <w:between w:val="nil"/>
         </w:pBdr>
         <w:spacing w:before="0" w:after="0" w:line="360" w:lineRule="auto"/>
+        <w:ind w:firstLine="720"/>
         <w:jc w:val="both"/>
         <w:rPr>
           <w:rFonts w:ascii="Arial" w:eastAsia="Arial" w:hAnsi="Arial" w:cs="Arial"/>
@@ -27251,12 +29344,94 @@
           <w:between w:val="nil"/>
         </w:pBdr>
         <w:spacing w:before="0" w:after="0" w:line="360" w:lineRule="auto"/>
+        <w:ind w:firstLine="720"/>
         <w:jc w:val="both"/>
         <w:rPr>
           <w:rFonts w:ascii="Arial" w:eastAsia="Arial" w:hAnsi="Arial" w:cs="Arial"/>
           <w:color w:val="000000"/>
           <w:sz w:val="24"/>
           <w:szCs w:val="24"/>
+        </w:rPr>
+      </w:pPr>
+    </w:p>
+    <w:p>
+      <w:pPr>
+        <w:pBdr>
+          <w:top w:val="nil"/>
+          <w:left w:val="nil"/>
+          <w:bottom w:val="nil"/>
+          <w:right w:val="nil"/>
+          <w:between w:val="nil"/>
+        </w:pBdr>
+        <w:spacing w:before="0" w:after="0" w:line="360" w:lineRule="auto"/>
+        <w:ind w:firstLine="720"/>
+        <w:jc w:val="both"/>
+        <w:rPr>
+          <w:rFonts w:ascii="Arial" w:eastAsia="Arial" w:hAnsi="Arial" w:cs="Arial"/>
+          <w:color w:val="000000"/>
+          <w:sz w:val="24"/>
+          <w:szCs w:val="24"/>
+        </w:rPr>
+      </w:pPr>
+    </w:p>
+    <w:p>
+      <w:pPr>
+        <w:pBdr>
+          <w:top w:val="nil"/>
+          <w:left w:val="nil"/>
+          <w:bottom w:val="nil"/>
+          <w:right w:val="nil"/>
+          <w:between w:val="nil"/>
+        </w:pBdr>
+        <w:spacing w:before="0" w:after="0" w:line="360" w:lineRule="auto"/>
+        <w:ind w:firstLine="720"/>
+        <w:jc w:val="both"/>
+        <w:rPr>
+          <w:rFonts w:ascii="Arial" w:eastAsia="Arial" w:hAnsi="Arial" w:cs="Arial"/>
+          <w:color w:val="000000"/>
+          <w:sz w:val="24"/>
+          <w:szCs w:val="24"/>
+        </w:rPr>
+      </w:pPr>
+    </w:p>
+    <w:p>
+      <w:pPr>
+        <w:pBdr>
+          <w:top w:val="nil"/>
+          <w:left w:val="nil"/>
+          <w:bottom w:val="nil"/>
+          <w:right w:val="nil"/>
+          <w:between w:val="nil"/>
+        </w:pBdr>
+        <w:spacing w:before="0" w:after="0" w:line="360" w:lineRule="auto"/>
+        <w:ind w:firstLine="720"/>
+        <w:jc w:val="both"/>
+        <w:rPr>
+          <w:rFonts w:ascii="Arial" w:eastAsia="Arial" w:hAnsi="Arial" w:cs="Arial"/>
+          <w:color w:val="000000"/>
+          <w:sz w:val="24"/>
+          <w:szCs w:val="24"/>
+        </w:rPr>
+      </w:pPr>
+    </w:p>
+    <w:p>
+      <w:pPr>
+        <w:pBdr>
+          <w:top w:val="nil"/>
+          <w:left w:val="nil"/>
+          <w:bottom w:val="nil"/>
+          <w:right w:val="nil"/>
+          <w:between w:val="nil"/>
+        </w:pBdr>
+        <w:spacing w:before="0" w:after="0" w:line="360" w:lineRule="auto"/>
+        <w:ind w:firstLine="720"/>
+        <w:jc w:val="both"/>
+        <w:rPr>
+          <w:rFonts w:ascii="Arial" w:eastAsia="Arial" w:hAnsi="Arial" w:cs="Arial"/>
+          <w:color w:val="000000"/>
+          <w:sz w:val="24"/>
+          <w:szCs w:val="24"/>
+          <w:u w:val="single"/>
         </w:rPr>
       </w:pPr>
     </w:p>
@@ -27265,17 +29440,11 @@
         <w:pStyle w:val="Ttulo1"/>
         <w:jc w:val="center"/>
       </w:pPr>
-      <w:bookmarkStart w:id="29" w:name="_Toc526359119"/>
       <w:r>
         <w:lastRenderedPageBreak/>
-        <w:t>REFER</w:t>
-      </w:r>
-      <w:bookmarkStart w:id="30" w:name="_GoBack"/>
+        <w:t>REFERÊNCIAS</w:t>
+      </w:r>
       <w:bookmarkEnd w:id="30"/>
-      <w:r>
-        <w:t>ÊNCIAS</w:t>
-      </w:r>
-      <w:bookmarkEnd w:id="29"/>
     </w:p>
     <w:p>
       <w:pPr>
@@ -27322,7 +29491,16 @@
           <w:szCs w:val="24"/>
           <w:lang w:val="en-GB"/>
         </w:rPr>
-        <w:t xml:space="preserve">BECK, K. et al. The agile manifesto. 2001. </w:t>
+        <w:t xml:space="preserve">BECK, K. et al. The agile manifesto. </w:t>
+      </w:r>
+      <w:r>
+        <w:rPr>
+          <w:rFonts w:ascii="Arial" w:eastAsia="Arial" w:hAnsi="Arial" w:cs="Arial"/>
+          <w:color w:val="000000"/>
+          <w:sz w:val="24"/>
+          <w:szCs w:val="24"/>
+        </w:rPr>
+        <w:t xml:space="preserve">2001. </w:t>
       </w:r>
       <w:r>
         <w:rPr>
@@ -27988,136 +30166,56 @@
           <w:sz w:val="24"/>
           <w:szCs w:val="24"/>
         </w:rPr>
-        <w:t>PRADO; FERRARI. Avaliação do Impacto do Desenvolvimento Distribuído de Software em um Projeto Adotando o Scrum: Um Estudo Comparativo, 2013</w:t>
-      </w:r>
-      <w:r>
-        <w:rPr>
-          <w:rFonts w:ascii="Arial" w:eastAsia="Arial" w:hAnsi="Arial" w:cs="Arial"/>
-          <w:color w:val="000000"/>
-          <w:sz w:val="24"/>
-          <w:szCs w:val="24"/>
-        </w:rPr>
-        <w:t xml:space="preserve">, v. </w:t>
-      </w:r>
-      <w:r>
-        <w:rPr>
-          <w:rFonts w:ascii="Arial" w:eastAsia="Arial" w:hAnsi="Arial" w:cs="Arial"/>
-          <w:color w:val="000000"/>
-          <w:sz w:val="24"/>
-          <w:szCs w:val="24"/>
-        </w:rPr>
-        <w:t>2</w:t>
-      </w:r>
-      <w:r>
-        <w:rPr>
-          <w:rFonts w:ascii="Arial" w:eastAsia="Arial" w:hAnsi="Arial" w:cs="Arial"/>
-          <w:color w:val="000000"/>
-          <w:sz w:val="24"/>
-          <w:szCs w:val="24"/>
-        </w:rPr>
-        <w:t>, n.</w:t>
-      </w:r>
-      <w:r>
-        <w:rPr>
-          <w:rFonts w:ascii="Arial" w:eastAsia="Arial" w:hAnsi="Arial" w:cs="Arial"/>
-          <w:color w:val="000000"/>
-          <w:sz w:val="24"/>
-          <w:szCs w:val="24"/>
-        </w:rPr>
-        <w:t>3</w:t>
-      </w:r>
-      <w:r>
-        <w:rPr>
-          <w:rFonts w:ascii="Arial" w:eastAsia="Arial" w:hAnsi="Arial" w:cs="Arial"/>
-          <w:color w:val="000000"/>
-          <w:sz w:val="24"/>
-          <w:szCs w:val="24"/>
-        </w:rPr>
-        <w:t xml:space="preserve">: p. </w:t>
-      </w:r>
-      <w:r>
-        <w:rPr>
-          <w:rFonts w:ascii="Arial" w:eastAsia="Arial" w:hAnsi="Arial" w:cs="Arial"/>
-          <w:color w:val="000000"/>
-          <w:sz w:val="24"/>
-          <w:szCs w:val="24"/>
-        </w:rPr>
-        <w:t>201</w:t>
-      </w:r>
-      <w:r>
-        <w:rPr>
-          <w:rFonts w:ascii="Arial" w:eastAsia="Arial" w:hAnsi="Arial" w:cs="Arial"/>
-          <w:color w:val="000000"/>
-          <w:sz w:val="24"/>
-          <w:szCs w:val="24"/>
-        </w:rPr>
-        <w:t>-</w:t>
-      </w:r>
-      <w:r>
-        <w:rPr>
-          <w:rFonts w:ascii="Arial" w:eastAsia="Arial" w:hAnsi="Arial" w:cs="Arial"/>
-          <w:color w:val="000000"/>
-          <w:sz w:val="24"/>
-          <w:szCs w:val="24"/>
-        </w:rPr>
-        <w:t xml:space="preserve">210 </w:t>
-      </w:r>
-      <w:r>
-        <w:rPr>
-          <w:rFonts w:ascii="Arial" w:eastAsia="Arial" w:hAnsi="Arial" w:cs="Arial"/>
-          <w:color w:val="000000"/>
-          <w:sz w:val="24"/>
-          <w:szCs w:val="24"/>
-        </w:rPr>
-        <w:t>Disponível em: &lt;</w:t>
-      </w:r>
-      <w:r>
-        <w:t xml:space="preserve"> </w:t>
-      </w:r>
-      <w:r>
-        <w:rPr>
-          <w:rFonts w:ascii="Arial" w:eastAsia="Arial" w:hAnsi="Arial" w:cs="Arial"/>
-          <w:color w:val="000000"/>
-          <w:sz w:val="24"/>
-          <w:szCs w:val="24"/>
-        </w:rPr>
-        <w:t>http://revistatis.dc.ufscar.br/index.php/revista/article/download/64/59</w:t>
-      </w:r>
-      <w:r>
-        <w:rPr>
-          <w:rFonts w:ascii="Arial" w:eastAsia="Arial" w:hAnsi="Arial" w:cs="Arial"/>
-          <w:color w:val="000000"/>
-          <w:sz w:val="24"/>
-          <w:szCs w:val="24"/>
-        </w:rPr>
-        <w:t xml:space="preserve">&gt;. Acesso em </w:t>
-      </w:r>
-      <w:r>
-        <w:rPr>
-          <w:rFonts w:ascii="Arial" w:eastAsia="Arial" w:hAnsi="Arial" w:cs="Arial"/>
-          <w:color w:val="000000"/>
-          <w:sz w:val="24"/>
-          <w:szCs w:val="24"/>
-        </w:rPr>
-        <w:t>01</w:t>
-      </w:r>
-      <w:r>
-        <w:rPr>
-          <w:rFonts w:ascii="Arial" w:eastAsia="Arial" w:hAnsi="Arial" w:cs="Arial"/>
-          <w:color w:val="000000"/>
-          <w:sz w:val="24"/>
-          <w:szCs w:val="24"/>
-        </w:rPr>
-        <w:t xml:space="preserve"> </w:t>
-      </w:r>
-      <w:r>
-        <w:rPr>
-          <w:rFonts w:ascii="Arial" w:eastAsia="Arial" w:hAnsi="Arial" w:cs="Arial"/>
-          <w:color w:val="000000"/>
-          <w:sz w:val="24"/>
-          <w:szCs w:val="24"/>
-        </w:rPr>
-        <w:t>outubro 2018.</w:t>
+        <w:t>PARENTE, Herbert. Definição de Pronto, 2015. Disponível em: &lt;http://governoagil.com.br/2015/05/25/</w:t>
+      </w:r>
+      <w:proofErr w:type="spellStart"/>
+      <w:r>
+        <w:rPr>
+          <w:rFonts w:ascii="Arial" w:eastAsia="Arial" w:hAnsi="Arial" w:cs="Arial"/>
+          <w:color w:val="000000"/>
+          <w:sz w:val="24"/>
+          <w:szCs w:val="24"/>
+        </w:rPr>
+        <w:t>definicao</w:t>
+      </w:r>
+      <w:proofErr w:type="spellEnd"/>
+      <w:r>
+        <w:rPr>
+          <w:rFonts w:ascii="Arial" w:eastAsia="Arial" w:hAnsi="Arial" w:cs="Arial"/>
+          <w:color w:val="000000"/>
+          <w:sz w:val="24"/>
+          <w:szCs w:val="24"/>
+        </w:rPr>
+        <w:t xml:space="preserve">-de-pronto/&gt;. </w:t>
+      </w:r>
+      <w:r>
+        <w:rPr>
+          <w:rFonts w:ascii="Arial" w:eastAsia="Arial" w:hAnsi="Arial" w:cs="Arial"/>
+          <w:color w:val="000000"/>
+          <w:sz w:val="24"/>
+          <w:szCs w:val="24"/>
+        </w:rPr>
+        <w:t xml:space="preserve">Acesso em: </w:t>
+      </w:r>
+      <w:proofErr w:type="gramStart"/>
+      <w:r>
+        <w:rPr>
+          <w:rFonts w:ascii="Arial" w:eastAsia="Arial" w:hAnsi="Arial" w:cs="Arial"/>
+          <w:color w:val="000000"/>
+          <w:sz w:val="24"/>
+          <w:szCs w:val="24"/>
+        </w:rPr>
+        <w:t>04 setembro 2018</w:t>
+      </w:r>
+      <w:proofErr w:type="gramEnd"/>
+      <w:r>
+        <w:rPr>
+          <w:rFonts w:ascii="Arial" w:eastAsia="Arial" w:hAnsi="Arial" w:cs="Arial"/>
+          <w:color w:val="000000"/>
+          <w:sz w:val="24"/>
+          <w:szCs w:val="24"/>
+        </w:rPr>
+        <w:t>.</w:t>
       </w:r>
     </w:p>
     <w:p>
@@ -28145,146 +30243,90 @@
           <w:sz w:val="24"/>
           <w:szCs w:val="24"/>
         </w:rPr>
-        <w:t xml:space="preserve">POSSA, João. Escalonando o Scrum Dentro de uma Empresa de Desenvolvimento de Software com Equipes Geograficamente Distribuídas, 2013. </w:t>
-      </w:r>
-      <w:proofErr w:type="spellStart"/>
-      <w:r>
-        <w:rPr>
-          <w:rFonts w:ascii="Arial" w:eastAsia="Arial" w:hAnsi="Arial" w:cs="Arial"/>
-          <w:color w:val="000000"/>
-          <w:sz w:val="24"/>
-          <w:szCs w:val="24"/>
-        </w:rPr>
-        <w:t>Brasilia</w:t>
-      </w:r>
-      <w:proofErr w:type="spellEnd"/>
-      <w:r>
-        <w:rPr>
-          <w:rFonts w:ascii="Arial" w:eastAsia="Arial" w:hAnsi="Arial" w:cs="Arial"/>
-          <w:color w:val="000000"/>
-          <w:sz w:val="24"/>
-          <w:szCs w:val="24"/>
-        </w:rPr>
-        <w:t>, p. 46. Disponível em: &lt;http://bdm.unb.br/</w:t>
-      </w:r>
-      <w:proofErr w:type="spellStart"/>
-      <w:r>
-        <w:rPr>
-          <w:rFonts w:ascii="Arial" w:eastAsia="Arial" w:hAnsi="Arial" w:cs="Arial"/>
-          <w:color w:val="000000"/>
-          <w:sz w:val="24"/>
-          <w:szCs w:val="24"/>
-        </w:rPr>
-        <w:t>handle</w:t>
-      </w:r>
-      <w:proofErr w:type="spellEnd"/>
-      <w:r>
-        <w:rPr>
-          <w:rFonts w:ascii="Arial" w:eastAsia="Arial" w:hAnsi="Arial" w:cs="Arial"/>
-          <w:color w:val="000000"/>
-          <w:sz w:val="24"/>
-          <w:szCs w:val="24"/>
-        </w:rPr>
-        <w:t xml:space="preserve">/10483/13611&gt; Acesso em </w:t>
-      </w:r>
-      <w:r>
-        <w:rPr>
-          <w:rFonts w:ascii="Arial" w:eastAsia="Arial" w:hAnsi="Arial" w:cs="Arial"/>
-          <w:color w:val="000000"/>
-          <w:sz w:val="24"/>
-          <w:szCs w:val="24"/>
-        </w:rPr>
-        <w:t>01 outubro 2018</w:t>
-      </w:r>
-      <w:r>
-        <w:rPr>
-          <w:rFonts w:ascii="Arial" w:eastAsia="Arial" w:hAnsi="Arial" w:cs="Arial"/>
-          <w:color w:val="000000"/>
-          <w:sz w:val="24"/>
-          <w:szCs w:val="24"/>
-        </w:rPr>
-        <w:t>.</w:t>
-      </w:r>
-    </w:p>
-    <w:p>
-      <w:pPr>
-        <w:spacing w:line="480" w:lineRule="auto"/>
-        <w:rPr>
-          <w:rFonts w:ascii="Arial" w:eastAsia="Arial" w:hAnsi="Arial" w:cs="Arial"/>
-          <w:color w:val="000000"/>
-          <w:sz w:val="24"/>
-          <w:szCs w:val="24"/>
-        </w:rPr>
-      </w:pPr>
-      <w:r>
-        <w:rPr>
-          <w:rFonts w:ascii="Arial" w:eastAsia="Arial" w:hAnsi="Arial" w:cs="Arial"/>
-          <w:color w:val="000000"/>
-          <w:sz w:val="24"/>
-          <w:szCs w:val="24"/>
-          <w:lang w:val="en-GB"/>
-        </w:rPr>
-        <w:t xml:space="preserve">SCHWABER, Ken; SUTHERLAND, Jeff. </w:t>
-      </w:r>
-      <w:proofErr w:type="spellStart"/>
-      <w:r>
-        <w:rPr>
-          <w:rFonts w:ascii="Arial" w:eastAsia="Arial" w:hAnsi="Arial" w:cs="Arial"/>
-          <w:color w:val="000000"/>
-          <w:sz w:val="24"/>
-          <w:szCs w:val="24"/>
-          <w:lang w:val="en-GB"/>
-        </w:rPr>
-        <w:t>Guia</w:t>
-      </w:r>
-      <w:proofErr w:type="spellEnd"/>
-      <w:r>
-        <w:rPr>
-          <w:rFonts w:ascii="Arial" w:eastAsia="Arial" w:hAnsi="Arial" w:cs="Arial"/>
-          <w:color w:val="000000"/>
-          <w:sz w:val="24"/>
-          <w:szCs w:val="24"/>
-          <w:lang w:val="en-GB"/>
-        </w:rPr>
-        <w:t xml:space="preserve"> do Scrum. </w:t>
-      </w:r>
-      <w:r>
-        <w:rPr>
-          <w:rFonts w:ascii="Arial" w:eastAsia="Arial" w:hAnsi="Arial" w:cs="Arial"/>
-          <w:color w:val="000000"/>
-          <w:sz w:val="24"/>
-          <w:szCs w:val="24"/>
-        </w:rPr>
-        <w:t>[</w:t>
-      </w:r>
-      <w:proofErr w:type="spellStart"/>
-      <w:r>
-        <w:rPr>
-          <w:rFonts w:ascii="Arial" w:eastAsia="Arial" w:hAnsi="Arial" w:cs="Arial"/>
-          <w:color w:val="000000"/>
-          <w:sz w:val="24"/>
-          <w:szCs w:val="24"/>
-        </w:rPr>
-        <w:t>S.l</w:t>
-      </w:r>
-      <w:proofErr w:type="spellEnd"/>
-      <w:r>
-        <w:rPr>
-          <w:rFonts w:ascii="Arial" w:eastAsia="Arial" w:hAnsi="Arial" w:cs="Arial"/>
-          <w:color w:val="000000"/>
-          <w:sz w:val="24"/>
-          <w:szCs w:val="24"/>
-        </w:rPr>
-        <w:t>.].</w:t>
-      </w:r>
-      <w:r>
-        <w:rPr>
-          <w:rFonts w:ascii="Arial" w:eastAsia="Arial" w:hAnsi="Arial" w:cs="Arial"/>
-          <w:b/>
-          <w:color w:val="000000"/>
-          <w:sz w:val="24"/>
-          <w:szCs w:val="24"/>
-        </w:rPr>
+        <w:t>PRADO; FERRARI. Avaliação do Impacto do Desenvolvimento Distribuído de Software em um Projeto Adotando o Scrum: Um Estudo Comparativo, 2013</w:t>
+      </w:r>
+      <w:r>
+        <w:rPr>
+          <w:rFonts w:ascii="Arial" w:eastAsia="Arial" w:hAnsi="Arial" w:cs="Arial"/>
+          <w:color w:val="000000"/>
+          <w:sz w:val="24"/>
+          <w:szCs w:val="24"/>
+        </w:rPr>
+        <w:t xml:space="preserve">, v. </w:t>
+      </w:r>
+      <w:r>
+        <w:rPr>
+          <w:rFonts w:ascii="Arial" w:eastAsia="Arial" w:hAnsi="Arial" w:cs="Arial"/>
+          <w:color w:val="000000"/>
+          <w:sz w:val="24"/>
+          <w:szCs w:val="24"/>
+        </w:rPr>
+        <w:t>2</w:t>
+      </w:r>
+      <w:r>
+        <w:rPr>
+          <w:rFonts w:ascii="Arial" w:eastAsia="Arial" w:hAnsi="Arial" w:cs="Arial"/>
+          <w:color w:val="000000"/>
+          <w:sz w:val="24"/>
+          <w:szCs w:val="24"/>
+        </w:rPr>
+        <w:t>, n.</w:t>
+      </w:r>
+      <w:r>
+        <w:rPr>
+          <w:rFonts w:ascii="Arial" w:eastAsia="Arial" w:hAnsi="Arial" w:cs="Arial"/>
+          <w:color w:val="000000"/>
+          <w:sz w:val="24"/>
+          <w:szCs w:val="24"/>
+        </w:rPr>
+        <w:t>3</w:t>
+      </w:r>
+      <w:r>
+        <w:rPr>
+          <w:rFonts w:ascii="Arial" w:eastAsia="Arial" w:hAnsi="Arial" w:cs="Arial"/>
+          <w:color w:val="000000"/>
+          <w:sz w:val="24"/>
+          <w:szCs w:val="24"/>
+        </w:rPr>
+        <w:t xml:space="preserve">: p. </w:t>
+      </w:r>
+      <w:r>
+        <w:rPr>
+          <w:rFonts w:ascii="Arial" w:eastAsia="Arial" w:hAnsi="Arial" w:cs="Arial"/>
+          <w:color w:val="000000"/>
+          <w:sz w:val="24"/>
+          <w:szCs w:val="24"/>
+        </w:rPr>
+        <w:t>201</w:t>
+      </w:r>
+      <w:r>
+        <w:rPr>
+          <w:rFonts w:ascii="Arial" w:eastAsia="Arial" w:hAnsi="Arial" w:cs="Arial"/>
+          <w:color w:val="000000"/>
+          <w:sz w:val="24"/>
+          <w:szCs w:val="24"/>
+        </w:rPr>
+        <w:t>-</w:t>
+      </w:r>
+      <w:r>
+        <w:rPr>
+          <w:rFonts w:ascii="Arial" w:eastAsia="Arial" w:hAnsi="Arial" w:cs="Arial"/>
+          <w:color w:val="000000"/>
+          <w:sz w:val="24"/>
+          <w:szCs w:val="24"/>
+        </w:rPr>
+        <w:t xml:space="preserve">210 </w:t>
+      </w:r>
+      <w:r>
+        <w:rPr>
+          <w:rFonts w:ascii="Arial" w:eastAsia="Arial" w:hAnsi="Arial" w:cs="Arial"/>
+          <w:color w:val="000000"/>
+          <w:sz w:val="24"/>
+          <w:szCs w:val="24"/>
+        </w:rPr>
+        <w:t>Disponível em: &lt;</w:t>
+      </w:r>
+      <w:r>
         <w:t xml:space="preserve"> </w:t>
       </w:r>
       <w:r>
@@ -28294,35 +30336,25 @@
           <w:sz w:val="24"/>
           <w:szCs w:val="24"/>
         </w:rPr>
-        <w:t xml:space="preserve">2013. </w:t>
-      </w:r>
-      <w:r>
-        <w:rPr>
-          <w:rFonts w:ascii="Arial" w:eastAsia="Arial" w:hAnsi="Arial" w:cs="Arial"/>
-          <w:color w:val="000000"/>
-          <w:sz w:val="24"/>
-          <w:szCs w:val="24"/>
-          <w:highlight w:val="white"/>
-        </w:rPr>
-        <w:t>Disponível em: &lt;</w:t>
-      </w:r>
-      <w:r>
-        <w:rPr>
-          <w:rFonts w:ascii="Arial" w:eastAsia="Arial" w:hAnsi="Arial" w:cs="Arial"/>
-          <w:color w:val="000000"/>
-          <w:sz w:val="24"/>
-          <w:szCs w:val="24"/>
-        </w:rPr>
-        <w:t xml:space="preserve">https://www.scrumguides.org/docs/scrumguide/v1/Scrum-Guide-Portuguese-BR.pdf Acesso em: </w:t>
-      </w:r>
-      <w:r>
-        <w:rPr>
-          <w:rFonts w:ascii="Arial" w:eastAsia="Arial" w:hAnsi="Arial" w:cs="Arial"/>
-          <w:color w:val="000000"/>
-          <w:sz w:val="24"/>
-          <w:szCs w:val="24"/>
-        </w:rPr>
-        <w:t>03</w:t>
+        <w:t>http://revistatis.dc.ufscar.br/index.php/revista/article/download/64/59</w:t>
+      </w:r>
+      <w:r>
+        <w:rPr>
+          <w:rFonts w:ascii="Arial" w:eastAsia="Arial" w:hAnsi="Arial" w:cs="Arial"/>
+          <w:color w:val="000000"/>
+          <w:sz w:val="24"/>
+          <w:szCs w:val="24"/>
+        </w:rPr>
+        <w:t xml:space="preserve">&gt;. Acesso em </w:t>
+      </w:r>
+      <w:r>
+        <w:rPr>
+          <w:rFonts w:ascii="Arial" w:eastAsia="Arial" w:hAnsi="Arial" w:cs="Arial"/>
+          <w:color w:val="000000"/>
+          <w:sz w:val="24"/>
+          <w:szCs w:val="24"/>
+        </w:rPr>
+        <w:t>01</w:t>
       </w:r>
       <w:r>
         <w:rPr>
@@ -28340,16 +30372,7 @@
           <w:sz w:val="24"/>
           <w:szCs w:val="24"/>
         </w:rPr>
-        <w:t xml:space="preserve">setembro </w:t>
-      </w:r>
-      <w:r>
-        <w:rPr>
-          <w:rFonts w:ascii="Arial" w:eastAsia="Arial" w:hAnsi="Arial" w:cs="Arial"/>
-          <w:color w:val="000000"/>
-          <w:sz w:val="24"/>
-          <w:szCs w:val="24"/>
-        </w:rPr>
-        <w:t>2018.</w:t>
+        <w:t>outubro 2018.</w:t>
       </w:r>
     </w:p>
     <w:p>
@@ -28377,34 +30400,7 @@
           <w:sz w:val="24"/>
           <w:szCs w:val="24"/>
         </w:rPr>
-        <w:t xml:space="preserve">SCHWABER, Ken.; </w:t>
-      </w:r>
-      <w:r>
-        <w:rPr>
-          <w:rFonts w:ascii="Arial" w:eastAsia="Arial" w:hAnsi="Arial" w:cs="Arial"/>
-          <w:color w:val="000000"/>
-          <w:sz w:val="24"/>
-          <w:szCs w:val="24"/>
-        </w:rPr>
-        <w:t>BEEDLE</w:t>
-      </w:r>
-      <w:r>
-        <w:rPr>
-          <w:rFonts w:ascii="Arial" w:eastAsia="Arial" w:hAnsi="Arial" w:cs="Arial"/>
-          <w:color w:val="000000"/>
-          <w:sz w:val="24"/>
-          <w:szCs w:val="24"/>
-        </w:rPr>
-        <w:t xml:space="preserve">, Mike. </w:t>
-      </w:r>
-      <w:r>
-        <w:rPr>
-          <w:rFonts w:ascii="Arial" w:eastAsia="Arial" w:hAnsi="Arial" w:cs="Arial"/>
-          <w:color w:val="000000"/>
-          <w:sz w:val="24"/>
-          <w:szCs w:val="24"/>
-        </w:rPr>
-        <w:t xml:space="preserve">Agile Software </w:t>
+        <w:t xml:space="preserve">POSSA, João. Escalonando o Scrum Dentro de uma Empresa de Desenvolvimento de Software com Equipes Geograficamente Distribuídas, 2013. </w:t>
       </w:r>
       <w:proofErr w:type="spellStart"/>
       <w:r>
@@ -28414,7 +30410,7 @@
           <w:sz w:val="24"/>
           <w:szCs w:val="24"/>
         </w:rPr>
-        <w:t>Development</w:t>
+        <w:t>Brasilia</w:t>
       </w:r>
       <w:proofErr w:type="spellEnd"/>
       <w:r>
@@ -28424,39 +30420,165 @@
           <w:sz w:val="24"/>
           <w:szCs w:val="24"/>
         </w:rPr>
+        <w:t>, p. 46. Disponível em: &lt;http://bdm.unb.br/</w:t>
+      </w:r>
+      <w:proofErr w:type="spellStart"/>
+      <w:r>
+        <w:rPr>
+          <w:rFonts w:ascii="Arial" w:eastAsia="Arial" w:hAnsi="Arial" w:cs="Arial"/>
+          <w:color w:val="000000"/>
+          <w:sz w:val="24"/>
+          <w:szCs w:val="24"/>
+        </w:rPr>
+        <w:t>handle</w:t>
+      </w:r>
+      <w:proofErr w:type="spellEnd"/>
+      <w:r>
+        <w:rPr>
+          <w:rFonts w:ascii="Arial" w:eastAsia="Arial" w:hAnsi="Arial" w:cs="Arial"/>
+          <w:color w:val="000000"/>
+          <w:sz w:val="24"/>
+          <w:szCs w:val="24"/>
+        </w:rPr>
+        <w:t xml:space="preserve">/10483/13611&gt; Acesso em </w:t>
+      </w:r>
+      <w:r>
+        <w:rPr>
+          <w:rFonts w:ascii="Arial" w:eastAsia="Arial" w:hAnsi="Arial" w:cs="Arial"/>
+          <w:color w:val="000000"/>
+          <w:sz w:val="24"/>
+          <w:szCs w:val="24"/>
+        </w:rPr>
+        <w:t>01 outubro 2018</w:t>
+      </w:r>
+      <w:r>
+        <w:rPr>
+          <w:rFonts w:ascii="Arial" w:eastAsia="Arial" w:hAnsi="Arial" w:cs="Arial"/>
+          <w:color w:val="000000"/>
+          <w:sz w:val="24"/>
+          <w:szCs w:val="24"/>
+        </w:rPr>
+        <w:t>.</w:t>
+      </w:r>
+    </w:p>
+    <w:p>
+      <w:pPr>
+        <w:spacing w:line="480" w:lineRule="auto"/>
+        <w:rPr>
+          <w:rFonts w:ascii="Arial" w:eastAsia="Arial" w:hAnsi="Arial" w:cs="Arial"/>
+          <w:color w:val="000000"/>
+          <w:sz w:val="24"/>
+          <w:szCs w:val="24"/>
+        </w:rPr>
+      </w:pPr>
+      <w:r>
+        <w:rPr>
+          <w:rFonts w:ascii="Arial" w:eastAsia="Arial" w:hAnsi="Arial" w:cs="Arial"/>
+          <w:color w:val="000000"/>
+          <w:sz w:val="24"/>
+          <w:szCs w:val="24"/>
+          <w:lang w:val="en-GB"/>
+        </w:rPr>
+        <w:t xml:space="preserve">SCHWABER, Ken; SUTHERLAND, Jeff. </w:t>
+      </w:r>
+      <w:proofErr w:type="spellStart"/>
+      <w:r>
+        <w:rPr>
+          <w:rFonts w:ascii="Arial" w:eastAsia="Arial" w:hAnsi="Arial" w:cs="Arial"/>
+          <w:color w:val="000000"/>
+          <w:sz w:val="24"/>
+          <w:szCs w:val="24"/>
+          <w:lang w:val="en-GB"/>
+        </w:rPr>
+        <w:t>Guia</w:t>
+      </w:r>
+      <w:proofErr w:type="spellEnd"/>
+      <w:r>
+        <w:rPr>
+          <w:rFonts w:ascii="Arial" w:eastAsia="Arial" w:hAnsi="Arial" w:cs="Arial"/>
+          <w:color w:val="000000"/>
+          <w:sz w:val="24"/>
+          <w:szCs w:val="24"/>
+          <w:lang w:val="en-GB"/>
+        </w:rPr>
+        <w:t xml:space="preserve"> do Scrum. </w:t>
+      </w:r>
+      <w:r>
+        <w:rPr>
+          <w:rFonts w:ascii="Arial" w:eastAsia="Arial" w:hAnsi="Arial" w:cs="Arial"/>
+          <w:color w:val="000000"/>
+          <w:sz w:val="24"/>
+          <w:szCs w:val="24"/>
+        </w:rPr>
+        <w:t>[</w:t>
+      </w:r>
+      <w:proofErr w:type="spellStart"/>
+      <w:r>
+        <w:rPr>
+          <w:rFonts w:ascii="Arial" w:eastAsia="Arial" w:hAnsi="Arial" w:cs="Arial"/>
+          <w:color w:val="000000"/>
+          <w:sz w:val="24"/>
+          <w:szCs w:val="24"/>
+        </w:rPr>
+        <w:t>S.l</w:t>
+      </w:r>
+      <w:proofErr w:type="spellEnd"/>
+      <w:r>
+        <w:rPr>
+          <w:rFonts w:ascii="Arial" w:eastAsia="Arial" w:hAnsi="Arial" w:cs="Arial"/>
+          <w:color w:val="000000"/>
+          <w:sz w:val="24"/>
+          <w:szCs w:val="24"/>
+        </w:rPr>
+        <w:t>.].</w:t>
+      </w:r>
+      <w:r>
+        <w:rPr>
+          <w:rFonts w:ascii="Arial" w:eastAsia="Arial" w:hAnsi="Arial" w:cs="Arial"/>
+          <w:b/>
+          <w:color w:val="000000"/>
+          <w:sz w:val="24"/>
+          <w:szCs w:val="24"/>
+        </w:rPr>
         <w:t xml:space="preserve"> </w:t>
       </w:r>
-      <w:proofErr w:type="spellStart"/>
-      <w:r>
-        <w:rPr>
-          <w:rFonts w:ascii="Arial" w:eastAsia="Arial" w:hAnsi="Arial" w:cs="Arial"/>
-          <w:color w:val="000000"/>
-          <w:sz w:val="24"/>
-          <w:szCs w:val="24"/>
-        </w:rPr>
-        <w:t>with</w:t>
-      </w:r>
-      <w:proofErr w:type="spellEnd"/>
-      <w:r>
-        <w:rPr>
-          <w:rFonts w:ascii="Arial" w:eastAsia="Arial" w:hAnsi="Arial" w:cs="Arial"/>
-          <w:color w:val="000000"/>
-          <w:sz w:val="24"/>
-          <w:szCs w:val="24"/>
-        </w:rPr>
-        <w:t xml:space="preserve"> Scrum, </w:t>
-      </w:r>
-      <w:proofErr w:type="spellStart"/>
-      <w:r>
-        <w:rPr>
-          <w:rFonts w:ascii="Arial" w:eastAsia="Arial" w:hAnsi="Arial" w:cs="Arial"/>
-          <w:color w:val="000000"/>
-          <w:sz w:val="24"/>
-          <w:szCs w:val="24"/>
-        </w:rPr>
-        <w:t>Upper</w:t>
-      </w:r>
-      <w:proofErr w:type="spellEnd"/>
+      <w:r>
+        <w:rPr>
+          <w:rFonts w:ascii="Arial" w:eastAsia="Arial" w:hAnsi="Arial" w:cs="Arial"/>
+          <w:color w:val="000000"/>
+          <w:sz w:val="24"/>
+          <w:szCs w:val="24"/>
+        </w:rPr>
+        <w:t xml:space="preserve">2013. </w:t>
+      </w:r>
+      <w:r>
+        <w:rPr>
+          <w:rFonts w:ascii="Arial" w:eastAsia="Arial" w:hAnsi="Arial" w:cs="Arial"/>
+          <w:color w:val="000000"/>
+          <w:sz w:val="24"/>
+          <w:szCs w:val="24"/>
+          <w:highlight w:val="white"/>
+        </w:rPr>
+        <w:t>Disponível em: &lt;</w:t>
+      </w:r>
+      <w:r>
+        <w:rPr>
+          <w:rFonts w:ascii="Arial" w:eastAsia="Arial" w:hAnsi="Arial" w:cs="Arial"/>
+          <w:color w:val="000000"/>
+          <w:sz w:val="24"/>
+          <w:szCs w:val="24"/>
+        </w:rPr>
+        <w:t xml:space="preserve">https://www.scrumguides.org/docs/scrumguide/v1/Scrum-Guide-Portuguese-BR.pdf Acesso em: </w:t>
+      </w:r>
+      <w:r>
+        <w:rPr>
+          <w:rFonts w:ascii="Arial" w:eastAsia="Arial" w:hAnsi="Arial" w:cs="Arial"/>
+          <w:color w:val="000000"/>
+          <w:sz w:val="24"/>
+          <w:szCs w:val="24"/>
+        </w:rPr>
+        <w:t>03</w:t>
+      </w:r>
       <w:r>
         <w:rPr>
           <w:rFonts w:ascii="Arial" w:eastAsia="Arial" w:hAnsi="Arial" w:cs="Arial"/>
@@ -28466,54 +30588,23 @@
         </w:rPr>
         <w:t xml:space="preserve"> </w:t>
       </w:r>
-      <w:proofErr w:type="spellStart"/>
-      <w:r>
-        <w:rPr>
-          <w:rFonts w:ascii="Arial" w:eastAsia="Arial" w:hAnsi="Arial" w:cs="Arial"/>
-          <w:color w:val="000000"/>
-          <w:sz w:val="24"/>
-          <w:szCs w:val="24"/>
-        </w:rPr>
-        <w:t>Saddle</w:t>
-      </w:r>
-      <w:proofErr w:type="spellEnd"/>
-      <w:r>
-        <w:rPr>
-          <w:rFonts w:ascii="Arial" w:eastAsia="Arial" w:hAnsi="Arial" w:cs="Arial"/>
-          <w:color w:val="000000"/>
-          <w:sz w:val="24"/>
-          <w:szCs w:val="24"/>
-        </w:rPr>
-        <w:t xml:space="preserve"> River: Prentice Hall. 2002. p. 158 Disponível em: &lt;http://dl.acm.org/</w:t>
-      </w:r>
-      <w:proofErr w:type="spellStart"/>
-      <w:r>
-        <w:rPr>
-          <w:rFonts w:ascii="Arial" w:eastAsia="Arial" w:hAnsi="Arial" w:cs="Arial"/>
-          <w:color w:val="000000"/>
-          <w:sz w:val="24"/>
-          <w:szCs w:val="24"/>
-        </w:rPr>
-        <w:t>citation.cfm?id</w:t>
-      </w:r>
-      <w:proofErr w:type="spellEnd"/>
-      <w:r>
-        <w:rPr>
-          <w:rFonts w:ascii="Arial" w:eastAsia="Arial" w:hAnsi="Arial" w:cs="Arial"/>
-          <w:color w:val="000000"/>
-          <w:sz w:val="24"/>
-          <w:szCs w:val="24"/>
-        </w:rPr>
-        <w:t xml:space="preserve">=559553&gt; </w:t>
-      </w:r>
-      <w:r>
-        <w:rPr>
-          <w:rFonts w:ascii="Arial" w:eastAsia="Arial" w:hAnsi="Arial" w:cs="Arial"/>
-          <w:color w:val="000000"/>
-          <w:sz w:val="24"/>
-          <w:szCs w:val="24"/>
-        </w:rPr>
-        <w:t>Acesso em: 03 setembro 2018.</w:t>
+      <w:r>
+        <w:rPr>
+          <w:rFonts w:ascii="Arial" w:eastAsia="Arial" w:hAnsi="Arial" w:cs="Arial"/>
+          <w:color w:val="000000"/>
+          <w:sz w:val="24"/>
+          <w:szCs w:val="24"/>
+        </w:rPr>
+        <w:t xml:space="preserve">setembro </w:t>
+      </w:r>
+      <w:r>
+        <w:rPr>
+          <w:rFonts w:ascii="Arial" w:eastAsia="Arial" w:hAnsi="Arial" w:cs="Arial"/>
+          <w:color w:val="000000"/>
+          <w:sz w:val="24"/>
+          <w:szCs w:val="24"/>
+        </w:rPr>
+        <w:t>2018.</w:t>
       </w:r>
     </w:p>
     <w:p>
@@ -28540,9 +30631,35 @@
           <w:color w:val="000000"/>
           <w:sz w:val="24"/>
           <w:szCs w:val="24"/>
-          <w:lang w:val="en-GB"/>
-        </w:rPr>
-        <w:t xml:space="preserve">SUTHERLAND, Jeff. Agile Can Scale: Inventing and Reinventing SCRUM in Five Companies. </w:t>
+        </w:rPr>
+        <w:t xml:space="preserve">SCHWABER, Ken.; </w:t>
+      </w:r>
+      <w:r>
+        <w:rPr>
+          <w:rFonts w:ascii="Arial" w:eastAsia="Arial" w:hAnsi="Arial" w:cs="Arial"/>
+          <w:color w:val="000000"/>
+          <w:sz w:val="24"/>
+          <w:szCs w:val="24"/>
+        </w:rPr>
+        <w:t>BEEDLE</w:t>
+      </w:r>
+      <w:r>
+        <w:rPr>
+          <w:rFonts w:ascii="Arial" w:eastAsia="Arial" w:hAnsi="Arial" w:cs="Arial"/>
+          <w:color w:val="000000"/>
+          <w:sz w:val="24"/>
+          <w:szCs w:val="24"/>
+        </w:rPr>
+        <w:t xml:space="preserve">, Mike. </w:t>
+      </w:r>
+      <w:r>
+        <w:rPr>
+          <w:rFonts w:ascii="Arial" w:eastAsia="Arial" w:hAnsi="Arial" w:cs="Arial"/>
+          <w:color w:val="000000"/>
+          <w:sz w:val="24"/>
+          <w:szCs w:val="24"/>
+        </w:rPr>
+        <w:t xml:space="preserve">Agile Software </w:t>
       </w:r>
       <w:proofErr w:type="spellStart"/>
       <w:r>
@@ -28552,7 +30669,7 @@
           <w:sz w:val="24"/>
           <w:szCs w:val="24"/>
         </w:rPr>
-        <w:t>Cutter</w:t>
+        <w:t>Development</w:t>
       </w:r>
       <w:proofErr w:type="spellEnd"/>
       <w:r>
@@ -28562,7 +30679,7 @@
           <w:sz w:val="24"/>
           <w:szCs w:val="24"/>
         </w:rPr>
-        <w:t xml:space="preserve"> it </w:t>
+        <w:t xml:space="preserve"> </w:t>
       </w:r>
       <w:proofErr w:type="spellStart"/>
       <w:r>
@@ -28572,7 +30689,7 @@
           <w:sz w:val="24"/>
           <w:szCs w:val="24"/>
         </w:rPr>
-        <w:t>Journal</w:t>
+        <w:t>with</w:t>
       </w:r>
       <w:proofErr w:type="spellEnd"/>
       <w:r>
@@ -28582,16 +30699,67 @@
           <w:sz w:val="24"/>
           <w:szCs w:val="24"/>
         </w:rPr>
-        <w:t xml:space="preserve">. </w:t>
-      </w:r>
-      <w:r>
-        <w:rPr>
-          <w:rFonts w:ascii="Arial" w:eastAsia="Arial" w:hAnsi="Arial" w:cs="Arial"/>
-          <w:color w:val="000000"/>
-          <w:sz w:val="24"/>
-          <w:szCs w:val="24"/>
-        </w:rPr>
-        <w:t xml:space="preserve">2001, v. 14 n. 12 Disponível em: &lt;https://www.researchgate.net/publication/290823579_Agile_Can_Scale_Inventing_and_Reinventing_SCRUM_in_Five_Companies&gt; </w:t>
+        <w:t xml:space="preserve"> Scrum, </w:t>
+      </w:r>
+      <w:proofErr w:type="spellStart"/>
+      <w:r>
+        <w:rPr>
+          <w:rFonts w:ascii="Arial" w:eastAsia="Arial" w:hAnsi="Arial" w:cs="Arial"/>
+          <w:color w:val="000000"/>
+          <w:sz w:val="24"/>
+          <w:szCs w:val="24"/>
+        </w:rPr>
+        <w:t>Upper</w:t>
+      </w:r>
+      <w:proofErr w:type="spellEnd"/>
+      <w:r>
+        <w:rPr>
+          <w:rFonts w:ascii="Arial" w:eastAsia="Arial" w:hAnsi="Arial" w:cs="Arial"/>
+          <w:color w:val="000000"/>
+          <w:sz w:val="24"/>
+          <w:szCs w:val="24"/>
+        </w:rPr>
+        <w:t xml:space="preserve"> </w:t>
+      </w:r>
+      <w:proofErr w:type="spellStart"/>
+      <w:r>
+        <w:rPr>
+          <w:rFonts w:ascii="Arial" w:eastAsia="Arial" w:hAnsi="Arial" w:cs="Arial"/>
+          <w:color w:val="000000"/>
+          <w:sz w:val="24"/>
+          <w:szCs w:val="24"/>
+        </w:rPr>
+        <w:t>Saddle</w:t>
+      </w:r>
+      <w:proofErr w:type="spellEnd"/>
+      <w:r>
+        <w:rPr>
+          <w:rFonts w:ascii="Arial" w:eastAsia="Arial" w:hAnsi="Arial" w:cs="Arial"/>
+          <w:color w:val="000000"/>
+          <w:sz w:val="24"/>
+          <w:szCs w:val="24"/>
+        </w:rPr>
+        <w:t xml:space="preserve"> River: Prentice Hall. 2002. p. 158 Disponível em: &lt;http://dl.acm.org/</w:t>
+      </w:r>
+      <w:proofErr w:type="spellStart"/>
+      <w:r>
+        <w:rPr>
+          <w:rFonts w:ascii="Arial" w:eastAsia="Arial" w:hAnsi="Arial" w:cs="Arial"/>
+          <w:color w:val="000000"/>
+          <w:sz w:val="24"/>
+          <w:szCs w:val="24"/>
+        </w:rPr>
+        <w:t>citation.cfm?id</w:t>
+      </w:r>
+      <w:proofErr w:type="spellEnd"/>
+      <w:r>
+        <w:rPr>
+          <w:rFonts w:ascii="Arial" w:eastAsia="Arial" w:hAnsi="Arial" w:cs="Arial"/>
+          <w:color w:val="000000"/>
+          <w:sz w:val="24"/>
+          <w:szCs w:val="24"/>
+        </w:rPr>
+        <w:t xml:space="preserve">=559553&gt; </w:t>
       </w:r>
       <w:r>
         <w:rPr>
@@ -28630,6 +30798,93 @@
           <w:lang w:val="en-GB"/>
         </w:rPr>
         <w:lastRenderedPageBreak/>
+        <w:t xml:space="preserve">SUTHERLAND, Jeff. Agile Can Scale: Inventing and Reinventing SCRUM in Five Companies. </w:t>
+      </w:r>
+      <w:proofErr w:type="spellStart"/>
+      <w:r>
+        <w:rPr>
+          <w:rFonts w:ascii="Arial" w:eastAsia="Arial" w:hAnsi="Arial" w:cs="Arial"/>
+          <w:color w:val="000000"/>
+          <w:sz w:val="24"/>
+          <w:szCs w:val="24"/>
+        </w:rPr>
+        <w:t>Cutter</w:t>
+      </w:r>
+      <w:proofErr w:type="spellEnd"/>
+      <w:r>
+        <w:rPr>
+          <w:rFonts w:ascii="Arial" w:eastAsia="Arial" w:hAnsi="Arial" w:cs="Arial"/>
+          <w:color w:val="000000"/>
+          <w:sz w:val="24"/>
+          <w:szCs w:val="24"/>
+        </w:rPr>
+        <w:t xml:space="preserve"> it </w:t>
+      </w:r>
+      <w:proofErr w:type="spellStart"/>
+      <w:r>
+        <w:rPr>
+          <w:rFonts w:ascii="Arial" w:eastAsia="Arial" w:hAnsi="Arial" w:cs="Arial"/>
+          <w:color w:val="000000"/>
+          <w:sz w:val="24"/>
+          <w:szCs w:val="24"/>
+        </w:rPr>
+        <w:t>Journal</w:t>
+      </w:r>
+      <w:proofErr w:type="spellEnd"/>
+      <w:r>
+        <w:rPr>
+          <w:rFonts w:ascii="Arial" w:eastAsia="Arial" w:hAnsi="Arial" w:cs="Arial"/>
+          <w:color w:val="000000"/>
+          <w:sz w:val="24"/>
+          <w:szCs w:val="24"/>
+        </w:rPr>
+        <w:t xml:space="preserve">. </w:t>
+      </w:r>
+      <w:r>
+        <w:rPr>
+          <w:rFonts w:ascii="Arial" w:eastAsia="Arial" w:hAnsi="Arial" w:cs="Arial"/>
+          <w:color w:val="000000"/>
+          <w:sz w:val="24"/>
+          <w:szCs w:val="24"/>
+        </w:rPr>
+        <w:t xml:space="preserve">2001, v. 14 n. 12 Disponível em: &lt;https://www.researchgate.net/publication/290823579_Agile_Can_Scale_Inventing_and_Reinventing_SCRUM_in_Five_Companies&gt; </w:t>
+      </w:r>
+      <w:r>
+        <w:rPr>
+          <w:rFonts w:ascii="Arial" w:eastAsia="Arial" w:hAnsi="Arial" w:cs="Arial"/>
+          <w:color w:val="000000"/>
+          <w:sz w:val="24"/>
+          <w:szCs w:val="24"/>
+        </w:rPr>
+        <w:t>Acesso em: 03 setembro 2018.</w:t>
+      </w:r>
+    </w:p>
+    <w:p>
+      <w:pPr>
+        <w:pBdr>
+          <w:top w:val="nil"/>
+          <w:left w:val="nil"/>
+          <w:bottom w:val="nil"/>
+          <w:right w:val="nil"/>
+          <w:between w:val="nil"/>
+        </w:pBdr>
+        <w:spacing w:before="0" w:after="240" w:line="480" w:lineRule="auto"/>
+        <w:jc w:val="both"/>
+        <w:rPr>
+          <w:rFonts w:ascii="Arial" w:eastAsia="Arial" w:hAnsi="Arial" w:cs="Arial"/>
+          <w:color w:val="000000"/>
+          <w:sz w:val="24"/>
+          <w:szCs w:val="24"/>
+        </w:rPr>
+      </w:pPr>
+      <w:r>
+        <w:rPr>
+          <w:rFonts w:ascii="Arial" w:eastAsia="Arial" w:hAnsi="Arial" w:cs="Arial"/>
+          <w:color w:val="000000"/>
+          <w:sz w:val="24"/>
+          <w:szCs w:val="24"/>
+          <w:lang w:val="en-GB"/>
+        </w:rPr>
         <w:t xml:space="preserve">TAKEUCHI; NONAKA. </w:t>
       </w:r>
       <w:r>
@@ -28672,6 +30927,124 @@
           <w:szCs w:val="24"/>
         </w:rPr>
         <w:t>Harvard Business Review 64, no. 1, 1986.</w:t>
+      </w:r>
+    </w:p>
+    <w:p>
+      <w:pPr>
+        <w:pBdr>
+          <w:top w:val="nil"/>
+          <w:left w:val="nil"/>
+          <w:bottom w:val="nil"/>
+          <w:right w:val="nil"/>
+          <w:between w:val="nil"/>
+        </w:pBdr>
+        <w:spacing w:before="0" w:after="240" w:line="480" w:lineRule="auto"/>
+        <w:jc w:val="both"/>
+        <w:rPr>
+          <w:rFonts w:ascii="Arial" w:eastAsia="Arial" w:hAnsi="Arial" w:cs="Arial"/>
+          <w:color w:val="000000"/>
+          <w:sz w:val="24"/>
+          <w:szCs w:val="24"/>
+        </w:rPr>
+      </w:pPr>
+      <w:r>
+        <w:rPr>
+          <w:rFonts w:ascii="Arial" w:eastAsia="Arial" w:hAnsi="Arial" w:cs="Arial"/>
+          <w:color w:val="000000"/>
+          <w:sz w:val="24"/>
+          <w:szCs w:val="24"/>
+          <w:lang w:val="en-GB"/>
+        </w:rPr>
+        <w:t xml:space="preserve">VASHISHTHA, SHRIKANT. </w:t>
+      </w:r>
+      <w:proofErr w:type="spellStart"/>
+      <w:r>
+        <w:rPr>
+          <w:rFonts w:ascii="Arial" w:eastAsia="Arial" w:hAnsi="Arial" w:cs="Arial"/>
+          <w:color w:val="000000"/>
+          <w:sz w:val="24"/>
+          <w:szCs w:val="24"/>
+        </w:rPr>
+        <w:t>Definition</w:t>
+      </w:r>
+      <w:proofErr w:type="spellEnd"/>
+      <w:r>
+        <w:rPr>
+          <w:rFonts w:ascii="Arial" w:eastAsia="Arial" w:hAnsi="Arial" w:cs="Arial"/>
+          <w:color w:val="000000"/>
+          <w:sz w:val="24"/>
+          <w:szCs w:val="24"/>
+        </w:rPr>
+        <w:t xml:space="preserve"> </w:t>
+      </w:r>
+      <w:proofErr w:type="spellStart"/>
+      <w:r>
+        <w:rPr>
+          <w:rFonts w:ascii="Arial" w:eastAsia="Arial" w:hAnsi="Arial" w:cs="Arial"/>
+          <w:color w:val="000000"/>
+          <w:sz w:val="24"/>
+          <w:szCs w:val="24"/>
+        </w:rPr>
+        <w:t>of</w:t>
+      </w:r>
+      <w:proofErr w:type="spellEnd"/>
+      <w:r>
+        <w:rPr>
+          <w:rFonts w:ascii="Arial" w:eastAsia="Arial" w:hAnsi="Arial" w:cs="Arial"/>
+          <w:color w:val="000000"/>
+          <w:sz w:val="24"/>
+          <w:szCs w:val="24"/>
+        </w:rPr>
+        <w:t xml:space="preserve"> </w:t>
+      </w:r>
+      <w:proofErr w:type="spellStart"/>
+      <w:r>
+        <w:rPr>
+          <w:rFonts w:ascii="Arial" w:eastAsia="Arial" w:hAnsi="Arial" w:cs="Arial"/>
+          <w:color w:val="000000"/>
+          <w:sz w:val="24"/>
+          <w:szCs w:val="24"/>
+        </w:rPr>
+        <w:t>Ready</w:t>
+      </w:r>
+      <w:proofErr w:type="spellEnd"/>
+      <w:r>
+        <w:rPr>
+          <w:rFonts w:ascii="Arial" w:eastAsia="Arial" w:hAnsi="Arial" w:cs="Arial"/>
+          <w:color w:val="000000"/>
+          <w:sz w:val="24"/>
+          <w:szCs w:val="24"/>
+        </w:rPr>
+        <w:t xml:space="preserve">, Disponível em: &lt;http://www.agilebuddha.com/agile/improve-sprint-throughput-with-definition-of-ready/&gt; </w:t>
+      </w:r>
+      <w:r>
+        <w:rPr>
+          <w:rFonts w:ascii="Arial" w:eastAsia="Arial" w:hAnsi="Arial" w:cs="Arial"/>
+          <w:color w:val="000000"/>
+          <w:sz w:val="24"/>
+          <w:szCs w:val="24"/>
+        </w:rPr>
+        <w:t xml:space="preserve">Acesso em: </w:t>
+      </w:r>
+      <w:proofErr w:type="gramStart"/>
+      <w:r>
+        <w:rPr>
+          <w:rFonts w:ascii="Arial" w:eastAsia="Arial" w:hAnsi="Arial" w:cs="Arial"/>
+          <w:color w:val="000000"/>
+          <w:sz w:val="24"/>
+          <w:szCs w:val="24"/>
+        </w:rPr>
+        <w:t>03 outubro 2018</w:t>
+      </w:r>
+      <w:proofErr w:type="gramEnd"/>
+      <w:r>
+        <w:rPr>
+          <w:rFonts w:ascii="Arial" w:eastAsia="Arial" w:hAnsi="Arial" w:cs="Arial"/>
+          <w:color w:val="000000"/>
+          <w:sz w:val="24"/>
+          <w:szCs w:val="24"/>
+        </w:rPr>
+        <w:t>.</w:t>
       </w:r>
     </w:p>
     <w:p>

</xml_diff>

<commit_message>
Correção Lista de Figuras
</commit_message>
<xml_diff>
--- a/JOSSAN_SOBRINHO_PETRENKO_TRABALHO_DE_CONCLUSÃO_DE_CURSO_2-SISTEMAS_DE_INFORMAÇÃO.docx
+++ b/JOSSAN_SOBRINHO_PETRENKO_TRABALHO_DE_CONCLUSÃO_DE_CURSO_2-SISTEMAS_DE_INFORMAÇÃO.docx
@@ -3296,8 +3296,16 @@
         <w:rPr>
           <w:b/>
         </w:rPr>
-        <w:t>Figura 2</w:t>
-      </w:r>
+        <w:t xml:space="preserve">Figura </w:t>
+      </w:r>
+      <w:r>
+        <w:rPr>
+          <w:b/>
+        </w:rPr>
+        <w:t>3</w:t>
+      </w:r>
+      <w:bookmarkStart w:id="0" w:name="_GoBack"/>
+      <w:bookmarkEnd w:id="0"/>
       <w:r>
         <w:t xml:space="preserve"> – </w:t>
       </w:r>
@@ -6007,6 +6015,7 @@
           <w:docPartUnique/>
         </w:docPartObj>
       </w:sdtPr>
+      <w:sdtEndPr/>
       <w:sdtContent>
         <w:p>
           <w:pPr>
@@ -8263,7 +8272,7 @@
         <w:pStyle w:val="Ttulo1"/>
         <w:spacing w:line="720" w:lineRule="auto"/>
       </w:pPr>
-      <w:bookmarkStart w:id="0" w:name="_Toc526945690"/>
+      <w:bookmarkStart w:id="1" w:name="_Toc526945690"/>
       <w:r>
         <w:lastRenderedPageBreak/>
         <w:t xml:space="preserve">1 </w:t>
@@ -8277,7 +8286,7 @@
         </w:rPr>
         <w:t>NTRODUÇÃO</w:t>
       </w:r>
-      <w:bookmarkEnd w:id="0"/>
+      <w:bookmarkEnd w:id="1"/>
     </w:p>
     <w:p>
       <w:pPr>
@@ -8954,12 +8963,12 @@
         <w:pStyle w:val="Ttulo1"/>
         <w:spacing w:line="720" w:lineRule="auto"/>
       </w:pPr>
-      <w:bookmarkStart w:id="1" w:name="_Toc526945691"/>
+      <w:bookmarkStart w:id="2" w:name="_Toc526945691"/>
       <w:r>
         <w:lastRenderedPageBreak/>
         <w:t>2 METODOLOGIA SCRUM: APRESENTAÇÃO</w:t>
       </w:r>
-      <w:bookmarkEnd w:id="1"/>
+      <w:bookmarkEnd w:id="2"/>
     </w:p>
     <w:p>
       <w:pPr>
@@ -9369,7 +9378,7 @@
           <w:b w:val="0"/>
         </w:rPr>
       </w:pPr>
-      <w:bookmarkStart w:id="2" w:name="_Toc526945692"/>
+      <w:bookmarkStart w:id="3" w:name="_Toc526945692"/>
       <w:r>
         <w:rPr>
           <w:b w:val="0"/>
@@ -9417,7 +9426,7 @@
         </w:rPr>
         <w:t>MANIFESTO</w:t>
       </w:r>
-      <w:bookmarkEnd w:id="2"/>
+      <w:bookmarkEnd w:id="3"/>
     </w:p>
     <w:p>
       <w:pPr>
@@ -10495,7 +10504,7 @@
         <w:lastRenderedPageBreak/>
         <w:t xml:space="preserve"> </w:t>
       </w:r>
-      <w:bookmarkStart w:id="3" w:name="_Toc526945693"/>
+      <w:bookmarkStart w:id="4" w:name="_Toc526945693"/>
       <w:r>
         <w:rPr>
           <w:b w:val="0"/>
@@ -10510,7 +10519,7 @@
         </w:rPr>
         <w:t>Controle Empírico de Processo</w:t>
       </w:r>
-      <w:bookmarkEnd w:id="3"/>
+      <w:bookmarkEnd w:id="4"/>
     </w:p>
     <w:p>
       <w:pPr>
@@ -10597,7 +10606,7 @@
           <w:b w:val="0"/>
         </w:rPr>
       </w:pPr>
-      <w:bookmarkStart w:id="4" w:name="_Toc526945694"/>
+      <w:bookmarkStart w:id="5" w:name="_Toc526945694"/>
       <w:r>
         <w:rPr>
           <w:b w:val="0"/>
@@ -10646,7 +10655,7 @@
         </w:rPr>
         <w:t>ransparência</w:t>
       </w:r>
-      <w:bookmarkEnd w:id="4"/>
+      <w:bookmarkEnd w:id="5"/>
     </w:p>
     <w:p>
       <w:pPr>
@@ -10752,7 +10761,7 @@
           <w:b w:val="0"/>
         </w:rPr>
       </w:pPr>
-      <w:bookmarkStart w:id="5" w:name="_Toc526945695"/>
+      <w:bookmarkStart w:id="6" w:name="_Toc526945695"/>
       <w:r>
         <w:rPr>
           <w:b w:val="0"/>
@@ -10783,7 +10792,7 @@
         </w:rPr>
         <w:t>nspeção</w:t>
       </w:r>
-      <w:bookmarkEnd w:id="5"/>
+      <w:bookmarkEnd w:id="6"/>
     </w:p>
     <w:p>
       <w:pPr>
@@ -11056,7 +11065,7 @@
           <w:b w:val="0"/>
         </w:rPr>
       </w:pPr>
-      <w:bookmarkStart w:id="6" w:name="_Toc526945696"/>
+      <w:bookmarkStart w:id="7" w:name="_Toc526945696"/>
       <w:r>
         <w:rPr>
           <w:b w:val="0"/>
@@ -11081,7 +11090,7 @@
         </w:rPr>
         <w:t>adaptação</w:t>
       </w:r>
-      <w:bookmarkEnd w:id="6"/>
+      <w:bookmarkEnd w:id="7"/>
     </w:p>
     <w:p>
       <w:pPr>
@@ -11199,7 +11208,7 @@
           <w:u w:val="single"/>
         </w:rPr>
       </w:pPr>
-      <w:bookmarkStart w:id="7" w:name="_Toc526945697"/>
+      <w:bookmarkStart w:id="8" w:name="_Toc526945697"/>
       <w:r>
         <w:rPr>
           <w:b w:val="0"/>
@@ -11218,7 +11227,7 @@
         </w:rPr>
         <w:t>ARTEFATOS</w:t>
       </w:r>
-      <w:bookmarkEnd w:id="7"/>
+      <w:bookmarkEnd w:id="8"/>
     </w:p>
     <w:p>
       <w:pPr>
@@ -11228,7 +11237,7 @@
           <w:b w:val="0"/>
         </w:rPr>
       </w:pPr>
-      <w:bookmarkStart w:id="8" w:name="_Toc526945698"/>
+      <w:bookmarkStart w:id="9" w:name="_Toc526945698"/>
       <w:r>
         <w:rPr>
           <w:b w:val="0"/>
@@ -11269,7 +11278,7 @@
         </w:rPr>
         <w:t>acklog</w:t>
       </w:r>
-      <w:bookmarkEnd w:id="8"/>
+      <w:bookmarkEnd w:id="9"/>
     </w:p>
     <w:p>
       <w:pPr>
@@ -11595,7 +11604,7 @@
           <w:b w:val="0"/>
         </w:rPr>
       </w:pPr>
-      <w:bookmarkStart w:id="9" w:name="_Toc526945699"/>
+      <w:bookmarkStart w:id="10" w:name="_Toc526945699"/>
       <w:r>
         <w:rPr>
           <w:b w:val="0"/>
@@ -11644,7 +11653,7 @@
         </w:rPr>
         <w:t>acklog</w:t>
       </w:r>
-      <w:bookmarkEnd w:id="9"/>
+      <w:bookmarkEnd w:id="10"/>
     </w:p>
     <w:p>
       <w:pPr>
@@ -12019,7 +12028,7 @@
           <w:b w:val="0"/>
         </w:rPr>
       </w:pPr>
-      <w:bookmarkStart w:id="10" w:name="_Toc526945700"/>
+      <w:bookmarkStart w:id="11" w:name="_Toc526945700"/>
       <w:r>
         <w:rPr>
           <w:b w:val="0"/>
@@ -12058,7 +12067,7 @@
         </w:rPr>
         <w:t>urndown</w:t>
       </w:r>
-      <w:bookmarkEnd w:id="10"/>
+      <w:bookmarkEnd w:id="11"/>
     </w:p>
     <w:p>
       <w:pPr>
@@ -12620,7 +12629,7 @@
           <w:b w:val="0"/>
         </w:rPr>
       </w:pPr>
-      <w:bookmarkStart w:id="11" w:name="_Toc526945701"/>
+      <w:bookmarkStart w:id="12" w:name="_Toc526945701"/>
       <w:r>
         <w:rPr>
           <w:b w:val="0"/>
@@ -12639,7 +12648,7 @@
         </w:rPr>
         <w:t>EVENTOS</w:t>
       </w:r>
-      <w:bookmarkEnd w:id="11"/>
+      <w:bookmarkEnd w:id="12"/>
     </w:p>
     <w:p>
       <w:pPr>
@@ -12649,7 +12658,7 @@
           <w:b w:val="0"/>
         </w:rPr>
       </w:pPr>
-      <w:bookmarkStart w:id="12" w:name="_Toc526945702"/>
+      <w:bookmarkStart w:id="13" w:name="_Toc526945702"/>
       <w:r>
         <w:rPr>
           <w:b w:val="0"/>
@@ -12675,7 +12684,7 @@
         </w:rPr>
         <w:t xml:space="preserve"> sprint</w:t>
       </w:r>
-      <w:bookmarkEnd w:id="12"/>
+      <w:bookmarkEnd w:id="13"/>
     </w:p>
     <w:p>
       <w:pPr>
@@ -13570,7 +13579,7 @@
           <w:u w:val="single"/>
         </w:rPr>
       </w:pPr>
-      <w:bookmarkStart w:id="13" w:name="_Toc526945703"/>
+      <w:bookmarkStart w:id="14" w:name="_Toc526945703"/>
       <w:r>
         <w:rPr>
           <w:b w:val="0"/>
@@ -13604,7 +13613,7 @@
         </w:rPr>
         <w:t>Scrum</w:t>
       </w:r>
-      <w:bookmarkEnd w:id="13"/>
+      <w:bookmarkEnd w:id="14"/>
     </w:p>
     <w:p>
       <w:pPr>
@@ -14122,7 +14131,7 @@
           <w:b w:val="0"/>
         </w:rPr>
       </w:pPr>
-      <w:bookmarkStart w:id="14" w:name="_Toc526945704"/>
+      <w:bookmarkStart w:id="15" w:name="_Toc526945704"/>
       <w:r>
         <w:rPr>
           <w:b w:val="0"/>
@@ -14163,9 +14172,9 @@
         </w:rPr>
         <w:t>eview</w:t>
       </w:r>
-      <w:bookmarkStart w:id="15" w:name="_2s8eyo1" w:colFirst="0" w:colLast="0"/>
-      <w:bookmarkEnd w:id="14"/>
+      <w:bookmarkStart w:id="16" w:name="_2s8eyo1" w:colFirst="0" w:colLast="0"/>
       <w:bookmarkEnd w:id="15"/>
+      <w:bookmarkEnd w:id="16"/>
     </w:p>
     <w:p>
       <w:pPr>
@@ -14655,12 +14664,12 @@
         <w:pStyle w:val="Ttulo1"/>
         <w:spacing w:line="720" w:lineRule="auto"/>
       </w:pPr>
-      <w:bookmarkStart w:id="16" w:name="_Toc526945705"/>
+      <w:bookmarkStart w:id="17" w:name="_Toc526945705"/>
       <w:r>
         <w:lastRenderedPageBreak/>
         <w:t>3 METODOLOGIA SCRUM: IMPLEMENTAÇÃO</w:t>
       </w:r>
-      <w:bookmarkEnd w:id="16"/>
+      <w:bookmarkEnd w:id="17"/>
     </w:p>
     <w:p>
       <w:pPr>
@@ -15062,7 +15071,7 @@
           <w:caps/>
         </w:rPr>
       </w:pPr>
-      <w:bookmarkStart w:id="17" w:name="_Toc526945706"/>
+      <w:bookmarkStart w:id="18" w:name="_Toc526945706"/>
       <w:r>
         <w:rPr>
           <w:b w:val="0"/>
@@ -15102,7 +15111,7 @@
         </w:rPr>
         <w:t xml:space="preserve"> SCRUM</w:t>
       </w:r>
-      <w:bookmarkEnd w:id="17"/>
+      <w:bookmarkEnd w:id="18"/>
     </w:p>
     <w:p>
       <w:pPr>
@@ -15353,7 +15362,7 @@
           <w:b w:val="0"/>
         </w:rPr>
       </w:pPr>
-      <w:bookmarkStart w:id="18" w:name="_Toc526945707"/>
+      <w:bookmarkStart w:id="19" w:name="_Toc526945707"/>
       <w:r>
         <w:rPr>
           <w:b w:val="0"/>
@@ -15388,7 +15397,7 @@
         </w:rPr>
         <w:t>wner</w:t>
       </w:r>
-      <w:bookmarkEnd w:id="18"/>
+      <w:bookmarkEnd w:id="19"/>
     </w:p>
     <w:p>
       <w:pPr>
@@ -16362,7 +16371,7 @@
           <w:b w:val="0"/>
         </w:rPr>
       </w:pPr>
-      <w:bookmarkStart w:id="19" w:name="_Toc526945708"/>
+      <w:bookmarkStart w:id="20" w:name="_Toc526945708"/>
       <w:r>
         <w:rPr>
           <w:b w:val="0"/>
@@ -16390,7 +16399,7 @@
         </w:rPr>
         <w:t>aster</w:t>
       </w:r>
-      <w:bookmarkEnd w:id="19"/>
+      <w:bookmarkEnd w:id="20"/>
     </w:p>
     <w:p>
       <w:pPr>
@@ -18107,7 +18116,7 @@
           <w:b w:val="0"/>
         </w:rPr>
       </w:pPr>
-      <w:bookmarkStart w:id="20" w:name="_Toc526945709"/>
+      <w:bookmarkStart w:id="21" w:name="_Toc526945709"/>
       <w:r>
         <w:rPr>
           <w:b w:val="0"/>
@@ -18135,7 +18144,7 @@
         </w:rPr>
         <w:t>eam</w:t>
       </w:r>
-      <w:bookmarkEnd w:id="20"/>
+      <w:bookmarkEnd w:id="21"/>
     </w:p>
     <w:p>
       <w:pPr>
@@ -19919,14 +19928,14 @@
           <w:b w:val="0"/>
         </w:rPr>
       </w:pPr>
-      <w:bookmarkStart w:id="21" w:name="_Toc526945710"/>
+      <w:bookmarkStart w:id="22" w:name="_Toc526945710"/>
       <w:r>
         <w:rPr>
           <w:b w:val="0"/>
         </w:rPr>
         <w:t>3.2 O MODELO CÍCLICO ITERATIVO DO SCRUM</w:t>
       </w:r>
-      <w:bookmarkEnd w:id="21"/>
+      <w:bookmarkEnd w:id="22"/>
     </w:p>
     <w:p>
       <w:pPr>
@@ -20536,7 +20545,7 @@
           <w:b w:val="0"/>
         </w:rPr>
       </w:pPr>
-      <w:bookmarkStart w:id="22" w:name="_Toc526945711"/>
+      <w:bookmarkStart w:id="23" w:name="_Toc526945711"/>
       <w:r>
         <w:rPr>
           <w:b w:val="0"/>
@@ -20567,7 +20576,7 @@
         </w:rPr>
         <w:t>ABORDAGEM DISTRIBUIDA PARA O SCRUM</w:t>
       </w:r>
-      <w:bookmarkEnd w:id="22"/>
+      <w:bookmarkEnd w:id="23"/>
     </w:p>
     <w:p>
       <w:pPr>
@@ -21015,7 +21024,7 @@
           <w:b w:val="0"/>
         </w:rPr>
       </w:pPr>
-      <w:bookmarkStart w:id="23" w:name="_Toc526945712"/>
+      <w:bookmarkStart w:id="24" w:name="_Toc526945712"/>
       <w:r>
         <w:rPr>
           <w:b w:val="0"/>
@@ -21043,7 +21052,7 @@
         </w:rPr>
         <w:t>crums</w:t>
       </w:r>
-      <w:bookmarkEnd w:id="23"/>
+      <w:bookmarkEnd w:id="24"/>
     </w:p>
     <w:p>
       <w:pPr>
@@ -21539,12 +21548,12 @@
         <w:pStyle w:val="Ttulo1"/>
         <w:spacing w:line="720" w:lineRule="auto"/>
       </w:pPr>
-      <w:bookmarkStart w:id="24" w:name="_Toc526945713"/>
+      <w:bookmarkStart w:id="25" w:name="_Toc526945713"/>
       <w:r>
         <w:lastRenderedPageBreak/>
         <w:t>4 METODOLOGIA SCRUM: UMA PERPESCTIVA GLOBAL</w:t>
       </w:r>
-      <w:bookmarkEnd w:id="24"/>
+      <w:bookmarkEnd w:id="25"/>
     </w:p>
     <w:p>
       <w:pPr>
@@ -21694,7 +21703,7 @@
           <w:b w:val="0"/>
         </w:rPr>
       </w:pPr>
-      <w:bookmarkStart w:id="25" w:name="_Toc526945714"/>
+      <w:bookmarkStart w:id="26" w:name="_Toc526945714"/>
       <w:r>
         <w:rPr>
           <w:b w:val="0"/>
@@ -21713,7 +21722,7 @@
         </w:rPr>
         <w:t>VANTAGENS INERENTES AO SCRUM</w:t>
       </w:r>
-      <w:bookmarkEnd w:id="25"/>
+      <w:bookmarkEnd w:id="26"/>
     </w:p>
     <w:p>
       <w:pPr>
@@ -22509,7 +22518,7 @@
           <w:b w:val="0"/>
         </w:rPr>
       </w:pPr>
-      <w:bookmarkStart w:id="26" w:name="_Toc526945715"/>
+      <w:bookmarkStart w:id="27" w:name="_Toc526945715"/>
       <w:r>
         <w:rPr>
           <w:b w:val="0"/>
@@ -22552,7 +22561,7 @@
         </w:rPr>
         <w:t>SCRUM</w:t>
       </w:r>
-      <w:bookmarkEnd w:id="26"/>
+      <w:bookmarkEnd w:id="27"/>
     </w:p>
     <w:p>
       <w:pPr>
@@ -24533,7 +24542,7 @@
           <w:b w:val="0"/>
         </w:rPr>
       </w:pPr>
-      <w:bookmarkStart w:id="27" w:name="_Toc526945716"/>
+      <w:bookmarkStart w:id="28" w:name="_Toc526945716"/>
       <w:r>
         <w:rPr>
           <w:b w:val="0"/>
@@ -24541,7 +24550,7 @@
         <w:lastRenderedPageBreak/>
         <w:t>4.3 OS ASPECTOS DA TRANSPARENCIA NO SCRUM</w:t>
       </w:r>
-      <w:bookmarkEnd w:id="27"/>
+      <w:bookmarkEnd w:id="28"/>
     </w:p>
     <w:p>
       <w:pPr>
@@ -26158,7 +26167,7 @@
           <w:b w:val="0"/>
         </w:rPr>
       </w:pPr>
-      <w:bookmarkStart w:id="28" w:name="_Toc526945717"/>
+      <w:bookmarkStart w:id="29" w:name="_Toc526945717"/>
       <w:r>
         <w:rPr>
           <w:b w:val="0"/>
@@ -26166,7 +26175,7 @@
         <w:lastRenderedPageBreak/>
         <w:t>4.3.1 O conceito “Pronto”, sua definição</w:t>
       </w:r>
-      <w:bookmarkEnd w:id="28"/>
+      <w:bookmarkEnd w:id="29"/>
     </w:p>
     <w:p>
       <w:pPr>
@@ -26510,7 +26519,7 @@
         </w:rPr>
         <w:t xml:space="preserve">ronto”, em inglês </w:t>
       </w:r>
-      <w:bookmarkStart w:id="29" w:name="_Hlk526359347"/>
+      <w:bookmarkStart w:id="30" w:name="_Hlk526359347"/>
       <w:r>
         <w:rPr>
           <w:rFonts w:ascii="Arial" w:eastAsia="Arial" w:hAnsi="Arial" w:cs="Arial"/>
@@ -26530,7 +26539,7 @@
         </w:rPr>
         <w:t xml:space="preserve"> </w:t>
       </w:r>
-      <w:bookmarkEnd w:id="29"/>
+      <w:bookmarkEnd w:id="30"/>
     </w:p>
     <w:p>
       <w:pPr>
@@ -28384,7 +28393,7 @@
           <w:b w:val="0"/>
         </w:rPr>
       </w:pPr>
-      <w:bookmarkStart w:id="30" w:name="_Toc526945718"/>
+      <w:bookmarkStart w:id="31" w:name="_Toc526945718"/>
       <w:r>
         <w:rPr>
           <w:b w:val="0"/>
@@ -28427,7 +28436,7 @@
         </w:rPr>
         <w:t xml:space="preserve"> de atividades e suas dificuldades</w:t>
       </w:r>
-      <w:bookmarkEnd w:id="30"/>
+      <w:bookmarkEnd w:id="31"/>
     </w:p>
     <w:p>
       <w:pPr>
@@ -30586,7 +30595,7 @@
           <w:b w:val="0"/>
         </w:rPr>
       </w:pPr>
-      <w:bookmarkStart w:id="31" w:name="_Toc526945719"/>
+      <w:bookmarkStart w:id="32" w:name="_Toc526945719"/>
       <w:r>
         <w:rPr>
           <w:b w:val="0"/>
@@ -30618,7 +30627,7 @@
         </w:rPr>
         <w:t>ncionamento</w:t>
       </w:r>
-      <w:bookmarkEnd w:id="31"/>
+      <w:bookmarkEnd w:id="32"/>
     </w:p>
     <w:p>
       <w:pPr>
@@ -33339,7 +33348,7 @@
         <w:pStyle w:val="Ttulo1"/>
         <w:spacing w:line="720" w:lineRule="auto"/>
       </w:pPr>
-      <w:bookmarkStart w:id="32" w:name="_Toc526945720"/>
+      <w:bookmarkStart w:id="33" w:name="_Toc526945720"/>
       <w:r>
         <w:lastRenderedPageBreak/>
         <w:t>5</w:t>
@@ -33350,7 +33359,7 @@
       <w:r>
         <w:t>CONSIDERAÇÕES FINAIS</w:t>
       </w:r>
-      <w:bookmarkEnd w:id="32"/>
+      <w:bookmarkEnd w:id="33"/>
     </w:p>
     <w:p>
       <w:pPr>
@@ -33835,8 +33844,6 @@
           <w:szCs w:val="24"/>
         </w:rPr>
       </w:pPr>
-      <w:bookmarkStart w:id="33" w:name="_GoBack"/>
-      <w:bookmarkEnd w:id="33"/>
     </w:p>
     <w:p>
       <w:pPr>

</xml_diff>

<commit_message>
Melhoria Lista de Abreviatura
</commit_message>
<xml_diff>
--- a/JOSSAN_SOBRINHO_PETRENKO_TRABALHO_DE_CONCLUSÃO_DE_CURSO_2-SISTEMAS_DE_INFORMAÇÃO.docx
+++ b/JOSSAN_SOBRINHO_PETRENKO_TRABALHO_DE_CONCLUSÃO_DE_CURSO_2-SISTEMAS_DE_INFORMAÇÃO.docx
@@ -1981,7 +1981,16 @@
           <w:sz w:val="24"/>
           <w:szCs w:val="24"/>
         </w:rPr>
-        <w:t xml:space="preserve">dia </w:t>
+        <w:t>02</w:t>
+      </w:r>
+      <w:r>
+        <w:rPr>
+          <w:rFonts w:ascii="Arial" w:eastAsia="Arial" w:hAnsi="Arial" w:cs="Arial"/>
+          <w:color w:val="FF0000"/>
+          <w:sz w:val="24"/>
+          <w:szCs w:val="24"/>
+        </w:rPr>
+        <w:t xml:space="preserve"> </w:t>
       </w:r>
       <w:r>
         <w:rPr>
@@ -1999,25 +2008,16 @@
           <w:sz w:val="24"/>
           <w:szCs w:val="24"/>
         </w:rPr>
-        <w:t>mês</w:t>
-      </w:r>
-      <w:r>
-        <w:rPr>
-          <w:rFonts w:ascii="Arial" w:eastAsia="Arial" w:hAnsi="Arial" w:cs="Arial"/>
-          <w:color w:val="FF0000"/>
-          <w:sz w:val="24"/>
-          <w:szCs w:val="24"/>
-        </w:rPr>
-        <w:t xml:space="preserve"> </w:t>
-      </w:r>
-      <w:r>
-        <w:rPr>
-          <w:rFonts w:ascii="Arial" w:eastAsia="Arial" w:hAnsi="Arial" w:cs="Arial"/>
-          <w:color w:val="000000"/>
-          <w:sz w:val="24"/>
-          <w:szCs w:val="24"/>
-        </w:rPr>
-        <w:t>de 2018</w:t>
+        <w:t>dezembro de</w:t>
+      </w:r>
+      <w:r>
+        <w:rPr>
+          <w:rFonts w:ascii="Arial" w:eastAsia="Arial" w:hAnsi="Arial" w:cs="Arial"/>
+          <w:color w:val="000000"/>
+          <w:sz w:val="24"/>
+          <w:szCs w:val="24"/>
+        </w:rPr>
+        <w:t xml:space="preserve"> 2018</w:t>
       </w:r>
     </w:p>
     <w:p/>
@@ -4540,6 +4540,8 @@
           <w:u w:val="single"/>
         </w:rPr>
       </w:pPr>
+      <w:bookmarkStart w:id="0" w:name="_GoBack"/>
+      <w:bookmarkEnd w:id="0"/>
     </w:p>
     <w:p>
       <w:pPr>
@@ -4645,6 +4647,7 @@
       <w:r>
         <w:rPr>
           <w:rFonts w:ascii="Arial" w:eastAsia="Arial" w:hAnsi="Arial" w:cs="Arial"/>
+          <w:i/>
           <w:color w:val="000000"/>
           <w:sz w:val="24"/>
           <w:szCs w:val="24"/>
@@ -8276,7 +8279,7 @@
         <w:pStyle w:val="Ttulo1"/>
         <w:spacing w:line="720" w:lineRule="auto"/>
       </w:pPr>
-      <w:bookmarkStart w:id="0" w:name="_Toc526945690"/>
+      <w:bookmarkStart w:id="1" w:name="_Toc526945690"/>
       <w:r>
         <w:lastRenderedPageBreak/>
         <w:t xml:space="preserve">1 </w:t>
@@ -8290,7 +8293,7 @@
         </w:rPr>
         <w:t>NTRODUÇÃO</w:t>
       </w:r>
-      <w:bookmarkEnd w:id="0"/>
+      <w:bookmarkEnd w:id="1"/>
     </w:p>
     <w:p>
       <w:pPr>
@@ -8967,12 +8970,12 @@
         <w:pStyle w:val="Ttulo1"/>
         <w:spacing w:line="720" w:lineRule="auto"/>
       </w:pPr>
-      <w:bookmarkStart w:id="1" w:name="_Toc526945691"/>
+      <w:bookmarkStart w:id="2" w:name="_Toc526945691"/>
       <w:r>
         <w:lastRenderedPageBreak/>
         <w:t>2 METODOLOGIA SCRUM: APRESENTAÇÃO</w:t>
       </w:r>
-      <w:bookmarkEnd w:id="1"/>
+      <w:bookmarkEnd w:id="2"/>
     </w:p>
     <w:p>
       <w:pPr>
@@ -9382,7 +9385,7 @@
           <w:b w:val="0"/>
         </w:rPr>
       </w:pPr>
-      <w:bookmarkStart w:id="2" w:name="_Toc526945692"/>
+      <w:bookmarkStart w:id="3" w:name="_Toc526945692"/>
       <w:r>
         <w:rPr>
           <w:b w:val="0"/>
@@ -9430,7 +9433,7 @@
         </w:rPr>
         <w:t>MANIFESTO</w:t>
       </w:r>
-      <w:bookmarkEnd w:id="2"/>
+      <w:bookmarkEnd w:id="3"/>
     </w:p>
     <w:p>
       <w:pPr>
@@ -10508,7 +10511,7 @@
         <w:lastRenderedPageBreak/>
         <w:t xml:space="preserve"> </w:t>
       </w:r>
-      <w:bookmarkStart w:id="3" w:name="_Toc526945693"/>
+      <w:bookmarkStart w:id="4" w:name="_Toc526945693"/>
       <w:r>
         <w:rPr>
           <w:b w:val="0"/>
@@ -10523,7 +10526,7 @@
         </w:rPr>
         <w:t>Controle Empírico de Processo</w:t>
       </w:r>
-      <w:bookmarkEnd w:id="3"/>
+      <w:bookmarkEnd w:id="4"/>
     </w:p>
     <w:p>
       <w:pPr>
@@ -10610,7 +10613,7 @@
           <w:b w:val="0"/>
         </w:rPr>
       </w:pPr>
-      <w:bookmarkStart w:id="4" w:name="_Toc526945694"/>
+      <w:bookmarkStart w:id="5" w:name="_Toc526945694"/>
       <w:r>
         <w:rPr>
           <w:b w:val="0"/>
@@ -10659,7 +10662,7 @@
         </w:rPr>
         <w:t>ransparência</w:t>
       </w:r>
-      <w:bookmarkEnd w:id="4"/>
+      <w:bookmarkEnd w:id="5"/>
     </w:p>
     <w:p>
       <w:pPr>
@@ -10765,7 +10768,7 @@
           <w:b w:val="0"/>
         </w:rPr>
       </w:pPr>
-      <w:bookmarkStart w:id="5" w:name="_Toc526945695"/>
+      <w:bookmarkStart w:id="6" w:name="_Toc526945695"/>
       <w:r>
         <w:rPr>
           <w:b w:val="0"/>
@@ -10796,7 +10799,7 @@
         </w:rPr>
         <w:t>nspeção</w:t>
       </w:r>
-      <w:bookmarkEnd w:id="5"/>
+      <w:bookmarkEnd w:id="6"/>
     </w:p>
     <w:p>
       <w:pPr>
@@ -11069,7 +11072,7 @@
           <w:b w:val="0"/>
         </w:rPr>
       </w:pPr>
-      <w:bookmarkStart w:id="6" w:name="_Toc526945696"/>
+      <w:bookmarkStart w:id="7" w:name="_Toc526945696"/>
       <w:r>
         <w:rPr>
           <w:b w:val="0"/>
@@ -11094,7 +11097,7 @@
         </w:rPr>
         <w:t>adaptação</w:t>
       </w:r>
-      <w:bookmarkEnd w:id="6"/>
+      <w:bookmarkEnd w:id="7"/>
     </w:p>
     <w:p>
       <w:pPr>
@@ -11212,7 +11215,7 @@
           <w:u w:val="single"/>
         </w:rPr>
       </w:pPr>
-      <w:bookmarkStart w:id="7" w:name="_Toc526945697"/>
+      <w:bookmarkStart w:id="8" w:name="_Toc526945697"/>
       <w:r>
         <w:rPr>
           <w:b w:val="0"/>
@@ -11231,7 +11234,7 @@
         </w:rPr>
         <w:t>ARTEFATOS</w:t>
       </w:r>
-      <w:bookmarkEnd w:id="7"/>
+      <w:bookmarkEnd w:id="8"/>
     </w:p>
     <w:p>
       <w:pPr>
@@ -11241,7 +11244,7 @@
           <w:b w:val="0"/>
         </w:rPr>
       </w:pPr>
-      <w:bookmarkStart w:id="8" w:name="_Toc526945698"/>
+      <w:bookmarkStart w:id="9" w:name="_Toc526945698"/>
       <w:r>
         <w:rPr>
           <w:b w:val="0"/>
@@ -11282,7 +11285,7 @@
         </w:rPr>
         <w:t>acklog</w:t>
       </w:r>
-      <w:bookmarkEnd w:id="8"/>
+      <w:bookmarkEnd w:id="9"/>
     </w:p>
     <w:p>
       <w:pPr>
@@ -11608,7 +11611,7 @@
           <w:b w:val="0"/>
         </w:rPr>
       </w:pPr>
-      <w:bookmarkStart w:id="9" w:name="_Toc526945699"/>
+      <w:bookmarkStart w:id="10" w:name="_Toc526945699"/>
       <w:r>
         <w:rPr>
           <w:b w:val="0"/>
@@ -11657,7 +11660,7 @@
         </w:rPr>
         <w:t>acklog</w:t>
       </w:r>
-      <w:bookmarkEnd w:id="9"/>
+      <w:bookmarkEnd w:id="10"/>
     </w:p>
     <w:p>
       <w:pPr>
@@ -12032,7 +12035,7 @@
           <w:b w:val="0"/>
         </w:rPr>
       </w:pPr>
-      <w:bookmarkStart w:id="10" w:name="_Toc526945700"/>
+      <w:bookmarkStart w:id="11" w:name="_Toc526945700"/>
       <w:r>
         <w:rPr>
           <w:b w:val="0"/>
@@ -12071,7 +12074,7 @@
         </w:rPr>
         <w:t>urndown</w:t>
       </w:r>
-      <w:bookmarkEnd w:id="10"/>
+      <w:bookmarkEnd w:id="11"/>
     </w:p>
     <w:p>
       <w:pPr>
@@ -12754,7 +12757,7 @@
           <w:b w:val="0"/>
         </w:rPr>
       </w:pPr>
-      <w:bookmarkStart w:id="11" w:name="_Toc526945701"/>
+      <w:bookmarkStart w:id="12" w:name="_Toc526945701"/>
       <w:r>
         <w:rPr>
           <w:b w:val="0"/>
@@ -12773,7 +12776,7 @@
         </w:rPr>
         <w:t>EVENTOS</w:t>
       </w:r>
-      <w:bookmarkEnd w:id="11"/>
+      <w:bookmarkEnd w:id="12"/>
     </w:p>
     <w:p>
       <w:pPr>
@@ -12783,7 +12786,7 @@
           <w:b w:val="0"/>
         </w:rPr>
       </w:pPr>
-      <w:bookmarkStart w:id="12" w:name="_Toc526945702"/>
+      <w:bookmarkStart w:id="13" w:name="_Toc526945702"/>
       <w:r>
         <w:rPr>
           <w:b w:val="0"/>
@@ -12809,7 +12812,7 @@
         </w:rPr>
         <w:t xml:space="preserve"> sprint</w:t>
       </w:r>
-      <w:bookmarkEnd w:id="12"/>
+      <w:bookmarkEnd w:id="13"/>
     </w:p>
     <w:p>
       <w:pPr>
@@ -13718,7 +13721,7 @@
           <w:u w:val="single"/>
         </w:rPr>
       </w:pPr>
-      <w:bookmarkStart w:id="13" w:name="_Toc526945703"/>
+      <w:bookmarkStart w:id="14" w:name="_Toc526945703"/>
       <w:r>
         <w:rPr>
           <w:b w:val="0"/>
@@ -13752,7 +13755,7 @@
         </w:rPr>
         <w:t>Scrum</w:t>
       </w:r>
-      <w:bookmarkEnd w:id="13"/>
+      <w:bookmarkEnd w:id="14"/>
     </w:p>
     <w:p>
       <w:pPr>
@@ -14270,7 +14273,7 @@
           <w:b w:val="0"/>
         </w:rPr>
       </w:pPr>
-      <w:bookmarkStart w:id="14" w:name="_Toc526945704"/>
+      <w:bookmarkStart w:id="15" w:name="_Toc526945704"/>
       <w:r>
         <w:rPr>
           <w:b w:val="0"/>
@@ -14311,9 +14314,9 @@
         </w:rPr>
         <w:t>eview</w:t>
       </w:r>
-      <w:bookmarkStart w:id="15" w:name="_2s8eyo1" w:colFirst="0" w:colLast="0"/>
-      <w:bookmarkEnd w:id="14"/>
+      <w:bookmarkStart w:id="16" w:name="_2s8eyo1" w:colFirst="0" w:colLast="0"/>
       <w:bookmarkEnd w:id="15"/>
+      <w:bookmarkEnd w:id="16"/>
     </w:p>
     <w:p>
       <w:pPr>
@@ -14803,12 +14806,12 @@
         <w:pStyle w:val="Ttulo1"/>
         <w:spacing w:line="720" w:lineRule="auto"/>
       </w:pPr>
-      <w:bookmarkStart w:id="16" w:name="_Toc526945705"/>
+      <w:bookmarkStart w:id="17" w:name="_Toc526945705"/>
       <w:r>
         <w:lastRenderedPageBreak/>
         <w:t>3 METODOLOGIA SCRUM: IMPLEMENTAÇÃO</w:t>
       </w:r>
-      <w:bookmarkEnd w:id="16"/>
+      <w:bookmarkEnd w:id="17"/>
     </w:p>
     <w:p>
       <w:pPr>
@@ -15210,7 +15213,7 @@
           <w:caps/>
         </w:rPr>
       </w:pPr>
-      <w:bookmarkStart w:id="17" w:name="_Toc526945706"/>
+      <w:bookmarkStart w:id="18" w:name="_Toc526945706"/>
       <w:r>
         <w:rPr>
           <w:b w:val="0"/>
@@ -15250,7 +15253,7 @@
         </w:rPr>
         <w:t xml:space="preserve"> SCRUM</w:t>
       </w:r>
-      <w:bookmarkEnd w:id="17"/>
+      <w:bookmarkEnd w:id="18"/>
     </w:p>
     <w:p>
       <w:pPr>
@@ -15501,7 +15504,7 @@
           <w:b w:val="0"/>
         </w:rPr>
       </w:pPr>
-      <w:bookmarkStart w:id="18" w:name="_Toc526945707"/>
+      <w:bookmarkStart w:id="19" w:name="_Toc526945707"/>
       <w:r>
         <w:rPr>
           <w:b w:val="0"/>
@@ -15536,7 +15539,7 @@
         </w:rPr>
         <w:t>wner</w:t>
       </w:r>
-      <w:bookmarkEnd w:id="18"/>
+      <w:bookmarkEnd w:id="19"/>
     </w:p>
     <w:p>
       <w:pPr>
@@ -16510,7 +16513,7 @@
           <w:b w:val="0"/>
         </w:rPr>
       </w:pPr>
-      <w:bookmarkStart w:id="19" w:name="_Toc526945708"/>
+      <w:bookmarkStart w:id="20" w:name="_Toc526945708"/>
       <w:r>
         <w:rPr>
           <w:b w:val="0"/>
@@ -16538,7 +16541,7 @@
         </w:rPr>
         <w:t>aster</w:t>
       </w:r>
-      <w:bookmarkEnd w:id="19"/>
+      <w:bookmarkEnd w:id="20"/>
     </w:p>
     <w:p>
       <w:pPr>
@@ -18269,7 +18272,7 @@
           <w:b w:val="0"/>
         </w:rPr>
       </w:pPr>
-      <w:bookmarkStart w:id="20" w:name="_Toc526945709"/>
+      <w:bookmarkStart w:id="21" w:name="_Toc526945709"/>
       <w:r>
         <w:rPr>
           <w:b w:val="0"/>
@@ -18297,7 +18300,7 @@
         </w:rPr>
         <w:t>eam</w:t>
       </w:r>
-      <w:bookmarkEnd w:id="20"/>
+      <w:bookmarkEnd w:id="21"/>
     </w:p>
     <w:p>
       <w:pPr>
@@ -20081,14 +20084,14 @@
           <w:b w:val="0"/>
         </w:rPr>
       </w:pPr>
-      <w:bookmarkStart w:id="21" w:name="_Toc526945710"/>
+      <w:bookmarkStart w:id="22" w:name="_Toc526945710"/>
       <w:r>
         <w:rPr>
           <w:b w:val="0"/>
         </w:rPr>
         <w:t>3.2 O MODELO CÍCLICO ITERATIVO DO SCRUM</w:t>
       </w:r>
-      <w:bookmarkEnd w:id="21"/>
+      <w:bookmarkEnd w:id="22"/>
     </w:p>
     <w:p>
       <w:pPr>
@@ -20698,7 +20701,7 @@
           <w:b w:val="0"/>
         </w:rPr>
       </w:pPr>
-      <w:bookmarkStart w:id="22" w:name="_Toc526945711"/>
+      <w:bookmarkStart w:id="23" w:name="_Toc526945711"/>
       <w:r>
         <w:rPr>
           <w:b w:val="0"/>
@@ -20729,7 +20732,7 @@
         </w:rPr>
         <w:t>ABORDAGEM DISTRIBUIDA PARA O SCRUM</w:t>
       </w:r>
-      <w:bookmarkEnd w:id="22"/>
+      <w:bookmarkEnd w:id="23"/>
     </w:p>
     <w:p>
       <w:pPr>
@@ -21177,7 +21180,7 @@
           <w:b w:val="0"/>
         </w:rPr>
       </w:pPr>
-      <w:bookmarkStart w:id="23" w:name="_Toc526945712"/>
+      <w:bookmarkStart w:id="24" w:name="_Toc526945712"/>
       <w:r>
         <w:rPr>
           <w:b w:val="0"/>
@@ -21205,7 +21208,7 @@
         </w:rPr>
         <w:t>crums</w:t>
       </w:r>
-      <w:bookmarkEnd w:id="23"/>
+      <w:bookmarkEnd w:id="24"/>
     </w:p>
     <w:p>
       <w:pPr>
@@ -21701,12 +21704,12 @@
         <w:pStyle w:val="Ttulo1"/>
         <w:spacing w:line="720" w:lineRule="auto"/>
       </w:pPr>
-      <w:bookmarkStart w:id="24" w:name="_Toc526945713"/>
+      <w:bookmarkStart w:id="25" w:name="_Toc526945713"/>
       <w:r>
         <w:lastRenderedPageBreak/>
         <w:t>4 METODOLOGIA SCRUM: UMA PERPESCTIVA GLOBAL</w:t>
       </w:r>
-      <w:bookmarkEnd w:id="24"/>
+      <w:bookmarkEnd w:id="25"/>
     </w:p>
     <w:p>
       <w:pPr>
@@ -21856,7 +21859,7 @@
           <w:b w:val="0"/>
         </w:rPr>
       </w:pPr>
-      <w:bookmarkStart w:id="25" w:name="_Toc526945714"/>
+      <w:bookmarkStart w:id="26" w:name="_Toc526945714"/>
       <w:r>
         <w:rPr>
           <w:b w:val="0"/>
@@ -21875,7 +21878,7 @@
         </w:rPr>
         <w:t>VANTAGENS INERENTES AO SCRUM</w:t>
       </w:r>
-      <w:bookmarkEnd w:id="25"/>
+      <w:bookmarkEnd w:id="26"/>
     </w:p>
     <w:p>
       <w:pPr>
@@ -22671,7 +22674,7 @@
           <w:b w:val="0"/>
         </w:rPr>
       </w:pPr>
-      <w:bookmarkStart w:id="26" w:name="_Toc526945715"/>
+      <w:bookmarkStart w:id="27" w:name="_Toc526945715"/>
       <w:r>
         <w:rPr>
           <w:b w:val="0"/>
@@ -22714,7 +22717,7 @@
         </w:rPr>
         <w:t>SCRUM</w:t>
       </w:r>
-      <w:bookmarkEnd w:id="26"/>
+      <w:bookmarkEnd w:id="27"/>
     </w:p>
     <w:p>
       <w:pPr>
@@ -24695,7 +24698,7 @@
           <w:b w:val="0"/>
         </w:rPr>
       </w:pPr>
-      <w:bookmarkStart w:id="27" w:name="_Toc526945716"/>
+      <w:bookmarkStart w:id="28" w:name="_Toc526945716"/>
       <w:r>
         <w:rPr>
           <w:b w:val="0"/>
@@ -24703,7 +24706,7 @@
         <w:lastRenderedPageBreak/>
         <w:t>4.3 OS ASPECTOS DA TRANSPARENCIA NO SCRUM</w:t>
       </w:r>
-      <w:bookmarkEnd w:id="27"/>
+      <w:bookmarkEnd w:id="28"/>
     </w:p>
     <w:p>
       <w:pPr>
@@ -26320,7 +26323,7 @@
           <w:b w:val="0"/>
         </w:rPr>
       </w:pPr>
-      <w:bookmarkStart w:id="28" w:name="_Toc526945717"/>
+      <w:bookmarkStart w:id="29" w:name="_Toc526945717"/>
       <w:r>
         <w:rPr>
           <w:b w:val="0"/>
@@ -26328,7 +26331,7 @@
         <w:lastRenderedPageBreak/>
         <w:t>4.3.1 O conceito “Pronto”, sua definição</w:t>
       </w:r>
-      <w:bookmarkEnd w:id="28"/>
+      <w:bookmarkEnd w:id="29"/>
     </w:p>
     <w:p>
       <w:pPr>
@@ -26672,7 +26675,7 @@
         </w:rPr>
         <w:t xml:space="preserve">ronto”, em inglês </w:t>
       </w:r>
-      <w:bookmarkStart w:id="29" w:name="_Hlk526359347"/>
+      <w:bookmarkStart w:id="30" w:name="_Hlk526359347"/>
       <w:r>
         <w:rPr>
           <w:rFonts w:ascii="Arial" w:eastAsia="Arial" w:hAnsi="Arial" w:cs="Arial"/>
@@ -26692,7 +26695,7 @@
         </w:rPr>
         <w:t xml:space="preserve"> </w:t>
       </w:r>
-      <w:bookmarkEnd w:id="29"/>
+      <w:bookmarkEnd w:id="30"/>
     </w:p>
     <w:p>
       <w:pPr>
@@ -28546,7 +28549,7 @@
           <w:b w:val="0"/>
         </w:rPr>
       </w:pPr>
-      <w:bookmarkStart w:id="30" w:name="_Toc526945718"/>
+      <w:bookmarkStart w:id="31" w:name="_Toc526945718"/>
       <w:r>
         <w:rPr>
           <w:b w:val="0"/>
@@ -28589,7 +28592,7 @@
         </w:rPr>
         <w:t xml:space="preserve"> de atividades e suas dificuldades</w:t>
       </w:r>
-      <w:bookmarkEnd w:id="30"/>
+      <w:bookmarkEnd w:id="31"/>
     </w:p>
     <w:p>
       <w:pPr>
@@ -30784,7 +30787,7 @@
           <w:b w:val="0"/>
         </w:rPr>
       </w:pPr>
-      <w:bookmarkStart w:id="31" w:name="_Toc526945719"/>
+      <w:bookmarkStart w:id="32" w:name="_Toc526945719"/>
       <w:r>
         <w:rPr>
           <w:b w:val="0"/>
@@ -30816,7 +30819,7 @@
         </w:rPr>
         <w:t>ncionamento</w:t>
       </w:r>
-      <w:bookmarkEnd w:id="31"/>
+      <w:bookmarkEnd w:id="32"/>
     </w:p>
     <w:p>
       <w:pPr>
@@ -33537,7 +33540,7 @@
         <w:pStyle w:val="Ttulo1"/>
         <w:spacing w:line="720" w:lineRule="auto"/>
       </w:pPr>
-      <w:bookmarkStart w:id="32" w:name="_Toc526945720"/>
+      <w:bookmarkStart w:id="33" w:name="_Toc526945720"/>
       <w:r>
         <w:lastRenderedPageBreak/>
         <w:t>5</w:t>
@@ -33548,7 +33551,7 @@
       <w:r>
         <w:t>CONSIDERAÇÕES FINAIS</w:t>
       </w:r>
-      <w:bookmarkEnd w:id="32"/>
+      <w:bookmarkEnd w:id="33"/>
     </w:p>
     <w:p>
       <w:pPr>
@@ -34492,12 +34495,12 @@
         <w:pStyle w:val="Ttulo1"/>
         <w:jc w:val="center"/>
       </w:pPr>
-      <w:bookmarkStart w:id="33" w:name="_Toc526945721"/>
+      <w:bookmarkStart w:id="34" w:name="_Toc526945721"/>
       <w:r>
         <w:lastRenderedPageBreak/>
         <w:t>REFERÊNCIAS</w:t>
       </w:r>
-      <w:bookmarkEnd w:id="33"/>
+      <w:bookmarkEnd w:id="34"/>
     </w:p>
     <w:p/>
     <w:p>
@@ -36871,8 +36874,6 @@
         </w:rPr>
         <w:t>.</w:t>
       </w:r>
-      <w:bookmarkStart w:id="34" w:name="_GoBack"/>
-      <w:bookmarkEnd w:id="34"/>
     </w:p>
     <w:sectPr>
       <w:footerReference w:type="default" r:id="rId15"/>

</xml_diff>